<commit_message>
Fußzeile mittig ausgerichtet; gegendert; Foto zu B3 wieder eingefügt, kleine Rechtschreibfehler korrigiert, NOCH OFFEN: Beschreibung zu E4 muss angepasst werden (ohne Thimble)
</commit_message>
<xml_diff>
--- a/1_Einleitung/2_Einleitung.docx
+++ b/1_Einleitung/2_Einleitung.docx
@@ -3323,23 +3323,20 @@
         <w:tblLook w:val="04A0" w:firstRow="1" w:lastRow="0" w:firstColumn="1" w:lastColumn="0" w:noHBand="0" w:noVBand="1"/>
       </w:tblPr>
       <w:tblGrid>
-        <w:gridCol w:w="5"/>
-        <w:gridCol w:w="698"/>
-        <w:gridCol w:w="2110"/>
-        <w:gridCol w:w="4499"/>
-        <w:gridCol w:w="1671"/>
-        <w:gridCol w:w="5"/>
+        <w:gridCol w:w="699"/>
+        <w:gridCol w:w="2112"/>
+        <w:gridCol w:w="4504"/>
+        <w:gridCol w:w="1673"/>
       </w:tblGrid>
       <w:tr>
         <w:trPr>
-          <w:gridAfter w:val="1"/>
           <w:cnfStyle w:val="100000000000" w:firstRow="1" w:lastRow="0" w:firstColumn="0" w:lastColumn="0" w:oddVBand="0" w:evenVBand="0" w:oddHBand="0" w:evenHBand="0" w:firstRowFirstColumn="0" w:firstRowLastColumn="0" w:lastRowFirstColumn="0" w:lastRowLastColumn="0"/>
         </w:trPr>
         <w:tc>
           <w:tcPr>
             <w:cnfStyle w:val="001000000000" w:firstRow="0" w:lastRow="0" w:firstColumn="1" w:lastColumn="0" w:oddVBand="0" w:evenVBand="0" w:oddHBand="0" w:evenHBand="0" w:firstRowFirstColumn="0" w:firstRowLastColumn="0" w:lastRowFirstColumn="0" w:lastRowLastColumn="0"/>
             <w:tcW w:w="8988" w:type="dxa"/>
-            <w:gridSpan w:val="5"/>
+            <w:gridSpan w:val="4"/>
           </w:tcPr>
           <w:p>
             <w:pPr>
@@ -3366,14 +3363,12 @@
       </w:tr>
       <w:tr>
         <w:trPr>
-          <w:gridAfter w:val="1"/>
           <w:cnfStyle w:val="000000100000" w:firstRow="0" w:lastRow="0" w:firstColumn="0" w:lastColumn="0" w:oddVBand="0" w:evenVBand="0" w:oddHBand="1" w:evenHBand="0" w:firstRowFirstColumn="0" w:firstRowLastColumn="0" w:lastRowFirstColumn="0" w:lastRowLastColumn="0"/>
         </w:trPr>
         <w:tc>
           <w:tcPr>
             <w:cnfStyle w:val="001000000000" w:firstRow="0" w:lastRow="0" w:firstColumn="1" w:lastColumn="0" w:oddVBand="0" w:evenVBand="0" w:oddHBand="0" w:evenHBand="0" w:firstRowFirstColumn="0" w:firstRowLastColumn="0" w:lastRowFirstColumn="0" w:lastRowLastColumn="0"/>
             <w:tcW w:w="699" w:type="dxa"/>
-            <w:gridSpan w:val="2"/>
           </w:tcPr>
           <w:p>
             <w:r>
@@ -3444,14 +3439,12 @@
       </w:tr>
       <w:tr>
         <w:trPr>
-          <w:gridAfter w:val="1"/>
           <w:trHeight w:val="119"/>
         </w:trPr>
         <w:tc>
           <w:tcPr>
             <w:cnfStyle w:val="001000000000" w:firstRow="0" w:lastRow="0" w:firstColumn="1" w:lastColumn="0" w:oddVBand="0" w:evenVBand="0" w:oddHBand="0" w:evenHBand="0" w:firstRowFirstColumn="0" w:firstRowLastColumn="0" w:lastRowFirstColumn="0" w:lastRowLastColumn="0"/>
             <w:tcW w:w="699" w:type="dxa"/>
-            <w:gridSpan w:val="2"/>
           </w:tcPr>
           <w:p>
             <w:pPr>
@@ -3531,11 +3524,18 @@
                 <w:lastRenderedPageBreak/>
                 <w:t xml:space="preserve">elektronischen Bauelemente lassen sich magnetisch miteinander verbinden, wodurch einfache Schaltkreise entstehen. Hierdurch wird ein spielerischer Zugang zu den Grundlagen der </w:t>
               </w:r>
-              <w:proofErr w:type="spellStart"/>
+              <w:del w:id="12" w:author="Malambré, Julia | Wissensfabrik" w:date="2022-12-28T17:02:00Z">
+                <w:r>
+                  <w:delText>Elektonik</w:delText>
+                </w:r>
+              </w:del>
+            </w:ins>
+            <w:ins w:id="13" w:author="Malambré, Julia | Wissensfabrik" w:date="2022-12-28T17:02:00Z">
               <w:r>
-                <w:t>Elektonik</w:t>
+                <w:t>Elektronik</w:t>
               </w:r>
-              <w:proofErr w:type="spellEnd"/>
+            </w:ins>
+            <w:ins w:id="14" w:author="Ira Diethelm" w:date="2022-12-27T08:32:00Z">
               <w:r>
                 <w:t xml:space="preserve"> und Programmierung ermöglicht.</w:t>
               </w:r>
@@ -3552,14 +3552,14 @@
               <w:rPr>
                 <w:szCs w:val="20"/>
               </w:rPr>
-              <w:pPrChange w:id="12" w:author="Ira Diethelm" w:date="2022-12-27T08:43:00Z">
+              <w:pPrChange w:id="15" w:author="Ira Diethelm" w:date="2022-12-27T08:43:00Z">
                 <w:pPr>
                   <w:jc w:val="center"/>
                   <w:cnfStyle w:val="000000000000" w:firstRow="0" w:lastRow="0" w:firstColumn="0" w:lastColumn="0" w:oddVBand="0" w:evenVBand="0" w:oddHBand="0" w:evenHBand="0" w:firstRowFirstColumn="0" w:firstRowLastColumn="0" w:lastRowFirstColumn="0" w:lastRowLastColumn="0"/>
                 </w:pPr>
               </w:pPrChange>
             </w:pPr>
-            <w:ins w:id="13" w:author="Ira Diethelm" w:date="2022-12-27T08:44:00Z">
+            <w:ins w:id="16" w:author="Ira Diethelm" w:date="2022-12-27T08:44:00Z">
               <w:r>
                 <w:rPr>
                   <w:szCs w:val="20"/>
@@ -3568,7 +3568,7 @@
                 <w:t>Kita oder Vorschule</w:t>
               </w:r>
             </w:ins>
-            <w:ins w:id="14" w:author="Ira Diethelm" w:date="2022-12-27T08:43:00Z">
+            <w:ins w:id="17" w:author="Ira Diethelm" w:date="2022-12-27T08:43:00Z">
               <w:r>
                 <w:rPr>
                   <w:szCs w:val="20"/>
@@ -3576,7 +3576,7 @@
                 <w:t xml:space="preserve"> bis</w:t>
               </w:r>
             </w:ins>
-            <w:ins w:id="15" w:author="Ira Diethelm" w:date="2022-12-27T08:44:00Z">
+            <w:ins w:id="18" w:author="Ira Diethelm" w:date="2022-12-27T08:44:00Z">
               <w:r>
                 <w:rPr>
                   <w:szCs w:val="20"/>
@@ -3584,7 +3584,7 @@
                 <w:t xml:space="preserve"> </w:t>
               </w:r>
             </w:ins>
-            <w:ins w:id="16" w:author="Ira Diethelm" w:date="2022-12-27T08:43:00Z">
+            <w:ins w:id="19" w:author="Ira Diethelm" w:date="2022-12-27T08:43:00Z">
               <w:r>
                 <w:rPr>
                   <w:szCs w:val="20"/>
@@ -3598,7 +3598,7 @@
               </w:rPr>
               <w:t xml:space="preserve"> </w:t>
             </w:r>
-            <w:ins w:id="17" w:author="Ira Diethelm" w:date="2022-12-27T08:43:00Z">
+            <w:ins w:id="20" w:author="Ira Diethelm" w:date="2022-12-27T08:43:00Z">
               <w:r>
                 <w:rPr>
                   <w:szCs w:val="20"/>
@@ -3617,7 +3617,6 @@
       </w:tr>
       <w:tr>
         <w:trPr>
-          <w:gridAfter w:val="1"/>
           <w:cnfStyle w:val="000000100000" w:firstRow="0" w:lastRow="0" w:firstColumn="0" w:lastColumn="0" w:oddVBand="0" w:evenVBand="0" w:oddHBand="1" w:evenHBand="0" w:firstRowFirstColumn="0" w:firstRowLastColumn="0" w:lastRowFirstColumn="0" w:lastRowLastColumn="0"/>
           <w:trHeight w:val="28"/>
         </w:trPr>
@@ -3625,15 +3624,14 @@
           <w:tcPr>
             <w:cnfStyle w:val="001000000000" w:firstRow="0" w:lastRow="0" w:firstColumn="1" w:lastColumn="0" w:oddVBand="0" w:evenVBand="0" w:oddHBand="0" w:evenHBand="0" w:firstRowFirstColumn="0" w:firstRowLastColumn="0" w:lastRowFirstColumn="0" w:lastRowLastColumn="0"/>
             <w:tcW w:w="699" w:type="dxa"/>
-            <w:gridSpan w:val="2"/>
-          </w:tcPr>
-          <w:p>
-            <w:pPr>
-              <w:rPr>
-                <w:szCs w:val="20"/>
-              </w:rPr>
-            </w:pPr>
-            <w:ins w:id="18" w:author="Ira Diethelm" w:date="2022-12-27T08:25:00Z">
+          </w:tcPr>
+          <w:p>
+            <w:pPr>
+              <w:rPr>
+                <w:szCs w:val="20"/>
+              </w:rPr>
+            </w:pPr>
+            <w:ins w:id="21" w:author="Ira Diethelm" w:date="2022-12-27T08:25:00Z">
               <w:r>
                 <w:rPr>
                   <w:szCs w:val="20"/>
@@ -3660,7 +3658,7 @@
                 <w:szCs w:val="20"/>
               </w:rPr>
             </w:pPr>
-            <w:ins w:id="19" w:author="Ira Diethelm" w:date="2022-12-27T08:35:00Z">
+            <w:ins w:id="22" w:author="Ira Diethelm" w:date="2022-12-27T08:35:00Z">
               <w:r>
                 <w:rPr>
                   <w:szCs w:val="20"/>
@@ -3682,7 +3680,7 @@
                 <w:szCs w:val="20"/>
               </w:rPr>
             </w:pPr>
-            <w:ins w:id="20" w:author="Ira Diethelm" w:date="2022-12-27T08:35:00Z">
+            <w:ins w:id="23" w:author="Ira Diethelm" w:date="2022-12-27T08:35:00Z">
               <w:r>
                 <w:rPr>
                   <w:szCs w:val="20"/>
@@ -3718,7 +3716,7 @@
                 <w:szCs w:val="20"/>
               </w:rPr>
             </w:pPr>
-            <w:ins w:id="21" w:author="Ira Diethelm" w:date="2022-12-27T08:44:00Z">
+            <w:ins w:id="24" w:author="Ira Diethelm" w:date="2022-12-27T08:44:00Z">
               <w:r>
                 <w:rPr>
                   <w:szCs w:val="20"/>
@@ -3744,9 +3742,8 @@
       </w:tr>
       <w:tr>
         <w:trPr>
-          <w:gridBefore w:val="1"/>
           <w:trHeight w:val="28"/>
-          <w:ins w:id="22" w:author="Ira Diethelm" w:date="2022-12-27T08:25:00Z"/>
+          <w:ins w:id="25" w:author="Ira Diethelm" w:date="2022-12-27T08:25:00Z"/>
         </w:trPr>
         <w:tc>
           <w:tcPr>
@@ -3756,11 +3753,11 @@
           <w:p>
             <w:pPr>
               <w:rPr>
-                <w:ins w:id="23" w:author="Ira Diethelm" w:date="2022-12-27T08:25:00Z"/>
-                <w:szCs w:val="20"/>
-              </w:rPr>
-            </w:pPr>
-            <w:ins w:id="24" w:author="Ira Diethelm" w:date="2022-12-27T08:26:00Z">
+                <w:ins w:id="26" w:author="Ira Diethelm" w:date="2022-12-27T08:25:00Z"/>
+                <w:szCs w:val="20"/>
+              </w:rPr>
+            </w:pPr>
+            <w:ins w:id="27" w:author="Ira Diethelm" w:date="2022-12-27T08:26:00Z">
               <w:r>
                 <w:rPr>
                   <w:szCs w:val="20"/>
@@ -3778,11 +3775,11 @@
             <w:pPr>
               <w:cnfStyle w:val="000000000000" w:firstRow="0" w:lastRow="0" w:firstColumn="0" w:lastColumn="0" w:oddVBand="0" w:evenVBand="0" w:oddHBand="0" w:evenHBand="0" w:firstRowFirstColumn="0" w:firstRowLastColumn="0" w:lastRowFirstColumn="0" w:lastRowLastColumn="0"/>
               <w:rPr>
-                <w:ins w:id="25" w:author="Ira Diethelm" w:date="2022-12-27T08:25:00Z"/>
-                <w:szCs w:val="20"/>
-              </w:rPr>
-            </w:pPr>
-            <w:ins w:id="26" w:author="Ira Diethelm" w:date="2022-12-27T08:36:00Z">
+                <w:ins w:id="28" w:author="Ira Diethelm" w:date="2022-12-27T08:25:00Z"/>
+                <w:szCs w:val="20"/>
+              </w:rPr>
+            </w:pPr>
+            <w:ins w:id="29" w:author="Ira Diethelm" w:date="2022-12-27T08:36:00Z">
               <w:r>
                 <w:rPr>
                   <w:szCs w:val="20"/>
@@ -3801,20 +3798,17 @@
               <w:jc w:val="both"/>
               <w:cnfStyle w:val="000000000000" w:firstRow="0" w:lastRow="0" w:firstColumn="0" w:lastColumn="0" w:oddVBand="0" w:evenVBand="0" w:oddHBand="0" w:evenHBand="0" w:firstRowFirstColumn="0" w:firstRowLastColumn="0" w:lastRowFirstColumn="0" w:lastRowLastColumn="0"/>
               <w:rPr>
-                <w:ins w:id="27" w:author="Ira Diethelm" w:date="2022-12-27T08:25:00Z"/>
-              </w:rPr>
-            </w:pPr>
-            <w:ins w:id="28" w:author="Ira Diethelm" w:date="2022-12-27T08:36:00Z">
+                <w:ins w:id="30" w:author="Ira Diethelm" w:date="2022-12-27T08:25:00Z"/>
+              </w:rPr>
+            </w:pPr>
+            <w:ins w:id="31" w:author="Ira Diethelm" w:date="2022-12-27T08:36:00Z">
               <w:r>
                 <w:t>In diesem Modul erhalten die Schülerinnen und Schüler eine Anleitung, wie der kleine Roboter selbst gebaut werden kann</w:t>
               </w:r>
             </w:ins>
-            <w:ins w:id="29" w:author="Ira Diethelm" w:date="2022-12-27T08:38:00Z">
+            <w:ins w:id="32" w:author="Ira Diethelm" w:date="2022-12-27T08:38:00Z">
               <w:r>
-                <w:t xml:space="preserve">, </w:t>
-              </w:r>
-              <w:r>
-                <w:t xml:space="preserve">der einem BB8 aus </w:t>
+                <w:t xml:space="preserve">, der einem BB8 aus </w:t>
               </w:r>
               <w:proofErr w:type="spellStart"/>
               <w:r>
@@ -3825,17 +3819,17 @@
                 <w:t xml:space="preserve"> ähnelt</w:t>
               </w:r>
             </w:ins>
-            <w:ins w:id="30" w:author="Ira Diethelm" w:date="2022-12-27T08:36:00Z">
+            <w:ins w:id="33" w:author="Ira Diethelm" w:date="2022-12-27T08:36:00Z">
               <w:r>
                 <w:t>.</w:t>
               </w:r>
             </w:ins>
-            <w:ins w:id="31" w:author="Ira Diethelm" w:date="2022-12-27T08:37:00Z">
+            <w:ins w:id="34" w:author="Ira Diethelm" w:date="2022-12-27T08:37:00Z">
               <w:r>
                 <w:t xml:space="preserve"> </w:t>
               </w:r>
             </w:ins>
-            <w:ins w:id="32" w:author="Ira Diethelm" w:date="2022-12-27T08:36:00Z">
+            <w:ins w:id="35" w:author="Ira Diethelm" w:date="2022-12-27T08:36:00Z">
               <w:r>
                 <w:t xml:space="preserve">Mit Hilfe von verschiedensten Materialien wie Styroporkugeln und Pappmaché, sowie einem </w:t>
               </w:r>
@@ -3844,22 +3838,22 @@
                 <w:t>Blu</w:t>
               </w:r>
             </w:ins>
-            <w:ins w:id="33" w:author="Ira Diethelm" w:date="2022-12-27T08:37:00Z">
+            <w:ins w:id="36" w:author="Ira Diethelm" w:date="2022-12-27T08:37:00Z">
               <w:r>
                 <w:t>C</w:t>
               </w:r>
             </w:ins>
-            <w:ins w:id="34" w:author="Ira Diethelm" w:date="2022-12-27T08:36:00Z">
+            <w:ins w:id="37" w:author="Ira Diethelm" w:date="2022-12-27T08:36:00Z">
               <w:r>
                 <w:t>o</w:t>
               </w:r>
             </w:ins>
-            <w:ins w:id="35" w:author="Ira Diethelm" w:date="2022-12-27T08:37:00Z">
+            <w:ins w:id="38" w:author="Ira Diethelm" w:date="2022-12-27T08:37:00Z">
               <w:r>
                 <w:t>L</w:t>
               </w:r>
             </w:ins>
-            <w:ins w:id="36" w:author="Ira Diethelm" w:date="2022-12-27T08:36:00Z">
+            <w:ins w:id="39" w:author="Ira Diethelm" w:date="2022-12-27T08:36:00Z">
               <w:r>
                 <w:t>ight</w:t>
               </w:r>
@@ -3868,22 +3862,22 @@
                 <w:t xml:space="preserve">-Controller oder einem Arduino-Board kann </w:t>
               </w:r>
             </w:ins>
-            <w:ins w:id="37" w:author="Ira Diethelm" w:date="2022-12-27T08:38:00Z">
+            <w:ins w:id="40" w:author="Ira Diethelm" w:date="2022-12-27T08:38:00Z">
               <w:r>
                 <w:t xml:space="preserve">der </w:t>
               </w:r>
             </w:ins>
-            <w:ins w:id="38" w:author="Ira Diethelm" w:date="2022-12-27T08:36:00Z">
+            <w:ins w:id="41" w:author="Ira Diethelm" w:date="2022-12-27T08:36:00Z">
               <w:r>
                 <w:t>Roboter</w:t>
               </w:r>
             </w:ins>
-            <w:ins w:id="39" w:author="Ira Diethelm" w:date="2022-12-27T08:38:00Z">
+            <w:ins w:id="42" w:author="Ira Diethelm" w:date="2022-12-27T08:38:00Z">
               <w:r>
                 <w:t xml:space="preserve"> programmiert und mithilfe einer </w:t>
               </w:r>
             </w:ins>
-            <w:ins w:id="40" w:author="Ira Diethelm" w:date="2022-12-27T08:36:00Z">
+            <w:ins w:id="43" w:author="Ira Diethelm" w:date="2022-12-27T08:36:00Z">
               <w:r>
                 <w:t xml:space="preserve"> programmierten App über das Smartphone gesteuert werden.</w:t>
               </w:r>
@@ -3893,18 +3887,17 @@
         <w:tc>
           <w:tcPr>
             <w:tcW w:w="1673" w:type="dxa"/>
-            <w:gridSpan w:val="2"/>
           </w:tcPr>
           <w:p>
             <w:pPr>
               <w:jc w:val="center"/>
               <w:cnfStyle w:val="000000000000" w:firstRow="0" w:lastRow="0" w:firstColumn="0" w:lastColumn="0" w:oddVBand="0" w:evenVBand="0" w:oddHBand="0" w:evenHBand="0" w:firstRowFirstColumn="0" w:firstRowLastColumn="0" w:lastRowFirstColumn="0" w:lastRowLastColumn="0"/>
               <w:rPr>
-                <w:ins w:id="41" w:author="Ira Diethelm" w:date="2022-12-27T08:25:00Z"/>
-                <w:szCs w:val="20"/>
-              </w:rPr>
-            </w:pPr>
-            <w:ins w:id="42" w:author="Ira Diethelm" w:date="2022-12-27T08:46:00Z">
+                <w:ins w:id="44" w:author="Ira Diethelm" w:date="2022-12-27T08:25:00Z"/>
+                <w:szCs w:val="20"/>
+              </w:rPr>
+            </w:pPr>
+            <w:ins w:id="45" w:author="Ira Diethelm" w:date="2022-12-27T08:46:00Z">
               <w:r>
                 <w:rPr>
                   <w:szCs w:val="20"/>
@@ -3917,10 +3910,9 @@
       </w:tr>
       <w:tr>
         <w:trPr>
-          <w:gridBefore w:val="1"/>
           <w:cnfStyle w:val="000000100000" w:firstRow="0" w:lastRow="0" w:firstColumn="0" w:lastColumn="0" w:oddVBand="0" w:evenVBand="0" w:oddHBand="1" w:evenHBand="0" w:firstRowFirstColumn="0" w:firstRowLastColumn="0" w:lastRowFirstColumn="0" w:lastRowLastColumn="0"/>
           <w:trHeight w:val="28"/>
-          <w:ins w:id="43" w:author="Ira Diethelm" w:date="2022-12-27T08:25:00Z"/>
+          <w:ins w:id="46" w:author="Ira Diethelm" w:date="2022-12-27T08:25:00Z"/>
         </w:trPr>
         <w:tc>
           <w:tcPr>
@@ -3930,11 +3922,11 @@
           <w:p>
             <w:pPr>
               <w:rPr>
-                <w:ins w:id="44" w:author="Ira Diethelm" w:date="2022-12-27T08:25:00Z"/>
-                <w:szCs w:val="20"/>
-              </w:rPr>
-            </w:pPr>
-            <w:ins w:id="45" w:author="Ira Diethelm" w:date="2022-12-27T08:26:00Z">
+                <w:ins w:id="47" w:author="Ira Diethelm" w:date="2022-12-27T08:25:00Z"/>
+                <w:szCs w:val="20"/>
+              </w:rPr>
+            </w:pPr>
+            <w:ins w:id="48" w:author="Ira Diethelm" w:date="2022-12-27T08:26:00Z">
               <w:r>
                 <w:rPr>
                   <w:szCs w:val="20"/>
@@ -3952,24 +3944,24 @@
             <w:pPr>
               <w:cnfStyle w:val="000000100000" w:firstRow="0" w:lastRow="0" w:firstColumn="0" w:lastColumn="0" w:oddVBand="0" w:evenVBand="0" w:oddHBand="1" w:evenHBand="0" w:firstRowFirstColumn="0" w:firstRowLastColumn="0" w:lastRowFirstColumn="0" w:lastRowLastColumn="0"/>
               <w:rPr>
-                <w:ins w:id="46" w:author="Ira Diethelm" w:date="2022-12-27T08:25:00Z"/>
-                <w:szCs w:val="20"/>
-              </w:rPr>
-            </w:pPr>
-            <w:proofErr w:type="spellStart"/>
-            <w:ins w:id="47" w:author="Ira Diethelm" w:date="2022-12-27T08:39:00Z">
+                <w:ins w:id="49" w:author="Ira Diethelm" w:date="2022-12-27T08:25:00Z"/>
+                <w:szCs w:val="20"/>
+              </w:rPr>
+            </w:pPr>
+            <w:ins w:id="50" w:author="Ira Diethelm" w:date="2022-12-27T08:39:00Z">
+              <w:del w:id="51" w:author="Malambré, Julia | Wissensfabrik" w:date="2022-12-28T17:03:00Z">
+                <w:r>
+                  <w:rPr>
+                    <w:szCs w:val="20"/>
+                  </w:rPr>
+                  <w:delText xml:space="preserve">Thimble – </w:delText>
+                </w:r>
+              </w:del>
               <w:r>
                 <w:rPr>
                   <w:szCs w:val="20"/>
                 </w:rPr>
-                <w:t>Thimble</w:t>
-              </w:r>
-              <w:proofErr w:type="spellEnd"/>
-              <w:r>
-                <w:rPr>
-                  <w:szCs w:val="20"/>
-                </w:rPr>
-                <w:t xml:space="preserve"> – Webseiten</w:t>
+                <w:t>Webseiten</w:t>
               </w:r>
             </w:ins>
           </w:p>
@@ -3983,11 +3975,12 @@
               <w:jc w:val="both"/>
               <w:cnfStyle w:val="000000100000" w:firstRow="0" w:lastRow="0" w:firstColumn="0" w:lastColumn="0" w:oddVBand="0" w:evenVBand="0" w:oddHBand="1" w:evenHBand="0" w:firstRowFirstColumn="0" w:firstRowLastColumn="0" w:lastRowFirstColumn="0" w:lastRowLastColumn="0"/>
               <w:rPr>
-                <w:ins w:id="48" w:author="Ira Diethelm" w:date="2022-12-27T08:25:00Z"/>
-              </w:rPr>
-            </w:pPr>
+                <w:ins w:id="52" w:author="Ira Diethelm" w:date="2022-12-27T08:25:00Z"/>
+              </w:rPr>
+            </w:pPr>
+            <w:commentRangeStart w:id="53"/>
             <w:proofErr w:type="spellStart"/>
-            <w:ins w:id="49" w:author="Ira Diethelm" w:date="2022-12-27T08:39:00Z">
+            <w:ins w:id="54" w:author="Ira Diethelm" w:date="2022-12-27T08:39:00Z">
               <w:r>
                 <w:t>Thimble</w:t>
               </w:r>
@@ -4009,39 +4002,39 @@
               </w:r>
               <w:proofErr w:type="spellEnd"/>
               <w:r>
-                <w:t xml:space="preserve"> eine Live-Vorschau zur Verfügung. Dies bietet den Vorteil, dass die Schülerinnen und Schüler nicht nur unter Anleitung, sondern auch experiment</w:t>
-              </w:r>
-              <w:r>
-                <w:t>ell</w:t>
-              </w:r>
-              <w:r>
-                <w:t xml:space="preserve"> vorgehen können.</w:t>
+                <w:t xml:space="preserve"> eine Live-Vorschau zur Verfügung. Dies bietet den Vorteil, dass die Schülerinnen und Schüler nicht nur unter Anleitung, sondern auch experimentell vorgehen können.</w:t>
               </w:r>
             </w:ins>
+            <w:commentRangeEnd w:id="53"/>
+            <w:r>
+              <w:rPr>
+                <w:rStyle w:val="Kommentarzeichen"/>
+              </w:rPr>
+              <w:commentReference w:id="53"/>
+            </w:r>
           </w:p>
         </w:tc>
         <w:tc>
           <w:tcPr>
             <w:tcW w:w="1673" w:type="dxa"/>
-            <w:gridSpan w:val="2"/>
           </w:tcPr>
           <w:p>
             <w:pPr>
               <w:jc w:val="center"/>
               <w:cnfStyle w:val="000000100000" w:firstRow="0" w:lastRow="0" w:firstColumn="0" w:lastColumn="0" w:oddVBand="0" w:evenVBand="0" w:oddHBand="1" w:evenHBand="0" w:firstRowFirstColumn="0" w:firstRowLastColumn="0" w:lastRowFirstColumn="0" w:lastRowLastColumn="0"/>
               <w:rPr>
-                <w:ins w:id="50" w:author="Ira Diethelm" w:date="2022-12-27T08:25:00Z"/>
-                <w:szCs w:val="20"/>
-              </w:rPr>
-            </w:pPr>
-            <w:ins w:id="51" w:author="Ira Diethelm" w:date="2022-12-27T08:46:00Z">
+                <w:ins w:id="55" w:author="Ira Diethelm" w:date="2022-12-27T08:25:00Z"/>
+                <w:szCs w:val="20"/>
+              </w:rPr>
+            </w:pPr>
+            <w:ins w:id="56" w:author="Ira Diethelm" w:date="2022-12-27T08:46:00Z">
               <w:r>
                 <w:rPr>
                   <w:szCs w:val="20"/>
                 </w:rPr>
                 <w:t xml:space="preserve">6. – 13. </w:t>
               </w:r>
-              <w:commentRangeStart w:id="52"/>
+              <w:commentRangeStart w:id="57"/>
               <w:r>
                 <w:rPr>
                   <w:szCs w:val="20"/>
@@ -4049,13 +4042,13 @@
                 <w:t>Klasse</w:t>
               </w:r>
             </w:ins>
-            <w:commentRangeEnd w:id="52"/>
-            <w:ins w:id="53" w:author="Ira Diethelm" w:date="2022-12-27T08:48:00Z">
+            <w:commentRangeEnd w:id="57"/>
+            <w:ins w:id="58" w:author="Ira Diethelm" w:date="2022-12-27T08:48:00Z">
               <w:r>
                 <w:rPr>
                   <w:rStyle w:val="Kommentarzeichen"/>
                 </w:rPr>
-                <w:commentReference w:id="52"/>
+                <w:commentReference w:id="57"/>
               </w:r>
             </w:ins>
           </w:p>
@@ -4079,7 +4072,7 @@
       <w:tr>
         <w:trPr>
           <w:cnfStyle w:val="100000000000" w:firstRow="1" w:lastRow="0" w:firstColumn="0" w:lastColumn="0" w:oddVBand="0" w:evenVBand="0" w:oddHBand="0" w:evenHBand="0" w:firstRowFirstColumn="0" w:firstRowLastColumn="0" w:lastRowFirstColumn="0" w:lastRowLastColumn="0"/>
-          <w:ins w:id="54" w:author="Ira Diethelm" w:date="2022-12-27T08:15:00Z"/>
+          <w:ins w:id="59" w:author="Ira Diethelm" w:date="2022-12-27T08:15:00Z"/>
         </w:trPr>
         <w:tc>
           <w:tcPr>
@@ -4090,11 +4083,11 @@
           <w:p>
             <w:pPr>
               <w:rPr>
-                <w:ins w:id="55" w:author="Ira Diethelm" w:date="2022-12-27T08:15:00Z"/>
+                <w:ins w:id="60" w:author="Ira Diethelm" w:date="2022-12-27T08:15:00Z"/>
                 <w:sz w:val="24"/>
               </w:rPr>
             </w:pPr>
-            <w:ins w:id="56" w:author="Ira Diethelm" w:date="2022-12-27T08:25:00Z">
+            <w:ins w:id="61" w:author="Ira Diethelm" w:date="2022-12-27T08:25:00Z">
               <w:r>
                 <w:rPr>
                   <w:sz w:val="24"/>
@@ -4102,7 +4095,7 @@
                 <w:t>Methoden</w:t>
               </w:r>
             </w:ins>
-            <w:ins w:id="57" w:author="Ira Diethelm" w:date="2022-12-27T08:15:00Z">
+            <w:ins w:id="62" w:author="Ira Diethelm" w:date="2022-12-27T08:15:00Z">
               <w:r>
                 <w:rPr>
                   <w:sz w:val="24"/>
@@ -4116,7 +4109,7 @@
       <w:tr>
         <w:trPr>
           <w:cnfStyle w:val="000000100000" w:firstRow="0" w:lastRow="0" w:firstColumn="0" w:lastColumn="0" w:oddVBand="0" w:evenVBand="0" w:oddHBand="1" w:evenHBand="0" w:firstRowFirstColumn="0" w:firstRowLastColumn="0" w:lastRowFirstColumn="0" w:lastRowLastColumn="0"/>
-          <w:ins w:id="58" w:author="Ira Diethelm" w:date="2022-12-27T08:15:00Z"/>
+          <w:ins w:id="63" w:author="Ira Diethelm" w:date="2022-12-27T08:15:00Z"/>
         </w:trPr>
         <w:tc>
           <w:tcPr>
@@ -4126,10 +4119,10 @@
           <w:p>
             <w:pPr>
               <w:rPr>
-                <w:ins w:id="59" w:author="Ira Diethelm" w:date="2022-12-27T08:15:00Z"/>
-              </w:rPr>
-            </w:pPr>
-            <w:ins w:id="60" w:author="Ira Diethelm" w:date="2022-12-27T08:15:00Z">
+                <w:ins w:id="64" w:author="Ira Diethelm" w:date="2022-12-27T08:15:00Z"/>
+              </w:rPr>
+            </w:pPr>
+            <w:ins w:id="65" w:author="Ira Diethelm" w:date="2022-12-27T08:15:00Z">
               <w:r>
                 <w:t>Nr.</w:t>
               </w:r>
@@ -4145,11 +4138,11 @@
               <w:jc w:val="center"/>
               <w:cnfStyle w:val="000000100000" w:firstRow="0" w:lastRow="0" w:firstColumn="0" w:lastColumn="0" w:oddVBand="0" w:evenVBand="0" w:oddHBand="1" w:evenHBand="0" w:firstRowFirstColumn="0" w:firstRowLastColumn="0" w:lastRowFirstColumn="0" w:lastRowLastColumn="0"/>
               <w:rPr>
-                <w:ins w:id="61" w:author="Ira Diethelm" w:date="2022-12-27T08:15:00Z"/>
+                <w:ins w:id="66" w:author="Ira Diethelm" w:date="2022-12-27T08:15:00Z"/>
                 <w:b/>
               </w:rPr>
             </w:pPr>
-            <w:ins w:id="62" w:author="Ira Diethelm" w:date="2022-12-27T08:15:00Z">
+            <w:ins w:id="67" w:author="Ira Diethelm" w:date="2022-12-27T08:15:00Z">
               <w:r>
                 <w:rPr>
                   <w:b/>
@@ -4168,11 +4161,11 @@
               <w:jc w:val="center"/>
               <w:cnfStyle w:val="000000100000" w:firstRow="0" w:lastRow="0" w:firstColumn="0" w:lastColumn="0" w:oddVBand="0" w:evenVBand="0" w:oddHBand="1" w:evenHBand="0" w:firstRowFirstColumn="0" w:firstRowLastColumn="0" w:lastRowFirstColumn="0" w:lastRowLastColumn="0"/>
               <w:rPr>
-                <w:ins w:id="63" w:author="Ira Diethelm" w:date="2022-12-27T08:15:00Z"/>
+                <w:ins w:id="68" w:author="Ira Diethelm" w:date="2022-12-27T08:15:00Z"/>
                 <w:b/>
               </w:rPr>
             </w:pPr>
-            <w:ins w:id="64" w:author="Ira Diethelm" w:date="2022-12-27T08:15:00Z">
+            <w:ins w:id="69" w:author="Ira Diethelm" w:date="2022-12-27T08:15:00Z">
               <w:r>
                 <w:rPr>
                   <w:b/>
@@ -4191,11 +4184,11 @@
               <w:jc w:val="center"/>
               <w:cnfStyle w:val="000000100000" w:firstRow="0" w:lastRow="0" w:firstColumn="0" w:lastColumn="0" w:oddVBand="0" w:evenVBand="0" w:oddHBand="1" w:evenHBand="0" w:firstRowFirstColumn="0" w:firstRowLastColumn="0" w:lastRowFirstColumn="0" w:lastRowLastColumn="0"/>
               <w:rPr>
-                <w:ins w:id="65" w:author="Ira Diethelm" w:date="2022-12-27T08:15:00Z"/>
+                <w:ins w:id="70" w:author="Ira Diethelm" w:date="2022-12-27T08:15:00Z"/>
                 <w:b/>
               </w:rPr>
             </w:pPr>
-            <w:ins w:id="66" w:author="Ira Diethelm" w:date="2022-12-27T08:15:00Z">
+            <w:ins w:id="71" w:author="Ira Diethelm" w:date="2022-12-27T08:15:00Z">
               <w:r>
                 <w:rPr>
                   <w:b/>
@@ -4209,7 +4202,7 @@
       <w:tr>
         <w:trPr>
           <w:trHeight w:val="119"/>
-          <w:ins w:id="67" w:author="Ira Diethelm" w:date="2022-12-27T08:15:00Z"/>
+          <w:ins w:id="72" w:author="Ira Diethelm" w:date="2022-12-27T08:15:00Z"/>
         </w:trPr>
         <w:tc>
           <w:tcPr>
@@ -4219,11 +4212,11 @@
           <w:p>
             <w:pPr>
               <w:rPr>
-                <w:ins w:id="68" w:author="Ira Diethelm" w:date="2022-12-27T08:15:00Z"/>
-                <w:szCs w:val="20"/>
-              </w:rPr>
-            </w:pPr>
-            <w:ins w:id="69" w:author="Ira Diethelm" w:date="2022-12-27T08:24:00Z">
+                <w:ins w:id="73" w:author="Ira Diethelm" w:date="2022-12-27T08:15:00Z"/>
+                <w:szCs w:val="20"/>
+              </w:rPr>
+            </w:pPr>
+            <w:ins w:id="74" w:author="Ira Diethelm" w:date="2022-12-27T08:24:00Z">
               <w:r>
                 <w:rPr>
                   <w:szCs w:val="20"/>
@@ -4231,7 +4224,7 @@
                 <w:t>M</w:t>
               </w:r>
             </w:ins>
-            <w:ins w:id="70" w:author="Ira Diethelm" w:date="2022-12-27T08:15:00Z">
+            <w:ins w:id="75" w:author="Ira Diethelm" w:date="2022-12-27T08:15:00Z">
               <w:r>
                 <w:rPr>
                   <w:szCs w:val="20"/>
@@ -4249,11 +4242,11 @@
             <w:pPr>
               <w:cnfStyle w:val="000000000000" w:firstRow="0" w:lastRow="0" w:firstColumn="0" w:lastColumn="0" w:oddVBand="0" w:evenVBand="0" w:oddHBand="0" w:evenHBand="0" w:firstRowFirstColumn="0" w:firstRowLastColumn="0" w:lastRowFirstColumn="0" w:lastRowLastColumn="0"/>
               <w:rPr>
-                <w:ins w:id="71" w:author="Ira Diethelm" w:date="2022-12-27T08:15:00Z"/>
-                <w:szCs w:val="20"/>
-              </w:rPr>
-            </w:pPr>
-            <w:ins w:id="72" w:author="Ira Diethelm" w:date="2022-12-27T08:15:00Z">
+                <w:ins w:id="76" w:author="Ira Diethelm" w:date="2022-12-27T08:15:00Z"/>
+                <w:szCs w:val="20"/>
+              </w:rPr>
+            </w:pPr>
+            <w:ins w:id="77" w:author="Ira Diethelm" w:date="2022-12-27T08:15:00Z">
               <w:r>
                 <w:rPr>
                   <w:szCs w:val="20"/>
@@ -4272,11 +4265,11 @@
               <w:jc w:val="both"/>
               <w:cnfStyle w:val="000000000000" w:firstRow="0" w:lastRow="0" w:firstColumn="0" w:lastColumn="0" w:oddVBand="0" w:evenVBand="0" w:oddHBand="0" w:evenHBand="0" w:firstRowFirstColumn="0" w:firstRowLastColumn="0" w:lastRowFirstColumn="0" w:lastRowLastColumn="0"/>
               <w:rPr>
-                <w:ins w:id="73" w:author="Ira Diethelm" w:date="2022-12-27T08:15:00Z"/>
-                <w:szCs w:val="20"/>
-              </w:rPr>
-            </w:pPr>
-            <w:ins w:id="74" w:author="Ira Diethelm" w:date="2022-12-27T08:15:00Z">
+                <w:ins w:id="78" w:author="Ira Diethelm" w:date="2022-12-27T08:15:00Z"/>
+                <w:szCs w:val="20"/>
+              </w:rPr>
+            </w:pPr>
+            <w:ins w:id="79" w:author="Ira Diethelm" w:date="2022-12-27T08:15:00Z">
               <w:r>
                 <w:t>Dieses Modul führt in die Innovationsmethode Design Thinking ein. Mit Hilfe dieser Methode lassen sich neue Produkte und innovative Ideen umsetzen.</w:t>
               </w:r>
@@ -4292,11 +4285,11 @@
               <w:jc w:val="center"/>
               <w:cnfStyle w:val="000000000000" w:firstRow="0" w:lastRow="0" w:firstColumn="0" w:lastColumn="0" w:oddVBand="0" w:evenVBand="0" w:oddHBand="0" w:evenHBand="0" w:firstRowFirstColumn="0" w:firstRowLastColumn="0" w:lastRowFirstColumn="0" w:lastRowLastColumn="0"/>
               <w:rPr>
-                <w:ins w:id="75" w:author="Ira Diethelm" w:date="2022-12-27T08:15:00Z"/>
-                <w:szCs w:val="20"/>
-              </w:rPr>
-            </w:pPr>
-            <w:ins w:id="76" w:author="Ira Diethelm" w:date="2022-12-27T08:15:00Z">
+                <w:ins w:id="80" w:author="Ira Diethelm" w:date="2022-12-27T08:15:00Z"/>
+                <w:szCs w:val="20"/>
+              </w:rPr>
+            </w:pPr>
+            <w:ins w:id="81" w:author="Ira Diethelm" w:date="2022-12-27T08:15:00Z">
               <w:r>
                 <w:rPr>
                   <w:szCs w:val="20"/>
@@ -4318,7 +4311,7 @@
         <w:trPr>
           <w:cnfStyle w:val="000000100000" w:firstRow="0" w:lastRow="0" w:firstColumn="0" w:lastColumn="0" w:oddVBand="0" w:evenVBand="0" w:oddHBand="1" w:evenHBand="0" w:firstRowFirstColumn="0" w:firstRowLastColumn="0" w:lastRowFirstColumn="0" w:lastRowLastColumn="0"/>
           <w:trHeight w:val="28"/>
-          <w:ins w:id="77" w:author="Ira Diethelm" w:date="2022-12-27T08:15:00Z"/>
+          <w:ins w:id="82" w:author="Ira Diethelm" w:date="2022-12-27T08:15:00Z"/>
         </w:trPr>
         <w:tc>
           <w:tcPr>
@@ -4328,11 +4321,11 @@
           <w:p>
             <w:pPr>
               <w:rPr>
-                <w:ins w:id="78" w:author="Ira Diethelm" w:date="2022-12-27T08:15:00Z"/>
-                <w:szCs w:val="20"/>
-              </w:rPr>
-            </w:pPr>
-            <w:ins w:id="79" w:author="Ira Diethelm" w:date="2022-12-27T08:24:00Z">
+                <w:ins w:id="83" w:author="Ira Diethelm" w:date="2022-12-27T08:15:00Z"/>
+                <w:szCs w:val="20"/>
+              </w:rPr>
+            </w:pPr>
+            <w:ins w:id="84" w:author="Ira Diethelm" w:date="2022-12-27T08:24:00Z">
               <w:r>
                 <w:rPr>
                   <w:szCs w:val="20"/>
@@ -4340,7 +4333,7 @@
                 <w:t>M</w:t>
               </w:r>
             </w:ins>
-            <w:ins w:id="80" w:author="Ira Diethelm" w:date="2022-12-27T08:15:00Z">
+            <w:ins w:id="85" w:author="Ira Diethelm" w:date="2022-12-27T08:15:00Z">
               <w:r>
                 <w:rPr>
                   <w:szCs w:val="20"/>
@@ -4358,11 +4351,11 @@
             <w:pPr>
               <w:cnfStyle w:val="000000100000" w:firstRow="0" w:lastRow="0" w:firstColumn="0" w:lastColumn="0" w:oddVBand="0" w:evenVBand="0" w:oddHBand="1" w:evenHBand="0" w:firstRowFirstColumn="0" w:firstRowLastColumn="0" w:lastRowFirstColumn="0" w:lastRowLastColumn="0"/>
               <w:rPr>
-                <w:ins w:id="81" w:author="Ira Diethelm" w:date="2022-12-27T08:15:00Z"/>
-                <w:szCs w:val="20"/>
-              </w:rPr>
-            </w:pPr>
-            <w:ins w:id="82" w:author="Ira Diethelm" w:date="2022-12-27T08:15:00Z">
+                <w:ins w:id="86" w:author="Ira Diethelm" w:date="2022-12-27T08:15:00Z"/>
+                <w:szCs w:val="20"/>
+              </w:rPr>
+            </w:pPr>
+            <w:ins w:id="87" w:author="Ira Diethelm" w:date="2022-12-27T08:15:00Z">
               <w:r>
                 <w:rPr>
                   <w:szCs w:val="20"/>
@@ -4381,11 +4374,11 @@
               <w:jc w:val="both"/>
               <w:cnfStyle w:val="000000100000" w:firstRow="0" w:lastRow="0" w:firstColumn="0" w:lastColumn="0" w:oddVBand="0" w:evenVBand="0" w:oddHBand="1" w:evenHBand="0" w:firstRowFirstColumn="0" w:firstRowLastColumn="0" w:lastRowFirstColumn="0" w:lastRowLastColumn="0"/>
               <w:rPr>
-                <w:ins w:id="83" w:author="Ira Diethelm" w:date="2022-12-27T08:15:00Z"/>
-                <w:szCs w:val="20"/>
-              </w:rPr>
-            </w:pPr>
-            <w:ins w:id="84" w:author="Ira Diethelm" w:date="2022-12-27T08:15:00Z">
+                <w:ins w:id="88" w:author="Ira Diethelm" w:date="2022-12-27T08:15:00Z"/>
+                <w:szCs w:val="20"/>
+              </w:rPr>
+            </w:pPr>
+            <w:ins w:id="89" w:author="Ira Diethelm" w:date="2022-12-27T08:15:00Z">
               <w:r>
                 <w:t xml:space="preserve">Dieses Modul führt in den projektorientierten Unterricht ein. Dies ist eine Form des </w:t>
               </w:r>
@@ -4413,11 +4406,11 @@
               <w:jc w:val="center"/>
               <w:cnfStyle w:val="000000100000" w:firstRow="0" w:lastRow="0" w:firstColumn="0" w:lastColumn="0" w:oddVBand="0" w:evenVBand="0" w:oddHBand="1" w:evenHBand="0" w:firstRowFirstColumn="0" w:firstRowLastColumn="0" w:lastRowFirstColumn="0" w:lastRowLastColumn="0"/>
               <w:rPr>
-                <w:ins w:id="85" w:author="Ira Diethelm" w:date="2022-12-27T08:15:00Z"/>
-                <w:szCs w:val="20"/>
-              </w:rPr>
-            </w:pPr>
-            <w:ins w:id="86" w:author="Ira Diethelm" w:date="2022-12-27T08:15:00Z">
+                <w:ins w:id="90" w:author="Ira Diethelm" w:date="2022-12-27T08:15:00Z"/>
+                <w:szCs w:val="20"/>
+              </w:rPr>
+            </w:pPr>
+            <w:ins w:id="91" w:author="Ira Diethelm" w:date="2022-12-27T08:15:00Z">
               <w:r>
                 <w:rPr>
                   <w:szCs w:val="20"/>
@@ -4441,7 +4434,7 @@
       <w:pPr>
         <w:jc w:val="both"/>
         <w:rPr>
-          <w:ins w:id="87" w:author="Ira Diethelm" w:date="2022-12-27T08:15:00Z"/>
+          <w:ins w:id="92" w:author="Ira Diethelm" w:date="2022-12-27T08:15:00Z"/>
         </w:rPr>
       </w:pPr>
     </w:p>
@@ -4449,13 +4442,13 @@
       <w:pPr>
         <w:jc w:val="both"/>
         <w:rPr>
-          <w:ins w:id="88" w:author="Ira Diethelm" w:date="2022-12-27T08:40:00Z"/>
+          <w:ins w:id="93" w:author="Ira Diethelm" w:date="2022-12-27T08:40:00Z"/>
         </w:rPr>
       </w:pPr>
       <w:r>
         <w:t xml:space="preserve">Die </w:t>
       </w:r>
-      <w:ins w:id="89" w:author="Ira Diethelm" w:date="2022-12-27T08:10:00Z">
+      <w:ins w:id="94" w:author="Ira Diethelm" w:date="2022-12-27T08:10:00Z">
         <w:r>
           <w:t xml:space="preserve">hier aufgeführten </w:t>
         </w:r>
@@ -4472,47 +4465,102 @@
       <w:r>
         <w:t xml:space="preserve"> acht Basismodule enthalten. Im Ordner Aufbau-, Erweiterungs- und Methodenmodule sind die drei Aufbaumodule, die vier Erweiterungsmodule und zwei Methodenmodule enthalten.</w:t>
       </w:r>
-      <w:ins w:id="90" w:author="Ira Diethelm" w:date="2022-12-27T08:10:00Z">
+      <w:ins w:id="95" w:author="Ira Diethelm" w:date="2022-12-27T08:10:00Z">
         <w:r>
           <w:t xml:space="preserve"> </w:t>
         </w:r>
       </w:ins>
-      <w:ins w:id="91" w:author="Ira Diethelm" w:date="2022-12-27T08:40:00Z">
-        <w:r>
-          <w:t xml:space="preserve">Weitere Erweiterungsmodule, die von oder für unsere Partner erstellt wurden, stehen online zur Verfügung. </w:t>
-        </w:r>
+      <w:ins w:id="96" w:author="Ira Diethelm" w:date="2022-12-27T08:40:00Z">
+        <w:del w:id="97" w:author="Malambré, Julia | Wissensfabrik" w:date="2022-12-28T17:04:00Z">
+          <w:r>
+            <w:delText xml:space="preserve">Weitere Erweiterungsmodule, die von oder für unsere Partner erstellt wurden, stehen online zur Verfügung. </w:delText>
+          </w:r>
+        </w:del>
       </w:ins>
     </w:p>
     <w:p>
       <w:pPr>
         <w:jc w:val="both"/>
       </w:pPr>
-      <w:ins w:id="92" w:author="Ira Diethelm" w:date="2022-12-27T08:10:00Z">
+      <w:ins w:id="98" w:author="Malambré, Julia | Wissensfabrik" w:date="2022-12-28T17:08:00Z">
         <w:r>
-          <w:t xml:space="preserve">Darüber hinaus </w:t>
+          <w:t>Die Module von IT2School werden durch sieben Basis- und Au</w:t>
         </w:r>
       </w:ins>
-      <w:ins w:id="93" w:author="Ira Diethelm" w:date="2022-12-27T08:11:00Z">
+      <w:ins w:id="99" w:author="Malambré, Julia | Wissensfabrik" w:date="2022-12-28T17:09:00Z">
         <w:r>
-          <w:t xml:space="preserve">sind in einem weiteren Ordner </w:t>
+          <w:t xml:space="preserve">fbaumodule </w:t>
         </w:r>
       </w:ins>
-      <w:ins w:id="94" w:author="Ira Diethelm" w:date="2022-12-27T08:40:00Z">
+      <w:ins w:id="100" w:author="Malambré, Julia | Wissensfabrik" w:date="2022-12-28T17:08:00Z">
         <w:r>
-          <w:t>Basis- und Aufbau</w:t>
+          <w:t>zum Thema Künstliche Intelligen</w:t>
         </w:r>
       </w:ins>
-      <w:ins w:id="95" w:author="Ira Diethelm" w:date="2022-12-27T08:41:00Z">
+      <w:ins w:id="101" w:author="Malambré, Julia | Wissensfabrik" w:date="2022-12-28T17:09:00Z">
         <w:r>
-          <w:t>m</w:t>
+          <w:t>z</w:t>
         </w:r>
       </w:ins>
-      <w:ins w:id="96" w:author="Ira Diethelm" w:date="2022-12-27T08:11:00Z">
+      <w:ins w:id="102" w:author="Malambré, Julia | Wissensfabrik" w:date="2022-12-28T17:08:00Z">
         <w:r>
-          <w:t>odule zum Thema Künstliche Intelligenz enthalten.</w:t>
+          <w:t xml:space="preserve"> ergänzt</w:t>
+        </w:r>
+        <w:commentRangeStart w:id="103"/>
+        <w:r>
+          <w:t>.</w:t>
         </w:r>
       </w:ins>
-      <w:ins w:id="97" w:author="Ira Diethelm" w:date="2022-12-27T08:41:00Z">
+      <w:ins w:id="104" w:author="Ira Diethelm" w:date="2022-12-27T08:10:00Z">
+        <w:del w:id="105" w:author="Malambré, Julia | Wissensfabrik" w:date="2022-12-28T17:09:00Z">
+          <w:r>
+            <w:delText xml:space="preserve">Darüber hinaus </w:delText>
+          </w:r>
+        </w:del>
+      </w:ins>
+      <w:ins w:id="106" w:author="Ira Diethelm" w:date="2022-12-27T08:11:00Z">
+        <w:del w:id="107" w:author="Malambré, Julia | Wissensfabrik" w:date="2022-12-28T17:09:00Z">
+          <w:r>
+            <w:delText xml:space="preserve">sind in einem weiteren Ordner </w:delText>
+          </w:r>
+        </w:del>
+      </w:ins>
+      <w:ins w:id="108" w:author="Ira Diethelm" w:date="2022-12-27T08:40:00Z">
+        <w:del w:id="109" w:author="Malambré, Julia | Wissensfabrik" w:date="2022-12-28T17:09:00Z">
+          <w:r>
+            <w:delText>Basis- und Aufbau</w:delText>
+          </w:r>
+        </w:del>
+      </w:ins>
+      <w:ins w:id="110" w:author="Ira Diethelm" w:date="2022-12-27T08:41:00Z">
+        <w:del w:id="111" w:author="Malambré, Julia | Wissensfabrik" w:date="2022-12-28T17:09:00Z">
+          <w:r>
+            <w:delText>m</w:delText>
+          </w:r>
+        </w:del>
+      </w:ins>
+      <w:ins w:id="112" w:author="Ira Diethelm" w:date="2022-12-27T08:11:00Z">
+        <w:del w:id="113" w:author="Malambré, Julia | Wissensfabrik" w:date="2022-12-28T17:09:00Z">
+          <w:r>
+            <w:delText>odule zum Thema Künstliche Intelligenz enthalten</w:delText>
+          </w:r>
+        </w:del>
+      </w:ins>
+      <w:commentRangeEnd w:id="103"/>
+      <w:r>
+        <w:rPr>
+          <w:rStyle w:val="Kommentarzeichen"/>
+        </w:rPr>
+        <w:commentReference w:id="103"/>
+      </w:r>
+      <w:ins w:id="114" w:author="Ira Diethelm" w:date="2022-12-27T08:11:00Z">
+        <w:del w:id="115" w:author="Malambré, Julia | Wissensfabrik" w:date="2022-12-28T17:09:00Z">
+          <w:r>
+            <w:delText>.</w:delText>
+          </w:r>
+        </w:del>
+      </w:ins>
+      <w:ins w:id="116" w:author="Ira Diethelm" w:date="2022-12-27T08:41:00Z">
         <w:r>
           <w:t xml:space="preserve"> </w:t>
         </w:r>
@@ -4522,19 +4570,19 @@
       <w:pPr>
         <w:pStyle w:val="berschrift1"/>
       </w:pPr>
-      <w:bookmarkStart w:id="98" w:name="_Toc433292497"/>
-      <w:bookmarkStart w:id="99" w:name="_Toc443309736"/>
+      <w:bookmarkStart w:id="117" w:name="_Toc433292497"/>
+      <w:bookmarkStart w:id="118" w:name="_Toc443309736"/>
       <w:r>
         <w:t>Aufbau der Module</w:t>
       </w:r>
-      <w:bookmarkEnd w:id="98"/>
-      <w:bookmarkEnd w:id="99"/>
+      <w:bookmarkEnd w:id="117"/>
+      <w:bookmarkEnd w:id="118"/>
     </w:p>
     <w:p>
       <w:pPr>
         <w:jc w:val="both"/>
       </w:pPr>
-      <w:commentRangeStart w:id="100"/>
+      <w:commentRangeStart w:id="119"/>
       <w:r>
         <w:rPr>
           <w:noProof/>
@@ -4602,12 +4650,12 @@
           </wp:anchor>
         </w:drawing>
       </w:r>
-      <w:commentRangeEnd w:id="100"/>
+      <w:commentRangeEnd w:id="119"/>
       <w:r>
         <w:rPr>
           <w:rStyle w:val="Kommentarzeichen"/>
         </w:rPr>
-        <w:commentReference w:id="100"/>
+        <w:commentReference w:id="119"/>
       </w:r>
       <w:r>
         <w:t xml:space="preserve">Das Modul </w:t>
@@ -4635,19 +4683,36 @@
         <w:t>App Inventor</w:t>
       </w:r>
       <w:r>
-        <w:t xml:space="preserve"> in Modul B7. Zudem unterscheiden sich die Module in ihrem methodischen Charakter: Einige sind durch Arbeitsblätter klar strukturiert, andere offen und projektorientiert.</w:t>
+        <w:t xml:space="preserve"> in Modul B7. Zudem unterscheiden sich die Module in ihrem methodischen Charakter: Einige sind durch Arbeitsblätter klar strukturiert, andere offen und </w:t>
+      </w:r>
+      <w:commentRangeStart w:id="120"/>
+      <w:r>
+        <w:t>projektorientiert</w:t>
+      </w:r>
+      <w:commentRangeEnd w:id="120"/>
+      <w:r>
+        <w:rPr>
+          <w:rStyle w:val="Kommentarzeichen"/>
+        </w:rPr>
+        <w:commentReference w:id="120"/>
+      </w:r>
+      <w:r>
+        <w:t>.</w:t>
       </w:r>
     </w:p>
     <w:p>
       <w:pPr>
         <w:jc w:val="both"/>
         <w:rPr>
-          <w:ins w:id="101" w:author="Ira Diethelm" w:date="2022-12-27T08:48:00Z"/>
+          <w:ins w:id="121" w:author="Ira Diethelm" w:date="2022-12-27T08:48:00Z"/>
         </w:rPr>
       </w:pPr>
+      <w:r>
+        <w:t xml:space="preserve">Je nachdem, wie der Unterricht gestaltet werden soll (geführt oder projektorientiert) und wie umfassend die Kenntnisse im Bereich der Informatik bereits sind, können passgenaue Module </w:t>
+      </w:r>
       <w:r>
         <w:lastRenderedPageBreak/>
-        <w:t xml:space="preserve">Je nachdem, wie der Unterricht gestaltet werden soll (geführt oder projektorientiert) und wie umfassend die Kenntnisse im Bereich der Informatik bereits sind, können passgenaue Module ausgewählt werden. Daraus ergeben sich </w:t>
+        <w:t xml:space="preserve">ausgewählt werden. Daraus ergeben sich </w:t>
       </w:r>
       <w:proofErr w:type="gramStart"/>
       <w:r>
@@ -4666,10 +4731,10 @@
     <w:p>
       <w:pPr>
         <w:rPr>
-          <w:del w:id="102" w:author="Ira Diethelm" w:date="2022-12-27T08:13:00Z"/>
+          <w:del w:id="122" w:author="Ira Diethelm" w:date="2022-12-27T08:13:00Z"/>
         </w:rPr>
       </w:pPr>
-      <w:del w:id="103" w:author="Ira Diethelm" w:date="2022-12-27T08:13:00Z">
+      <w:del w:id="123" w:author="Ira Diethelm" w:date="2022-12-27T08:13:00Z">
         <w:r>
           <w:br w:type="page"/>
         </w:r>
@@ -4678,7 +4743,7 @@
     <w:p>
       <w:pPr>
         <w:rPr>
-          <w:del w:id="104" w:author="Ira Diethelm" w:date="2022-12-27T08:13:00Z"/>
+          <w:del w:id="124" w:author="Ira Diethelm" w:date="2022-12-27T08:13:00Z"/>
         </w:rPr>
       </w:pPr>
     </w:p>
@@ -6200,16 +6265,14 @@
       <w:pPr>
         <w:pStyle w:val="berschrift2"/>
       </w:pPr>
-      <w:bookmarkStart w:id="105" w:name="_Toc443309737"/>
+      <w:bookmarkStart w:id="125" w:name="_Toc443309737"/>
       <w:r>
         <w:t>Einleitung</w:t>
       </w:r>
-      <w:bookmarkEnd w:id="105"/>
-      <w:ins w:id="106" w:author="Ira Diethelm" w:date="2022-12-27T08:14:00Z">
-        <w:r>
-          <w:t xml:space="preserve"> des Moduls</w:t>
-        </w:r>
-      </w:ins>
+      <w:bookmarkEnd w:id="125"/>
+      <w:r>
+        <w:t xml:space="preserve"> des Moduls</w:t>
+      </w:r>
     </w:p>
     <w:p>
       <w:pPr>
@@ -6223,11 +6286,11 @@
       <w:pPr>
         <w:pStyle w:val="berschrift2"/>
       </w:pPr>
-      <w:bookmarkStart w:id="107" w:name="_Toc443309738"/>
+      <w:bookmarkStart w:id="126" w:name="_Toc443309738"/>
       <w:r>
         <w:t>Bedeutung und Ziele des Moduls</w:t>
       </w:r>
-      <w:bookmarkEnd w:id="107"/>
+      <w:bookmarkEnd w:id="126"/>
     </w:p>
     <w:p>
       <w:pPr>
@@ -6241,11 +6304,11 @@
       <w:pPr>
         <w:pStyle w:val="berschrift2"/>
       </w:pPr>
-      <w:bookmarkStart w:id="108" w:name="_Toc443309739"/>
+      <w:bookmarkStart w:id="127" w:name="_Toc443309739"/>
       <w:r>
         <w:t>Die Rolle der Unternehmensvertreterin oder des Unternehmensvertreters</w:t>
       </w:r>
-      <w:bookmarkEnd w:id="108"/>
+      <w:bookmarkEnd w:id="127"/>
     </w:p>
     <w:p>
       <w:pPr>
@@ -6259,11 +6322,11 @@
       <w:pPr>
         <w:pStyle w:val="berschrift2"/>
       </w:pPr>
-      <w:bookmarkStart w:id="109" w:name="_Toc443309740"/>
+      <w:bookmarkStart w:id="128" w:name="_Toc443309740"/>
       <w:r>
         <w:t>Inhalte des Moduls</w:t>
       </w:r>
-      <w:bookmarkEnd w:id="109"/>
+      <w:bookmarkEnd w:id="128"/>
     </w:p>
     <w:p>
       <w:pPr>
@@ -6277,14 +6340,14 @@
       <w:pPr>
         <w:pStyle w:val="berschrift2"/>
       </w:pPr>
-      <w:bookmarkStart w:id="110" w:name="_Toc433292501"/>
-      <w:bookmarkStart w:id="111" w:name="_Toc443309741"/>
+      <w:bookmarkStart w:id="129" w:name="_Toc433292501"/>
+      <w:bookmarkStart w:id="130" w:name="_Toc443309741"/>
       <w:r>
         <w:lastRenderedPageBreak/>
         <w:t>Unterrichtliche Umsetzung</w:t>
       </w:r>
-      <w:bookmarkEnd w:id="110"/>
-      <w:bookmarkEnd w:id="111"/>
+      <w:bookmarkEnd w:id="129"/>
+      <w:bookmarkEnd w:id="130"/>
     </w:p>
     <w:p>
       <w:pPr>
@@ -6366,11 +6429,11 @@
       <w:pPr>
         <w:pStyle w:val="berschrift2"/>
       </w:pPr>
-      <w:bookmarkStart w:id="112" w:name="_Toc443309742"/>
+      <w:bookmarkStart w:id="131" w:name="_Toc443309742"/>
       <w:r>
         <w:t>Einbettung in verschiedene Fächer und Themen</w:t>
       </w:r>
-      <w:bookmarkEnd w:id="112"/>
+      <w:bookmarkEnd w:id="131"/>
     </w:p>
     <w:p>
       <w:pPr>
@@ -6392,13 +6455,13 @@
       <w:pPr>
         <w:pStyle w:val="berschrift2"/>
       </w:pPr>
-      <w:bookmarkStart w:id="113" w:name="_Toc433292503"/>
-      <w:bookmarkStart w:id="114" w:name="_Toc443309743"/>
+      <w:bookmarkStart w:id="132" w:name="_Toc433292503"/>
+      <w:bookmarkStart w:id="133" w:name="_Toc443309743"/>
       <w:r>
         <w:t>Anschlussthemen, Literatur und Links</w:t>
       </w:r>
-      <w:bookmarkEnd w:id="113"/>
-      <w:bookmarkEnd w:id="114"/>
+      <w:bookmarkEnd w:id="132"/>
+      <w:bookmarkEnd w:id="133"/>
     </w:p>
     <w:p>
       <w:pPr>
@@ -6412,13 +6475,13 @@
       <w:pPr>
         <w:pStyle w:val="berschrift1"/>
       </w:pPr>
-      <w:bookmarkStart w:id="115" w:name="_Toc433292504"/>
-      <w:bookmarkStart w:id="116" w:name="_Toc443309744"/>
+      <w:bookmarkStart w:id="134" w:name="_Toc433292504"/>
+      <w:bookmarkStart w:id="135" w:name="_Toc443309744"/>
       <w:r>
         <w:t>Kommentare zu den Arbeitsmaterialien</w:t>
       </w:r>
-      <w:bookmarkEnd w:id="115"/>
-      <w:bookmarkEnd w:id="116"/>
+      <w:bookmarkEnd w:id="134"/>
+      <w:bookmarkEnd w:id="135"/>
     </w:p>
     <w:p>
       <w:pPr>
@@ -6605,18 +6668,18 @@
       <w:pPr>
         <w:pStyle w:val="berschrift1"/>
       </w:pPr>
-      <w:bookmarkStart w:id="117" w:name="_Toc431894978"/>
-      <w:bookmarkStart w:id="118" w:name="_Toc433292505"/>
-      <w:bookmarkStart w:id="119" w:name="_Toc443309745"/>
+      <w:bookmarkStart w:id="136" w:name="_Toc431894978"/>
+      <w:bookmarkStart w:id="137" w:name="_Toc433292505"/>
+      <w:bookmarkStart w:id="138" w:name="_Toc443309745"/>
       <w:r>
         <w:t>Die Akteure des Projekts und ihre Rolle</w:t>
       </w:r>
-      <w:bookmarkEnd w:id="117"/>
-      <w:bookmarkEnd w:id="118"/>
+      <w:bookmarkEnd w:id="136"/>
+      <w:bookmarkEnd w:id="137"/>
       <w:r>
         <w:t>n</w:t>
       </w:r>
-      <w:bookmarkEnd w:id="119"/>
+      <w:bookmarkEnd w:id="138"/>
     </w:p>
     <w:p>
       <w:pPr>
@@ -6784,9 +6847,9 @@
         <w:tblLook w:val="04A0" w:firstRow="1" w:lastRow="0" w:firstColumn="1" w:lastColumn="0" w:noHBand="0" w:noVBand="1"/>
       </w:tblPr>
       <w:tblGrid>
-        <w:gridCol w:w="1984"/>
-        <w:gridCol w:w="1814"/>
-        <w:gridCol w:w="5102"/>
+        <w:gridCol w:w="1961"/>
+        <w:gridCol w:w="1978"/>
+        <w:gridCol w:w="4961"/>
       </w:tblGrid>
       <w:tr>
         <w:trPr>
@@ -6931,6 +6994,11 @@
             <w:r>
               <w:t>Lernbegleiter</w:t>
             </w:r>
+            <w:ins w:id="139" w:author="Malambré, Julia | Wissensfabrik" w:date="2022-12-28T17:13:00Z">
+              <w:r>
+                <w:t>*in</w:t>
+              </w:r>
+            </w:ins>
           </w:p>
           <w:p>
             <w:pPr>
@@ -7005,6 +7073,11 @@
             <w:r>
               <w:t>Multiplikator</w:t>
             </w:r>
+            <w:ins w:id="140" w:author="Malambré, Julia | Wissensfabrik" w:date="2022-12-28T17:14:00Z">
+              <w:r>
+                <w:t>*in</w:t>
+              </w:r>
+            </w:ins>
           </w:p>
           <w:p>
             <w:pPr>
@@ -7050,6 +7123,11 @@
             <w:r>
               <w:t>Gastgeber</w:t>
             </w:r>
+            <w:ins w:id="141" w:author="Malambré, Julia | Wissensfabrik" w:date="2022-12-28T17:13:00Z">
+              <w:r>
+                <w:t>*in</w:t>
+              </w:r>
+            </w:ins>
           </w:p>
         </w:tc>
         <w:tc>
@@ -7153,22 +7231,22 @@
         <w:spacing w:before="360" w:line="259" w:lineRule="auto"/>
         <w:ind w:left="432"/>
       </w:pPr>
-      <w:bookmarkStart w:id="120" w:name="_Toc433292506"/>
+      <w:bookmarkStart w:id="142" w:name="_Toc433292506"/>
     </w:p>
     <w:p>
       <w:pPr>
         <w:pStyle w:val="berschrift1"/>
         <w:spacing w:before="360" w:line="259" w:lineRule="auto"/>
       </w:pPr>
-      <w:bookmarkStart w:id="121" w:name="_Toc443309746"/>
+      <w:bookmarkStart w:id="143" w:name="_Toc443309746"/>
       <w:r>
         <w:t>Bestandteile von IT2School</w:t>
       </w:r>
-      <w:bookmarkEnd w:id="120"/>
+      <w:bookmarkEnd w:id="142"/>
       <w:r>
         <w:t>-Infobox</w:t>
       </w:r>
-      <w:bookmarkEnd w:id="121"/>
+      <w:bookmarkEnd w:id="143"/>
     </w:p>
     <w:tbl>
       <w:tblPr>
@@ -7678,7 +7756,6 @@
           </w:tcPr>
           <w:p>
             <w:r>
-              <w:lastRenderedPageBreak/>
               <w:t xml:space="preserve">Modul B2 Internet </w:t>
             </w:r>
           </w:p>
@@ -8379,7 +8456,7 @@
                 <w:noProof/>
               </w:rPr>
               <w:drawing>
-                <wp:inline distT="0" distB="0" distL="0" distR="0" wp14:anchorId="3CB5A99A" wp14:editId="203844DA">
+                <wp:inline distT="0" distB="0" distL="0" distR="0" wp14:anchorId="3CB5A99A" wp14:editId="0A609A66">
                   <wp:extent cx="1800000" cy="1151385"/>
                   <wp:effectExtent l="0" t="0" r="0" b="0"/>
                   <wp:docPr id="34" name="Grafik 17"/>
@@ -8485,7 +8562,7 @@
                 <w:noProof/>
               </w:rPr>
               <w:drawing>
-                <wp:inline distT="0" distB="0" distL="0" distR="0" wp14:anchorId="29B612BF" wp14:editId="421C079E">
+                <wp:inline distT="0" distB="0" distL="0" distR="0" wp14:anchorId="29B612BF" wp14:editId="1391AE48">
                   <wp:extent cx="1397399" cy="1800000"/>
                   <wp:effectExtent l="0" t="0" r="0" b="0"/>
                   <wp:docPr id="35" name="Grafik 4"/>
@@ -8514,7 +8591,7 @@
                         <pic:spPr bwMode="auto">
                           <a:xfrm>
                             <a:off x="0" y="0"/>
-                            <a:ext cx="1397400" cy="1800000"/>
+                            <a:ext cx="1397399" cy="1800000"/>
                           </a:xfrm>
                           <a:prstGeom prst="rect">
                             <a:avLst/>
@@ -8700,9 +8777,9 @@
                 <w:noProof/>
               </w:rPr>
               <w:drawing>
-                <wp:inline distT="0" distB="0" distL="0" distR="0" wp14:anchorId="3A2C9BD0" wp14:editId="2D6D2012">
-                  <wp:extent cx="1548984" cy="1800000"/>
-                  <wp:effectExtent l="0" t="0" r="0" b="0"/>
+                <wp:inline distT="0" distB="0" distL="0" distR="0" wp14:anchorId="3A2C9BD0" wp14:editId="69C86C63">
+                  <wp:extent cx="1366958" cy="1588477"/>
+                  <wp:effectExtent l="0" t="0" r="5080" b="0"/>
                   <wp:docPr id="36" name="Grafik 18"/>
                   <wp:cNvGraphicFramePr>
                     <a:graphicFrameLocks xmlns:a="http://schemas.openxmlformats.org/drawingml/2006/main" noChangeAspect="1"/>
@@ -8730,7 +8807,7 @@
                         <pic:spPr bwMode="auto">
                           <a:xfrm>
                             <a:off x="0" y="0"/>
-                            <a:ext cx="1548985" cy="1800000"/>
+                            <a:ext cx="1371621" cy="1593896"/>
                           </a:xfrm>
                           <a:prstGeom prst="rect">
                             <a:avLst/>
@@ -8757,7 +8834,13 @@
         </w:rPr>
       </w:pPr>
     </w:p>
-    <w:p/>
+    <w:p>
+      <w:pPr>
+        <w:rPr>
+          <w:del w:id="144" w:author="Malambré, Julia | Wissensfabrik" w:date="2022-12-28T16:49:00Z"/>
+        </w:rPr>
+      </w:pPr>
+    </w:p>
     <w:p/>
     <w:tbl>
       <w:tblPr>
@@ -9003,62 +9086,68 @@
                 <w:szCs w:val="20"/>
               </w:rPr>
             </w:pPr>
-            <w:commentRangeStart w:id="122"/>
-            <w:del w:id="123" w:author="Malambré, Julia | Wissensfabrik" w:date="2022-12-12T15:10:00Z">
-              <w:r>
-                <w:rPr>
-                  <w:noProof/>
-                  <w:szCs w:val="20"/>
-                </w:rPr>
-                <w:drawing>
-                  <wp:inline distT="0" distB="0" distL="0" distR="0" wp14:anchorId="419D987D" wp14:editId="6B63E493">
-                    <wp:extent cx="1800000" cy="1398238"/>
-                    <wp:effectExtent l="0" t="0" r="0" b="0"/>
-                    <wp:docPr id="37" name="Grafik 43"/>
-                    <wp:cNvGraphicFramePr>
-                      <a:graphicFrameLocks xmlns:a="http://schemas.openxmlformats.org/drawingml/2006/main" noChangeAspect="1"/>
-                    </wp:cNvGraphicFramePr>
-                    <a:graphic xmlns:a="http://schemas.openxmlformats.org/drawingml/2006/main">
-                      <a:graphicData uri="http://schemas.openxmlformats.org/drawingml/2006/picture">
-                        <pic:pic xmlns:pic="http://schemas.openxmlformats.org/drawingml/2006/picture">
-                          <pic:nvPicPr>
-                            <pic:cNvPr id="29" name="DSC_0371.jpg"/>
-                            <pic:cNvPicPr>
-                              <a:picLocks noChangeAspect="1"/>
-                            </pic:cNvPicPr>
-                          </pic:nvPicPr>
-                          <pic:blipFill>
-                            <a:blip r:embed="rId33" cstate="print">
-                              <a:extLst>
-                                <a:ext uri="{28A0092B-C50C-407E-A947-70E740481C1C}">
-                                  <a14:useLocalDpi xmlns:a14="http://schemas.microsoft.com/office/drawing/2010/main"/>
-                                </a:ext>
-                              </a:extLst>
-                            </a:blip>
-                            <a:stretch/>
-                          </pic:blipFill>
-                          <pic:spPr bwMode="auto">
-                            <a:xfrm>
-                              <a:off x="0" y="0"/>
-                              <a:ext cx="1800000" cy="1398239"/>
-                            </a:xfrm>
-                            <a:prstGeom prst="rect">
-                              <a:avLst/>
-                            </a:prstGeom>
-                          </pic:spPr>
-                        </pic:pic>
-                      </a:graphicData>
-                    </a:graphic>
-                  </wp:inline>
-                </w:drawing>
-              </w:r>
-            </w:del>
-            <w:commentRangeEnd w:id="122"/>
+            <w:commentRangeStart w:id="145"/>
+            <w:commentRangeStart w:id="146"/>
+            <w:r>
+              <w:rPr>
+                <w:noProof/>
+                <w:szCs w:val="20"/>
+              </w:rPr>
+              <w:drawing>
+                <wp:inline distT="0" distB="0" distL="0" distR="0" wp14:anchorId="419D987D" wp14:editId="35182914">
+                  <wp:extent cx="1411057" cy="1096107"/>
+                  <wp:effectExtent l="0" t="0" r="0" b="8890"/>
+                  <wp:docPr id="37" name="Grafik 43"/>
+                  <wp:cNvGraphicFramePr>
+                    <a:graphicFrameLocks xmlns:a="http://schemas.openxmlformats.org/drawingml/2006/main" noChangeAspect="1"/>
+                  </wp:cNvGraphicFramePr>
+                  <a:graphic xmlns:a="http://schemas.openxmlformats.org/drawingml/2006/main">
+                    <a:graphicData uri="http://schemas.openxmlformats.org/drawingml/2006/picture">
+                      <pic:pic xmlns:pic="http://schemas.openxmlformats.org/drawingml/2006/picture">
+                        <pic:nvPicPr>
+                          <pic:cNvPr id="29" name="DSC_0371.jpg"/>
+                          <pic:cNvPicPr>
+                            <a:picLocks noChangeAspect="1"/>
+                          </pic:cNvPicPr>
+                        </pic:nvPicPr>
+                        <pic:blipFill>
+                          <a:blip r:embed="rId33" cstate="print">
+                            <a:extLst>
+                              <a:ext uri="{28A0092B-C50C-407E-A947-70E740481C1C}">
+                                <a14:useLocalDpi xmlns:a14="http://schemas.microsoft.com/office/drawing/2010/main"/>
+                              </a:ext>
+                            </a:extLst>
+                          </a:blip>
+                          <a:stretch/>
+                        </pic:blipFill>
+                        <pic:spPr bwMode="auto">
+                          <a:xfrm>
+                            <a:off x="0" y="0"/>
+                            <a:ext cx="1422719" cy="1105166"/>
+                          </a:xfrm>
+                          <a:prstGeom prst="rect">
+                            <a:avLst/>
+                          </a:prstGeom>
+                        </pic:spPr>
+                      </pic:pic>
+                    </a:graphicData>
+                  </a:graphic>
+                </wp:inline>
+              </w:drawing>
+            </w:r>
+            <w:commentRangeEnd w:id="145"/>
             <w:r>
               <w:rPr>
                 <w:rStyle w:val="Kommentarzeichen"/>
               </w:rPr>
-              <w:commentReference w:id="122"/>
+              <w:commentReference w:id="145"/>
+            </w:r>
+            <w:commentRangeEnd w:id="146"/>
+            <w:r>
+              <w:rPr>
+                <w:rStyle w:val="Kommentarzeichen"/>
+              </w:rPr>
+              <w:commentReference w:id="146"/>
             </w:r>
           </w:p>
         </w:tc>
@@ -9529,7 +9618,14 @@
               <w:rPr>
                 <w:szCs w:val="20"/>
               </w:rPr>
-              <w:t>Modulbeschreibung inkl. Arbeitsmaterialien</w:t>
+              <w:t xml:space="preserve">Modulbeschreibung inkl. </w:t>
+            </w:r>
+            <w:r>
+              <w:rPr>
+                <w:szCs w:val="20"/>
+              </w:rPr>
+              <w:lastRenderedPageBreak/>
+              <w:t>Arbeitsmaterialien</w:t>
             </w:r>
           </w:p>
         </w:tc>
@@ -9548,6 +9644,7 @@
               <w:rPr>
                 <w:szCs w:val="20"/>
               </w:rPr>
+              <w:lastRenderedPageBreak/>
               <w:t>1 x</w:t>
             </w:r>
           </w:p>
@@ -9585,7 +9682,6 @@
               <w:rPr>
                 <w:szCs w:val="20"/>
               </w:rPr>
-              <w:lastRenderedPageBreak/>
               <w:t>Scratch-Würfel-Set</w:t>
             </w:r>
           </w:p>
@@ -10567,6 +10663,15 @@
         </w:tc>
       </w:tr>
     </w:tbl>
+    <w:p>
+      <w:pPr>
+        <w:rPr>
+          <w:ins w:id="147" w:author="Malambré, Julia | Wissensfabrik" w:date="2022-12-28T16:50:00Z"/>
+          <w:b/>
+          <w:lang w:val="en-US"/>
+        </w:rPr>
+      </w:pPr>
+    </w:p>
     <w:p>
       <w:pPr>
         <w:rPr>
@@ -11464,7 +11569,23 @@
 
 <file path=word/comments.xml><?xml version="1.0" encoding="utf-8"?>
 <w:comments xmlns:wpc="http://schemas.microsoft.com/office/word/2010/wordprocessingCanvas" xmlns:cx="http://schemas.microsoft.com/office/drawing/2014/chartex" xmlns:cx1="http://schemas.microsoft.com/office/drawing/2015/9/8/chartex" xmlns:cx2="http://schemas.microsoft.com/office/drawing/2015/10/21/chartex" xmlns:cx3="http://schemas.microsoft.com/office/drawing/2016/5/9/chartex" xmlns:cx4="http://schemas.microsoft.com/office/drawing/2016/5/10/chartex" xmlns:cx5="http://schemas.microsoft.com/office/drawing/2016/5/11/chartex" xmlns:cx6="http://schemas.microsoft.com/office/drawing/2016/5/12/chartex" xmlns:cx7="http://schemas.microsoft.com/office/drawing/2016/5/13/chartex" xmlns:cx8="http://schemas.microsoft.com/office/drawing/2016/5/14/chartex" xmlns:mc="http://schemas.openxmlformats.org/markup-compatibility/2006" xmlns:aink="http://schemas.microsoft.com/office/drawing/2016/ink" xmlns:am3d="http://schemas.microsoft.com/office/drawing/2017/model3d" xmlns:o="urn:schemas-microsoft-com:office:office" xmlns:oel="http://schemas.microsoft.com/office/2019/extlst" xmlns:r="http://schemas.openxmlformats.org/officeDocument/2006/relationships" xmlns:m="http://schemas.openxmlformats.org/officeDocument/2006/math" xmlns:v="urn:schemas-microsoft-com:vml" xmlns:wp14="http://schemas.microsoft.com/office/word/2010/wordprocessingDrawing" xmlns:wp="http://schemas.openxmlformats.org/drawingml/2006/wordprocessingDrawing" xmlns:w10="urn:schemas-microsoft-com:office:word" xmlns:w="http://schemas.openxmlformats.org/wordprocessingml/2006/main" xmlns:w14="http://schemas.microsoft.com/office/word/2010/wordml" xmlns:w15="http://schemas.microsoft.com/office/word/2012/wordml" xmlns:w16cex="http://schemas.microsoft.com/office/word/2018/wordml/cex" xmlns:w16cid="http://schemas.microsoft.com/office/word/2016/wordml/cid" xmlns:w16="http://schemas.microsoft.com/office/word/2018/wordml" xmlns:w16sdtdh="http://schemas.microsoft.com/office/word/2020/wordml/sdtdatahash" xmlns:w16se="http://schemas.microsoft.com/office/word/2015/wordml/symex" xmlns:wpg="http://schemas.microsoft.com/office/word/2010/wordprocessingGroup" xmlns:wpi="http://schemas.microsoft.com/office/word/2010/wordprocessingInk" xmlns:wne="http://schemas.microsoft.com/office/word/2006/wordml" xmlns:wps="http://schemas.microsoft.com/office/word/2010/wordprocessingShape" mc:Ignorable="w14 w15 w16se w16cid w16 w16cex w16sdtdh wp14">
-  <w:comment w:id="52" w:author="Ira Diethelm" w:date="2022-12-27T08:48:00Z" w:initials="ID">
+  <w:comment w:id="53" w:author="Malambré, Julia | Wissensfabrik" w:date="2022-12-28T17:03:00Z" w:initials="MJ|W">
+    <w:p>
+      <w:pPr>
+        <w:pStyle w:val="Kommentartext"/>
+      </w:pPr>
+      <w:r>
+        <w:rPr>
+          <w:rStyle w:val="Kommentarzeichen"/>
+        </w:rPr>
+        <w:annotationRef/>
+      </w:r>
+      <w:r>
+        <w:t>Der Text zu E4 muss angepasst werden.</w:t>
+      </w:r>
+    </w:p>
+  </w:comment>
+  <w:comment w:id="57" w:author="Ira Diethelm" w:date="2022-12-27T08:48:00Z" w:initials="ID">
     <w:p>
       <w:pPr>
         <w:pStyle w:val="Kommentartext"/>
@@ -11480,7 +11601,23 @@
       </w:r>
     </w:p>
   </w:comment>
-  <w:comment w:id="100" w:author="Ira Diethelm" w:date="2022-12-27T08:49:00Z" w:initials="ID">
+  <w:comment w:id="103" w:author="Malambré, Julia | Wissensfabrik" w:date="2022-12-28T17:11:00Z" w:initials="MJ|W">
+    <w:p>
+      <w:pPr>
+        <w:pStyle w:val="Kommentartext"/>
+      </w:pPr>
+      <w:r>
+        <w:rPr>
+          <w:rStyle w:val="Kommentarzeichen"/>
+        </w:rPr>
+        <w:annotationRef/>
+      </w:r>
+      <w:r>
+        <w:t xml:space="preserve">Den Hinweis auf die KI-Module habe ich verallgemeinert, da der Ordner zu den KI-Modulen nicht einzeln zu kaufen ist. </w:t>
+      </w:r>
+    </w:p>
+  </w:comment>
+  <w:comment w:id="119" w:author="Ira Diethelm" w:date="2022-12-27T08:49:00Z" w:initials="ID">
     <w:p>
       <w:pPr>
         <w:pStyle w:val="Kommentartext"/>
@@ -11496,7 +11633,30 @@
       </w:r>
     </w:p>
   </w:comment>
-  <w:comment w:id="122" w:author="Ira Diethelm" w:date="2022-12-27T08:28:00Z" w:initials="ID">
+  <w:comment w:id="120" w:author="Malambré, Julia | Wissensfabrik" w:date="2022-12-28T17:12:00Z" w:initials="MJ|W">
+    <w:p>
+      <w:pPr>
+        <w:pStyle w:val="Kommentartext"/>
+      </w:pPr>
+      <w:r>
+        <w:rPr>
+          <w:rStyle w:val="Kommentarzeichen"/>
+        </w:rPr>
+        <w:annotationRef/>
+      </w:r>
+      <w:r>
+        <w:rPr>
+          <w:color w:val="24292F"/>
+          <w:highlight w:val="white"/>
+        </w:rPr>
+        <w:t>A3 ist zweimal im Baum in der Einleitung falsch beschriftet... Bitte Originaldatei suchen....</w:t>
+      </w:r>
+      <w:r>
+        <w:t xml:space="preserve"> </w:t>
+      </w:r>
+    </w:p>
+  </w:comment>
+  <w:comment w:id="145" w:author="Ira Diethelm" w:date="2022-12-27T08:28:00Z" w:initials="ID">
     <w:p>
       <w:pPr>
         <w:pStyle w:val="Kommentartext"/>
@@ -11512,30 +11672,58 @@
       </w:r>
     </w:p>
   </w:comment>
+  <w:comment w:id="146" w:author="Malambré, Julia | Wissensfabrik" w:date="2022-12-28T17:14:00Z" w:initials="MJ|W">
+    <w:p>
+      <w:pPr>
+        <w:pStyle w:val="Kommentartext"/>
+      </w:pPr>
+      <w:r>
+        <w:rPr>
+          <w:rStyle w:val="Kommentarzeichen"/>
+        </w:rPr>
+        <w:annotationRef/>
+      </w:r>
+      <w:r>
+        <w:t>Okay.</w:t>
+      </w:r>
+    </w:p>
+  </w:comment>
 </w:comments>
 </file>
 
 <file path=word/commentsExtended.xml><?xml version="1.0" encoding="utf-8"?>
 <w15:commentsEx xmlns:wpc="http://schemas.microsoft.com/office/word/2010/wordprocessingCanvas" xmlns:cx="http://schemas.microsoft.com/office/drawing/2014/chartex" xmlns:cx1="http://schemas.microsoft.com/office/drawing/2015/9/8/chartex" xmlns:cx2="http://schemas.microsoft.com/office/drawing/2015/10/21/chartex" xmlns:cx3="http://schemas.microsoft.com/office/drawing/2016/5/9/chartex" xmlns:cx4="http://schemas.microsoft.com/office/drawing/2016/5/10/chartex" xmlns:cx5="http://schemas.microsoft.com/office/drawing/2016/5/11/chartex" xmlns:cx6="http://schemas.microsoft.com/office/drawing/2016/5/12/chartex" xmlns:cx7="http://schemas.microsoft.com/office/drawing/2016/5/13/chartex" xmlns:cx8="http://schemas.microsoft.com/office/drawing/2016/5/14/chartex" xmlns:mc="http://schemas.openxmlformats.org/markup-compatibility/2006" xmlns:aink="http://schemas.microsoft.com/office/drawing/2016/ink" xmlns:am3d="http://schemas.microsoft.com/office/drawing/2017/model3d" xmlns:o="urn:schemas-microsoft-com:office:office" xmlns:oel="http://schemas.microsoft.com/office/2019/extlst" xmlns:r="http://schemas.openxmlformats.org/officeDocument/2006/relationships" xmlns:m="http://schemas.openxmlformats.org/officeDocument/2006/math" xmlns:v="urn:schemas-microsoft-com:vml" xmlns:wp14="http://schemas.microsoft.com/office/word/2010/wordprocessingDrawing" xmlns:wp="http://schemas.openxmlformats.org/drawingml/2006/wordprocessingDrawing" xmlns:w10="urn:schemas-microsoft-com:office:word" xmlns:w="http://schemas.openxmlformats.org/wordprocessingml/2006/main" xmlns:w14="http://schemas.microsoft.com/office/word/2010/wordml" xmlns:w15="http://schemas.microsoft.com/office/word/2012/wordml" xmlns:w16cex="http://schemas.microsoft.com/office/word/2018/wordml/cex" xmlns:w16cid="http://schemas.microsoft.com/office/word/2016/wordml/cid" xmlns:w16="http://schemas.microsoft.com/office/word/2018/wordml" xmlns:w16sdtdh="http://schemas.microsoft.com/office/word/2020/wordml/sdtdatahash" xmlns:w16se="http://schemas.microsoft.com/office/word/2015/wordml/symex" xmlns:wpg="http://schemas.microsoft.com/office/word/2010/wordprocessingGroup" xmlns:wpi="http://schemas.microsoft.com/office/word/2010/wordprocessingInk" xmlns:wne="http://schemas.microsoft.com/office/word/2006/wordml" xmlns:wps="http://schemas.microsoft.com/office/word/2010/wordprocessingShape" mc:Ignorable="w14 w15 w16se w16cid w16 w16cex w16sdtdh wp14">
+  <w15:commentEx w15:paraId="31E6A65E" w15:done="0"/>
   <w15:commentEx w15:paraId="782636F5" w15:done="0"/>
+  <w15:commentEx w15:paraId="028A6B57" w15:done="0"/>
   <w15:commentEx w15:paraId="588ADCE0" w15:done="0"/>
+  <w15:commentEx w15:paraId="0FC6553D" w15:done="0"/>
   <w15:commentEx w15:paraId="64F81986" w15:done="0"/>
+  <w15:commentEx w15:paraId="26A70F5E" w15:paraIdParent="64F81986" w15:done="0"/>
 </w15:commentsEx>
 </file>
 
 <file path=word/commentsExtensible.xml><?xml version="1.0" encoding="utf-8"?>
 <w16cex:commentsExtensible xmlns:wpc="http://schemas.microsoft.com/office/word/2010/wordprocessingCanvas" xmlns:cx="http://schemas.microsoft.com/office/drawing/2014/chartex" xmlns:cx1="http://schemas.microsoft.com/office/drawing/2015/9/8/chartex" xmlns:cx2="http://schemas.microsoft.com/office/drawing/2015/10/21/chartex" xmlns:cx3="http://schemas.microsoft.com/office/drawing/2016/5/9/chartex" xmlns:cx4="http://schemas.microsoft.com/office/drawing/2016/5/10/chartex" xmlns:cx5="http://schemas.microsoft.com/office/drawing/2016/5/11/chartex" xmlns:cx6="http://schemas.microsoft.com/office/drawing/2016/5/12/chartex" xmlns:cx7="http://schemas.microsoft.com/office/drawing/2016/5/13/chartex" xmlns:cx8="http://schemas.microsoft.com/office/drawing/2016/5/14/chartex" xmlns:mc="http://schemas.openxmlformats.org/markup-compatibility/2006" xmlns:aink="http://schemas.microsoft.com/office/drawing/2016/ink" xmlns:am3d="http://schemas.microsoft.com/office/drawing/2017/model3d" xmlns:o="urn:schemas-microsoft-com:office:office" xmlns:oel="http://schemas.microsoft.com/office/2019/extlst" xmlns:r="http://schemas.openxmlformats.org/officeDocument/2006/relationships" xmlns:m="http://schemas.openxmlformats.org/officeDocument/2006/math" xmlns:v="urn:schemas-microsoft-com:vml" xmlns:wp14="http://schemas.microsoft.com/office/word/2010/wordprocessingDrawing" xmlns:wp="http://schemas.openxmlformats.org/drawingml/2006/wordprocessingDrawing" xmlns:w10="urn:schemas-microsoft-com:office:word" xmlns:w="http://schemas.openxmlformats.org/wordprocessingml/2006/main" xmlns:w14="http://schemas.microsoft.com/office/word/2010/wordml" xmlns:w15="http://schemas.microsoft.com/office/word/2012/wordml" xmlns:w16cex="http://schemas.microsoft.com/office/word/2018/wordml/cex" xmlns:w16cid="http://schemas.microsoft.com/office/word/2016/wordml/cid" xmlns:w16="http://schemas.microsoft.com/office/word/2018/wordml" xmlns:w16sdtdh="http://schemas.microsoft.com/office/word/2020/wordml/sdtdatahash" xmlns:w16se="http://schemas.microsoft.com/office/word/2015/wordml/symex" xmlns:wpg="http://schemas.microsoft.com/office/word/2010/wordprocessingGroup" xmlns:wpi="http://schemas.microsoft.com/office/word/2010/wordprocessingInk" xmlns:wne="http://schemas.microsoft.com/office/word/2006/wordml" xmlns:wps="http://schemas.microsoft.com/office/word/2010/wordprocessingShape" mc:Ignorable="w14 w15 w16se w16cid w16 w16cex w16sdtdh wp14">
+  <w16cex:commentExtensible w16cex:durableId="2756F578" w16cex:dateUtc="2022-12-28T16:03:00Z"/>
   <w16cex:commentExtensible w16cex:durableId="27552FD5" w16cex:dateUtc="2022-12-27T07:48:00Z"/>
+  <w16cex:commentExtensible w16cex:durableId="2756F72D" w16cex:dateUtc="2022-12-28T16:11:00Z"/>
   <w16cex:commentExtensible w16cex:durableId="27553036" w16cex:dateUtc="2022-12-27T07:49:00Z"/>
+  <w16cex:commentExtensible w16cex:durableId="2756F77E" w16cex:dateUtc="2022-12-28T16:12:00Z"/>
   <w16cex:commentExtensible w16cex:durableId="27552B23" w16cex:dateUtc="2022-12-27T07:28:00Z"/>
+  <w16cex:commentExtensible w16cex:durableId="2756F7EF" w16cex:dateUtc="2022-12-28T16:14:00Z"/>
 </w16cex:commentsExtensible>
 </file>
 
 <file path=word/commentsIds.xml><?xml version="1.0" encoding="utf-8"?>
 <w16cid:commentsIds xmlns:wpc="http://schemas.microsoft.com/office/word/2010/wordprocessingCanvas" xmlns:cx="http://schemas.microsoft.com/office/drawing/2014/chartex" xmlns:cx1="http://schemas.microsoft.com/office/drawing/2015/9/8/chartex" xmlns:cx2="http://schemas.microsoft.com/office/drawing/2015/10/21/chartex" xmlns:cx3="http://schemas.microsoft.com/office/drawing/2016/5/9/chartex" xmlns:cx4="http://schemas.microsoft.com/office/drawing/2016/5/10/chartex" xmlns:cx5="http://schemas.microsoft.com/office/drawing/2016/5/11/chartex" xmlns:cx6="http://schemas.microsoft.com/office/drawing/2016/5/12/chartex" xmlns:cx7="http://schemas.microsoft.com/office/drawing/2016/5/13/chartex" xmlns:cx8="http://schemas.microsoft.com/office/drawing/2016/5/14/chartex" xmlns:mc="http://schemas.openxmlformats.org/markup-compatibility/2006" xmlns:aink="http://schemas.microsoft.com/office/drawing/2016/ink" xmlns:am3d="http://schemas.microsoft.com/office/drawing/2017/model3d" xmlns:o="urn:schemas-microsoft-com:office:office" xmlns:oel="http://schemas.microsoft.com/office/2019/extlst" xmlns:r="http://schemas.openxmlformats.org/officeDocument/2006/relationships" xmlns:m="http://schemas.openxmlformats.org/officeDocument/2006/math" xmlns:v="urn:schemas-microsoft-com:vml" xmlns:wp14="http://schemas.microsoft.com/office/word/2010/wordprocessingDrawing" xmlns:wp="http://schemas.openxmlformats.org/drawingml/2006/wordprocessingDrawing" xmlns:w10="urn:schemas-microsoft-com:office:word" xmlns:w="http://schemas.openxmlformats.org/wordprocessingml/2006/main" xmlns:w14="http://schemas.microsoft.com/office/word/2010/wordml" xmlns:w15="http://schemas.microsoft.com/office/word/2012/wordml" xmlns:w16cex="http://schemas.microsoft.com/office/word/2018/wordml/cex" xmlns:w16cid="http://schemas.microsoft.com/office/word/2016/wordml/cid" xmlns:w16="http://schemas.microsoft.com/office/word/2018/wordml" xmlns:w16sdtdh="http://schemas.microsoft.com/office/word/2020/wordml/sdtdatahash" xmlns:w16se="http://schemas.microsoft.com/office/word/2015/wordml/symex" xmlns:wpg="http://schemas.microsoft.com/office/word/2010/wordprocessingGroup" xmlns:wpi="http://schemas.microsoft.com/office/word/2010/wordprocessingInk" xmlns:wne="http://schemas.microsoft.com/office/word/2006/wordml" xmlns:wps="http://schemas.microsoft.com/office/word/2010/wordprocessingShape" mc:Ignorable="w14 w15 w16se w16cid w16 w16cex w16sdtdh wp14">
+  <w16cid:commentId w16cid:paraId="31E6A65E" w16cid:durableId="2756F578"/>
   <w16cid:commentId w16cid:paraId="782636F5" w16cid:durableId="27552FD5"/>
+  <w16cid:commentId w16cid:paraId="028A6B57" w16cid:durableId="2756F72D"/>
   <w16cid:commentId w16cid:paraId="588ADCE0" w16cid:durableId="27553036"/>
+  <w16cid:commentId w16cid:paraId="0FC6553D" w16cid:durableId="2756F77E"/>
   <w16cid:commentId w16cid:paraId="64F81986" w16cid:durableId="27552B23"/>
+  <w16cid:commentId w16cid:paraId="26A70F5E" w16cid:durableId="2756F7EF"/>
 </w16cid:commentsIds>
 </file>
 
@@ -11587,7 +11775,7 @@
       <mc:AlternateContent>
         <mc:Choice Requires="wpg">
           <w:drawing>
-            <wp:anchor distT="0" distB="0" distL="114300" distR="114300" simplePos="0" relativeHeight="251708416" behindDoc="0" locked="0" layoutInCell="1" allowOverlap="1" wp14:anchorId="2CA3F24C" wp14:editId="7CA0CD03">
+            <wp:anchor distT="0" distB="0" distL="114300" distR="114300" simplePos="0" relativeHeight="251696128" behindDoc="0" locked="0" layoutInCell="1" allowOverlap="1" wp14:anchorId="2CA3F24C" wp14:editId="7CA0CD03">
               <wp:simplePos x="0" y="0"/>
               <wp:positionH relativeFrom="column">
                 <wp:posOffset>6014084</wp:posOffset>
@@ -11719,7 +11907,7 @@
         </mc:Choice>
         <mc:Fallback>
           <w:pict>
-            <v:group w14:anchorId="2CA3F24C" id="Gruppieren 20" o:spid="_x0000_s1045" style="position:absolute;margin-left:473.55pt;margin-top:-335.6pt;width:25.9pt;height:322.5pt;z-index:251708416" coordsize="3289,40960" o:gfxdata="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">
+            <v:group w14:anchorId="2CA3F24C" id="Gruppieren 20" o:spid="_x0000_s1045" style="position:absolute;margin-left:473.55pt;margin-top:-335.6pt;width:25.9pt;height:322.5pt;z-index:251696128" coordsize="3289,40960" o:gfxdata="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">
               <v:rect id="Rechteck 53" o:spid="_x0000_s1046" style="position:absolute;left:-15798;top:15798;width:34886;height:3289;rotation:-5898241fd;visibility:visible;mso-wrap-style:square;v-text-anchor:top" o:gfxdata="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" stroked="f">
                 <v:textbox>
                   <w:txbxContent>
@@ -11801,7 +11989,7 @@
       <mc:AlternateContent>
         <mc:Choice Requires="wps">
           <w:drawing>
-            <wp:anchor distT="0" distB="0" distL="114300" distR="114300" simplePos="0" relativeHeight="251656192" behindDoc="0" locked="0" layoutInCell="1" allowOverlap="1" wp14:anchorId="303D99E0" wp14:editId="4644E05F">
+            <wp:anchor distT="0" distB="0" distL="114300" distR="114300" simplePos="0" relativeHeight="251657216" behindDoc="0" locked="0" layoutInCell="1" allowOverlap="1" wp14:anchorId="303D99E0" wp14:editId="4644E05F">
               <wp:simplePos x="0" y="0"/>
               <wp:positionH relativeFrom="column">
                 <wp:posOffset>6984</wp:posOffset>
@@ -11858,7 +12046,7 @@
         </mc:Choice>
         <mc:Fallback>
           <w:pict>
-            <v:line w14:anchorId="5B61C5AA" id="Gerade Verbindung 7" o:spid="_x0000_s1026" style="position:absolute;z-index:251656192;visibility:visible;mso-wrap-style:square;mso-width-percent:0;mso-wrap-distance-left:9pt;mso-wrap-distance-top:0;mso-wrap-distance-right:9pt;mso-wrap-distance-bottom:0;mso-position-horizontal:absolute;mso-position-horizontal-relative:text;mso-position-vertical:absolute;mso-position-vertical-relative:text;mso-width-percent:0;mso-width-relative:margin" from=".55pt,-1.9pt" to="441.8pt,-1.9pt" o:gfxdata="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" strokecolor="#ffc000 [3207]" strokeweight="3pt">
+            <v:line w14:anchorId="4EB1202E" id="Gerade Verbindung 7" o:spid="_x0000_s1026" style="position:absolute;z-index:251657216;visibility:visible;mso-wrap-style:square;mso-width-percent:0;mso-wrap-distance-left:9pt;mso-wrap-distance-top:0;mso-wrap-distance-right:9pt;mso-wrap-distance-bottom:0;mso-position-horizontal:absolute;mso-position-horizontal-relative:text;mso-position-vertical:absolute;mso-position-vertical-relative:text;mso-width-percent:0;mso-width-relative:margin" from=".55pt,-1.9pt" to="441.8pt,-1.9pt" o:gfxdata="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" strokecolor="#ffc000 [3207]" strokeweight="3pt">
               <v:stroke joinstyle="miter"/>
             </v:line>
           </w:pict>
@@ -11886,27 +12074,137 @@
       <w:tabs>
         <w:tab w:val="clear" w:pos="4536"/>
         <w:tab w:val="clear" w:pos="9072"/>
+        <w:tab w:val="center" w:pos="4395"/>
         <w:tab w:val="right" w:pos="8789"/>
       </w:tabs>
-      <w:ind w:right="-2636"/>
+      <w:ind w:right="-2637"/>
       <w:rPr>
         <w:i/>
         <w:sz w:val="18"/>
       </w:rPr>
+      <w:pPrChange w:id="148" w:author="Malambré, Julia | Wissensfabrik" w:date="2022-12-28T16:43:00Z">
+        <w:pPr>
+          <w:pStyle w:val="Kopfzeile"/>
+          <w:tabs>
+            <w:tab w:val="clear" w:pos="4536"/>
+            <w:tab w:val="clear" w:pos="9072"/>
+            <w:tab w:val="right" w:pos="8789"/>
+          </w:tabs>
+          <w:ind w:right="-2636"/>
+        </w:pPr>
+      </w:pPrChange>
     </w:pPr>
-    <w:r>
-      <w:rPr>
-        <w:sz w:val="6"/>
-      </w:rPr>
-      <w:t xml:space="preserve"> </w:t>
-    </w:r>
-    <w:r>
-      <w:rPr>
-        <w:sz w:val="18"/>
-      </w:rPr>
-      <w:t xml:space="preserve">IT2School </w:t>
-    </w:r>
-    <w:del w:id="124" w:author="Ira Diethelm" w:date="2022-12-27T08:20:00Z">
+    <w:ins w:id="149" w:author="Malambré, Julia | Wissensfabrik" w:date="2022-12-28T16:43:00Z">
+      <w:r>
+        <w:rPr>
+          <w:sz w:val="18"/>
+        </w:rPr>
+        <w:t>Einleitung</w:t>
+      </w:r>
+      <w:r>
+        <w:rPr>
+          <w:sz w:val="18"/>
+        </w:rPr>
+        <w:tab/>
+        <w:t>zuletzt aktualisiert am 27.12.2022</w:t>
+      </w:r>
+      <w:r>
+        <w:rPr>
+          <w:i/>
+          <w:sz w:val="18"/>
+        </w:rPr>
+        <w:tab/>
+      </w:r>
+      <w:r>
+        <w:rPr>
+          <w:sz w:val="18"/>
+        </w:rPr>
+        <w:t xml:space="preserve">Seite </w:t>
+      </w:r>
+      <w:r>
+        <w:rPr>
+          <w:bCs w:val="0"/>
+          <w:sz w:val="18"/>
+        </w:rPr>
+        <w:fldChar w:fldCharType="begin"/>
+      </w:r>
+      <w:r>
+        <w:rPr>
+          <w:sz w:val="18"/>
+        </w:rPr>
+        <w:instrText>PAGE  \* Arabic  \* MERGEFORMAT</w:instrText>
+      </w:r>
+      <w:r>
+        <w:rPr>
+          <w:bCs w:val="0"/>
+          <w:sz w:val="18"/>
+        </w:rPr>
+        <w:fldChar w:fldCharType="separate"/>
+      </w:r>
+      <w:r>
+        <w:rPr>
+          <w:bCs w:val="0"/>
+          <w:sz w:val="18"/>
+        </w:rPr>
+        <w:t>2</w:t>
+      </w:r>
+      <w:r>
+        <w:rPr>
+          <w:bCs w:val="0"/>
+          <w:sz w:val="18"/>
+        </w:rPr>
+        <w:fldChar w:fldCharType="end"/>
+      </w:r>
+      <w:r>
+        <w:rPr>
+          <w:sz w:val="18"/>
+        </w:rPr>
+        <w:t xml:space="preserve"> von </w:t>
+      </w:r>
+      <w:r>
+        <w:rPr>
+          <w:sz w:val="18"/>
+        </w:rPr>
+        <w:fldChar w:fldCharType="begin"/>
+      </w:r>
+      <w:r>
+        <w:rPr>
+          <w:sz w:val="18"/>
+        </w:rPr>
+        <w:instrText>NUMPAGES  \* Arabic  \* MERGEFORMAT</w:instrText>
+      </w:r>
+      <w:r>
+        <w:rPr>
+          <w:sz w:val="18"/>
+        </w:rPr>
+        <w:fldChar w:fldCharType="separate"/>
+      </w:r>
+      <w:r>
+        <w:rPr>
+          <w:sz w:val="18"/>
+        </w:rPr>
+        <w:t>15</w:t>
+      </w:r>
+      <w:r>
+        <w:rPr>
+          <w:sz w:val="18"/>
+        </w:rPr>
+        <w:fldChar w:fldCharType="end"/>
+      </w:r>
+    </w:ins>
+    <w:del w:id="150" w:author="Malambré, Julia | Wissensfabrik" w:date="2022-12-28T16:43:00Z">
+      <w:r>
+        <w:rPr>
+          <w:sz w:val="6"/>
+        </w:rPr>
+        <w:delText xml:space="preserve"> </w:delText>
+      </w:r>
+      <w:r>
+        <w:rPr>
+          <w:sz w:val="18"/>
+        </w:rPr>
+        <w:delText xml:space="preserve">IT2School </w:delText>
+      </w:r>
       <w:r>
         <w:rPr>
           <w:sz w:val="18"/>
@@ -11914,118 +12212,128 @@
         <w:noBreakHyphen/>
       </w:r>
     </w:del>
-    <w:ins w:id="125" w:author="Ira Diethelm" w:date="2022-12-27T08:20:00Z">
+    <w:ins w:id="151" w:author="Ira Diethelm" w:date="2022-12-27T08:20:00Z">
+      <w:del w:id="152" w:author="Malambré, Julia | Wissensfabrik" w:date="2022-12-28T16:43:00Z">
+        <w:r>
+          <w:rPr>
+            <w:sz w:val="18"/>
+          </w:rPr>
+          <w:delText>–</w:delText>
+        </w:r>
+      </w:del>
+    </w:ins>
+    <w:del w:id="153" w:author="Malambré, Julia | Wissensfabrik" w:date="2022-12-28T16:43:00Z">
       <w:r>
         <w:rPr>
           <w:sz w:val="18"/>
         </w:rPr>
-        <w:t>–</w:t>
+        <w:delText xml:space="preserve"> Einleitung</w:delText>
       </w:r>
+    </w:del>
+    <w:ins w:id="154" w:author="Ira Diethelm" w:date="2022-12-27T08:20:00Z">
+      <w:del w:id="155" w:author="Malambré, Julia | Wissensfabrik" w:date="2022-12-28T16:43:00Z">
+        <w:r>
+          <w:rPr>
+            <w:sz w:val="18"/>
+          </w:rPr>
+          <w:delText xml:space="preserve">, </w:delText>
+        </w:r>
+      </w:del>
     </w:ins>
-    <w:r>
-      <w:rPr>
-        <w:sz w:val="18"/>
-      </w:rPr>
-      <w:t xml:space="preserve"> Einleitung</w:t>
-    </w:r>
-    <w:ins w:id="126" w:author="Ira Diethelm" w:date="2022-12-27T08:20:00Z">
+    <w:ins w:id="156" w:author="Ira Diethelm" w:date="2022-12-27T08:21:00Z">
+      <w:del w:id="157" w:author="Malambré, Julia | Wissensfabrik" w:date="2022-12-28T16:43:00Z">
+        <w:r>
+          <w:rPr>
+            <w:sz w:val="18"/>
+          </w:rPr>
+          <w:delText>zuletzt geändert: 27.12.2022</w:delText>
+        </w:r>
+      </w:del>
+    </w:ins>
+    <w:del w:id="158" w:author="Malambré, Julia | Wissensfabrik" w:date="2022-12-28T16:43:00Z">
+      <w:r>
+        <w:rPr>
+          <w:i/>
+          <w:sz w:val="18"/>
+        </w:rPr>
+        <w:tab/>
+      </w:r>
       <w:r>
         <w:rPr>
           <w:sz w:val="18"/>
         </w:rPr>
-        <w:t xml:space="preserve">, </w:t>
+        <w:delText xml:space="preserve">Seite </w:delText>
       </w:r>
-    </w:ins>
-    <w:ins w:id="127" w:author="Ira Diethelm" w:date="2022-12-27T08:21:00Z">
+      <w:r>
+        <w:rPr>
+          <w:bCs w:val="0"/>
+          <w:sz w:val="18"/>
+        </w:rPr>
+        <w:fldChar w:fldCharType="begin"/>
+      </w:r>
       <w:r>
         <w:rPr>
           <w:sz w:val="18"/>
         </w:rPr>
-        <w:t>zuletzt geändert: 27.12.2022</w:t>
+        <w:delInstrText>PAGE  \* Arabic  \* MERGEFORMAT</w:delInstrText>
       </w:r>
-    </w:ins>
-    <w:r>
-      <w:rPr>
-        <w:i/>
-        <w:sz w:val="18"/>
-      </w:rPr>
-      <w:tab/>
-    </w:r>
-    <w:r>
-      <w:rPr>
-        <w:sz w:val="18"/>
-      </w:rPr>
-      <w:t xml:space="preserve">Seite </w:t>
-    </w:r>
-    <w:r>
-      <w:rPr>
-        <w:bCs w:val="0"/>
-        <w:sz w:val="18"/>
-      </w:rPr>
-      <w:fldChar w:fldCharType="begin"/>
-    </w:r>
-    <w:r>
-      <w:rPr>
-        <w:sz w:val="18"/>
-      </w:rPr>
-      <w:instrText>PAGE  \* Arabic  \* MERGEFORMAT</w:instrText>
-    </w:r>
-    <w:r>
-      <w:rPr>
-        <w:bCs w:val="0"/>
-        <w:sz w:val="18"/>
-      </w:rPr>
-      <w:fldChar w:fldCharType="separate"/>
-    </w:r>
-    <w:r>
-      <w:rPr>
-        <w:sz w:val="18"/>
-      </w:rPr>
-      <w:t>15</w:t>
-    </w:r>
-    <w:r>
-      <w:rPr>
-        <w:bCs w:val="0"/>
-        <w:sz w:val="18"/>
-      </w:rPr>
-      <w:fldChar w:fldCharType="end"/>
-    </w:r>
-    <w:r>
-      <w:rPr>
-        <w:sz w:val="18"/>
-      </w:rPr>
-      <w:t xml:space="preserve"> von </w:t>
-    </w:r>
-    <w:r>
-      <w:rPr>
-        <w:sz w:val="18"/>
-      </w:rPr>
-      <w:fldChar w:fldCharType="begin"/>
-    </w:r>
-    <w:r>
-      <w:rPr>
-        <w:sz w:val="18"/>
-      </w:rPr>
-      <w:instrText>NUMPAGES  \* Arabic  \* MERGEFORMAT</w:instrText>
-    </w:r>
-    <w:r>
-      <w:rPr>
-        <w:sz w:val="18"/>
-      </w:rPr>
-      <w:fldChar w:fldCharType="separate"/>
-    </w:r>
-    <w:r>
-      <w:rPr>
-        <w:sz w:val="18"/>
-      </w:rPr>
-      <w:t>15</w:t>
-    </w:r>
-    <w:r>
-      <w:rPr>
-        <w:sz w:val="18"/>
-      </w:rPr>
-      <w:fldChar w:fldCharType="end"/>
-    </w:r>
+      <w:r>
+        <w:rPr>
+          <w:bCs w:val="0"/>
+          <w:sz w:val="18"/>
+        </w:rPr>
+        <w:fldChar w:fldCharType="separate"/>
+      </w:r>
+      <w:r>
+        <w:rPr>
+          <w:sz w:val="18"/>
+        </w:rPr>
+        <w:delText>15</w:delText>
+      </w:r>
+      <w:r>
+        <w:rPr>
+          <w:bCs w:val="0"/>
+          <w:sz w:val="18"/>
+        </w:rPr>
+        <w:fldChar w:fldCharType="end"/>
+      </w:r>
+      <w:r>
+        <w:rPr>
+          <w:sz w:val="18"/>
+        </w:rPr>
+        <w:delText xml:space="preserve"> von </w:delText>
+      </w:r>
+      <w:r>
+        <w:rPr>
+          <w:sz w:val="18"/>
+        </w:rPr>
+        <w:fldChar w:fldCharType="begin"/>
+      </w:r>
+      <w:r>
+        <w:rPr>
+          <w:sz w:val="18"/>
+        </w:rPr>
+        <w:delInstrText>NUMPAGES  \* Arabic  \* MERGEFORMAT</w:delInstrText>
+      </w:r>
+      <w:r>
+        <w:rPr>
+          <w:sz w:val="18"/>
+        </w:rPr>
+        <w:fldChar w:fldCharType="separate"/>
+      </w:r>
+      <w:r>
+        <w:rPr>
+          <w:sz w:val="18"/>
+        </w:rPr>
+        <w:delText>15</w:delText>
+      </w:r>
+      <w:r>
+        <w:rPr>
+          <w:sz w:val="18"/>
+        </w:rPr>
+        <w:fldChar w:fldCharType="end"/>
+      </w:r>
+    </w:del>
   </w:p>
 </w:ftr>
 </file>
@@ -12342,7 +12650,7 @@
         </mc:Choice>
         <mc:Fallback>
           <w:pict>
-            <v:line w14:anchorId="622E2F40" id="Gerader Verbinder 80" o:spid="_x0000_s1026" style="position:absolute;z-index:251662336;visibility:visible;mso-wrap-style:square;mso-width-percent:0;mso-wrap-distance-left:9pt;mso-wrap-distance-top:0;mso-wrap-distance-right:9pt;mso-wrap-distance-bottom:0;mso-position-horizontal:absolute;mso-position-horizontal-relative:page;mso-position-vertical:absolute;mso-position-vertical-relative:text;mso-width-percent:0;mso-width-relative:margin" from="76pt,.55pt" to="522.25pt,.55pt" o:gfxdata="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" strokecolor="#ffc000" strokeweight="3.5pt">
+            <v:line w14:anchorId="49D13FF8" id="Gerader Verbinder 80" o:spid="_x0000_s1026" style="position:absolute;z-index:251662336;visibility:visible;mso-wrap-style:square;mso-width-percent:0;mso-wrap-distance-left:9pt;mso-wrap-distance-top:0;mso-wrap-distance-right:9pt;mso-wrap-distance-bottom:0;mso-position-horizontal:absolute;mso-position-horizontal-relative:page;mso-position-vertical:absolute;mso-position-vertical-relative:text;mso-width-percent:0;mso-width-relative:margin" from="76pt,.55pt" to="522.25pt,.55pt" o:gfxdata="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" strokecolor="#ffc000" strokeweight="3.5pt">
               <v:stroke joinstyle="miter"/>
               <w10:wrap anchorx="page"/>
             </v:line>
@@ -12605,7 +12913,7 @@
         </mc:Choice>
         <mc:Fallback>
           <w:pict>
-            <v:line w14:anchorId="46ADA82B" id="Gerader Verbinder 15" o:spid="_x0000_s1026" style="position:absolute;z-index:251657728;visibility:visible;mso-wrap-style:square;mso-width-percent:0;mso-wrap-distance-left:9pt;mso-wrap-distance-top:0;mso-wrap-distance-right:9pt;mso-wrap-distance-bottom:0;mso-position-horizontal:absolute;mso-position-horizontal-relative:page;mso-position-vertical:absolute;mso-position-vertical-relative:text;mso-width-percent:0;mso-width-relative:margin" from="76.2pt,39.7pt" to="517.95pt,39.7pt" o:gfxdata="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" strokecolor="#ffc000" strokeweight="4pt">
+            <v:line w14:anchorId="67C443AF" id="Gerader Verbinder 15" o:spid="_x0000_s1026" style="position:absolute;z-index:251657728;visibility:visible;mso-wrap-style:square;mso-width-percent:0;mso-wrap-distance-left:9pt;mso-wrap-distance-top:0;mso-wrap-distance-right:9pt;mso-wrap-distance-bottom:0;mso-position-horizontal:absolute;mso-position-horizontal-relative:page;mso-position-vertical:absolute;mso-position-vertical-relative:text;mso-width-percent:0;mso-width-relative:margin" from="76.2pt,39.7pt" to="517.95pt,39.7pt" o:gfxdata="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" strokecolor="#ffc000" strokeweight="4pt">
               <v:stroke joinstyle="miter"/>
               <w10:wrap anchorx="page"/>
             </v:line>

</xml_diff>

<commit_message>
Neuer Baum und gendering begonnen
</commit_message>
<xml_diff>
--- a/1_Einleitung/2_Einleitung.docx
+++ b/1_Einleitung/2_Einleitung.docx
@@ -1151,7 +1151,131 @@
         <w:jc w:val="both"/>
       </w:pPr>
       <w:r>
-        <w:t>Informatik und Informationstechnologie (IT) beschreiben im Allgemeinen die Verarbeitung von Informationen und Daten mit speziellen Systemen. Dies passiert überall, oft aber versteckt. In diesem Projekt können Schülerinnen und Schüler unterschiedlicher Schulstufen Informatik und IT suchen, erforschen, ausprobieren und spielend entdecken. Sie werden so zu Experten, die IT kreativ einsetzen, Neues erfinden und eigene Ideen umsetzen. Ziel ist es, Informatik auf spielerische Weise zu vermitteln. Kinder und Jugendliche sollen Informatiksysteme verstehen und hinterfragen, aktiv gestalten und selbstbewusst mit ihr interagieren.</w:t>
+        <w:t xml:space="preserve">Informatik </w:t>
+      </w:r>
+      <w:del w:id="2" w:author="Ira Diethelm" w:date="2022-12-29T07:30:00Z">
+        <w:r>
+          <w:delText>und Informationstechnologie (IT) beschreiben</w:delText>
+        </w:r>
+      </w:del>
+      <w:ins w:id="3" w:author="Ira Diethelm" w:date="2022-12-29T07:30:00Z">
+        <w:r>
+          <w:t>ist</w:t>
+        </w:r>
+      </w:ins>
+      <w:r>
+        <w:t xml:space="preserve"> im Allgemeinen die </w:t>
+      </w:r>
+      <w:ins w:id="4" w:author="Ira Diethelm" w:date="2022-12-29T07:32:00Z">
+        <w:r>
+          <w:t xml:space="preserve">Wissenschaft von der </w:t>
+        </w:r>
+      </w:ins>
+      <w:ins w:id="5" w:author="Ira Diethelm" w:date="2022-12-29T07:31:00Z">
+        <w:r>
+          <w:t>automatische</w:t>
+        </w:r>
+      </w:ins>
+      <w:ins w:id="6" w:author="Ira Diethelm" w:date="2022-12-29T07:32:00Z">
+        <w:r>
+          <w:t>n</w:t>
+        </w:r>
+      </w:ins>
+      <w:ins w:id="7" w:author="Ira Diethelm" w:date="2022-12-29T07:31:00Z">
+        <w:r>
+          <w:t xml:space="preserve"> </w:t>
+        </w:r>
+      </w:ins>
+      <w:r>
+        <w:t>Verarbeitung von Information</w:t>
+      </w:r>
+      <w:del w:id="8" w:author="Ira Diethelm" w:date="2022-12-29T07:32:00Z">
+        <w:r>
+          <w:delText>en</w:delText>
+        </w:r>
+      </w:del>
+      <w:r>
+        <w:t xml:space="preserve"> und Daten mit speziellen Systemen</w:t>
+      </w:r>
+      <w:ins w:id="9" w:author="Ira Diethelm" w:date="2022-12-29T07:31:00Z">
+        <w:r>
+          <w:t xml:space="preserve">, die oft </w:t>
+        </w:r>
+      </w:ins>
+      <w:ins w:id="10" w:author="Ira Diethelm" w:date="2022-12-29T07:32:00Z">
+        <w:r>
+          <w:t>unter dem Begriff</w:t>
+        </w:r>
+      </w:ins>
+      <w:ins w:id="11" w:author="Ira Diethelm" w:date="2022-12-29T07:33:00Z">
+        <w:r>
+          <w:t xml:space="preserve"> </w:t>
+        </w:r>
+      </w:ins>
+      <w:ins w:id="12" w:author="Ira Diethelm" w:date="2022-12-29T07:31:00Z">
+        <w:r>
+          <w:t xml:space="preserve">Informationstechnologie </w:t>
+        </w:r>
+      </w:ins>
+      <w:ins w:id="13" w:author="Ira Diethelm" w:date="2022-12-29T07:32:00Z">
+        <w:r>
+          <w:t xml:space="preserve">(IT) </w:t>
+        </w:r>
+      </w:ins>
+      <w:ins w:id="14" w:author="Ira Diethelm" w:date="2022-12-29T07:33:00Z">
+        <w:r>
+          <w:t>zusammengefasst</w:t>
+        </w:r>
+      </w:ins>
+      <w:ins w:id="15" w:author="Ira Diethelm" w:date="2022-12-29T07:31:00Z">
+        <w:r>
+          <w:t xml:space="preserve"> werden</w:t>
+        </w:r>
+      </w:ins>
+      <w:r>
+        <w:t xml:space="preserve">. </w:t>
+      </w:r>
+      <w:del w:id="16" w:author="Ira Diethelm" w:date="2022-12-29T07:33:00Z">
+        <w:r>
+          <w:delText xml:space="preserve">Dies </w:delText>
+        </w:r>
+      </w:del>
+      <w:ins w:id="17" w:author="Ira Diethelm" w:date="2022-12-29T07:33:00Z">
+        <w:r>
+          <w:t>Diese Systeme sind</w:t>
+        </w:r>
+      </w:ins>
+      <w:del w:id="18" w:author="Ira Diethelm" w:date="2022-12-29T07:33:00Z">
+        <w:r>
+          <w:delText>passiert</w:delText>
+        </w:r>
+      </w:del>
+      <w:r>
+        <w:t xml:space="preserve"> überall, oft aber versteckt. In diesem Projekt können Schüler</w:t>
+      </w:r>
+      <w:ins w:id="19" w:author="Ira Diethelm" w:date="2022-12-29T07:33:00Z">
+        <w:r>
+          <w:t>*</w:t>
+        </w:r>
+      </w:ins>
+      <w:r>
+        <w:t xml:space="preserve">innen </w:t>
+      </w:r>
+      <w:del w:id="20" w:author="Ira Diethelm" w:date="2022-12-29T07:33:00Z">
+        <w:r>
+          <w:delText xml:space="preserve">und Schüler </w:delText>
+        </w:r>
+      </w:del>
+      <w:r>
+        <w:t>unterschiedlicher Schulstufen Informatik und IT suchen, erforschen, ausprobieren und spielend entdecken. Sie werden so zu Expert</w:t>
+      </w:r>
+      <w:ins w:id="21" w:author="Ira Diethelm" w:date="2022-12-29T07:33:00Z">
+        <w:r>
+          <w:t>*inn</w:t>
+        </w:r>
+      </w:ins>
+      <w:r>
+        <w:t>en, die IT kreativ einsetzen, Neues erfinden und eigene Ideen umsetzen. Ziel ist es, Informatik auf spielerische Weise zu vermitteln. Kinder und Jugendliche sollen Informatiksysteme verstehen und hinterfragen, aktiv gestalten und selbstbewusst mit ihr interagieren.</w:t>
       </w:r>
     </w:p>
     <w:p>
@@ -1376,27 +1500,7 @@
                                     <w:color w:val="000000"/>
                                     <w:szCs w:val="21"/>
                                   </w:rPr>
-                                  <w:t xml:space="preserve">IT </w:t>
-                                </w:r>
-                                <w:proofErr w:type="gramStart"/>
-                                <w:r>
-                                  <w:rPr>
-                                    <w:rFonts w:ascii="Arial" w:hAnsi="Arial"/>
-                                    <w:b/>
-                                    <w:color w:val="000000"/>
-                                    <w:szCs w:val="21"/>
-                                  </w:rPr>
-                                  <w:t>selber</w:t>
-                                </w:r>
-                                <w:proofErr w:type="gramEnd"/>
-                                <w:r>
-                                  <w:rPr>
-                                    <w:rFonts w:ascii="Arial" w:hAnsi="Arial"/>
-                                    <w:b/>
-                                    <w:color w:val="000000"/>
-                                    <w:szCs w:val="21"/>
-                                  </w:rPr>
-                                  <w:t xml:space="preserve"> machen und teilen</w:t>
+                                  <w:t>IT selber machen und teilen</w:t>
                                 </w:r>
                               </w:p>
                             </w:txbxContent>
@@ -1735,27 +1839,7 @@
                               <w:color w:val="000000"/>
                               <w:szCs w:val="21"/>
                             </w:rPr>
-                            <w:t xml:space="preserve">IT </w:t>
-                          </w:r>
-                          <w:proofErr w:type="gramStart"/>
-                          <w:r>
-                            <w:rPr>
-                              <w:rFonts w:ascii="Arial" w:hAnsi="Arial"/>
-                              <w:b/>
-                              <w:color w:val="000000"/>
-                              <w:szCs w:val="21"/>
-                            </w:rPr>
-                            <w:t>selber</w:t>
-                          </w:r>
-                          <w:proofErr w:type="gramEnd"/>
-                          <w:r>
-                            <w:rPr>
-                              <w:rFonts w:ascii="Arial" w:hAnsi="Arial"/>
-                              <w:b/>
-                              <w:color w:val="000000"/>
-                              <w:szCs w:val="21"/>
-                            </w:rPr>
-                            <w:t xml:space="preserve"> machen und teilen</w:t>
+                            <w:t>IT selber machen und teilen</w:t>
                           </w:r>
                         </w:p>
                       </w:txbxContent>
@@ -1869,7 +1953,23 @@
         <w:tab/>
       </w:r>
       <w:r>
-        <w:t>Ohne tiefergehende Vorkenntnisse auf Seiten der Lehrkräfte leicht durchführbar; Schnelles Erfolgserlebnis sowohl für Lehrkräfte als auch für Schülerinnen und Schülern.</w:t>
+        <w:t>Ohne tiefergehende Vorkenntnisse auf Seiten der Lehrkräfte leicht durchführbar; Schnelles Erfolgserlebnis sowohl für Lehrkräfte als auch für Schüler</w:t>
+      </w:r>
+      <w:ins w:id="22" w:author="Ira Diethelm" w:date="2022-12-29T07:35:00Z">
+        <w:r>
+          <w:t>*</w:t>
+        </w:r>
+      </w:ins>
+      <w:r>
+        <w:t>innen</w:t>
+      </w:r>
+      <w:del w:id="23" w:author="Ira Diethelm" w:date="2022-12-29T07:35:00Z">
+        <w:r>
+          <w:delText xml:space="preserve"> und Schülern</w:delText>
+        </w:r>
+      </w:del>
+      <w:r>
+        <w:t>.</w:t>
       </w:r>
     </w:p>
     <w:p>
@@ -1890,7 +1990,25 @@
         <w:tab/>
       </w:r>
       <w:r>
-        <w:t>Mehr Vorbereitung oder Vorkenntnisse von Lehrkräften nötig; beschäftigt sich mit komplexeren Themen der Informatik und erzeugt längeres sowie tieferes Verständnis bei den Schülerinnen und Schülern.</w:t>
+        <w:t xml:space="preserve">Mehr Vorbereitung oder Vorkenntnisse von Lehrkräften nötig; beschäftigt sich mit komplexeren Themen der Informatik und erzeugt längeres sowie tieferes Verständnis bei den </w:t>
+      </w:r>
+      <w:del w:id="24" w:author="Ira Diethelm" w:date="2022-12-29T07:36:00Z">
+        <w:r>
+          <w:delText>Schülerinnen und Schüler</w:delText>
+        </w:r>
+      </w:del>
+      <w:ins w:id="25" w:author="Ira Diethelm" w:date="2022-12-29T07:36:00Z">
+        <w:r>
+          <w:t>Schüler*innen</w:t>
+        </w:r>
+      </w:ins>
+      <w:del w:id="26" w:author="Ira Diethelm" w:date="2022-12-29T07:37:00Z">
+        <w:r>
+          <w:delText>n</w:delText>
+        </w:r>
+      </w:del>
+      <w:r>
+        <w:t>.</w:t>
       </w:r>
     </w:p>
     <w:p>
@@ -1919,7 +2037,65 @@
         <w:jc w:val="both"/>
       </w:pPr>
       <w:r>
-        <w:t>Die Basismodule können flexibel nach den Wünschen und Interessen der Lehrkräfte, Schülerinnen und Schüler sowie der beteiligten Unternehmensvertreterinnen und Unternehmensvertreter zusammengestellt werden. Es stehen sowohl Module bereit, die weitgehend ohne technischen Einsatz durchführbar sind, als auch solche, die sehr software- oder hardwareaffin sind. Auch der Einbezug der Unternehmensvertreterin/des Unternehmensvertreters ist flexibel gestaltbar. Die Aufbaumodule besitzen einen mehr oder weniger starken Bezug zu den B</w:t>
+        <w:t xml:space="preserve">Die Basismodule können flexibel nach den Wünschen und Interessen der Lehrkräfte, </w:t>
+      </w:r>
+      <w:del w:id="27" w:author="Ira Diethelm" w:date="2022-12-29T07:36:00Z">
+        <w:r>
+          <w:delText>Schülerinnen und Schüler</w:delText>
+        </w:r>
+      </w:del>
+      <w:ins w:id="28" w:author="Ira Diethelm" w:date="2022-12-29T07:36:00Z">
+        <w:r>
+          <w:t>Schüler*innen</w:t>
+        </w:r>
+      </w:ins>
+      <w:r>
+        <w:t xml:space="preserve"> sowie der beteiligten Unternehmensvertreter</w:t>
+      </w:r>
+      <w:ins w:id="29" w:author="Ira Diethelm" w:date="2022-12-29T07:38:00Z">
+        <w:r>
+          <w:t>*</w:t>
+        </w:r>
+      </w:ins>
+      <w:r>
+        <w:t xml:space="preserve">innen </w:t>
+      </w:r>
+      <w:del w:id="30" w:author="Ira Diethelm" w:date="2022-12-29T07:38:00Z">
+        <w:r>
+          <w:delText xml:space="preserve">und Unternehmensvertreter </w:delText>
+        </w:r>
+      </w:del>
+      <w:r>
+        <w:t>zusammengestellt werden. Es stehen sowohl Module bereit, die weitgehend ohne technischen Einsatz durchführbar sind, als auch solche, die sehr software- oder hardwareaffin sind. Auch der Einbezug der Unternehmensvertreter</w:t>
+      </w:r>
+      <w:ins w:id="31" w:author="Ira Diethelm" w:date="2022-12-29T07:38:00Z">
+        <w:r>
+          <w:t>*</w:t>
+        </w:r>
+      </w:ins>
+      <w:r>
+        <w:t>in</w:t>
+      </w:r>
+      <w:ins w:id="32" w:author="Ira Diethelm" w:date="2022-12-29T07:39:00Z">
+        <w:r>
+          <w:t>nen</w:t>
+        </w:r>
+      </w:ins>
+      <w:del w:id="33" w:author="Ira Diethelm" w:date="2022-12-29T07:38:00Z">
+        <w:r>
+          <w:delText>/des</w:delText>
+        </w:r>
+      </w:del>
+      <w:r>
+        <w:t xml:space="preserve"> </w:t>
+      </w:r>
+      <w:del w:id="34" w:author="Ira Diethelm" w:date="2022-12-29T07:38:00Z">
+        <w:r>
+          <w:delText xml:space="preserve">Unternehmensvertreters </w:delText>
+        </w:r>
+      </w:del>
+      <w:r>
+        <w:t>ist flexibel gestaltbar. Die Aufbaumodule besitzen einen mehr oder weniger starken Bezug zu den B</w:t>
       </w:r>
       <w:r>
         <w:t>as</w:t>
@@ -1944,15 +2120,24 @@
         <w:t xml:space="preserve"> </w:t>
       </w:r>
       <w:r>
-        <w:t xml:space="preserve">B. CS unplugged, Programmieren, </w:t>
-      </w:r>
-      <w:proofErr w:type="spellStart"/>
-      <w:r>
-        <w:t>Physical</w:t>
-      </w:r>
-      <w:proofErr w:type="spellEnd"/>
-      <w:r>
-        <w:t xml:space="preserve"> Computing oder Computational Thinking) konzentrieren oder nur Materialien bereitstellen, nimmt dieses Projekt die IT ganzheitlich in den Blick und bringt gemeinsam mit den Unternehmensvertreterinnen und Unternehmensvertretern die verschiedenen thematischen Facetten von Informatik in die Schule.</w:t>
+        <w:t>B. CS unplugged, Programmieren, Physical Computing oder Computational Thinking) konzentrieren oder nur Materialien bereitstellen, nimmt dieses Projekt die IT ganzheitlich in den Blick und bringt gemeinsam mit den Unternehmensvertreter</w:t>
+      </w:r>
+      <w:ins w:id="35" w:author="Ira Diethelm" w:date="2022-12-29T07:39:00Z">
+        <w:r>
+          <w:t>*</w:t>
+        </w:r>
+      </w:ins>
+      <w:r>
+        <w:t xml:space="preserve">innen </w:t>
+      </w:r>
+      <w:del w:id="36" w:author="Ira Diethelm" w:date="2022-12-29T07:39:00Z">
+        <w:r>
+          <w:lastRenderedPageBreak/>
+          <w:delText xml:space="preserve">und Unternehmensvertretern </w:delText>
+        </w:r>
+      </w:del>
+      <w:r>
+        <w:t>die verschiedenen thematischen Facetten von Informatik in die Schule.</w:t>
       </w:r>
       <w:r>
         <w:br w:type="page"/>
@@ -1962,8 +2147,8 @@
       <w:pPr>
         <w:pStyle w:val="berschrift1"/>
       </w:pPr>
-      <w:bookmarkStart w:id="2" w:name="_Toc433292496"/>
-      <w:bookmarkStart w:id="3" w:name="_Toc443309735"/>
+      <w:bookmarkStart w:id="37" w:name="_Toc433292496"/>
+      <w:bookmarkStart w:id="38" w:name="_Toc443309735"/>
       <w:r>
         <w:lastRenderedPageBreak/>
         <w:t xml:space="preserve">Die Module von IT2School </w:t>
@@ -1972,8 +2157,8 @@
         <w:noBreakHyphen/>
         <w:t xml:space="preserve"> eine Übersicht</w:t>
       </w:r>
-      <w:bookmarkEnd w:id="2"/>
-      <w:bookmarkEnd w:id="3"/>
+      <w:bookmarkEnd w:id="37"/>
+      <w:bookmarkEnd w:id="38"/>
     </w:p>
     <w:tbl>
       <w:tblPr>
@@ -2147,21 +2332,29 @@
               <w:rPr>
                 <w:szCs w:val="20"/>
               </w:rPr>
-              <w:t xml:space="preserve">In diesem Modul entdecken die Schülerinnen und Schüler die analogen Wurzeln der IT: Sie erstellen ein </w:t>
-            </w:r>
-            <w:proofErr w:type="spellStart"/>
-            <w:r>
-              <w:rPr>
-                <w:szCs w:val="20"/>
-              </w:rPr>
-              <w:t>Blinzelprotokoll</w:t>
-            </w:r>
-            <w:proofErr w:type="spellEnd"/>
-            <w:r>
-              <w:rPr>
-                <w:szCs w:val="20"/>
-              </w:rPr>
-              <w:t>, haben die Möglichkeit einen Morseapparat und ein Dosentelefon zu bauen und befassen sich mit der Übertragung und Verschlüsselung von Informationen.</w:t>
+              <w:t xml:space="preserve">In diesem Modul entdecken die </w:t>
+            </w:r>
+            <w:del w:id="39" w:author="Ira Diethelm" w:date="2022-12-29T07:36:00Z">
+              <w:r>
+                <w:rPr>
+                  <w:szCs w:val="20"/>
+                </w:rPr>
+                <w:delText>Schülerinnen und Schüler</w:delText>
+              </w:r>
+            </w:del>
+            <w:ins w:id="40" w:author="Ira Diethelm" w:date="2022-12-29T07:36:00Z">
+              <w:r>
+                <w:rPr>
+                  <w:szCs w:val="20"/>
+                </w:rPr>
+                <w:t>Schüler*innen</w:t>
+              </w:r>
+            </w:ins>
+            <w:r>
+              <w:rPr>
+                <w:szCs w:val="20"/>
+              </w:rPr>
+              <w:t xml:space="preserve"> die analogen Wurzeln der IT: Sie erstellen ein Blinzelprotokoll, haben die Möglichkeit einen Morseapparat und ein Dosentelefon zu bauen und befassen sich mit der Übertragung und Verschlüsselung von Informationen.</w:t>
             </w:r>
           </w:p>
         </w:tc>
@@ -2339,7 +2532,29 @@
               <w:rPr>
                 <w:szCs w:val="20"/>
               </w:rPr>
-              <w:t>Dieses Modul befasst sich mit der Funktionsweise und den Einsatzmöglichkeiten von optischen Codes. Die Schülerinnen und Schüler erfahren, wo sie überall zu finden sind, wie man sie erstellt und welche Informationen sie bereitstellen.</w:t>
+              <w:t xml:space="preserve">Dieses Modul befasst sich mit der Funktionsweise und den Einsatzmöglichkeiten von optischen Codes. Die </w:t>
+            </w:r>
+            <w:del w:id="41" w:author="Ira Diethelm" w:date="2022-12-29T07:36:00Z">
+              <w:r>
+                <w:rPr>
+                  <w:szCs w:val="20"/>
+                </w:rPr>
+                <w:delText>Schülerinnen und Schüler</w:delText>
+              </w:r>
+            </w:del>
+            <w:ins w:id="42" w:author="Ira Diethelm" w:date="2022-12-29T07:36:00Z">
+              <w:r>
+                <w:rPr>
+                  <w:szCs w:val="20"/>
+                </w:rPr>
+                <w:t>Schüler*innen</w:t>
+              </w:r>
+            </w:ins>
+            <w:r>
+              <w:rPr>
+                <w:szCs w:val="20"/>
+              </w:rPr>
+              <w:t xml:space="preserve"> erfahren, wo sie überall zu finden sind, wie man sie erstellt und welche Informationen sie bereitstellen.</w:t>
             </w:r>
           </w:p>
         </w:tc>
@@ -2409,21 +2624,7 @@
               <w:rPr>
                 <w:szCs w:val="20"/>
               </w:rPr>
-              <w:t xml:space="preserve">3D-Druck, Modellierung und </w:t>
-            </w:r>
-            <w:proofErr w:type="spellStart"/>
-            <w:r>
-              <w:rPr>
-                <w:szCs w:val="20"/>
-              </w:rPr>
-              <w:t>Augmented</w:t>
-            </w:r>
-            <w:proofErr w:type="spellEnd"/>
-            <w:r>
-              <w:rPr>
-                <w:szCs w:val="20"/>
-              </w:rPr>
-              <w:t>/Virtual Reality</w:t>
+              <w:t>3D-Druck, Modellierung und Augmented/Virtual Reality</w:t>
             </w:r>
           </w:p>
         </w:tc>
@@ -2443,7 +2644,29 @@
               <w:rPr>
                 <w:szCs w:val="20"/>
               </w:rPr>
-              <w:t>In diesem Modul lernen die Schülerinnen und Schüler nicht nur die Möglichkeiten des 3D-Drucks kennen, sondern können selbst eigene Figuren modellieren und erhalten die Möglichkeit diese auszudrucken.</w:t>
+              <w:t xml:space="preserve">In diesem Modul lernen die </w:t>
+            </w:r>
+            <w:del w:id="43" w:author="Ira Diethelm" w:date="2022-12-29T07:36:00Z">
+              <w:r>
+                <w:rPr>
+                  <w:szCs w:val="20"/>
+                </w:rPr>
+                <w:delText>Schülerinnen und Schüler</w:delText>
+              </w:r>
+            </w:del>
+            <w:ins w:id="44" w:author="Ira Diethelm" w:date="2022-12-29T07:36:00Z">
+              <w:r>
+                <w:rPr>
+                  <w:szCs w:val="20"/>
+                </w:rPr>
+                <w:t>Schüler*innen</w:t>
+              </w:r>
+            </w:ins>
+            <w:r>
+              <w:rPr>
+                <w:szCs w:val="20"/>
+              </w:rPr>
+              <w:t xml:space="preserve"> nicht nur die Möglichkeiten des 3D-Drucks kennen, sondern können selbst eigene Figuren modellieren und erhalten die Möglichkeit diese auszudrucken.</w:t>
             </w:r>
           </w:p>
         </w:tc>
@@ -2561,7 +2784,29 @@
               <w:rPr>
                 <w:szCs w:val="20"/>
               </w:rPr>
-              <w:t xml:space="preserve"> Wir empfehlen dringend dieses Modul durch B6 zu erweitern, da die Schülerinnen und Schüler so weitere kreative Möglichkeiten zu Entwicklung eigener Projekte erhalten.</w:t>
+              <w:t xml:space="preserve"> Wir empfehlen dringend dieses Modul durch B6 zu erweitern, da die </w:t>
+            </w:r>
+            <w:del w:id="45" w:author="Ira Diethelm" w:date="2022-12-29T07:36:00Z">
+              <w:r>
+                <w:rPr>
+                  <w:szCs w:val="20"/>
+                </w:rPr>
+                <w:delText>Schülerinnen und Schüler</w:delText>
+              </w:r>
+            </w:del>
+            <w:ins w:id="46" w:author="Ira Diethelm" w:date="2022-12-29T07:36:00Z">
+              <w:r>
+                <w:rPr>
+                  <w:szCs w:val="20"/>
+                </w:rPr>
+                <w:t>Schüler*innen</w:t>
+              </w:r>
+            </w:ins>
+            <w:r>
+              <w:rPr>
+                <w:szCs w:val="20"/>
+              </w:rPr>
+              <w:t xml:space="preserve"> so weitere kreative Möglichkeiten zu Entwicklung eigener Projekte erhalten.</w:t>
             </w:r>
           </w:p>
         </w:tc>
@@ -2627,19 +2872,11 @@
                 <w:szCs w:val="20"/>
               </w:rPr>
             </w:pPr>
-            <w:proofErr w:type="spellStart"/>
-            <w:r>
-              <w:rPr>
-                <w:szCs w:val="20"/>
-              </w:rPr>
-              <w:t>MocoMoco</w:t>
-            </w:r>
-            <w:proofErr w:type="spellEnd"/>
-            <w:r>
-              <w:rPr>
-                <w:szCs w:val="20"/>
-              </w:rPr>
-              <w:t xml:space="preserve"> –</w:t>
+            <w:r>
+              <w:rPr>
+                <w:szCs w:val="20"/>
+              </w:rPr>
+              <w:t>MocoMoco –</w:t>
             </w:r>
             <w:r>
               <w:rPr>
@@ -2671,7 +2908,29 @@
               <w:rPr>
                 <w:szCs w:val="20"/>
               </w:rPr>
-              <w:t xml:space="preserve">In diesem Modul erfahren die Schülerinnen und Schüler, wie Eingabegeräte funktionieren. Mithilfe des mitgelieferten Controllers können in Sekundenschnelle leitende Alltagsgegenstände als Eingabegeräte an den Computer angeschlossen werden </w:t>
+              <w:t xml:space="preserve">In diesem Modul erfahren die </w:t>
+            </w:r>
+            <w:del w:id="47" w:author="Ira Diethelm" w:date="2022-12-29T07:36:00Z">
+              <w:r>
+                <w:rPr>
+                  <w:szCs w:val="20"/>
+                </w:rPr>
+                <w:delText>Schülerinnen und Schüler</w:delText>
+              </w:r>
+            </w:del>
+            <w:ins w:id="48" w:author="Ira Diethelm" w:date="2022-12-29T07:36:00Z">
+              <w:r>
+                <w:rPr>
+                  <w:szCs w:val="20"/>
+                </w:rPr>
+                <w:t>Schüler*innen</w:t>
+              </w:r>
+            </w:ins>
+            <w:r>
+              <w:rPr>
+                <w:szCs w:val="20"/>
+              </w:rPr>
+              <w:t xml:space="preserve">, wie Eingabegeräte funktionieren. Mithilfe des mitgelieferten Controllers können in Sekundenschnelle leitende Alltagsgegenstände als Eingabegeräte an den Computer angeschlossen werden </w:t>
             </w:r>
             <w:r>
               <w:rPr>
@@ -2749,7 +3008,7 @@
                 <w:szCs w:val="20"/>
               </w:rPr>
             </w:pPr>
-            <w:del w:id="4" w:author="Ira Diethelm" w:date="2022-12-27T08:09:00Z">
+            <w:del w:id="49" w:author="Ira Diethelm" w:date="2022-12-27T08:09:00Z">
               <w:r>
                 <w:rPr>
                   <w:szCs w:val="20"/>
@@ -2757,7 +3016,7 @@
                 <w:delText>App Inventor</w:delText>
               </w:r>
             </w:del>
-            <w:ins w:id="5" w:author="Ira Diethelm" w:date="2022-12-27T08:09:00Z">
+            <w:ins w:id="50" w:author="Ira Diethelm" w:date="2022-12-27T08:09:00Z">
               <w:r>
                 <w:rPr>
                   <w:szCs w:val="20"/>
@@ -2783,7 +3042,29 @@
               <w:rPr>
                 <w:szCs w:val="20"/>
               </w:rPr>
-              <w:t>Die Schülerinnen und Schüler haben die Möglichkeit mit der Entwicklungsumgebung App Inventor, eine eigene kleine App für Android-Smartphones zu programmieren.</w:t>
+              <w:t xml:space="preserve">Die </w:t>
+            </w:r>
+            <w:del w:id="51" w:author="Ira Diethelm" w:date="2022-12-29T07:36:00Z">
+              <w:r>
+                <w:rPr>
+                  <w:szCs w:val="20"/>
+                </w:rPr>
+                <w:delText>Schülerinnen und Schüler</w:delText>
+              </w:r>
+            </w:del>
+            <w:ins w:id="52" w:author="Ira Diethelm" w:date="2022-12-29T07:36:00Z">
+              <w:r>
+                <w:rPr>
+                  <w:szCs w:val="20"/>
+                </w:rPr>
+                <w:t>Schüler*innen</w:t>
+              </w:r>
+            </w:ins>
+            <w:r>
+              <w:rPr>
+                <w:szCs w:val="20"/>
+              </w:rPr>
+              <w:t xml:space="preserve"> haben die Möglichkeit mit der Entwicklungsumgebung App Inventor, eine eigene kleine App für Android-Smartphones zu programmieren.</w:t>
             </w:r>
           </w:p>
         </w:tc>
@@ -2897,7 +3178,29 @@
               <w:rPr>
                 <w:szCs w:val="20"/>
               </w:rPr>
-              <w:t>Im Rahmen dieses Moduls lernen die Schülerinnen und Schüler die Hardware des Calliope Mini näher kennen und befassen sich spielerisch mit dem Programmieren.</w:t>
+              <w:t xml:space="preserve">Im Rahmen dieses Moduls lernen die </w:t>
+            </w:r>
+            <w:del w:id="53" w:author="Ira Diethelm" w:date="2022-12-29T07:36:00Z">
+              <w:r>
+                <w:rPr>
+                  <w:szCs w:val="20"/>
+                </w:rPr>
+                <w:delText>Schülerinnen und Schüler</w:delText>
+              </w:r>
+            </w:del>
+            <w:ins w:id="54" w:author="Ira Diethelm" w:date="2022-12-29T07:36:00Z">
+              <w:r>
+                <w:rPr>
+                  <w:szCs w:val="20"/>
+                </w:rPr>
+                <w:t>Schüler*innen</w:t>
+              </w:r>
+            </w:ins>
+            <w:r>
+              <w:rPr>
+                <w:szCs w:val="20"/>
+              </w:rPr>
+              <w:t xml:space="preserve"> die Hardware des Calliope Mini näher kennen und befassen sich spielerisch mit dem Programmieren.</w:t>
             </w:r>
           </w:p>
         </w:tc>
@@ -3194,7 +3497,51 @@
               <w:rPr>
                 <w:szCs w:val="20"/>
               </w:rPr>
-              <w:t>In diesem Modul lernen die Schülerinnen und Schüler Möglichkeiten und Anwendungsbereiche der Kryptologie kennen. Neu erworbenes Wissen wird dabei praktisch angewendet und die Schülerinnen und Schüler können zum Abschluss ihre eigenen Daten und Kommunikationswege absichern.</w:t>
+              <w:t xml:space="preserve">In diesem Modul lernen die </w:t>
+            </w:r>
+            <w:del w:id="55" w:author="Ira Diethelm" w:date="2022-12-29T07:37:00Z">
+              <w:r>
+                <w:rPr>
+                  <w:szCs w:val="20"/>
+                </w:rPr>
+                <w:delText>Schülerinnen und Schüler</w:delText>
+              </w:r>
+            </w:del>
+            <w:ins w:id="56" w:author="Ira Diethelm" w:date="2022-12-29T07:37:00Z">
+              <w:r>
+                <w:rPr>
+                  <w:szCs w:val="20"/>
+                </w:rPr>
+                <w:t>Schüler*innen</w:t>
+              </w:r>
+            </w:ins>
+            <w:r>
+              <w:rPr>
+                <w:szCs w:val="20"/>
+              </w:rPr>
+              <w:t xml:space="preserve"> Möglichkeiten und Anwendungsbereiche der Kryptologie kennen. Neu erworbenes Wissen wird dabei praktisch angewendet und die </w:t>
+            </w:r>
+            <w:del w:id="57" w:author="Ira Diethelm" w:date="2022-12-29T07:37:00Z">
+              <w:r>
+                <w:rPr>
+                  <w:szCs w:val="20"/>
+                </w:rPr>
+                <w:delText>Schülerinnen und Schüler</w:delText>
+              </w:r>
+            </w:del>
+            <w:ins w:id="58" w:author="Ira Diethelm" w:date="2022-12-29T07:37:00Z">
+              <w:r>
+                <w:rPr>
+                  <w:szCs w:val="20"/>
+                </w:rPr>
+                <w:t>Schüler*innen</w:t>
+              </w:r>
+            </w:ins>
+            <w:r>
+              <w:rPr>
+                <w:szCs w:val="20"/>
+              </w:rPr>
+              <w:t xml:space="preserve"> können zum Abschluss ihre eigenen Daten und Kommunikationswege absichern.</w:t>
             </w:r>
           </w:p>
         </w:tc>
@@ -3281,7 +3628,29 @@
               <w:rPr>
                 <w:szCs w:val="20"/>
               </w:rPr>
-              <w:t>Eine Vertiefung der gemachten Programmiererfahrungen anhand der Basismodule B5 + B6 und B7 kann mit diesem Modul erfolgen. Die Schülerinnen und Schüler beschäftigen sich spielerisch mit der textuellen Programmierung in Python und können sich in eigenen Projekten kreativ entfalten.</w:t>
+              <w:t xml:space="preserve">Eine Vertiefung der gemachten Programmiererfahrungen anhand der Basismodule B5 + B6 und B7 kann mit diesem Modul erfolgen. Die </w:t>
+            </w:r>
+            <w:del w:id="59" w:author="Ira Diethelm" w:date="2022-12-29T07:37:00Z">
+              <w:r>
+                <w:rPr>
+                  <w:szCs w:val="20"/>
+                </w:rPr>
+                <w:delText>Schülerinnen und Schüler</w:delText>
+              </w:r>
+            </w:del>
+            <w:ins w:id="60" w:author="Ira Diethelm" w:date="2022-12-29T07:37:00Z">
+              <w:r>
+                <w:rPr>
+                  <w:szCs w:val="20"/>
+                </w:rPr>
+                <w:t>Schüler*innen</w:t>
+              </w:r>
+            </w:ins>
+            <w:r>
+              <w:rPr>
+                <w:szCs w:val="20"/>
+              </w:rPr>
+              <w:t xml:space="preserve"> beschäftigen sich spielerisch mit der textuellen Programmierung in Python und können sich in eigenen Projekten kreativ entfalten.</w:t>
             </w:r>
           </w:p>
         </w:tc>
@@ -3344,7 +3713,7 @@
                 <w:sz w:val="24"/>
               </w:rPr>
             </w:pPr>
-            <w:ins w:id="6" w:author="Ira Diethelm" w:date="2022-12-27T08:25:00Z">
+            <w:ins w:id="61" w:author="Ira Diethelm" w:date="2022-12-27T08:25:00Z">
               <w:r>
                 <w:rPr>
                   <w:sz w:val="24"/>
@@ -3452,7 +3821,7 @@
                 <w:szCs w:val="20"/>
               </w:rPr>
             </w:pPr>
-            <w:ins w:id="7" w:author="Ira Diethelm" w:date="2022-12-27T08:25:00Z">
+            <w:ins w:id="62" w:author="Ira Diethelm" w:date="2022-12-27T08:25:00Z">
               <w:r>
                 <w:rPr>
                   <w:szCs w:val="20"/>
@@ -3479,7 +3848,7 @@
                 <w:szCs w:val="20"/>
               </w:rPr>
             </w:pPr>
-            <w:ins w:id="8" w:author="Ira Diethelm" w:date="2022-12-27T08:32:00Z">
+            <w:ins w:id="63" w:author="Ira Diethelm" w:date="2022-12-27T08:32:00Z">
               <w:r>
                 <w:rPr>
                   <w:szCs w:val="20"/>
@@ -3501,41 +3870,36 @@
                 <w:szCs w:val="20"/>
               </w:rPr>
             </w:pPr>
-            <w:ins w:id="9" w:author="Ira Diethelm" w:date="2022-12-27T08:32:00Z">
+            <w:ins w:id="64" w:author="Ira Diethelm" w:date="2022-12-27T08:32:00Z">
               <w:r>
-                <w:t xml:space="preserve">Dieses Erweiterungsmodul stellt  verschiedene Möglichkeiten vor, wie auch schon jüngere Kinder auf spielerische Weise IT entdecken können. Hierfür bieten sich beispielsweise die </w:t>
+                <w:t xml:space="preserve">Dieses Erweiterungsmodul stellt  verschiedene </w:t>
+              </w:r>
+              <w:r>
+                <w:lastRenderedPageBreak/>
+                <w:t xml:space="preserve">Möglichkeiten vor, wie auch schon jüngere Kinder auf spielerische Weise IT entdecken können. Hierfür bieten sich beispielsweise die </w:t>
               </w:r>
             </w:ins>
-            <w:ins w:id="10" w:author="Ira Diethelm" w:date="2022-12-27T08:33:00Z">
+            <w:ins w:id="65" w:author="Ira Diethelm" w:date="2022-12-27T08:33:00Z">
               <w:r>
                 <w:t xml:space="preserve">kleine Roboter oder </w:t>
               </w:r>
             </w:ins>
-            <w:proofErr w:type="spellStart"/>
-            <w:ins w:id="11" w:author="Ira Diethelm" w:date="2022-12-27T08:32:00Z">
+            <w:ins w:id="66" w:author="Ira Diethelm" w:date="2022-12-27T08:32:00Z">
               <w:r>
-                <w:t>Littlebits</w:t>
+                <w:t xml:space="preserve">Littlebits an. Die kleinen, elektronischen Bauelemente lassen sich magnetisch miteinander verbinden, wodurch einfache Schaltkreise entstehen. Hierdurch wird ein spielerischer Zugang zu den Grundlagen der </w:t>
               </w:r>
-              <w:proofErr w:type="spellEnd"/>
-              <w:r>
-                <w:t xml:space="preserve"> an. Die kleinen, </w:t>
-              </w:r>
-              <w:r>
-                <w:lastRenderedPageBreak/>
-                <w:t xml:space="preserve">elektronischen Bauelemente lassen sich magnetisch miteinander verbinden, wodurch einfache Schaltkreise entstehen. Hierdurch wird ein spielerischer Zugang zu den Grundlagen der </w:t>
-              </w:r>
-              <w:del w:id="12" w:author="Malambré, Julia | Wissensfabrik" w:date="2022-12-28T17:02:00Z">
+              <w:del w:id="67" w:author="Malambré, Julia | Wissensfabrik" w:date="2022-12-28T17:02:00Z">
                 <w:r>
                   <w:delText>Elektonik</w:delText>
                 </w:r>
               </w:del>
             </w:ins>
-            <w:ins w:id="13" w:author="Malambré, Julia | Wissensfabrik" w:date="2022-12-28T17:02:00Z">
+            <w:ins w:id="68" w:author="Malambré, Julia | Wissensfabrik" w:date="2022-12-28T17:02:00Z">
               <w:r>
                 <w:t>Elektronik</w:t>
               </w:r>
             </w:ins>
-            <w:ins w:id="14" w:author="Ira Diethelm" w:date="2022-12-27T08:32:00Z">
+            <w:ins w:id="69" w:author="Ira Diethelm" w:date="2022-12-27T08:32:00Z">
               <w:r>
                 <w:t xml:space="preserve"> und Programmierung ermöglicht.</w:t>
               </w:r>
@@ -3552,23 +3916,30 @@
               <w:rPr>
                 <w:szCs w:val="20"/>
               </w:rPr>
-              <w:pPrChange w:id="15" w:author="Ira Diethelm" w:date="2022-12-27T08:43:00Z">
+              <w:pPrChange w:id="70" w:author="Ira Diethelm" w:date="2022-12-27T08:43:00Z">
                 <w:pPr>
                   <w:jc w:val="center"/>
                   <w:cnfStyle w:val="000000000000" w:firstRow="0" w:lastRow="0" w:firstColumn="0" w:lastColumn="0" w:oddVBand="0" w:evenVBand="0" w:oddHBand="0" w:evenHBand="0" w:firstRowFirstColumn="0" w:firstRowLastColumn="0" w:lastRowFirstColumn="0" w:lastRowLastColumn="0"/>
                 </w:pPr>
               </w:pPrChange>
             </w:pPr>
-            <w:ins w:id="16" w:author="Ira Diethelm" w:date="2022-12-27T08:44:00Z">
+            <w:ins w:id="71" w:author="Ira Diethelm" w:date="2022-12-27T08:44:00Z">
               <w:r>
                 <w:rPr>
                   <w:szCs w:val="20"/>
                 </w:rPr>
                 <w:lastRenderedPageBreak/>
-                <w:t>Kita oder Vorschule</w:t>
+                <w:t xml:space="preserve">Kita oder </w:t>
+              </w:r>
+              <w:r>
+                <w:rPr>
+                  <w:szCs w:val="20"/>
+                </w:rPr>
+                <w:lastRenderedPageBreak/>
+                <w:t>Vorschule</w:t>
               </w:r>
             </w:ins>
-            <w:ins w:id="17" w:author="Ira Diethelm" w:date="2022-12-27T08:43:00Z">
+            <w:ins w:id="72" w:author="Ira Diethelm" w:date="2022-12-27T08:43:00Z">
               <w:r>
                 <w:rPr>
                   <w:szCs w:val="20"/>
@@ -3576,7 +3947,7 @@
                 <w:t xml:space="preserve"> bis</w:t>
               </w:r>
             </w:ins>
-            <w:ins w:id="18" w:author="Ira Diethelm" w:date="2022-12-27T08:44:00Z">
+            <w:ins w:id="73" w:author="Ira Diethelm" w:date="2022-12-27T08:44:00Z">
               <w:r>
                 <w:rPr>
                   <w:szCs w:val="20"/>
@@ -3584,7 +3955,7 @@
                 <w:t xml:space="preserve"> </w:t>
               </w:r>
             </w:ins>
-            <w:ins w:id="19" w:author="Ira Diethelm" w:date="2022-12-27T08:43:00Z">
+            <w:ins w:id="74" w:author="Ira Diethelm" w:date="2022-12-27T08:43:00Z">
               <w:r>
                 <w:rPr>
                   <w:szCs w:val="20"/>
@@ -3598,7 +3969,7 @@
               </w:rPr>
               <w:t xml:space="preserve"> </w:t>
             </w:r>
-            <w:ins w:id="20" w:author="Ira Diethelm" w:date="2022-12-27T08:43:00Z">
+            <w:ins w:id="75" w:author="Ira Diethelm" w:date="2022-12-27T08:43:00Z">
               <w:r>
                 <w:rPr>
                   <w:szCs w:val="20"/>
@@ -3631,7 +4002,7 @@
                 <w:szCs w:val="20"/>
               </w:rPr>
             </w:pPr>
-            <w:ins w:id="21" w:author="Ira Diethelm" w:date="2022-12-27T08:25:00Z">
+            <w:ins w:id="76" w:author="Ira Diethelm" w:date="2022-12-27T08:25:00Z">
               <w:r>
                 <w:rPr>
                   <w:szCs w:val="20"/>
@@ -3658,7 +4029,7 @@
                 <w:szCs w:val="20"/>
               </w:rPr>
             </w:pPr>
-            <w:ins w:id="22" w:author="Ira Diethelm" w:date="2022-12-27T08:35:00Z">
+            <w:ins w:id="77" w:author="Ira Diethelm" w:date="2022-12-27T08:35:00Z">
               <w:r>
                 <w:rPr>
                   <w:szCs w:val="20"/>
@@ -3680,26 +4051,28 @@
                 <w:szCs w:val="20"/>
               </w:rPr>
             </w:pPr>
-            <w:ins w:id="23" w:author="Ira Diethelm" w:date="2022-12-27T08:35:00Z">
+            <w:ins w:id="78" w:author="Ira Diethelm" w:date="2022-12-27T08:35:00Z">
               <w:r>
                 <w:rPr>
                   <w:szCs w:val="20"/>
                 </w:rPr>
-                <w:t xml:space="preserve">In diesem Modul befassen sich die Schülerinnen und Schüler mit tragbaren und interaktiven Systemen und Controllern, wie sie beispielsweise in smarten Kleidungsstücken und Accessoires oder Smart Watches und </w:t>
+                <w:t xml:space="preserve">In diesem Modul befassen sich die </w:t>
               </w:r>
-              <w:proofErr w:type="spellStart"/>
+            </w:ins>
+            <w:ins w:id="79" w:author="Ira Diethelm" w:date="2022-12-29T07:37:00Z">
               <w:r>
                 <w:rPr>
                   <w:szCs w:val="20"/>
                 </w:rPr>
-                <w:t>FitnessTrackern</w:t>
+                <w:t>Schüler*innen</w:t>
               </w:r>
-              <w:proofErr w:type="spellEnd"/>
+            </w:ins>
+            <w:ins w:id="80" w:author="Ira Diethelm" w:date="2022-12-27T08:35:00Z">
               <w:r>
                 <w:rPr>
                   <w:szCs w:val="20"/>
                 </w:rPr>
-                <w:t xml:space="preserve"> Anwendung finden. Sie haben die Möglichkeit in eigenen Projekten selbst smarte Kleidung zu designen und zu erstellen.</w:t>
+                <w:t xml:space="preserve"> mit tragbaren und interaktiven Systemen und Controllern, wie sie beispielsweise in smarten Kleidungsstücken und Accessoires oder Smart Watches und FitnessTrackern Anwendung finden. Sie haben die Möglichkeit in eigenen Projekten selbst smarte Kleidung zu designen und zu erstellen.</w:t>
               </w:r>
             </w:ins>
           </w:p>
@@ -3716,7 +4089,7 @@
                 <w:szCs w:val="20"/>
               </w:rPr>
             </w:pPr>
-            <w:ins w:id="24" w:author="Ira Diethelm" w:date="2022-12-27T08:44:00Z">
+            <w:ins w:id="81" w:author="Ira Diethelm" w:date="2022-12-27T08:44:00Z">
               <w:r>
                 <w:rPr>
                   <w:szCs w:val="20"/>
@@ -3743,7 +4116,7 @@
       <w:tr>
         <w:trPr>
           <w:trHeight w:val="28"/>
-          <w:ins w:id="25" w:author="Ira Diethelm" w:date="2022-12-27T08:25:00Z"/>
+          <w:ins w:id="82" w:author="Ira Diethelm" w:date="2022-12-27T08:25:00Z"/>
         </w:trPr>
         <w:tc>
           <w:tcPr>
@@ -3753,11 +4126,11 @@
           <w:p>
             <w:pPr>
               <w:rPr>
-                <w:ins w:id="26" w:author="Ira Diethelm" w:date="2022-12-27T08:25:00Z"/>
-                <w:szCs w:val="20"/>
-              </w:rPr>
-            </w:pPr>
-            <w:ins w:id="27" w:author="Ira Diethelm" w:date="2022-12-27T08:26:00Z">
+                <w:ins w:id="83" w:author="Ira Diethelm" w:date="2022-12-27T08:25:00Z"/>
+                <w:szCs w:val="20"/>
+              </w:rPr>
+            </w:pPr>
+            <w:ins w:id="84" w:author="Ira Diethelm" w:date="2022-12-27T08:26:00Z">
               <w:r>
                 <w:rPr>
                   <w:szCs w:val="20"/>
@@ -3775,11 +4148,11 @@
             <w:pPr>
               <w:cnfStyle w:val="000000000000" w:firstRow="0" w:lastRow="0" w:firstColumn="0" w:lastColumn="0" w:oddVBand="0" w:evenVBand="0" w:oddHBand="0" w:evenHBand="0" w:firstRowFirstColumn="0" w:firstRowLastColumn="0" w:lastRowFirstColumn="0" w:lastRowLastColumn="0"/>
               <w:rPr>
-                <w:ins w:id="28" w:author="Ira Diethelm" w:date="2022-12-27T08:25:00Z"/>
-                <w:szCs w:val="20"/>
-              </w:rPr>
-            </w:pPr>
-            <w:ins w:id="29" w:author="Ira Diethelm" w:date="2022-12-27T08:36:00Z">
+                <w:ins w:id="85" w:author="Ira Diethelm" w:date="2022-12-27T08:25:00Z"/>
+                <w:szCs w:val="20"/>
+              </w:rPr>
+            </w:pPr>
+            <w:ins w:id="86" w:author="Ira Diethelm" w:date="2022-12-27T08:36:00Z">
               <w:r>
                 <w:rPr>
                   <w:szCs w:val="20"/>
@@ -3798,86 +4171,80 @@
               <w:jc w:val="both"/>
               <w:cnfStyle w:val="000000000000" w:firstRow="0" w:lastRow="0" w:firstColumn="0" w:lastColumn="0" w:oddVBand="0" w:evenVBand="0" w:oddHBand="0" w:evenHBand="0" w:firstRowFirstColumn="0" w:firstRowLastColumn="0" w:lastRowFirstColumn="0" w:lastRowLastColumn="0"/>
               <w:rPr>
-                <w:ins w:id="30" w:author="Ira Diethelm" w:date="2022-12-27T08:25:00Z"/>
-              </w:rPr>
-            </w:pPr>
-            <w:ins w:id="31" w:author="Ira Diethelm" w:date="2022-12-27T08:36:00Z">
+                <w:ins w:id="87" w:author="Ira Diethelm" w:date="2022-12-27T08:25:00Z"/>
+              </w:rPr>
+            </w:pPr>
+            <w:ins w:id="88" w:author="Ira Diethelm" w:date="2022-12-27T08:36:00Z">
               <w:r>
-                <w:t>In diesem Modul erhalten die Schülerinnen und Schüler eine Anleitung, wie der kleine Roboter selbst gebaut werden kann</w:t>
+                <w:t xml:space="preserve">In diesem Modul erhalten die </w:t>
               </w:r>
             </w:ins>
-            <w:ins w:id="32" w:author="Ira Diethelm" w:date="2022-12-27T08:38:00Z">
+            <w:ins w:id="89" w:author="Ira Diethelm" w:date="2022-12-29T07:37:00Z">
               <w:r>
-                <w:t xml:space="preserve">, der einem BB8 aus </w:t>
-              </w:r>
-              <w:proofErr w:type="spellStart"/>
-              <w:r>
-                <w:t>StarWars</w:t>
-              </w:r>
-              <w:proofErr w:type="spellEnd"/>
-              <w:r>
-                <w:t xml:space="preserve"> ähnelt</w:t>
+                <w:t>Schüler*innen</w:t>
               </w:r>
             </w:ins>
-            <w:ins w:id="33" w:author="Ira Diethelm" w:date="2022-12-27T08:36:00Z">
+            <w:ins w:id="90" w:author="Ira Diethelm" w:date="2022-12-27T08:36:00Z">
+              <w:r>
+                <w:t xml:space="preserve"> eine Anleitung, wie der kleine Roboter selbst gebaut werden kann</w:t>
+              </w:r>
+            </w:ins>
+            <w:ins w:id="91" w:author="Ira Diethelm" w:date="2022-12-27T08:38:00Z">
+              <w:r>
+                <w:t>, der einem BB8 aus StarWars ähnelt</w:t>
+              </w:r>
+            </w:ins>
+            <w:ins w:id="92" w:author="Ira Diethelm" w:date="2022-12-27T08:36:00Z">
               <w:r>
                 <w:t>.</w:t>
               </w:r>
             </w:ins>
-            <w:ins w:id="34" w:author="Ira Diethelm" w:date="2022-12-27T08:37:00Z">
+            <w:ins w:id="93" w:author="Ira Diethelm" w:date="2022-12-27T08:37:00Z">
               <w:r>
                 <w:t xml:space="preserve"> </w:t>
               </w:r>
             </w:ins>
-            <w:ins w:id="35" w:author="Ira Diethelm" w:date="2022-12-27T08:36:00Z">
+            <w:ins w:id="94" w:author="Ira Diethelm" w:date="2022-12-27T08:36:00Z">
               <w:r>
-                <w:t xml:space="preserve">Mit Hilfe von verschiedensten Materialien wie Styroporkugeln und Pappmaché, sowie einem </w:t>
-              </w:r>
-              <w:proofErr w:type="spellStart"/>
-              <w:r>
-                <w:t>Blu</w:t>
+                <w:t>Mit Hilfe von verschiedensten Materialien wie Styroporkugeln und Pappmaché, sowie einem Blu</w:t>
               </w:r>
             </w:ins>
-            <w:ins w:id="36" w:author="Ira Diethelm" w:date="2022-12-27T08:37:00Z">
+            <w:ins w:id="95" w:author="Ira Diethelm" w:date="2022-12-27T08:37:00Z">
               <w:r>
                 <w:t>C</w:t>
               </w:r>
             </w:ins>
-            <w:ins w:id="37" w:author="Ira Diethelm" w:date="2022-12-27T08:36:00Z">
+            <w:ins w:id="96" w:author="Ira Diethelm" w:date="2022-12-27T08:36:00Z">
               <w:r>
                 <w:t>o</w:t>
               </w:r>
             </w:ins>
-            <w:ins w:id="38" w:author="Ira Diethelm" w:date="2022-12-27T08:37:00Z">
+            <w:ins w:id="97" w:author="Ira Diethelm" w:date="2022-12-27T08:37:00Z">
               <w:r>
                 <w:t>L</w:t>
               </w:r>
             </w:ins>
-            <w:ins w:id="39" w:author="Ira Diethelm" w:date="2022-12-27T08:36:00Z">
+            <w:ins w:id="98" w:author="Ira Diethelm" w:date="2022-12-27T08:36:00Z">
               <w:r>
-                <w:t>ight</w:t>
-              </w:r>
-              <w:proofErr w:type="spellEnd"/>
-              <w:r>
-                <w:t xml:space="preserve">-Controller oder einem Arduino-Board kann </w:t>
+                <w:t xml:space="preserve">ight-Controller oder einem Arduino-Board kann </w:t>
               </w:r>
             </w:ins>
-            <w:ins w:id="40" w:author="Ira Diethelm" w:date="2022-12-27T08:38:00Z">
+            <w:ins w:id="99" w:author="Ira Diethelm" w:date="2022-12-27T08:38:00Z">
               <w:r>
                 <w:t xml:space="preserve">der </w:t>
               </w:r>
             </w:ins>
-            <w:ins w:id="41" w:author="Ira Diethelm" w:date="2022-12-27T08:36:00Z">
+            <w:ins w:id="100" w:author="Ira Diethelm" w:date="2022-12-27T08:36:00Z">
               <w:r>
                 <w:t>Roboter</w:t>
               </w:r>
             </w:ins>
-            <w:ins w:id="42" w:author="Ira Diethelm" w:date="2022-12-27T08:38:00Z">
+            <w:ins w:id="101" w:author="Ira Diethelm" w:date="2022-12-27T08:38:00Z">
               <w:r>
                 <w:t xml:space="preserve"> programmiert und mithilfe einer </w:t>
               </w:r>
             </w:ins>
-            <w:ins w:id="43" w:author="Ira Diethelm" w:date="2022-12-27T08:36:00Z">
+            <w:ins w:id="102" w:author="Ira Diethelm" w:date="2022-12-27T08:36:00Z">
               <w:r>
                 <w:t xml:space="preserve"> programmierten App über das Smartphone gesteuert werden.</w:t>
               </w:r>
@@ -3893,11 +4260,11 @@
               <w:jc w:val="center"/>
               <w:cnfStyle w:val="000000000000" w:firstRow="0" w:lastRow="0" w:firstColumn="0" w:lastColumn="0" w:oddVBand="0" w:evenVBand="0" w:oddHBand="0" w:evenHBand="0" w:firstRowFirstColumn="0" w:firstRowLastColumn="0" w:lastRowFirstColumn="0" w:lastRowLastColumn="0"/>
               <w:rPr>
-                <w:ins w:id="44" w:author="Ira Diethelm" w:date="2022-12-27T08:25:00Z"/>
-                <w:szCs w:val="20"/>
-              </w:rPr>
-            </w:pPr>
-            <w:ins w:id="45" w:author="Ira Diethelm" w:date="2022-12-27T08:46:00Z">
+                <w:ins w:id="103" w:author="Ira Diethelm" w:date="2022-12-27T08:25:00Z"/>
+                <w:szCs w:val="20"/>
+              </w:rPr>
+            </w:pPr>
+            <w:ins w:id="104" w:author="Ira Diethelm" w:date="2022-12-27T08:46:00Z">
               <w:r>
                 <w:rPr>
                   <w:szCs w:val="20"/>
@@ -3912,7 +4279,7 @@
         <w:trPr>
           <w:cnfStyle w:val="000000100000" w:firstRow="0" w:lastRow="0" w:firstColumn="0" w:lastColumn="0" w:oddVBand="0" w:evenVBand="0" w:oddHBand="1" w:evenHBand="0" w:firstRowFirstColumn="0" w:firstRowLastColumn="0" w:lastRowFirstColumn="0" w:lastRowLastColumn="0"/>
           <w:trHeight w:val="28"/>
-          <w:ins w:id="46" w:author="Ira Diethelm" w:date="2022-12-27T08:25:00Z"/>
+          <w:ins w:id="105" w:author="Ira Diethelm" w:date="2022-12-27T08:25:00Z"/>
         </w:trPr>
         <w:tc>
           <w:tcPr>
@@ -3922,11 +4289,11 @@
           <w:p>
             <w:pPr>
               <w:rPr>
-                <w:ins w:id="47" w:author="Ira Diethelm" w:date="2022-12-27T08:25:00Z"/>
-                <w:szCs w:val="20"/>
-              </w:rPr>
-            </w:pPr>
-            <w:ins w:id="48" w:author="Ira Diethelm" w:date="2022-12-27T08:26:00Z">
+                <w:ins w:id="106" w:author="Ira Diethelm" w:date="2022-12-27T08:25:00Z"/>
+                <w:szCs w:val="20"/>
+              </w:rPr>
+            </w:pPr>
+            <w:ins w:id="107" w:author="Ira Diethelm" w:date="2022-12-27T08:26:00Z">
               <w:r>
                 <w:rPr>
                   <w:szCs w:val="20"/>
@@ -3944,12 +4311,12 @@
             <w:pPr>
               <w:cnfStyle w:val="000000100000" w:firstRow="0" w:lastRow="0" w:firstColumn="0" w:lastColumn="0" w:oddVBand="0" w:evenVBand="0" w:oddHBand="1" w:evenHBand="0" w:firstRowFirstColumn="0" w:firstRowLastColumn="0" w:lastRowFirstColumn="0" w:lastRowLastColumn="0"/>
               <w:rPr>
-                <w:ins w:id="49" w:author="Ira Diethelm" w:date="2022-12-27T08:25:00Z"/>
-                <w:szCs w:val="20"/>
-              </w:rPr>
-            </w:pPr>
-            <w:ins w:id="50" w:author="Ira Diethelm" w:date="2022-12-27T08:39:00Z">
-              <w:del w:id="51" w:author="Malambré, Julia | Wissensfabrik" w:date="2022-12-28T17:03:00Z">
+                <w:ins w:id="108" w:author="Ira Diethelm" w:date="2022-12-27T08:25:00Z"/>
+                <w:szCs w:val="20"/>
+              </w:rPr>
+            </w:pPr>
+            <w:ins w:id="109" w:author="Ira Diethelm" w:date="2022-12-27T08:39:00Z">
+              <w:del w:id="110" w:author="Malambré, Julia | Wissensfabrik" w:date="2022-12-28T17:03:00Z">
                 <w:r>
                   <w:rPr>
                     <w:szCs w:val="20"/>
@@ -3975,42 +4342,84 @@
               <w:jc w:val="both"/>
               <w:cnfStyle w:val="000000100000" w:firstRow="0" w:lastRow="0" w:firstColumn="0" w:lastColumn="0" w:oddVBand="0" w:evenVBand="0" w:oddHBand="1" w:evenHBand="0" w:firstRowFirstColumn="0" w:firstRowLastColumn="0" w:lastRowFirstColumn="0" w:lastRowLastColumn="0"/>
               <w:rPr>
-                <w:ins w:id="52" w:author="Ira Diethelm" w:date="2022-12-27T08:25:00Z"/>
-              </w:rPr>
-            </w:pPr>
-            <w:commentRangeStart w:id="53"/>
-            <w:proofErr w:type="spellStart"/>
-            <w:ins w:id="54" w:author="Ira Diethelm" w:date="2022-12-27T08:39:00Z">
+                <w:ins w:id="111" w:author="Ira Diethelm" w:date="2022-12-27T08:25:00Z"/>
+              </w:rPr>
+            </w:pPr>
+            <w:ins w:id="112" w:author="Ira Diethelm" w:date="2022-12-29T07:27:00Z">
               <w:r>
-                <w:t>Thimble</w:t>
-              </w:r>
-              <w:proofErr w:type="spellEnd"/>
-              <w:r>
-                <w:t xml:space="preserve"> ist ein einfach zu bedienender Online-Editor zur Erstellung von Webseiten von Mozilla. Die Schülerinnen und Schüler können mit </w:t>
-              </w:r>
-              <w:proofErr w:type="spellStart"/>
-              <w:r>
-                <w:t>Thimble</w:t>
-              </w:r>
-              <w:proofErr w:type="spellEnd"/>
-              <w:r>
-                <w:t xml:space="preserve"> nicht nur Webseiten mittels HTML (Hypertext-Markup-Language) erzeugen, sondern auch online abspeichern und veröffentlichen. Dabei steht ihnen während der Nutzung von </w:t>
-              </w:r>
-              <w:proofErr w:type="spellStart"/>
-              <w:r>
-                <w:t>Thimble</w:t>
-              </w:r>
-              <w:proofErr w:type="spellEnd"/>
-              <w:r>
-                <w:t xml:space="preserve"> eine Live-Vorschau zur Verfügung. Dies bietet den Vorteil, dass die Schülerinnen und Schüler nicht nur unter Anleitung, sondern auch experimentell vorgehen können.</w:t>
+                <w:t>Es existieren einige</w:t>
               </w:r>
             </w:ins>
-            <w:commentRangeEnd w:id="53"/>
+            <w:commentRangeStart w:id="113"/>
+            <w:commentRangeStart w:id="114"/>
+            <w:ins w:id="115" w:author="Ira Diethelm" w:date="2022-12-27T08:39:00Z">
+              <w:r>
+                <w:t xml:space="preserve"> einfach zu bedienende Online-Editor</w:t>
+              </w:r>
+            </w:ins>
+            <w:ins w:id="116" w:author="Ira Diethelm" w:date="2022-12-29T07:27:00Z">
+              <w:r>
+                <w:t>en</w:t>
+              </w:r>
+            </w:ins>
+            <w:ins w:id="117" w:author="Ira Diethelm" w:date="2022-12-27T08:39:00Z">
+              <w:r>
+                <w:t xml:space="preserve"> zur Erstellung von Webseiten. Die Schüler</w:t>
+              </w:r>
+            </w:ins>
+            <w:ins w:id="118" w:author="Ira Diethelm" w:date="2022-12-29T07:27:00Z">
+              <w:r>
+                <w:t>*</w:t>
+              </w:r>
+            </w:ins>
+            <w:ins w:id="119" w:author="Ira Diethelm" w:date="2022-12-27T08:39:00Z">
+              <w:r>
+                <w:t xml:space="preserve">innen können </w:t>
+              </w:r>
+            </w:ins>
+            <w:ins w:id="120" w:author="Ira Diethelm" w:date="2022-12-29T07:27:00Z">
+              <w:r>
+                <w:t>da</w:t>
+              </w:r>
+            </w:ins>
+            <w:ins w:id="121" w:author="Ira Diethelm" w:date="2022-12-27T08:39:00Z">
+              <w:r>
+                <w:t xml:space="preserve">mit nicht nur Webseiten mittels HTML (Hypertext-Markup-Language) erzeugen, sondern auch online abspeichern und veröffentlichen. Dabei steht ihnen während der Nutzung </w:t>
+              </w:r>
+            </w:ins>
+            <w:ins w:id="122" w:author="Ira Diethelm" w:date="2022-12-29T07:28:00Z">
+              <w:r>
+                <w:t xml:space="preserve">meist </w:t>
+              </w:r>
+            </w:ins>
+            <w:ins w:id="123" w:author="Ira Diethelm" w:date="2022-12-27T08:39:00Z">
+              <w:r>
+                <w:t>eine Live-Vorschau zur Verfügung. Dies bietet den Vorteil, dass die Schüler</w:t>
+              </w:r>
+            </w:ins>
+            <w:ins w:id="124" w:author="Ira Diethelm" w:date="2022-12-29T07:28:00Z">
+              <w:r>
+                <w:t>*</w:t>
+              </w:r>
+            </w:ins>
+            <w:ins w:id="125" w:author="Ira Diethelm" w:date="2022-12-27T08:39:00Z">
+              <w:r>
+                <w:t>innen nicht nur unter Anleitung, sondern auch experimentell vorgehen können.</w:t>
+              </w:r>
+            </w:ins>
+            <w:commentRangeEnd w:id="113"/>
             <w:r>
               <w:rPr>
                 <w:rStyle w:val="Kommentarzeichen"/>
               </w:rPr>
-              <w:commentReference w:id="53"/>
+              <w:commentReference w:id="113"/>
+            </w:r>
+            <w:commentRangeEnd w:id="114"/>
+            <w:r>
+              <w:rPr>
+                <w:rStyle w:val="Kommentarzeichen"/>
+              </w:rPr>
+              <w:commentReference w:id="114"/>
             </w:r>
           </w:p>
         </w:tc>
@@ -4023,18 +4432,18 @@
               <w:jc w:val="center"/>
               <w:cnfStyle w:val="000000100000" w:firstRow="0" w:lastRow="0" w:firstColumn="0" w:lastColumn="0" w:oddVBand="0" w:evenVBand="0" w:oddHBand="1" w:evenHBand="0" w:firstRowFirstColumn="0" w:firstRowLastColumn="0" w:lastRowFirstColumn="0" w:lastRowLastColumn="0"/>
               <w:rPr>
-                <w:ins w:id="55" w:author="Ira Diethelm" w:date="2022-12-27T08:25:00Z"/>
-                <w:szCs w:val="20"/>
-              </w:rPr>
-            </w:pPr>
-            <w:ins w:id="56" w:author="Ira Diethelm" w:date="2022-12-27T08:46:00Z">
+                <w:ins w:id="126" w:author="Ira Diethelm" w:date="2022-12-27T08:25:00Z"/>
+                <w:szCs w:val="20"/>
+              </w:rPr>
+            </w:pPr>
+            <w:ins w:id="127" w:author="Ira Diethelm" w:date="2022-12-27T08:46:00Z">
               <w:r>
                 <w:rPr>
                   <w:szCs w:val="20"/>
                 </w:rPr>
                 <w:t xml:space="preserve">6. – 13. </w:t>
               </w:r>
-              <w:commentRangeStart w:id="57"/>
+              <w:commentRangeStart w:id="128"/>
               <w:r>
                 <w:rPr>
                   <w:szCs w:val="20"/>
@@ -4042,13 +4451,13 @@
                 <w:t>Klasse</w:t>
               </w:r>
             </w:ins>
-            <w:commentRangeEnd w:id="57"/>
-            <w:ins w:id="58" w:author="Ira Diethelm" w:date="2022-12-27T08:48:00Z">
+            <w:commentRangeEnd w:id="128"/>
+            <w:ins w:id="129" w:author="Ira Diethelm" w:date="2022-12-27T08:48:00Z">
               <w:r>
                 <w:rPr>
                   <w:rStyle w:val="Kommentarzeichen"/>
                 </w:rPr>
-                <w:commentReference w:id="57"/>
+                <w:commentReference w:id="128"/>
               </w:r>
             </w:ins>
           </w:p>
@@ -4072,7 +4481,7 @@
       <w:tr>
         <w:trPr>
           <w:cnfStyle w:val="100000000000" w:firstRow="1" w:lastRow="0" w:firstColumn="0" w:lastColumn="0" w:oddVBand="0" w:evenVBand="0" w:oddHBand="0" w:evenHBand="0" w:firstRowFirstColumn="0" w:firstRowLastColumn="0" w:lastRowFirstColumn="0" w:lastRowLastColumn="0"/>
-          <w:ins w:id="59" w:author="Ira Diethelm" w:date="2022-12-27T08:15:00Z"/>
+          <w:ins w:id="130" w:author="Ira Diethelm" w:date="2022-12-27T08:15:00Z"/>
         </w:trPr>
         <w:tc>
           <w:tcPr>
@@ -4083,11 +4492,11 @@
           <w:p>
             <w:pPr>
               <w:rPr>
-                <w:ins w:id="60" w:author="Ira Diethelm" w:date="2022-12-27T08:15:00Z"/>
+                <w:ins w:id="131" w:author="Ira Diethelm" w:date="2022-12-27T08:15:00Z"/>
                 <w:sz w:val="24"/>
               </w:rPr>
             </w:pPr>
-            <w:ins w:id="61" w:author="Ira Diethelm" w:date="2022-12-27T08:25:00Z">
+            <w:ins w:id="132" w:author="Ira Diethelm" w:date="2022-12-27T08:25:00Z">
               <w:r>
                 <w:rPr>
                   <w:sz w:val="24"/>
@@ -4095,7 +4504,7 @@
                 <w:t>Methoden</w:t>
               </w:r>
             </w:ins>
-            <w:ins w:id="62" w:author="Ira Diethelm" w:date="2022-12-27T08:15:00Z">
+            <w:ins w:id="133" w:author="Ira Diethelm" w:date="2022-12-27T08:15:00Z">
               <w:r>
                 <w:rPr>
                   <w:sz w:val="24"/>
@@ -4109,7 +4518,7 @@
       <w:tr>
         <w:trPr>
           <w:cnfStyle w:val="000000100000" w:firstRow="0" w:lastRow="0" w:firstColumn="0" w:lastColumn="0" w:oddVBand="0" w:evenVBand="0" w:oddHBand="1" w:evenHBand="0" w:firstRowFirstColumn="0" w:firstRowLastColumn="0" w:lastRowFirstColumn="0" w:lastRowLastColumn="0"/>
-          <w:ins w:id="63" w:author="Ira Diethelm" w:date="2022-12-27T08:15:00Z"/>
+          <w:ins w:id="134" w:author="Ira Diethelm" w:date="2022-12-27T08:15:00Z"/>
         </w:trPr>
         <w:tc>
           <w:tcPr>
@@ -4119,10 +4528,10 @@
           <w:p>
             <w:pPr>
               <w:rPr>
-                <w:ins w:id="64" w:author="Ira Diethelm" w:date="2022-12-27T08:15:00Z"/>
-              </w:rPr>
-            </w:pPr>
-            <w:ins w:id="65" w:author="Ira Diethelm" w:date="2022-12-27T08:15:00Z">
+                <w:ins w:id="135" w:author="Ira Diethelm" w:date="2022-12-27T08:15:00Z"/>
+              </w:rPr>
+            </w:pPr>
+            <w:ins w:id="136" w:author="Ira Diethelm" w:date="2022-12-27T08:15:00Z">
               <w:r>
                 <w:t>Nr.</w:t>
               </w:r>
@@ -4138,11 +4547,11 @@
               <w:jc w:val="center"/>
               <w:cnfStyle w:val="000000100000" w:firstRow="0" w:lastRow="0" w:firstColumn="0" w:lastColumn="0" w:oddVBand="0" w:evenVBand="0" w:oddHBand="1" w:evenHBand="0" w:firstRowFirstColumn="0" w:firstRowLastColumn="0" w:lastRowFirstColumn="0" w:lastRowLastColumn="0"/>
               <w:rPr>
-                <w:ins w:id="66" w:author="Ira Diethelm" w:date="2022-12-27T08:15:00Z"/>
+                <w:ins w:id="137" w:author="Ira Diethelm" w:date="2022-12-27T08:15:00Z"/>
                 <w:b/>
               </w:rPr>
             </w:pPr>
-            <w:ins w:id="67" w:author="Ira Diethelm" w:date="2022-12-27T08:15:00Z">
+            <w:ins w:id="138" w:author="Ira Diethelm" w:date="2022-12-27T08:15:00Z">
               <w:r>
                 <w:rPr>
                   <w:b/>
@@ -4161,11 +4570,11 @@
               <w:jc w:val="center"/>
               <w:cnfStyle w:val="000000100000" w:firstRow="0" w:lastRow="0" w:firstColumn="0" w:lastColumn="0" w:oddVBand="0" w:evenVBand="0" w:oddHBand="1" w:evenHBand="0" w:firstRowFirstColumn="0" w:firstRowLastColumn="0" w:lastRowFirstColumn="0" w:lastRowLastColumn="0"/>
               <w:rPr>
-                <w:ins w:id="68" w:author="Ira Diethelm" w:date="2022-12-27T08:15:00Z"/>
+                <w:ins w:id="139" w:author="Ira Diethelm" w:date="2022-12-27T08:15:00Z"/>
                 <w:b/>
               </w:rPr>
             </w:pPr>
-            <w:ins w:id="69" w:author="Ira Diethelm" w:date="2022-12-27T08:15:00Z">
+            <w:ins w:id="140" w:author="Ira Diethelm" w:date="2022-12-27T08:15:00Z">
               <w:r>
                 <w:rPr>
                   <w:b/>
@@ -4184,11 +4593,11 @@
               <w:jc w:val="center"/>
               <w:cnfStyle w:val="000000100000" w:firstRow="0" w:lastRow="0" w:firstColumn="0" w:lastColumn="0" w:oddVBand="0" w:evenVBand="0" w:oddHBand="1" w:evenHBand="0" w:firstRowFirstColumn="0" w:firstRowLastColumn="0" w:lastRowFirstColumn="0" w:lastRowLastColumn="0"/>
               <w:rPr>
-                <w:ins w:id="70" w:author="Ira Diethelm" w:date="2022-12-27T08:15:00Z"/>
+                <w:ins w:id="141" w:author="Ira Diethelm" w:date="2022-12-27T08:15:00Z"/>
                 <w:b/>
               </w:rPr>
             </w:pPr>
-            <w:ins w:id="71" w:author="Ira Diethelm" w:date="2022-12-27T08:15:00Z">
+            <w:ins w:id="142" w:author="Ira Diethelm" w:date="2022-12-27T08:15:00Z">
               <w:r>
                 <w:rPr>
                   <w:b/>
@@ -4202,7 +4611,7 @@
       <w:tr>
         <w:trPr>
           <w:trHeight w:val="119"/>
-          <w:ins w:id="72" w:author="Ira Diethelm" w:date="2022-12-27T08:15:00Z"/>
+          <w:ins w:id="143" w:author="Ira Diethelm" w:date="2022-12-27T08:15:00Z"/>
         </w:trPr>
         <w:tc>
           <w:tcPr>
@@ -4212,11 +4621,11 @@
           <w:p>
             <w:pPr>
               <w:rPr>
-                <w:ins w:id="73" w:author="Ira Diethelm" w:date="2022-12-27T08:15:00Z"/>
-                <w:szCs w:val="20"/>
-              </w:rPr>
-            </w:pPr>
-            <w:ins w:id="74" w:author="Ira Diethelm" w:date="2022-12-27T08:24:00Z">
+                <w:ins w:id="144" w:author="Ira Diethelm" w:date="2022-12-27T08:15:00Z"/>
+                <w:szCs w:val="20"/>
+              </w:rPr>
+            </w:pPr>
+            <w:ins w:id="145" w:author="Ira Diethelm" w:date="2022-12-27T08:24:00Z">
               <w:r>
                 <w:rPr>
                   <w:szCs w:val="20"/>
@@ -4224,7 +4633,7 @@
                 <w:t>M</w:t>
               </w:r>
             </w:ins>
-            <w:ins w:id="75" w:author="Ira Diethelm" w:date="2022-12-27T08:15:00Z">
+            <w:ins w:id="146" w:author="Ira Diethelm" w:date="2022-12-27T08:15:00Z">
               <w:r>
                 <w:rPr>
                   <w:szCs w:val="20"/>
@@ -4242,11 +4651,11 @@
             <w:pPr>
               <w:cnfStyle w:val="000000000000" w:firstRow="0" w:lastRow="0" w:firstColumn="0" w:lastColumn="0" w:oddVBand="0" w:evenVBand="0" w:oddHBand="0" w:evenHBand="0" w:firstRowFirstColumn="0" w:firstRowLastColumn="0" w:lastRowFirstColumn="0" w:lastRowLastColumn="0"/>
               <w:rPr>
-                <w:ins w:id="76" w:author="Ira Diethelm" w:date="2022-12-27T08:15:00Z"/>
-                <w:szCs w:val="20"/>
-              </w:rPr>
-            </w:pPr>
-            <w:ins w:id="77" w:author="Ira Diethelm" w:date="2022-12-27T08:15:00Z">
+                <w:ins w:id="147" w:author="Ira Diethelm" w:date="2022-12-27T08:15:00Z"/>
+                <w:szCs w:val="20"/>
+              </w:rPr>
+            </w:pPr>
+            <w:ins w:id="148" w:author="Ira Diethelm" w:date="2022-12-27T08:15:00Z">
               <w:r>
                 <w:rPr>
                   <w:szCs w:val="20"/>
@@ -4265,11 +4674,11 @@
               <w:jc w:val="both"/>
               <w:cnfStyle w:val="000000000000" w:firstRow="0" w:lastRow="0" w:firstColumn="0" w:lastColumn="0" w:oddVBand="0" w:evenVBand="0" w:oddHBand="0" w:evenHBand="0" w:firstRowFirstColumn="0" w:firstRowLastColumn="0" w:lastRowFirstColumn="0" w:lastRowLastColumn="0"/>
               <w:rPr>
-                <w:ins w:id="78" w:author="Ira Diethelm" w:date="2022-12-27T08:15:00Z"/>
-                <w:szCs w:val="20"/>
-              </w:rPr>
-            </w:pPr>
-            <w:ins w:id="79" w:author="Ira Diethelm" w:date="2022-12-27T08:15:00Z">
+                <w:ins w:id="149" w:author="Ira Diethelm" w:date="2022-12-27T08:15:00Z"/>
+                <w:szCs w:val="20"/>
+              </w:rPr>
+            </w:pPr>
+            <w:ins w:id="150" w:author="Ira Diethelm" w:date="2022-12-27T08:15:00Z">
               <w:r>
                 <w:t>Dieses Modul führt in die Innovationsmethode Design Thinking ein. Mit Hilfe dieser Methode lassen sich neue Produkte und innovative Ideen umsetzen.</w:t>
               </w:r>
@@ -4285,11 +4694,11 @@
               <w:jc w:val="center"/>
               <w:cnfStyle w:val="000000000000" w:firstRow="0" w:lastRow="0" w:firstColumn="0" w:lastColumn="0" w:oddVBand="0" w:evenVBand="0" w:oddHBand="0" w:evenHBand="0" w:firstRowFirstColumn="0" w:firstRowLastColumn="0" w:lastRowFirstColumn="0" w:lastRowLastColumn="0"/>
               <w:rPr>
-                <w:ins w:id="80" w:author="Ira Diethelm" w:date="2022-12-27T08:15:00Z"/>
-                <w:szCs w:val="20"/>
-              </w:rPr>
-            </w:pPr>
-            <w:ins w:id="81" w:author="Ira Diethelm" w:date="2022-12-27T08:15:00Z">
+                <w:ins w:id="151" w:author="Ira Diethelm" w:date="2022-12-27T08:15:00Z"/>
+                <w:szCs w:val="20"/>
+              </w:rPr>
+            </w:pPr>
+            <w:ins w:id="152" w:author="Ira Diethelm" w:date="2022-12-27T08:15:00Z">
               <w:r>
                 <w:rPr>
                   <w:szCs w:val="20"/>
@@ -4311,7 +4720,7 @@
         <w:trPr>
           <w:cnfStyle w:val="000000100000" w:firstRow="0" w:lastRow="0" w:firstColumn="0" w:lastColumn="0" w:oddVBand="0" w:evenVBand="0" w:oddHBand="1" w:evenHBand="0" w:firstRowFirstColumn="0" w:firstRowLastColumn="0" w:lastRowFirstColumn="0" w:lastRowLastColumn="0"/>
           <w:trHeight w:val="28"/>
-          <w:ins w:id="82" w:author="Ira Diethelm" w:date="2022-12-27T08:15:00Z"/>
+          <w:ins w:id="153" w:author="Ira Diethelm" w:date="2022-12-27T08:15:00Z"/>
         </w:trPr>
         <w:tc>
           <w:tcPr>
@@ -4321,19 +4730,20 @@
           <w:p>
             <w:pPr>
               <w:rPr>
-                <w:ins w:id="83" w:author="Ira Diethelm" w:date="2022-12-27T08:15:00Z"/>
-                <w:szCs w:val="20"/>
-              </w:rPr>
-            </w:pPr>
-            <w:ins w:id="84" w:author="Ira Diethelm" w:date="2022-12-27T08:24:00Z">
+                <w:ins w:id="154" w:author="Ira Diethelm" w:date="2022-12-27T08:15:00Z"/>
+                <w:szCs w:val="20"/>
+              </w:rPr>
+            </w:pPr>
+            <w:ins w:id="155" w:author="Ira Diethelm" w:date="2022-12-27T08:24:00Z">
               <w:r>
                 <w:rPr>
                   <w:szCs w:val="20"/>
                 </w:rPr>
+                <w:lastRenderedPageBreak/>
                 <w:t>M</w:t>
               </w:r>
             </w:ins>
-            <w:ins w:id="85" w:author="Ira Diethelm" w:date="2022-12-27T08:15:00Z">
+            <w:ins w:id="156" w:author="Ira Diethelm" w:date="2022-12-27T08:15:00Z">
               <w:r>
                 <w:rPr>
                   <w:szCs w:val="20"/>
@@ -4351,11 +4761,11 @@
             <w:pPr>
               <w:cnfStyle w:val="000000100000" w:firstRow="0" w:lastRow="0" w:firstColumn="0" w:lastColumn="0" w:oddVBand="0" w:evenVBand="0" w:oddHBand="1" w:evenHBand="0" w:firstRowFirstColumn="0" w:firstRowLastColumn="0" w:lastRowFirstColumn="0" w:lastRowLastColumn="0"/>
               <w:rPr>
-                <w:ins w:id="86" w:author="Ira Diethelm" w:date="2022-12-27T08:15:00Z"/>
-                <w:szCs w:val="20"/>
-              </w:rPr>
-            </w:pPr>
-            <w:ins w:id="87" w:author="Ira Diethelm" w:date="2022-12-27T08:15:00Z">
+                <w:ins w:id="157" w:author="Ira Diethelm" w:date="2022-12-27T08:15:00Z"/>
+                <w:szCs w:val="20"/>
+              </w:rPr>
+            </w:pPr>
+            <w:ins w:id="158" w:author="Ira Diethelm" w:date="2022-12-27T08:15:00Z">
               <w:r>
                 <w:rPr>
                   <w:szCs w:val="20"/>
@@ -4374,17 +4784,23 @@
               <w:jc w:val="both"/>
               <w:cnfStyle w:val="000000100000" w:firstRow="0" w:lastRow="0" w:firstColumn="0" w:lastColumn="0" w:oddVBand="0" w:evenVBand="0" w:oddHBand="1" w:evenHBand="0" w:firstRowFirstColumn="0" w:firstRowLastColumn="0" w:lastRowFirstColumn="0" w:lastRowLastColumn="0"/>
               <w:rPr>
-                <w:ins w:id="88" w:author="Ira Diethelm" w:date="2022-12-27T08:15:00Z"/>
-                <w:szCs w:val="20"/>
-              </w:rPr>
-            </w:pPr>
-            <w:ins w:id="89" w:author="Ira Diethelm" w:date="2022-12-27T08:15:00Z">
+                <w:ins w:id="159" w:author="Ira Diethelm" w:date="2022-12-27T08:15:00Z"/>
+                <w:szCs w:val="20"/>
+              </w:rPr>
+            </w:pPr>
+            <w:ins w:id="160" w:author="Ira Diethelm" w:date="2022-12-27T08:15:00Z">
               <w:r>
-                <w:t xml:space="preserve">Dieses Modul führt in den projektorientierten Unterricht ein. Dies ist eine Form des </w:t>
+                <w:t xml:space="preserve">Dieses Modul führt in den projektorientierten Unterricht ein. Dies ist eine Form des handlungsorientierten Unterrichts bei dem </w:t>
               </w:r>
+            </w:ins>
+            <w:ins w:id="161" w:author="Ira Diethelm" w:date="2022-12-29T07:37:00Z">
               <w:r>
-                <w:lastRenderedPageBreak/>
-                <w:t xml:space="preserve">handlungsorientierten Unterrichts bei dem Schülerinnen und Schüler eine Aufgabe oder eine Problemstellung selbständig </w:t>
+                <w:t>Schüler*innen</w:t>
+              </w:r>
+            </w:ins>
+            <w:ins w:id="162" w:author="Ira Diethelm" w:date="2022-12-27T08:15:00Z">
+              <w:r>
+                <w:t xml:space="preserve"> eine Aufgabe oder eine Problemstellung selbständig </w:t>
               </w:r>
               <w:r>
                 <w:noBreakHyphen/>
@@ -4406,16 +4822,15 @@
               <w:jc w:val="center"/>
               <w:cnfStyle w:val="000000100000" w:firstRow="0" w:lastRow="0" w:firstColumn="0" w:lastColumn="0" w:oddVBand="0" w:evenVBand="0" w:oddHBand="1" w:evenHBand="0" w:firstRowFirstColumn="0" w:firstRowLastColumn="0" w:lastRowFirstColumn="0" w:lastRowLastColumn="0"/>
               <w:rPr>
-                <w:ins w:id="90" w:author="Ira Diethelm" w:date="2022-12-27T08:15:00Z"/>
-                <w:szCs w:val="20"/>
-              </w:rPr>
-            </w:pPr>
-            <w:ins w:id="91" w:author="Ira Diethelm" w:date="2022-12-27T08:15:00Z">
+                <w:ins w:id="163" w:author="Ira Diethelm" w:date="2022-12-27T08:15:00Z"/>
+                <w:szCs w:val="20"/>
+              </w:rPr>
+            </w:pPr>
+            <w:ins w:id="164" w:author="Ira Diethelm" w:date="2022-12-27T08:15:00Z">
               <w:r>
                 <w:rPr>
                   <w:szCs w:val="20"/>
                 </w:rPr>
-                <w:lastRenderedPageBreak/>
                 <w:t xml:space="preserve">4. </w:t>
               </w:r>
               <w:r>
@@ -4434,7 +4849,7 @@
       <w:pPr>
         <w:jc w:val="both"/>
         <w:rPr>
-          <w:ins w:id="92" w:author="Ira Diethelm" w:date="2022-12-27T08:15:00Z"/>
+          <w:ins w:id="165" w:author="Ira Diethelm" w:date="2022-12-27T08:15:00Z"/>
         </w:rPr>
       </w:pPr>
     </w:p>
@@ -4442,13 +4857,13 @@
       <w:pPr>
         <w:jc w:val="both"/>
         <w:rPr>
-          <w:ins w:id="93" w:author="Ira Diethelm" w:date="2022-12-27T08:40:00Z"/>
+          <w:ins w:id="166" w:author="Ira Diethelm" w:date="2022-12-27T08:40:00Z"/>
         </w:rPr>
       </w:pPr>
       <w:r>
         <w:t xml:space="preserve">Die </w:t>
       </w:r>
-      <w:ins w:id="94" w:author="Ira Diethelm" w:date="2022-12-27T08:10:00Z">
+      <w:ins w:id="167" w:author="Ira Diethelm" w:date="2022-12-27T08:10:00Z">
         <w:r>
           <w:t xml:space="preserve">hier aufgeführten </w:t>
         </w:r>
@@ -4465,13 +4880,13 @@
       <w:r>
         <w:t xml:space="preserve"> acht Basismodule enthalten. Im Ordner Aufbau-, Erweiterungs- und Methodenmodule sind die drei Aufbaumodule, die vier Erweiterungsmodule und zwei Methodenmodule enthalten.</w:t>
       </w:r>
-      <w:ins w:id="95" w:author="Ira Diethelm" w:date="2022-12-27T08:10:00Z">
+      <w:ins w:id="168" w:author="Ira Diethelm" w:date="2022-12-27T08:10:00Z">
         <w:r>
           <w:t xml:space="preserve"> </w:t>
         </w:r>
       </w:ins>
-      <w:ins w:id="96" w:author="Ira Diethelm" w:date="2022-12-27T08:40:00Z">
-        <w:del w:id="97" w:author="Malambré, Julia | Wissensfabrik" w:date="2022-12-28T17:04:00Z">
+      <w:ins w:id="169" w:author="Ira Diethelm" w:date="2022-12-27T08:40:00Z">
+        <w:del w:id="170" w:author="Malambré, Julia | Wissensfabrik" w:date="2022-12-28T17:04:00Z">
           <w:r>
             <w:delText xml:space="preserve">Weitere Erweiterungsmodule, die von oder für unsere Partner erstellt wurden, stehen online zur Verfügung. </w:delText>
           </w:r>
@@ -4482,85 +4897,85 @@
       <w:pPr>
         <w:jc w:val="both"/>
       </w:pPr>
-      <w:ins w:id="98" w:author="Malambré, Julia | Wissensfabrik" w:date="2022-12-28T17:08:00Z">
+      <w:ins w:id="171" w:author="Malambré, Julia | Wissensfabrik" w:date="2022-12-28T17:08:00Z">
         <w:r>
           <w:t>Die Module von IT2School werden durch sieben Basis- und Au</w:t>
         </w:r>
       </w:ins>
-      <w:ins w:id="99" w:author="Malambré, Julia | Wissensfabrik" w:date="2022-12-28T17:09:00Z">
+      <w:ins w:id="172" w:author="Malambré, Julia | Wissensfabrik" w:date="2022-12-28T17:09:00Z">
         <w:r>
           <w:t xml:space="preserve">fbaumodule </w:t>
         </w:r>
       </w:ins>
-      <w:ins w:id="100" w:author="Malambré, Julia | Wissensfabrik" w:date="2022-12-28T17:08:00Z">
+      <w:ins w:id="173" w:author="Malambré, Julia | Wissensfabrik" w:date="2022-12-28T17:08:00Z">
         <w:r>
           <w:t>zum Thema Künstliche Intelligen</w:t>
         </w:r>
       </w:ins>
-      <w:ins w:id="101" w:author="Malambré, Julia | Wissensfabrik" w:date="2022-12-28T17:09:00Z">
+      <w:ins w:id="174" w:author="Malambré, Julia | Wissensfabrik" w:date="2022-12-28T17:09:00Z">
         <w:r>
           <w:t>z</w:t>
         </w:r>
       </w:ins>
-      <w:ins w:id="102" w:author="Malambré, Julia | Wissensfabrik" w:date="2022-12-28T17:08:00Z">
+      <w:ins w:id="175" w:author="Malambré, Julia | Wissensfabrik" w:date="2022-12-28T17:08:00Z">
         <w:r>
           <w:t xml:space="preserve"> ergänzt</w:t>
         </w:r>
-        <w:commentRangeStart w:id="103"/>
+        <w:commentRangeStart w:id="176"/>
         <w:r>
           <w:t>.</w:t>
         </w:r>
       </w:ins>
-      <w:ins w:id="104" w:author="Ira Diethelm" w:date="2022-12-27T08:10:00Z">
-        <w:del w:id="105" w:author="Malambré, Julia | Wissensfabrik" w:date="2022-12-28T17:09:00Z">
+      <w:ins w:id="177" w:author="Ira Diethelm" w:date="2022-12-27T08:10:00Z">
+        <w:del w:id="178" w:author="Malambré, Julia | Wissensfabrik" w:date="2022-12-28T17:09:00Z">
           <w:r>
             <w:delText xml:space="preserve">Darüber hinaus </w:delText>
           </w:r>
         </w:del>
       </w:ins>
-      <w:ins w:id="106" w:author="Ira Diethelm" w:date="2022-12-27T08:11:00Z">
-        <w:del w:id="107" w:author="Malambré, Julia | Wissensfabrik" w:date="2022-12-28T17:09:00Z">
+      <w:ins w:id="179" w:author="Ira Diethelm" w:date="2022-12-27T08:11:00Z">
+        <w:del w:id="180" w:author="Malambré, Julia | Wissensfabrik" w:date="2022-12-28T17:09:00Z">
           <w:r>
             <w:delText xml:space="preserve">sind in einem weiteren Ordner </w:delText>
           </w:r>
         </w:del>
       </w:ins>
-      <w:ins w:id="108" w:author="Ira Diethelm" w:date="2022-12-27T08:40:00Z">
-        <w:del w:id="109" w:author="Malambré, Julia | Wissensfabrik" w:date="2022-12-28T17:09:00Z">
+      <w:ins w:id="181" w:author="Ira Diethelm" w:date="2022-12-27T08:40:00Z">
+        <w:del w:id="182" w:author="Malambré, Julia | Wissensfabrik" w:date="2022-12-28T17:09:00Z">
           <w:r>
             <w:delText>Basis- und Aufbau</w:delText>
           </w:r>
         </w:del>
       </w:ins>
-      <w:ins w:id="110" w:author="Ira Diethelm" w:date="2022-12-27T08:41:00Z">
-        <w:del w:id="111" w:author="Malambré, Julia | Wissensfabrik" w:date="2022-12-28T17:09:00Z">
+      <w:ins w:id="183" w:author="Ira Diethelm" w:date="2022-12-27T08:41:00Z">
+        <w:del w:id="184" w:author="Malambré, Julia | Wissensfabrik" w:date="2022-12-28T17:09:00Z">
           <w:r>
             <w:delText>m</w:delText>
           </w:r>
         </w:del>
       </w:ins>
-      <w:ins w:id="112" w:author="Ira Diethelm" w:date="2022-12-27T08:11:00Z">
-        <w:del w:id="113" w:author="Malambré, Julia | Wissensfabrik" w:date="2022-12-28T17:09:00Z">
+      <w:ins w:id="185" w:author="Ira Diethelm" w:date="2022-12-27T08:11:00Z">
+        <w:del w:id="186" w:author="Malambré, Julia | Wissensfabrik" w:date="2022-12-28T17:09:00Z">
           <w:r>
             <w:delText>odule zum Thema Künstliche Intelligenz enthalten</w:delText>
           </w:r>
         </w:del>
       </w:ins>
-      <w:commentRangeEnd w:id="103"/>
+      <w:commentRangeEnd w:id="176"/>
       <w:r>
         <w:rPr>
           <w:rStyle w:val="Kommentarzeichen"/>
         </w:rPr>
-        <w:commentReference w:id="103"/>
-      </w:r>
-      <w:ins w:id="114" w:author="Ira Diethelm" w:date="2022-12-27T08:11:00Z">
-        <w:del w:id="115" w:author="Malambré, Julia | Wissensfabrik" w:date="2022-12-28T17:09:00Z">
+        <w:commentReference w:id="176"/>
+      </w:r>
+      <w:ins w:id="187" w:author="Ira Diethelm" w:date="2022-12-27T08:11:00Z">
+        <w:del w:id="188" w:author="Malambré, Julia | Wissensfabrik" w:date="2022-12-28T17:09:00Z">
           <w:r>
             <w:delText>.</w:delText>
           </w:r>
         </w:del>
       </w:ins>
-      <w:ins w:id="116" w:author="Ira Diethelm" w:date="2022-12-27T08:41:00Z">
+      <w:ins w:id="189" w:author="Ira Diethelm" w:date="2022-12-27T08:41:00Z">
         <w:r>
           <w:t xml:space="preserve"> </w:t>
         </w:r>
@@ -4570,92 +4985,97 @@
       <w:pPr>
         <w:pStyle w:val="berschrift1"/>
       </w:pPr>
-      <w:bookmarkStart w:id="117" w:name="_Toc433292497"/>
-      <w:bookmarkStart w:id="118" w:name="_Toc443309736"/>
+      <w:bookmarkStart w:id="190" w:name="_Toc433292497"/>
+      <w:bookmarkStart w:id="191" w:name="_Toc443309736"/>
       <w:r>
         <w:t>Aufbau der Module</w:t>
       </w:r>
-      <w:bookmarkEnd w:id="117"/>
-      <w:bookmarkEnd w:id="118"/>
+      <w:bookmarkEnd w:id="190"/>
+      <w:bookmarkEnd w:id="191"/>
     </w:p>
     <w:p>
       <w:pPr>
         <w:jc w:val="both"/>
-      </w:pPr>
-      <w:commentRangeStart w:id="119"/>
-      <w:r>
         <w:rPr>
-          <w:noProof/>
+          <w:ins w:id="192" w:author="Ira Diethelm" w:date="2022-12-29T07:29:00Z"/>
         </w:rPr>
-        <w:drawing>
-          <wp:anchor distT="0" distB="0" distL="114300" distR="114300" simplePos="0" relativeHeight="251710464" behindDoc="1" locked="0" layoutInCell="1" allowOverlap="1" wp14:anchorId="13CF201F" wp14:editId="1A511EFD">
-            <wp:simplePos x="0" y="0"/>
-            <wp:positionH relativeFrom="margin">
-              <wp:posOffset>3175</wp:posOffset>
-            </wp:positionH>
-            <wp:positionV relativeFrom="paragraph">
-              <wp:posOffset>1372870</wp:posOffset>
-            </wp:positionV>
-            <wp:extent cx="5607050" cy="4052570"/>
-            <wp:effectExtent l="0" t="0" r="0" b="5080"/>
-            <wp:wrapTight wrapText="bothSides">
-              <wp:wrapPolygon edited="1">
-                <wp:start x="0" y="0"/>
-                <wp:lineTo x="0" y="21524"/>
-                <wp:lineTo x="21539" y="21524"/>
-                <wp:lineTo x="21539" y="0"/>
-                <wp:lineTo x="0" y="0"/>
-              </wp:wrapPolygon>
-            </wp:wrapTight>
-            <wp:docPr id="51" name="Grafik 2"/>
-            <wp:cNvGraphicFramePr>
-              <a:graphicFrameLocks xmlns:a="http://schemas.openxmlformats.org/drawingml/2006/main" noChangeAspect="1"/>
-            </wp:cNvGraphicFramePr>
-            <a:graphic xmlns:a="http://schemas.openxmlformats.org/drawingml/2006/main">
-              <a:graphicData uri="http://schemas.openxmlformats.org/drawingml/2006/picture">
-                <pic:pic xmlns:pic="http://schemas.openxmlformats.org/drawingml/2006/picture">
-                  <pic:nvPicPr>
-                    <pic:cNvPr id="5" name="Baum.jpg"/>
-                    <pic:cNvPicPr>
-                      <a:picLocks noChangeAspect="1"/>
-                    </pic:cNvPicPr>
-                  </pic:nvPicPr>
-                  <pic:blipFill>
-                    <a:blip r:embed="rId12" cstate="email">
-                      <a:extLst>
-                        <a:ext uri="{28A0092B-C50C-407E-A947-70E740481C1C}">
-                          <a14:useLocalDpi xmlns:a14="http://schemas.microsoft.com/office/drawing/2010/main"/>
-                        </a:ext>
-                      </a:extLst>
-                    </a:blip>
-                    <a:stretch>
-                      <a:fillRect/>
-                    </a:stretch>
-                  </pic:blipFill>
-                  <pic:spPr bwMode="auto">
-                    <a:xfrm>
-                      <a:off x="0" y="0"/>
-                      <a:ext cx="5607050" cy="4052570"/>
-                    </a:xfrm>
-                    <a:prstGeom prst="rect">
-                      <a:avLst/>
-                    </a:prstGeom>
-                  </pic:spPr>
-                </pic:pic>
-              </a:graphicData>
-            </a:graphic>
-            <wp14:sizeRelH relativeFrom="margin">
-              <wp14:pctWidth>0</wp14:pctWidth>
-            </wp14:sizeRelH>
-          </wp:anchor>
-        </w:drawing>
-      </w:r>
-      <w:commentRangeEnd w:id="119"/>
+      </w:pPr>
+      <w:commentRangeStart w:id="193"/>
+      <w:del w:id="194" w:author="Ira Diethelm" w:date="2022-12-29T07:29:00Z">
+        <w:r>
+          <w:rPr>
+            <w:noProof/>
+          </w:rPr>
+          <w:drawing>
+            <wp:anchor distT="0" distB="0" distL="114300" distR="114300" simplePos="0" relativeHeight="251659776" behindDoc="1" locked="0" layoutInCell="1" allowOverlap="1" wp14:anchorId="13CF201F" wp14:editId="1ED38D65">
+              <wp:simplePos x="0" y="0"/>
+              <wp:positionH relativeFrom="margin">
+                <wp:posOffset>3175</wp:posOffset>
+              </wp:positionH>
+              <wp:positionV relativeFrom="paragraph">
+                <wp:posOffset>1372870</wp:posOffset>
+              </wp:positionV>
+              <wp:extent cx="5607050" cy="4052570"/>
+              <wp:effectExtent l="0" t="0" r="0" b="5080"/>
+              <wp:wrapTight wrapText="bothSides">
+                <wp:wrapPolygon edited="1">
+                  <wp:start x="0" y="0"/>
+                  <wp:lineTo x="0" y="21524"/>
+                  <wp:lineTo x="21539" y="21524"/>
+                  <wp:lineTo x="21539" y="0"/>
+                  <wp:lineTo x="0" y="0"/>
+                </wp:wrapPolygon>
+              </wp:wrapTight>
+              <wp:docPr id="51" name="Grafik 2"/>
+              <wp:cNvGraphicFramePr>
+                <a:graphicFrameLocks xmlns:a="http://schemas.openxmlformats.org/drawingml/2006/main" noChangeAspect="1"/>
+              </wp:cNvGraphicFramePr>
+              <a:graphic xmlns:a="http://schemas.openxmlformats.org/drawingml/2006/main">
+                <a:graphicData uri="http://schemas.openxmlformats.org/drawingml/2006/picture">
+                  <pic:pic xmlns:pic="http://schemas.openxmlformats.org/drawingml/2006/picture">
+                    <pic:nvPicPr>
+                      <pic:cNvPr id="5" name="Baum.jpg"/>
+                      <pic:cNvPicPr>
+                        <a:picLocks noChangeAspect="1"/>
+                      </pic:cNvPicPr>
+                    </pic:nvPicPr>
+                    <pic:blipFill>
+                      <a:blip r:embed="rId12" cstate="email">
+                        <a:extLst>
+                          <a:ext uri="{28A0092B-C50C-407E-A947-70E740481C1C}">
+                            <a14:useLocalDpi xmlns:a14="http://schemas.microsoft.com/office/drawing/2010/main"/>
+                          </a:ext>
+                        </a:extLst>
+                      </a:blip>
+                      <a:stretch>
+                        <a:fillRect/>
+                      </a:stretch>
+                    </pic:blipFill>
+                    <pic:spPr bwMode="auto">
+                      <a:xfrm>
+                        <a:off x="0" y="0"/>
+                        <a:ext cx="5607050" cy="4052570"/>
+                      </a:xfrm>
+                      <a:prstGeom prst="rect">
+                        <a:avLst/>
+                      </a:prstGeom>
+                    </pic:spPr>
+                  </pic:pic>
+                </a:graphicData>
+              </a:graphic>
+              <wp14:sizeRelH relativeFrom="margin">
+                <wp14:pctWidth>0</wp14:pctWidth>
+              </wp14:sizeRelH>
+            </wp:anchor>
+          </w:drawing>
+        </w:r>
+      </w:del>
+      <w:commentRangeEnd w:id="193"/>
       <w:r>
         <w:rPr>
           <w:rStyle w:val="Kommentarzeichen"/>
         </w:rPr>
-        <w:commentReference w:id="119"/>
+        <w:commentReference w:id="193"/>
       </w:r>
       <w:r>
         <w:t xml:space="preserve">Das Modul </w:t>
@@ -4674,7 +5094,20 @@
         <w:t xml:space="preserve"> Vom Blinzeln zum Verschlüsseln</w:t>
       </w:r>
       <w:r>
-        <w:t xml:space="preserve"> bildet die Basis für alle Module. Es bietet einen einfachen und vor allem analogen Einstieg in die Grundlagen der Informatik. Einige der Module sind sowohl für die Schülerinnen und Schüler als auch für die Lehrkraft einfach in der Umsetzung und können ohne weitere Vorkenntnisse durchgeführt werden. Andere Module benötigen tiefergehendes Wissen seitens der Lehrkraft, beispielsweise im Umgang mit dem </w:t>
+        <w:t xml:space="preserve"> bildet die Basis für alle Module. Es bietet einen einfachen und vor allem analogen Einstieg in die Grundlagen der Informatik. Einige der Module sind sowohl für die </w:t>
+      </w:r>
+      <w:del w:id="195" w:author="Ira Diethelm" w:date="2022-12-29T07:37:00Z">
+        <w:r>
+          <w:delText>Schülerinnen und Schüler</w:delText>
+        </w:r>
+      </w:del>
+      <w:ins w:id="196" w:author="Ira Diethelm" w:date="2022-12-29T07:37:00Z">
+        <w:r>
+          <w:t>Schüler*innen</w:t>
+        </w:r>
+      </w:ins>
+      <w:r>
+        <w:t xml:space="preserve"> als auch für die Lehrkraft einfach in der Umsetzung und können ohne weitere Vorkenntnisse durchgeführt werden. Andere Module benötigen tiefergehendes Wissen seitens der Lehrkraft, beispielsweise im Umgang mit dem </w:t>
       </w:r>
       <w:r>
         <w:rPr>
@@ -4685,16 +5118,17 @@
       <w:r>
         <w:t xml:space="preserve"> in Modul B7. Zudem unterscheiden sich die Module in ihrem methodischen Charakter: Einige sind durch Arbeitsblätter klar strukturiert, andere offen und </w:t>
       </w:r>
-      <w:commentRangeStart w:id="120"/>
-      <w:r>
+      <w:commentRangeStart w:id="197"/>
+      <w:r>
+        <w:lastRenderedPageBreak/>
         <w:t>projektorientiert</w:t>
       </w:r>
-      <w:commentRangeEnd w:id="120"/>
+      <w:commentRangeEnd w:id="197"/>
       <w:r>
         <w:rPr>
           <w:rStyle w:val="Kommentarzeichen"/>
         </w:rPr>
-        <w:commentReference w:id="120"/>
+        <w:commentReference w:id="197"/>
       </w:r>
       <w:r>
         <w:t>.</w:t>
@@ -4703,38 +5137,86 @@
     <w:p>
       <w:pPr>
         <w:jc w:val="both"/>
-        <w:rPr>
-          <w:ins w:id="121" w:author="Ira Diethelm" w:date="2022-12-27T08:48:00Z"/>
-        </w:rPr>
-      </w:pPr>
-      <w:r>
-        <w:t xml:space="preserve">Je nachdem, wie der Unterricht gestaltet werden soll (geführt oder projektorientiert) und wie umfassend die Kenntnisse im Bereich der Informatik bereits sind, können passgenaue Module </w:t>
-      </w:r>
-      <w:r>
-        <w:lastRenderedPageBreak/>
-        <w:t xml:space="preserve">ausgewählt werden. Daraus ergeben sich </w:t>
-      </w:r>
-      <w:proofErr w:type="gramStart"/>
-      <w:r>
-        <w:t>ganz unterschiedliche</w:t>
-      </w:r>
-      <w:proofErr w:type="gramEnd"/>
-      <w:r>
-        <w:t xml:space="preserve"> mögliche Verläufe. Hier einige Beispiele:</w:t>
-      </w:r>
+      </w:pPr>
+      <w:ins w:id="198" w:author="Ira Diethelm" w:date="2022-12-29T07:29:00Z">
+        <w:r>
+          <w:rPr>
+            <w:noProof/>
+          </w:rPr>
+          <w:drawing>
+            <wp:inline distT="0" distB="0" distL="0" distR="0" wp14:anchorId="7595A44C" wp14:editId="12AA3538">
+              <wp:extent cx="5527675" cy="3994150"/>
+              <wp:effectExtent l="0" t="0" r="0" b="6350"/>
+              <wp:docPr id="28" name="Grafik 28"/>
+              <wp:cNvGraphicFramePr>
+                <a:graphicFrameLocks xmlns:a="http://schemas.openxmlformats.org/drawingml/2006/main" noChangeAspect="1"/>
+              </wp:cNvGraphicFramePr>
+              <a:graphic xmlns:a="http://schemas.openxmlformats.org/drawingml/2006/main">
+                <a:graphicData uri="http://schemas.openxmlformats.org/drawingml/2006/picture">
+                  <pic:pic xmlns:pic="http://schemas.openxmlformats.org/drawingml/2006/picture">
+                    <pic:nvPicPr>
+                      <pic:cNvPr id="0" name="Picture 2"/>
+                      <pic:cNvPicPr>
+                        <a:picLocks noChangeAspect="1" noChangeArrowheads="1"/>
+                      </pic:cNvPicPr>
+                    </pic:nvPicPr>
+                    <pic:blipFill>
+                      <a:blip r:embed="rId13">
+                        <a:extLst>
+                          <a:ext uri="{28A0092B-C50C-407E-A947-70E740481C1C}">
+                            <a14:useLocalDpi xmlns:a14="http://schemas.microsoft.com/office/drawing/2010/main" val="0"/>
+                          </a:ext>
+                        </a:extLst>
+                      </a:blip>
+                      <a:srcRect/>
+                      <a:stretch>
+                        <a:fillRect/>
+                      </a:stretch>
+                    </pic:blipFill>
+                    <pic:spPr bwMode="auto">
+                      <a:xfrm>
+                        <a:off x="0" y="0"/>
+                        <a:ext cx="5527675" cy="3994150"/>
+                      </a:xfrm>
+                      <a:prstGeom prst="rect">
+                        <a:avLst/>
+                      </a:prstGeom>
+                      <a:noFill/>
+                      <a:ln>
+                        <a:noFill/>
+                      </a:ln>
+                    </pic:spPr>
+                  </pic:pic>
+                </a:graphicData>
+              </a:graphic>
+            </wp:inline>
+          </w:drawing>
+        </w:r>
+      </w:ins>
     </w:p>
     <w:p>
       <w:pPr>
         <w:jc w:val="both"/>
-      </w:pPr>
+        <w:rPr>
+          <w:ins w:id="199" w:author="Ira Diethelm" w:date="2022-12-27T08:48:00Z"/>
+        </w:rPr>
+      </w:pPr>
+      <w:r>
+        <w:t>Je nachdem, wie der Unterricht gestaltet werden soll (geführt oder projektorientiert) und wie umfassend die Kenntnisse im Bereich der Informatik bereits sind, können passgenaue Module ausgewählt werden. Daraus ergeben sich ganz unterschiedliche mögliche Verläufe. Hier einige Beispiele:</w:t>
+      </w:r>
     </w:p>
     <w:p>
       <w:pPr>
+        <w:jc w:val="both"/>
+      </w:pPr>
+    </w:p>
+    <w:p>
+      <w:pPr>
         <w:rPr>
-          <w:del w:id="122" w:author="Ira Diethelm" w:date="2022-12-27T08:13:00Z"/>
+          <w:del w:id="200" w:author="Ira Diethelm" w:date="2022-12-27T08:13:00Z"/>
         </w:rPr>
       </w:pPr>
-      <w:del w:id="123" w:author="Ira Diethelm" w:date="2022-12-27T08:13:00Z">
+      <w:del w:id="201" w:author="Ira Diethelm" w:date="2022-12-27T08:13:00Z">
         <w:r>
           <w:br w:type="page"/>
         </w:r>
@@ -4743,7 +5225,7 @@
     <w:p>
       <w:pPr>
         <w:rPr>
-          <w:del w:id="124" w:author="Ira Diethelm" w:date="2022-12-27T08:13:00Z"/>
+          <w:del w:id="202" w:author="Ira Diethelm" w:date="2022-12-27T08:13:00Z"/>
         </w:rPr>
       </w:pPr>
     </w:p>
@@ -4819,7 +5301,7 @@
                           <pic:cNvPicPr/>
                         </pic:nvPicPr>
                         <pic:blipFill>
-                          <a:blip r:embed="rId13" cstate="print">
+                          <a:blip r:embed="rId14" cstate="print">
                             <a:extLst>
                               <a:ext uri="{28A0092B-C50C-407E-A947-70E740481C1C}">
                                 <a14:useLocalDpi xmlns:a14="http://schemas.microsoft.com/office/drawing/2010/main"/>
@@ -4898,7 +5380,7 @@
                           <pic:cNvPicPr/>
                         </pic:nvPicPr>
                         <pic:blipFill>
-                          <a:blip r:embed="rId14" cstate="print">
+                          <a:blip r:embed="rId15" cstate="print">
                             <a:extLst>
                               <a:ext uri="{28A0092B-C50C-407E-A947-70E740481C1C}">
                                 <a14:useLocalDpi xmlns:a14="http://schemas.microsoft.com/office/drawing/2010/main"/>
@@ -4973,7 +5455,7 @@
                           <pic:cNvPicPr/>
                         </pic:nvPicPr>
                         <pic:blipFill>
-                          <a:blip r:embed="rId15" cstate="print">
+                          <a:blip r:embed="rId16" cstate="print">
                             <a:extLst>
                               <a:ext uri="{28A0092B-C50C-407E-A947-70E740481C1C}">
                                 <a14:useLocalDpi xmlns:a14="http://schemas.microsoft.com/office/drawing/2010/main"/>
@@ -5100,7 +5582,7 @@
                           <pic:cNvPicPr/>
                         </pic:nvPicPr>
                         <pic:blipFill>
-                          <a:blip r:embed="rId16" cstate="print">
+                          <a:blip r:embed="rId17" cstate="print">
                             <a:extLst>
                               <a:ext uri="{28A0092B-C50C-407E-A947-70E740481C1C}">
                                 <a14:useLocalDpi xmlns:a14="http://schemas.microsoft.com/office/drawing/2010/main"/>
@@ -5181,7 +5663,7 @@
                           </pic:cNvPicPr>
                         </pic:nvPicPr>
                         <pic:blipFill>
-                          <a:blip r:embed="rId17" cstate="print">
+                          <a:blip r:embed="rId18" cstate="print">
                             <a:extLst>
                               <a:ext uri="{28A0092B-C50C-407E-A947-70E740481C1C}">
                                 <a14:useLocalDpi xmlns:a14="http://schemas.microsoft.com/office/drawing/2010/main"/>
@@ -5261,7 +5743,7 @@
                           <pic:cNvPicPr/>
                         </pic:nvPicPr>
                         <pic:blipFill rotWithShape="1">
-                          <a:blip r:embed="rId18" cstate="print">
+                          <a:blip r:embed="rId19" cstate="print">
                             <a:extLst>
                               <a:ext uri="{28A0092B-C50C-407E-A947-70E740481C1C}">
                                 <a14:useLocalDpi xmlns:a14="http://schemas.microsoft.com/office/drawing/2010/main"/>
@@ -5371,7 +5853,7 @@
                           <pic:cNvPicPr/>
                         </pic:nvPicPr>
                         <pic:blipFill>
-                          <a:blip r:embed="rId16" cstate="print">
+                          <a:blip r:embed="rId17" cstate="print">
                             <a:extLst>
                               <a:ext uri="{28A0092B-C50C-407E-A947-70E740481C1C}">
                                 <a14:useLocalDpi xmlns:a14="http://schemas.microsoft.com/office/drawing/2010/main"/>
@@ -5452,7 +5934,7 @@
                           </pic:cNvPicPr>
                         </pic:nvPicPr>
                         <pic:blipFill rotWithShape="1">
-                          <a:blip r:embed="rId19" cstate="print">
+                          <a:blip r:embed="rId20" cstate="print">
                             <a:extLst>
                               <a:ext uri="{28A0092B-C50C-407E-A947-70E740481C1C}">
                                 <a14:useLocalDpi xmlns:a14="http://schemas.microsoft.com/office/drawing/2010/main"/>
@@ -5533,7 +6015,7 @@
                           </pic:cNvPicPr>
                         </pic:nvPicPr>
                         <pic:blipFill>
-                          <a:blip r:embed="rId20" cstate="print">
+                          <a:blip r:embed="rId21" cstate="print">
                             <a:extLst>
                               <a:ext uri="{28A0092B-C50C-407E-A947-70E740481C1C}">
                                 <a14:useLocalDpi xmlns:a14="http://schemas.microsoft.com/office/drawing/2010/main"/>
@@ -5620,7 +6102,6 @@
               <w:rPr>
                 <w:noProof/>
               </w:rPr>
-              <w:lastRenderedPageBreak/>
               <w:drawing>
                 <wp:inline distT="0" distB="0" distL="0" distR="0" wp14:anchorId="6BFB625C" wp14:editId="39CDEF65">
                   <wp:extent cx="1145172" cy="807085"/>
@@ -5637,7 +6118,7 @@
                           <pic:cNvPicPr/>
                         </pic:nvPicPr>
                         <pic:blipFill>
-                          <a:blip r:embed="rId21" cstate="print">
+                          <a:blip r:embed="rId22" cstate="print">
                             <a:extLst>
                               <a:ext uri="{28A0092B-C50C-407E-A947-70E740481C1C}">
                                 <a14:useLocalDpi xmlns:a14="http://schemas.microsoft.com/office/drawing/2010/main"/>
@@ -5716,7 +6197,7 @@
                           <pic:cNvPicPr/>
                         </pic:nvPicPr>
                         <pic:blipFill>
-                          <a:blip r:embed="rId22" cstate="print">
+                          <a:blip r:embed="rId23" cstate="print">
                             <a:extLst>
                               <a:ext uri="{28A0092B-C50C-407E-A947-70E740481C1C}">
                                 <a14:useLocalDpi xmlns:a14="http://schemas.microsoft.com/office/drawing/2010/main"/>
@@ -5794,7 +6275,7 @@
                           </pic:cNvPicPr>
                         </pic:nvPicPr>
                         <pic:blipFill>
-                          <a:blip r:embed="rId23" cstate="print">
+                          <a:blip r:embed="rId24" cstate="print">
                             <a:extLst>
                               <a:ext uri="{28A0092B-C50C-407E-A947-70E740481C1C}">
                                 <a14:useLocalDpi xmlns:a14="http://schemas.microsoft.com/office/drawing/2010/main"/>
@@ -5869,7 +6350,7 @@
                           </pic:cNvPicPr>
                         </pic:nvPicPr>
                         <pic:blipFill>
-                          <a:blip r:embed="rId24" cstate="print">
+                          <a:blip r:embed="rId25" cstate="print">
                             <a:extLst>
                               <a:ext uri="{28A0092B-C50C-407E-A947-70E740481C1C}">
                                 <a14:useLocalDpi xmlns:a14="http://schemas.microsoft.com/office/drawing/2010/main"/>
@@ -5915,6 +6396,7 @@
         <w:jc w:val="both"/>
       </w:pPr>
       <w:r>
+        <w:lastRenderedPageBreak/>
         <w:t xml:space="preserve">Soll in </w:t>
       </w:r>
       <w:r>
@@ -5985,7 +6467,7 @@
                           </pic:cNvPicPr>
                         </pic:nvPicPr>
                         <pic:blipFill>
-                          <a:blip r:embed="rId25" cstate="print">
+                          <a:blip r:embed="rId26" cstate="print">
                             <a:extLst>
                               <a:ext uri="{28A0092B-C50C-407E-A947-70E740481C1C}">
                                 <a14:useLocalDpi xmlns:a14="http://schemas.microsoft.com/office/drawing/2010/main"/>
@@ -6064,7 +6546,7 @@
                           <pic:cNvPicPr/>
                         </pic:nvPicPr>
                         <pic:blipFill>
-                          <a:blip r:embed="rId16" cstate="print">
+                          <a:blip r:embed="rId17" cstate="print">
                             <a:extLst>
                               <a:ext uri="{28A0092B-C50C-407E-A947-70E740481C1C}">
                                 <a14:useLocalDpi xmlns:a14="http://schemas.microsoft.com/office/drawing/2010/main"/>
@@ -6143,7 +6625,7 @@
                           <pic:cNvPicPr/>
                         </pic:nvPicPr>
                         <pic:blipFill rotWithShape="1">
-                          <a:blip r:embed="rId18" cstate="print">
+                          <a:blip r:embed="rId19" cstate="print">
                             <a:extLst>
                               <a:ext uri="{28A0092B-C50C-407E-A947-70E740481C1C}">
                                 <a14:useLocalDpi xmlns:a14="http://schemas.microsoft.com/office/drawing/2010/main"/>
@@ -6224,7 +6706,7 @@
                           </pic:cNvPicPr>
                         </pic:nvPicPr>
                         <pic:blipFill>
-                          <a:blip r:embed="rId26" cstate="print">
+                          <a:blip r:embed="rId27" cstate="print">
                             <a:extLst>
                               <a:ext uri="{28A0092B-C50C-407E-A947-70E740481C1C}">
                                 <a14:useLocalDpi xmlns:a14="http://schemas.microsoft.com/office/drawing/2010/main"/>
@@ -6265,11 +6747,11 @@
       <w:pPr>
         <w:pStyle w:val="berschrift2"/>
       </w:pPr>
-      <w:bookmarkStart w:id="125" w:name="_Toc443309737"/>
+      <w:bookmarkStart w:id="203" w:name="_Toc443309737"/>
       <w:r>
         <w:t>Einleitung</w:t>
       </w:r>
-      <w:bookmarkEnd w:id="125"/>
+      <w:bookmarkEnd w:id="203"/>
       <w:r>
         <w:t xml:space="preserve"> des Moduls</w:t>
       </w:r>
@@ -6286,11 +6768,11 @@
       <w:pPr>
         <w:pStyle w:val="berschrift2"/>
       </w:pPr>
-      <w:bookmarkStart w:id="126" w:name="_Toc443309738"/>
+      <w:bookmarkStart w:id="204" w:name="_Toc443309738"/>
       <w:r>
         <w:t>Bedeutung und Ziele des Moduls</w:t>
       </w:r>
-      <w:bookmarkEnd w:id="126"/>
+      <w:bookmarkEnd w:id="204"/>
     </w:p>
     <w:p>
       <w:pPr>
@@ -6304,29 +6786,94 @@
       <w:pPr>
         <w:pStyle w:val="berschrift2"/>
       </w:pPr>
-      <w:bookmarkStart w:id="127" w:name="_Toc443309739"/>
-      <w:r>
-        <w:t>Die Rolle der Unternehmensvertreterin oder des Unternehmensvertreters</w:t>
-      </w:r>
-      <w:bookmarkEnd w:id="127"/>
+      <w:bookmarkStart w:id="205" w:name="_Toc443309739"/>
+      <w:r>
+        <w:t>Die Rolle der Unternehmensvertreter</w:t>
+      </w:r>
+      <w:ins w:id="206" w:author="Ira Diethelm" w:date="2022-12-29T07:39:00Z">
+        <w:r>
+          <w:t>*</w:t>
+        </w:r>
+      </w:ins>
+      <w:r>
+        <w:t>in</w:t>
+      </w:r>
+      <w:ins w:id="207" w:author="Ira Diethelm" w:date="2022-12-29T07:39:00Z">
+        <w:r>
+          <w:t>nen</w:t>
+        </w:r>
+      </w:ins>
+      <w:del w:id="208" w:author="Ira Diethelm" w:date="2022-12-29T07:39:00Z">
+        <w:r>
+          <w:delText xml:space="preserve"> oder des Unternehmensvertreter</w:delText>
+        </w:r>
+      </w:del>
+      <w:del w:id="209" w:author="Ira Diethelm" w:date="2022-12-29T07:40:00Z">
+        <w:r>
+          <w:delText>s</w:delText>
+        </w:r>
+      </w:del>
+      <w:bookmarkEnd w:id="205"/>
     </w:p>
     <w:p>
       <w:pPr>
         <w:jc w:val="both"/>
       </w:pPr>
       <w:r>
-        <w:t>Die Einbindung der Unternehmensvertreterin/des Unternehmensvertreters kann bei den verschiedenen Modulen variieren. Daher werden in diesem Abschnitt verschiedene Möglichkeiten erörtert. In welcher Form die Einbindung der Unternehmensvertreterin/des Vertreters in den Unterricht letztlich erfolgt, sollte vor Projektstart gemeinsam besprochen werden (siehe auch Kapitel 5).</w:t>
+        <w:t>Die Einbindung der Unternehmensvertreter</w:t>
+      </w:r>
+      <w:ins w:id="210" w:author="Ira Diethelm" w:date="2022-12-29T07:40:00Z">
+        <w:r>
+          <w:t>*</w:t>
+        </w:r>
+      </w:ins>
+      <w:r>
+        <w:t>in</w:t>
+      </w:r>
+      <w:ins w:id="211" w:author="Ira Diethelm" w:date="2022-12-29T07:40:00Z">
+        <w:r>
+          <w:t>nen</w:t>
+        </w:r>
+      </w:ins>
+      <w:del w:id="212" w:author="Ira Diethelm" w:date="2022-12-29T07:40:00Z">
+        <w:r>
+          <w:delText>/des Unternehmensvertreters</w:delText>
+        </w:r>
+      </w:del>
+      <w:r>
+        <w:t xml:space="preserve"> kann bei den verschiedenen Modulen variieren. Daher werden in diesem Abschnitt verschiedene Möglichkeiten erörtert. In welcher Form die Einbindung der Unternehmensvertreter</w:t>
+      </w:r>
+      <w:ins w:id="213" w:author="Ira Diethelm" w:date="2022-12-29T07:40:00Z">
+        <w:r>
+          <w:t>*</w:t>
+        </w:r>
+      </w:ins>
+      <w:r>
+        <w:t>in</w:t>
+      </w:r>
+      <w:ins w:id="214" w:author="Ira Diethelm" w:date="2022-12-29T07:40:00Z">
+        <w:r>
+          <w:t>nen</w:t>
+        </w:r>
+      </w:ins>
+      <w:del w:id="215" w:author="Ira Diethelm" w:date="2022-12-29T07:40:00Z">
+        <w:r>
+          <w:delText>/des Vertreters</w:delText>
+        </w:r>
+      </w:del>
+      <w:r>
+        <w:t xml:space="preserve"> in den Unterricht letztlich erfolgt, sollte vor Projektstart gemeinsam besprochen werden (siehe auch Kapitel 5).</w:t>
       </w:r>
     </w:p>
     <w:p>
       <w:pPr>
         <w:pStyle w:val="berschrift2"/>
       </w:pPr>
-      <w:bookmarkStart w:id="128" w:name="_Toc443309740"/>
+      <w:bookmarkStart w:id="216" w:name="_Toc443309740"/>
       <w:r>
         <w:t>Inhalte des Moduls</w:t>
       </w:r>
-      <w:bookmarkEnd w:id="128"/>
+      <w:bookmarkEnd w:id="216"/>
     </w:p>
     <w:p>
       <w:pPr>
@@ -6340,14 +6887,13 @@
       <w:pPr>
         <w:pStyle w:val="berschrift2"/>
       </w:pPr>
-      <w:bookmarkStart w:id="129" w:name="_Toc433292501"/>
-      <w:bookmarkStart w:id="130" w:name="_Toc443309741"/>
-      <w:r>
-        <w:lastRenderedPageBreak/>
+      <w:bookmarkStart w:id="217" w:name="_Toc433292501"/>
+      <w:bookmarkStart w:id="218" w:name="_Toc443309741"/>
+      <w:r>
         <w:t>Unterrichtliche Umsetzung</w:t>
       </w:r>
-      <w:bookmarkEnd w:id="129"/>
-      <w:bookmarkEnd w:id="130"/>
+      <w:bookmarkEnd w:id="217"/>
+      <w:bookmarkEnd w:id="218"/>
     </w:p>
     <w:p>
       <w:pPr>
@@ -6390,7 +6936,28 @@
         </w:numPr>
       </w:pPr>
       <w:r>
-        <w:t>zur Einbindung der Unternehmensvertreterin/des Unternehmensvertreters,</w:t>
+        <w:t>zur Einbindung der Unternehmensvertreter</w:t>
+      </w:r>
+      <w:ins w:id="219" w:author="Ira Diethelm" w:date="2022-12-29T07:41:00Z">
+        <w:r>
+          <w:t>*</w:t>
+        </w:r>
+      </w:ins>
+      <w:r>
+        <w:t>in</w:t>
+      </w:r>
+      <w:ins w:id="220" w:author="Ira Diethelm" w:date="2022-12-29T07:41:00Z">
+        <w:r>
+          <w:t>nen</w:t>
+        </w:r>
+      </w:ins>
+      <w:del w:id="221" w:author="Ira Diethelm" w:date="2022-12-29T07:41:00Z">
+        <w:r>
+          <w:delText>/des Unternehmensvertreters</w:delText>
+        </w:r>
+      </w:del>
+      <w:r>
+        <w:t>,</w:t>
       </w:r>
     </w:p>
     <w:p>
@@ -6402,6 +6969,7 @@
         </w:numPr>
       </w:pPr>
       <w:r>
+        <w:lastRenderedPageBreak/>
         <w:t>eine exemplarische Beschreibung des Unterrichtsgeschehens sowie</w:t>
       </w:r>
     </w:p>
@@ -6429,39 +6997,31 @@
       <w:pPr>
         <w:pStyle w:val="berschrift2"/>
       </w:pPr>
-      <w:bookmarkStart w:id="131" w:name="_Toc443309742"/>
+      <w:bookmarkStart w:id="222" w:name="_Toc443309742"/>
       <w:r>
         <w:t>Einbettung in verschiedene Fächer und Themen</w:t>
       </w:r>
-      <w:bookmarkEnd w:id="131"/>
+      <w:bookmarkEnd w:id="222"/>
     </w:p>
     <w:p>
       <w:pPr>
         <w:jc w:val="both"/>
       </w:pPr>
       <w:r>
-        <w:t xml:space="preserve">Auch wenn eine direkte Anbindung von IT2School an die verschiedenen Curricula der Bundesländer nicht leistbar ist, haben wir versucht, die wichtigsten Kompetenzfelder der Module zu extrahieren und mit den Bildungsstandards und Curricula verschiedener Bundesländer abzugleichen. Das Ergebnis findet sich in diesem Abschnitt wieder und zeigt Möglichkeiten auf, wie die IT-Themen (auch außerhalb des </w:t>
-      </w:r>
-      <w:proofErr w:type="spellStart"/>
-      <w:r>
-        <w:t>Informatikunterrrichts</w:t>
-      </w:r>
-      <w:proofErr w:type="spellEnd"/>
-      <w:r>
-        <w:t xml:space="preserve"> in anderen Fächern) eingebunden werden können.</w:t>
+        <w:t>Auch wenn eine direkte Anbindung von IT2School an die verschiedenen Curricula der Bundesländer nicht leistbar ist, haben wir versucht, die wichtigsten Kompetenzfelder der Module zu extrahieren und mit den Bildungsstandards und Curricula verschiedener Bundesländer abzugleichen. Das Ergebnis findet sich in diesem Abschnitt wieder und zeigt Möglichkeiten auf, wie die IT-Themen (auch außerhalb des Informatikunterrrichts in anderen Fächern) eingebunden werden können.</w:t>
       </w:r>
     </w:p>
     <w:p>
       <w:pPr>
         <w:pStyle w:val="berschrift2"/>
       </w:pPr>
-      <w:bookmarkStart w:id="132" w:name="_Toc433292503"/>
-      <w:bookmarkStart w:id="133" w:name="_Toc443309743"/>
+      <w:bookmarkStart w:id="223" w:name="_Toc433292503"/>
+      <w:bookmarkStart w:id="224" w:name="_Toc443309743"/>
       <w:r>
         <w:t>Anschlussthemen, Literatur und Links</w:t>
       </w:r>
-      <w:bookmarkEnd w:id="132"/>
-      <w:bookmarkEnd w:id="133"/>
+      <w:bookmarkEnd w:id="223"/>
+      <w:bookmarkEnd w:id="224"/>
     </w:p>
     <w:p>
       <w:pPr>
@@ -6475,20 +7035,46 @@
       <w:pPr>
         <w:pStyle w:val="berschrift1"/>
       </w:pPr>
-      <w:bookmarkStart w:id="134" w:name="_Toc433292504"/>
-      <w:bookmarkStart w:id="135" w:name="_Toc443309744"/>
+      <w:bookmarkStart w:id="225" w:name="_Toc433292504"/>
+      <w:bookmarkStart w:id="226" w:name="_Toc443309744"/>
       <w:r>
         <w:t>Kommentare zu den Arbeitsmaterialien</w:t>
       </w:r>
-      <w:bookmarkEnd w:id="134"/>
-      <w:bookmarkEnd w:id="135"/>
+      <w:bookmarkEnd w:id="225"/>
+      <w:bookmarkEnd w:id="226"/>
     </w:p>
     <w:p>
       <w:pPr>
         <w:jc w:val="both"/>
       </w:pPr>
       <w:r>
-        <w:t xml:space="preserve">Die Arbeitsmaterialien helfen Schülerinnen und Schülern, sich eine Thematik zu erarbeiten und leiten mit Arbeitsaufträgen zur kreativen Umsetzung und Gestaltung an. Alle Arbeitsmaterialien für Schülerinnen und Schüler sind in der Kopfzeile </w:t>
+        <w:t xml:space="preserve">Die Arbeitsmaterialien helfen </w:t>
+      </w:r>
+      <w:del w:id="227" w:author="Ira Diethelm" w:date="2022-12-29T07:37:00Z">
+        <w:r>
+          <w:delText>Schülerinnen und Schüler</w:delText>
+        </w:r>
+      </w:del>
+      <w:ins w:id="228" w:author="Ira Diethelm" w:date="2022-12-29T07:37:00Z">
+        <w:r>
+          <w:t>Schüler*innen</w:t>
+        </w:r>
+      </w:ins>
+      <w:r>
+        <w:t xml:space="preserve">n, sich eine Thematik zu erarbeiten und leiten mit Arbeitsaufträgen zur kreativen Umsetzung und Gestaltung an. Alle Arbeitsmaterialien für </w:t>
+      </w:r>
+      <w:del w:id="229" w:author="Ira Diethelm" w:date="2022-12-29T07:37:00Z">
+        <w:r>
+          <w:delText>Schülerinnen und Schüler</w:delText>
+        </w:r>
+      </w:del>
+      <w:ins w:id="230" w:author="Ira Diethelm" w:date="2022-12-29T07:37:00Z">
+        <w:r>
+          <w:t>Schüler*innen</w:t>
+        </w:r>
+      </w:ins>
+      <w:r>
+        <w:t xml:space="preserve"> sind in der Kopfzeile </w:t>
       </w:r>
       <w:r>
         <w:rPr>
@@ -6567,16 +7153,27 @@
       <w:r>
         <w:t xml:space="preserve">. Bei allen Arbeitsmaterialien ohne eine solche Kennzeichnung kann anhand des Leistungsstandes der Klasse selbst entschieden werden, ob die Materialien geeignet sind. Die Kennzeichnungen </w:t>
       </w:r>
-      <w:proofErr w:type="spellStart"/>
       <w:r>
         <w:rPr>
           <w:i/>
         </w:rPr>
         <w:t>SuS</w:t>
       </w:r>
-      <w:proofErr w:type="spellEnd"/>
-      <w:r>
-        <w:t xml:space="preserve"> (für Schülerinnen und Schüler) und </w:t>
+      <w:r>
+        <w:t xml:space="preserve"> (für </w:t>
+      </w:r>
+      <w:del w:id="231" w:author="Ira Diethelm" w:date="2022-12-29T07:37:00Z">
+        <w:r>
+          <w:delText>Schülerinnen und Schüler</w:delText>
+        </w:r>
+      </w:del>
+      <w:ins w:id="232" w:author="Ira Diethelm" w:date="2022-12-29T07:37:00Z">
+        <w:r>
+          <w:t>Schüler*innen</w:t>
+        </w:r>
+      </w:ins>
+      <w:r>
+        <w:t xml:space="preserve">) und </w:t>
       </w:r>
       <w:r>
         <w:rPr>
@@ -6585,7 +7182,20 @@
         <w:t>L</w:t>
       </w:r>
       <w:r>
-        <w:t xml:space="preserve"> (für Lehrkräfte) werden gebraucht, weil bei einigen Arbeitsmaterialien selbst bei gleicher Benennung eine Differenzierung zwischen Lehrkräften und Schülerinnen und Schülern notwendig ist.</w:t>
+        <w:t xml:space="preserve"> (für Lehrkräfte) werden gebraucht, weil bei einigen Arbeitsmaterialien selbst bei gleicher Benennung eine Differenzierung zwischen Lehrkräften und </w:t>
+      </w:r>
+      <w:del w:id="233" w:author="Ira Diethelm" w:date="2022-12-29T07:37:00Z">
+        <w:r>
+          <w:delText>Schülerinnen und Schüler</w:delText>
+        </w:r>
+      </w:del>
+      <w:ins w:id="234" w:author="Ira Diethelm" w:date="2022-12-29T07:37:00Z">
+        <w:r>
+          <w:t>Schüler*innen</w:t>
+        </w:r>
+      </w:ins>
+      <w:r>
+        <w:t>n notwendig ist.</w:t>
       </w:r>
     </w:p>
     <w:p>
@@ -6599,7 +7209,6 @@
         <w:rPr>
           <w:b/>
         </w:rPr>
-        <w:lastRenderedPageBreak/>
         <w:t>Legende</w:t>
       </w:r>
     </w:p>
@@ -6616,7 +7225,20 @@
         <w:t xml:space="preserve">☻ </w:t>
       </w:r>
       <w:r>
-        <w:t>Material für Schülerinnen und Schüler (GS/ Sek I)</w:t>
+        <w:t xml:space="preserve">Material für </w:t>
+      </w:r>
+      <w:del w:id="235" w:author="Ira Diethelm" w:date="2022-12-29T07:37:00Z">
+        <w:r>
+          <w:delText>Schülerinnen und Schüler</w:delText>
+        </w:r>
+      </w:del>
+      <w:ins w:id="236" w:author="Ira Diethelm" w:date="2022-12-29T07:37:00Z">
+        <w:r>
+          <w:t>Schüler*innen</w:t>
+        </w:r>
+      </w:ins>
+      <w:r>
+        <w:t xml:space="preserve"> (GS/ Sek I)</w:t>
       </w:r>
     </w:p>
     <w:p>
@@ -6640,8 +7262,21 @@
         <w:t xml:space="preserve"> </w:t>
       </w:r>
       <w:r>
-        <w:t>Material für Lehrkräfte sowie Unternehmensvertreterinnen und Unternehmensvertreter</w:t>
-      </w:r>
+        <w:t>Material für Lehrkräfte sowie Unternehmensvertreter</w:t>
+      </w:r>
+      <w:ins w:id="237" w:author="Ira Diethelm" w:date="2022-12-29T07:42:00Z">
+        <w:r>
+          <w:t>*</w:t>
+        </w:r>
+      </w:ins>
+      <w:r>
+        <w:t xml:space="preserve">innen </w:t>
+      </w:r>
+      <w:del w:id="238" w:author="Ira Diethelm" w:date="2022-12-29T07:42:00Z">
+        <w:r>
+          <w:delText>und Unternehmensvertreter</w:delText>
+        </w:r>
+      </w:del>
     </w:p>
     <w:p>
       <w:r>
@@ -6668,18 +7303,19 @@
       <w:pPr>
         <w:pStyle w:val="berschrift1"/>
       </w:pPr>
-      <w:bookmarkStart w:id="136" w:name="_Toc431894978"/>
-      <w:bookmarkStart w:id="137" w:name="_Toc433292505"/>
-      <w:bookmarkStart w:id="138" w:name="_Toc443309745"/>
-      <w:r>
+      <w:bookmarkStart w:id="239" w:name="_Toc431894978"/>
+      <w:bookmarkStart w:id="240" w:name="_Toc433292505"/>
+      <w:bookmarkStart w:id="241" w:name="_Toc443309745"/>
+      <w:r>
+        <w:lastRenderedPageBreak/>
         <w:t>Die Akteure des Projekts und ihre Rolle</w:t>
       </w:r>
-      <w:bookmarkEnd w:id="136"/>
-      <w:bookmarkEnd w:id="137"/>
+      <w:bookmarkEnd w:id="239"/>
+      <w:bookmarkEnd w:id="240"/>
       <w:r>
         <w:t>n</w:t>
       </w:r>
-      <w:bookmarkEnd w:id="138"/>
+      <w:bookmarkEnd w:id="241"/>
     </w:p>
     <w:p>
       <w:pPr>
@@ -6720,7 +7356,33 @@
         <w:t>Lehrkraft</w:t>
       </w:r>
       <w:r>
-        <w:t xml:space="preserve"> sollte sich als Lernbegleiter verstehen. Sie schafft ein Umfeld, in dem Schülerinnen und Schüler die handlungsorientierten Projekte umsetzen können. Darüber hinaus wählt die Lehrkraft die Module und Inhalte passend zum Leistungs- und Wissensstand der Klasse aus.</w:t>
+        <w:t xml:space="preserve"> sollte sich als Lernbegleit</w:t>
+      </w:r>
+      <w:ins w:id="242" w:author="Ira Diethelm" w:date="2022-12-29T07:43:00Z">
+        <w:r>
+          <w:t>ung</w:t>
+        </w:r>
+      </w:ins>
+      <w:del w:id="243" w:author="Ira Diethelm" w:date="2022-12-29T07:43:00Z">
+        <w:r>
+          <w:delText>er</w:delText>
+        </w:r>
+      </w:del>
+      <w:r>
+        <w:t xml:space="preserve"> verstehen. Sie schafft ein Umfeld, in dem </w:t>
+      </w:r>
+      <w:del w:id="244" w:author="Ira Diethelm" w:date="2022-12-29T07:37:00Z">
+        <w:r>
+          <w:delText>Schülerinnen und Schüler</w:delText>
+        </w:r>
+      </w:del>
+      <w:ins w:id="245" w:author="Ira Diethelm" w:date="2022-12-29T07:37:00Z">
+        <w:r>
+          <w:t>Schüler*innen</w:t>
+        </w:r>
+      </w:ins>
+      <w:r>
+        <w:t xml:space="preserve"> die handlungsorientierten Projekte umsetzen können. Darüber hinaus wählt die Lehrkraft die Module und Inhalte passend zum Leistungs- und Wissensstand der Klasse aus.</w:t>
       </w:r>
     </w:p>
     <w:p>
@@ -6743,25 +7405,77 @@
         <w:rPr>
           <w:b/>
         </w:rPr>
-        <w:t>Unternehmensvertreterin/Unternehmensvertreter</w:t>
-      </w:r>
-      <w:r>
-        <w:t xml:space="preserve"> bestimmt gemeinsam den Umfang und die Ausgestaltung der Bildungspartnerschaft.</w:t>
-      </w:r>
-    </w:p>
-    <w:p>
-      <w:pPr>
-        <w:jc w:val="both"/>
-      </w:pPr>
-      <w:r>
-        <w:t xml:space="preserve">Die besondere Position </w:t>
-      </w:r>
+        <w:t>Unternehmensvertreter</w:t>
+      </w:r>
+      <w:ins w:id="246" w:author="Ira Diethelm" w:date="2022-12-29T07:42:00Z">
+        <w:r>
+          <w:rPr>
+            <w:b/>
+          </w:rPr>
+          <w:t>*</w:t>
+        </w:r>
+      </w:ins>
       <w:r>
         <w:rPr>
           <w:b/>
         </w:rPr>
-        <w:t>der Unternehmensvertreterin/des Unternehmensvertreters</w:t>
-      </w:r>
+        <w:t>in</w:t>
+      </w:r>
+      <w:del w:id="247" w:author="Ira Diethelm" w:date="2022-12-29T07:42:00Z">
+        <w:r>
+          <w:rPr>
+            <w:b/>
+          </w:rPr>
+          <w:delText>/Unternehmensvertreter</w:delText>
+        </w:r>
+      </w:del>
+      <w:r>
+        <w:t xml:space="preserve"> bestimmt gemeinsam den Umfang und die Ausgestaltung der Bildungspartnerschaft.</w:t>
+      </w:r>
+    </w:p>
+    <w:p>
+      <w:pPr>
+        <w:jc w:val="both"/>
+      </w:pPr>
+      <w:r>
+        <w:t xml:space="preserve">Die besondere Position </w:t>
+      </w:r>
+      <w:r>
+        <w:rPr>
+          <w:b/>
+        </w:rPr>
+        <w:t>der Unternehmensvertreter</w:t>
+      </w:r>
+      <w:ins w:id="248" w:author="Ira Diethelm" w:date="2022-12-29T07:42:00Z">
+        <w:r>
+          <w:rPr>
+            <w:b/>
+          </w:rPr>
+          <w:t>*</w:t>
+        </w:r>
+      </w:ins>
+      <w:r>
+        <w:rPr>
+          <w:b/>
+        </w:rPr>
+        <w:t>in</w:t>
+      </w:r>
+      <w:ins w:id="249" w:author="Ira Diethelm" w:date="2022-12-29T07:44:00Z">
+        <w:r>
+          <w:rPr>
+            <w:b/>
+          </w:rPr>
+          <w:t>nen</w:t>
+        </w:r>
+      </w:ins>
+      <w:del w:id="250" w:author="Ira Diethelm" w:date="2022-12-29T07:42:00Z">
+        <w:r>
+          <w:rPr>
+            <w:b/>
+          </w:rPr>
+          <w:delText>/des Unternehmensvertreters</w:delText>
+        </w:r>
+      </w:del>
       <w:r>
         <w:t xml:space="preserve"> zeigt sich durch die vielen Rollen, die er oder sie übernehmen kann:</w:t>
       </w:r>
@@ -6779,8 +7493,101 @@
         </w:rPr>
         <w:t>Multiplikator</w:t>
       </w:r>
-      <w:r>
-        <w:t xml:space="preserve"> für die Inhalte von IT2School besucht der Unternehmensvertreter/die Vertreterin Fortbildungen und gibt das Wissen an die Partnerschule weiter. In Absprache mit Lehrkräften der Partnerschule besteht zudem die Möglichkeit, dass der Unternehmensvertreter/die Unternehmensvertreterin einen aktiven Part (</w:t>
+      <w:ins w:id="251" w:author="Ira Diethelm" w:date="2022-12-29T07:43:00Z">
+        <w:r>
+          <w:rPr>
+            <w:i/>
+          </w:rPr>
+          <w:t>*in</w:t>
+        </w:r>
+      </w:ins>
+      <w:ins w:id="252" w:author="Ira Diethelm" w:date="2022-12-29T07:44:00Z">
+        <w:r>
+          <w:rPr>
+            <w:i/>
+          </w:rPr>
+          <w:t>nen</w:t>
+        </w:r>
+      </w:ins>
+      <w:r>
+        <w:t xml:space="preserve"> für die Inhalte von IT2School </w:t>
+      </w:r>
+      <w:del w:id="253" w:author="Ira Diethelm" w:date="2022-12-29T07:44:00Z">
+        <w:r>
+          <w:delText xml:space="preserve">besucht </w:delText>
+        </w:r>
+      </w:del>
+      <w:ins w:id="254" w:author="Ira Diethelm" w:date="2022-12-29T07:44:00Z">
+        <w:r>
+          <w:t>besuch</w:t>
+        </w:r>
+        <w:r>
+          <w:t>en</w:t>
+        </w:r>
+        <w:r>
+          <w:t xml:space="preserve"> </w:t>
+        </w:r>
+      </w:ins>
+      <w:del w:id="255" w:author="Ira Diethelm" w:date="2022-12-29T07:44:00Z">
+        <w:r>
+          <w:delText xml:space="preserve">der </w:delText>
+        </w:r>
+      </w:del>
+      <w:ins w:id="256" w:author="Ira Diethelm" w:date="2022-12-29T07:44:00Z">
+        <w:r>
+          <w:t>die</w:t>
+        </w:r>
+        <w:r>
+          <w:t xml:space="preserve"> </w:t>
+        </w:r>
+      </w:ins>
+      <w:r>
+        <w:t>Unternehmensvertreter</w:t>
+      </w:r>
+      <w:ins w:id="257" w:author="Ira Diethelm" w:date="2022-12-29T07:44:00Z">
+        <w:r>
+          <w:t>*innen</w:t>
+        </w:r>
+      </w:ins>
+      <w:del w:id="258" w:author="Ira Diethelm" w:date="2022-12-29T07:44:00Z">
+        <w:r>
+          <w:delText>/die Vertreterin</w:delText>
+        </w:r>
+      </w:del>
+      <w:r>
+        <w:t xml:space="preserve"> Fortbildungen und gibt das Wissen an die Partnerschule weiter. In Absprache mit Lehrkräften der Partnerschule besteht zudem die Möglichkeit, dass </w:t>
+      </w:r>
+      <w:del w:id="259" w:author="Ira Diethelm" w:date="2022-12-29T07:44:00Z">
+        <w:r>
+          <w:delText xml:space="preserve">der </w:delText>
+        </w:r>
+      </w:del>
+      <w:ins w:id="260" w:author="Ira Diethelm" w:date="2022-12-29T07:44:00Z">
+        <w:r>
+          <w:t>d</w:t>
+        </w:r>
+        <w:r>
+          <w:t>ie</w:t>
+        </w:r>
+        <w:r>
+          <w:t xml:space="preserve"> </w:t>
+        </w:r>
+      </w:ins>
+      <w:r>
+        <w:t>Unternehmensvertreter</w:t>
+      </w:r>
+      <w:ins w:id="261" w:author="Ira Diethelm" w:date="2022-12-29T07:44:00Z">
+        <w:r>
+          <w:t>*innen</w:t>
+        </w:r>
+      </w:ins>
+      <w:del w:id="262" w:author="Ira Diethelm" w:date="2022-12-29T07:44:00Z">
+        <w:r>
+          <w:delText>/die Unternehmensvertreterin</w:delText>
+        </w:r>
+      </w:del>
+      <w:r>
+        <w:t xml:space="preserve"> einen aktiven Part (</w:t>
       </w:r>
       <w:r>
         <w:rPr>
@@ -6789,7 +7596,20 @@
         <w:t>Co-Teacher</w:t>
       </w:r>
       <w:r>
-        <w:t xml:space="preserve">) bei der Umsetzung der Module in der Klasse übernimmt. Die Verantwortung für den Unterricht bleibt dabei stets bei der Lehrkraft. </w:t>
+        <w:t>) bei der Umsetzung der Module in der Klasse übern</w:t>
+      </w:r>
+      <w:ins w:id="263" w:author="Ira Diethelm" w:date="2022-12-29T07:45:00Z">
+        <w:r>
+          <w:t>ehmen</w:t>
+        </w:r>
+      </w:ins>
+      <w:del w:id="264" w:author="Ira Diethelm" w:date="2022-12-29T07:45:00Z">
+        <w:r>
+          <w:delText>immt</w:delText>
+        </w:r>
+      </w:del>
+      <w:r>
+        <w:t xml:space="preserve">. Die Verantwortung für den Unterricht bleibt dabei stets bei der Lehrkraft. </w:t>
       </w:r>
     </w:p>
     <w:p>
@@ -6806,7 +7626,36 @@
         <w:t>Special-Guest</w:t>
       </w:r>
       <w:r>
-        <w:t xml:space="preserve"> kann der Unternehmensvertreter/die Unternehmensvertreterin im Unterricht über die IT-Praxis in der eigenen Firma berichten.</w:t>
+        <w:t xml:space="preserve"> kann </w:t>
+      </w:r>
+      <w:del w:id="265" w:author="Ira Diethelm" w:date="2022-12-29T07:45:00Z">
+        <w:r>
+          <w:delText xml:space="preserve">der </w:delText>
+        </w:r>
+      </w:del>
+      <w:ins w:id="266" w:author="Ira Diethelm" w:date="2022-12-29T07:45:00Z">
+        <w:r>
+          <w:t>ein*e</w:t>
+        </w:r>
+        <w:r>
+          <w:t xml:space="preserve"> </w:t>
+        </w:r>
+      </w:ins>
+      <w:r>
+        <w:t>Unternehmensvertreter</w:t>
+      </w:r>
+      <w:ins w:id="267" w:author="Ira Diethelm" w:date="2022-12-29T07:45:00Z">
+        <w:r>
+          <w:t>*in</w:t>
+        </w:r>
+      </w:ins>
+      <w:del w:id="268" w:author="Ira Diethelm" w:date="2022-12-29T07:45:00Z">
+        <w:r>
+          <w:delText>/die Unternehmensvertreterin</w:delText>
+        </w:r>
+      </w:del>
+      <w:r>
+        <w:t xml:space="preserve"> im Unterricht über die IT-Praxis in der eigenen Firma berichten.</w:t>
       </w:r>
     </w:p>
     <w:p>
@@ -6822,8 +7671,86 @@
         </w:rPr>
         <w:t>Gastgeber</w:t>
       </w:r>
-      <w:r>
-        <w:t xml:space="preserve"> kann er/sie zu einzelnen Schwerpunkten gemeinsam mit den Schülerinnen und Schülern Exkursionen zum Unternehmen planen und durchführen. </w:t>
+      <w:ins w:id="269" w:author="Ira Diethelm" w:date="2022-12-29T07:45:00Z">
+        <w:r>
+          <w:rPr>
+            <w:i/>
+          </w:rPr>
+          <w:t>*in</w:t>
+        </w:r>
+      </w:ins>
+      <w:r>
+        <w:t xml:space="preserve"> kann </w:t>
+      </w:r>
+      <w:del w:id="270" w:author="Ira Diethelm" w:date="2022-12-29T07:46:00Z">
+        <w:r>
+          <w:delText xml:space="preserve">er/sie </w:delText>
+        </w:r>
+      </w:del>
+      <w:ins w:id="271" w:author="Ira Diethelm" w:date="2022-12-29T07:46:00Z">
+        <w:r>
+          <w:t xml:space="preserve">das Unternehmen </w:t>
+        </w:r>
+      </w:ins>
+      <w:r>
+        <w:t>zu einzelnen Schwerpunkten gemeinsam mit</w:t>
+      </w:r>
+      <w:ins w:id="272" w:author="Ira Diethelm" w:date="2022-12-29T07:46:00Z">
+        <w:r>
+          <w:t xml:space="preserve"> der Lehrkraft</w:t>
+        </w:r>
+      </w:ins>
+      <w:del w:id="273" w:author="Ira Diethelm" w:date="2022-12-29T07:47:00Z">
+        <w:r>
+          <w:delText xml:space="preserve"> den</w:delText>
+        </w:r>
+      </w:del>
+      <w:ins w:id="274" w:author="Ira Diethelm" w:date="2022-12-29T07:47:00Z">
+        <w:r>
+          <w:t>die</w:t>
+        </w:r>
+      </w:ins>
+      <w:r>
+        <w:t xml:space="preserve"> </w:t>
+      </w:r>
+      <w:del w:id="275" w:author="Ira Diethelm" w:date="2022-12-29T07:37:00Z">
+        <w:r>
+          <w:delText>Schülerinnen und Schüler</w:delText>
+        </w:r>
+      </w:del>
+      <w:ins w:id="276" w:author="Ira Diethelm" w:date="2022-12-29T07:37:00Z">
+        <w:r>
+          <w:t>Schüler*innen</w:t>
+        </w:r>
+      </w:ins>
+      <w:del w:id="277" w:author="Ira Diethelm" w:date="2022-12-29T07:46:00Z">
+        <w:r>
+          <w:delText>n</w:delText>
+        </w:r>
+      </w:del>
+      <w:r>
+        <w:t xml:space="preserve"> </w:t>
+      </w:r>
+      <w:ins w:id="278" w:author="Ira Diethelm" w:date="2022-12-29T07:47:00Z">
+        <w:r>
+          <w:t xml:space="preserve">zu </w:t>
+        </w:r>
+      </w:ins>
+      <w:r>
+        <w:t xml:space="preserve">Exkursionen zum Unternehmen </w:t>
+      </w:r>
+      <w:del w:id="279" w:author="Ira Diethelm" w:date="2022-12-29T07:47:00Z">
+        <w:r>
+          <w:delText>planen und durchführen</w:delText>
+        </w:r>
+      </w:del>
+      <w:ins w:id="280" w:author="Ira Diethelm" w:date="2022-12-29T07:47:00Z">
+        <w:r>
+          <w:t>einladen</w:t>
+        </w:r>
+      </w:ins>
+      <w:r>
+        <w:t xml:space="preserve">. </w:t>
       </w:r>
     </w:p>
     <w:p>
@@ -6831,13 +7758,57 @@
         <w:jc w:val="both"/>
       </w:pPr>
       <w:r>
-        <w:t xml:space="preserve">Es ist auch möglich, dass </w:t>
+        <w:t xml:space="preserve">Es </w:t>
+      </w:r>
+      <w:del w:id="281" w:author="Ira Diethelm" w:date="2022-12-29T07:48:00Z">
+        <w:r>
+          <w:delText>ist auch möglich</w:delText>
+        </w:r>
+      </w:del>
+      <w:ins w:id="282" w:author="Ira Diethelm" w:date="2022-12-29T07:48:00Z">
+        <w:r>
+          <w:t>wird empfohlen</w:t>
+        </w:r>
+      </w:ins>
+      <w:r>
+        <w:t xml:space="preserve">, dass </w:t>
       </w:r>
       <w:r>
         <w:t>Lehrkräfte an</w:t>
       </w:r>
       <w:r>
-        <w:t xml:space="preserve"> Fortbildungen zu IT2School teilnehmen. Die Fortbildung für die Lehrkraft wird dabei durch das Partnerunternehmen finanziert. Die Umsetzung des Projekts kann dann nach gemeinsamer Absprache mit dem Unternehmensvertreter/der Unternehmensvertreterin geplant werden. </w:t>
+        <w:t xml:space="preserve"> Fortbildungen zu IT2School teilnehmen. Die Fortbildung für die Lehrkraft wird dabei durch das Partnerunternehmen finanziert. Die Umsetzung des Projekts kann dann nach gemeinsamer Absprache mit de</w:t>
+      </w:r>
+      <w:del w:id="283" w:author="Ira Diethelm" w:date="2022-12-29T07:48:00Z">
+        <w:r>
+          <w:delText>m</w:delText>
+        </w:r>
+      </w:del>
+      <w:ins w:id="284" w:author="Ira Diethelm" w:date="2022-12-29T07:48:00Z">
+        <w:r>
+          <w:t>n</w:t>
+        </w:r>
+      </w:ins>
+      <w:r>
+        <w:t xml:space="preserve"> Unternehmensvertreter</w:t>
+      </w:r>
+      <w:ins w:id="285" w:author="Ira Diethelm" w:date="2022-12-29T07:48:00Z">
+        <w:r>
+          <w:t>*innen</w:t>
+        </w:r>
+      </w:ins>
+      <w:del w:id="286" w:author="Ira Diethelm" w:date="2022-12-29T07:48:00Z">
+        <w:r>
+          <w:delText xml:space="preserve">/der Unternehmensvertreterin </w:delText>
+        </w:r>
+      </w:del>
+      <w:ins w:id="287" w:author="Ira Diethelm" w:date="2022-12-29T07:48:00Z">
+        <w:r>
+          <w:t xml:space="preserve"> </w:t>
+        </w:r>
+      </w:ins>
+      <w:r>
+        <w:t xml:space="preserve">geplant werden. </w:t>
       </w:r>
     </w:p>
     <w:tbl>
@@ -6847,9 +7818,9 @@
         <w:tblLook w:val="04A0" w:firstRow="1" w:lastRow="0" w:firstColumn="1" w:lastColumn="0" w:noHBand="0" w:noVBand="1"/>
       </w:tblPr>
       <w:tblGrid>
-        <w:gridCol w:w="1961"/>
+        <w:gridCol w:w="2134"/>
         <w:gridCol w:w="1978"/>
-        <w:gridCol w:w="4961"/>
+        <w:gridCol w:w="4788"/>
       </w:tblGrid>
       <w:tr>
         <w:trPr>
@@ -6903,9 +7874,16 @@
             <w:tcW w:w="1984" w:type="dxa"/>
           </w:tcPr>
           <w:p>
-            <w:r>
-              <w:t>Schülerinnen und Schüler</w:t>
-            </w:r>
+            <w:del w:id="288" w:author="Ira Diethelm" w:date="2022-12-29T07:37:00Z">
+              <w:r>
+                <w:delText>Schülerinnen und Schüler</w:delText>
+              </w:r>
+            </w:del>
+            <w:ins w:id="289" w:author="Ira Diethelm" w:date="2022-12-29T07:37:00Z">
+              <w:r>
+                <w:t>Schüler*innen</w:t>
+              </w:r>
+            </w:ins>
           </w:p>
         </w:tc>
         <w:tc>
@@ -6957,7 +7935,6 @@
               <w:cnfStyle w:val="000000100000" w:firstRow="0" w:lastRow="0" w:firstColumn="0" w:lastColumn="0" w:oddVBand="0" w:evenVBand="0" w:oddHBand="1" w:evenHBand="0" w:firstRowFirstColumn="0" w:firstRowLastColumn="0" w:lastRowFirstColumn="0" w:lastRowLastColumn="0"/>
             </w:pPr>
             <w:r>
-              <w:lastRenderedPageBreak/>
               <w:t>haben im Rahmen der Module die Möglichkeit, handlungsorientiert in Projekten IT zu entdecken</w:t>
             </w:r>
           </w:p>
@@ -6971,7 +7948,6 @@
           </w:tcPr>
           <w:p>
             <w:r>
-              <w:lastRenderedPageBreak/>
               <w:t>Lehrkraft</w:t>
             </w:r>
           </w:p>
@@ -6994,7 +7970,7 @@
             <w:r>
               <w:t>Lernbegleiter</w:t>
             </w:r>
-            <w:ins w:id="139" w:author="Malambré, Julia | Wissensfabrik" w:date="2022-12-28T17:13:00Z">
+            <w:ins w:id="290" w:author="Malambré, Julia | Wissensfabrik" w:date="2022-12-28T17:13:00Z">
               <w:r>
                 <w:t>*in</w:t>
               </w:r>
@@ -7035,7 +8011,24 @@
               <w:cnfStyle w:val="000000000000" w:firstRow="0" w:lastRow="0" w:firstColumn="0" w:lastColumn="0" w:oddVBand="0" w:evenVBand="0" w:oddHBand="0" w:evenHBand="0" w:firstRowFirstColumn="0" w:firstRowLastColumn="0" w:lastRowFirstColumn="0" w:lastRowLastColumn="0"/>
             </w:pPr>
             <w:r>
-              <w:t>unterstützt die Schülerinnen und Schüler bei der Umsetzung und lässt ihnen Freiraum zum eigenständigen Entdecken von IT</w:t>
+              <w:t xml:space="preserve">unterstützt die </w:t>
+            </w:r>
+            <w:del w:id="291" w:author="Ira Diethelm" w:date="2022-12-29T07:37:00Z">
+              <w:r>
+                <w:delText>Schülerinnen und Schüler</w:delText>
+              </w:r>
+            </w:del>
+            <w:ins w:id="292" w:author="Ira Diethelm" w:date="2022-12-29T07:37:00Z">
+              <w:r>
+                <w:t>Schüler*innen</w:t>
+              </w:r>
+            </w:ins>
+            <w:r>
+              <w:t xml:space="preserve"> bei der Umsetzung und </w:t>
+            </w:r>
+            <w:r>
+              <w:lastRenderedPageBreak/>
+              <w:t>lässt ihnen Freiraum zum eigenständigen Entdecken von IT</w:t>
             </w:r>
           </w:p>
         </w:tc>
@@ -7051,6 +8044,7 @@
           </w:tcPr>
           <w:p>
             <w:r>
+              <w:lastRenderedPageBreak/>
               <w:t>Unternehmens-vertreterin und Unternehmens-vertreter</w:t>
             </w:r>
           </w:p>
@@ -7073,7 +8067,7 @@
             <w:r>
               <w:t>Multiplikator</w:t>
             </w:r>
-            <w:ins w:id="140" w:author="Malambré, Julia | Wissensfabrik" w:date="2022-12-28T17:14:00Z">
+            <w:ins w:id="293" w:author="Malambré, Julia | Wissensfabrik" w:date="2022-12-28T17:14:00Z">
               <w:r>
                 <w:t>*in</w:t>
               </w:r>
@@ -7123,7 +8117,7 @@
             <w:r>
               <w:t>Gastgeber</w:t>
             </w:r>
-            <w:ins w:id="141" w:author="Malambré, Julia | Wissensfabrik" w:date="2022-12-28T17:13:00Z">
+            <w:ins w:id="294" w:author="Malambré, Julia | Wissensfabrik" w:date="2022-12-28T17:13:00Z">
               <w:r>
                 <w:t>*in</w:t>
               </w:r>
@@ -7201,7 +8195,20 @@
               <w:cnfStyle w:val="000000100000" w:firstRow="0" w:lastRow="0" w:firstColumn="0" w:lastColumn="0" w:oddVBand="0" w:evenVBand="0" w:oddHBand="1" w:evenHBand="0" w:firstRowFirstColumn="0" w:firstRowLastColumn="0" w:lastRowFirstColumn="0" w:lastRowLastColumn="0"/>
             </w:pPr>
             <w:r>
-              <w:t>ermöglicht Schülerinnen und Schülern einen Einblick in die Arbeitswelt</w:t>
+              <w:t xml:space="preserve">ermöglicht </w:t>
+            </w:r>
+            <w:del w:id="295" w:author="Ira Diethelm" w:date="2022-12-29T07:37:00Z">
+              <w:r>
+                <w:delText>Schülerinnen und Schüler</w:delText>
+              </w:r>
+            </w:del>
+            <w:ins w:id="296" w:author="Ira Diethelm" w:date="2022-12-29T07:37:00Z">
+              <w:r>
+                <w:t>Schüler*innen</w:t>
+              </w:r>
+            </w:ins>
+            <w:r>
+              <w:t>n einen Einblick in die Arbeitswelt</w:t>
             </w:r>
           </w:p>
           <w:p>
@@ -7231,22 +8238,22 @@
         <w:spacing w:before="360" w:line="259" w:lineRule="auto"/>
         <w:ind w:left="432"/>
       </w:pPr>
-      <w:bookmarkStart w:id="142" w:name="_Toc433292506"/>
+      <w:bookmarkStart w:id="297" w:name="_Toc433292506"/>
     </w:p>
     <w:p>
       <w:pPr>
         <w:pStyle w:val="berschrift1"/>
         <w:spacing w:before="360" w:line="259" w:lineRule="auto"/>
       </w:pPr>
-      <w:bookmarkStart w:id="143" w:name="_Toc443309746"/>
+      <w:bookmarkStart w:id="298" w:name="_Toc443309746"/>
       <w:r>
         <w:t>Bestandteile von IT2School</w:t>
       </w:r>
-      <w:bookmarkEnd w:id="142"/>
+      <w:bookmarkEnd w:id="297"/>
       <w:r>
         <w:t>-Infobox</w:t>
       </w:r>
-      <w:bookmarkEnd w:id="143"/>
+      <w:bookmarkEnd w:id="298"/>
     </w:p>
     <w:tbl>
       <w:tblPr>
@@ -7452,21 +8459,7 @@
               <w:rPr>
                 <w:szCs w:val="20"/>
               </w:rPr>
-              <w:t xml:space="preserve">Material für einen einfachen Morseapparat (GS) oder einen </w:t>
-            </w:r>
-            <w:proofErr w:type="spellStart"/>
-            <w:r>
-              <w:rPr>
-                <w:szCs w:val="20"/>
-              </w:rPr>
-              <w:t>Crosslink</w:t>
-            </w:r>
-            <w:proofErr w:type="spellEnd"/>
-            <w:r>
-              <w:rPr>
-                <w:szCs w:val="20"/>
-              </w:rPr>
-              <w:t>-Morseapparat (Sek I)</w:t>
+              <w:t>Material für einen einfachen Morseapparat (GS) oder einen Crosslink-Morseapparat (Sek I)</w:t>
             </w:r>
           </w:p>
         </w:tc>
@@ -7702,7 +8695,7 @@
                           </pic:cNvPicPr>
                         </pic:nvPicPr>
                         <pic:blipFill>
-                          <a:blip r:embed="rId27" cstate="print">
+                          <a:blip r:embed="rId28" cstate="print">
                             <a:extLst>
                               <a:ext uri="{28A0092B-C50C-407E-A947-70E740481C1C}">
                                 <a14:useLocalDpi xmlns:a14="http://schemas.microsoft.com/office/drawing/2010/main"/>
@@ -7850,6 +8843,7 @@
               <w:rPr>
                 <w:szCs w:val="20"/>
               </w:rPr>
+              <w:lastRenderedPageBreak/>
               <w:t>Modulbeschreibung inkl. Arbeitsmaterialien</w:t>
             </w:r>
           </w:p>
@@ -8099,7 +9093,7 @@
                           <pic:cNvPicPr/>
                         </pic:nvPicPr>
                         <pic:blipFill>
-                          <a:blip r:embed="rId28" cstate="print">
+                          <a:blip r:embed="rId29" cstate="print">
                             <a:extLst>
                               <a:ext uri="{28A0092B-C50C-407E-A947-70E740481C1C}">
                                 <a14:useLocalDpi xmlns:a14="http://schemas.microsoft.com/office/drawing/2010/main"/>
@@ -8228,7 +9222,7 @@
                           </pic:cNvPicPr>
                         </pic:nvPicPr>
                         <pic:blipFill>
-                          <a:blip r:embed="rId29" cstate="print">
+                          <a:blip r:embed="rId30" cstate="print">
                             <a:extLst>
                               <a:ext uri="{28A0092B-C50C-407E-A947-70E740481C1C}">
                                 <a14:useLocalDpi xmlns:a14="http://schemas.microsoft.com/office/drawing/2010/main"/>
@@ -8473,7 +9467,7 @@
                           </pic:cNvPicPr>
                         </pic:nvPicPr>
                         <pic:blipFill>
-                          <a:blip r:embed="rId30" cstate="print">
+                          <a:blip r:embed="rId31" cstate="print">
                             <a:extLst>
                               <a:ext uri="{28A0092B-C50C-407E-A947-70E740481C1C}">
                                 <a14:useLocalDpi xmlns:a14="http://schemas.microsoft.com/office/drawing/2010/main"/>
@@ -8579,7 +9573,7 @@
                           </pic:cNvPicPr>
                         </pic:nvPicPr>
                         <pic:blipFill>
-                          <a:blip r:embed="rId31" cstate="print">
+                          <a:blip r:embed="rId32" cstate="print">
                             <a:extLst>
                               <a:ext uri="{28A0092B-C50C-407E-A947-70E740481C1C}">
                                 <a14:useLocalDpi xmlns:a14="http://schemas.microsoft.com/office/drawing/2010/main"/>
@@ -8626,7 +9620,6 @@
               <w:rPr>
                 <w:szCs w:val="20"/>
               </w:rPr>
-              <w:lastRenderedPageBreak/>
               <w:t>Gruppenkärtchen</w:t>
             </w:r>
           </w:p>
@@ -8794,7 +9787,7 @@
                           </pic:cNvPicPr>
                         </pic:nvPicPr>
                         <pic:blipFill>
-                          <a:blip r:embed="rId32" cstate="print">
+                          <a:blip r:embed="rId33" cstate="print">
                             <a:extLst>
                               <a:ext uri="{28A0092B-C50C-407E-A947-70E740481C1C}">
                                 <a14:useLocalDpi xmlns:a14="http://schemas.microsoft.com/office/drawing/2010/main"/>
@@ -8837,7 +9830,7 @@
     <w:p>
       <w:pPr>
         <w:rPr>
-          <w:del w:id="144" w:author="Malambré, Julia | Wissensfabrik" w:date="2022-12-28T16:49:00Z"/>
+          <w:del w:id="299" w:author="Malambré, Julia | Wissensfabrik" w:date="2022-12-28T16:49:00Z"/>
         </w:rPr>
       </w:pPr>
     </w:p>
@@ -9086,8 +10079,8 @@
                 <w:szCs w:val="20"/>
               </w:rPr>
             </w:pPr>
-            <w:commentRangeStart w:id="145"/>
-            <w:commentRangeStart w:id="146"/>
+            <w:commentRangeStart w:id="300"/>
+            <w:commentRangeStart w:id="301"/>
             <w:r>
               <w:rPr>
                 <w:noProof/>
@@ -9111,7 +10104,7 @@
                           </pic:cNvPicPr>
                         </pic:nvPicPr>
                         <pic:blipFill>
-                          <a:blip r:embed="rId33" cstate="print">
+                          <a:blip r:embed="rId34" cstate="print">
                             <a:extLst>
                               <a:ext uri="{28A0092B-C50C-407E-A947-70E740481C1C}">
                                 <a14:useLocalDpi xmlns:a14="http://schemas.microsoft.com/office/drawing/2010/main"/>
@@ -9135,19 +10128,19 @@
                 </wp:inline>
               </w:drawing>
             </w:r>
-            <w:commentRangeEnd w:id="145"/>
+            <w:commentRangeEnd w:id="300"/>
             <w:r>
               <w:rPr>
                 <w:rStyle w:val="Kommentarzeichen"/>
               </w:rPr>
-              <w:commentReference w:id="145"/>
-            </w:r>
-            <w:commentRangeEnd w:id="146"/>
+              <w:commentReference w:id="300"/>
+            </w:r>
+            <w:commentRangeEnd w:id="301"/>
             <w:r>
               <w:rPr>
                 <w:rStyle w:val="Kommentarzeichen"/>
               </w:rPr>
-              <w:commentReference w:id="146"/>
+              <w:commentReference w:id="301"/>
             </w:r>
           </w:p>
         </w:tc>
@@ -9456,7 +10449,7 @@
                           </pic:cNvPicPr>
                         </pic:nvPicPr>
                         <pic:blipFill>
-                          <a:blip r:embed="rId34"/>
+                          <a:blip r:embed="rId35"/>
                           <a:stretch/>
                         </pic:blipFill>
                         <pic:spPr bwMode="auto">
@@ -9618,14 +10611,7 @@
               <w:rPr>
                 <w:szCs w:val="20"/>
               </w:rPr>
-              <w:t xml:space="preserve">Modulbeschreibung inkl. </w:t>
-            </w:r>
-            <w:r>
-              <w:rPr>
-                <w:szCs w:val="20"/>
-              </w:rPr>
-              <w:lastRenderedPageBreak/>
-              <w:t>Arbeitsmaterialien</w:t>
+              <w:t>Modulbeschreibung inkl. Arbeitsmaterialien</w:t>
             </w:r>
           </w:p>
         </w:tc>
@@ -9644,7 +10630,6 @@
               <w:rPr>
                 <w:szCs w:val="20"/>
               </w:rPr>
-              <w:lastRenderedPageBreak/>
               <w:t>1 x</w:t>
             </w:r>
           </w:p>
@@ -9769,7 +10754,7 @@
                           </pic:cNvPicPr>
                         </pic:nvPicPr>
                         <pic:blipFill>
-                          <a:blip r:embed="rId35" cstate="email">
+                          <a:blip r:embed="rId36" cstate="email">
                             <a:extLst>
                               <a:ext uri="{28A0092B-C50C-407E-A947-70E740481C1C}">
                                 <a14:useLocalDpi xmlns:a14="http://schemas.microsoft.com/office/drawing/2010/main"/>
@@ -9817,6 +10802,7 @@
               <w:rPr>
                 <w:szCs w:val="20"/>
               </w:rPr>
+              <w:lastRenderedPageBreak/>
               <w:t>Buch</w:t>
             </w:r>
           </w:p>
@@ -9887,7 +10873,7 @@
                           </pic:cNvPicPr>
                         </pic:nvPicPr>
                         <pic:blipFill>
-                          <a:blip r:embed="rId36" cstate="email">
+                          <a:blip r:embed="rId37" cstate="email">
                             <a:extLst>
                               <a:ext uri="{28A0092B-C50C-407E-A947-70E740481C1C}">
                                 <a14:useLocalDpi xmlns:a14="http://schemas.microsoft.com/office/drawing/2010/main"/>
@@ -10105,14 +11091,12 @@
                 <w:szCs w:val="20"/>
               </w:rPr>
             </w:pPr>
-            <w:proofErr w:type="spellStart"/>
             <w:r>
               <w:rPr>
                 <w:szCs w:val="20"/>
               </w:rPr>
               <w:t>MocoMoco</w:t>
             </w:r>
-            <w:proofErr w:type="spellEnd"/>
           </w:p>
           <w:p>
             <w:pPr>
@@ -10206,7 +11190,7 @@
                           </pic:cNvPicPr>
                         </pic:nvPicPr>
                         <pic:blipFill>
-                          <a:blip r:embed="rId37" cstate="print">
+                          <a:blip r:embed="rId38" cstate="print">
                             <a:extLst>
                               <a:ext uri="{28A0092B-C50C-407E-A947-70E740481C1C}">
                                 <a14:useLocalDpi xmlns:a14="http://schemas.microsoft.com/office/drawing/2010/main"/>
@@ -10306,7 +11290,7 @@
                           </pic:cNvPicPr>
                         </pic:nvPicPr>
                         <pic:blipFill>
-                          <a:blip r:embed="rId38" cstate="email">
+                          <a:blip r:embed="rId39" cstate="email">
                             <a:extLst>
                               <a:ext uri="{28A0092B-C50C-407E-A947-70E740481C1C}">
                                 <a14:useLocalDpi xmlns:a14="http://schemas.microsoft.com/office/drawing/2010/main"/>
@@ -10635,7 +11619,7 @@
                           </pic:cNvPicPr>
                         </pic:nvPicPr>
                         <pic:blipFill>
-                          <a:blip r:embed="rId39" cstate="print">
+                          <a:blip r:embed="rId40" cstate="print">
                             <a:extLst>
                               <a:ext uri="{28A0092B-C50C-407E-A947-70E740481C1C}">
                                 <a14:useLocalDpi xmlns:a14="http://schemas.microsoft.com/office/drawing/2010/main"/>
@@ -10666,7 +11650,7 @@
     <w:p>
       <w:pPr>
         <w:rPr>
-          <w:ins w:id="147" w:author="Malambré, Julia | Wissensfabrik" w:date="2022-12-28T16:50:00Z"/>
+          <w:ins w:id="302" w:author="Malambré, Julia | Wissensfabrik" w:date="2022-12-28T16:50:00Z"/>
           <w:b/>
           <w:lang w:val="en-US"/>
         </w:rPr>
@@ -10897,7 +11881,7 @@
                           </pic:cNvPicPr>
                         </pic:nvPicPr>
                         <pic:blipFill>
-                          <a:blip r:embed="rId40" cstate="print">
+                          <a:blip r:embed="rId41" cstate="print">
                             <a:extLst>
                               <a:ext uri="{28A0092B-C50C-407E-A947-70E740481C1C}">
                                 <a14:useLocalDpi xmlns:a14="http://schemas.microsoft.com/office/drawing/2010/main"/>
@@ -11014,7 +11998,7 @@
                           </pic:cNvPicPr>
                         </pic:nvPicPr>
                         <pic:blipFill>
-                          <a:blip r:embed="rId41" cstate="print">
+                          <a:blip r:embed="rId42" cstate="print">
                             <a:extLst>
                               <a:ext uri="{28A0092B-C50C-407E-A947-70E740481C1C}">
                                 <a14:useLocalDpi xmlns:a14="http://schemas.microsoft.com/office/drawing/2010/main"/>
@@ -11114,7 +12098,7 @@
                           </pic:cNvPicPr>
                         </pic:nvPicPr>
                         <pic:blipFill>
-                          <a:blip r:embed="rId42" cstate="print">
+                          <a:blip r:embed="rId43" cstate="print">
                             <a:extLst>
                               <a:ext uri="{28A0092B-C50C-407E-A947-70E740481C1C}">
                                 <a14:useLocalDpi xmlns:a14="http://schemas.microsoft.com/office/drawing/2010/main"/>
@@ -11216,7 +12200,7 @@
                           </pic:cNvPicPr>
                         </pic:nvPicPr>
                         <pic:blipFill>
-                          <a:blip r:embed="rId43" cstate="print">
+                          <a:blip r:embed="rId44" cstate="print">
                             <a:extLst>
                               <a:ext uri="{28A0092B-C50C-407E-A947-70E740481C1C}">
                                 <a14:useLocalDpi xmlns:a14="http://schemas.microsoft.com/office/drawing/2010/main"/>
@@ -11315,7 +12299,7 @@
                           </pic:cNvPicPr>
                         </pic:nvPicPr>
                         <pic:blipFill>
-                          <a:blip r:embed="rId44" cstate="print">
+                          <a:blip r:embed="rId45" cstate="print">
                             <a:extLst>
                               <a:ext uri="{28A0092B-C50C-407E-A947-70E740481C1C}">
                                 <a14:useLocalDpi xmlns:a14="http://schemas.microsoft.com/office/drawing/2010/main"/>
@@ -11418,7 +12402,7 @@
                           </pic:cNvPicPr>
                         </pic:nvPicPr>
                         <pic:blipFill>
-                          <a:blip r:embed="rId45" cstate="print">
+                          <a:blip r:embed="rId46" cstate="print">
                             <a:extLst>
                               <a:ext uri="{28A0092B-C50C-407E-A947-70E740481C1C}">
                                 <a14:useLocalDpi xmlns:a14="http://schemas.microsoft.com/office/drawing/2010/main"/>
@@ -11517,7 +12501,7 @@
                           </pic:cNvPicPr>
                         </pic:nvPicPr>
                         <pic:blipFill>
-                          <a:blip r:embed="rId46" cstate="print">
+                          <a:blip r:embed="rId47" cstate="print">
                             <a:extLst>
                               <a:ext uri="{28A0092B-C50C-407E-A947-70E740481C1C}">
                                 <a14:useLocalDpi xmlns:a14="http://schemas.microsoft.com/office/drawing/2010/main"/>
@@ -11554,9 +12538,9 @@
       </w:pPr>
     </w:p>
     <w:sectPr>
-      <w:footerReference w:type="default" r:id="rId47"/>
-      <w:headerReference w:type="first" r:id="rId48"/>
-      <w:footerReference w:type="first" r:id="rId49"/>
+      <w:footerReference w:type="default" r:id="rId48"/>
+      <w:headerReference w:type="first" r:id="rId49"/>
+      <w:footerReference w:type="first" r:id="rId50"/>
       <w:pgSz w:w="11906" w:h="16838"/>
       <w:pgMar w:top="1134" w:right="1531" w:bottom="1276" w:left="1531" w:header="284" w:footer="471" w:gutter="0"/>
       <w:cols w:space="708"/>
@@ -11569,7 +12553,7 @@
 
 <file path=word/comments.xml><?xml version="1.0" encoding="utf-8"?>
 <w:comments xmlns:wpc="http://schemas.microsoft.com/office/word/2010/wordprocessingCanvas" xmlns:cx="http://schemas.microsoft.com/office/drawing/2014/chartex" xmlns:cx1="http://schemas.microsoft.com/office/drawing/2015/9/8/chartex" xmlns:cx2="http://schemas.microsoft.com/office/drawing/2015/10/21/chartex" xmlns:cx3="http://schemas.microsoft.com/office/drawing/2016/5/9/chartex" xmlns:cx4="http://schemas.microsoft.com/office/drawing/2016/5/10/chartex" xmlns:cx5="http://schemas.microsoft.com/office/drawing/2016/5/11/chartex" xmlns:cx6="http://schemas.microsoft.com/office/drawing/2016/5/12/chartex" xmlns:cx7="http://schemas.microsoft.com/office/drawing/2016/5/13/chartex" xmlns:cx8="http://schemas.microsoft.com/office/drawing/2016/5/14/chartex" xmlns:mc="http://schemas.openxmlformats.org/markup-compatibility/2006" xmlns:aink="http://schemas.microsoft.com/office/drawing/2016/ink" xmlns:am3d="http://schemas.microsoft.com/office/drawing/2017/model3d" xmlns:o="urn:schemas-microsoft-com:office:office" xmlns:oel="http://schemas.microsoft.com/office/2019/extlst" xmlns:r="http://schemas.openxmlformats.org/officeDocument/2006/relationships" xmlns:m="http://schemas.openxmlformats.org/officeDocument/2006/math" xmlns:v="urn:schemas-microsoft-com:vml" xmlns:wp14="http://schemas.microsoft.com/office/word/2010/wordprocessingDrawing" xmlns:wp="http://schemas.openxmlformats.org/drawingml/2006/wordprocessingDrawing" xmlns:w10="urn:schemas-microsoft-com:office:word" xmlns:w="http://schemas.openxmlformats.org/wordprocessingml/2006/main" xmlns:w14="http://schemas.microsoft.com/office/word/2010/wordml" xmlns:w15="http://schemas.microsoft.com/office/word/2012/wordml" xmlns:w16cex="http://schemas.microsoft.com/office/word/2018/wordml/cex" xmlns:w16cid="http://schemas.microsoft.com/office/word/2016/wordml/cid" xmlns:w16="http://schemas.microsoft.com/office/word/2018/wordml" xmlns:w16sdtdh="http://schemas.microsoft.com/office/word/2020/wordml/sdtdatahash" xmlns:w16se="http://schemas.microsoft.com/office/word/2015/wordml/symex" xmlns:wpg="http://schemas.microsoft.com/office/word/2010/wordprocessingGroup" xmlns:wpi="http://schemas.microsoft.com/office/word/2010/wordprocessingInk" xmlns:wne="http://schemas.microsoft.com/office/word/2006/wordml" xmlns:wps="http://schemas.microsoft.com/office/word/2010/wordprocessingShape" mc:Ignorable="w14 w15 w16se w16cid w16 w16cex w16sdtdh wp14">
-  <w:comment w:id="53" w:author="Malambré, Julia | Wissensfabrik" w:date="2022-12-28T17:03:00Z" w:initials="MJ|W">
+  <w:comment w:id="113" w:author="Malambré, Julia | Wissensfabrik" w:date="2022-12-28T17:03:00Z" w:initials="MJ|W">
     <w:p>
       <w:pPr>
         <w:pStyle w:val="Kommentartext"/>
@@ -11585,7 +12569,7 @@
       </w:r>
     </w:p>
   </w:comment>
-  <w:comment w:id="57" w:author="Ira Diethelm" w:date="2022-12-27T08:48:00Z" w:initials="ID">
+  <w:comment w:id="114" w:author="Ira Diethelm" w:date="2022-12-29T07:28:00Z" w:initials="ID">
     <w:p>
       <w:pPr>
         <w:pStyle w:val="Kommentartext"/>
@@ -11597,11 +12581,11 @@
         <w:annotationRef/>
       </w:r>
       <w:r>
-        <w:t>Die letzten zwei Zeilen wackeln manchmal bei mir…. Wordfehler?</w:t>
+        <w:t>So besser?</w:t>
       </w:r>
     </w:p>
   </w:comment>
-  <w:comment w:id="103" w:author="Malambré, Julia | Wissensfabrik" w:date="2022-12-28T17:11:00Z" w:initials="MJ|W">
+  <w:comment w:id="128" w:author="Ira Diethelm" w:date="2022-12-27T08:48:00Z" w:initials="ID">
     <w:p>
       <w:pPr>
         <w:pStyle w:val="Kommentartext"/>
@@ -11613,11 +12597,11 @@
         <w:annotationRef/>
       </w:r>
       <w:r>
-        <w:t xml:space="preserve">Den Hinweis auf die KI-Module habe ich verallgemeinert, da der Ordner zu den KI-Modulen nicht einzeln zu kaufen ist. </w:t>
+        <w:t>Die letzten zwei Zeilen wackeln manchmal bei mir…. Wordfehler?</w:t>
       </w:r>
     </w:p>
   </w:comment>
-  <w:comment w:id="119" w:author="Ira Diethelm" w:date="2022-12-27T08:49:00Z" w:initials="ID">
+  <w:comment w:id="176" w:author="Malambré, Julia | Wissensfabrik" w:date="2022-12-28T17:11:00Z" w:initials="MJ|W">
     <w:p>
       <w:pPr>
         <w:pStyle w:val="Kommentartext"/>
@@ -11629,11 +12613,27 @@
         <w:annotationRef/>
       </w:r>
       <w:r>
-        <w:t>Bild vom Baum ist falsch. A3 ist Programmieren II, nicht Algorithmik oder Robotik….</w:t>
+        <w:t xml:space="preserve">Den Hinweis auf die KI-Module habe ich verallgemeinert, da der Ordner zu den KI-Modulen nicht einzeln zu kaufen ist. </w:t>
       </w:r>
     </w:p>
   </w:comment>
-  <w:comment w:id="120" w:author="Malambré, Julia | Wissensfabrik" w:date="2022-12-28T17:12:00Z" w:initials="MJ|W">
+  <w:comment w:id="193" w:author="Ira Diethelm" w:date="2022-12-27T08:49:00Z" w:initials="ID">
+    <w:p>
+      <w:pPr>
+        <w:pStyle w:val="Kommentartext"/>
+      </w:pPr>
+      <w:r>
+        <w:rPr>
+          <w:rStyle w:val="Kommentarzeichen"/>
+        </w:rPr>
+        <w:annotationRef/>
+      </w:r>
+      <w:r>
+        <w:t>Bild vom Baum ist falsch. A3 ist Programmieren II, nicht Algorithmik oder Robotik….</w:t>
+      </w:r>
+    </w:p>
+  </w:comment>
+  <w:comment w:id="197" w:author="Malambré, Julia | Wissensfabrik" w:date="2022-12-28T17:12:00Z" w:initials="MJ|W">
     <w:p>
       <w:pPr>
         <w:pStyle w:val="Kommentartext"/>
@@ -11656,7 +12656,7 @@
       </w:r>
     </w:p>
   </w:comment>
-  <w:comment w:id="145" w:author="Ira Diethelm" w:date="2022-12-27T08:28:00Z" w:initials="ID">
+  <w:comment w:id="300" w:author="Ira Diethelm" w:date="2022-12-27T08:28:00Z" w:initials="ID">
     <w:p>
       <w:pPr>
         <w:pStyle w:val="Kommentartext"/>
@@ -11672,7 +12672,7 @@
       </w:r>
     </w:p>
   </w:comment>
-  <w:comment w:id="146" w:author="Malambré, Julia | Wissensfabrik" w:date="2022-12-28T17:14:00Z" w:initials="MJ|W">
+  <w:comment w:id="301" w:author="Malambré, Julia | Wissensfabrik" w:date="2022-12-28T17:14:00Z" w:initials="MJ|W">
     <w:p>
       <w:pPr>
         <w:pStyle w:val="Kommentartext"/>
@@ -11694,6 +12694,7 @@
 <file path=word/commentsExtended.xml><?xml version="1.0" encoding="utf-8"?>
 <w15:commentsEx xmlns:wpc="http://schemas.microsoft.com/office/word/2010/wordprocessingCanvas" xmlns:cx="http://schemas.microsoft.com/office/drawing/2014/chartex" xmlns:cx1="http://schemas.microsoft.com/office/drawing/2015/9/8/chartex" xmlns:cx2="http://schemas.microsoft.com/office/drawing/2015/10/21/chartex" xmlns:cx3="http://schemas.microsoft.com/office/drawing/2016/5/9/chartex" xmlns:cx4="http://schemas.microsoft.com/office/drawing/2016/5/10/chartex" xmlns:cx5="http://schemas.microsoft.com/office/drawing/2016/5/11/chartex" xmlns:cx6="http://schemas.microsoft.com/office/drawing/2016/5/12/chartex" xmlns:cx7="http://schemas.microsoft.com/office/drawing/2016/5/13/chartex" xmlns:cx8="http://schemas.microsoft.com/office/drawing/2016/5/14/chartex" xmlns:mc="http://schemas.openxmlformats.org/markup-compatibility/2006" xmlns:aink="http://schemas.microsoft.com/office/drawing/2016/ink" xmlns:am3d="http://schemas.microsoft.com/office/drawing/2017/model3d" xmlns:o="urn:schemas-microsoft-com:office:office" xmlns:oel="http://schemas.microsoft.com/office/2019/extlst" xmlns:r="http://schemas.openxmlformats.org/officeDocument/2006/relationships" xmlns:m="http://schemas.openxmlformats.org/officeDocument/2006/math" xmlns:v="urn:schemas-microsoft-com:vml" xmlns:wp14="http://schemas.microsoft.com/office/word/2010/wordprocessingDrawing" xmlns:wp="http://schemas.openxmlformats.org/drawingml/2006/wordprocessingDrawing" xmlns:w10="urn:schemas-microsoft-com:office:word" xmlns:w="http://schemas.openxmlformats.org/wordprocessingml/2006/main" xmlns:w14="http://schemas.microsoft.com/office/word/2010/wordml" xmlns:w15="http://schemas.microsoft.com/office/word/2012/wordml" xmlns:w16cex="http://schemas.microsoft.com/office/word/2018/wordml/cex" xmlns:w16cid="http://schemas.microsoft.com/office/word/2016/wordml/cid" xmlns:w16="http://schemas.microsoft.com/office/word/2018/wordml" xmlns:w16sdtdh="http://schemas.microsoft.com/office/word/2020/wordml/sdtdatahash" xmlns:w16se="http://schemas.microsoft.com/office/word/2015/wordml/symex" xmlns:wpg="http://schemas.microsoft.com/office/word/2010/wordprocessingGroup" xmlns:wpi="http://schemas.microsoft.com/office/word/2010/wordprocessingInk" xmlns:wne="http://schemas.microsoft.com/office/word/2006/wordml" xmlns:wps="http://schemas.microsoft.com/office/word/2010/wordprocessingShape" mc:Ignorable="w14 w15 w16se w16cid w16 w16cex w16sdtdh wp14">
   <w15:commentEx w15:paraId="31E6A65E" w15:done="0"/>
+  <w15:commentEx w15:paraId="0F645551" w15:paraIdParent="31E6A65E" w15:done="0"/>
   <w15:commentEx w15:paraId="782636F5" w15:done="0"/>
   <w15:commentEx w15:paraId="028A6B57" w15:done="0"/>
   <w15:commentEx w15:paraId="588ADCE0" w15:done="0"/>
@@ -11706,6 +12707,7 @@
 <file path=word/commentsExtensible.xml><?xml version="1.0" encoding="utf-8"?>
 <w16cex:commentsExtensible xmlns:wpc="http://schemas.microsoft.com/office/word/2010/wordprocessingCanvas" xmlns:cx="http://schemas.microsoft.com/office/drawing/2014/chartex" xmlns:cx1="http://schemas.microsoft.com/office/drawing/2015/9/8/chartex" xmlns:cx2="http://schemas.microsoft.com/office/drawing/2015/10/21/chartex" xmlns:cx3="http://schemas.microsoft.com/office/drawing/2016/5/9/chartex" xmlns:cx4="http://schemas.microsoft.com/office/drawing/2016/5/10/chartex" xmlns:cx5="http://schemas.microsoft.com/office/drawing/2016/5/11/chartex" xmlns:cx6="http://schemas.microsoft.com/office/drawing/2016/5/12/chartex" xmlns:cx7="http://schemas.microsoft.com/office/drawing/2016/5/13/chartex" xmlns:cx8="http://schemas.microsoft.com/office/drawing/2016/5/14/chartex" xmlns:mc="http://schemas.openxmlformats.org/markup-compatibility/2006" xmlns:aink="http://schemas.microsoft.com/office/drawing/2016/ink" xmlns:am3d="http://schemas.microsoft.com/office/drawing/2017/model3d" xmlns:o="urn:schemas-microsoft-com:office:office" xmlns:oel="http://schemas.microsoft.com/office/2019/extlst" xmlns:r="http://schemas.openxmlformats.org/officeDocument/2006/relationships" xmlns:m="http://schemas.openxmlformats.org/officeDocument/2006/math" xmlns:v="urn:schemas-microsoft-com:vml" xmlns:wp14="http://schemas.microsoft.com/office/word/2010/wordprocessingDrawing" xmlns:wp="http://schemas.openxmlformats.org/drawingml/2006/wordprocessingDrawing" xmlns:w10="urn:schemas-microsoft-com:office:word" xmlns:w="http://schemas.openxmlformats.org/wordprocessingml/2006/main" xmlns:w14="http://schemas.microsoft.com/office/word/2010/wordml" xmlns:w15="http://schemas.microsoft.com/office/word/2012/wordml" xmlns:w16cex="http://schemas.microsoft.com/office/word/2018/wordml/cex" xmlns:w16cid="http://schemas.microsoft.com/office/word/2016/wordml/cid" xmlns:w16="http://schemas.microsoft.com/office/word/2018/wordml" xmlns:w16sdtdh="http://schemas.microsoft.com/office/word/2020/wordml/sdtdatahash" xmlns:w16se="http://schemas.microsoft.com/office/word/2015/wordml/symex" xmlns:wpg="http://schemas.microsoft.com/office/word/2010/wordprocessingGroup" xmlns:wpi="http://schemas.microsoft.com/office/word/2010/wordprocessingInk" xmlns:wne="http://schemas.microsoft.com/office/word/2006/wordml" xmlns:wps="http://schemas.microsoft.com/office/word/2010/wordprocessingShape" mc:Ignorable="w14 w15 w16se w16cid w16 w16cex w16sdtdh wp14">
   <w16cex:commentExtensible w16cex:durableId="2756F578" w16cex:dateUtc="2022-12-28T16:03:00Z"/>
+  <w16cex:commentExtensible w16cex:durableId="2757C01A" w16cex:dateUtc="2022-12-29T06:28:00Z"/>
   <w16cex:commentExtensible w16cex:durableId="27552FD5" w16cex:dateUtc="2022-12-27T07:48:00Z"/>
   <w16cex:commentExtensible w16cex:durableId="2756F72D" w16cex:dateUtc="2022-12-28T16:11:00Z"/>
   <w16cex:commentExtensible w16cex:durableId="27553036" w16cex:dateUtc="2022-12-27T07:49:00Z"/>
@@ -11718,6 +12720,7 @@
 <file path=word/commentsIds.xml><?xml version="1.0" encoding="utf-8"?>
 <w16cid:commentsIds xmlns:wpc="http://schemas.microsoft.com/office/word/2010/wordprocessingCanvas" xmlns:cx="http://schemas.microsoft.com/office/drawing/2014/chartex" xmlns:cx1="http://schemas.microsoft.com/office/drawing/2015/9/8/chartex" xmlns:cx2="http://schemas.microsoft.com/office/drawing/2015/10/21/chartex" xmlns:cx3="http://schemas.microsoft.com/office/drawing/2016/5/9/chartex" xmlns:cx4="http://schemas.microsoft.com/office/drawing/2016/5/10/chartex" xmlns:cx5="http://schemas.microsoft.com/office/drawing/2016/5/11/chartex" xmlns:cx6="http://schemas.microsoft.com/office/drawing/2016/5/12/chartex" xmlns:cx7="http://schemas.microsoft.com/office/drawing/2016/5/13/chartex" xmlns:cx8="http://schemas.microsoft.com/office/drawing/2016/5/14/chartex" xmlns:mc="http://schemas.openxmlformats.org/markup-compatibility/2006" xmlns:aink="http://schemas.microsoft.com/office/drawing/2016/ink" xmlns:am3d="http://schemas.microsoft.com/office/drawing/2017/model3d" xmlns:o="urn:schemas-microsoft-com:office:office" xmlns:oel="http://schemas.microsoft.com/office/2019/extlst" xmlns:r="http://schemas.openxmlformats.org/officeDocument/2006/relationships" xmlns:m="http://schemas.openxmlformats.org/officeDocument/2006/math" xmlns:v="urn:schemas-microsoft-com:vml" xmlns:wp14="http://schemas.microsoft.com/office/word/2010/wordprocessingDrawing" xmlns:wp="http://schemas.openxmlformats.org/drawingml/2006/wordprocessingDrawing" xmlns:w10="urn:schemas-microsoft-com:office:word" xmlns:w="http://schemas.openxmlformats.org/wordprocessingml/2006/main" xmlns:w14="http://schemas.microsoft.com/office/word/2010/wordml" xmlns:w15="http://schemas.microsoft.com/office/word/2012/wordml" xmlns:w16cex="http://schemas.microsoft.com/office/word/2018/wordml/cex" xmlns:w16cid="http://schemas.microsoft.com/office/word/2016/wordml/cid" xmlns:w16="http://schemas.microsoft.com/office/word/2018/wordml" xmlns:w16sdtdh="http://schemas.microsoft.com/office/word/2020/wordml/sdtdatahash" xmlns:w16se="http://schemas.microsoft.com/office/word/2015/wordml/symex" xmlns:wpg="http://schemas.microsoft.com/office/word/2010/wordprocessingGroup" xmlns:wpi="http://schemas.microsoft.com/office/word/2010/wordprocessingInk" xmlns:wne="http://schemas.microsoft.com/office/word/2006/wordml" xmlns:wps="http://schemas.microsoft.com/office/word/2010/wordprocessingShape" mc:Ignorable="w14 w15 w16se w16cid w16 w16cex w16sdtdh wp14">
   <w16cid:commentId w16cid:paraId="31E6A65E" w16cid:durableId="2756F578"/>
+  <w16cid:commentId w16cid:paraId="0F645551" w16cid:durableId="2757C01A"/>
   <w16cid:commentId w16cid:paraId="782636F5" w16cid:durableId="27552FD5"/>
   <w16cid:commentId w16cid:paraId="028A6B57" w16cid:durableId="2756F72D"/>
   <w16cid:commentId w16cid:paraId="588ADCE0" w16cid:durableId="27553036"/>
@@ -11775,7 +12778,7 @@
       <mc:AlternateContent>
         <mc:Choice Requires="wpg">
           <w:drawing>
-            <wp:anchor distT="0" distB="0" distL="114300" distR="114300" simplePos="0" relativeHeight="251696128" behindDoc="0" locked="0" layoutInCell="1" allowOverlap="1" wp14:anchorId="2CA3F24C" wp14:editId="7CA0CD03">
+            <wp:anchor distT="0" distB="0" distL="114300" distR="114300" simplePos="0" relativeHeight="251658752" behindDoc="0" locked="0" layoutInCell="1" allowOverlap="1" wp14:anchorId="2CA3F24C" wp14:editId="7CA0CD03">
               <wp:simplePos x="0" y="0"/>
               <wp:positionH relativeFrom="column">
                 <wp:posOffset>6014084</wp:posOffset>
@@ -11907,7 +12910,7 @@
         </mc:Choice>
         <mc:Fallback>
           <w:pict>
-            <v:group w14:anchorId="2CA3F24C" id="Gruppieren 20" o:spid="_x0000_s1045" style="position:absolute;margin-left:473.55pt;margin-top:-335.6pt;width:25.9pt;height:322.5pt;z-index:251696128" coordsize="3289,40960" o:gfxdata="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">
+            <v:group w14:anchorId="2CA3F24C" id="Gruppieren 20" o:spid="_x0000_s1045" style="position:absolute;margin-left:473.55pt;margin-top:-335.6pt;width:25.9pt;height:322.5pt;z-index:251658752" coordsize="3289,40960" o:gfxdata="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">
               <v:rect id="Rechteck 53" o:spid="_x0000_s1046" style="position:absolute;left:-15798;top:15798;width:34886;height:3289;rotation:-5898241fd;visibility:visible;mso-wrap-style:square;v-text-anchor:top" o:gfxdata="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" stroked="f">
                 <v:textbox>
                   <w:txbxContent>
@@ -11989,7 +12992,7 @@
       <mc:AlternateContent>
         <mc:Choice Requires="wps">
           <w:drawing>
-            <wp:anchor distT="0" distB="0" distL="114300" distR="114300" simplePos="0" relativeHeight="251657216" behindDoc="0" locked="0" layoutInCell="1" allowOverlap="1" wp14:anchorId="303D99E0" wp14:editId="4644E05F">
+            <wp:anchor distT="0" distB="0" distL="114300" distR="114300" simplePos="0" relativeHeight="251656704" behindDoc="0" locked="0" layoutInCell="1" allowOverlap="1" wp14:anchorId="303D99E0" wp14:editId="4644E05F">
               <wp:simplePos x="0" y="0"/>
               <wp:positionH relativeFrom="column">
                 <wp:posOffset>6984</wp:posOffset>
@@ -12046,7 +13049,7 @@
         </mc:Choice>
         <mc:Fallback>
           <w:pict>
-            <v:line w14:anchorId="4EB1202E" id="Gerade Verbindung 7" o:spid="_x0000_s1026" style="position:absolute;z-index:251657216;visibility:visible;mso-wrap-style:square;mso-width-percent:0;mso-wrap-distance-left:9pt;mso-wrap-distance-top:0;mso-wrap-distance-right:9pt;mso-wrap-distance-bottom:0;mso-position-horizontal:absolute;mso-position-horizontal-relative:text;mso-position-vertical:absolute;mso-position-vertical-relative:text;mso-width-percent:0;mso-width-relative:margin" from=".55pt,-1.9pt" to="441.8pt,-1.9pt" o:gfxdata="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" strokecolor="#ffc000 [3207]" strokeweight="3pt">
+            <v:line w14:anchorId="611930B6" id="Gerade Verbindung 7" o:spid="_x0000_s1026" style="position:absolute;z-index:251656704;visibility:visible;mso-wrap-style:square;mso-width-percent:0;mso-wrap-distance-left:9pt;mso-wrap-distance-top:0;mso-wrap-distance-right:9pt;mso-wrap-distance-bottom:0;mso-position-horizontal:absolute;mso-position-horizontal-relative:text;mso-position-vertical:absolute;mso-position-vertical-relative:text;mso-width-percent:0;mso-width-relative:margin" from=".55pt,-1.9pt" to="441.8pt,-1.9pt" o:gfxdata="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" strokecolor="#ffc000 [3207]" strokeweight="3pt">
               <v:stroke joinstyle="miter"/>
             </v:line>
           </w:pict>
@@ -12082,7 +13085,7 @@
         <w:i/>
         <w:sz w:val="18"/>
       </w:rPr>
-      <w:pPrChange w:id="148" w:author="Malambré, Julia | Wissensfabrik" w:date="2022-12-28T16:43:00Z">
+      <w:pPrChange w:id="303" w:author="Malambré, Julia | Wissensfabrik" w:date="2022-12-28T16:43:00Z">
         <w:pPr>
           <w:pStyle w:val="Kopfzeile"/>
           <w:tabs>
@@ -12094,7 +13097,7 @@
         </w:pPr>
       </w:pPrChange>
     </w:pPr>
-    <w:ins w:id="149" w:author="Malambré, Julia | Wissensfabrik" w:date="2022-12-28T16:43:00Z">
+    <w:ins w:id="304" w:author="Malambré, Julia | Wissensfabrik" w:date="2022-12-28T16:43:00Z">
       <w:r>
         <w:rPr>
           <w:sz w:val="18"/>
@@ -12106,7 +13109,31 @@
           <w:sz w:val="18"/>
         </w:rPr>
         <w:tab/>
-        <w:t>zuletzt aktualisiert am 27.12.2022</w:t>
+        <w:t>zuletzt aktualisiert am 2</w:t>
+      </w:r>
+      <w:del w:id="305" w:author="Ira Diethelm" w:date="2022-12-29T07:29:00Z">
+        <w:r>
+          <w:rPr>
+            <w:sz w:val="18"/>
+          </w:rPr>
+          <w:delText>7</w:delText>
+        </w:r>
+      </w:del>
+    </w:ins>
+    <w:ins w:id="306" w:author="Ira Diethelm" w:date="2022-12-29T07:29:00Z">
+      <w:r>
+        <w:rPr>
+          <w:sz w:val="18"/>
+        </w:rPr>
+        <w:t>9</w:t>
+      </w:r>
+    </w:ins>
+    <w:ins w:id="307" w:author="Malambré, Julia | Wissensfabrik" w:date="2022-12-28T16:43:00Z">
+      <w:r>
+        <w:rPr>
+          <w:sz w:val="18"/>
+        </w:rPr>
+        <w:t>.12.2022</w:t>
       </w:r>
       <w:r>
         <w:rPr>
@@ -12192,7 +13219,7 @@
         <w:fldChar w:fldCharType="end"/>
       </w:r>
     </w:ins>
-    <w:del w:id="150" w:author="Malambré, Julia | Wissensfabrik" w:date="2022-12-28T16:43:00Z">
+    <w:del w:id="308" w:author="Malambré, Julia | Wissensfabrik" w:date="2022-12-28T16:43:00Z">
       <w:r>
         <w:rPr>
           <w:sz w:val="6"/>
@@ -12212,8 +13239,8 @@
         <w:noBreakHyphen/>
       </w:r>
     </w:del>
-    <w:ins w:id="151" w:author="Ira Diethelm" w:date="2022-12-27T08:20:00Z">
-      <w:del w:id="152" w:author="Malambré, Julia | Wissensfabrik" w:date="2022-12-28T16:43:00Z">
+    <w:ins w:id="309" w:author="Ira Diethelm" w:date="2022-12-27T08:20:00Z">
+      <w:del w:id="310" w:author="Malambré, Julia | Wissensfabrik" w:date="2022-12-28T16:43:00Z">
         <w:r>
           <w:rPr>
             <w:sz w:val="18"/>
@@ -12222,7 +13249,7 @@
         </w:r>
       </w:del>
     </w:ins>
-    <w:del w:id="153" w:author="Malambré, Julia | Wissensfabrik" w:date="2022-12-28T16:43:00Z">
+    <w:del w:id="311" w:author="Malambré, Julia | Wissensfabrik" w:date="2022-12-28T16:43:00Z">
       <w:r>
         <w:rPr>
           <w:sz w:val="18"/>
@@ -12230,8 +13257,8 @@
         <w:delText xml:space="preserve"> Einleitung</w:delText>
       </w:r>
     </w:del>
-    <w:ins w:id="154" w:author="Ira Diethelm" w:date="2022-12-27T08:20:00Z">
-      <w:del w:id="155" w:author="Malambré, Julia | Wissensfabrik" w:date="2022-12-28T16:43:00Z">
+    <w:ins w:id="312" w:author="Ira Diethelm" w:date="2022-12-27T08:20:00Z">
+      <w:del w:id="313" w:author="Malambré, Julia | Wissensfabrik" w:date="2022-12-28T16:43:00Z">
         <w:r>
           <w:rPr>
             <w:sz w:val="18"/>
@@ -12240,8 +13267,8 @@
         </w:r>
       </w:del>
     </w:ins>
-    <w:ins w:id="156" w:author="Ira Diethelm" w:date="2022-12-27T08:21:00Z">
-      <w:del w:id="157" w:author="Malambré, Julia | Wissensfabrik" w:date="2022-12-28T16:43:00Z">
+    <w:ins w:id="314" w:author="Ira Diethelm" w:date="2022-12-27T08:21:00Z">
+      <w:del w:id="315" w:author="Malambré, Julia | Wissensfabrik" w:date="2022-12-28T16:43:00Z">
         <w:r>
           <w:rPr>
             <w:sz w:val="18"/>
@@ -12250,7 +13277,7 @@
         </w:r>
       </w:del>
     </w:ins>
-    <w:del w:id="158" w:author="Malambré, Julia | Wissensfabrik" w:date="2022-12-28T16:43:00Z">
+    <w:del w:id="316" w:author="Malambré, Julia | Wissensfabrik" w:date="2022-12-28T16:43:00Z">
       <w:r>
         <w:rPr>
           <w:i/>
@@ -12650,7 +13677,7 @@
         </mc:Choice>
         <mc:Fallback>
           <w:pict>
-            <v:line w14:anchorId="49D13FF8" id="Gerader Verbinder 80" o:spid="_x0000_s1026" style="position:absolute;z-index:251662336;visibility:visible;mso-wrap-style:square;mso-width-percent:0;mso-wrap-distance-left:9pt;mso-wrap-distance-top:0;mso-wrap-distance-right:9pt;mso-wrap-distance-bottom:0;mso-position-horizontal:absolute;mso-position-horizontal-relative:page;mso-position-vertical:absolute;mso-position-vertical-relative:text;mso-width-percent:0;mso-width-relative:margin" from="76pt,.55pt" to="522.25pt,.55pt" o:gfxdata="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" strokecolor="#ffc000" strokeweight="3.5pt">
+            <v:line w14:anchorId="1B4EEDC2" id="Gerader Verbinder 80" o:spid="_x0000_s1026" style="position:absolute;z-index:251662336;visibility:visible;mso-wrap-style:square;mso-width-percent:0;mso-wrap-distance-left:9pt;mso-wrap-distance-top:0;mso-wrap-distance-right:9pt;mso-wrap-distance-bottom:0;mso-position-horizontal:absolute;mso-position-horizontal-relative:page;mso-position-vertical:absolute;mso-position-vertical-relative:text;mso-width-percent:0;mso-width-relative:margin" from="76pt,.55pt" to="522.25pt,.55pt" o:gfxdata="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" strokecolor="#ffc000" strokeweight="3.5pt">
               <v:stroke joinstyle="miter"/>
               <w10:wrap anchorx="page"/>
             </v:line>
@@ -12913,7 +13940,7 @@
         </mc:Choice>
         <mc:Fallback>
           <w:pict>
-            <v:line w14:anchorId="67C443AF" id="Gerader Verbinder 15" o:spid="_x0000_s1026" style="position:absolute;z-index:251657728;visibility:visible;mso-wrap-style:square;mso-width-percent:0;mso-wrap-distance-left:9pt;mso-wrap-distance-top:0;mso-wrap-distance-right:9pt;mso-wrap-distance-bottom:0;mso-position-horizontal:absolute;mso-position-horizontal-relative:page;mso-position-vertical:absolute;mso-position-vertical-relative:text;mso-width-percent:0;mso-width-relative:margin" from="76.2pt,39.7pt" to="517.95pt,39.7pt" o:gfxdata="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" strokecolor="#ffc000" strokeweight="4pt">
+            <v:line w14:anchorId="440B01BC" id="Gerader Verbinder 15" o:spid="_x0000_s1026" style="position:absolute;z-index:251657728;visibility:visible;mso-wrap-style:square;mso-width-percent:0;mso-wrap-distance-left:9pt;mso-wrap-distance-top:0;mso-wrap-distance-right:9pt;mso-wrap-distance-bottom:0;mso-position-horizontal:absolute;mso-position-horizontal-relative:page;mso-position-vertical:absolute;mso-position-vertical-relative:text;mso-width-percent:0;mso-width-relative:margin" from="76.2pt,39.7pt" to="517.95pt,39.7pt" o:gfxdata="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" strokecolor="#ffc000" strokeweight="4pt">
               <v:stroke joinstyle="miter"/>
               <w10:wrap anchorx="page"/>
             </v:line>

</xml_diff>

<commit_message>
Kommentare bearbeitet, Änderungen zu Modulordnern angenommen
</commit_message>
<xml_diff>
--- a/1_Einleitung/2_Einleitung.docx
+++ b/1_Einleitung/2_Einleitung.docx
@@ -401,9 +401,11 @@
               <w:tab w:val="right" w:leader="dot" w:pos="8834"/>
             </w:tabs>
             <w:rPr>
-              <w:rFonts w:ascii="Arial" w:hAnsi="Arial"/>
+              <w:rFonts w:asciiTheme="minorHAnsi" w:eastAsiaTheme="minorEastAsia" w:hAnsiTheme="minorHAnsi" w:cstheme="minorBidi"/>
               <w:bCs w:val="0"/>
+              <w:noProof/>
               <w:sz w:val="22"/>
+              <w:lang w:val="en-GB" w:eastAsia="en-GB"/>
             </w:rPr>
           </w:pPr>
           <w:r>
@@ -421,43 +423,77 @@
             </w:rPr>
             <w:fldChar w:fldCharType="separate"/>
           </w:r>
-          <w:hyperlink w:anchor="_Toc443309734" w:tooltip="Current Document" w:history="1">
+          <w:hyperlink w:anchor="_Toc123192637" w:history="1">
             <w:r>
               <w:rPr>
                 <w:rStyle w:val="Hyperlink"/>
+                <w:noProof/>
               </w:rPr>
               <w:t>1</w:t>
             </w:r>
             <w:r>
               <w:rPr>
-                <w:rFonts w:ascii="Arial" w:hAnsi="Arial"/>
+                <w:rFonts w:asciiTheme="minorHAnsi" w:eastAsiaTheme="minorEastAsia" w:hAnsiTheme="minorHAnsi" w:cstheme="minorBidi"/>
                 <w:bCs w:val="0"/>
+                <w:noProof/>
                 <w:sz w:val="22"/>
+                <w:lang w:val="en-GB" w:eastAsia="en-GB"/>
               </w:rPr>
               <w:tab/>
             </w:r>
             <w:r>
               <w:rPr>
                 <w:rStyle w:val="Hyperlink"/>
+                <w:noProof/>
               </w:rPr>
               <w:t>Einführung</w:t>
             </w:r>
             <w:r>
+              <w:rPr>
+                <w:noProof/>
+                <w:webHidden/>
+              </w:rPr>
               <w:tab/>
             </w:r>
             <w:r>
+              <w:rPr>
+                <w:noProof/>
+                <w:webHidden/>
+              </w:rPr>
               <w:fldChar w:fldCharType="begin"/>
             </w:r>
             <w:r>
-              <w:instrText xml:space="preserve"> PAGEREF _Toc443309734 \h </w:instrText>
-            </w:r>
-            <w:r>
+              <w:rPr>
+                <w:noProof/>
+                <w:webHidden/>
+              </w:rPr>
+              <w:instrText xml:space="preserve"> PAGEREF _Toc123192637 \h </w:instrText>
+            </w:r>
+            <w:r>
+              <w:rPr>
+                <w:noProof/>
+                <w:webHidden/>
+              </w:rPr>
+            </w:r>
+            <w:r>
+              <w:rPr>
+                <w:noProof/>
+                <w:webHidden/>
+              </w:rPr>
               <w:fldChar w:fldCharType="separate"/>
             </w:r>
             <w:r>
+              <w:rPr>
+                <w:noProof/>
+                <w:webHidden/>
+              </w:rPr>
               <w:t>3</w:t>
             </w:r>
             <w:r>
+              <w:rPr>
+                <w:noProof/>
+                <w:webHidden/>
+              </w:rPr>
               <w:fldChar w:fldCharType="end"/>
             </w:r>
           </w:hyperlink>
@@ -470,55 +506,92 @@
               <w:tab w:val="right" w:leader="dot" w:pos="8834"/>
             </w:tabs>
             <w:rPr>
-              <w:rFonts w:ascii="Arial" w:hAnsi="Arial"/>
+              <w:rFonts w:asciiTheme="minorHAnsi" w:eastAsiaTheme="minorEastAsia" w:hAnsiTheme="minorHAnsi" w:cstheme="minorBidi"/>
               <w:bCs w:val="0"/>
+              <w:noProof/>
               <w:sz w:val="22"/>
+              <w:lang w:val="en-GB" w:eastAsia="en-GB"/>
             </w:rPr>
           </w:pPr>
-          <w:hyperlink w:anchor="_Toc443309735" w:tooltip="Current Document" w:history="1">
+          <w:hyperlink w:anchor="_Toc123192638" w:history="1">
             <w:r>
               <w:rPr>
                 <w:rStyle w:val="Hyperlink"/>
+                <w:noProof/>
               </w:rPr>
               <w:t>2</w:t>
             </w:r>
             <w:r>
               <w:rPr>
-                <w:rFonts w:ascii="Arial" w:hAnsi="Arial"/>
+                <w:rFonts w:asciiTheme="minorHAnsi" w:eastAsiaTheme="minorEastAsia" w:hAnsiTheme="minorHAnsi" w:cstheme="minorBidi"/>
                 <w:bCs w:val="0"/>
+                <w:noProof/>
                 <w:sz w:val="22"/>
+                <w:lang w:val="en-GB" w:eastAsia="en-GB"/>
               </w:rPr>
               <w:tab/>
             </w:r>
             <w:r>
               <w:rPr>
                 <w:rStyle w:val="Hyperlink"/>
+                <w:noProof/>
               </w:rPr>
               <w:t xml:space="preserve">Die Module von IT2School </w:t>
             </w:r>
             <w:r>
               <w:rPr>
                 <w:rStyle w:val="Hyperlink"/>
+                <w:noProof/>
               </w:rPr>
               <w:noBreakHyphen/>
               <w:t xml:space="preserve"> eine Übersicht</w:t>
             </w:r>
             <w:r>
+              <w:rPr>
+                <w:noProof/>
+                <w:webHidden/>
+              </w:rPr>
               <w:tab/>
             </w:r>
             <w:r>
+              <w:rPr>
+                <w:noProof/>
+                <w:webHidden/>
+              </w:rPr>
               <w:fldChar w:fldCharType="begin"/>
             </w:r>
             <w:r>
-              <w:instrText xml:space="preserve"> PAGEREF _Toc443309735 \h </w:instrText>
-            </w:r>
-            <w:r>
+              <w:rPr>
+                <w:noProof/>
+                <w:webHidden/>
+              </w:rPr>
+              <w:instrText xml:space="preserve"> PAGEREF _Toc123192638 \h </w:instrText>
+            </w:r>
+            <w:r>
+              <w:rPr>
+                <w:noProof/>
+                <w:webHidden/>
+              </w:rPr>
+            </w:r>
+            <w:r>
+              <w:rPr>
+                <w:noProof/>
+                <w:webHidden/>
+              </w:rPr>
               <w:fldChar w:fldCharType="separate"/>
             </w:r>
             <w:r>
-              <w:t>4</w:t>
-            </w:r>
-            <w:r>
+              <w:rPr>
+                <w:noProof/>
+                <w:webHidden/>
+              </w:rPr>
+              <w:t>5</w:t>
+            </w:r>
+            <w:r>
+              <w:rPr>
+                <w:noProof/>
+                <w:webHidden/>
+              </w:rPr>
               <w:fldChar w:fldCharType="end"/>
             </w:r>
           </w:hyperlink>
@@ -531,48 +604,84 @@
               <w:tab w:val="right" w:leader="dot" w:pos="8834"/>
             </w:tabs>
             <w:rPr>
-              <w:rFonts w:ascii="Arial" w:hAnsi="Arial"/>
+              <w:rFonts w:asciiTheme="minorHAnsi" w:eastAsiaTheme="minorEastAsia" w:hAnsiTheme="minorHAnsi" w:cstheme="minorBidi"/>
               <w:bCs w:val="0"/>
+              <w:noProof/>
               <w:sz w:val="22"/>
+              <w:lang w:val="en-GB" w:eastAsia="en-GB"/>
             </w:rPr>
           </w:pPr>
-          <w:hyperlink w:anchor="_Toc443309736" w:tooltip="Current Document" w:history="1">
+          <w:hyperlink w:anchor="_Toc123192639" w:history="1">
             <w:r>
               <w:rPr>
                 <w:rStyle w:val="Hyperlink"/>
+                <w:noProof/>
               </w:rPr>
               <w:t>3</w:t>
             </w:r>
             <w:r>
               <w:rPr>
-                <w:rFonts w:ascii="Arial" w:hAnsi="Arial"/>
+                <w:rFonts w:asciiTheme="minorHAnsi" w:eastAsiaTheme="minorEastAsia" w:hAnsiTheme="minorHAnsi" w:cstheme="minorBidi"/>
                 <w:bCs w:val="0"/>
+                <w:noProof/>
                 <w:sz w:val="22"/>
+                <w:lang w:val="en-GB" w:eastAsia="en-GB"/>
               </w:rPr>
               <w:tab/>
             </w:r>
             <w:r>
               <w:rPr>
                 <w:rStyle w:val="Hyperlink"/>
+                <w:noProof/>
               </w:rPr>
               <w:t>Aufbau der Module</w:t>
             </w:r>
             <w:r>
+              <w:rPr>
+                <w:noProof/>
+                <w:webHidden/>
+              </w:rPr>
               <w:tab/>
             </w:r>
             <w:r>
+              <w:rPr>
+                <w:noProof/>
+                <w:webHidden/>
+              </w:rPr>
               <w:fldChar w:fldCharType="begin"/>
             </w:r>
             <w:r>
-              <w:instrText xml:space="preserve"> PAGEREF _Toc443309736 \h </w:instrText>
-            </w:r>
-            <w:r>
+              <w:rPr>
+                <w:noProof/>
+                <w:webHidden/>
+              </w:rPr>
+              <w:instrText xml:space="preserve"> PAGEREF _Toc123192639 \h </w:instrText>
+            </w:r>
+            <w:r>
+              <w:rPr>
+                <w:noProof/>
+                <w:webHidden/>
+              </w:rPr>
+            </w:r>
+            <w:r>
+              <w:rPr>
+                <w:noProof/>
+                <w:webHidden/>
+              </w:rPr>
               <w:fldChar w:fldCharType="separate"/>
             </w:r>
             <w:r>
-              <w:t>6</w:t>
-            </w:r>
-            <w:r>
+              <w:rPr>
+                <w:noProof/>
+                <w:webHidden/>
+              </w:rPr>
+              <w:t>8</w:t>
+            </w:r>
+            <w:r>
+              <w:rPr>
+                <w:noProof/>
+                <w:webHidden/>
+              </w:rPr>
               <w:fldChar w:fldCharType="end"/>
             </w:r>
           </w:hyperlink>
@@ -581,52 +690,88 @@
           <w:pPr>
             <w:pStyle w:val="Verzeichnis2"/>
             <w:tabs>
-              <w:tab w:val="left" w:pos="880"/>
+              <w:tab w:val="left" w:pos="850"/>
               <w:tab w:val="right" w:leader="dot" w:pos="8834"/>
             </w:tabs>
             <w:rPr>
-              <w:rFonts w:ascii="Arial" w:hAnsi="Arial"/>
+              <w:rFonts w:asciiTheme="minorHAnsi" w:eastAsiaTheme="minorEastAsia" w:hAnsiTheme="minorHAnsi" w:cstheme="minorBidi"/>
               <w:bCs w:val="0"/>
+              <w:noProof/>
               <w:sz w:val="22"/>
+              <w:lang w:val="en-GB" w:eastAsia="en-GB"/>
             </w:rPr>
           </w:pPr>
-          <w:hyperlink w:anchor="_Toc443309737" w:tooltip="Current Document" w:history="1">
+          <w:hyperlink w:anchor="_Toc123192640" w:history="1">
             <w:r>
               <w:rPr>
                 <w:rStyle w:val="Hyperlink"/>
+                <w:noProof/>
               </w:rPr>
               <w:t>3.1</w:t>
             </w:r>
             <w:r>
               <w:rPr>
-                <w:rFonts w:ascii="Arial" w:hAnsi="Arial"/>
+                <w:rFonts w:asciiTheme="minorHAnsi" w:eastAsiaTheme="minorEastAsia" w:hAnsiTheme="minorHAnsi" w:cstheme="minorBidi"/>
                 <w:bCs w:val="0"/>
+                <w:noProof/>
                 <w:sz w:val="22"/>
+                <w:lang w:val="en-GB" w:eastAsia="en-GB"/>
               </w:rPr>
               <w:tab/>
             </w:r>
             <w:r>
               <w:rPr>
                 <w:rStyle w:val="Hyperlink"/>
-              </w:rPr>
-              <w:t>Einleitung</w:t>
-            </w:r>
-            <w:r>
+                <w:noProof/>
+              </w:rPr>
+              <w:t>Einleitung des Moduls</w:t>
+            </w:r>
+            <w:r>
+              <w:rPr>
+                <w:noProof/>
+                <w:webHidden/>
+              </w:rPr>
               <w:tab/>
             </w:r>
             <w:r>
+              <w:rPr>
+                <w:noProof/>
+                <w:webHidden/>
+              </w:rPr>
               <w:fldChar w:fldCharType="begin"/>
             </w:r>
             <w:r>
-              <w:instrText xml:space="preserve"> PAGEREF _Toc443309737 \h </w:instrText>
-            </w:r>
-            <w:r>
+              <w:rPr>
+                <w:noProof/>
+                <w:webHidden/>
+              </w:rPr>
+              <w:instrText xml:space="preserve"> PAGEREF _Toc123192640 \h </w:instrText>
+            </w:r>
+            <w:r>
+              <w:rPr>
+                <w:noProof/>
+                <w:webHidden/>
+              </w:rPr>
+            </w:r>
+            <w:r>
+              <w:rPr>
+                <w:noProof/>
+                <w:webHidden/>
+              </w:rPr>
               <w:fldChar w:fldCharType="separate"/>
             </w:r>
             <w:r>
-              <w:t>8</w:t>
-            </w:r>
-            <w:r>
+              <w:rPr>
+                <w:noProof/>
+                <w:webHidden/>
+              </w:rPr>
+              <w:t>11</w:t>
+            </w:r>
+            <w:r>
+              <w:rPr>
+                <w:noProof/>
+                <w:webHidden/>
+              </w:rPr>
               <w:fldChar w:fldCharType="end"/>
             </w:r>
           </w:hyperlink>
@@ -635,52 +780,88 @@
           <w:pPr>
             <w:pStyle w:val="Verzeichnis2"/>
             <w:tabs>
-              <w:tab w:val="left" w:pos="880"/>
+              <w:tab w:val="left" w:pos="850"/>
               <w:tab w:val="right" w:leader="dot" w:pos="8834"/>
             </w:tabs>
             <w:rPr>
-              <w:rFonts w:ascii="Arial" w:hAnsi="Arial"/>
+              <w:rFonts w:asciiTheme="minorHAnsi" w:eastAsiaTheme="minorEastAsia" w:hAnsiTheme="minorHAnsi" w:cstheme="minorBidi"/>
               <w:bCs w:val="0"/>
+              <w:noProof/>
               <w:sz w:val="22"/>
+              <w:lang w:val="en-GB" w:eastAsia="en-GB"/>
             </w:rPr>
           </w:pPr>
-          <w:hyperlink w:anchor="_Toc443309738" w:tooltip="Current Document" w:history="1">
+          <w:hyperlink w:anchor="_Toc123192641" w:history="1">
             <w:r>
               <w:rPr>
                 <w:rStyle w:val="Hyperlink"/>
+                <w:noProof/>
               </w:rPr>
               <w:t>3.2</w:t>
             </w:r>
             <w:r>
               <w:rPr>
-                <w:rFonts w:ascii="Arial" w:hAnsi="Arial"/>
+                <w:rFonts w:asciiTheme="minorHAnsi" w:eastAsiaTheme="minorEastAsia" w:hAnsiTheme="minorHAnsi" w:cstheme="minorBidi"/>
                 <w:bCs w:val="0"/>
+                <w:noProof/>
                 <w:sz w:val="22"/>
+                <w:lang w:val="en-GB" w:eastAsia="en-GB"/>
               </w:rPr>
               <w:tab/>
             </w:r>
             <w:r>
               <w:rPr>
                 <w:rStyle w:val="Hyperlink"/>
+                <w:noProof/>
               </w:rPr>
               <w:t>Bedeutung und Ziele des Moduls</w:t>
             </w:r>
             <w:r>
+              <w:rPr>
+                <w:noProof/>
+                <w:webHidden/>
+              </w:rPr>
               <w:tab/>
             </w:r>
             <w:r>
+              <w:rPr>
+                <w:noProof/>
+                <w:webHidden/>
+              </w:rPr>
               <w:fldChar w:fldCharType="begin"/>
             </w:r>
             <w:r>
-              <w:instrText xml:space="preserve"> PAGEREF _Toc443309738 \h </w:instrText>
-            </w:r>
-            <w:r>
+              <w:rPr>
+                <w:noProof/>
+                <w:webHidden/>
+              </w:rPr>
+              <w:instrText xml:space="preserve"> PAGEREF _Toc123192641 \h </w:instrText>
+            </w:r>
+            <w:r>
+              <w:rPr>
+                <w:noProof/>
+                <w:webHidden/>
+              </w:rPr>
+            </w:r>
+            <w:r>
+              <w:rPr>
+                <w:noProof/>
+                <w:webHidden/>
+              </w:rPr>
               <w:fldChar w:fldCharType="separate"/>
             </w:r>
             <w:r>
-              <w:t>8</w:t>
-            </w:r>
-            <w:r>
+              <w:rPr>
+                <w:noProof/>
+                <w:webHidden/>
+              </w:rPr>
+              <w:t>11</w:t>
+            </w:r>
+            <w:r>
+              <w:rPr>
+                <w:noProof/>
+                <w:webHidden/>
+              </w:rPr>
               <w:fldChar w:fldCharType="end"/>
             </w:r>
           </w:hyperlink>
@@ -689,52 +870,88 @@
           <w:pPr>
             <w:pStyle w:val="Verzeichnis2"/>
             <w:tabs>
-              <w:tab w:val="left" w:pos="880"/>
+              <w:tab w:val="left" w:pos="850"/>
               <w:tab w:val="right" w:leader="dot" w:pos="8834"/>
             </w:tabs>
             <w:rPr>
-              <w:rFonts w:ascii="Arial" w:hAnsi="Arial"/>
+              <w:rFonts w:asciiTheme="minorHAnsi" w:eastAsiaTheme="minorEastAsia" w:hAnsiTheme="minorHAnsi" w:cstheme="minorBidi"/>
               <w:bCs w:val="0"/>
+              <w:noProof/>
               <w:sz w:val="22"/>
+              <w:lang w:val="en-GB" w:eastAsia="en-GB"/>
             </w:rPr>
           </w:pPr>
-          <w:hyperlink w:anchor="_Toc443309739" w:tooltip="Current Document" w:history="1">
+          <w:hyperlink w:anchor="_Toc123192642" w:history="1">
             <w:r>
               <w:rPr>
                 <w:rStyle w:val="Hyperlink"/>
+                <w:noProof/>
               </w:rPr>
               <w:t>3.3</w:t>
             </w:r>
             <w:r>
               <w:rPr>
-                <w:rFonts w:ascii="Arial" w:hAnsi="Arial"/>
+                <w:rFonts w:asciiTheme="minorHAnsi" w:eastAsiaTheme="minorEastAsia" w:hAnsiTheme="minorHAnsi" w:cstheme="minorBidi"/>
                 <w:bCs w:val="0"/>
+                <w:noProof/>
                 <w:sz w:val="22"/>
+                <w:lang w:val="en-GB" w:eastAsia="en-GB"/>
               </w:rPr>
               <w:tab/>
             </w:r>
             <w:r>
               <w:rPr>
                 <w:rStyle w:val="Hyperlink"/>
-              </w:rPr>
-              <w:t>Die Rolle der Unternehmensvertreterin oder des Unternehmensvertreters</w:t>
-            </w:r>
-            <w:r>
+                <w:noProof/>
+              </w:rPr>
+              <w:t>Die Rolle der Unternehmensvertreter*innen</w:t>
+            </w:r>
+            <w:r>
+              <w:rPr>
+                <w:noProof/>
+                <w:webHidden/>
+              </w:rPr>
               <w:tab/>
             </w:r>
             <w:r>
+              <w:rPr>
+                <w:noProof/>
+                <w:webHidden/>
+              </w:rPr>
               <w:fldChar w:fldCharType="begin"/>
             </w:r>
             <w:r>
-              <w:instrText xml:space="preserve"> PAGEREF _Toc443309739 \h </w:instrText>
-            </w:r>
-            <w:r>
+              <w:rPr>
+                <w:noProof/>
+                <w:webHidden/>
+              </w:rPr>
+              <w:instrText xml:space="preserve"> PAGEREF _Toc123192642 \h </w:instrText>
+            </w:r>
+            <w:r>
+              <w:rPr>
+                <w:noProof/>
+                <w:webHidden/>
+              </w:rPr>
+            </w:r>
+            <w:r>
+              <w:rPr>
+                <w:noProof/>
+                <w:webHidden/>
+              </w:rPr>
               <w:fldChar w:fldCharType="separate"/>
             </w:r>
             <w:r>
-              <w:t>8</w:t>
-            </w:r>
-            <w:r>
+              <w:rPr>
+                <w:noProof/>
+                <w:webHidden/>
+              </w:rPr>
+              <w:t>11</w:t>
+            </w:r>
+            <w:r>
+              <w:rPr>
+                <w:noProof/>
+                <w:webHidden/>
+              </w:rPr>
               <w:fldChar w:fldCharType="end"/>
             </w:r>
           </w:hyperlink>
@@ -743,52 +960,88 @@
           <w:pPr>
             <w:pStyle w:val="Verzeichnis2"/>
             <w:tabs>
-              <w:tab w:val="left" w:pos="880"/>
+              <w:tab w:val="left" w:pos="850"/>
               <w:tab w:val="right" w:leader="dot" w:pos="8834"/>
             </w:tabs>
             <w:rPr>
-              <w:rFonts w:ascii="Arial" w:hAnsi="Arial"/>
+              <w:rFonts w:asciiTheme="minorHAnsi" w:eastAsiaTheme="minorEastAsia" w:hAnsiTheme="minorHAnsi" w:cstheme="minorBidi"/>
               <w:bCs w:val="0"/>
+              <w:noProof/>
               <w:sz w:val="22"/>
+              <w:lang w:val="en-GB" w:eastAsia="en-GB"/>
             </w:rPr>
           </w:pPr>
-          <w:hyperlink w:anchor="_Toc443309740" w:tooltip="Current Document" w:history="1">
+          <w:hyperlink w:anchor="_Toc123192643" w:history="1">
             <w:r>
               <w:rPr>
                 <w:rStyle w:val="Hyperlink"/>
+                <w:noProof/>
               </w:rPr>
               <w:t>3.4</w:t>
             </w:r>
             <w:r>
               <w:rPr>
-                <w:rFonts w:ascii="Arial" w:hAnsi="Arial"/>
+                <w:rFonts w:asciiTheme="minorHAnsi" w:eastAsiaTheme="minorEastAsia" w:hAnsiTheme="minorHAnsi" w:cstheme="minorBidi"/>
                 <w:bCs w:val="0"/>
+                <w:noProof/>
                 <w:sz w:val="22"/>
+                <w:lang w:val="en-GB" w:eastAsia="en-GB"/>
               </w:rPr>
               <w:tab/>
             </w:r>
             <w:r>
               <w:rPr>
                 <w:rStyle w:val="Hyperlink"/>
+                <w:noProof/>
               </w:rPr>
               <w:t>Inhalte des Moduls</w:t>
             </w:r>
             <w:r>
+              <w:rPr>
+                <w:noProof/>
+                <w:webHidden/>
+              </w:rPr>
               <w:tab/>
             </w:r>
             <w:r>
+              <w:rPr>
+                <w:noProof/>
+                <w:webHidden/>
+              </w:rPr>
               <w:fldChar w:fldCharType="begin"/>
             </w:r>
             <w:r>
-              <w:instrText xml:space="preserve"> PAGEREF _Toc443309740 \h </w:instrText>
-            </w:r>
-            <w:r>
+              <w:rPr>
+                <w:noProof/>
+                <w:webHidden/>
+              </w:rPr>
+              <w:instrText xml:space="preserve"> PAGEREF _Toc123192643 \h </w:instrText>
+            </w:r>
+            <w:r>
+              <w:rPr>
+                <w:noProof/>
+                <w:webHidden/>
+              </w:rPr>
+            </w:r>
+            <w:r>
+              <w:rPr>
+                <w:noProof/>
+                <w:webHidden/>
+              </w:rPr>
               <w:fldChar w:fldCharType="separate"/>
             </w:r>
             <w:r>
-              <w:t>8</w:t>
-            </w:r>
-            <w:r>
+              <w:rPr>
+                <w:noProof/>
+                <w:webHidden/>
+              </w:rPr>
+              <w:t>11</w:t>
+            </w:r>
+            <w:r>
+              <w:rPr>
+                <w:noProof/>
+                <w:webHidden/>
+              </w:rPr>
               <w:fldChar w:fldCharType="end"/>
             </w:r>
           </w:hyperlink>
@@ -797,52 +1050,88 @@
           <w:pPr>
             <w:pStyle w:val="Verzeichnis2"/>
             <w:tabs>
-              <w:tab w:val="left" w:pos="880"/>
+              <w:tab w:val="left" w:pos="850"/>
               <w:tab w:val="right" w:leader="dot" w:pos="8834"/>
             </w:tabs>
             <w:rPr>
-              <w:rFonts w:ascii="Arial" w:hAnsi="Arial"/>
+              <w:rFonts w:asciiTheme="minorHAnsi" w:eastAsiaTheme="minorEastAsia" w:hAnsiTheme="minorHAnsi" w:cstheme="minorBidi"/>
               <w:bCs w:val="0"/>
+              <w:noProof/>
               <w:sz w:val="22"/>
+              <w:lang w:val="en-GB" w:eastAsia="en-GB"/>
             </w:rPr>
           </w:pPr>
-          <w:hyperlink w:anchor="_Toc443309741" w:tooltip="Current Document" w:history="1">
+          <w:hyperlink w:anchor="_Toc123192644" w:history="1">
             <w:r>
               <w:rPr>
                 <w:rStyle w:val="Hyperlink"/>
+                <w:noProof/>
               </w:rPr>
               <w:t>3.5</w:t>
             </w:r>
             <w:r>
               <w:rPr>
-                <w:rFonts w:ascii="Arial" w:hAnsi="Arial"/>
+                <w:rFonts w:asciiTheme="minorHAnsi" w:eastAsiaTheme="minorEastAsia" w:hAnsiTheme="minorHAnsi" w:cstheme="minorBidi"/>
                 <w:bCs w:val="0"/>
+                <w:noProof/>
                 <w:sz w:val="22"/>
+                <w:lang w:val="en-GB" w:eastAsia="en-GB"/>
               </w:rPr>
               <w:tab/>
             </w:r>
             <w:r>
               <w:rPr>
                 <w:rStyle w:val="Hyperlink"/>
+                <w:noProof/>
               </w:rPr>
               <w:t>Unterrichtliche Umsetzung</w:t>
             </w:r>
             <w:r>
+              <w:rPr>
+                <w:noProof/>
+                <w:webHidden/>
+              </w:rPr>
               <w:tab/>
             </w:r>
             <w:r>
+              <w:rPr>
+                <w:noProof/>
+                <w:webHidden/>
+              </w:rPr>
               <w:fldChar w:fldCharType="begin"/>
             </w:r>
             <w:r>
-              <w:instrText xml:space="preserve"> PAGEREF _Toc443309741 \h </w:instrText>
-            </w:r>
-            <w:r>
+              <w:rPr>
+                <w:noProof/>
+                <w:webHidden/>
+              </w:rPr>
+              <w:instrText xml:space="preserve"> PAGEREF _Toc123192644 \h </w:instrText>
+            </w:r>
+            <w:r>
+              <w:rPr>
+                <w:noProof/>
+                <w:webHidden/>
+              </w:rPr>
+            </w:r>
+            <w:r>
+              <w:rPr>
+                <w:noProof/>
+                <w:webHidden/>
+              </w:rPr>
               <w:fldChar w:fldCharType="separate"/>
             </w:r>
             <w:r>
-              <w:t>8</w:t>
-            </w:r>
-            <w:r>
+              <w:rPr>
+                <w:noProof/>
+                <w:webHidden/>
+              </w:rPr>
+              <w:t>11</w:t>
+            </w:r>
+            <w:r>
+              <w:rPr>
+                <w:noProof/>
+                <w:webHidden/>
+              </w:rPr>
               <w:fldChar w:fldCharType="end"/>
             </w:r>
           </w:hyperlink>
@@ -851,52 +1140,88 @@
           <w:pPr>
             <w:pStyle w:val="Verzeichnis2"/>
             <w:tabs>
-              <w:tab w:val="left" w:pos="880"/>
+              <w:tab w:val="left" w:pos="850"/>
               <w:tab w:val="right" w:leader="dot" w:pos="8834"/>
             </w:tabs>
             <w:rPr>
-              <w:rFonts w:ascii="Arial" w:hAnsi="Arial"/>
+              <w:rFonts w:asciiTheme="minorHAnsi" w:eastAsiaTheme="minorEastAsia" w:hAnsiTheme="minorHAnsi" w:cstheme="minorBidi"/>
               <w:bCs w:val="0"/>
+              <w:noProof/>
               <w:sz w:val="22"/>
+              <w:lang w:val="en-GB" w:eastAsia="en-GB"/>
             </w:rPr>
           </w:pPr>
-          <w:hyperlink w:anchor="_Toc443309742" w:tooltip="Current Document" w:history="1">
+          <w:hyperlink w:anchor="_Toc123192645" w:history="1">
             <w:r>
               <w:rPr>
                 <w:rStyle w:val="Hyperlink"/>
+                <w:noProof/>
               </w:rPr>
               <w:t>3.6</w:t>
             </w:r>
             <w:r>
               <w:rPr>
-                <w:rFonts w:ascii="Arial" w:hAnsi="Arial"/>
+                <w:rFonts w:asciiTheme="minorHAnsi" w:eastAsiaTheme="minorEastAsia" w:hAnsiTheme="minorHAnsi" w:cstheme="minorBidi"/>
                 <w:bCs w:val="0"/>
+                <w:noProof/>
                 <w:sz w:val="22"/>
+                <w:lang w:val="en-GB" w:eastAsia="en-GB"/>
               </w:rPr>
               <w:tab/>
             </w:r>
             <w:r>
               <w:rPr>
                 <w:rStyle w:val="Hyperlink"/>
+                <w:noProof/>
               </w:rPr>
               <w:t>Einbettung in verschiedene Fächer und Themen</w:t>
             </w:r>
             <w:r>
+              <w:rPr>
+                <w:noProof/>
+                <w:webHidden/>
+              </w:rPr>
               <w:tab/>
             </w:r>
             <w:r>
+              <w:rPr>
+                <w:noProof/>
+                <w:webHidden/>
+              </w:rPr>
               <w:fldChar w:fldCharType="begin"/>
             </w:r>
             <w:r>
-              <w:instrText xml:space="preserve"> PAGEREF _Toc443309742 \h </w:instrText>
-            </w:r>
-            <w:r>
+              <w:rPr>
+                <w:noProof/>
+                <w:webHidden/>
+              </w:rPr>
+              <w:instrText xml:space="preserve"> PAGEREF _Toc123192645 \h </w:instrText>
+            </w:r>
+            <w:r>
+              <w:rPr>
+                <w:noProof/>
+                <w:webHidden/>
+              </w:rPr>
+            </w:r>
+            <w:r>
+              <w:rPr>
+                <w:noProof/>
+                <w:webHidden/>
+              </w:rPr>
               <w:fldChar w:fldCharType="separate"/>
             </w:r>
             <w:r>
-              <w:t>9</w:t>
-            </w:r>
-            <w:r>
+              <w:rPr>
+                <w:noProof/>
+                <w:webHidden/>
+              </w:rPr>
+              <w:t>12</w:t>
+            </w:r>
+            <w:r>
+              <w:rPr>
+                <w:noProof/>
+                <w:webHidden/>
+              </w:rPr>
               <w:fldChar w:fldCharType="end"/>
             </w:r>
           </w:hyperlink>
@@ -905,52 +1230,88 @@
           <w:pPr>
             <w:pStyle w:val="Verzeichnis2"/>
             <w:tabs>
-              <w:tab w:val="left" w:pos="880"/>
+              <w:tab w:val="left" w:pos="850"/>
               <w:tab w:val="right" w:leader="dot" w:pos="8834"/>
             </w:tabs>
             <w:rPr>
-              <w:rFonts w:ascii="Arial" w:hAnsi="Arial"/>
+              <w:rFonts w:asciiTheme="minorHAnsi" w:eastAsiaTheme="minorEastAsia" w:hAnsiTheme="minorHAnsi" w:cstheme="minorBidi"/>
               <w:bCs w:val="0"/>
+              <w:noProof/>
               <w:sz w:val="22"/>
+              <w:lang w:val="en-GB" w:eastAsia="en-GB"/>
             </w:rPr>
           </w:pPr>
-          <w:hyperlink w:anchor="_Toc443309743" w:tooltip="Current Document" w:history="1">
+          <w:hyperlink w:anchor="_Toc123192646" w:history="1">
             <w:r>
               <w:rPr>
                 <w:rStyle w:val="Hyperlink"/>
+                <w:noProof/>
               </w:rPr>
               <w:t>3.7</w:t>
             </w:r>
             <w:r>
               <w:rPr>
-                <w:rFonts w:ascii="Arial" w:hAnsi="Arial"/>
+                <w:rFonts w:asciiTheme="minorHAnsi" w:eastAsiaTheme="minorEastAsia" w:hAnsiTheme="minorHAnsi" w:cstheme="minorBidi"/>
                 <w:bCs w:val="0"/>
+                <w:noProof/>
                 <w:sz w:val="22"/>
+                <w:lang w:val="en-GB" w:eastAsia="en-GB"/>
               </w:rPr>
               <w:tab/>
             </w:r>
             <w:r>
               <w:rPr>
                 <w:rStyle w:val="Hyperlink"/>
+                <w:noProof/>
               </w:rPr>
               <w:t>Anschlussthemen, Literatur und Links</w:t>
             </w:r>
             <w:r>
+              <w:rPr>
+                <w:noProof/>
+                <w:webHidden/>
+              </w:rPr>
               <w:tab/>
             </w:r>
             <w:r>
+              <w:rPr>
+                <w:noProof/>
+                <w:webHidden/>
+              </w:rPr>
               <w:fldChar w:fldCharType="begin"/>
             </w:r>
             <w:r>
-              <w:instrText xml:space="preserve"> PAGEREF _Toc443309743 \h </w:instrText>
-            </w:r>
-            <w:r>
+              <w:rPr>
+                <w:noProof/>
+                <w:webHidden/>
+              </w:rPr>
+              <w:instrText xml:space="preserve"> PAGEREF _Toc123192646 \h </w:instrText>
+            </w:r>
+            <w:r>
+              <w:rPr>
+                <w:noProof/>
+                <w:webHidden/>
+              </w:rPr>
+            </w:r>
+            <w:r>
+              <w:rPr>
+                <w:noProof/>
+                <w:webHidden/>
+              </w:rPr>
               <w:fldChar w:fldCharType="separate"/>
             </w:r>
             <w:r>
-              <w:t>9</w:t>
-            </w:r>
-            <w:r>
+              <w:rPr>
+                <w:noProof/>
+                <w:webHidden/>
+              </w:rPr>
+              <w:t>12</w:t>
+            </w:r>
+            <w:r>
+              <w:rPr>
+                <w:noProof/>
+                <w:webHidden/>
+              </w:rPr>
               <w:fldChar w:fldCharType="end"/>
             </w:r>
           </w:hyperlink>
@@ -963,48 +1324,84 @@
               <w:tab w:val="right" w:leader="dot" w:pos="8834"/>
             </w:tabs>
             <w:rPr>
-              <w:rFonts w:ascii="Arial" w:hAnsi="Arial"/>
+              <w:rFonts w:asciiTheme="minorHAnsi" w:eastAsiaTheme="minorEastAsia" w:hAnsiTheme="minorHAnsi" w:cstheme="minorBidi"/>
               <w:bCs w:val="0"/>
+              <w:noProof/>
               <w:sz w:val="22"/>
+              <w:lang w:val="en-GB" w:eastAsia="en-GB"/>
             </w:rPr>
           </w:pPr>
-          <w:hyperlink w:anchor="_Toc443309744" w:tooltip="Current Document" w:history="1">
+          <w:hyperlink w:anchor="_Toc123192647" w:history="1">
             <w:r>
               <w:rPr>
                 <w:rStyle w:val="Hyperlink"/>
+                <w:noProof/>
               </w:rPr>
               <w:t>4</w:t>
             </w:r>
             <w:r>
               <w:rPr>
-                <w:rFonts w:ascii="Arial" w:hAnsi="Arial"/>
+                <w:rFonts w:asciiTheme="minorHAnsi" w:eastAsiaTheme="minorEastAsia" w:hAnsiTheme="minorHAnsi" w:cstheme="minorBidi"/>
                 <w:bCs w:val="0"/>
+                <w:noProof/>
                 <w:sz w:val="22"/>
+                <w:lang w:val="en-GB" w:eastAsia="en-GB"/>
               </w:rPr>
               <w:tab/>
             </w:r>
             <w:r>
               <w:rPr>
                 <w:rStyle w:val="Hyperlink"/>
+                <w:noProof/>
               </w:rPr>
               <w:t>Kommentare zu den Arbeitsmaterialien</w:t>
             </w:r>
             <w:r>
+              <w:rPr>
+                <w:noProof/>
+                <w:webHidden/>
+              </w:rPr>
               <w:tab/>
             </w:r>
             <w:r>
+              <w:rPr>
+                <w:noProof/>
+                <w:webHidden/>
+              </w:rPr>
               <w:fldChar w:fldCharType="begin"/>
             </w:r>
             <w:r>
-              <w:instrText xml:space="preserve"> PAGEREF _Toc443309744 \h </w:instrText>
-            </w:r>
-            <w:r>
+              <w:rPr>
+                <w:noProof/>
+                <w:webHidden/>
+              </w:rPr>
+              <w:instrText xml:space="preserve"> PAGEREF _Toc123192647 \h </w:instrText>
+            </w:r>
+            <w:r>
+              <w:rPr>
+                <w:noProof/>
+                <w:webHidden/>
+              </w:rPr>
+            </w:r>
+            <w:r>
+              <w:rPr>
+                <w:noProof/>
+                <w:webHidden/>
+              </w:rPr>
               <w:fldChar w:fldCharType="separate"/>
             </w:r>
             <w:r>
-              <w:t>9</w:t>
-            </w:r>
-            <w:r>
+              <w:rPr>
+                <w:noProof/>
+                <w:webHidden/>
+              </w:rPr>
+              <w:t>12</w:t>
+            </w:r>
+            <w:r>
+              <w:rPr>
+                <w:noProof/>
+                <w:webHidden/>
+              </w:rPr>
               <w:fldChar w:fldCharType="end"/>
             </w:r>
           </w:hyperlink>
@@ -1017,48 +1414,84 @@
               <w:tab w:val="right" w:leader="dot" w:pos="8834"/>
             </w:tabs>
             <w:rPr>
-              <w:rFonts w:ascii="Arial" w:hAnsi="Arial"/>
+              <w:rFonts w:asciiTheme="minorHAnsi" w:eastAsiaTheme="minorEastAsia" w:hAnsiTheme="minorHAnsi" w:cstheme="minorBidi"/>
               <w:bCs w:val="0"/>
+              <w:noProof/>
               <w:sz w:val="22"/>
+              <w:lang w:val="en-GB" w:eastAsia="en-GB"/>
             </w:rPr>
           </w:pPr>
-          <w:hyperlink w:anchor="_Toc443309745" w:tooltip="Current Document" w:history="1">
+          <w:hyperlink w:anchor="_Toc123192648" w:history="1">
             <w:r>
               <w:rPr>
                 <w:rStyle w:val="Hyperlink"/>
+                <w:noProof/>
               </w:rPr>
               <w:t>5</w:t>
             </w:r>
             <w:r>
               <w:rPr>
-                <w:rFonts w:ascii="Arial" w:hAnsi="Arial"/>
+                <w:rFonts w:asciiTheme="minorHAnsi" w:eastAsiaTheme="minorEastAsia" w:hAnsiTheme="minorHAnsi" w:cstheme="minorBidi"/>
                 <w:bCs w:val="0"/>
+                <w:noProof/>
                 <w:sz w:val="22"/>
+                <w:lang w:val="en-GB" w:eastAsia="en-GB"/>
               </w:rPr>
               <w:tab/>
             </w:r>
             <w:r>
               <w:rPr>
                 <w:rStyle w:val="Hyperlink"/>
+                <w:noProof/>
               </w:rPr>
               <w:t>Die Akteure des Projekts und ihre Rollen</w:t>
             </w:r>
             <w:r>
+              <w:rPr>
+                <w:noProof/>
+                <w:webHidden/>
+              </w:rPr>
               <w:tab/>
             </w:r>
             <w:r>
+              <w:rPr>
+                <w:noProof/>
+                <w:webHidden/>
+              </w:rPr>
               <w:fldChar w:fldCharType="begin"/>
             </w:r>
             <w:r>
-              <w:instrText xml:space="preserve"> PAGEREF _Toc443309745 \h </w:instrText>
-            </w:r>
-            <w:r>
+              <w:rPr>
+                <w:noProof/>
+                <w:webHidden/>
+              </w:rPr>
+              <w:instrText xml:space="preserve"> PAGEREF _Toc123192648 \h </w:instrText>
+            </w:r>
+            <w:r>
+              <w:rPr>
+                <w:noProof/>
+                <w:webHidden/>
+              </w:rPr>
+            </w:r>
+            <w:r>
+              <w:rPr>
+                <w:noProof/>
+                <w:webHidden/>
+              </w:rPr>
               <w:fldChar w:fldCharType="separate"/>
             </w:r>
             <w:r>
-              <w:t>10</w:t>
-            </w:r>
-            <w:r>
+              <w:rPr>
+                <w:noProof/>
+                <w:webHidden/>
+              </w:rPr>
+              <w:t>13</w:t>
+            </w:r>
+            <w:r>
+              <w:rPr>
+                <w:noProof/>
+                <w:webHidden/>
+              </w:rPr>
               <w:fldChar w:fldCharType="end"/>
             </w:r>
           </w:hyperlink>
@@ -1071,48 +1504,84 @@
               <w:tab w:val="right" w:leader="dot" w:pos="8834"/>
             </w:tabs>
             <w:rPr>
-              <w:rFonts w:ascii="Arial" w:hAnsi="Arial"/>
+              <w:rFonts w:asciiTheme="minorHAnsi" w:eastAsiaTheme="minorEastAsia" w:hAnsiTheme="minorHAnsi" w:cstheme="minorBidi"/>
               <w:bCs w:val="0"/>
+              <w:noProof/>
               <w:sz w:val="22"/>
+              <w:lang w:val="en-GB" w:eastAsia="en-GB"/>
             </w:rPr>
           </w:pPr>
-          <w:hyperlink w:anchor="_Toc443309746" w:tooltip="Current Document" w:history="1">
+          <w:hyperlink w:anchor="_Toc123192649" w:history="1">
             <w:r>
               <w:rPr>
                 <w:rStyle w:val="Hyperlink"/>
+                <w:noProof/>
               </w:rPr>
               <w:t>6</w:t>
             </w:r>
             <w:r>
               <w:rPr>
-                <w:rFonts w:ascii="Arial" w:hAnsi="Arial"/>
+                <w:rFonts w:asciiTheme="minorHAnsi" w:eastAsiaTheme="minorEastAsia" w:hAnsiTheme="minorHAnsi" w:cstheme="minorBidi"/>
                 <w:bCs w:val="0"/>
+                <w:noProof/>
                 <w:sz w:val="22"/>
+                <w:lang w:val="en-GB" w:eastAsia="en-GB"/>
               </w:rPr>
               <w:tab/>
             </w:r>
             <w:r>
               <w:rPr>
                 <w:rStyle w:val="Hyperlink"/>
+                <w:noProof/>
               </w:rPr>
               <w:t>Bestandteile von IT2School-Infobox</w:t>
             </w:r>
             <w:r>
+              <w:rPr>
+                <w:noProof/>
+                <w:webHidden/>
+              </w:rPr>
               <w:tab/>
             </w:r>
             <w:r>
+              <w:rPr>
+                <w:noProof/>
+                <w:webHidden/>
+              </w:rPr>
               <w:fldChar w:fldCharType="begin"/>
             </w:r>
             <w:r>
-              <w:instrText xml:space="preserve"> PAGEREF _Toc443309746 \h </w:instrText>
-            </w:r>
-            <w:r>
+              <w:rPr>
+                <w:noProof/>
+                <w:webHidden/>
+              </w:rPr>
+              <w:instrText xml:space="preserve"> PAGEREF _Toc123192649 \h </w:instrText>
+            </w:r>
+            <w:r>
+              <w:rPr>
+                <w:noProof/>
+                <w:webHidden/>
+              </w:rPr>
+            </w:r>
+            <w:r>
+              <w:rPr>
+                <w:noProof/>
+                <w:webHidden/>
+              </w:rPr>
               <w:fldChar w:fldCharType="separate"/>
             </w:r>
             <w:r>
-              <w:t>11</w:t>
-            </w:r>
-            <w:r>
+              <w:rPr>
+                <w:noProof/>
+                <w:webHidden/>
+              </w:rPr>
+              <w:t>14</w:t>
+            </w:r>
+            <w:r>
+              <w:rPr>
+                <w:noProof/>
+                <w:webHidden/>
+              </w:rPr>
               <w:fldChar w:fldCharType="end"/>
             </w:r>
           </w:hyperlink>
@@ -1138,7 +1607,7 @@
         <w:pStyle w:val="berschrift1"/>
       </w:pPr>
       <w:bookmarkStart w:id="0" w:name="_Toc433292495"/>
-      <w:bookmarkStart w:id="1" w:name="_Toc443309734"/>
+      <w:bookmarkStart w:id="1" w:name="_Toc123192637"/>
       <w:r>
         <w:lastRenderedPageBreak/>
         <w:t>Einführung</w:t>
@@ -1289,7 +1758,7 @@
         <mc:AlternateContent>
           <mc:Choice Requires="wpg">
             <w:drawing>
-              <wp:anchor distT="0" distB="0" distL="114300" distR="114300" simplePos="0" relativeHeight="251604992" behindDoc="1" locked="0" layoutInCell="1" allowOverlap="1" wp14:anchorId="7C3128E2" wp14:editId="04FA5D04">
+              <wp:anchor distT="0" distB="0" distL="114300" distR="114300" simplePos="0" relativeHeight="251656192" behindDoc="1" locked="0" layoutInCell="1" allowOverlap="1" wp14:anchorId="7C3128E2" wp14:editId="04FA5D04">
                 <wp:simplePos x="0" y="0"/>
                 <wp:positionH relativeFrom="margin">
                   <wp:align>right</wp:align>
@@ -1500,7 +1969,27 @@
                                     <w:color w:val="000000"/>
                                     <w:szCs w:val="21"/>
                                   </w:rPr>
-                                  <w:t>IT selber machen und teilen</w:t>
+                                  <w:t xml:space="preserve">IT </w:t>
+                                </w:r>
+                                <w:proofErr w:type="gramStart"/>
+                                <w:r>
+                                  <w:rPr>
+                                    <w:rFonts w:ascii="Arial" w:hAnsi="Arial"/>
+                                    <w:b/>
+                                    <w:color w:val="000000"/>
+                                    <w:szCs w:val="21"/>
+                                  </w:rPr>
+                                  <w:t>selber</w:t>
+                                </w:r>
+                                <w:proofErr w:type="gramEnd"/>
+                                <w:r>
+                                  <w:rPr>
+                                    <w:rFonts w:ascii="Arial" w:hAnsi="Arial"/>
+                                    <w:b/>
+                                    <w:color w:val="000000"/>
+                                    <w:szCs w:val="21"/>
+                                  </w:rPr>
+                                  <w:t xml:space="preserve"> machen und teilen</w:t>
                                 </w:r>
                               </w:p>
                             </w:txbxContent>
@@ -1799,7 +2288,7 @@
           </mc:Choice>
           <mc:Fallback>
             <w:pict>
-              <v:group w14:anchorId="7C3128E2" id="Diagramm 9" o:spid="_x0000_s1029" style="position:absolute;left:0;text-align:left;margin-left:201.2pt;margin-top:.3pt;width:252.4pt;height:112.5pt;z-index:-251711488;mso-position-horizontal:right;mso-position-horizontal-relative:margin;mso-width-relative:margin;mso-height-relative:margin" coordsize="0,0" wrapcoords="255 -10 0 566 0 21014 126 21590 21431 21590 21560 21014 21560 566 21303 -10 255 -10" o:gfxdata="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">
+              <v:group w14:anchorId="7C3128E2" id="Diagramm 9" o:spid="_x0000_s1029" style="position:absolute;left:0;text-align:left;margin-left:201.2pt;margin-top:.3pt;width:252.4pt;height:112.5pt;z-index:-251660288;mso-position-horizontal:right;mso-position-horizontal-relative:margin;mso-width-relative:margin;mso-height-relative:margin" coordsize="0,0" wrapcoords="255 -10 0 566 0 21014 126 21590 21431 21590 21560 21014 21560 566 21303 -10 255 -10" o:gfxdata="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">
                 <v:group id="Gruppieren 3" o:spid="_x0000_s1030" style="position:absolute;left:444182;top:-444182;width:714375;height:1602740" coordsize="7143,16027" o:gfxdata="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">
                   <v:shape id="Rechteck: eine Ecke abgerundet 4" o:spid="_x0000_s1031" style="position:absolute;width:7144;height:16026;rotation:-5898241fd;visibility:visible;mso-wrap-style:square;v-text-anchor:top" coordsize="714375,1602740" o:gfxdata="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" path="m,l595310,v65758,,119065,53307,119065,119065l714375,1602740,,1602740,,xe" fillcolor="#ffc000" strokecolor="white [3212]" strokeweight="1pt">
                     <v:stroke joinstyle="miter"/>
@@ -1839,7 +2328,27 @@
                               <w:color w:val="000000"/>
                               <w:szCs w:val="21"/>
                             </w:rPr>
-                            <w:t>IT selber machen und teilen</w:t>
+                            <w:t xml:space="preserve">IT </w:t>
+                          </w:r>
+                          <w:proofErr w:type="gramStart"/>
+                          <w:r>
+                            <w:rPr>
+                              <w:rFonts w:ascii="Arial" w:hAnsi="Arial"/>
+                              <w:b/>
+                              <w:color w:val="000000"/>
+                              <w:szCs w:val="21"/>
+                            </w:rPr>
+                            <w:t>selber</w:t>
+                          </w:r>
+                          <w:proofErr w:type="gramEnd"/>
+                          <w:r>
+                            <w:rPr>
+                              <w:rFonts w:ascii="Arial" w:hAnsi="Arial"/>
+                              <w:b/>
+                              <w:color w:val="000000"/>
+                              <w:szCs w:val="21"/>
+                            </w:rPr>
+                            <w:t xml:space="preserve"> machen und teilen</w:t>
                           </w:r>
                         </w:p>
                       </w:txbxContent>
@@ -2120,7 +2629,15 @@
         <w:t xml:space="preserve"> </w:t>
       </w:r>
       <w:r>
-        <w:t>B. CS unplugged, Programmieren, Physical Computing oder Computational Thinking) konzentrieren oder nur Materialien bereitstellen, nimmt dieses Projekt die IT ganzheitlich in den Blick und bringt gemeinsam mit den Unternehmensvertreter</w:t>
+        <w:t xml:space="preserve">B. CS unplugged, Programmieren, </w:t>
+      </w:r>
+      <w:proofErr w:type="spellStart"/>
+      <w:r>
+        <w:t>Physical</w:t>
+      </w:r>
+      <w:proofErr w:type="spellEnd"/>
+      <w:r>
+        <w:t xml:space="preserve"> Computing oder Computational Thinking) konzentrieren oder nur Materialien bereitstellen, nimmt dieses Projekt die IT ganzheitlich in den Blick und bringt gemeinsam mit den Unternehmensvertreter</w:t>
       </w:r>
       <w:ins w:id="35" w:author="Ira Diethelm" w:date="2022-12-29T07:39:00Z">
         <w:r>
@@ -2148,7 +2665,7 @@
         <w:pStyle w:val="berschrift1"/>
       </w:pPr>
       <w:bookmarkStart w:id="37" w:name="_Toc433292496"/>
-      <w:bookmarkStart w:id="38" w:name="_Toc443309735"/>
+      <w:bookmarkStart w:id="38" w:name="_Toc123192638"/>
       <w:r>
         <w:lastRenderedPageBreak/>
         <w:t xml:space="preserve">Die Module von IT2School </w:t>
@@ -2354,7 +2871,21 @@
               <w:rPr>
                 <w:szCs w:val="20"/>
               </w:rPr>
-              <w:t xml:space="preserve"> die analogen Wurzeln der IT: Sie erstellen ein Blinzelprotokoll, haben die Möglichkeit einen Morseapparat und ein Dosentelefon zu bauen und befassen sich mit der Übertragung und Verschlüsselung von Informationen.</w:t>
+              <w:t xml:space="preserve"> die analogen Wurzeln der IT: Sie erstellen ein </w:t>
+            </w:r>
+            <w:proofErr w:type="spellStart"/>
+            <w:r>
+              <w:rPr>
+                <w:szCs w:val="20"/>
+              </w:rPr>
+              <w:t>Blinzelprotokoll</w:t>
+            </w:r>
+            <w:proofErr w:type="spellEnd"/>
+            <w:r>
+              <w:rPr>
+                <w:szCs w:val="20"/>
+              </w:rPr>
+              <w:t>, haben die Möglichkeit einen Morseapparat und ein Dosentelefon zu bauen und befassen sich mit der Übertragung und Verschlüsselung von Informationen.</w:t>
             </w:r>
           </w:p>
         </w:tc>
@@ -2624,7 +3155,21 @@
               <w:rPr>
                 <w:szCs w:val="20"/>
               </w:rPr>
-              <w:t>3D-Druck, Modellierung und Augmented/Virtual Reality</w:t>
+              <w:t xml:space="preserve">3D-Druck, Modellierung und </w:t>
+            </w:r>
+            <w:proofErr w:type="spellStart"/>
+            <w:r>
+              <w:rPr>
+                <w:szCs w:val="20"/>
+              </w:rPr>
+              <w:t>Augmented</w:t>
+            </w:r>
+            <w:proofErr w:type="spellEnd"/>
+            <w:r>
+              <w:rPr>
+                <w:szCs w:val="20"/>
+              </w:rPr>
+              <w:t>/Virtual Reality</w:t>
             </w:r>
           </w:p>
         </w:tc>
@@ -2872,11 +3417,19 @@
                 <w:szCs w:val="20"/>
               </w:rPr>
             </w:pPr>
-            <w:r>
-              <w:rPr>
-                <w:szCs w:val="20"/>
-              </w:rPr>
-              <w:t>MocoMoco –</w:t>
+            <w:proofErr w:type="spellStart"/>
+            <w:r>
+              <w:rPr>
+                <w:szCs w:val="20"/>
+              </w:rPr>
+              <w:t>MocoMoco</w:t>
+            </w:r>
+            <w:proofErr w:type="spellEnd"/>
+            <w:r>
+              <w:rPr>
+                <w:szCs w:val="20"/>
+              </w:rPr>
+              <w:t xml:space="preserve"> –</w:t>
             </w:r>
             <w:r>
               <w:rPr>
@@ -3884,9 +4437,14 @@
                 <w:t xml:space="preserve">kleine Roboter oder </w:t>
               </w:r>
             </w:ins>
+            <w:proofErr w:type="spellStart"/>
             <w:ins w:id="66" w:author="Ira Diethelm" w:date="2022-12-27T08:32:00Z">
               <w:r>
-                <w:t xml:space="preserve">Littlebits an. Die kleinen, elektronischen Bauelemente lassen sich magnetisch miteinander verbinden, wodurch einfache Schaltkreise entstehen. Hierdurch wird ein spielerischer Zugang zu den Grundlagen der </w:t>
+                <w:t>Littlebits</w:t>
+              </w:r>
+              <w:proofErr w:type="spellEnd"/>
+              <w:r>
+                <w:t xml:space="preserve"> an. Die kleinen, elektronischen Bauelemente lassen sich magnetisch miteinander verbinden, wodurch einfache Schaltkreise entstehen. Hierdurch wird ein spielerischer Zugang zu den Grundlagen der </w:t>
               </w:r>
               <w:del w:id="67" w:author="Malambré, Julia | Wissensfabrik" w:date="2022-12-28T17:02:00Z">
                 <w:r>
@@ -4072,7 +4630,21 @@
                 <w:rPr>
                   <w:szCs w:val="20"/>
                 </w:rPr>
-                <w:t xml:space="preserve"> mit tragbaren und interaktiven Systemen und Controllern, wie sie beispielsweise in smarten Kleidungsstücken und Accessoires oder Smart Watches und FitnessTrackern Anwendung finden. Sie haben die Möglichkeit in eigenen Projekten selbst smarte Kleidung zu designen und zu erstellen.</w:t>
+                <w:t xml:space="preserve"> mit tragbaren und interaktiven Systemen und Controllern, wie sie beispielsweise in smarten Kleidungsstücken und Accessoires oder Smart Watches und </w:t>
+              </w:r>
+              <w:proofErr w:type="spellStart"/>
+              <w:r>
+                <w:rPr>
+                  <w:szCs w:val="20"/>
+                </w:rPr>
+                <w:t>FitnessTrackern</w:t>
+              </w:r>
+              <w:proofErr w:type="spellEnd"/>
+              <w:r>
+                <w:rPr>
+                  <w:szCs w:val="20"/>
+                </w:rPr>
+                <w:t xml:space="preserve"> Anwendung finden. Sie haben die Möglichkeit in eigenen Projekten selbst smarte Kleidung zu designen und zu erstellen.</w:t>
               </w:r>
             </w:ins>
           </w:p>
@@ -4191,7 +4763,15 @@
             </w:ins>
             <w:ins w:id="91" w:author="Ira Diethelm" w:date="2022-12-27T08:38:00Z">
               <w:r>
-                <w:t>, der einem BB8 aus StarWars ähnelt</w:t>
+                <w:t xml:space="preserve">, der einem BB8 aus </w:t>
+              </w:r>
+              <w:proofErr w:type="spellStart"/>
+              <w:r>
+                <w:t>StarWars</w:t>
+              </w:r>
+              <w:proofErr w:type="spellEnd"/>
+              <w:r>
+                <w:t xml:space="preserve"> ähnelt</w:t>
               </w:r>
             </w:ins>
             <w:ins w:id="92" w:author="Ira Diethelm" w:date="2022-12-27T08:36:00Z">
@@ -4206,7 +4786,11 @@
             </w:ins>
             <w:ins w:id="94" w:author="Ira Diethelm" w:date="2022-12-27T08:36:00Z">
               <w:r>
-                <w:t>Mit Hilfe von verschiedensten Materialien wie Styroporkugeln und Pappmaché, sowie einem Blu</w:t>
+                <w:t xml:space="preserve">Mit Hilfe von verschiedensten Materialien wie Styroporkugeln und Pappmaché, sowie einem </w:t>
+              </w:r>
+              <w:proofErr w:type="spellStart"/>
+              <w:r>
+                <w:t>Blu</w:t>
               </w:r>
             </w:ins>
             <w:ins w:id="95" w:author="Ira Diethelm" w:date="2022-12-27T08:37:00Z">
@@ -4226,7 +4810,11 @@
             </w:ins>
             <w:ins w:id="98" w:author="Ira Diethelm" w:date="2022-12-27T08:36:00Z">
               <w:r>
-                <w:t xml:space="preserve">ight-Controller oder einem Arduino-Board kann </w:t>
+                <w:t>ight</w:t>
+              </w:r>
+              <w:proofErr w:type="spellEnd"/>
+              <w:r>
+                <w:t xml:space="preserve">-Controller oder einem Arduino-Board kann </w:t>
               </w:r>
             </w:ins>
             <w:ins w:id="99" w:author="Ira Diethelm" w:date="2022-12-27T08:38:00Z">
@@ -4885,97 +5473,34 @@
           <w:t xml:space="preserve"> </w:t>
         </w:r>
       </w:ins>
-      <w:ins w:id="169" w:author="Ira Diethelm" w:date="2022-12-27T08:40:00Z">
-        <w:del w:id="170" w:author="Malambré, Julia | Wissensfabrik" w:date="2022-12-28T17:04:00Z">
-          <w:r>
-            <w:delText xml:space="preserve">Weitere Erweiterungsmodule, die von oder für unsere Partner erstellt wurden, stehen online zur Verfügung. </w:delText>
-          </w:r>
-        </w:del>
-      </w:ins>
     </w:p>
     <w:p>
       <w:pPr>
         <w:jc w:val="both"/>
       </w:pPr>
-      <w:ins w:id="171" w:author="Malambré, Julia | Wissensfabrik" w:date="2022-12-28T17:08:00Z">
-        <w:r>
-          <w:t>Die Module von IT2School werden durch sieben Basis- und Au</w:t>
-        </w:r>
-      </w:ins>
-      <w:ins w:id="172" w:author="Malambré, Julia | Wissensfabrik" w:date="2022-12-28T17:09:00Z">
-        <w:r>
-          <w:t xml:space="preserve">fbaumodule </w:t>
-        </w:r>
-      </w:ins>
-      <w:ins w:id="173" w:author="Malambré, Julia | Wissensfabrik" w:date="2022-12-28T17:08:00Z">
-        <w:r>
-          <w:t>zum Thema Künstliche Intelligen</w:t>
-        </w:r>
-      </w:ins>
-      <w:ins w:id="174" w:author="Malambré, Julia | Wissensfabrik" w:date="2022-12-28T17:09:00Z">
-        <w:r>
-          <w:t>z</w:t>
-        </w:r>
-      </w:ins>
-      <w:ins w:id="175" w:author="Malambré, Julia | Wissensfabrik" w:date="2022-12-28T17:08:00Z">
-        <w:r>
-          <w:t xml:space="preserve"> ergänzt</w:t>
-        </w:r>
-        <w:commentRangeStart w:id="176"/>
-        <w:r>
-          <w:t>.</w:t>
-        </w:r>
-      </w:ins>
-      <w:ins w:id="177" w:author="Ira Diethelm" w:date="2022-12-27T08:10:00Z">
-        <w:del w:id="178" w:author="Malambré, Julia | Wissensfabrik" w:date="2022-12-28T17:09:00Z">
-          <w:r>
-            <w:delText xml:space="preserve">Darüber hinaus </w:delText>
-          </w:r>
-        </w:del>
-      </w:ins>
-      <w:ins w:id="179" w:author="Ira Diethelm" w:date="2022-12-27T08:11:00Z">
-        <w:del w:id="180" w:author="Malambré, Julia | Wissensfabrik" w:date="2022-12-28T17:09:00Z">
-          <w:r>
-            <w:delText xml:space="preserve">sind in einem weiteren Ordner </w:delText>
-          </w:r>
-        </w:del>
-      </w:ins>
-      <w:ins w:id="181" w:author="Ira Diethelm" w:date="2022-12-27T08:40:00Z">
-        <w:del w:id="182" w:author="Malambré, Julia | Wissensfabrik" w:date="2022-12-28T17:09:00Z">
-          <w:r>
-            <w:delText>Basis- und Aufbau</w:delText>
-          </w:r>
-        </w:del>
-      </w:ins>
-      <w:ins w:id="183" w:author="Ira Diethelm" w:date="2022-12-27T08:41:00Z">
-        <w:del w:id="184" w:author="Malambré, Julia | Wissensfabrik" w:date="2022-12-28T17:09:00Z">
-          <w:r>
-            <w:delText>m</w:delText>
-          </w:r>
-        </w:del>
-      </w:ins>
-      <w:ins w:id="185" w:author="Ira Diethelm" w:date="2022-12-27T08:11:00Z">
-        <w:del w:id="186" w:author="Malambré, Julia | Wissensfabrik" w:date="2022-12-28T17:09:00Z">
-          <w:r>
-            <w:delText>odule zum Thema Künstliche Intelligenz enthalten</w:delText>
-          </w:r>
-        </w:del>
-      </w:ins>
-      <w:commentRangeEnd w:id="176"/>
+      <w:r>
+        <w:t>Die Module von IT2School werden durch sieben Basis- und Aufbaumodule zum Thema Künstliche Intelligenz ergänzt</w:t>
+      </w:r>
+      <w:commentRangeStart w:id="169"/>
+      <w:commentRangeStart w:id="170"/>
+      <w:r>
+        <w:t>.</w:t>
+      </w:r>
+      <w:commentRangeEnd w:id="169"/>
       <w:r>
         <w:rPr>
           <w:rStyle w:val="Kommentarzeichen"/>
         </w:rPr>
-        <w:commentReference w:id="176"/>
-      </w:r>
-      <w:ins w:id="187" w:author="Ira Diethelm" w:date="2022-12-27T08:11:00Z">
-        <w:del w:id="188" w:author="Malambré, Julia | Wissensfabrik" w:date="2022-12-28T17:09:00Z">
-          <w:r>
-            <w:delText>.</w:delText>
-          </w:r>
-        </w:del>
-      </w:ins>
-      <w:ins w:id="189" w:author="Ira Diethelm" w:date="2022-12-27T08:41:00Z">
+        <w:commentReference w:id="169"/>
+      </w:r>
+      <w:commentRangeEnd w:id="170"/>
+      <w:r>
+        <w:rPr>
+          <w:rStyle w:val="Kommentarzeichen"/>
+        </w:rPr>
+        <w:commentReference w:id="170"/>
+      </w:r>
+      <w:ins w:id="171" w:author="Ira Diethelm" w:date="2022-12-27T08:41:00Z">
         <w:r>
           <w:t xml:space="preserve"> </w:t>
         </w:r>
@@ -4985,29 +5510,28 @@
       <w:pPr>
         <w:pStyle w:val="berschrift1"/>
       </w:pPr>
-      <w:bookmarkStart w:id="190" w:name="_Toc433292497"/>
-      <w:bookmarkStart w:id="191" w:name="_Toc443309736"/>
+      <w:bookmarkStart w:id="172" w:name="_Toc433292497"/>
+      <w:bookmarkStart w:id="173" w:name="_Toc123192639"/>
       <w:r>
         <w:t>Aufbau der Module</w:t>
       </w:r>
-      <w:bookmarkEnd w:id="190"/>
-      <w:bookmarkEnd w:id="191"/>
+      <w:bookmarkEnd w:id="172"/>
+      <w:bookmarkEnd w:id="173"/>
     </w:p>
     <w:p>
       <w:pPr>
         <w:jc w:val="both"/>
         <w:rPr>
-          <w:ins w:id="192" w:author="Ira Diethelm" w:date="2022-12-29T07:29:00Z"/>
+          <w:ins w:id="174" w:author="Ira Diethelm" w:date="2022-12-29T07:29:00Z"/>
         </w:rPr>
       </w:pPr>
-      <w:commentRangeStart w:id="193"/>
-      <w:del w:id="194" w:author="Ira Diethelm" w:date="2022-12-29T07:29:00Z">
+      <w:del w:id="175" w:author="Ira Diethelm" w:date="2022-12-29T07:29:00Z">
         <w:r>
           <w:rPr>
             <w:noProof/>
           </w:rPr>
           <w:drawing>
-            <wp:anchor distT="0" distB="0" distL="114300" distR="114300" simplePos="0" relativeHeight="251659776" behindDoc="1" locked="0" layoutInCell="1" allowOverlap="1" wp14:anchorId="13CF201F" wp14:editId="1ED38D65">
+            <wp:anchor distT="0" distB="0" distL="114300" distR="114300" simplePos="0" relativeHeight="251661312" behindDoc="1" locked="0" layoutInCell="1" allowOverlap="1" wp14:anchorId="13CF201F" wp14:editId="1ED38D65">
               <wp:simplePos x="0" y="0"/>
               <wp:positionH relativeFrom="margin">
                 <wp:posOffset>3175</wp:posOffset>
@@ -5070,13 +5594,6 @@
           </w:drawing>
         </w:r>
       </w:del>
-      <w:commentRangeEnd w:id="193"/>
-      <w:r>
-        <w:rPr>
-          <w:rStyle w:val="Kommentarzeichen"/>
-        </w:rPr>
-        <w:commentReference w:id="193"/>
-      </w:r>
       <w:r>
         <w:t xml:space="preserve">Das Modul </w:t>
       </w:r>
@@ -5096,12 +5613,12 @@
       <w:r>
         <w:t xml:space="preserve"> bildet die Basis für alle Module. Es bietet einen einfachen und vor allem analogen Einstieg in die Grundlagen der Informatik. Einige der Module sind sowohl für die </w:t>
       </w:r>
-      <w:del w:id="195" w:author="Ira Diethelm" w:date="2022-12-29T07:37:00Z">
+      <w:del w:id="176" w:author="Ira Diethelm" w:date="2022-12-29T07:37:00Z">
         <w:r>
           <w:delText>Schülerinnen und Schüler</w:delText>
         </w:r>
       </w:del>
-      <w:ins w:id="196" w:author="Ira Diethelm" w:date="2022-12-29T07:37:00Z">
+      <w:ins w:id="177" w:author="Ira Diethelm" w:date="2022-12-29T07:37:00Z">
         <w:r>
           <w:t>Schüler*innen</w:t>
         </w:r>
@@ -5118,91 +5635,33 @@
       <w:r>
         <w:t xml:space="preserve"> in Modul B7. Zudem unterscheiden sich die Module in ihrem methodischen Charakter: Einige sind durch Arbeitsblätter klar strukturiert, andere offen und </w:t>
       </w:r>
-      <w:commentRangeStart w:id="197"/>
       <w:r>
         <w:lastRenderedPageBreak/>
-        <w:t>projektorientiert</w:t>
-      </w:r>
-      <w:commentRangeEnd w:id="197"/>
-      <w:r>
-        <w:rPr>
-          <w:rStyle w:val="Kommentarzeichen"/>
-        </w:rPr>
-        <w:commentReference w:id="197"/>
-      </w:r>
-      <w:r>
-        <w:t>.</w:t>
+        <w:t>projektorientiert.</w:t>
       </w:r>
     </w:p>
     <w:p>
       <w:pPr>
         <w:jc w:val="both"/>
       </w:pPr>
-      <w:ins w:id="198" w:author="Ira Diethelm" w:date="2022-12-29T07:29:00Z">
-        <w:r>
-          <w:rPr>
-            <w:noProof/>
-          </w:rPr>
-          <w:drawing>
-            <wp:inline distT="0" distB="0" distL="0" distR="0" wp14:anchorId="7595A44C" wp14:editId="12AA3538">
-              <wp:extent cx="5527675" cy="3994150"/>
-              <wp:effectExtent l="0" t="0" r="0" b="6350"/>
-              <wp:docPr id="28" name="Grafik 28"/>
-              <wp:cNvGraphicFramePr>
-                <a:graphicFrameLocks xmlns:a="http://schemas.openxmlformats.org/drawingml/2006/main" noChangeAspect="1"/>
-              </wp:cNvGraphicFramePr>
-              <a:graphic xmlns:a="http://schemas.openxmlformats.org/drawingml/2006/main">
-                <a:graphicData uri="http://schemas.openxmlformats.org/drawingml/2006/picture">
-                  <pic:pic xmlns:pic="http://schemas.openxmlformats.org/drawingml/2006/picture">
-                    <pic:nvPicPr>
-                      <pic:cNvPr id="0" name="Picture 2"/>
-                      <pic:cNvPicPr>
-                        <a:picLocks noChangeAspect="1" noChangeArrowheads="1"/>
-                      </pic:cNvPicPr>
-                    </pic:nvPicPr>
-                    <pic:blipFill>
-                      <a:blip r:embed="rId13">
-                        <a:extLst>
-                          <a:ext uri="{28A0092B-C50C-407E-A947-70E740481C1C}">
-                            <a14:useLocalDpi xmlns:a14="http://schemas.microsoft.com/office/drawing/2010/main" val="0"/>
-                          </a:ext>
-                        </a:extLst>
-                      </a:blip>
-                      <a:srcRect/>
-                      <a:stretch>
-                        <a:fillRect/>
-                      </a:stretch>
-                    </pic:blipFill>
-                    <pic:spPr bwMode="auto">
-                      <a:xfrm>
-                        <a:off x="0" y="0"/>
-                        <a:ext cx="5527675" cy="3994150"/>
-                      </a:xfrm>
-                      <a:prstGeom prst="rect">
-                        <a:avLst/>
-                      </a:prstGeom>
-                      <a:noFill/>
-                      <a:ln>
-                        <a:noFill/>
-                      </a:ln>
-                    </pic:spPr>
-                  </pic:pic>
-                </a:graphicData>
-              </a:graphic>
-            </wp:inline>
-          </w:drawing>
-        </w:r>
-      </w:ins>
     </w:p>
     <w:p>
       <w:pPr>
         <w:jc w:val="both"/>
         <w:rPr>
-          <w:ins w:id="199" w:author="Ira Diethelm" w:date="2022-12-27T08:48:00Z"/>
+          <w:ins w:id="178" w:author="Ira Diethelm" w:date="2022-12-27T08:48:00Z"/>
         </w:rPr>
       </w:pPr>
       <w:r>
-        <w:t>Je nachdem, wie der Unterricht gestaltet werden soll (geführt oder projektorientiert) und wie umfassend die Kenntnisse im Bereich der Informatik bereits sind, können passgenaue Module ausgewählt werden. Daraus ergeben sich ganz unterschiedliche mögliche Verläufe. Hier einige Beispiele:</w:t>
+        <w:t xml:space="preserve">Je nachdem, wie der Unterricht gestaltet werden soll (geführt oder projektorientiert) und wie umfassend die Kenntnisse im Bereich der Informatik bereits sind, können passgenaue Module ausgewählt werden. Daraus ergeben sich </w:t>
+      </w:r>
+      <w:proofErr w:type="gramStart"/>
+      <w:r>
+        <w:t>ganz unterschiedliche</w:t>
+      </w:r>
+      <w:proofErr w:type="gramEnd"/>
+      <w:r>
+        <w:t xml:space="preserve"> mögliche Verläufe. Hier einige Beispiele:</w:t>
       </w:r>
     </w:p>
     <w:p>
@@ -5213,10 +5672,10 @@
     <w:p>
       <w:pPr>
         <w:rPr>
-          <w:del w:id="200" w:author="Ira Diethelm" w:date="2022-12-27T08:13:00Z"/>
+          <w:del w:id="179" w:author="Ira Diethelm" w:date="2022-12-27T08:13:00Z"/>
         </w:rPr>
       </w:pPr>
-      <w:del w:id="201" w:author="Ira Diethelm" w:date="2022-12-27T08:13:00Z">
+      <w:del w:id="180" w:author="Ira Diethelm" w:date="2022-12-27T08:13:00Z">
         <w:r>
           <w:br w:type="page"/>
         </w:r>
@@ -5225,7 +5684,7 @@
     <w:p>
       <w:pPr>
         <w:rPr>
-          <w:del w:id="202" w:author="Ira Diethelm" w:date="2022-12-27T08:13:00Z"/>
+          <w:del w:id="181" w:author="Ira Diethelm" w:date="2022-12-27T08:13:00Z"/>
         </w:rPr>
       </w:pPr>
     </w:p>
@@ -5301,7 +5760,7 @@
                           <pic:cNvPicPr/>
                         </pic:nvPicPr>
                         <pic:blipFill>
-                          <a:blip r:embed="rId14" cstate="print">
+                          <a:blip r:embed="rId13" cstate="print">
                             <a:extLst>
                               <a:ext uri="{28A0092B-C50C-407E-A947-70E740481C1C}">
                                 <a14:useLocalDpi xmlns:a14="http://schemas.microsoft.com/office/drawing/2010/main"/>
@@ -5380,7 +5839,7 @@
                           <pic:cNvPicPr/>
                         </pic:nvPicPr>
                         <pic:blipFill>
-                          <a:blip r:embed="rId15" cstate="print">
+                          <a:blip r:embed="rId14" cstate="print">
                             <a:extLst>
                               <a:ext uri="{28A0092B-C50C-407E-A947-70E740481C1C}">
                                 <a14:useLocalDpi xmlns:a14="http://schemas.microsoft.com/office/drawing/2010/main"/>
@@ -5455,7 +5914,7 @@
                           <pic:cNvPicPr/>
                         </pic:nvPicPr>
                         <pic:blipFill>
-                          <a:blip r:embed="rId16" cstate="print">
+                          <a:blip r:embed="rId15" cstate="print">
                             <a:extLst>
                               <a:ext uri="{28A0092B-C50C-407E-A947-70E740481C1C}">
                                 <a14:useLocalDpi xmlns:a14="http://schemas.microsoft.com/office/drawing/2010/main"/>
@@ -5582,7 +6041,7 @@
                           <pic:cNvPicPr/>
                         </pic:nvPicPr>
                         <pic:blipFill>
-                          <a:blip r:embed="rId17" cstate="print">
+                          <a:blip r:embed="rId16" cstate="print">
                             <a:extLst>
                               <a:ext uri="{28A0092B-C50C-407E-A947-70E740481C1C}">
                                 <a14:useLocalDpi xmlns:a14="http://schemas.microsoft.com/office/drawing/2010/main"/>
@@ -5663,7 +6122,7 @@
                           </pic:cNvPicPr>
                         </pic:nvPicPr>
                         <pic:blipFill>
-                          <a:blip r:embed="rId18" cstate="print">
+                          <a:blip r:embed="rId17" cstate="print">
                             <a:extLst>
                               <a:ext uri="{28A0092B-C50C-407E-A947-70E740481C1C}">
                                 <a14:useLocalDpi xmlns:a14="http://schemas.microsoft.com/office/drawing/2010/main"/>
@@ -5743,7 +6202,7 @@
                           <pic:cNvPicPr/>
                         </pic:nvPicPr>
                         <pic:blipFill rotWithShape="1">
-                          <a:blip r:embed="rId19" cstate="print">
+                          <a:blip r:embed="rId18" cstate="print">
                             <a:extLst>
                               <a:ext uri="{28A0092B-C50C-407E-A947-70E740481C1C}">
                                 <a14:useLocalDpi xmlns:a14="http://schemas.microsoft.com/office/drawing/2010/main"/>
@@ -5853,7 +6312,7 @@
                           <pic:cNvPicPr/>
                         </pic:nvPicPr>
                         <pic:blipFill>
-                          <a:blip r:embed="rId17" cstate="print">
+                          <a:blip r:embed="rId16" cstate="print">
                             <a:extLst>
                               <a:ext uri="{28A0092B-C50C-407E-A947-70E740481C1C}">
                                 <a14:useLocalDpi xmlns:a14="http://schemas.microsoft.com/office/drawing/2010/main"/>
@@ -5934,7 +6393,7 @@
                           </pic:cNvPicPr>
                         </pic:nvPicPr>
                         <pic:blipFill rotWithShape="1">
-                          <a:blip r:embed="rId20" cstate="print">
+                          <a:blip r:embed="rId19" cstate="print">
                             <a:extLst>
                               <a:ext uri="{28A0092B-C50C-407E-A947-70E740481C1C}">
                                 <a14:useLocalDpi xmlns:a14="http://schemas.microsoft.com/office/drawing/2010/main"/>
@@ -6015,7 +6474,7 @@
                           </pic:cNvPicPr>
                         </pic:nvPicPr>
                         <pic:blipFill>
-                          <a:blip r:embed="rId21" cstate="print">
+                          <a:blip r:embed="rId20" cstate="print">
                             <a:extLst>
                               <a:ext uri="{28A0092B-C50C-407E-A947-70E740481C1C}">
                                 <a14:useLocalDpi xmlns:a14="http://schemas.microsoft.com/office/drawing/2010/main"/>
@@ -6118,7 +6577,7 @@
                           <pic:cNvPicPr/>
                         </pic:nvPicPr>
                         <pic:blipFill>
-                          <a:blip r:embed="rId22" cstate="print">
+                          <a:blip r:embed="rId21" cstate="print">
                             <a:extLst>
                               <a:ext uri="{28A0092B-C50C-407E-A947-70E740481C1C}">
                                 <a14:useLocalDpi xmlns:a14="http://schemas.microsoft.com/office/drawing/2010/main"/>
@@ -6197,7 +6656,7 @@
                           <pic:cNvPicPr/>
                         </pic:nvPicPr>
                         <pic:blipFill>
-                          <a:blip r:embed="rId23" cstate="print">
+                          <a:blip r:embed="rId22" cstate="print">
                             <a:extLst>
                               <a:ext uri="{28A0092B-C50C-407E-A947-70E740481C1C}">
                                 <a14:useLocalDpi xmlns:a14="http://schemas.microsoft.com/office/drawing/2010/main"/>
@@ -6275,7 +6734,7 @@
                           </pic:cNvPicPr>
                         </pic:nvPicPr>
                         <pic:blipFill>
-                          <a:blip r:embed="rId24" cstate="print">
+                          <a:blip r:embed="rId23" cstate="print">
                             <a:extLst>
                               <a:ext uri="{28A0092B-C50C-407E-A947-70E740481C1C}">
                                 <a14:useLocalDpi xmlns:a14="http://schemas.microsoft.com/office/drawing/2010/main"/>
@@ -6350,7 +6809,7 @@
                           </pic:cNvPicPr>
                         </pic:nvPicPr>
                         <pic:blipFill>
-                          <a:blip r:embed="rId25" cstate="print">
+                          <a:blip r:embed="rId24" cstate="print">
                             <a:extLst>
                               <a:ext uri="{28A0092B-C50C-407E-A947-70E740481C1C}">
                                 <a14:useLocalDpi xmlns:a14="http://schemas.microsoft.com/office/drawing/2010/main"/>
@@ -6467,7 +6926,7 @@
                           </pic:cNvPicPr>
                         </pic:nvPicPr>
                         <pic:blipFill>
-                          <a:blip r:embed="rId26" cstate="print">
+                          <a:blip r:embed="rId25" cstate="print">
                             <a:extLst>
                               <a:ext uri="{28A0092B-C50C-407E-A947-70E740481C1C}">
                                 <a14:useLocalDpi xmlns:a14="http://schemas.microsoft.com/office/drawing/2010/main"/>
@@ -6546,7 +7005,7 @@
                           <pic:cNvPicPr/>
                         </pic:nvPicPr>
                         <pic:blipFill>
-                          <a:blip r:embed="rId17" cstate="print">
+                          <a:blip r:embed="rId16" cstate="print">
                             <a:extLst>
                               <a:ext uri="{28A0092B-C50C-407E-A947-70E740481C1C}">
                                 <a14:useLocalDpi xmlns:a14="http://schemas.microsoft.com/office/drawing/2010/main"/>
@@ -6625,7 +7084,7 @@
                           <pic:cNvPicPr/>
                         </pic:nvPicPr>
                         <pic:blipFill rotWithShape="1">
-                          <a:blip r:embed="rId19" cstate="print">
+                          <a:blip r:embed="rId18" cstate="print">
                             <a:extLst>
                               <a:ext uri="{28A0092B-C50C-407E-A947-70E740481C1C}">
                                 <a14:useLocalDpi xmlns:a14="http://schemas.microsoft.com/office/drawing/2010/main"/>
@@ -6706,7 +7165,7 @@
                           </pic:cNvPicPr>
                         </pic:nvPicPr>
                         <pic:blipFill>
-                          <a:blip r:embed="rId27" cstate="print">
+                          <a:blip r:embed="rId26" cstate="print">
                             <a:extLst>
                               <a:ext uri="{28A0092B-C50C-407E-A947-70E740481C1C}">
                                 <a14:useLocalDpi xmlns:a14="http://schemas.microsoft.com/office/drawing/2010/main"/>
@@ -6747,14 +7206,14 @@
       <w:pPr>
         <w:pStyle w:val="berschrift2"/>
       </w:pPr>
-      <w:bookmarkStart w:id="203" w:name="_Toc443309737"/>
+      <w:bookmarkStart w:id="182" w:name="_Toc123192640"/>
       <w:r>
         <w:t>Einleitung</w:t>
       </w:r>
-      <w:bookmarkEnd w:id="203"/>
       <w:r>
         <w:t xml:space="preserve"> des Moduls</w:t>
       </w:r>
+      <w:bookmarkEnd w:id="182"/>
     </w:p>
     <w:p>
       <w:pPr>
@@ -6768,11 +7227,11 @@
       <w:pPr>
         <w:pStyle w:val="berschrift2"/>
       </w:pPr>
-      <w:bookmarkStart w:id="204" w:name="_Toc443309738"/>
+      <w:bookmarkStart w:id="183" w:name="_Toc123192641"/>
       <w:r>
         <w:t>Bedeutung und Ziele des Moduls</w:t>
       </w:r>
-      <w:bookmarkEnd w:id="204"/>
+      <w:bookmarkEnd w:id="183"/>
     </w:p>
     <w:p>
       <w:pPr>
@@ -6786,11 +7245,11 @@
       <w:pPr>
         <w:pStyle w:val="berschrift2"/>
       </w:pPr>
-      <w:bookmarkStart w:id="205" w:name="_Toc443309739"/>
+      <w:bookmarkStart w:id="184" w:name="_Toc123192642"/>
       <w:r>
         <w:t>Die Rolle der Unternehmensvertreter</w:t>
       </w:r>
-      <w:ins w:id="206" w:author="Ira Diethelm" w:date="2022-12-29T07:39:00Z">
+      <w:ins w:id="185" w:author="Ira Diethelm" w:date="2022-12-29T07:39:00Z">
         <w:r>
           <w:t>*</w:t>
         </w:r>
@@ -6798,22 +7257,22 @@
       <w:r>
         <w:t>in</w:t>
       </w:r>
-      <w:ins w:id="207" w:author="Ira Diethelm" w:date="2022-12-29T07:39:00Z">
+      <w:ins w:id="186" w:author="Ira Diethelm" w:date="2022-12-29T07:39:00Z">
         <w:r>
           <w:t>nen</w:t>
         </w:r>
       </w:ins>
-      <w:del w:id="208" w:author="Ira Diethelm" w:date="2022-12-29T07:39:00Z">
+      <w:del w:id="187" w:author="Ira Diethelm" w:date="2022-12-29T07:39:00Z">
         <w:r>
           <w:delText xml:space="preserve"> oder des Unternehmensvertreter</w:delText>
         </w:r>
       </w:del>
-      <w:del w:id="209" w:author="Ira Diethelm" w:date="2022-12-29T07:40:00Z">
+      <w:del w:id="188" w:author="Ira Diethelm" w:date="2022-12-29T07:40:00Z">
         <w:r>
           <w:delText>s</w:delText>
         </w:r>
       </w:del>
-      <w:bookmarkEnd w:id="205"/>
+      <w:bookmarkEnd w:id="184"/>
     </w:p>
     <w:p>
       <w:pPr>
@@ -6822,7 +7281,7 @@
       <w:r>
         <w:t>Die Einbindung der Unternehmensvertreter</w:t>
       </w:r>
-      <w:ins w:id="210" w:author="Ira Diethelm" w:date="2022-12-29T07:40:00Z">
+      <w:ins w:id="189" w:author="Ira Diethelm" w:date="2022-12-29T07:40:00Z">
         <w:r>
           <w:t>*</w:t>
         </w:r>
@@ -6830,12 +7289,12 @@
       <w:r>
         <w:t>in</w:t>
       </w:r>
-      <w:ins w:id="211" w:author="Ira Diethelm" w:date="2022-12-29T07:40:00Z">
+      <w:ins w:id="190" w:author="Ira Diethelm" w:date="2022-12-29T07:40:00Z">
         <w:r>
           <w:t>nen</w:t>
         </w:r>
       </w:ins>
-      <w:del w:id="212" w:author="Ira Diethelm" w:date="2022-12-29T07:40:00Z">
+      <w:del w:id="191" w:author="Ira Diethelm" w:date="2022-12-29T07:40:00Z">
         <w:r>
           <w:delText>/des Unternehmensvertreters</w:delText>
         </w:r>
@@ -6843,7 +7302,7 @@
       <w:r>
         <w:t xml:space="preserve"> kann bei den verschiedenen Modulen variieren. Daher werden in diesem Abschnitt verschiedene Möglichkeiten erörtert. In welcher Form die Einbindung der Unternehmensvertreter</w:t>
       </w:r>
-      <w:ins w:id="213" w:author="Ira Diethelm" w:date="2022-12-29T07:40:00Z">
+      <w:ins w:id="192" w:author="Ira Diethelm" w:date="2022-12-29T07:40:00Z">
         <w:r>
           <w:t>*</w:t>
         </w:r>
@@ -6851,12 +7310,12 @@
       <w:r>
         <w:t>in</w:t>
       </w:r>
-      <w:ins w:id="214" w:author="Ira Diethelm" w:date="2022-12-29T07:40:00Z">
+      <w:ins w:id="193" w:author="Ira Diethelm" w:date="2022-12-29T07:40:00Z">
         <w:r>
           <w:t>nen</w:t>
         </w:r>
       </w:ins>
-      <w:del w:id="215" w:author="Ira Diethelm" w:date="2022-12-29T07:40:00Z">
+      <w:del w:id="194" w:author="Ira Diethelm" w:date="2022-12-29T07:40:00Z">
         <w:r>
           <w:delText>/des Vertreters</w:delText>
         </w:r>
@@ -6869,11 +7328,11 @@
       <w:pPr>
         <w:pStyle w:val="berschrift2"/>
       </w:pPr>
-      <w:bookmarkStart w:id="216" w:name="_Toc443309740"/>
+      <w:bookmarkStart w:id="195" w:name="_Toc123192643"/>
       <w:r>
         <w:t>Inhalte des Moduls</w:t>
       </w:r>
-      <w:bookmarkEnd w:id="216"/>
+      <w:bookmarkEnd w:id="195"/>
     </w:p>
     <w:p>
       <w:pPr>
@@ -6887,13 +7346,13 @@
       <w:pPr>
         <w:pStyle w:val="berschrift2"/>
       </w:pPr>
-      <w:bookmarkStart w:id="217" w:name="_Toc433292501"/>
-      <w:bookmarkStart w:id="218" w:name="_Toc443309741"/>
+      <w:bookmarkStart w:id="196" w:name="_Toc433292501"/>
+      <w:bookmarkStart w:id="197" w:name="_Toc123192644"/>
       <w:r>
         <w:t>Unterrichtliche Umsetzung</w:t>
       </w:r>
-      <w:bookmarkEnd w:id="217"/>
-      <w:bookmarkEnd w:id="218"/>
+      <w:bookmarkEnd w:id="196"/>
+      <w:bookmarkEnd w:id="197"/>
     </w:p>
     <w:p>
       <w:pPr>
@@ -6938,7 +7397,7 @@
       <w:r>
         <w:t>zur Einbindung der Unternehmensvertreter</w:t>
       </w:r>
-      <w:ins w:id="219" w:author="Ira Diethelm" w:date="2022-12-29T07:41:00Z">
+      <w:ins w:id="198" w:author="Ira Diethelm" w:date="2022-12-29T07:41:00Z">
         <w:r>
           <w:t>*</w:t>
         </w:r>
@@ -6946,12 +7405,12 @@
       <w:r>
         <w:t>in</w:t>
       </w:r>
-      <w:ins w:id="220" w:author="Ira Diethelm" w:date="2022-12-29T07:41:00Z">
+      <w:ins w:id="199" w:author="Ira Diethelm" w:date="2022-12-29T07:41:00Z">
         <w:r>
           <w:t>nen</w:t>
         </w:r>
       </w:ins>
-      <w:del w:id="221" w:author="Ira Diethelm" w:date="2022-12-29T07:41:00Z">
+      <w:del w:id="200" w:author="Ira Diethelm" w:date="2022-12-29T07:41:00Z">
         <w:r>
           <w:delText>/des Unternehmensvertreters</w:delText>
         </w:r>
@@ -6997,31 +7456,39 @@
       <w:pPr>
         <w:pStyle w:val="berschrift2"/>
       </w:pPr>
-      <w:bookmarkStart w:id="222" w:name="_Toc443309742"/>
+      <w:bookmarkStart w:id="201" w:name="_Toc123192645"/>
       <w:r>
         <w:t>Einbettung in verschiedene Fächer und Themen</w:t>
       </w:r>
-      <w:bookmarkEnd w:id="222"/>
+      <w:bookmarkEnd w:id="201"/>
     </w:p>
     <w:p>
       <w:pPr>
         <w:jc w:val="both"/>
       </w:pPr>
       <w:r>
-        <w:t>Auch wenn eine direkte Anbindung von IT2School an die verschiedenen Curricula der Bundesländer nicht leistbar ist, haben wir versucht, die wichtigsten Kompetenzfelder der Module zu extrahieren und mit den Bildungsstandards und Curricula verschiedener Bundesländer abzugleichen. Das Ergebnis findet sich in diesem Abschnitt wieder und zeigt Möglichkeiten auf, wie die IT-Themen (auch außerhalb des Informatikunterrrichts in anderen Fächern) eingebunden werden können.</w:t>
+        <w:t xml:space="preserve">Auch wenn eine direkte Anbindung von IT2School an die verschiedenen Curricula der Bundesländer nicht leistbar ist, haben wir versucht, die wichtigsten Kompetenzfelder der Module zu extrahieren und mit den Bildungsstandards und Curricula verschiedener Bundesländer abzugleichen. Das Ergebnis findet sich in diesem Abschnitt wieder und zeigt Möglichkeiten auf, wie die IT-Themen (auch außerhalb des </w:t>
+      </w:r>
+      <w:proofErr w:type="spellStart"/>
+      <w:r>
+        <w:t>Informatikunterrrichts</w:t>
+      </w:r>
+      <w:proofErr w:type="spellEnd"/>
+      <w:r>
+        <w:t xml:space="preserve"> in anderen Fächern) eingebunden werden können.</w:t>
       </w:r>
     </w:p>
     <w:p>
       <w:pPr>
         <w:pStyle w:val="berschrift2"/>
       </w:pPr>
-      <w:bookmarkStart w:id="223" w:name="_Toc433292503"/>
-      <w:bookmarkStart w:id="224" w:name="_Toc443309743"/>
+      <w:bookmarkStart w:id="202" w:name="_Toc433292503"/>
+      <w:bookmarkStart w:id="203" w:name="_Toc123192646"/>
       <w:r>
         <w:t>Anschlussthemen, Literatur und Links</w:t>
       </w:r>
-      <w:bookmarkEnd w:id="223"/>
-      <w:bookmarkEnd w:id="224"/>
+      <w:bookmarkEnd w:id="202"/>
+      <w:bookmarkEnd w:id="203"/>
     </w:p>
     <w:p>
       <w:pPr>
@@ -7035,13 +7502,13 @@
       <w:pPr>
         <w:pStyle w:val="berschrift1"/>
       </w:pPr>
-      <w:bookmarkStart w:id="225" w:name="_Toc433292504"/>
-      <w:bookmarkStart w:id="226" w:name="_Toc443309744"/>
+      <w:bookmarkStart w:id="204" w:name="_Toc433292504"/>
+      <w:bookmarkStart w:id="205" w:name="_Toc123192647"/>
       <w:r>
         <w:t>Kommentare zu den Arbeitsmaterialien</w:t>
       </w:r>
-      <w:bookmarkEnd w:id="225"/>
-      <w:bookmarkEnd w:id="226"/>
+      <w:bookmarkEnd w:id="204"/>
+      <w:bookmarkEnd w:id="205"/>
     </w:p>
     <w:p>
       <w:pPr>
@@ -7050,25 +7517,33 @@
       <w:r>
         <w:t xml:space="preserve">Die Arbeitsmaterialien helfen </w:t>
       </w:r>
-      <w:del w:id="227" w:author="Ira Diethelm" w:date="2022-12-29T07:37:00Z">
+      <w:del w:id="206" w:author="Ira Diethelm" w:date="2022-12-29T07:37:00Z">
         <w:r>
           <w:delText>Schülerinnen und Schüler</w:delText>
         </w:r>
       </w:del>
-      <w:ins w:id="228" w:author="Ira Diethelm" w:date="2022-12-29T07:37:00Z">
+      <w:ins w:id="207" w:author="Ira Diethelm" w:date="2022-12-29T07:37:00Z">
         <w:r>
-          <w:t>Schüler*innen</w:t>
+          <w:t>Schüler*</w:t>
+        </w:r>
+        <w:proofErr w:type="spellStart"/>
+        <w:r>
+          <w:t>innen</w:t>
         </w:r>
       </w:ins>
       <w:r>
-        <w:t xml:space="preserve">n, sich eine Thematik zu erarbeiten und leiten mit Arbeitsaufträgen zur kreativen Umsetzung und Gestaltung an. Alle Arbeitsmaterialien für </w:t>
-      </w:r>
-      <w:del w:id="229" w:author="Ira Diethelm" w:date="2022-12-29T07:37:00Z">
+        <w:t>n</w:t>
+      </w:r>
+      <w:proofErr w:type="spellEnd"/>
+      <w:r>
+        <w:t xml:space="preserve">, sich eine Thematik zu erarbeiten und leiten mit Arbeitsaufträgen zur kreativen Umsetzung und Gestaltung an. Alle Arbeitsmaterialien für </w:t>
+      </w:r>
+      <w:del w:id="208" w:author="Ira Diethelm" w:date="2022-12-29T07:37:00Z">
         <w:r>
           <w:delText>Schülerinnen und Schüler</w:delText>
         </w:r>
       </w:del>
-      <w:ins w:id="230" w:author="Ira Diethelm" w:date="2022-12-29T07:37:00Z">
+      <w:ins w:id="209" w:author="Ira Diethelm" w:date="2022-12-29T07:37:00Z">
         <w:r>
           <w:t>Schüler*innen</w:t>
         </w:r>
@@ -7153,21 +7628,23 @@
       <w:r>
         <w:t xml:space="preserve">. Bei allen Arbeitsmaterialien ohne eine solche Kennzeichnung kann anhand des Leistungsstandes der Klasse selbst entschieden werden, ob die Materialien geeignet sind. Die Kennzeichnungen </w:t>
       </w:r>
+      <w:proofErr w:type="spellStart"/>
       <w:r>
         <w:rPr>
           <w:i/>
         </w:rPr>
         <w:t>SuS</w:t>
       </w:r>
+      <w:proofErr w:type="spellEnd"/>
       <w:r>
         <w:t xml:space="preserve"> (für </w:t>
       </w:r>
-      <w:del w:id="231" w:author="Ira Diethelm" w:date="2022-12-29T07:37:00Z">
+      <w:del w:id="210" w:author="Ira Diethelm" w:date="2022-12-29T07:37:00Z">
         <w:r>
           <w:delText>Schülerinnen und Schüler</w:delText>
         </w:r>
       </w:del>
-      <w:ins w:id="232" w:author="Ira Diethelm" w:date="2022-12-29T07:37:00Z">
+      <w:ins w:id="211" w:author="Ira Diethelm" w:date="2022-12-29T07:37:00Z">
         <w:r>
           <w:t>Schüler*innen</w:t>
         </w:r>
@@ -7184,18 +7661,26 @@
       <w:r>
         <w:t xml:space="preserve"> (für Lehrkräfte) werden gebraucht, weil bei einigen Arbeitsmaterialien selbst bei gleicher Benennung eine Differenzierung zwischen Lehrkräften und </w:t>
       </w:r>
-      <w:del w:id="233" w:author="Ira Diethelm" w:date="2022-12-29T07:37:00Z">
+      <w:del w:id="212" w:author="Ira Diethelm" w:date="2022-12-29T07:37:00Z">
         <w:r>
           <w:delText>Schülerinnen und Schüler</w:delText>
         </w:r>
       </w:del>
-      <w:ins w:id="234" w:author="Ira Diethelm" w:date="2022-12-29T07:37:00Z">
+      <w:ins w:id="213" w:author="Ira Diethelm" w:date="2022-12-29T07:37:00Z">
         <w:r>
-          <w:t>Schüler*innen</w:t>
+          <w:t>Schüler*</w:t>
+        </w:r>
+        <w:proofErr w:type="spellStart"/>
+        <w:r>
+          <w:t>innen</w:t>
         </w:r>
       </w:ins>
       <w:r>
-        <w:t>n notwendig ist.</w:t>
+        <w:t>n</w:t>
+      </w:r>
+      <w:proofErr w:type="spellEnd"/>
+      <w:r>
+        <w:t xml:space="preserve"> notwendig ist.</w:t>
       </w:r>
     </w:p>
     <w:p>
@@ -7227,12 +7712,12 @@
       <w:r>
         <w:t xml:space="preserve">Material für </w:t>
       </w:r>
-      <w:del w:id="235" w:author="Ira Diethelm" w:date="2022-12-29T07:37:00Z">
+      <w:del w:id="214" w:author="Ira Diethelm" w:date="2022-12-29T07:37:00Z">
         <w:r>
           <w:delText>Schülerinnen und Schüler</w:delText>
         </w:r>
       </w:del>
-      <w:ins w:id="236" w:author="Ira Diethelm" w:date="2022-12-29T07:37:00Z">
+      <w:ins w:id="215" w:author="Ira Diethelm" w:date="2022-12-29T07:37:00Z">
         <w:r>
           <w:t>Schüler*innen</w:t>
         </w:r>
@@ -7264,7 +7749,7 @@
       <w:r>
         <w:t>Material für Lehrkräfte sowie Unternehmensvertreter</w:t>
       </w:r>
-      <w:ins w:id="237" w:author="Ira Diethelm" w:date="2022-12-29T07:42:00Z">
+      <w:ins w:id="216" w:author="Ira Diethelm" w:date="2022-12-29T07:42:00Z">
         <w:r>
           <w:t>*</w:t>
         </w:r>
@@ -7272,7 +7757,7 @@
       <w:r>
         <w:t xml:space="preserve">innen </w:t>
       </w:r>
-      <w:del w:id="238" w:author="Ira Diethelm" w:date="2022-12-29T07:42:00Z">
+      <w:del w:id="217" w:author="Ira Diethelm" w:date="2022-12-29T07:42:00Z">
         <w:r>
           <w:delText>und Unternehmensvertreter</w:delText>
         </w:r>
@@ -7303,19 +7788,19 @@
       <w:pPr>
         <w:pStyle w:val="berschrift1"/>
       </w:pPr>
-      <w:bookmarkStart w:id="239" w:name="_Toc431894978"/>
-      <w:bookmarkStart w:id="240" w:name="_Toc433292505"/>
-      <w:bookmarkStart w:id="241" w:name="_Toc443309745"/>
+      <w:bookmarkStart w:id="218" w:name="_Toc431894978"/>
+      <w:bookmarkStart w:id="219" w:name="_Toc433292505"/>
+      <w:bookmarkStart w:id="220" w:name="_Toc123192648"/>
       <w:r>
         <w:lastRenderedPageBreak/>
         <w:t>Die Akteure des Projekts und ihre Rolle</w:t>
       </w:r>
-      <w:bookmarkEnd w:id="239"/>
-      <w:bookmarkEnd w:id="240"/>
+      <w:bookmarkEnd w:id="218"/>
+      <w:bookmarkEnd w:id="219"/>
       <w:r>
         <w:t>n</w:t>
       </w:r>
-      <w:bookmarkEnd w:id="241"/>
+      <w:bookmarkEnd w:id="220"/>
     </w:p>
     <w:p>
       <w:pPr>
@@ -7358,12 +7843,12 @@
       <w:r>
         <w:t xml:space="preserve"> sollte sich als Lernbegleit</w:t>
       </w:r>
-      <w:ins w:id="242" w:author="Ira Diethelm" w:date="2022-12-29T07:43:00Z">
+      <w:ins w:id="221" w:author="Ira Diethelm" w:date="2022-12-29T07:43:00Z">
         <w:r>
           <w:t>ung</w:t>
         </w:r>
       </w:ins>
-      <w:del w:id="243" w:author="Ira Diethelm" w:date="2022-12-29T07:43:00Z">
+      <w:del w:id="222" w:author="Ira Diethelm" w:date="2022-12-29T07:43:00Z">
         <w:r>
           <w:delText>er</w:delText>
         </w:r>
@@ -7371,12 +7856,12 @@
       <w:r>
         <w:t xml:space="preserve"> verstehen. Sie schafft ein Umfeld, in dem </w:t>
       </w:r>
-      <w:del w:id="244" w:author="Ira Diethelm" w:date="2022-12-29T07:37:00Z">
+      <w:del w:id="223" w:author="Ira Diethelm" w:date="2022-12-29T07:37:00Z">
         <w:r>
           <w:delText>Schülerinnen und Schüler</w:delText>
         </w:r>
       </w:del>
-      <w:ins w:id="245" w:author="Ira Diethelm" w:date="2022-12-29T07:37:00Z">
+      <w:ins w:id="224" w:author="Ira Diethelm" w:date="2022-12-29T07:37:00Z">
         <w:r>
           <w:t>Schüler*innen</w:t>
         </w:r>
@@ -7407,7 +7892,7 @@
         </w:rPr>
         <w:t>Unternehmensvertreter</w:t>
       </w:r>
-      <w:ins w:id="246" w:author="Ira Diethelm" w:date="2022-12-29T07:42:00Z">
+      <w:ins w:id="225" w:author="Ira Diethelm" w:date="2022-12-29T07:42:00Z">
         <w:r>
           <w:rPr>
             <w:b/>
@@ -7421,7 +7906,7 @@
         </w:rPr>
         <w:t>in</w:t>
       </w:r>
-      <w:del w:id="247" w:author="Ira Diethelm" w:date="2022-12-29T07:42:00Z">
+      <w:del w:id="226" w:author="Ira Diethelm" w:date="2022-12-29T07:42:00Z">
         <w:r>
           <w:rPr>
             <w:b/>
@@ -7446,7 +7931,7 @@
         </w:rPr>
         <w:t>der Unternehmensvertreter</w:t>
       </w:r>
-      <w:ins w:id="248" w:author="Ira Diethelm" w:date="2022-12-29T07:42:00Z">
+      <w:ins w:id="227" w:author="Ira Diethelm" w:date="2022-12-29T07:42:00Z">
         <w:r>
           <w:rPr>
             <w:b/>
@@ -7460,7 +7945,7 @@
         </w:rPr>
         <w:t>in</w:t>
       </w:r>
-      <w:ins w:id="249" w:author="Ira Diethelm" w:date="2022-12-29T07:44:00Z">
+      <w:ins w:id="228" w:author="Ira Diethelm" w:date="2022-12-29T07:44:00Z">
         <w:r>
           <w:rPr>
             <w:b/>
@@ -7468,7 +7953,7 @@
           <w:t>nen</w:t>
         </w:r>
       </w:ins>
-      <w:del w:id="250" w:author="Ira Diethelm" w:date="2022-12-29T07:42:00Z">
+      <w:del w:id="229" w:author="Ira Diethelm" w:date="2022-12-29T07:42:00Z">
         <w:r>
           <w:rPr>
             <w:b/>
@@ -7493,7 +7978,7 @@
         </w:rPr>
         <w:t>Multiplikator</w:t>
       </w:r>
-      <w:ins w:id="251" w:author="Ira Diethelm" w:date="2022-12-29T07:43:00Z">
+      <w:ins w:id="230" w:author="Ira Diethelm" w:date="2022-12-29T07:43:00Z">
         <w:r>
           <w:rPr>
             <w:i/>
@@ -7501,7 +7986,7 @@
           <w:t>*in</w:t>
         </w:r>
       </w:ins>
-      <w:ins w:id="252" w:author="Ira Diethelm" w:date="2022-12-29T07:44:00Z">
+      <w:ins w:id="231" w:author="Ira Diethelm" w:date="2022-12-29T07:44:00Z">
         <w:r>
           <w:rPr>
             <w:i/>
@@ -7512,12 +7997,12 @@
       <w:r>
         <w:t xml:space="preserve"> für die Inhalte von IT2School </w:t>
       </w:r>
-      <w:del w:id="253" w:author="Ira Diethelm" w:date="2022-12-29T07:44:00Z">
+      <w:del w:id="232" w:author="Ira Diethelm" w:date="2022-12-29T07:44:00Z">
         <w:r>
           <w:delText xml:space="preserve">besucht </w:delText>
         </w:r>
       </w:del>
-      <w:ins w:id="254" w:author="Ira Diethelm" w:date="2022-12-29T07:44:00Z">
+      <w:ins w:id="233" w:author="Ira Diethelm" w:date="2022-12-29T07:44:00Z">
         <w:r>
           <w:t>besuch</w:t>
         </w:r>
@@ -7528,12 +8013,12 @@
           <w:t xml:space="preserve"> </w:t>
         </w:r>
       </w:ins>
-      <w:del w:id="255" w:author="Ira Diethelm" w:date="2022-12-29T07:44:00Z">
+      <w:del w:id="234" w:author="Ira Diethelm" w:date="2022-12-29T07:44:00Z">
         <w:r>
           <w:delText xml:space="preserve">der </w:delText>
         </w:r>
       </w:del>
-      <w:ins w:id="256" w:author="Ira Diethelm" w:date="2022-12-29T07:44:00Z">
+      <w:ins w:id="235" w:author="Ira Diethelm" w:date="2022-12-29T07:44:00Z">
         <w:r>
           <w:t>die</w:t>
         </w:r>
@@ -7544,12 +8029,12 @@
       <w:r>
         <w:t>Unternehmensvertreter</w:t>
       </w:r>
-      <w:ins w:id="257" w:author="Ira Diethelm" w:date="2022-12-29T07:44:00Z">
+      <w:ins w:id="236" w:author="Ira Diethelm" w:date="2022-12-29T07:44:00Z">
         <w:r>
           <w:t>*innen</w:t>
         </w:r>
       </w:ins>
-      <w:del w:id="258" w:author="Ira Diethelm" w:date="2022-12-29T07:44:00Z">
+      <w:del w:id="237" w:author="Ira Diethelm" w:date="2022-12-29T07:44:00Z">
         <w:r>
           <w:delText>/die Vertreterin</w:delText>
         </w:r>
@@ -7557,12 +8042,12 @@
       <w:r>
         <w:t xml:space="preserve"> Fortbildungen und gibt das Wissen an die Partnerschule weiter. In Absprache mit Lehrkräften der Partnerschule besteht zudem die Möglichkeit, dass </w:t>
       </w:r>
-      <w:del w:id="259" w:author="Ira Diethelm" w:date="2022-12-29T07:44:00Z">
+      <w:del w:id="238" w:author="Ira Diethelm" w:date="2022-12-29T07:44:00Z">
         <w:r>
           <w:delText xml:space="preserve">der </w:delText>
         </w:r>
       </w:del>
-      <w:ins w:id="260" w:author="Ira Diethelm" w:date="2022-12-29T07:44:00Z">
+      <w:ins w:id="239" w:author="Ira Diethelm" w:date="2022-12-29T07:44:00Z">
         <w:r>
           <w:t>d</w:t>
         </w:r>
@@ -7576,12 +8061,12 @@
       <w:r>
         <w:t>Unternehmensvertreter</w:t>
       </w:r>
-      <w:ins w:id="261" w:author="Ira Diethelm" w:date="2022-12-29T07:44:00Z">
+      <w:ins w:id="240" w:author="Ira Diethelm" w:date="2022-12-29T07:44:00Z">
         <w:r>
           <w:t>*innen</w:t>
         </w:r>
       </w:ins>
-      <w:del w:id="262" w:author="Ira Diethelm" w:date="2022-12-29T07:44:00Z">
+      <w:del w:id="241" w:author="Ira Diethelm" w:date="2022-12-29T07:44:00Z">
         <w:r>
           <w:delText>/die Unternehmensvertreterin</w:delText>
         </w:r>
@@ -7598,12 +8083,12 @@
       <w:r>
         <w:t>) bei der Umsetzung der Module in der Klasse übern</w:t>
       </w:r>
-      <w:ins w:id="263" w:author="Ira Diethelm" w:date="2022-12-29T07:45:00Z">
+      <w:ins w:id="242" w:author="Ira Diethelm" w:date="2022-12-29T07:45:00Z">
         <w:r>
           <w:t>ehmen</w:t>
         </w:r>
       </w:ins>
-      <w:del w:id="264" w:author="Ira Diethelm" w:date="2022-12-29T07:45:00Z">
+      <w:del w:id="243" w:author="Ira Diethelm" w:date="2022-12-29T07:45:00Z">
         <w:r>
           <w:delText>immt</w:delText>
         </w:r>
@@ -7628,12 +8113,12 @@
       <w:r>
         <w:t xml:space="preserve"> kann </w:t>
       </w:r>
-      <w:del w:id="265" w:author="Ira Diethelm" w:date="2022-12-29T07:45:00Z">
+      <w:del w:id="244" w:author="Ira Diethelm" w:date="2022-12-29T07:45:00Z">
         <w:r>
           <w:delText xml:space="preserve">der </w:delText>
         </w:r>
       </w:del>
-      <w:ins w:id="266" w:author="Ira Diethelm" w:date="2022-12-29T07:45:00Z">
+      <w:ins w:id="245" w:author="Ira Diethelm" w:date="2022-12-29T07:45:00Z">
         <w:r>
           <w:t>ein*e</w:t>
         </w:r>
@@ -7644,12 +8129,12 @@
       <w:r>
         <w:t>Unternehmensvertreter</w:t>
       </w:r>
-      <w:ins w:id="267" w:author="Ira Diethelm" w:date="2022-12-29T07:45:00Z">
+      <w:ins w:id="246" w:author="Ira Diethelm" w:date="2022-12-29T07:45:00Z">
         <w:r>
           <w:t>*in</w:t>
         </w:r>
       </w:ins>
-      <w:del w:id="268" w:author="Ira Diethelm" w:date="2022-12-29T07:45:00Z">
+      <w:del w:id="247" w:author="Ira Diethelm" w:date="2022-12-29T07:45:00Z">
         <w:r>
           <w:delText>/die Unternehmensvertreterin</w:delText>
         </w:r>
@@ -7671,7 +8156,7 @@
         </w:rPr>
         <w:t>Gastgeber</w:t>
       </w:r>
-      <w:ins w:id="269" w:author="Ira Diethelm" w:date="2022-12-29T07:45:00Z">
+      <w:ins w:id="248" w:author="Ira Diethelm" w:date="2022-12-29T07:45:00Z">
         <w:r>
           <w:rPr>
             <w:i/>
@@ -7682,12 +8167,12 @@
       <w:r>
         <w:t xml:space="preserve"> kann </w:t>
       </w:r>
-      <w:del w:id="270" w:author="Ira Diethelm" w:date="2022-12-29T07:46:00Z">
+      <w:del w:id="249" w:author="Ira Diethelm" w:date="2022-12-29T07:46:00Z">
         <w:r>
           <w:delText xml:space="preserve">er/sie </w:delText>
         </w:r>
       </w:del>
-      <w:ins w:id="271" w:author="Ira Diethelm" w:date="2022-12-29T07:46:00Z">
+      <w:ins w:id="250" w:author="Ira Diethelm" w:date="2022-12-29T07:46:00Z">
         <w:r>
           <w:t xml:space="preserve">das Unternehmen </w:t>
         </w:r>
@@ -7695,35 +8180,40 @@
       <w:r>
         <w:t>zu einzelnen Schwerpunkten gemeinsam mit</w:t>
       </w:r>
-      <w:ins w:id="272" w:author="Ira Diethelm" w:date="2022-12-29T07:46:00Z">
+      <w:ins w:id="251" w:author="Ira Diethelm" w:date="2022-12-29T07:46:00Z">
         <w:r>
-          <w:t xml:space="preserve"> der Lehrkraft</w:t>
+          <w:t xml:space="preserve"> der </w:t>
+        </w:r>
+        <w:proofErr w:type="spellStart"/>
+        <w:r>
+          <w:t>Lehrkraft</w:t>
         </w:r>
       </w:ins>
-      <w:del w:id="273" w:author="Ira Diethelm" w:date="2022-12-29T07:47:00Z">
+      <w:del w:id="252" w:author="Ira Diethelm" w:date="2022-12-29T07:47:00Z">
         <w:r>
           <w:delText xml:space="preserve"> den</w:delText>
         </w:r>
       </w:del>
-      <w:ins w:id="274" w:author="Ira Diethelm" w:date="2022-12-29T07:47:00Z">
+      <w:ins w:id="253" w:author="Ira Diethelm" w:date="2022-12-29T07:47:00Z">
         <w:r>
           <w:t>die</w:t>
         </w:r>
       </w:ins>
+      <w:proofErr w:type="spellEnd"/>
       <w:r>
         <w:t xml:space="preserve"> </w:t>
       </w:r>
-      <w:del w:id="275" w:author="Ira Diethelm" w:date="2022-12-29T07:37:00Z">
+      <w:del w:id="254" w:author="Ira Diethelm" w:date="2022-12-29T07:37:00Z">
         <w:r>
           <w:delText>Schülerinnen und Schüler</w:delText>
         </w:r>
       </w:del>
-      <w:ins w:id="276" w:author="Ira Diethelm" w:date="2022-12-29T07:37:00Z">
+      <w:ins w:id="255" w:author="Ira Diethelm" w:date="2022-12-29T07:37:00Z">
         <w:r>
           <w:t>Schüler*innen</w:t>
         </w:r>
       </w:ins>
-      <w:del w:id="277" w:author="Ira Diethelm" w:date="2022-12-29T07:46:00Z">
+      <w:del w:id="256" w:author="Ira Diethelm" w:date="2022-12-29T07:46:00Z">
         <w:r>
           <w:delText>n</w:delText>
         </w:r>
@@ -7731,7 +8221,7 @@
       <w:r>
         <w:t xml:space="preserve"> </w:t>
       </w:r>
-      <w:ins w:id="278" w:author="Ira Diethelm" w:date="2022-12-29T07:47:00Z">
+      <w:ins w:id="257" w:author="Ira Diethelm" w:date="2022-12-29T07:47:00Z">
         <w:r>
           <w:t xml:space="preserve">zu </w:t>
         </w:r>
@@ -7739,12 +8229,12 @@
       <w:r>
         <w:t xml:space="preserve">Exkursionen zum Unternehmen </w:t>
       </w:r>
-      <w:del w:id="279" w:author="Ira Diethelm" w:date="2022-12-29T07:47:00Z">
+      <w:del w:id="258" w:author="Ira Diethelm" w:date="2022-12-29T07:47:00Z">
         <w:r>
           <w:delText>planen und durchführen</w:delText>
         </w:r>
       </w:del>
-      <w:ins w:id="280" w:author="Ira Diethelm" w:date="2022-12-29T07:47:00Z">
+      <w:ins w:id="259" w:author="Ira Diethelm" w:date="2022-12-29T07:47:00Z">
         <w:r>
           <w:t>einladen</w:t>
         </w:r>
@@ -7760,12 +8250,12 @@
       <w:r>
         <w:t xml:space="preserve">Es </w:t>
       </w:r>
-      <w:del w:id="281" w:author="Ira Diethelm" w:date="2022-12-29T07:48:00Z">
+      <w:del w:id="260" w:author="Ira Diethelm" w:date="2022-12-29T07:48:00Z">
         <w:r>
           <w:delText>ist auch möglich</w:delText>
         </w:r>
       </w:del>
-      <w:ins w:id="282" w:author="Ira Diethelm" w:date="2022-12-29T07:48:00Z">
+      <w:ins w:id="261" w:author="Ira Diethelm" w:date="2022-12-29T07:48:00Z">
         <w:r>
           <w:t>wird empfohlen</w:t>
         </w:r>
@@ -7779,12 +8269,12 @@
       <w:r>
         <w:t xml:space="preserve"> Fortbildungen zu IT2School teilnehmen. Die Fortbildung für die Lehrkraft wird dabei durch das Partnerunternehmen finanziert. Die Umsetzung des Projekts kann dann nach gemeinsamer Absprache mit de</w:t>
       </w:r>
-      <w:del w:id="283" w:author="Ira Diethelm" w:date="2022-12-29T07:48:00Z">
+      <w:del w:id="262" w:author="Ira Diethelm" w:date="2022-12-29T07:48:00Z">
         <w:r>
           <w:delText>m</w:delText>
         </w:r>
       </w:del>
-      <w:ins w:id="284" w:author="Ira Diethelm" w:date="2022-12-29T07:48:00Z">
+      <w:ins w:id="263" w:author="Ira Diethelm" w:date="2022-12-29T07:48:00Z">
         <w:r>
           <w:t>n</w:t>
         </w:r>
@@ -7792,17 +8282,17 @@
       <w:r>
         <w:t xml:space="preserve"> Unternehmensvertreter</w:t>
       </w:r>
-      <w:ins w:id="285" w:author="Ira Diethelm" w:date="2022-12-29T07:48:00Z">
+      <w:ins w:id="264" w:author="Ira Diethelm" w:date="2022-12-29T07:48:00Z">
         <w:r>
           <w:t>*innen</w:t>
         </w:r>
       </w:ins>
-      <w:del w:id="286" w:author="Ira Diethelm" w:date="2022-12-29T07:48:00Z">
+      <w:del w:id="265" w:author="Ira Diethelm" w:date="2022-12-29T07:48:00Z">
         <w:r>
           <w:delText xml:space="preserve">/der Unternehmensvertreterin </w:delText>
         </w:r>
       </w:del>
-      <w:ins w:id="287" w:author="Ira Diethelm" w:date="2022-12-29T07:48:00Z">
+      <w:ins w:id="266" w:author="Ira Diethelm" w:date="2022-12-29T07:48:00Z">
         <w:r>
           <w:t xml:space="preserve"> </w:t>
         </w:r>
@@ -7874,12 +8364,12 @@
             <w:tcW w:w="1984" w:type="dxa"/>
           </w:tcPr>
           <w:p>
-            <w:del w:id="288" w:author="Ira Diethelm" w:date="2022-12-29T07:37:00Z">
+            <w:del w:id="267" w:author="Ira Diethelm" w:date="2022-12-29T07:37:00Z">
               <w:r>
                 <w:delText>Schülerinnen und Schüler</w:delText>
               </w:r>
             </w:del>
-            <w:ins w:id="289" w:author="Ira Diethelm" w:date="2022-12-29T07:37:00Z">
+            <w:ins w:id="268" w:author="Ira Diethelm" w:date="2022-12-29T07:37:00Z">
               <w:r>
                 <w:t>Schüler*innen</w:t>
               </w:r>
@@ -7970,7 +8460,7 @@
             <w:r>
               <w:t>Lernbegleiter</w:t>
             </w:r>
-            <w:ins w:id="290" w:author="Malambré, Julia | Wissensfabrik" w:date="2022-12-28T17:13:00Z">
+            <w:ins w:id="269" w:author="Malambré, Julia | Wissensfabrik" w:date="2022-12-28T17:13:00Z">
               <w:r>
                 <w:t>*in</w:t>
               </w:r>
@@ -8013,12 +8503,12 @@
             <w:r>
               <w:t xml:space="preserve">unterstützt die </w:t>
             </w:r>
-            <w:del w:id="291" w:author="Ira Diethelm" w:date="2022-12-29T07:37:00Z">
+            <w:del w:id="270" w:author="Ira Diethelm" w:date="2022-12-29T07:37:00Z">
               <w:r>
                 <w:delText>Schülerinnen und Schüler</w:delText>
               </w:r>
             </w:del>
-            <w:ins w:id="292" w:author="Ira Diethelm" w:date="2022-12-29T07:37:00Z">
+            <w:ins w:id="271" w:author="Ira Diethelm" w:date="2022-12-29T07:37:00Z">
               <w:r>
                 <w:t>Schüler*innen</w:t>
               </w:r>
@@ -8067,7 +8557,7 @@
             <w:r>
               <w:t>Multiplikator</w:t>
             </w:r>
-            <w:ins w:id="293" w:author="Malambré, Julia | Wissensfabrik" w:date="2022-12-28T17:14:00Z">
+            <w:ins w:id="272" w:author="Malambré, Julia | Wissensfabrik" w:date="2022-12-28T17:14:00Z">
               <w:r>
                 <w:t>*in</w:t>
               </w:r>
@@ -8117,7 +8607,7 @@
             <w:r>
               <w:t>Gastgeber</w:t>
             </w:r>
-            <w:ins w:id="294" w:author="Malambré, Julia | Wissensfabrik" w:date="2022-12-28T17:13:00Z">
+            <w:ins w:id="273" w:author="Malambré, Julia | Wissensfabrik" w:date="2022-12-28T17:13:00Z">
               <w:r>
                 <w:t>*in</w:t>
               </w:r>
@@ -8197,18 +8687,26 @@
             <w:r>
               <w:t xml:space="preserve">ermöglicht </w:t>
             </w:r>
-            <w:del w:id="295" w:author="Ira Diethelm" w:date="2022-12-29T07:37:00Z">
+            <w:del w:id="274" w:author="Ira Diethelm" w:date="2022-12-29T07:37:00Z">
               <w:r>
                 <w:delText>Schülerinnen und Schüler</w:delText>
               </w:r>
             </w:del>
-            <w:ins w:id="296" w:author="Ira Diethelm" w:date="2022-12-29T07:37:00Z">
+            <w:ins w:id="275" w:author="Ira Diethelm" w:date="2022-12-29T07:37:00Z">
               <w:r>
-                <w:t>Schüler*innen</w:t>
+                <w:t>Schüler*</w:t>
+              </w:r>
+              <w:proofErr w:type="spellStart"/>
+              <w:r>
+                <w:t>innen</w:t>
               </w:r>
             </w:ins>
             <w:r>
-              <w:t>n einen Einblick in die Arbeitswelt</w:t>
+              <w:t>n</w:t>
+            </w:r>
+            <w:proofErr w:type="spellEnd"/>
+            <w:r>
+              <w:t xml:space="preserve"> einen Einblick in die Arbeitswelt</w:t>
             </w:r>
           </w:p>
           <w:p>
@@ -8238,22 +8736,22 @@
         <w:spacing w:before="360" w:line="259" w:lineRule="auto"/>
         <w:ind w:left="432"/>
       </w:pPr>
-      <w:bookmarkStart w:id="297" w:name="_Toc433292506"/>
+      <w:bookmarkStart w:id="276" w:name="_Toc433292506"/>
     </w:p>
     <w:p>
       <w:pPr>
         <w:pStyle w:val="berschrift1"/>
         <w:spacing w:before="360" w:line="259" w:lineRule="auto"/>
       </w:pPr>
-      <w:bookmarkStart w:id="298" w:name="_Toc443309746"/>
+      <w:bookmarkStart w:id="277" w:name="_Toc123192649"/>
       <w:r>
         <w:t>Bestandteile von IT2School</w:t>
       </w:r>
-      <w:bookmarkEnd w:id="297"/>
+      <w:bookmarkEnd w:id="276"/>
       <w:r>
         <w:t>-Infobox</w:t>
       </w:r>
-      <w:bookmarkEnd w:id="298"/>
+      <w:bookmarkEnd w:id="277"/>
     </w:p>
     <w:tbl>
       <w:tblPr>
@@ -8459,7 +8957,21 @@
               <w:rPr>
                 <w:szCs w:val="20"/>
               </w:rPr>
-              <w:t>Material für einen einfachen Morseapparat (GS) oder einen Crosslink-Morseapparat (Sek I)</w:t>
+              <w:t xml:space="preserve">Material für einen einfachen Morseapparat (GS) oder einen </w:t>
+            </w:r>
+            <w:proofErr w:type="spellStart"/>
+            <w:r>
+              <w:rPr>
+                <w:szCs w:val="20"/>
+              </w:rPr>
+              <w:t>Crosslink</w:t>
+            </w:r>
+            <w:proofErr w:type="spellEnd"/>
+            <w:r>
+              <w:rPr>
+                <w:szCs w:val="20"/>
+              </w:rPr>
+              <w:t>-Morseapparat (Sek I)</w:t>
             </w:r>
           </w:p>
         </w:tc>
@@ -8695,7 +9207,7 @@
                           </pic:cNvPicPr>
                         </pic:nvPicPr>
                         <pic:blipFill>
-                          <a:blip r:embed="rId28" cstate="print">
+                          <a:blip r:embed="rId27" cstate="print">
                             <a:extLst>
                               <a:ext uri="{28A0092B-C50C-407E-A947-70E740481C1C}">
                                 <a14:useLocalDpi xmlns:a14="http://schemas.microsoft.com/office/drawing/2010/main"/>
@@ -9093,7 +9605,7 @@
                           <pic:cNvPicPr/>
                         </pic:nvPicPr>
                         <pic:blipFill>
-                          <a:blip r:embed="rId29" cstate="print">
+                          <a:blip r:embed="rId28" cstate="print">
                             <a:extLst>
                               <a:ext uri="{28A0092B-C50C-407E-A947-70E740481C1C}">
                                 <a14:useLocalDpi xmlns:a14="http://schemas.microsoft.com/office/drawing/2010/main"/>
@@ -9222,7 +9734,7 @@
                           </pic:cNvPicPr>
                         </pic:nvPicPr>
                         <pic:blipFill>
-                          <a:blip r:embed="rId30" cstate="print">
+                          <a:blip r:embed="rId29" cstate="print">
                             <a:extLst>
                               <a:ext uri="{28A0092B-C50C-407E-A947-70E740481C1C}">
                                 <a14:useLocalDpi xmlns:a14="http://schemas.microsoft.com/office/drawing/2010/main"/>
@@ -9467,7 +9979,7 @@
                           </pic:cNvPicPr>
                         </pic:nvPicPr>
                         <pic:blipFill>
-                          <a:blip r:embed="rId31" cstate="print">
+                          <a:blip r:embed="rId30" cstate="print">
                             <a:extLst>
                               <a:ext uri="{28A0092B-C50C-407E-A947-70E740481C1C}">
                                 <a14:useLocalDpi xmlns:a14="http://schemas.microsoft.com/office/drawing/2010/main"/>
@@ -9573,7 +10085,7 @@
                           </pic:cNvPicPr>
                         </pic:nvPicPr>
                         <pic:blipFill>
-                          <a:blip r:embed="rId32" cstate="print">
+                          <a:blip r:embed="rId31" cstate="print">
                             <a:extLst>
                               <a:ext uri="{28A0092B-C50C-407E-A947-70E740481C1C}">
                                 <a14:useLocalDpi xmlns:a14="http://schemas.microsoft.com/office/drawing/2010/main"/>
@@ -9787,7 +10299,7 @@
                           </pic:cNvPicPr>
                         </pic:nvPicPr>
                         <pic:blipFill>
-                          <a:blip r:embed="rId33" cstate="print">
+                          <a:blip r:embed="rId32" cstate="print">
                             <a:extLst>
                               <a:ext uri="{28A0092B-C50C-407E-A947-70E740481C1C}">
                                 <a14:useLocalDpi xmlns:a14="http://schemas.microsoft.com/office/drawing/2010/main"/>
@@ -9830,7 +10342,7 @@
     <w:p>
       <w:pPr>
         <w:rPr>
-          <w:del w:id="299" w:author="Malambré, Julia | Wissensfabrik" w:date="2022-12-28T16:49:00Z"/>
+          <w:del w:id="278" w:author="Malambré, Julia | Wissensfabrik" w:date="2022-12-28T16:49:00Z"/>
         </w:rPr>
       </w:pPr>
     </w:p>
@@ -10079,8 +10591,8 @@
                 <w:szCs w:val="20"/>
               </w:rPr>
             </w:pPr>
-            <w:commentRangeStart w:id="300"/>
-            <w:commentRangeStart w:id="301"/>
+            <w:commentRangeStart w:id="279"/>
+            <w:commentRangeStart w:id="280"/>
             <w:r>
               <w:rPr>
                 <w:noProof/>
@@ -10104,7 +10616,7 @@
                           </pic:cNvPicPr>
                         </pic:nvPicPr>
                         <pic:blipFill>
-                          <a:blip r:embed="rId34" cstate="print">
+                          <a:blip r:embed="rId33" cstate="print">
                             <a:extLst>
                               <a:ext uri="{28A0092B-C50C-407E-A947-70E740481C1C}">
                                 <a14:useLocalDpi xmlns:a14="http://schemas.microsoft.com/office/drawing/2010/main"/>
@@ -10128,19 +10640,19 @@
                 </wp:inline>
               </w:drawing>
             </w:r>
-            <w:commentRangeEnd w:id="300"/>
+            <w:commentRangeEnd w:id="279"/>
             <w:r>
               <w:rPr>
                 <w:rStyle w:val="Kommentarzeichen"/>
               </w:rPr>
-              <w:commentReference w:id="300"/>
-            </w:r>
-            <w:commentRangeEnd w:id="301"/>
+              <w:commentReference w:id="279"/>
+            </w:r>
+            <w:commentRangeEnd w:id="280"/>
             <w:r>
               <w:rPr>
                 <w:rStyle w:val="Kommentarzeichen"/>
               </w:rPr>
-              <w:commentReference w:id="301"/>
+              <w:commentReference w:id="280"/>
             </w:r>
           </w:p>
         </w:tc>
@@ -10449,7 +10961,7 @@
                           </pic:cNvPicPr>
                         </pic:nvPicPr>
                         <pic:blipFill>
-                          <a:blip r:embed="rId35"/>
+                          <a:blip r:embed="rId34"/>
                           <a:stretch/>
                         </pic:blipFill>
                         <pic:spPr bwMode="auto">
@@ -10754,7 +11266,7 @@
                           </pic:cNvPicPr>
                         </pic:nvPicPr>
                         <pic:blipFill>
-                          <a:blip r:embed="rId36" cstate="email">
+                          <a:blip r:embed="rId35" cstate="email">
                             <a:extLst>
                               <a:ext uri="{28A0092B-C50C-407E-A947-70E740481C1C}">
                                 <a14:useLocalDpi xmlns:a14="http://schemas.microsoft.com/office/drawing/2010/main"/>
@@ -10873,7 +11385,7 @@
                           </pic:cNvPicPr>
                         </pic:nvPicPr>
                         <pic:blipFill>
-                          <a:blip r:embed="rId37" cstate="email">
+                          <a:blip r:embed="rId36" cstate="email">
                             <a:extLst>
                               <a:ext uri="{28A0092B-C50C-407E-A947-70E740481C1C}">
                                 <a14:useLocalDpi xmlns:a14="http://schemas.microsoft.com/office/drawing/2010/main"/>
@@ -11091,12 +11603,14 @@
                 <w:szCs w:val="20"/>
               </w:rPr>
             </w:pPr>
+            <w:proofErr w:type="spellStart"/>
             <w:r>
               <w:rPr>
                 <w:szCs w:val="20"/>
               </w:rPr>
               <w:t>MocoMoco</w:t>
             </w:r>
+            <w:proofErr w:type="spellEnd"/>
           </w:p>
           <w:p>
             <w:pPr>
@@ -11190,7 +11704,7 @@
                           </pic:cNvPicPr>
                         </pic:nvPicPr>
                         <pic:blipFill>
-                          <a:blip r:embed="rId38" cstate="print">
+                          <a:blip r:embed="rId37" cstate="print">
                             <a:extLst>
                               <a:ext uri="{28A0092B-C50C-407E-A947-70E740481C1C}">
                                 <a14:useLocalDpi xmlns:a14="http://schemas.microsoft.com/office/drawing/2010/main"/>
@@ -11290,7 +11804,7 @@
                           </pic:cNvPicPr>
                         </pic:nvPicPr>
                         <pic:blipFill>
-                          <a:blip r:embed="rId39" cstate="email">
+                          <a:blip r:embed="rId38" cstate="email">
                             <a:extLst>
                               <a:ext uri="{28A0092B-C50C-407E-A947-70E740481C1C}">
                                 <a14:useLocalDpi xmlns:a14="http://schemas.microsoft.com/office/drawing/2010/main"/>
@@ -11619,7 +12133,7 @@
                           </pic:cNvPicPr>
                         </pic:nvPicPr>
                         <pic:blipFill>
-                          <a:blip r:embed="rId40" cstate="print">
+                          <a:blip r:embed="rId39" cstate="print">
                             <a:extLst>
                               <a:ext uri="{28A0092B-C50C-407E-A947-70E740481C1C}">
                                 <a14:useLocalDpi xmlns:a14="http://schemas.microsoft.com/office/drawing/2010/main"/>
@@ -11650,7 +12164,7 @@
     <w:p>
       <w:pPr>
         <w:rPr>
-          <w:ins w:id="302" w:author="Malambré, Julia | Wissensfabrik" w:date="2022-12-28T16:50:00Z"/>
+          <w:ins w:id="281" w:author="Malambré, Julia | Wissensfabrik" w:date="2022-12-28T16:50:00Z"/>
           <w:b/>
           <w:lang w:val="en-US"/>
         </w:rPr>
@@ -11881,7 +12395,7 @@
                           </pic:cNvPicPr>
                         </pic:nvPicPr>
                         <pic:blipFill>
-                          <a:blip r:embed="rId41" cstate="print">
+                          <a:blip r:embed="rId40" cstate="print">
                             <a:extLst>
                               <a:ext uri="{28A0092B-C50C-407E-A947-70E740481C1C}">
                                 <a14:useLocalDpi xmlns:a14="http://schemas.microsoft.com/office/drawing/2010/main"/>
@@ -11998,7 +12512,7 @@
                           </pic:cNvPicPr>
                         </pic:nvPicPr>
                         <pic:blipFill>
-                          <a:blip r:embed="rId42" cstate="print">
+                          <a:blip r:embed="rId41" cstate="print">
                             <a:extLst>
                               <a:ext uri="{28A0092B-C50C-407E-A947-70E740481C1C}">
                                 <a14:useLocalDpi xmlns:a14="http://schemas.microsoft.com/office/drawing/2010/main"/>
@@ -12098,7 +12612,7 @@
                           </pic:cNvPicPr>
                         </pic:nvPicPr>
                         <pic:blipFill>
-                          <a:blip r:embed="rId43" cstate="print">
+                          <a:blip r:embed="rId42" cstate="print">
                             <a:extLst>
                               <a:ext uri="{28A0092B-C50C-407E-A947-70E740481C1C}">
                                 <a14:useLocalDpi xmlns:a14="http://schemas.microsoft.com/office/drawing/2010/main"/>
@@ -12200,7 +12714,7 @@
                           </pic:cNvPicPr>
                         </pic:nvPicPr>
                         <pic:blipFill>
-                          <a:blip r:embed="rId44" cstate="print">
+                          <a:blip r:embed="rId43" cstate="print">
                             <a:extLst>
                               <a:ext uri="{28A0092B-C50C-407E-A947-70E740481C1C}">
                                 <a14:useLocalDpi xmlns:a14="http://schemas.microsoft.com/office/drawing/2010/main"/>
@@ -12299,7 +12813,7 @@
                           </pic:cNvPicPr>
                         </pic:nvPicPr>
                         <pic:blipFill>
-                          <a:blip r:embed="rId45" cstate="print">
+                          <a:blip r:embed="rId44" cstate="print">
                             <a:extLst>
                               <a:ext uri="{28A0092B-C50C-407E-A947-70E740481C1C}">
                                 <a14:useLocalDpi xmlns:a14="http://schemas.microsoft.com/office/drawing/2010/main"/>
@@ -12402,7 +12916,7 @@
                           </pic:cNvPicPr>
                         </pic:nvPicPr>
                         <pic:blipFill>
-                          <a:blip r:embed="rId46" cstate="print">
+                          <a:blip r:embed="rId45" cstate="print">
                             <a:extLst>
                               <a:ext uri="{28A0092B-C50C-407E-A947-70E740481C1C}">
                                 <a14:useLocalDpi xmlns:a14="http://schemas.microsoft.com/office/drawing/2010/main"/>
@@ -12501,7 +13015,7 @@
                           </pic:cNvPicPr>
                         </pic:nvPicPr>
                         <pic:blipFill>
-                          <a:blip r:embed="rId47" cstate="print">
+                          <a:blip r:embed="rId46" cstate="print">
                             <a:extLst>
                               <a:ext uri="{28A0092B-C50C-407E-A947-70E740481C1C}">
                                 <a14:useLocalDpi xmlns:a14="http://schemas.microsoft.com/office/drawing/2010/main"/>
@@ -12538,9 +13052,9 @@
       </w:pPr>
     </w:p>
     <w:sectPr>
-      <w:footerReference w:type="default" r:id="rId48"/>
-      <w:headerReference w:type="first" r:id="rId49"/>
-      <w:footerReference w:type="first" r:id="rId50"/>
+      <w:footerReference w:type="default" r:id="rId47"/>
+      <w:headerReference w:type="first" r:id="rId48"/>
+      <w:footerReference w:type="first" r:id="rId49"/>
       <w:pgSz w:w="11906" w:h="16838"/>
       <w:pgMar w:top="1134" w:right="1531" w:bottom="1276" w:left="1531" w:header="284" w:footer="471" w:gutter="0"/>
       <w:cols w:space="708"/>
@@ -12601,7 +13115,7 @@
       </w:r>
     </w:p>
   </w:comment>
-  <w:comment w:id="176" w:author="Malambré, Julia | Wissensfabrik" w:date="2022-12-28T17:11:00Z" w:initials="MJ|W">
+  <w:comment w:id="169" w:author="Malambré, Julia | Wissensfabrik" w:date="2022-12-28T17:11:00Z" w:initials="MJ|W">
     <w:p>
       <w:pPr>
         <w:pStyle w:val="Kommentartext"/>
@@ -12617,7 +13131,7 @@
       </w:r>
     </w:p>
   </w:comment>
-  <w:comment w:id="193" w:author="Ira Diethelm" w:date="2022-12-27T08:49:00Z" w:initials="ID">
+  <w:comment w:id="170" w:author="Ira Diethelm" w:date="2022-12-29T07:52:00Z" w:initials="ID">
     <w:p>
       <w:pPr>
         <w:pStyle w:val="Kommentartext"/>
@@ -12629,11 +13143,11 @@
         <w:annotationRef/>
       </w:r>
       <w:r>
-        <w:t>Bild vom Baum ist falsch. A3 ist Programmieren II, nicht Algorithmik oder Robotik….</w:t>
+        <w:t>Nein? Wie erhalten die alten Schulen dann den neuen KI Ordner?</w:t>
       </w:r>
     </w:p>
   </w:comment>
-  <w:comment w:id="197" w:author="Malambré, Julia | Wissensfabrik" w:date="2022-12-28T17:12:00Z" w:initials="MJ|W">
+  <w:comment w:id="279" w:author="Ira Diethelm" w:date="2022-12-27T08:28:00Z" w:initials="ID">
     <w:p>
       <w:pPr>
         <w:pStyle w:val="Kommentartext"/>
@@ -12645,34 +13159,11 @@
         <w:annotationRef/>
       </w:r>
       <w:r>
-        <w:rPr>
-          <w:color w:val="24292F"/>
-          <w:highlight w:val="white"/>
-        </w:rPr>
-        <w:t>A3 ist zweimal im Baum in der Einleitung falsch beschriftet... Bitte Originaldatei suchen....</w:t>
-      </w:r>
-      <w:r>
-        <w:t xml:space="preserve"> </w:t>
+        <w:t>Das bild würde ich behalten. Irgendwas ist ja in der Kiste.</w:t>
       </w:r>
     </w:p>
   </w:comment>
-  <w:comment w:id="300" w:author="Ira Diethelm" w:date="2022-12-27T08:28:00Z" w:initials="ID">
-    <w:p>
-      <w:pPr>
-        <w:pStyle w:val="Kommentartext"/>
-      </w:pPr>
-      <w:r>
-        <w:rPr>
-          <w:rStyle w:val="Kommentarzeichen"/>
-        </w:rPr>
-        <w:annotationRef/>
-      </w:r>
-      <w:r>
-        <w:t>Das bild würde ich behalten. Irgendwas ist ja in der Kiste.</w:t>
-      </w:r>
-    </w:p>
-  </w:comment>
-  <w:comment w:id="301" w:author="Malambré, Julia | Wissensfabrik" w:date="2022-12-28T17:14:00Z" w:initials="MJ|W">
+  <w:comment w:id="280" w:author="Malambré, Julia | Wissensfabrik" w:date="2022-12-28T17:14:00Z" w:initials="MJ|W">
     <w:p>
       <w:pPr>
         <w:pStyle w:val="Kommentartext"/>
@@ -12697,8 +13188,7 @@
   <w15:commentEx w15:paraId="0F645551" w15:paraIdParent="31E6A65E" w15:done="0"/>
   <w15:commentEx w15:paraId="782636F5" w15:done="0"/>
   <w15:commentEx w15:paraId="028A6B57" w15:done="0"/>
-  <w15:commentEx w15:paraId="588ADCE0" w15:done="0"/>
-  <w15:commentEx w15:paraId="0FC6553D" w15:done="0"/>
+  <w15:commentEx w15:paraId="693697BD" w15:paraIdParent="028A6B57" w15:done="0"/>
   <w15:commentEx w15:paraId="64F81986" w15:done="0"/>
   <w15:commentEx w15:paraId="26A70F5E" w15:paraIdParent="64F81986" w15:done="0"/>
 </w15:commentsEx>
@@ -12710,8 +13200,7 @@
   <w16cex:commentExtensible w16cex:durableId="2757C01A" w16cex:dateUtc="2022-12-29T06:28:00Z"/>
   <w16cex:commentExtensible w16cex:durableId="27552FD5" w16cex:dateUtc="2022-12-27T07:48:00Z"/>
   <w16cex:commentExtensible w16cex:durableId="2756F72D" w16cex:dateUtc="2022-12-28T16:11:00Z"/>
-  <w16cex:commentExtensible w16cex:durableId="27553036" w16cex:dateUtc="2022-12-27T07:49:00Z"/>
-  <w16cex:commentExtensible w16cex:durableId="2756F77E" w16cex:dateUtc="2022-12-28T16:12:00Z"/>
+  <w16cex:commentExtensible w16cex:durableId="2757C5C7" w16cex:dateUtc="2022-12-29T06:52:00Z"/>
   <w16cex:commentExtensible w16cex:durableId="27552B23" w16cex:dateUtc="2022-12-27T07:28:00Z"/>
   <w16cex:commentExtensible w16cex:durableId="2756F7EF" w16cex:dateUtc="2022-12-28T16:14:00Z"/>
 </w16cex:commentsExtensible>
@@ -12723,8 +13212,7 @@
   <w16cid:commentId w16cid:paraId="0F645551" w16cid:durableId="2757C01A"/>
   <w16cid:commentId w16cid:paraId="782636F5" w16cid:durableId="27552FD5"/>
   <w16cid:commentId w16cid:paraId="028A6B57" w16cid:durableId="2756F72D"/>
-  <w16cid:commentId w16cid:paraId="588ADCE0" w16cid:durableId="27553036"/>
-  <w16cid:commentId w16cid:paraId="0FC6553D" w16cid:durableId="2756F77E"/>
+  <w16cid:commentId w16cid:paraId="693697BD" w16cid:durableId="2757C5C7"/>
   <w16cid:commentId w16cid:paraId="64F81986" w16cid:durableId="27552B23"/>
   <w16cid:commentId w16cid:paraId="26A70F5E" w16cid:durableId="2756F7EF"/>
 </w16cid:commentsIds>
@@ -12778,7 +13266,7 @@
       <mc:AlternateContent>
         <mc:Choice Requires="wpg">
           <w:drawing>
-            <wp:anchor distT="0" distB="0" distL="114300" distR="114300" simplePos="0" relativeHeight="251658752" behindDoc="0" locked="0" layoutInCell="1" allowOverlap="1" wp14:anchorId="2CA3F24C" wp14:editId="7CA0CD03">
+            <wp:anchor distT="0" distB="0" distL="114300" distR="114300" simplePos="0" relativeHeight="251658240" behindDoc="0" locked="0" layoutInCell="1" allowOverlap="1" wp14:anchorId="2CA3F24C" wp14:editId="65E488E1">
               <wp:simplePos x="0" y="0"/>
               <wp:positionH relativeFrom="column">
                 <wp:posOffset>6014084</wp:posOffset>
@@ -12910,7 +13398,7 @@
         </mc:Choice>
         <mc:Fallback>
           <w:pict>
-            <v:group w14:anchorId="2CA3F24C" id="Gruppieren 20" o:spid="_x0000_s1045" style="position:absolute;margin-left:473.55pt;margin-top:-335.6pt;width:25.9pt;height:322.5pt;z-index:251658752" coordsize="3289,40960" o:gfxdata="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">
+            <v:group w14:anchorId="2CA3F24C" id="Gruppieren 20" o:spid="_x0000_s1045" style="position:absolute;margin-left:473.55pt;margin-top:-335.6pt;width:25.9pt;height:322.5pt;z-index:251658240" coordsize="3289,40960" o:gfxdata="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">
               <v:rect id="Rechteck 53" o:spid="_x0000_s1046" style="position:absolute;left:-15798;top:15798;width:34886;height:3289;rotation:-5898241fd;visibility:visible;mso-wrap-style:square;v-text-anchor:top" o:gfxdata="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" stroked="f">
                 <v:textbox>
                   <w:txbxContent>
@@ -12992,7 +13480,7 @@
       <mc:AlternateContent>
         <mc:Choice Requires="wps">
           <w:drawing>
-            <wp:anchor distT="0" distB="0" distL="114300" distR="114300" simplePos="0" relativeHeight="251656704" behindDoc="0" locked="0" layoutInCell="1" allowOverlap="1" wp14:anchorId="303D99E0" wp14:editId="4644E05F">
+            <wp:anchor distT="0" distB="0" distL="114300" distR="114300" simplePos="0" relativeHeight="251655168" behindDoc="0" locked="0" layoutInCell="1" allowOverlap="1" wp14:anchorId="303D99E0" wp14:editId="2E2F4130">
               <wp:simplePos x="0" y="0"/>
               <wp:positionH relativeFrom="column">
                 <wp:posOffset>6984</wp:posOffset>
@@ -13049,7 +13537,7 @@
         </mc:Choice>
         <mc:Fallback>
           <w:pict>
-            <v:line w14:anchorId="611930B6" id="Gerade Verbindung 7" o:spid="_x0000_s1026" style="position:absolute;z-index:251656704;visibility:visible;mso-wrap-style:square;mso-width-percent:0;mso-wrap-distance-left:9pt;mso-wrap-distance-top:0;mso-wrap-distance-right:9pt;mso-wrap-distance-bottom:0;mso-position-horizontal:absolute;mso-position-horizontal-relative:text;mso-position-vertical:absolute;mso-position-vertical-relative:text;mso-width-percent:0;mso-width-relative:margin" from=".55pt,-1.9pt" to="441.8pt,-1.9pt" o:gfxdata="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" strokecolor="#ffc000 [3207]" strokeweight="3pt">
+            <v:line w14:anchorId="5BCE52B3" id="Gerade Verbindung 7" o:spid="_x0000_s1026" style="position:absolute;z-index:251655168;visibility:visible;mso-wrap-style:square;mso-width-percent:0;mso-wrap-distance-left:9pt;mso-wrap-distance-top:0;mso-wrap-distance-right:9pt;mso-wrap-distance-bottom:0;mso-position-horizontal:absolute;mso-position-horizontal-relative:text;mso-position-vertical:absolute;mso-position-vertical-relative:text;mso-width-percent:0;mso-width-relative:margin" from=".55pt,-1.9pt" to="441.8pt,-1.9pt" o:gfxdata="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" strokecolor="#ffc000 [3207]" strokeweight="3pt">
               <v:stroke joinstyle="miter"/>
             </v:line>
           </w:pict>
@@ -13085,7 +13573,7 @@
         <w:i/>
         <w:sz w:val="18"/>
       </w:rPr>
-      <w:pPrChange w:id="303" w:author="Malambré, Julia | Wissensfabrik" w:date="2022-12-28T16:43:00Z">
+      <w:pPrChange w:id="282" w:author="Malambré, Julia | Wissensfabrik" w:date="2022-12-28T16:43:00Z">
         <w:pPr>
           <w:pStyle w:val="Kopfzeile"/>
           <w:tabs>
@@ -13097,7 +13585,7 @@
         </w:pPr>
       </w:pPrChange>
     </w:pPr>
-    <w:ins w:id="304" w:author="Malambré, Julia | Wissensfabrik" w:date="2022-12-28T16:43:00Z">
+    <w:ins w:id="283" w:author="Malambré, Julia | Wissensfabrik" w:date="2022-12-28T16:43:00Z">
       <w:r>
         <w:rPr>
           <w:sz w:val="18"/>
@@ -13111,7 +13599,7 @@
         <w:tab/>
         <w:t>zuletzt aktualisiert am 2</w:t>
       </w:r>
-      <w:del w:id="305" w:author="Ira Diethelm" w:date="2022-12-29T07:29:00Z">
+      <w:del w:id="284" w:author="Ira Diethelm" w:date="2022-12-29T07:29:00Z">
         <w:r>
           <w:rPr>
             <w:sz w:val="18"/>
@@ -13120,7 +13608,7 @@
         </w:r>
       </w:del>
     </w:ins>
-    <w:ins w:id="306" w:author="Ira Diethelm" w:date="2022-12-29T07:29:00Z">
+    <w:ins w:id="285" w:author="Ira Diethelm" w:date="2022-12-29T07:29:00Z">
       <w:r>
         <w:rPr>
           <w:sz w:val="18"/>
@@ -13128,7 +13616,7 @@
         <w:t>9</w:t>
       </w:r>
     </w:ins>
-    <w:ins w:id="307" w:author="Malambré, Julia | Wissensfabrik" w:date="2022-12-28T16:43:00Z">
+    <w:ins w:id="286" w:author="Malambré, Julia | Wissensfabrik" w:date="2022-12-28T16:43:00Z">
       <w:r>
         <w:rPr>
           <w:sz w:val="18"/>
@@ -13219,7 +13707,7 @@
         <w:fldChar w:fldCharType="end"/>
       </w:r>
     </w:ins>
-    <w:del w:id="308" w:author="Malambré, Julia | Wissensfabrik" w:date="2022-12-28T16:43:00Z">
+    <w:del w:id="287" w:author="Malambré, Julia | Wissensfabrik" w:date="2022-12-28T16:43:00Z">
       <w:r>
         <w:rPr>
           <w:sz w:val="6"/>
@@ -13239,8 +13727,8 @@
         <w:noBreakHyphen/>
       </w:r>
     </w:del>
-    <w:ins w:id="309" w:author="Ira Diethelm" w:date="2022-12-27T08:20:00Z">
-      <w:del w:id="310" w:author="Malambré, Julia | Wissensfabrik" w:date="2022-12-28T16:43:00Z">
+    <w:ins w:id="288" w:author="Ira Diethelm" w:date="2022-12-27T08:20:00Z">
+      <w:del w:id="289" w:author="Malambré, Julia | Wissensfabrik" w:date="2022-12-28T16:43:00Z">
         <w:r>
           <w:rPr>
             <w:sz w:val="18"/>
@@ -13249,7 +13737,7 @@
         </w:r>
       </w:del>
     </w:ins>
-    <w:del w:id="311" w:author="Malambré, Julia | Wissensfabrik" w:date="2022-12-28T16:43:00Z">
+    <w:del w:id="290" w:author="Malambré, Julia | Wissensfabrik" w:date="2022-12-28T16:43:00Z">
       <w:r>
         <w:rPr>
           <w:sz w:val="18"/>
@@ -13257,8 +13745,8 @@
         <w:delText xml:space="preserve"> Einleitung</w:delText>
       </w:r>
     </w:del>
-    <w:ins w:id="312" w:author="Ira Diethelm" w:date="2022-12-27T08:20:00Z">
-      <w:del w:id="313" w:author="Malambré, Julia | Wissensfabrik" w:date="2022-12-28T16:43:00Z">
+    <w:ins w:id="291" w:author="Ira Diethelm" w:date="2022-12-27T08:20:00Z">
+      <w:del w:id="292" w:author="Malambré, Julia | Wissensfabrik" w:date="2022-12-28T16:43:00Z">
         <w:r>
           <w:rPr>
             <w:sz w:val="18"/>
@@ -13267,8 +13755,8 @@
         </w:r>
       </w:del>
     </w:ins>
-    <w:ins w:id="314" w:author="Ira Diethelm" w:date="2022-12-27T08:21:00Z">
-      <w:del w:id="315" w:author="Malambré, Julia | Wissensfabrik" w:date="2022-12-28T16:43:00Z">
+    <w:ins w:id="293" w:author="Ira Diethelm" w:date="2022-12-27T08:21:00Z">
+      <w:del w:id="294" w:author="Malambré, Julia | Wissensfabrik" w:date="2022-12-28T16:43:00Z">
         <w:r>
           <w:rPr>
             <w:sz w:val="18"/>
@@ -13277,7 +13765,7 @@
         </w:r>
       </w:del>
     </w:ins>
-    <w:del w:id="316" w:author="Malambré, Julia | Wissensfabrik" w:date="2022-12-28T16:43:00Z">
+    <w:del w:id="295" w:author="Malambré, Julia | Wissensfabrik" w:date="2022-12-28T16:43:00Z">
       <w:r>
         <w:rPr>
           <w:i/>
@@ -13415,7 +13903,7 @@
         <w:noProof/>
       </w:rPr>
       <w:drawing>
-        <wp:anchor distT="0" distB="0" distL="114300" distR="114300" simplePos="0" relativeHeight="251659264" behindDoc="0" locked="0" layoutInCell="1" allowOverlap="1" wp14:anchorId="34A41029" wp14:editId="06EF1C0F">
+        <wp:anchor distT="0" distB="0" distL="114300" distR="114300" simplePos="0" relativeHeight="251658752" behindDoc="0" locked="0" layoutInCell="1" allowOverlap="1" wp14:anchorId="34A41029" wp14:editId="17B9B808">
           <wp:simplePos x="0" y="0"/>
           <wp:positionH relativeFrom="column">
             <wp:posOffset>3456940</wp:posOffset>
@@ -13620,7 +14108,7 @@
       <mc:AlternateContent>
         <mc:Choice Requires="wps">
           <w:drawing>
-            <wp:anchor distT="0" distB="0" distL="114300" distR="114300" simplePos="0" relativeHeight="251662336" behindDoc="0" locked="0" layoutInCell="1" allowOverlap="1" wp14:anchorId="021A7763" wp14:editId="4C62D2D4">
+            <wp:anchor distT="0" distB="0" distL="114300" distR="114300" simplePos="0" relativeHeight="251660800" behindDoc="0" locked="0" layoutInCell="1" allowOverlap="1" wp14:anchorId="021A7763" wp14:editId="4AD5C20E">
               <wp:simplePos x="0" y="0"/>
               <wp:positionH relativeFrom="page">
                 <wp:posOffset>965199</wp:posOffset>
@@ -13677,7 +14165,7 @@
         </mc:Choice>
         <mc:Fallback>
           <w:pict>
-            <v:line w14:anchorId="1B4EEDC2" id="Gerader Verbinder 80" o:spid="_x0000_s1026" style="position:absolute;z-index:251662336;visibility:visible;mso-wrap-style:square;mso-width-percent:0;mso-wrap-distance-left:9pt;mso-wrap-distance-top:0;mso-wrap-distance-right:9pt;mso-wrap-distance-bottom:0;mso-position-horizontal:absolute;mso-position-horizontal-relative:page;mso-position-vertical:absolute;mso-position-vertical-relative:text;mso-width-percent:0;mso-width-relative:margin" from="76pt,.55pt" to="522.25pt,.55pt" o:gfxdata="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" strokecolor="#ffc000" strokeweight="3.5pt">
+            <v:line w14:anchorId="0D362EF4" id="Gerader Verbinder 80" o:spid="_x0000_s1026" style="position:absolute;z-index:251660800;visibility:visible;mso-wrap-style:square;mso-width-percent:0;mso-wrap-distance-left:9pt;mso-wrap-distance-top:0;mso-wrap-distance-right:9pt;mso-wrap-distance-bottom:0;mso-position-horizontal:absolute;mso-position-horizontal-relative:page;mso-position-vertical:absolute;mso-position-vertical-relative:text;mso-width-percent:0;mso-width-relative:margin" from="76pt,.55pt" to="522.25pt,.55pt" o:gfxdata="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" strokecolor="#ffc000" strokeweight="3.5pt">
               <v:stroke joinstyle="miter"/>
               <w10:wrap anchorx="page"/>
             </v:line>
@@ -13741,7 +14229,7 @@
         <w:noProof/>
       </w:rPr>
       <w:drawing>
-        <wp:anchor distT="0" distB="0" distL="114300" distR="114300" simplePos="0" relativeHeight="251658240" behindDoc="1" locked="0" layoutInCell="1" allowOverlap="1" wp14:anchorId="1E9C46B5" wp14:editId="60E48C02">
+        <wp:anchor distT="0" distB="0" distL="114300" distR="114300" simplePos="0" relativeHeight="251657728" behindDoc="1" locked="0" layoutInCell="1" allowOverlap="1" wp14:anchorId="1E9C46B5" wp14:editId="1952C76F">
           <wp:simplePos x="0" y="0"/>
           <wp:positionH relativeFrom="column">
             <wp:posOffset>3452495</wp:posOffset>
@@ -13883,7 +14371,7 @@
       <mc:AlternateContent>
         <mc:Choice Requires="wps">
           <w:drawing>
-            <wp:anchor distT="0" distB="0" distL="114300" distR="114300" simplePos="0" relativeHeight="251657728" behindDoc="0" locked="0" layoutInCell="1" allowOverlap="1" wp14:anchorId="65550E7F" wp14:editId="242A7E45">
+            <wp:anchor distT="0" distB="0" distL="114300" distR="114300" simplePos="0" relativeHeight="251656704" behindDoc="0" locked="0" layoutInCell="1" allowOverlap="1" wp14:anchorId="65550E7F" wp14:editId="0B6413A8">
               <wp:simplePos x="0" y="0"/>
               <wp:positionH relativeFrom="page">
                 <wp:posOffset>967739</wp:posOffset>
@@ -13940,7 +14428,7 @@
         </mc:Choice>
         <mc:Fallback>
           <w:pict>
-            <v:line w14:anchorId="440B01BC" id="Gerader Verbinder 15" o:spid="_x0000_s1026" style="position:absolute;z-index:251657728;visibility:visible;mso-wrap-style:square;mso-width-percent:0;mso-wrap-distance-left:9pt;mso-wrap-distance-top:0;mso-wrap-distance-right:9pt;mso-wrap-distance-bottom:0;mso-position-horizontal:absolute;mso-position-horizontal-relative:page;mso-position-vertical:absolute;mso-position-vertical-relative:text;mso-width-percent:0;mso-width-relative:margin" from="76.2pt,39.7pt" to="517.95pt,39.7pt" o:gfxdata="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" strokecolor="#ffc000" strokeweight="4pt">
+            <v:line w14:anchorId="2C71D953" id="Gerader Verbinder 15" o:spid="_x0000_s1026" style="position:absolute;z-index:251656704;visibility:visible;mso-wrap-style:square;mso-width-percent:0;mso-wrap-distance-left:9pt;mso-wrap-distance-top:0;mso-wrap-distance-right:9pt;mso-wrap-distance-bottom:0;mso-position-horizontal:absolute;mso-position-horizontal-relative:page;mso-position-vertical:absolute;mso-position-vertical-relative:text;mso-width-percent:0;mso-width-relative:margin" from="76.2pt,39.7pt" to="517.95pt,39.7pt" o:gfxdata="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" strokecolor="#ffc000" strokeweight="4pt">
               <v:stroke joinstyle="miter"/>
               <w10:wrap anchorx="page"/>
             </v:line>

</xml_diff>

<commit_message>
Änderungen größtenteils angenommen und Kleinigkeiten korrigiert. ES FEHLT DER BAUM.
</commit_message>
<xml_diff>
--- a/1_Einleitung/2_Einleitung.docx
+++ b/1_Einleitung/2_Einleitung.docx
@@ -1622,129 +1622,53 @@
       <w:r>
         <w:t xml:space="preserve">Informatik </w:t>
       </w:r>
-      <w:del w:id="2" w:author="Ira Diethelm" w:date="2022-12-29T07:30:00Z">
+      <w:r>
+        <w:t>ist</w:t>
+      </w:r>
+      <w:r>
+        <w:t xml:space="preserve"> im Allgemeinen die </w:t>
+      </w:r>
+      <w:r>
+        <w:t xml:space="preserve">Wissenschaft von der automatischen </w:t>
+      </w:r>
+      <w:r>
+        <w:t>Verarbeitung von Information und Daten mit speziellen Systemen</w:t>
+      </w:r>
+      <w:r>
+        <w:t>, die oft unter dem Begriff Informationstechnologie (IT) zusammengefasst werden</w:t>
+      </w:r>
+      <w:r>
+        <w:t xml:space="preserve">. </w:t>
+      </w:r>
+      <w:r>
+        <w:t>Diese Systeme sind</w:t>
+      </w:r>
+      <w:r>
+        <w:t xml:space="preserve"> überall, oft aber versteckt. In diesem Projekt können Schüler</w:t>
+      </w:r>
+      <w:r>
+        <w:t>*</w:t>
+      </w:r>
+      <w:r>
+        <w:t>innen unterschiedlicher Schulstufen Informatik und IT suchen, erforschen, ausprobieren und spielend entdecken. Sie werden so zu Expert</w:t>
+      </w:r>
+      <w:ins w:id="2" w:author="Ira Diethelm" w:date="2022-12-29T07:33:00Z">
+        <w:del w:id="3" w:author="Malambré, Julia | Wissensfabrik" w:date="2022-12-29T09:18:00Z">
+          <w:r>
+            <w:delText>*inn</w:delText>
+          </w:r>
+        </w:del>
+      </w:ins>
+      <w:r>
+        <w:t>en</w:t>
+      </w:r>
+      <w:ins w:id="4" w:author="Malambré, Julia | Wissensfabrik" w:date="2022-12-29T09:19:00Z">
         <w:r>
-          <w:delText>und Informationstechnologie (IT) beschreiben</w:delText>
-        </w:r>
-      </w:del>
-      <w:ins w:id="3" w:author="Ira Diethelm" w:date="2022-12-29T07:30:00Z">
-        <w:r>
-          <w:t>ist</w:t>
+          <w:t xml:space="preserve"> und Expertinnen</w:t>
         </w:r>
       </w:ins>
       <w:r>
-        <w:t xml:space="preserve"> im Allgemeinen die </w:t>
-      </w:r>
-      <w:ins w:id="4" w:author="Ira Diethelm" w:date="2022-12-29T07:32:00Z">
-        <w:r>
-          <w:t xml:space="preserve">Wissenschaft von der </w:t>
-        </w:r>
-      </w:ins>
-      <w:ins w:id="5" w:author="Ira Diethelm" w:date="2022-12-29T07:31:00Z">
-        <w:r>
-          <w:t>automatische</w:t>
-        </w:r>
-      </w:ins>
-      <w:ins w:id="6" w:author="Ira Diethelm" w:date="2022-12-29T07:32:00Z">
-        <w:r>
-          <w:t>n</w:t>
-        </w:r>
-      </w:ins>
-      <w:ins w:id="7" w:author="Ira Diethelm" w:date="2022-12-29T07:31:00Z">
-        <w:r>
-          <w:t xml:space="preserve"> </w:t>
-        </w:r>
-      </w:ins>
-      <w:r>
-        <w:t>Verarbeitung von Information</w:t>
-      </w:r>
-      <w:del w:id="8" w:author="Ira Diethelm" w:date="2022-12-29T07:32:00Z">
-        <w:r>
-          <w:delText>en</w:delText>
-        </w:r>
-      </w:del>
-      <w:r>
-        <w:t xml:space="preserve"> und Daten mit speziellen Systemen</w:t>
-      </w:r>
-      <w:ins w:id="9" w:author="Ira Diethelm" w:date="2022-12-29T07:31:00Z">
-        <w:r>
-          <w:t xml:space="preserve">, die oft </w:t>
-        </w:r>
-      </w:ins>
-      <w:ins w:id="10" w:author="Ira Diethelm" w:date="2022-12-29T07:32:00Z">
-        <w:r>
-          <w:t>unter dem Begriff</w:t>
-        </w:r>
-      </w:ins>
-      <w:ins w:id="11" w:author="Ira Diethelm" w:date="2022-12-29T07:33:00Z">
-        <w:r>
-          <w:t xml:space="preserve"> </w:t>
-        </w:r>
-      </w:ins>
-      <w:ins w:id="12" w:author="Ira Diethelm" w:date="2022-12-29T07:31:00Z">
-        <w:r>
-          <w:t xml:space="preserve">Informationstechnologie </w:t>
-        </w:r>
-      </w:ins>
-      <w:ins w:id="13" w:author="Ira Diethelm" w:date="2022-12-29T07:32:00Z">
-        <w:r>
-          <w:t xml:space="preserve">(IT) </w:t>
-        </w:r>
-      </w:ins>
-      <w:ins w:id="14" w:author="Ira Diethelm" w:date="2022-12-29T07:33:00Z">
-        <w:r>
-          <w:t>zusammengefasst</w:t>
-        </w:r>
-      </w:ins>
-      <w:ins w:id="15" w:author="Ira Diethelm" w:date="2022-12-29T07:31:00Z">
-        <w:r>
-          <w:t xml:space="preserve"> werden</w:t>
-        </w:r>
-      </w:ins>
-      <w:r>
-        <w:t xml:space="preserve">. </w:t>
-      </w:r>
-      <w:del w:id="16" w:author="Ira Diethelm" w:date="2022-12-29T07:33:00Z">
-        <w:r>
-          <w:delText xml:space="preserve">Dies </w:delText>
-        </w:r>
-      </w:del>
-      <w:ins w:id="17" w:author="Ira Diethelm" w:date="2022-12-29T07:33:00Z">
-        <w:r>
-          <w:t>Diese Systeme sind</w:t>
-        </w:r>
-      </w:ins>
-      <w:del w:id="18" w:author="Ira Diethelm" w:date="2022-12-29T07:33:00Z">
-        <w:r>
-          <w:delText>passiert</w:delText>
-        </w:r>
-      </w:del>
-      <w:r>
-        <w:t xml:space="preserve"> überall, oft aber versteckt. In diesem Projekt können Schüler</w:t>
-      </w:r>
-      <w:ins w:id="19" w:author="Ira Diethelm" w:date="2022-12-29T07:33:00Z">
-        <w:r>
-          <w:t>*</w:t>
-        </w:r>
-      </w:ins>
-      <w:r>
-        <w:t xml:space="preserve">innen </w:t>
-      </w:r>
-      <w:del w:id="20" w:author="Ira Diethelm" w:date="2022-12-29T07:33:00Z">
-        <w:r>
-          <w:delText xml:space="preserve">und Schüler </w:delText>
-        </w:r>
-      </w:del>
-      <w:r>
-        <w:t>unterschiedlicher Schulstufen Informatik und IT suchen, erforschen, ausprobieren und spielend entdecken. Sie werden so zu Expert</w:t>
-      </w:r>
-      <w:ins w:id="21" w:author="Ira Diethelm" w:date="2022-12-29T07:33:00Z">
-        <w:r>
-          <w:t>*inn</w:t>
-        </w:r>
-      </w:ins>
-      <w:r>
-        <w:t>en, die IT kreativ einsetzen, Neues erfinden und eigene Ideen umsetzen. Ziel ist es, Informatik auf spielerische Weise zu vermitteln. Kinder und Jugendliche sollen Informatiksysteme verstehen und hinterfragen, aktiv gestalten und selbstbewusst mit ihr interagieren.</w:t>
+        <w:t>, die IT kreativ einsetzen, Neues erfinden und eigene Ideen umsetzen. Ziel ist es, Informatik auf spielerische Weise zu vermitteln. Kinder und Jugendliche sollen Informatiksysteme verstehen und hinterfragen, aktiv gestalten und selbstbewusst mit ihr interagieren.</w:t>
       </w:r>
     </w:p>
     <w:p>
@@ -2464,21 +2388,11 @@
       <w:r>
         <w:t>Ohne tiefergehende Vorkenntnisse auf Seiten der Lehrkräfte leicht durchführbar; Schnelles Erfolgserlebnis sowohl für Lehrkräfte als auch für Schüler</w:t>
       </w:r>
-      <w:ins w:id="22" w:author="Ira Diethelm" w:date="2022-12-29T07:35:00Z">
-        <w:r>
-          <w:t>*</w:t>
-        </w:r>
-      </w:ins>
-      <w:r>
-        <w:t>innen</w:t>
-      </w:r>
-      <w:del w:id="23" w:author="Ira Diethelm" w:date="2022-12-29T07:35:00Z">
-        <w:r>
-          <w:delText xml:space="preserve"> und Schülern</w:delText>
-        </w:r>
-      </w:del>
-      <w:r>
-        <w:t>.</w:t>
+      <w:r>
+        <w:t>*</w:t>
+      </w:r>
+      <w:r>
+        <w:t>innen.</w:t>
       </w:r>
     </w:p>
     <w:p>
@@ -2499,23 +2413,19 @@
         <w:tab/>
       </w:r>
       <w:r>
-        <w:t xml:space="preserve">Mehr Vorbereitung oder Vorkenntnisse von Lehrkräften nötig; beschäftigt sich mit komplexeren Themen der Informatik und erzeugt längeres sowie tieferes Verständnis bei den </w:t>
-      </w:r>
-      <w:del w:id="24" w:author="Ira Diethelm" w:date="2022-12-29T07:36:00Z">
-        <w:r>
-          <w:delText>Schülerinnen und Schüler</w:delText>
-        </w:r>
-      </w:del>
-      <w:ins w:id="25" w:author="Ira Diethelm" w:date="2022-12-29T07:36:00Z">
-        <w:r>
-          <w:t>Schüler*innen</w:t>
-        </w:r>
-      </w:ins>
-      <w:del w:id="26" w:author="Ira Diethelm" w:date="2022-12-29T07:37:00Z">
-        <w:r>
-          <w:delText>n</w:delText>
-        </w:r>
-      </w:del>
+        <w:t xml:space="preserve">Mehr Vorbereitung oder Vorkenntnisse von Lehrkräften nötig; beschäftigt sich mit komplexeren Themen der Informatik und erzeugt längeres sowie tieferes Verständnis </w:t>
+      </w:r>
+      <w:proofErr w:type="gramStart"/>
+      <w:r>
+        <w:t xml:space="preserve">bei den </w:t>
+      </w:r>
+      <w:r>
+        <w:t>Schüler</w:t>
+      </w:r>
+      <w:proofErr w:type="gramEnd"/>
+      <w:r>
+        <w:t>*innen</w:t>
+      </w:r>
       <w:r>
         <w:t>.</w:t>
       </w:r>
@@ -2548,63 +2458,29 @@
       <w:r>
         <w:t xml:space="preserve">Die Basismodule können flexibel nach den Wünschen und Interessen der Lehrkräfte, </w:t>
       </w:r>
-      <w:del w:id="27" w:author="Ira Diethelm" w:date="2022-12-29T07:36:00Z">
-        <w:r>
-          <w:delText>Schülerinnen und Schüler</w:delText>
-        </w:r>
-      </w:del>
-      <w:ins w:id="28" w:author="Ira Diethelm" w:date="2022-12-29T07:36:00Z">
-        <w:r>
-          <w:t>Schüler*innen</w:t>
-        </w:r>
-      </w:ins>
+      <w:r>
+        <w:t>Schüler*innen</w:t>
+      </w:r>
       <w:r>
         <w:t xml:space="preserve"> sowie der beteiligten Unternehmensvertreter</w:t>
       </w:r>
-      <w:ins w:id="29" w:author="Ira Diethelm" w:date="2022-12-29T07:38:00Z">
-        <w:r>
-          <w:t>*</w:t>
-        </w:r>
-      </w:ins>
-      <w:r>
-        <w:t xml:space="preserve">innen </w:t>
-      </w:r>
-      <w:del w:id="30" w:author="Ira Diethelm" w:date="2022-12-29T07:38:00Z">
-        <w:r>
-          <w:delText xml:space="preserve">und Unternehmensvertreter </w:delText>
-        </w:r>
-      </w:del>
-      <w:r>
-        <w:t>zusammengestellt werden. Es stehen sowohl Module bereit, die weitgehend ohne technischen Einsatz durchführbar sind, als auch solche, die sehr software- oder hardwareaffin sind. Auch der Einbezug der Unternehmensvertreter</w:t>
-      </w:r>
-      <w:ins w:id="31" w:author="Ira Diethelm" w:date="2022-12-29T07:38:00Z">
-        <w:r>
-          <w:t>*</w:t>
-        </w:r>
-      </w:ins>
+      <w:r>
+        <w:t>*</w:t>
+      </w:r>
+      <w:r>
+        <w:t>innen zusammengestellt werden. Es stehen sowohl Module bereit, die weitgehend ohne technischen Einsatz durchführbar sind, als auch solche, die sehr software- oder hardwareaffin sind. Auch der Einbezug der Unternehmensvertreter</w:t>
+      </w:r>
+      <w:r>
+        <w:t>*</w:t>
+      </w:r>
       <w:r>
         <w:t>in</w:t>
       </w:r>
-      <w:ins w:id="32" w:author="Ira Diethelm" w:date="2022-12-29T07:39:00Z">
-        <w:r>
-          <w:t>nen</w:t>
-        </w:r>
-      </w:ins>
-      <w:del w:id="33" w:author="Ira Diethelm" w:date="2022-12-29T07:38:00Z">
-        <w:r>
-          <w:delText>/des</w:delText>
-        </w:r>
-      </w:del>
-      <w:r>
-        <w:t xml:space="preserve"> </w:t>
-      </w:r>
-      <w:del w:id="34" w:author="Ira Diethelm" w:date="2022-12-29T07:38:00Z">
-        <w:r>
-          <w:delText xml:space="preserve">Unternehmensvertreters </w:delText>
-        </w:r>
-      </w:del>
-      <w:r>
-        <w:t>ist flexibel gestaltbar. Die Aufbaumodule besitzen einen mehr oder weniger starken Bezug zu den B</w:t>
+      <w:r>
+        <w:t>nen</w:t>
+      </w:r>
+      <w:r>
+        <w:t xml:space="preserve"> ist flexibel gestaltbar. Die Aufbaumodule besitzen einen mehr oder weniger starken Bezug zu den B</w:t>
       </w:r>
       <w:r>
         <w:t>as</w:t>
@@ -2639,22 +2515,11 @@
       <w:r>
         <w:t xml:space="preserve"> Computing oder Computational Thinking) konzentrieren oder nur Materialien bereitstellen, nimmt dieses Projekt die IT ganzheitlich in den Blick und bringt gemeinsam mit den Unternehmensvertreter</w:t>
       </w:r>
-      <w:ins w:id="35" w:author="Ira Diethelm" w:date="2022-12-29T07:39:00Z">
-        <w:r>
-          <w:t>*</w:t>
-        </w:r>
-      </w:ins>
-      <w:r>
-        <w:t xml:space="preserve">innen </w:t>
-      </w:r>
-      <w:del w:id="36" w:author="Ira Diethelm" w:date="2022-12-29T07:39:00Z">
-        <w:r>
-          <w:lastRenderedPageBreak/>
-          <w:delText xml:space="preserve">und Unternehmensvertretern </w:delText>
-        </w:r>
-      </w:del>
-      <w:r>
-        <w:t>die verschiedenen thematischen Facetten von Informatik in die Schule.</w:t>
+      <w:r>
+        <w:t>*</w:t>
+      </w:r>
+      <w:r>
+        <w:t>innen die verschiedenen thematischen Facetten von Informatik in die Schule.</w:t>
       </w:r>
       <w:r>
         <w:br w:type="page"/>
@@ -2664,8 +2529,8 @@
       <w:pPr>
         <w:pStyle w:val="berschrift1"/>
       </w:pPr>
-      <w:bookmarkStart w:id="37" w:name="_Toc433292496"/>
-      <w:bookmarkStart w:id="38" w:name="_Toc123192638"/>
+      <w:bookmarkStart w:id="5" w:name="_Toc433292496"/>
+      <w:bookmarkStart w:id="6" w:name="_Toc123192638"/>
       <w:r>
         <w:lastRenderedPageBreak/>
         <w:t xml:space="preserve">Die Module von IT2School </w:t>
@@ -2674,8 +2539,8 @@
         <w:noBreakHyphen/>
         <w:t xml:space="preserve"> eine Übersicht</w:t>
       </w:r>
-      <w:bookmarkEnd w:id="37"/>
-      <w:bookmarkEnd w:id="38"/>
+      <w:bookmarkEnd w:id="5"/>
+      <w:bookmarkEnd w:id="6"/>
     </w:p>
     <w:tbl>
       <w:tblPr>
@@ -2851,22 +2716,12 @@
               </w:rPr>
               <w:t xml:space="preserve">In diesem Modul entdecken die </w:t>
             </w:r>
-            <w:del w:id="39" w:author="Ira Diethelm" w:date="2022-12-29T07:36:00Z">
-              <w:r>
-                <w:rPr>
-                  <w:szCs w:val="20"/>
-                </w:rPr>
-                <w:delText>Schülerinnen und Schüler</w:delText>
-              </w:r>
-            </w:del>
-            <w:ins w:id="40" w:author="Ira Diethelm" w:date="2022-12-29T07:36:00Z">
-              <w:r>
-                <w:rPr>
-                  <w:szCs w:val="20"/>
-                </w:rPr>
-                <w:t>Schüler*innen</w:t>
-              </w:r>
-            </w:ins>
+            <w:r>
+              <w:rPr>
+                <w:szCs w:val="20"/>
+              </w:rPr>
+              <w:t>Schüler*innen</w:t>
+            </w:r>
             <w:r>
               <w:rPr>
                 <w:szCs w:val="20"/>
@@ -3065,22 +2920,12 @@
               </w:rPr>
               <w:t xml:space="preserve">Dieses Modul befasst sich mit der Funktionsweise und den Einsatzmöglichkeiten von optischen Codes. Die </w:t>
             </w:r>
-            <w:del w:id="41" w:author="Ira Diethelm" w:date="2022-12-29T07:36:00Z">
-              <w:r>
-                <w:rPr>
-                  <w:szCs w:val="20"/>
-                </w:rPr>
-                <w:delText>Schülerinnen und Schüler</w:delText>
-              </w:r>
-            </w:del>
-            <w:ins w:id="42" w:author="Ira Diethelm" w:date="2022-12-29T07:36:00Z">
-              <w:r>
-                <w:rPr>
-                  <w:szCs w:val="20"/>
-                </w:rPr>
-                <w:t>Schüler*innen</w:t>
-              </w:r>
-            </w:ins>
+            <w:r>
+              <w:rPr>
+                <w:szCs w:val="20"/>
+              </w:rPr>
+              <w:t>Schüler*innen</w:t>
+            </w:r>
             <w:r>
               <w:rPr>
                 <w:szCs w:val="20"/>
@@ -3191,22 +3036,12 @@
               </w:rPr>
               <w:t xml:space="preserve">In diesem Modul lernen die </w:t>
             </w:r>
-            <w:del w:id="43" w:author="Ira Diethelm" w:date="2022-12-29T07:36:00Z">
-              <w:r>
-                <w:rPr>
-                  <w:szCs w:val="20"/>
-                </w:rPr>
-                <w:delText>Schülerinnen und Schüler</w:delText>
-              </w:r>
-            </w:del>
-            <w:ins w:id="44" w:author="Ira Diethelm" w:date="2022-12-29T07:36:00Z">
-              <w:r>
-                <w:rPr>
-                  <w:szCs w:val="20"/>
-                </w:rPr>
-                <w:t>Schüler*innen</w:t>
-              </w:r>
-            </w:ins>
+            <w:r>
+              <w:rPr>
+                <w:szCs w:val="20"/>
+              </w:rPr>
+              <w:t>Schüler*innen</w:t>
+            </w:r>
             <w:r>
               <w:rPr>
                 <w:szCs w:val="20"/>
@@ -3331,22 +3166,12 @@
               </w:rPr>
               <w:t xml:space="preserve"> Wir empfehlen dringend dieses Modul durch B6 zu erweitern, da die </w:t>
             </w:r>
-            <w:del w:id="45" w:author="Ira Diethelm" w:date="2022-12-29T07:36:00Z">
-              <w:r>
-                <w:rPr>
-                  <w:szCs w:val="20"/>
-                </w:rPr>
-                <w:delText>Schülerinnen und Schüler</w:delText>
-              </w:r>
-            </w:del>
-            <w:ins w:id="46" w:author="Ira Diethelm" w:date="2022-12-29T07:36:00Z">
-              <w:r>
-                <w:rPr>
-                  <w:szCs w:val="20"/>
-                </w:rPr>
-                <w:t>Schüler*innen</w:t>
-              </w:r>
-            </w:ins>
+            <w:r>
+              <w:rPr>
+                <w:szCs w:val="20"/>
+              </w:rPr>
+              <w:t>Schüler*innen</w:t>
+            </w:r>
             <w:r>
               <w:rPr>
                 <w:szCs w:val="20"/>
@@ -3463,22 +3288,12 @@
               </w:rPr>
               <w:t xml:space="preserve">In diesem Modul erfahren die </w:t>
             </w:r>
-            <w:del w:id="47" w:author="Ira Diethelm" w:date="2022-12-29T07:36:00Z">
-              <w:r>
-                <w:rPr>
-                  <w:szCs w:val="20"/>
-                </w:rPr>
-                <w:delText>Schülerinnen und Schüler</w:delText>
-              </w:r>
-            </w:del>
-            <w:ins w:id="48" w:author="Ira Diethelm" w:date="2022-12-29T07:36:00Z">
-              <w:r>
-                <w:rPr>
-                  <w:szCs w:val="20"/>
-                </w:rPr>
-                <w:t>Schüler*innen</w:t>
-              </w:r>
-            </w:ins>
+            <w:r>
+              <w:rPr>
+                <w:szCs w:val="20"/>
+              </w:rPr>
+              <w:t>Schüler*innen</w:t>
+            </w:r>
             <w:r>
               <w:rPr>
                 <w:szCs w:val="20"/>
@@ -3490,14 +3305,7 @@
                 <w:szCs w:val="20"/>
               </w:rPr>
               <w:noBreakHyphen/>
-              <w:t xml:space="preserve"> sogar Mitschülerinnen und Mitschüler oder Lehrkräfte. So tun sich viele kreative Möglichkeiten auf, Eingabegeräte selbst zu gestalten und anschließend dafür eigenständig </w:t>
-            </w:r>
-            <w:r>
-              <w:rPr>
-                <w:szCs w:val="20"/>
-              </w:rPr>
-              <w:lastRenderedPageBreak/>
-              <w:t>Programme zu schreiben.</w:t>
+              <w:t xml:space="preserve"> sogar Mitschülerinnen und Mitschüler oder Lehrkräfte. So tun sich viele kreative Möglichkeiten auf, Eingabegeräte selbst zu gestalten und anschließend dafür eigenständig Programme zu schreiben.</w:t>
             </w:r>
           </w:p>
         </w:tc>
@@ -3517,7 +3325,6 @@
               <w:rPr>
                 <w:szCs w:val="20"/>
               </w:rPr>
-              <w:lastRenderedPageBreak/>
               <w:t xml:space="preserve">4. </w:t>
             </w:r>
             <w:r>
@@ -3561,22 +3368,19 @@
                 <w:szCs w:val="20"/>
               </w:rPr>
             </w:pPr>
-            <w:del w:id="49" w:author="Ira Diethelm" w:date="2022-12-27T08:09:00Z">
-              <w:r>
-                <w:rPr>
-                  <w:szCs w:val="20"/>
-                </w:rPr>
-                <w:delText>App Inventor</w:delText>
-              </w:r>
-            </w:del>
-            <w:ins w:id="50" w:author="Ira Diethelm" w:date="2022-12-27T08:09:00Z">
-              <w:r>
-                <w:rPr>
-                  <w:szCs w:val="20"/>
-                </w:rPr>
-                <w:t xml:space="preserve"> Meine App – App Inventor</w:t>
-              </w:r>
-            </w:ins>
+            <w:r>
+              <w:rPr>
+                <w:szCs w:val="20"/>
+              </w:rPr>
+              <w:t xml:space="preserve">Meine App – App </w:t>
+            </w:r>
+            <w:r>
+              <w:rPr>
+                <w:szCs w:val="20"/>
+              </w:rPr>
+              <w:lastRenderedPageBreak/>
+              <w:t>Inventor</w:t>
+            </w:r>
           </w:p>
         </w:tc>
         <w:tc>
@@ -3595,29 +3399,27 @@
               <w:rPr>
                 <w:szCs w:val="20"/>
               </w:rPr>
+              <w:lastRenderedPageBreak/>
               <w:t xml:space="preserve">Die </w:t>
             </w:r>
-            <w:del w:id="51" w:author="Ira Diethelm" w:date="2022-12-29T07:36:00Z">
-              <w:r>
-                <w:rPr>
-                  <w:szCs w:val="20"/>
-                </w:rPr>
-                <w:delText>Schülerinnen und Schüler</w:delText>
-              </w:r>
-            </w:del>
-            <w:ins w:id="52" w:author="Ira Diethelm" w:date="2022-12-29T07:36:00Z">
-              <w:r>
-                <w:rPr>
-                  <w:szCs w:val="20"/>
-                </w:rPr>
-                <w:t>Schüler*innen</w:t>
-              </w:r>
-            </w:ins>
-            <w:r>
-              <w:rPr>
-                <w:szCs w:val="20"/>
-              </w:rPr>
-              <w:t xml:space="preserve"> haben die Möglichkeit mit der Entwicklungsumgebung App Inventor, eine eigene kleine App für Android-Smartphones zu programmieren.</w:t>
+            <w:r>
+              <w:rPr>
+                <w:szCs w:val="20"/>
+              </w:rPr>
+              <w:t>Schüler*innen</w:t>
+            </w:r>
+            <w:r>
+              <w:rPr>
+                <w:szCs w:val="20"/>
+              </w:rPr>
+              <w:t xml:space="preserve"> haben die Möglichkeit mit </w:t>
+            </w:r>
+            <w:r>
+              <w:rPr>
+                <w:szCs w:val="20"/>
+              </w:rPr>
+              <w:lastRenderedPageBreak/>
+              <w:t>der Entwicklungsumgebung App Inventor, eine eigene kleine App für Android-Smartphones zu programmieren.</w:t>
             </w:r>
           </w:p>
         </w:tc>
@@ -3637,6 +3439,7 @@
               <w:rPr>
                 <w:szCs w:val="20"/>
               </w:rPr>
+              <w:lastRenderedPageBreak/>
               <w:t xml:space="preserve">7. </w:t>
             </w:r>
             <w:r>
@@ -3733,27 +3536,39 @@
               </w:rPr>
               <w:t xml:space="preserve">Im Rahmen dieses Moduls lernen die </w:t>
             </w:r>
-            <w:del w:id="53" w:author="Ira Diethelm" w:date="2022-12-29T07:36:00Z">
+            <w:r>
+              <w:rPr>
+                <w:szCs w:val="20"/>
+              </w:rPr>
+              <w:t>Schüler*innen</w:t>
+            </w:r>
+            <w:r>
+              <w:rPr>
+                <w:szCs w:val="20"/>
+              </w:rPr>
+              <w:t xml:space="preserve"> die Hardware des Calliope </w:t>
+            </w:r>
+            <w:ins w:id="7" w:author="Malambré, Julia | Wissensfabrik" w:date="2022-12-29T09:25:00Z">
               <w:r>
                 <w:rPr>
                   <w:szCs w:val="20"/>
                 </w:rPr>
-                <w:delText>Schülerinnen und Schüler</w:delText>
+                <w:t>m</w:t>
               </w:r>
-            </w:del>
-            <w:ins w:id="54" w:author="Ira Diethelm" w:date="2022-12-29T07:36:00Z">
+            </w:ins>
+            <w:del w:id="8" w:author="Malambré, Julia | Wissensfabrik" w:date="2022-12-29T09:25:00Z">
               <w:r>
                 <w:rPr>
                   <w:szCs w:val="20"/>
                 </w:rPr>
-                <w:t>Schüler*innen</w:t>
+                <w:delText>M</w:delText>
               </w:r>
-            </w:ins>
-            <w:r>
-              <w:rPr>
-                <w:szCs w:val="20"/>
-              </w:rPr>
-              <w:t xml:space="preserve"> die Hardware des Calliope Mini näher kennen und befassen sich spielerisch mit dem Programmieren.</w:t>
+            </w:del>
+            <w:r>
+              <w:rPr>
+                <w:szCs w:val="20"/>
+              </w:rPr>
+              <w:t>ini näher kennen und befassen sich spielerisch mit dem Programmieren.</w:t>
             </w:r>
           </w:p>
         </w:tc>
@@ -4052,44 +3867,24 @@
               </w:rPr>
               <w:t xml:space="preserve">In diesem Modul lernen die </w:t>
             </w:r>
-            <w:del w:id="55" w:author="Ira Diethelm" w:date="2022-12-29T07:37:00Z">
-              <w:r>
-                <w:rPr>
-                  <w:szCs w:val="20"/>
-                </w:rPr>
-                <w:delText>Schülerinnen und Schüler</w:delText>
-              </w:r>
-            </w:del>
-            <w:ins w:id="56" w:author="Ira Diethelm" w:date="2022-12-29T07:37:00Z">
-              <w:r>
-                <w:rPr>
-                  <w:szCs w:val="20"/>
-                </w:rPr>
-                <w:t>Schüler*innen</w:t>
-              </w:r>
-            </w:ins>
+            <w:r>
+              <w:rPr>
+                <w:szCs w:val="20"/>
+              </w:rPr>
+              <w:t>Schüler*innen</w:t>
+            </w:r>
             <w:r>
               <w:rPr>
                 <w:szCs w:val="20"/>
               </w:rPr>
               <w:t xml:space="preserve"> Möglichkeiten und Anwendungsbereiche der Kryptologie kennen. Neu erworbenes Wissen wird dabei praktisch angewendet und die </w:t>
             </w:r>
-            <w:del w:id="57" w:author="Ira Diethelm" w:date="2022-12-29T07:37:00Z">
-              <w:r>
-                <w:rPr>
-                  <w:szCs w:val="20"/>
-                </w:rPr>
-                <w:delText>Schülerinnen und Schüler</w:delText>
-              </w:r>
-            </w:del>
-            <w:ins w:id="58" w:author="Ira Diethelm" w:date="2022-12-29T07:37:00Z">
-              <w:r>
-                <w:rPr>
-                  <w:szCs w:val="20"/>
-                </w:rPr>
-                <w:t>Schüler*innen</w:t>
-              </w:r>
-            </w:ins>
+            <w:r>
+              <w:rPr>
+                <w:szCs w:val="20"/>
+              </w:rPr>
+              <w:t>Schüler*innen</w:t>
+            </w:r>
             <w:r>
               <w:rPr>
                 <w:szCs w:val="20"/>
@@ -4183,22 +3978,12 @@
               </w:rPr>
               <w:t xml:space="preserve">Eine Vertiefung der gemachten Programmiererfahrungen anhand der Basismodule B5 + B6 und B7 kann mit diesem Modul erfolgen. Die </w:t>
             </w:r>
-            <w:del w:id="59" w:author="Ira Diethelm" w:date="2022-12-29T07:37:00Z">
-              <w:r>
-                <w:rPr>
-                  <w:szCs w:val="20"/>
-                </w:rPr>
-                <w:delText>Schülerinnen und Schüler</w:delText>
-              </w:r>
-            </w:del>
-            <w:ins w:id="60" w:author="Ira Diethelm" w:date="2022-12-29T07:37:00Z">
-              <w:r>
-                <w:rPr>
-                  <w:szCs w:val="20"/>
-                </w:rPr>
-                <w:t>Schüler*innen</w:t>
-              </w:r>
-            </w:ins>
+            <w:r>
+              <w:rPr>
+                <w:szCs w:val="20"/>
+              </w:rPr>
+              <w:t>Schüler*innen</w:t>
+            </w:r>
             <w:r>
               <w:rPr>
                 <w:szCs w:val="20"/>
@@ -4266,14 +4051,12 @@
                 <w:sz w:val="24"/>
               </w:rPr>
             </w:pPr>
-            <w:ins w:id="61" w:author="Ira Diethelm" w:date="2022-12-27T08:25:00Z">
-              <w:r>
-                <w:rPr>
-                  <w:sz w:val="24"/>
-                </w:rPr>
-                <w:t>Erweiterungs</w:t>
-              </w:r>
-            </w:ins>
+            <w:r>
+              <w:rPr>
+                <w:sz w:val="24"/>
+              </w:rPr>
+              <w:t>Erweiterungs</w:t>
+            </w:r>
             <w:r>
               <w:rPr>
                 <w:sz w:val="24"/>
@@ -4374,14 +4157,12 @@
                 <w:szCs w:val="20"/>
               </w:rPr>
             </w:pPr>
-            <w:ins w:id="62" w:author="Ira Diethelm" w:date="2022-12-27T08:25:00Z">
-              <w:r>
-                <w:rPr>
-                  <w:szCs w:val="20"/>
-                </w:rPr>
-                <w:t>E</w:t>
-              </w:r>
-            </w:ins>
+            <w:r>
+              <w:rPr>
+                <w:szCs w:val="20"/>
+              </w:rPr>
+              <w:t>E</w:t>
+            </w:r>
             <w:r>
               <w:rPr>
                 <w:szCs w:val="20"/>
@@ -4401,14 +4182,12 @@
                 <w:szCs w:val="20"/>
               </w:rPr>
             </w:pPr>
-            <w:ins w:id="63" w:author="Ira Diethelm" w:date="2022-12-27T08:32:00Z">
-              <w:r>
-                <w:rPr>
-                  <w:szCs w:val="20"/>
-                </w:rPr>
-                <w:t>IT kinderleicht</w:t>
-              </w:r>
-            </w:ins>
+            <w:r>
+              <w:rPr>
+                <w:szCs w:val="20"/>
+              </w:rPr>
+              <w:t>IT kinderleicht</w:t>
+            </w:r>
           </w:p>
         </w:tc>
         <w:tc>
@@ -4423,45 +4202,43 @@
                 <w:szCs w:val="20"/>
               </w:rPr>
             </w:pPr>
-            <w:ins w:id="64" w:author="Ira Diethelm" w:date="2022-12-27T08:32:00Z">
-              <w:r>
-                <w:t xml:space="preserve">Dieses Erweiterungsmodul stellt  verschiedene </w:t>
-              </w:r>
-              <w:r>
-                <w:lastRenderedPageBreak/>
-                <w:t xml:space="preserve">Möglichkeiten vor, wie auch schon jüngere Kinder auf spielerische Weise IT entdecken können. Hierfür bieten sich beispielsweise die </w:t>
-              </w:r>
-            </w:ins>
-            <w:ins w:id="65" w:author="Ira Diethelm" w:date="2022-12-27T08:33:00Z">
-              <w:r>
-                <w:t xml:space="preserve">kleine Roboter oder </w:t>
-              </w:r>
-            </w:ins>
+            <w:r>
+              <w:t xml:space="preserve">Dieses Erweiterungsmodul </w:t>
+            </w:r>
+            <w:proofErr w:type="gramStart"/>
+            <w:r>
+              <w:t>stellt  verschiedene</w:t>
+            </w:r>
+            <w:proofErr w:type="gramEnd"/>
+            <w:r>
+              <w:t xml:space="preserve"> Möglichkeiten vor, wie auch schon jüngere Kinder auf spielerische Weise IT entdecken können. Hierfür bieten sich beispielsweise </w:t>
+            </w:r>
+            <w:proofErr w:type="gramStart"/>
+            <w:r>
+              <w:t>die kleine Roboter</w:t>
+            </w:r>
+            <w:proofErr w:type="gramEnd"/>
+            <w:r>
+              <w:t xml:space="preserve"> oder </w:t>
+            </w:r>
             <w:proofErr w:type="spellStart"/>
-            <w:ins w:id="66" w:author="Ira Diethelm" w:date="2022-12-27T08:32:00Z">
-              <w:r>
-                <w:t>Littlebits</w:t>
-              </w:r>
-              <w:proofErr w:type="spellEnd"/>
-              <w:r>
-                <w:t xml:space="preserve"> an. Die kleinen, elektronischen Bauelemente lassen sich magnetisch miteinander verbinden, wodurch einfache Schaltkreise entstehen. Hierdurch wird ein spielerischer Zugang zu den Grundlagen der </w:t>
-              </w:r>
-              <w:del w:id="67" w:author="Malambré, Julia | Wissensfabrik" w:date="2022-12-28T17:02:00Z">
-                <w:r>
-                  <w:delText>Elektonik</w:delText>
-                </w:r>
-              </w:del>
-            </w:ins>
-            <w:ins w:id="68" w:author="Malambré, Julia | Wissensfabrik" w:date="2022-12-28T17:02:00Z">
-              <w:r>
-                <w:t>Elektronik</w:t>
-              </w:r>
-            </w:ins>
-            <w:ins w:id="69" w:author="Ira Diethelm" w:date="2022-12-27T08:32:00Z">
-              <w:r>
-                <w:t xml:space="preserve"> und Programmierung ermöglicht.</w:t>
-              </w:r>
-            </w:ins>
+            <w:r>
+              <w:t>Littlebits</w:t>
+            </w:r>
+            <w:proofErr w:type="spellEnd"/>
+            <w:r>
+              <w:t xml:space="preserve"> an. Die kleinen, elektronischen Bauelemente lassen sich magnetisch miteinander verbinden, wodurch einfache Schaltkreise entstehen. Hierdurch </w:t>
+            </w:r>
+            <w:r>
+              <w:lastRenderedPageBreak/>
+              <w:t xml:space="preserve">wird ein spielerischer Zugang zu den Grundlagen der </w:t>
+            </w:r>
+            <w:r>
+              <w:t>Elektronik</w:t>
+            </w:r>
+            <w:r>
+              <w:t xml:space="preserve"> und Programmierung ermöglicht.</w:t>
+            </w:r>
           </w:p>
         </w:tc>
         <w:tc>
@@ -4474,67 +4251,26 @@
               <w:rPr>
                 <w:szCs w:val="20"/>
               </w:rPr>
-              <w:pPrChange w:id="70" w:author="Ira Diethelm" w:date="2022-12-27T08:43:00Z">
-                <w:pPr>
-                  <w:jc w:val="center"/>
-                  <w:cnfStyle w:val="000000000000" w:firstRow="0" w:lastRow="0" w:firstColumn="0" w:lastColumn="0" w:oddVBand="0" w:evenVBand="0" w:oddHBand="0" w:evenHBand="0" w:firstRowFirstColumn="0" w:firstRowLastColumn="0" w:lastRowFirstColumn="0" w:lastRowLastColumn="0"/>
-                </w:pPr>
-              </w:pPrChange>
-            </w:pPr>
-            <w:ins w:id="71" w:author="Ira Diethelm" w:date="2022-12-27T08:44:00Z">
-              <w:r>
-                <w:rPr>
-                  <w:szCs w:val="20"/>
-                </w:rPr>
-                <w:lastRenderedPageBreak/>
-                <w:t xml:space="preserve">Kita oder </w:t>
-              </w:r>
-              <w:r>
-                <w:rPr>
-                  <w:szCs w:val="20"/>
-                </w:rPr>
-                <w:lastRenderedPageBreak/>
-                <w:t>Vorschule</w:t>
-              </w:r>
-            </w:ins>
-            <w:ins w:id="72" w:author="Ira Diethelm" w:date="2022-12-27T08:43:00Z">
-              <w:r>
-                <w:rPr>
-                  <w:szCs w:val="20"/>
-                </w:rPr>
-                <w:t xml:space="preserve"> bis</w:t>
-              </w:r>
-            </w:ins>
-            <w:ins w:id="73" w:author="Ira Diethelm" w:date="2022-12-27T08:44:00Z">
-              <w:r>
-                <w:rPr>
-                  <w:szCs w:val="20"/>
-                </w:rPr>
-                <w:t xml:space="preserve"> </w:t>
-              </w:r>
-            </w:ins>
-            <w:ins w:id="74" w:author="Ira Diethelm" w:date="2022-12-27T08:43:00Z">
-              <w:r>
-                <w:rPr>
-                  <w:szCs w:val="20"/>
-                </w:rPr>
-                <w:t>ca.</w:t>
-              </w:r>
-            </w:ins>
+            </w:pPr>
+            <w:r>
+              <w:rPr>
+                <w:szCs w:val="20"/>
+              </w:rPr>
+              <w:lastRenderedPageBreak/>
+              <w:t>Kita oder Vorschule bis ca.</w:t>
+            </w:r>
             <w:r>
               <w:rPr>
                 <w:szCs w:val="20"/>
               </w:rPr>
               <w:t xml:space="preserve"> </w:t>
             </w:r>
-            <w:ins w:id="75" w:author="Ira Diethelm" w:date="2022-12-27T08:43:00Z">
-              <w:r>
-                <w:rPr>
-                  <w:szCs w:val="20"/>
-                </w:rPr>
-                <w:t>6</w:t>
-              </w:r>
-            </w:ins>
+            <w:r>
+              <w:rPr>
+                <w:szCs w:val="20"/>
+              </w:rPr>
+              <w:t>6</w:t>
+            </w:r>
             <w:r>
               <w:rPr>
                 <w:szCs w:val="20"/>
@@ -4560,14 +4296,12 @@
                 <w:szCs w:val="20"/>
               </w:rPr>
             </w:pPr>
-            <w:ins w:id="76" w:author="Ira Diethelm" w:date="2022-12-27T08:25:00Z">
-              <w:r>
-                <w:rPr>
-                  <w:szCs w:val="20"/>
-                </w:rPr>
-                <w:t>E</w:t>
-              </w:r>
-            </w:ins>
+            <w:r>
+              <w:rPr>
+                <w:szCs w:val="20"/>
+              </w:rPr>
+              <w:t>E</w:t>
+            </w:r>
             <w:r>
               <w:rPr>
                 <w:szCs w:val="20"/>
@@ -4587,14 +4321,12 @@
                 <w:szCs w:val="20"/>
               </w:rPr>
             </w:pPr>
-            <w:ins w:id="77" w:author="Ira Diethelm" w:date="2022-12-27T08:35:00Z">
-              <w:r>
-                <w:rPr>
-                  <w:szCs w:val="20"/>
-                </w:rPr>
-                <w:t>Wearables</w:t>
-              </w:r>
-            </w:ins>
+            <w:r>
+              <w:rPr>
+                <w:szCs w:val="20"/>
+              </w:rPr>
+              <w:t>Wearables</w:t>
+            </w:r>
           </w:p>
         </w:tc>
         <w:tc>
@@ -4609,44 +4341,36 @@
                 <w:szCs w:val="20"/>
               </w:rPr>
             </w:pPr>
-            <w:ins w:id="78" w:author="Ira Diethelm" w:date="2022-12-27T08:35:00Z">
-              <w:r>
-                <w:rPr>
-                  <w:szCs w:val="20"/>
-                </w:rPr>
-                <w:t xml:space="preserve">In diesem Modul befassen sich die </w:t>
-              </w:r>
-            </w:ins>
-            <w:ins w:id="79" w:author="Ira Diethelm" w:date="2022-12-29T07:37:00Z">
-              <w:r>
-                <w:rPr>
-                  <w:szCs w:val="20"/>
-                </w:rPr>
-                <w:t>Schüler*innen</w:t>
-              </w:r>
-            </w:ins>
-            <w:ins w:id="80" w:author="Ira Diethelm" w:date="2022-12-27T08:35:00Z">
-              <w:r>
-                <w:rPr>
-                  <w:szCs w:val="20"/>
-                </w:rPr>
-                <w:t xml:space="preserve"> mit tragbaren und interaktiven Systemen und Controllern, wie sie beispielsweise in smarten Kleidungsstücken und Accessoires oder Smart Watches und </w:t>
-              </w:r>
-              <w:proofErr w:type="spellStart"/>
-              <w:r>
-                <w:rPr>
-                  <w:szCs w:val="20"/>
-                </w:rPr>
-                <w:t>FitnessTrackern</w:t>
-              </w:r>
-              <w:proofErr w:type="spellEnd"/>
-              <w:r>
-                <w:rPr>
-                  <w:szCs w:val="20"/>
-                </w:rPr>
-                <w:t xml:space="preserve"> Anwendung finden. Sie haben die Möglichkeit in eigenen Projekten selbst smarte Kleidung zu designen und zu erstellen.</w:t>
-              </w:r>
-            </w:ins>
+            <w:r>
+              <w:rPr>
+                <w:szCs w:val="20"/>
+              </w:rPr>
+              <w:t xml:space="preserve">In diesem Modul befassen sich die </w:t>
+            </w:r>
+            <w:r>
+              <w:rPr>
+                <w:szCs w:val="20"/>
+              </w:rPr>
+              <w:t>Schüler*innen</w:t>
+            </w:r>
+            <w:r>
+              <w:rPr>
+                <w:szCs w:val="20"/>
+              </w:rPr>
+              <w:t xml:space="preserve"> mit tragbaren und interaktiven Systemen und Controllern, wie sie beispielsweise in smarten Kleidungsstücken und Accessoires oder Smart Watches und </w:t>
+            </w:r>
+            <w:r>
+              <w:rPr>
+                <w:szCs w:val="20"/>
+              </w:rPr>
+              <w:t>Fitness Trackern</w:t>
+            </w:r>
+            <w:r>
+              <w:rPr>
+                <w:szCs w:val="20"/>
+              </w:rPr>
+              <w:t xml:space="preserve"> Anwendung finden. Sie haben die Möglichkeit in eigenen Projekten selbst smarte Kleidung zu designen und zu erstellen.</w:t>
+            </w:r>
           </w:p>
         </w:tc>
         <w:tc>
@@ -4661,14 +4385,12 @@
                 <w:szCs w:val="20"/>
               </w:rPr>
             </w:pPr>
-            <w:ins w:id="81" w:author="Ira Diethelm" w:date="2022-12-27T08:44:00Z">
-              <w:r>
-                <w:rPr>
-                  <w:szCs w:val="20"/>
-                </w:rPr>
-                <w:t>8</w:t>
-              </w:r>
-            </w:ins>
+            <w:r>
+              <w:rPr>
+                <w:szCs w:val="20"/>
+              </w:rPr>
+              <w:t>8</w:t>
+            </w:r>
             <w:r>
               <w:rPr>
                 <w:szCs w:val="20"/>
@@ -4688,7 +4410,6 @@
       <w:tr>
         <w:trPr>
           <w:trHeight w:val="28"/>
-          <w:ins w:id="82" w:author="Ira Diethelm" w:date="2022-12-27T08:25:00Z"/>
         </w:trPr>
         <w:tc>
           <w:tcPr>
@@ -4698,18 +4419,15 @@
           <w:p>
             <w:pPr>
               <w:rPr>
-                <w:ins w:id="83" w:author="Ira Diethelm" w:date="2022-12-27T08:25:00Z"/>
-                <w:szCs w:val="20"/>
-              </w:rPr>
-            </w:pPr>
-            <w:ins w:id="84" w:author="Ira Diethelm" w:date="2022-12-27T08:26:00Z">
-              <w:r>
-                <w:rPr>
-                  <w:szCs w:val="20"/>
-                </w:rPr>
-                <w:t>E3</w:t>
-              </w:r>
-            </w:ins>
+                <w:szCs w:val="20"/>
+              </w:rPr>
+            </w:pPr>
+            <w:r>
+              <w:rPr>
+                <w:szCs w:val="20"/>
+              </w:rPr>
+              <w:t>E3</w:t>
+            </w:r>
           </w:p>
         </w:tc>
         <w:tc>
@@ -4720,18 +4438,15 @@
             <w:pPr>
               <w:cnfStyle w:val="000000000000" w:firstRow="0" w:lastRow="0" w:firstColumn="0" w:lastColumn="0" w:oddVBand="0" w:evenVBand="0" w:oddHBand="0" w:evenHBand="0" w:firstRowFirstColumn="0" w:firstRowLastColumn="0" w:lastRowFirstColumn="0" w:lastRowLastColumn="0"/>
               <w:rPr>
-                <w:ins w:id="85" w:author="Ira Diethelm" w:date="2022-12-27T08:25:00Z"/>
-                <w:szCs w:val="20"/>
-              </w:rPr>
-            </w:pPr>
-            <w:ins w:id="86" w:author="Ira Diethelm" w:date="2022-12-27T08:36:00Z">
-              <w:r>
-                <w:rPr>
-                  <w:szCs w:val="20"/>
-                </w:rPr>
-                <w:t>Robotik</w:t>
-              </w:r>
-            </w:ins>
+                <w:szCs w:val="20"/>
+              </w:rPr>
+            </w:pPr>
+            <w:r>
+              <w:rPr>
+                <w:szCs w:val="20"/>
+              </w:rPr>
+              <w:t>Robotik</w:t>
+            </w:r>
           </w:p>
         </w:tc>
         <w:tc>
@@ -4742,101 +4457,42 @@
             <w:pPr>
               <w:jc w:val="both"/>
               <w:cnfStyle w:val="000000000000" w:firstRow="0" w:lastRow="0" w:firstColumn="0" w:lastColumn="0" w:oddVBand="0" w:evenVBand="0" w:oddHBand="0" w:evenHBand="0" w:firstRowFirstColumn="0" w:firstRowLastColumn="0" w:lastRowFirstColumn="0" w:lastRowLastColumn="0"/>
-              <w:rPr>
-                <w:ins w:id="87" w:author="Ira Diethelm" w:date="2022-12-27T08:25:00Z"/>
-              </w:rPr>
-            </w:pPr>
-            <w:ins w:id="88" w:author="Ira Diethelm" w:date="2022-12-27T08:36:00Z">
-              <w:r>
-                <w:t xml:space="preserve">In diesem Modul erhalten die </w:t>
-              </w:r>
-            </w:ins>
-            <w:ins w:id="89" w:author="Ira Diethelm" w:date="2022-12-29T07:37:00Z">
-              <w:r>
-                <w:t>Schüler*innen</w:t>
-              </w:r>
-            </w:ins>
-            <w:ins w:id="90" w:author="Ira Diethelm" w:date="2022-12-27T08:36:00Z">
-              <w:r>
-                <w:t xml:space="preserve"> eine Anleitung, wie der kleine Roboter selbst gebaut werden kann</w:t>
-              </w:r>
-            </w:ins>
-            <w:ins w:id="91" w:author="Ira Diethelm" w:date="2022-12-27T08:38:00Z">
-              <w:r>
-                <w:t xml:space="preserve">, der einem BB8 aus </w:t>
-              </w:r>
-              <w:proofErr w:type="spellStart"/>
-              <w:r>
-                <w:t>StarWars</w:t>
-              </w:r>
-              <w:proofErr w:type="spellEnd"/>
-              <w:r>
-                <w:t xml:space="preserve"> ähnelt</w:t>
-              </w:r>
-            </w:ins>
-            <w:ins w:id="92" w:author="Ira Diethelm" w:date="2022-12-27T08:36:00Z">
-              <w:r>
-                <w:t>.</w:t>
-              </w:r>
-            </w:ins>
-            <w:ins w:id="93" w:author="Ira Diethelm" w:date="2022-12-27T08:37:00Z">
-              <w:r>
-                <w:t xml:space="preserve"> </w:t>
-              </w:r>
-            </w:ins>
-            <w:ins w:id="94" w:author="Ira Diethelm" w:date="2022-12-27T08:36:00Z">
-              <w:r>
-                <w:t xml:space="preserve">Mit Hilfe von verschiedensten Materialien wie Styroporkugeln und Pappmaché, sowie einem </w:t>
-              </w:r>
-              <w:proofErr w:type="spellStart"/>
-              <w:r>
-                <w:t>Blu</w:t>
-              </w:r>
-            </w:ins>
-            <w:ins w:id="95" w:author="Ira Diethelm" w:date="2022-12-27T08:37:00Z">
-              <w:r>
-                <w:t>C</w:t>
-              </w:r>
-            </w:ins>
-            <w:ins w:id="96" w:author="Ira Diethelm" w:date="2022-12-27T08:36:00Z">
-              <w:r>
-                <w:t>o</w:t>
-              </w:r>
-            </w:ins>
-            <w:ins w:id="97" w:author="Ira Diethelm" w:date="2022-12-27T08:37:00Z">
-              <w:r>
-                <w:t>L</w:t>
-              </w:r>
-            </w:ins>
-            <w:ins w:id="98" w:author="Ira Diethelm" w:date="2022-12-27T08:36:00Z">
-              <w:r>
-                <w:t>ight</w:t>
-              </w:r>
-              <w:proofErr w:type="spellEnd"/>
-              <w:r>
-                <w:t xml:space="preserve">-Controller oder einem Arduino-Board kann </w:t>
-              </w:r>
-            </w:ins>
-            <w:ins w:id="99" w:author="Ira Diethelm" w:date="2022-12-27T08:38:00Z">
-              <w:r>
-                <w:t xml:space="preserve">der </w:t>
-              </w:r>
-            </w:ins>
-            <w:ins w:id="100" w:author="Ira Diethelm" w:date="2022-12-27T08:36:00Z">
-              <w:r>
-                <w:t>Roboter</w:t>
-              </w:r>
-            </w:ins>
-            <w:ins w:id="101" w:author="Ira Diethelm" w:date="2022-12-27T08:38:00Z">
-              <w:r>
-                <w:t xml:space="preserve"> programmiert und mithilfe einer </w:t>
-              </w:r>
-            </w:ins>
-            <w:ins w:id="102" w:author="Ira Diethelm" w:date="2022-12-27T08:36:00Z">
-              <w:r>
-                <w:t xml:space="preserve"> programmierten App über das Smartphone gesteuert werden.</w:t>
-              </w:r>
-            </w:ins>
+            </w:pPr>
+            <w:r>
+              <w:t xml:space="preserve">In diesem Modul erhalten die </w:t>
+            </w:r>
+            <w:r>
+              <w:t>Schüler*innen</w:t>
+            </w:r>
+            <w:r>
+              <w:t xml:space="preserve"> eine Anleitung, wie der kleine Roboter selbst gebaut werden kann, der einem BB8 aus </w:t>
+            </w:r>
+            <w:proofErr w:type="spellStart"/>
+            <w:r>
+              <w:t>StarWars</w:t>
+            </w:r>
+            <w:proofErr w:type="spellEnd"/>
+            <w:r>
+              <w:t xml:space="preserve"> ähnelt. Mit</w:t>
+            </w:r>
+            <w:r>
+              <w:t>h</w:t>
+            </w:r>
+            <w:r>
+              <w:t>ilfe von verschiedensten Materialien wie Styroporkugeln und Pappmaché, sowie einem Blu</w:t>
+            </w:r>
+            <w:r>
+              <w:t>e</w:t>
+            </w:r>
+            <w:r>
+              <w:t xml:space="preserve">CoLight-Controller oder einem Arduino-Board kann der Roboter programmiert und mithilfe </w:t>
+            </w:r>
+            <w:r>
+              <w:t>einer programmierten</w:t>
+            </w:r>
+            <w:r>
+              <w:t xml:space="preserve"> App über das Smartphone gesteuert werden.</w:t>
+            </w:r>
           </w:p>
         </w:tc>
         <w:tc>
@@ -4848,18 +4504,15 @@
               <w:jc w:val="center"/>
               <w:cnfStyle w:val="000000000000" w:firstRow="0" w:lastRow="0" w:firstColumn="0" w:lastColumn="0" w:oddVBand="0" w:evenVBand="0" w:oddHBand="0" w:evenHBand="0" w:firstRowFirstColumn="0" w:firstRowLastColumn="0" w:lastRowFirstColumn="0" w:lastRowLastColumn="0"/>
               <w:rPr>
-                <w:ins w:id="103" w:author="Ira Diethelm" w:date="2022-12-27T08:25:00Z"/>
-                <w:szCs w:val="20"/>
-              </w:rPr>
-            </w:pPr>
-            <w:ins w:id="104" w:author="Ira Diethelm" w:date="2022-12-27T08:46:00Z">
-              <w:r>
-                <w:rPr>
-                  <w:szCs w:val="20"/>
-                </w:rPr>
-                <w:t>6. – 13. Klasse</w:t>
-              </w:r>
-            </w:ins>
+                <w:szCs w:val="20"/>
+              </w:rPr>
+            </w:pPr>
+            <w:r>
+              <w:rPr>
+                <w:szCs w:val="20"/>
+              </w:rPr>
+              <w:t>6. – 13. Klasse</w:t>
+            </w:r>
           </w:p>
         </w:tc>
       </w:tr>
@@ -4867,7 +4520,6 @@
         <w:trPr>
           <w:cnfStyle w:val="000000100000" w:firstRow="0" w:lastRow="0" w:firstColumn="0" w:lastColumn="0" w:oddVBand="0" w:evenVBand="0" w:oddHBand="1" w:evenHBand="0" w:firstRowFirstColumn="0" w:firstRowLastColumn="0" w:lastRowFirstColumn="0" w:lastRowLastColumn="0"/>
           <w:trHeight w:val="28"/>
-          <w:ins w:id="105" w:author="Ira Diethelm" w:date="2022-12-27T08:25:00Z"/>
         </w:trPr>
         <w:tc>
           <w:tcPr>
@@ -4877,18 +4529,15 @@
           <w:p>
             <w:pPr>
               <w:rPr>
-                <w:ins w:id="106" w:author="Ira Diethelm" w:date="2022-12-27T08:25:00Z"/>
-                <w:szCs w:val="20"/>
-              </w:rPr>
-            </w:pPr>
-            <w:ins w:id="107" w:author="Ira Diethelm" w:date="2022-12-27T08:26:00Z">
-              <w:r>
-                <w:rPr>
-                  <w:szCs w:val="20"/>
-                </w:rPr>
-                <w:t>E4</w:t>
-              </w:r>
-            </w:ins>
+                <w:szCs w:val="20"/>
+              </w:rPr>
+            </w:pPr>
+            <w:r>
+              <w:rPr>
+                <w:szCs w:val="20"/>
+              </w:rPr>
+              <w:t>E4</w:t>
+            </w:r>
           </w:p>
         </w:tc>
         <w:tc>
@@ -4899,26 +4548,15 @@
             <w:pPr>
               <w:cnfStyle w:val="000000100000" w:firstRow="0" w:lastRow="0" w:firstColumn="0" w:lastColumn="0" w:oddVBand="0" w:evenVBand="0" w:oddHBand="1" w:evenHBand="0" w:firstRowFirstColumn="0" w:firstRowLastColumn="0" w:lastRowFirstColumn="0" w:lastRowLastColumn="0"/>
               <w:rPr>
-                <w:ins w:id="108" w:author="Ira Diethelm" w:date="2022-12-27T08:25:00Z"/>
-                <w:szCs w:val="20"/>
-              </w:rPr>
-            </w:pPr>
-            <w:ins w:id="109" w:author="Ira Diethelm" w:date="2022-12-27T08:39:00Z">
-              <w:del w:id="110" w:author="Malambré, Julia | Wissensfabrik" w:date="2022-12-28T17:03:00Z">
-                <w:r>
-                  <w:rPr>
-                    <w:szCs w:val="20"/>
-                  </w:rPr>
-                  <w:delText xml:space="preserve">Thimble – </w:delText>
-                </w:r>
-              </w:del>
-              <w:r>
-                <w:rPr>
-                  <w:szCs w:val="20"/>
-                </w:rPr>
-                <w:t>Webseiten</w:t>
-              </w:r>
-            </w:ins>
+                <w:szCs w:val="20"/>
+              </w:rPr>
+            </w:pPr>
+            <w:r>
+              <w:rPr>
+                <w:szCs w:val="20"/>
+              </w:rPr>
+              <w:t>Webseiten</w:t>
+            </w:r>
           </w:p>
         </w:tc>
         <w:tc>
@@ -4929,85 +4567,66 @@
             <w:pPr>
               <w:jc w:val="both"/>
               <w:cnfStyle w:val="000000100000" w:firstRow="0" w:lastRow="0" w:firstColumn="0" w:lastColumn="0" w:oddVBand="0" w:evenVBand="0" w:oddHBand="1" w:evenHBand="0" w:firstRowFirstColumn="0" w:firstRowLastColumn="0" w:lastRowFirstColumn="0" w:lastRowLastColumn="0"/>
-              <w:rPr>
-                <w:ins w:id="111" w:author="Ira Diethelm" w:date="2022-12-27T08:25:00Z"/>
-              </w:rPr>
-            </w:pPr>
-            <w:ins w:id="112" w:author="Ira Diethelm" w:date="2022-12-29T07:27:00Z">
-              <w:r>
-                <w:t>Es existieren einige</w:t>
-              </w:r>
-            </w:ins>
-            <w:commentRangeStart w:id="113"/>
-            <w:commentRangeStart w:id="114"/>
-            <w:ins w:id="115" w:author="Ira Diethelm" w:date="2022-12-27T08:39:00Z">
-              <w:r>
-                <w:t xml:space="preserve"> einfach zu bedienende Online-Editor</w:t>
-              </w:r>
-            </w:ins>
-            <w:ins w:id="116" w:author="Ira Diethelm" w:date="2022-12-29T07:27:00Z">
-              <w:r>
-                <w:t>en</w:t>
-              </w:r>
-            </w:ins>
-            <w:ins w:id="117" w:author="Ira Diethelm" w:date="2022-12-27T08:39:00Z">
-              <w:r>
-                <w:t xml:space="preserve"> zur Erstellung von Webseiten. Die Schüler</w:t>
-              </w:r>
-            </w:ins>
-            <w:ins w:id="118" w:author="Ira Diethelm" w:date="2022-12-29T07:27:00Z">
-              <w:r>
-                <w:t>*</w:t>
-              </w:r>
-            </w:ins>
-            <w:ins w:id="119" w:author="Ira Diethelm" w:date="2022-12-27T08:39:00Z">
-              <w:r>
-                <w:t xml:space="preserve">innen können </w:t>
-              </w:r>
-            </w:ins>
-            <w:ins w:id="120" w:author="Ira Diethelm" w:date="2022-12-29T07:27:00Z">
-              <w:r>
-                <w:t>da</w:t>
-              </w:r>
-            </w:ins>
-            <w:ins w:id="121" w:author="Ira Diethelm" w:date="2022-12-27T08:39:00Z">
-              <w:r>
-                <w:t xml:space="preserve">mit nicht nur Webseiten mittels HTML (Hypertext-Markup-Language) erzeugen, sondern auch online abspeichern und veröffentlichen. Dabei steht ihnen während der Nutzung </w:t>
-              </w:r>
-            </w:ins>
-            <w:ins w:id="122" w:author="Ira Diethelm" w:date="2022-12-29T07:28:00Z">
-              <w:r>
-                <w:t xml:space="preserve">meist </w:t>
-              </w:r>
-            </w:ins>
-            <w:ins w:id="123" w:author="Ira Diethelm" w:date="2022-12-27T08:39:00Z">
-              <w:r>
-                <w:t>eine Live-Vorschau zur Verfügung. Dies bietet den Vorteil, dass die Schüler</w:t>
-              </w:r>
-            </w:ins>
-            <w:ins w:id="124" w:author="Ira Diethelm" w:date="2022-12-29T07:28:00Z">
-              <w:r>
-                <w:t>*</w:t>
-              </w:r>
-            </w:ins>
-            <w:ins w:id="125" w:author="Ira Diethelm" w:date="2022-12-27T08:39:00Z">
-              <w:r>
-                <w:t>innen nicht nur unter Anleitung, sondern auch experimentell vorgehen können.</w:t>
-              </w:r>
-            </w:ins>
-            <w:commentRangeEnd w:id="113"/>
+            </w:pPr>
+            <w:r>
+              <w:t>Es existieren einige</w:t>
+            </w:r>
+            <w:commentRangeStart w:id="9"/>
+            <w:commentRangeStart w:id="10"/>
+            <w:commentRangeStart w:id="11"/>
+            <w:r>
+              <w:t xml:space="preserve"> einfach zu bedienende Online-Editor</w:t>
+            </w:r>
+            <w:r>
+              <w:t>en</w:t>
+            </w:r>
+            <w:r>
+              <w:t xml:space="preserve"> zur Erstellung von Webseiten. Die Schüler</w:t>
+            </w:r>
+            <w:r>
+              <w:t>*</w:t>
+            </w:r>
+            <w:r>
+              <w:t xml:space="preserve">innen können </w:t>
+            </w:r>
+            <w:r>
+              <w:t>da</w:t>
+            </w:r>
+            <w:r>
+              <w:t xml:space="preserve">mit nicht nur Webseiten mittels HTML (Hypertext-Markup-Language) erzeugen, sondern auch online abspeichern und veröffentlichen. Dabei steht ihnen während der Nutzung </w:t>
+            </w:r>
+            <w:r>
+              <w:t xml:space="preserve">meist </w:t>
+            </w:r>
+            <w:r>
+              <w:t>eine Live-Vorschau zur Verfügung. Dies bietet den Vorteil, dass die Schüler</w:t>
+            </w:r>
+            <w:r>
+              <w:t>*</w:t>
+            </w:r>
+            <w:r>
+              <w:t>innen nicht nur unter Anleitung, sondern auch experimentell vorgehen können.</w:t>
+            </w:r>
+            <w:commentRangeEnd w:id="9"/>
             <w:r>
               <w:rPr>
                 <w:rStyle w:val="Kommentarzeichen"/>
               </w:rPr>
-              <w:commentReference w:id="113"/>
-            </w:r>
-            <w:commentRangeEnd w:id="114"/>
+              <w:commentReference w:id="9"/>
+            </w:r>
+            <w:commentRangeEnd w:id="10"/>
             <w:r>
               <w:rPr>
                 <w:rStyle w:val="Kommentarzeichen"/>
               </w:rPr>
-              <w:commentReference w:id="114"/>
+              <w:commentReference w:id="10"/>
+            </w:r>
+            <w:commentRangeEnd w:id="11"/>
+            <w:r>
+              <w:rPr>
+                <w:rStyle w:val="Kommentarzeichen"/>
+              </w:rPr>
+              <w:commentReference w:id="11"/>
             </w:r>
           </w:p>
         </w:tc>
@@ -5020,34 +4639,37 @@
               <w:jc w:val="center"/>
               <w:cnfStyle w:val="000000100000" w:firstRow="0" w:lastRow="0" w:firstColumn="0" w:lastColumn="0" w:oddVBand="0" w:evenVBand="0" w:oddHBand="1" w:evenHBand="0" w:firstRowFirstColumn="0" w:firstRowLastColumn="0" w:lastRowFirstColumn="0" w:lastRowLastColumn="0"/>
               <w:rPr>
-                <w:ins w:id="126" w:author="Ira Diethelm" w:date="2022-12-27T08:25:00Z"/>
-                <w:szCs w:val="20"/>
-              </w:rPr>
-            </w:pPr>
-            <w:ins w:id="127" w:author="Ira Diethelm" w:date="2022-12-27T08:46:00Z">
-              <w:r>
-                <w:rPr>
-                  <w:szCs w:val="20"/>
-                </w:rPr>
-                <w:t xml:space="preserve">6. – 13. </w:t>
-              </w:r>
-              <w:commentRangeStart w:id="128"/>
-              <w:r>
-                <w:rPr>
-                  <w:szCs w:val="20"/>
-                </w:rPr>
-                <w:t>Klasse</w:t>
-              </w:r>
-            </w:ins>
-            <w:commentRangeEnd w:id="128"/>
-            <w:ins w:id="129" w:author="Ira Diethelm" w:date="2022-12-27T08:48:00Z">
-              <w:r>
-                <w:rPr>
-                  <w:rStyle w:val="Kommentarzeichen"/>
-                </w:rPr>
-                <w:commentReference w:id="128"/>
-              </w:r>
-            </w:ins>
+                <w:szCs w:val="20"/>
+              </w:rPr>
+            </w:pPr>
+            <w:r>
+              <w:rPr>
+                <w:szCs w:val="20"/>
+              </w:rPr>
+              <w:t xml:space="preserve">6. – 13. </w:t>
+            </w:r>
+            <w:commentRangeStart w:id="12"/>
+            <w:commentRangeStart w:id="13"/>
+            <w:r>
+              <w:rPr>
+                <w:szCs w:val="20"/>
+              </w:rPr>
+              <w:t>Klasse</w:t>
+            </w:r>
+            <w:commentRangeEnd w:id="12"/>
+            <w:r>
+              <w:rPr>
+                <w:rStyle w:val="Kommentarzeichen"/>
+              </w:rPr>
+              <w:commentReference w:id="12"/>
+            </w:r>
+            <w:commentRangeEnd w:id="13"/>
+            <w:r>
+              <w:rPr>
+                <w:rStyle w:val="Kommentarzeichen"/>
+              </w:rPr>
+              <w:commentReference w:id="13"/>
+            </w:r>
           </w:p>
         </w:tc>
       </w:tr>
@@ -5069,7 +4691,6 @@
       <w:tr>
         <w:trPr>
           <w:cnfStyle w:val="100000000000" w:firstRow="1" w:lastRow="0" w:firstColumn="0" w:lastColumn="0" w:oddVBand="0" w:evenVBand="0" w:oddHBand="0" w:evenHBand="0" w:firstRowFirstColumn="0" w:firstRowLastColumn="0" w:lastRowFirstColumn="0" w:lastRowLastColumn="0"/>
-          <w:ins w:id="130" w:author="Ira Diethelm" w:date="2022-12-27T08:15:00Z"/>
         </w:trPr>
         <w:tc>
           <w:tcPr>
@@ -5080,33 +4701,27 @@
           <w:p>
             <w:pPr>
               <w:rPr>
-                <w:ins w:id="131" w:author="Ira Diethelm" w:date="2022-12-27T08:15:00Z"/>
                 <w:sz w:val="24"/>
               </w:rPr>
             </w:pPr>
-            <w:ins w:id="132" w:author="Ira Diethelm" w:date="2022-12-27T08:25:00Z">
-              <w:r>
-                <w:rPr>
-                  <w:sz w:val="24"/>
-                </w:rPr>
-                <w:t>Methoden</w:t>
-              </w:r>
-            </w:ins>
-            <w:ins w:id="133" w:author="Ira Diethelm" w:date="2022-12-27T08:15:00Z">
-              <w:r>
-                <w:rPr>
-                  <w:sz w:val="24"/>
-                </w:rPr>
-                <w:t>module</w:t>
-              </w:r>
-            </w:ins>
+            <w:r>
+              <w:rPr>
+                <w:sz w:val="24"/>
+              </w:rPr>
+              <w:t>Methoden</w:t>
+            </w:r>
+            <w:r>
+              <w:rPr>
+                <w:sz w:val="24"/>
+              </w:rPr>
+              <w:t>module</w:t>
+            </w:r>
           </w:p>
         </w:tc>
       </w:tr>
       <w:tr>
         <w:trPr>
           <w:cnfStyle w:val="000000100000" w:firstRow="0" w:lastRow="0" w:firstColumn="0" w:lastColumn="0" w:oddVBand="0" w:evenVBand="0" w:oddHBand="1" w:evenHBand="0" w:firstRowFirstColumn="0" w:firstRowLastColumn="0" w:lastRowFirstColumn="0" w:lastRowLastColumn="0"/>
-          <w:ins w:id="134" w:author="Ira Diethelm" w:date="2022-12-27T08:15:00Z"/>
         </w:trPr>
         <w:tc>
           <w:tcPr>
@@ -5114,16 +4729,9 @@
             <w:tcW w:w="704" w:type="dxa"/>
           </w:tcPr>
           <w:p>
-            <w:pPr>
-              <w:rPr>
-                <w:ins w:id="135" w:author="Ira Diethelm" w:date="2022-12-27T08:15:00Z"/>
-              </w:rPr>
-            </w:pPr>
-            <w:ins w:id="136" w:author="Ira Diethelm" w:date="2022-12-27T08:15:00Z">
-              <w:r>
-                <w:t>Nr.</w:t>
-              </w:r>
-            </w:ins>
+            <w:r>
+              <w:t>Nr.</w:t>
+            </w:r>
           </w:p>
         </w:tc>
         <w:tc>
@@ -5135,18 +4743,15 @@
               <w:jc w:val="center"/>
               <w:cnfStyle w:val="000000100000" w:firstRow="0" w:lastRow="0" w:firstColumn="0" w:lastColumn="0" w:oddVBand="0" w:evenVBand="0" w:oddHBand="1" w:evenHBand="0" w:firstRowFirstColumn="0" w:firstRowLastColumn="0" w:lastRowFirstColumn="0" w:lastRowLastColumn="0"/>
               <w:rPr>
-                <w:ins w:id="137" w:author="Ira Diethelm" w:date="2022-12-27T08:15:00Z"/>
                 <w:b/>
               </w:rPr>
             </w:pPr>
-            <w:ins w:id="138" w:author="Ira Diethelm" w:date="2022-12-27T08:15:00Z">
-              <w:r>
-                <w:rPr>
-                  <w:b/>
-                </w:rPr>
-                <w:t>Titel</w:t>
-              </w:r>
-            </w:ins>
+            <w:r>
+              <w:rPr>
+                <w:b/>
+              </w:rPr>
+              <w:t>Titel</w:t>
+            </w:r>
           </w:p>
         </w:tc>
         <w:tc>
@@ -5158,18 +4763,15 @@
               <w:jc w:val="center"/>
               <w:cnfStyle w:val="000000100000" w:firstRow="0" w:lastRow="0" w:firstColumn="0" w:lastColumn="0" w:oddVBand="0" w:evenVBand="0" w:oddHBand="1" w:evenHBand="0" w:firstRowFirstColumn="0" w:firstRowLastColumn="0" w:lastRowFirstColumn="0" w:lastRowLastColumn="0"/>
               <w:rPr>
-                <w:ins w:id="139" w:author="Ira Diethelm" w:date="2022-12-27T08:15:00Z"/>
                 <w:b/>
               </w:rPr>
             </w:pPr>
-            <w:ins w:id="140" w:author="Ira Diethelm" w:date="2022-12-27T08:15:00Z">
-              <w:r>
-                <w:rPr>
-                  <w:b/>
-                </w:rPr>
-                <w:t>Thema</w:t>
-              </w:r>
-            </w:ins>
+            <w:r>
+              <w:rPr>
+                <w:b/>
+              </w:rPr>
+              <w:t>Thema</w:t>
+            </w:r>
           </w:p>
         </w:tc>
         <w:tc>
@@ -5181,25 +4783,21 @@
               <w:jc w:val="center"/>
               <w:cnfStyle w:val="000000100000" w:firstRow="0" w:lastRow="0" w:firstColumn="0" w:lastColumn="0" w:oddVBand="0" w:evenVBand="0" w:oddHBand="1" w:evenHBand="0" w:firstRowFirstColumn="0" w:firstRowLastColumn="0" w:lastRowFirstColumn="0" w:lastRowLastColumn="0"/>
               <w:rPr>
-                <w:ins w:id="141" w:author="Ira Diethelm" w:date="2022-12-27T08:15:00Z"/>
                 <w:b/>
               </w:rPr>
             </w:pPr>
-            <w:ins w:id="142" w:author="Ira Diethelm" w:date="2022-12-27T08:15:00Z">
-              <w:r>
-                <w:rPr>
-                  <w:b/>
-                </w:rPr>
-                <w:t>Klassenstufe</w:t>
-              </w:r>
-            </w:ins>
+            <w:r>
+              <w:rPr>
+                <w:b/>
+              </w:rPr>
+              <w:t>Klassenstufe</w:t>
+            </w:r>
           </w:p>
         </w:tc>
       </w:tr>
       <w:tr>
         <w:trPr>
           <w:trHeight w:val="119"/>
-          <w:ins w:id="143" w:author="Ira Diethelm" w:date="2022-12-27T08:15:00Z"/>
         </w:trPr>
         <w:tc>
           <w:tcPr>
@@ -5209,26 +4807,21 @@
           <w:p>
             <w:pPr>
               <w:rPr>
-                <w:ins w:id="144" w:author="Ira Diethelm" w:date="2022-12-27T08:15:00Z"/>
-                <w:szCs w:val="20"/>
-              </w:rPr>
-            </w:pPr>
-            <w:ins w:id="145" w:author="Ira Diethelm" w:date="2022-12-27T08:24:00Z">
-              <w:r>
-                <w:rPr>
-                  <w:szCs w:val="20"/>
-                </w:rPr>
-                <w:t>M</w:t>
-              </w:r>
-            </w:ins>
-            <w:ins w:id="146" w:author="Ira Diethelm" w:date="2022-12-27T08:15:00Z">
-              <w:r>
-                <w:rPr>
-                  <w:szCs w:val="20"/>
-                </w:rPr>
-                <w:t>1</w:t>
-              </w:r>
-            </w:ins>
+                <w:szCs w:val="20"/>
+              </w:rPr>
+            </w:pPr>
+            <w:r>
+              <w:rPr>
+                <w:szCs w:val="20"/>
+              </w:rPr>
+              <w:t>M</w:t>
+            </w:r>
+            <w:r>
+              <w:rPr>
+                <w:szCs w:val="20"/>
+              </w:rPr>
+              <w:t>1</w:t>
+            </w:r>
           </w:p>
         </w:tc>
         <w:tc>
@@ -5239,18 +4832,15 @@
             <w:pPr>
               <w:cnfStyle w:val="000000000000" w:firstRow="0" w:lastRow="0" w:firstColumn="0" w:lastColumn="0" w:oddVBand="0" w:evenVBand="0" w:oddHBand="0" w:evenHBand="0" w:firstRowFirstColumn="0" w:firstRowLastColumn="0" w:lastRowFirstColumn="0" w:lastRowLastColumn="0"/>
               <w:rPr>
-                <w:ins w:id="147" w:author="Ira Diethelm" w:date="2022-12-27T08:15:00Z"/>
-                <w:szCs w:val="20"/>
-              </w:rPr>
-            </w:pPr>
-            <w:ins w:id="148" w:author="Ira Diethelm" w:date="2022-12-27T08:15:00Z">
-              <w:r>
-                <w:rPr>
-                  <w:szCs w:val="20"/>
-                </w:rPr>
-                <w:t>Design Thinking</w:t>
-              </w:r>
-            </w:ins>
+                <w:szCs w:val="20"/>
+              </w:rPr>
+            </w:pPr>
+            <w:r>
+              <w:rPr>
+                <w:szCs w:val="20"/>
+              </w:rPr>
+              <w:t>Design Thinking</w:t>
+            </w:r>
           </w:p>
         </w:tc>
         <w:tc>
@@ -5262,15 +4852,12 @@
               <w:jc w:val="both"/>
               <w:cnfStyle w:val="000000000000" w:firstRow="0" w:lastRow="0" w:firstColumn="0" w:lastColumn="0" w:oddVBand="0" w:evenVBand="0" w:oddHBand="0" w:evenHBand="0" w:firstRowFirstColumn="0" w:firstRowLastColumn="0" w:lastRowFirstColumn="0" w:lastRowLastColumn="0"/>
               <w:rPr>
-                <w:ins w:id="149" w:author="Ira Diethelm" w:date="2022-12-27T08:15:00Z"/>
-                <w:szCs w:val="20"/>
-              </w:rPr>
-            </w:pPr>
-            <w:ins w:id="150" w:author="Ira Diethelm" w:date="2022-12-27T08:15:00Z">
-              <w:r>
-                <w:t>Dieses Modul führt in die Innovationsmethode Design Thinking ein. Mit Hilfe dieser Methode lassen sich neue Produkte und innovative Ideen umsetzen.</w:t>
-              </w:r>
-            </w:ins>
+                <w:szCs w:val="20"/>
+              </w:rPr>
+            </w:pPr>
+            <w:r>
+              <w:t>Dieses Modul führt in die Innovationsmethode Design Thinking ein. Mit Hilfe dieser Methode lassen sich neue Produkte und innovative Ideen umsetzen.</w:t>
+            </w:r>
           </w:p>
         </w:tc>
         <w:tc>
@@ -5282,25 +4869,22 @@
               <w:jc w:val="center"/>
               <w:cnfStyle w:val="000000000000" w:firstRow="0" w:lastRow="0" w:firstColumn="0" w:lastColumn="0" w:oddVBand="0" w:evenVBand="0" w:oddHBand="0" w:evenHBand="0" w:firstRowFirstColumn="0" w:firstRowLastColumn="0" w:lastRowFirstColumn="0" w:lastRowLastColumn="0"/>
               <w:rPr>
-                <w:ins w:id="151" w:author="Ira Diethelm" w:date="2022-12-27T08:15:00Z"/>
-                <w:szCs w:val="20"/>
-              </w:rPr>
-            </w:pPr>
-            <w:ins w:id="152" w:author="Ira Diethelm" w:date="2022-12-27T08:15:00Z">
-              <w:r>
-                <w:rPr>
-                  <w:szCs w:val="20"/>
-                </w:rPr>
-                <w:t xml:space="preserve">4. </w:t>
-              </w:r>
-              <w:r>
-                <w:rPr>
-                  <w:szCs w:val="20"/>
-                </w:rPr>
-                <w:noBreakHyphen/>
-                <w:t xml:space="preserve"> 13. Klasse</w:t>
-              </w:r>
-            </w:ins>
+                <w:szCs w:val="20"/>
+              </w:rPr>
+            </w:pPr>
+            <w:r>
+              <w:rPr>
+                <w:szCs w:val="20"/>
+              </w:rPr>
+              <w:t xml:space="preserve">4. </w:t>
+            </w:r>
+            <w:r>
+              <w:rPr>
+                <w:szCs w:val="20"/>
+              </w:rPr>
+              <w:noBreakHyphen/>
+              <w:t xml:space="preserve"> 13. Klasse</w:t>
+            </w:r>
           </w:p>
         </w:tc>
       </w:tr>
@@ -5308,7 +4892,6 @@
         <w:trPr>
           <w:cnfStyle w:val="000000100000" w:firstRow="0" w:lastRow="0" w:firstColumn="0" w:lastColumn="0" w:oddVBand="0" w:evenVBand="0" w:oddHBand="1" w:evenHBand="0" w:firstRowFirstColumn="0" w:firstRowLastColumn="0" w:lastRowFirstColumn="0" w:lastRowLastColumn="0"/>
           <w:trHeight w:val="28"/>
-          <w:ins w:id="153" w:author="Ira Diethelm" w:date="2022-12-27T08:15:00Z"/>
         </w:trPr>
         <w:tc>
           <w:tcPr>
@@ -5318,27 +4901,21 @@
           <w:p>
             <w:pPr>
               <w:rPr>
-                <w:ins w:id="154" w:author="Ira Diethelm" w:date="2022-12-27T08:15:00Z"/>
-                <w:szCs w:val="20"/>
-              </w:rPr>
-            </w:pPr>
-            <w:ins w:id="155" w:author="Ira Diethelm" w:date="2022-12-27T08:24:00Z">
-              <w:r>
-                <w:rPr>
-                  <w:szCs w:val="20"/>
-                </w:rPr>
-                <w:lastRenderedPageBreak/>
-                <w:t>M</w:t>
-              </w:r>
-            </w:ins>
-            <w:ins w:id="156" w:author="Ira Diethelm" w:date="2022-12-27T08:15:00Z">
-              <w:r>
-                <w:rPr>
-                  <w:szCs w:val="20"/>
-                </w:rPr>
-                <w:t>2</w:t>
-              </w:r>
-            </w:ins>
+                <w:szCs w:val="20"/>
+              </w:rPr>
+            </w:pPr>
+            <w:r>
+              <w:rPr>
+                <w:szCs w:val="20"/>
+              </w:rPr>
+              <w:t>M</w:t>
+            </w:r>
+            <w:r>
+              <w:rPr>
+                <w:szCs w:val="20"/>
+              </w:rPr>
+              <w:t>2</w:t>
+            </w:r>
           </w:p>
         </w:tc>
         <w:tc>
@@ -5349,18 +4926,15 @@
             <w:pPr>
               <w:cnfStyle w:val="000000100000" w:firstRow="0" w:lastRow="0" w:firstColumn="0" w:lastColumn="0" w:oddVBand="0" w:evenVBand="0" w:oddHBand="1" w:evenHBand="0" w:firstRowFirstColumn="0" w:firstRowLastColumn="0" w:lastRowFirstColumn="0" w:lastRowLastColumn="0"/>
               <w:rPr>
-                <w:ins w:id="157" w:author="Ira Diethelm" w:date="2022-12-27T08:15:00Z"/>
-                <w:szCs w:val="20"/>
-              </w:rPr>
-            </w:pPr>
-            <w:ins w:id="158" w:author="Ira Diethelm" w:date="2022-12-27T08:15:00Z">
-              <w:r>
-                <w:rPr>
-                  <w:szCs w:val="20"/>
-                </w:rPr>
-                <w:t>Projektmethode</w:t>
-              </w:r>
-            </w:ins>
+                <w:szCs w:val="20"/>
+              </w:rPr>
+            </w:pPr>
+            <w:r>
+              <w:rPr>
+                <w:szCs w:val="20"/>
+              </w:rPr>
+              <w:t>Projektmethode</w:t>
+            </w:r>
           </w:p>
         </w:tc>
         <w:tc>
@@ -5372,33 +4946,30 @@
               <w:jc w:val="both"/>
               <w:cnfStyle w:val="000000100000" w:firstRow="0" w:lastRow="0" w:firstColumn="0" w:lastColumn="0" w:oddVBand="0" w:evenVBand="0" w:oddHBand="1" w:evenHBand="0" w:firstRowFirstColumn="0" w:firstRowLastColumn="0" w:lastRowFirstColumn="0" w:lastRowLastColumn="0"/>
               <w:rPr>
-                <w:ins w:id="159" w:author="Ira Diethelm" w:date="2022-12-27T08:15:00Z"/>
-                <w:szCs w:val="20"/>
-              </w:rPr>
-            </w:pPr>
-            <w:ins w:id="160" w:author="Ira Diethelm" w:date="2022-12-27T08:15:00Z">
-              <w:r>
-                <w:t xml:space="preserve">Dieses Modul führt in den projektorientierten Unterricht ein. Dies ist eine Form des handlungsorientierten Unterrichts bei dem </w:t>
-              </w:r>
-            </w:ins>
-            <w:ins w:id="161" w:author="Ira Diethelm" w:date="2022-12-29T07:37:00Z">
-              <w:r>
-                <w:t>Schüler*innen</w:t>
-              </w:r>
-            </w:ins>
-            <w:ins w:id="162" w:author="Ira Diethelm" w:date="2022-12-27T08:15:00Z">
-              <w:r>
-                <w:t xml:space="preserve"> eine Aufgabe oder eine Problemstellung selbständig </w:t>
-              </w:r>
-              <w:r>
-                <w:noBreakHyphen/>
-                <w:t xml:space="preserve"> von der Planung über die Durchführung bis zur Präsentation </w:t>
-              </w:r>
-              <w:r>
-                <w:noBreakHyphen/>
-                <w:t xml:space="preserve"> innerhalb einer Gruppe bearbeiten</w:t>
-              </w:r>
-            </w:ins>
+                <w:szCs w:val="20"/>
+              </w:rPr>
+            </w:pPr>
+            <w:r>
+              <w:t xml:space="preserve">Dieses Modul führt in den projektorientierten Unterricht ein. Dies ist eine Form des handlungsorientierten Unterrichts bei dem </w:t>
+            </w:r>
+            <w:r>
+              <w:t>Schüler*innen</w:t>
+            </w:r>
+            <w:r>
+              <w:t xml:space="preserve"> eine Aufgabe oder eine Problemstellung selbständig </w:t>
+            </w:r>
+            <w:r>
+              <w:noBreakHyphen/>
+              <w:t xml:space="preserve"> von der Planung </w:t>
+            </w:r>
+            <w:r>
+              <w:lastRenderedPageBreak/>
+              <w:t xml:space="preserve">über die Durchführung bis zur Präsentation </w:t>
+            </w:r>
+            <w:r>
+              <w:noBreakHyphen/>
+              <w:t xml:space="preserve"> innerhalb einer Gruppe bearbeiten</w:t>
+            </w:r>
           </w:p>
         </w:tc>
         <w:tc>
@@ -5410,25 +4981,23 @@
               <w:jc w:val="center"/>
               <w:cnfStyle w:val="000000100000" w:firstRow="0" w:lastRow="0" w:firstColumn="0" w:lastColumn="0" w:oddVBand="0" w:evenVBand="0" w:oddHBand="1" w:evenHBand="0" w:firstRowFirstColumn="0" w:firstRowLastColumn="0" w:lastRowFirstColumn="0" w:lastRowLastColumn="0"/>
               <w:rPr>
-                <w:ins w:id="163" w:author="Ira Diethelm" w:date="2022-12-27T08:15:00Z"/>
-                <w:szCs w:val="20"/>
-              </w:rPr>
-            </w:pPr>
-            <w:ins w:id="164" w:author="Ira Diethelm" w:date="2022-12-27T08:15:00Z">
-              <w:r>
-                <w:rPr>
-                  <w:szCs w:val="20"/>
-                </w:rPr>
-                <w:t xml:space="preserve">4. </w:t>
-              </w:r>
-              <w:r>
-                <w:rPr>
-                  <w:szCs w:val="20"/>
-                </w:rPr>
-                <w:noBreakHyphen/>
-                <w:t xml:space="preserve"> 13. Klasse</w:t>
-              </w:r>
-            </w:ins>
+                <w:szCs w:val="20"/>
+              </w:rPr>
+            </w:pPr>
+            <w:r>
+              <w:rPr>
+                <w:szCs w:val="20"/>
+              </w:rPr>
+              <w:lastRenderedPageBreak/>
+              <w:t xml:space="preserve">4. </w:t>
+            </w:r>
+            <w:r>
+              <w:rPr>
+                <w:szCs w:val="20"/>
+              </w:rPr>
+              <w:noBreakHyphen/>
+              <w:t xml:space="preserve"> 13. Klasse</w:t>
+            </w:r>
           </w:p>
         </w:tc>
       </w:tr>
@@ -5436,26 +5005,21 @@
     <w:p>
       <w:pPr>
         <w:jc w:val="both"/>
-        <w:rPr>
-          <w:ins w:id="165" w:author="Ira Diethelm" w:date="2022-12-27T08:15:00Z"/>
-        </w:rPr>
       </w:pPr>
     </w:p>
     <w:p>
       <w:pPr>
         <w:jc w:val="both"/>
         <w:rPr>
-          <w:ins w:id="166" w:author="Ira Diethelm" w:date="2022-12-27T08:40:00Z"/>
+          <w:ins w:id="14" w:author="Ira Diethelm" w:date="2022-12-27T08:40:00Z"/>
         </w:rPr>
       </w:pPr>
       <w:r>
         <w:t xml:space="preserve">Die </w:t>
       </w:r>
-      <w:ins w:id="167" w:author="Ira Diethelm" w:date="2022-12-27T08:10:00Z">
-        <w:r>
-          <w:t xml:space="preserve">hier aufgeführten </w:t>
-        </w:r>
-      </w:ins>
+      <w:r>
+        <w:t xml:space="preserve">hier aufgeführten </w:t>
+      </w:r>
       <w:r>
         <w:t>Module sind auf zwei Ordner aufgeteilt</w:t>
       </w:r>
@@ -5468,7 +5032,7 @@
       <w:r>
         <w:t xml:space="preserve"> acht Basismodule enthalten. Im Ordner Aufbau-, Erweiterungs- und Methodenmodule sind die drei Aufbaumodule, die vier Erweiterungsmodule und zwei Methodenmodule enthalten.</w:t>
       </w:r>
-      <w:ins w:id="168" w:author="Ira Diethelm" w:date="2022-12-27T08:10:00Z">
+      <w:ins w:id="15" w:author="Ira Diethelm" w:date="2022-12-27T08:10:00Z">
         <w:r>
           <w:t xml:space="preserve"> </w:t>
         </w:r>
@@ -5481,26 +5045,34 @@
       <w:r>
         <w:t>Die Module von IT2School werden durch sieben Basis- und Aufbaumodule zum Thema Künstliche Intelligenz ergänzt</w:t>
       </w:r>
-      <w:commentRangeStart w:id="169"/>
-      <w:commentRangeStart w:id="170"/>
+      <w:commentRangeStart w:id="16"/>
+      <w:commentRangeStart w:id="17"/>
+      <w:commentRangeStart w:id="18"/>
       <w:r>
         <w:t>.</w:t>
       </w:r>
-      <w:commentRangeEnd w:id="169"/>
+      <w:commentRangeEnd w:id="16"/>
       <w:r>
         <w:rPr>
           <w:rStyle w:val="Kommentarzeichen"/>
         </w:rPr>
-        <w:commentReference w:id="169"/>
-      </w:r>
-      <w:commentRangeEnd w:id="170"/>
+        <w:commentReference w:id="16"/>
+      </w:r>
+      <w:commentRangeEnd w:id="17"/>
       <w:r>
         <w:rPr>
           <w:rStyle w:val="Kommentarzeichen"/>
         </w:rPr>
-        <w:commentReference w:id="170"/>
-      </w:r>
-      <w:ins w:id="171" w:author="Ira Diethelm" w:date="2022-12-27T08:41:00Z">
+        <w:commentReference w:id="17"/>
+      </w:r>
+      <w:commentRangeEnd w:id="18"/>
+      <w:r>
+        <w:rPr>
+          <w:rStyle w:val="Kommentarzeichen"/>
+        </w:rPr>
+        <w:commentReference w:id="18"/>
+      </w:r>
+      <w:ins w:id="19" w:author="Ira Diethelm" w:date="2022-12-27T08:41:00Z">
         <w:r>
           <w:t xml:space="preserve"> </w:t>
         </w:r>
@@ -5510,90 +5082,21 @@
       <w:pPr>
         <w:pStyle w:val="berschrift1"/>
       </w:pPr>
-      <w:bookmarkStart w:id="172" w:name="_Toc433292497"/>
-      <w:bookmarkStart w:id="173" w:name="_Toc123192639"/>
+      <w:bookmarkStart w:id="20" w:name="_Toc433292497"/>
+      <w:bookmarkStart w:id="21" w:name="_Toc123192639"/>
       <w:r>
         <w:t>Aufbau der Module</w:t>
       </w:r>
-      <w:bookmarkEnd w:id="172"/>
-      <w:bookmarkEnd w:id="173"/>
+      <w:bookmarkEnd w:id="20"/>
+      <w:bookmarkEnd w:id="21"/>
     </w:p>
     <w:p>
       <w:pPr>
         <w:jc w:val="both"/>
         <w:rPr>
-          <w:ins w:id="174" w:author="Ira Diethelm" w:date="2022-12-29T07:29:00Z"/>
+          <w:ins w:id="22" w:author="Ira Diethelm" w:date="2022-12-29T07:29:00Z"/>
         </w:rPr>
       </w:pPr>
-      <w:del w:id="175" w:author="Ira Diethelm" w:date="2022-12-29T07:29:00Z">
-        <w:r>
-          <w:rPr>
-            <w:noProof/>
-          </w:rPr>
-          <w:drawing>
-            <wp:anchor distT="0" distB="0" distL="114300" distR="114300" simplePos="0" relativeHeight="251661312" behindDoc="1" locked="0" layoutInCell="1" allowOverlap="1" wp14:anchorId="13CF201F" wp14:editId="1ED38D65">
-              <wp:simplePos x="0" y="0"/>
-              <wp:positionH relativeFrom="margin">
-                <wp:posOffset>3175</wp:posOffset>
-              </wp:positionH>
-              <wp:positionV relativeFrom="paragraph">
-                <wp:posOffset>1372870</wp:posOffset>
-              </wp:positionV>
-              <wp:extent cx="5607050" cy="4052570"/>
-              <wp:effectExtent l="0" t="0" r="0" b="5080"/>
-              <wp:wrapTight wrapText="bothSides">
-                <wp:wrapPolygon edited="1">
-                  <wp:start x="0" y="0"/>
-                  <wp:lineTo x="0" y="21524"/>
-                  <wp:lineTo x="21539" y="21524"/>
-                  <wp:lineTo x="21539" y="0"/>
-                  <wp:lineTo x="0" y="0"/>
-                </wp:wrapPolygon>
-              </wp:wrapTight>
-              <wp:docPr id="51" name="Grafik 2"/>
-              <wp:cNvGraphicFramePr>
-                <a:graphicFrameLocks xmlns:a="http://schemas.openxmlformats.org/drawingml/2006/main" noChangeAspect="1"/>
-              </wp:cNvGraphicFramePr>
-              <a:graphic xmlns:a="http://schemas.openxmlformats.org/drawingml/2006/main">
-                <a:graphicData uri="http://schemas.openxmlformats.org/drawingml/2006/picture">
-                  <pic:pic xmlns:pic="http://schemas.openxmlformats.org/drawingml/2006/picture">
-                    <pic:nvPicPr>
-                      <pic:cNvPr id="5" name="Baum.jpg"/>
-                      <pic:cNvPicPr>
-                        <a:picLocks noChangeAspect="1"/>
-                      </pic:cNvPicPr>
-                    </pic:nvPicPr>
-                    <pic:blipFill>
-                      <a:blip r:embed="rId12" cstate="email">
-                        <a:extLst>
-                          <a:ext uri="{28A0092B-C50C-407E-A947-70E740481C1C}">
-                            <a14:useLocalDpi xmlns:a14="http://schemas.microsoft.com/office/drawing/2010/main"/>
-                          </a:ext>
-                        </a:extLst>
-                      </a:blip>
-                      <a:stretch>
-                        <a:fillRect/>
-                      </a:stretch>
-                    </pic:blipFill>
-                    <pic:spPr bwMode="auto">
-                      <a:xfrm>
-                        <a:off x="0" y="0"/>
-                        <a:ext cx="5607050" cy="4052570"/>
-                      </a:xfrm>
-                      <a:prstGeom prst="rect">
-                        <a:avLst/>
-                      </a:prstGeom>
-                    </pic:spPr>
-                  </pic:pic>
-                </a:graphicData>
-              </a:graphic>
-              <wp14:sizeRelH relativeFrom="margin">
-                <wp14:pctWidth>0</wp14:pctWidth>
-              </wp14:sizeRelH>
-            </wp:anchor>
-          </w:drawing>
-        </w:r>
-      </w:del>
       <w:r>
         <w:t xml:space="preserve">Das Modul </w:t>
       </w:r>
@@ -5613,16 +5116,9 @@
       <w:r>
         <w:t xml:space="preserve"> bildet die Basis für alle Module. Es bietet einen einfachen und vor allem analogen Einstieg in die Grundlagen der Informatik. Einige der Module sind sowohl für die </w:t>
       </w:r>
-      <w:del w:id="176" w:author="Ira Diethelm" w:date="2022-12-29T07:37:00Z">
-        <w:r>
-          <w:delText>Schülerinnen und Schüler</w:delText>
-        </w:r>
-      </w:del>
-      <w:ins w:id="177" w:author="Ira Diethelm" w:date="2022-12-29T07:37:00Z">
-        <w:r>
-          <w:t>Schüler*innen</w:t>
-        </w:r>
-      </w:ins>
+      <w:r>
+        <w:t>Schüler*innen</w:t>
+      </w:r>
       <w:r>
         <w:t xml:space="preserve"> als auch für die Lehrkraft einfach in der Umsetzung und können ohne weitere Vorkenntnisse durchgeführt werden. Andere Module benötigen tiefergehendes Wissen seitens der Lehrkraft, beispielsweise im Umgang mit dem </w:t>
       </w:r>
@@ -5633,23 +5129,22 @@
         <w:t>App Inventor</w:t>
       </w:r>
       <w:r>
-        <w:t xml:space="preserve"> in Modul B7. Zudem unterscheiden sich die Module in ihrem methodischen Charakter: Einige sind durch Arbeitsblätter klar strukturiert, andere offen und </w:t>
-      </w:r>
-      <w:r>
-        <w:lastRenderedPageBreak/>
-        <w:t>projektorientiert.</w:t>
+        <w:t xml:space="preserve"> in Modul B7. Zudem unterscheiden sich die Module in ihrem methodischen Charakter: Einige sind durch Arbeitsblätter klar strukturiert, andere offen und projektorientiert.</w:t>
       </w:r>
     </w:p>
     <w:p>
       <w:pPr>
         <w:jc w:val="both"/>
+        <w:rPr>
+          <w:del w:id="23" w:author="Malambré, Julia | Wissensfabrik" w:date="2022-12-29T09:48:00Z"/>
+        </w:rPr>
       </w:pPr>
     </w:p>
     <w:p>
       <w:pPr>
         <w:jc w:val="both"/>
         <w:rPr>
-          <w:ins w:id="178" w:author="Ira Diethelm" w:date="2022-12-27T08:48:00Z"/>
+          <w:ins w:id="24" w:author="Ira Diethelm" w:date="2022-12-27T08:48:00Z"/>
         </w:rPr>
       </w:pPr>
       <w:r>
@@ -5667,25 +5162,6 @@
     <w:p>
       <w:pPr>
         <w:jc w:val="both"/>
-      </w:pPr>
-    </w:p>
-    <w:p>
-      <w:pPr>
-        <w:rPr>
-          <w:del w:id="179" w:author="Ira Diethelm" w:date="2022-12-27T08:13:00Z"/>
-        </w:rPr>
-      </w:pPr>
-      <w:del w:id="180" w:author="Ira Diethelm" w:date="2022-12-27T08:13:00Z">
-        <w:r>
-          <w:br w:type="page"/>
-        </w:r>
-      </w:del>
-    </w:p>
-    <w:p>
-      <w:pPr>
-        <w:rPr>
-          <w:del w:id="181" w:author="Ira Diethelm" w:date="2022-12-27T08:13:00Z"/>
-        </w:rPr>
       </w:pPr>
     </w:p>
     <w:p>
@@ -5760,7 +5236,7 @@
                           <pic:cNvPicPr/>
                         </pic:nvPicPr>
                         <pic:blipFill>
-                          <a:blip r:embed="rId13" cstate="print">
+                          <a:blip r:embed="rId12" cstate="print">
                             <a:extLst>
                               <a:ext uri="{28A0092B-C50C-407E-A947-70E740481C1C}">
                                 <a14:useLocalDpi xmlns:a14="http://schemas.microsoft.com/office/drawing/2010/main"/>
@@ -5839,7 +5315,7 @@
                           <pic:cNvPicPr/>
                         </pic:nvPicPr>
                         <pic:blipFill>
-                          <a:blip r:embed="rId14" cstate="print">
+                          <a:blip r:embed="rId13" cstate="print">
                             <a:extLst>
                               <a:ext uri="{28A0092B-C50C-407E-A947-70E740481C1C}">
                                 <a14:useLocalDpi xmlns:a14="http://schemas.microsoft.com/office/drawing/2010/main"/>
@@ -5914,7 +5390,7 @@
                           <pic:cNvPicPr/>
                         </pic:nvPicPr>
                         <pic:blipFill>
-                          <a:blip r:embed="rId15" cstate="print">
+                          <a:blip r:embed="rId14" cstate="print">
                             <a:extLst>
                               <a:ext uri="{28A0092B-C50C-407E-A947-70E740481C1C}">
                                 <a14:useLocalDpi xmlns:a14="http://schemas.microsoft.com/office/drawing/2010/main"/>
@@ -6025,6 +5501,7 @@
               <w:rPr>
                 <w:noProof/>
               </w:rPr>
+              <w:lastRenderedPageBreak/>
               <w:drawing>
                 <wp:inline distT="0" distB="0" distL="0" distR="0" wp14:anchorId="0871A5A3" wp14:editId="0AEC106C">
                   <wp:extent cx="1190625" cy="839119"/>
@@ -6041,7 +5518,7 @@
                           <pic:cNvPicPr/>
                         </pic:nvPicPr>
                         <pic:blipFill>
-                          <a:blip r:embed="rId16" cstate="print">
+                          <a:blip r:embed="rId15" cstate="print">
                             <a:extLst>
                               <a:ext uri="{28A0092B-C50C-407E-A947-70E740481C1C}">
                                 <a14:useLocalDpi xmlns:a14="http://schemas.microsoft.com/office/drawing/2010/main"/>
@@ -6122,7 +5599,7 @@
                           </pic:cNvPicPr>
                         </pic:nvPicPr>
                         <pic:blipFill>
-                          <a:blip r:embed="rId17" cstate="print">
+                          <a:blip r:embed="rId16" cstate="print">
                             <a:extLst>
                               <a:ext uri="{28A0092B-C50C-407E-A947-70E740481C1C}">
                                 <a14:useLocalDpi xmlns:a14="http://schemas.microsoft.com/office/drawing/2010/main"/>
@@ -6202,7 +5679,7 @@
                           <pic:cNvPicPr/>
                         </pic:nvPicPr>
                         <pic:blipFill rotWithShape="1">
-                          <a:blip r:embed="rId18" cstate="print">
+                          <a:blip r:embed="rId17" cstate="print">
                             <a:extLst>
                               <a:ext uri="{28A0092B-C50C-407E-A947-70E740481C1C}">
                                 <a14:useLocalDpi xmlns:a14="http://schemas.microsoft.com/office/drawing/2010/main"/>
@@ -6312,7 +5789,7 @@
                           <pic:cNvPicPr/>
                         </pic:nvPicPr>
                         <pic:blipFill>
-                          <a:blip r:embed="rId16" cstate="print">
+                          <a:blip r:embed="rId15" cstate="print">
                             <a:extLst>
                               <a:ext uri="{28A0092B-C50C-407E-A947-70E740481C1C}">
                                 <a14:useLocalDpi xmlns:a14="http://schemas.microsoft.com/office/drawing/2010/main"/>
@@ -6393,7 +5870,7 @@
                           </pic:cNvPicPr>
                         </pic:nvPicPr>
                         <pic:blipFill rotWithShape="1">
-                          <a:blip r:embed="rId19" cstate="print">
+                          <a:blip r:embed="rId18" cstate="print">
                             <a:extLst>
                               <a:ext uri="{28A0092B-C50C-407E-A947-70E740481C1C}">
                                 <a14:useLocalDpi xmlns:a14="http://schemas.microsoft.com/office/drawing/2010/main"/>
@@ -6474,7 +5951,7 @@
                           </pic:cNvPicPr>
                         </pic:nvPicPr>
                         <pic:blipFill>
-                          <a:blip r:embed="rId20" cstate="print">
+                          <a:blip r:embed="rId19" cstate="print">
                             <a:extLst>
                               <a:ext uri="{28A0092B-C50C-407E-A947-70E740481C1C}">
                                 <a14:useLocalDpi xmlns:a14="http://schemas.microsoft.com/office/drawing/2010/main"/>
@@ -6577,7 +6054,7 @@
                           <pic:cNvPicPr/>
                         </pic:nvPicPr>
                         <pic:blipFill>
-                          <a:blip r:embed="rId21" cstate="print">
+                          <a:blip r:embed="rId20" cstate="print">
                             <a:extLst>
                               <a:ext uri="{28A0092B-C50C-407E-A947-70E740481C1C}">
                                 <a14:useLocalDpi xmlns:a14="http://schemas.microsoft.com/office/drawing/2010/main"/>
@@ -6656,7 +6133,7 @@
                           <pic:cNvPicPr/>
                         </pic:nvPicPr>
                         <pic:blipFill>
-                          <a:blip r:embed="rId22" cstate="print">
+                          <a:blip r:embed="rId21" cstate="print">
                             <a:extLst>
                               <a:ext uri="{28A0092B-C50C-407E-A947-70E740481C1C}">
                                 <a14:useLocalDpi xmlns:a14="http://schemas.microsoft.com/office/drawing/2010/main"/>
@@ -6734,7 +6211,7 @@
                           </pic:cNvPicPr>
                         </pic:nvPicPr>
                         <pic:blipFill>
-                          <a:blip r:embed="rId23" cstate="print">
+                          <a:blip r:embed="rId22" cstate="print">
                             <a:extLst>
                               <a:ext uri="{28A0092B-C50C-407E-A947-70E740481C1C}">
                                 <a14:useLocalDpi xmlns:a14="http://schemas.microsoft.com/office/drawing/2010/main"/>
@@ -6809,7 +6286,7 @@
                           </pic:cNvPicPr>
                         </pic:nvPicPr>
                         <pic:blipFill>
-                          <a:blip r:embed="rId24" cstate="print">
+                          <a:blip r:embed="rId23" cstate="print">
                             <a:extLst>
                               <a:ext uri="{28A0092B-C50C-407E-A947-70E740481C1C}">
                                 <a14:useLocalDpi xmlns:a14="http://schemas.microsoft.com/office/drawing/2010/main"/>
@@ -6855,7 +6332,6 @@
         <w:jc w:val="both"/>
       </w:pPr>
       <w:r>
-        <w:lastRenderedPageBreak/>
         <w:t xml:space="preserve">Soll in </w:t>
       </w:r>
       <w:r>
@@ -6926,7 +6402,7 @@
                           </pic:cNvPicPr>
                         </pic:nvPicPr>
                         <pic:blipFill>
-                          <a:blip r:embed="rId25" cstate="print">
+                          <a:blip r:embed="rId24" cstate="print">
                             <a:extLst>
                               <a:ext uri="{28A0092B-C50C-407E-A947-70E740481C1C}">
                                 <a14:useLocalDpi xmlns:a14="http://schemas.microsoft.com/office/drawing/2010/main"/>
@@ -7005,7 +6481,7 @@
                           <pic:cNvPicPr/>
                         </pic:nvPicPr>
                         <pic:blipFill>
-                          <a:blip r:embed="rId16" cstate="print">
+                          <a:blip r:embed="rId15" cstate="print">
                             <a:extLst>
                               <a:ext uri="{28A0092B-C50C-407E-A947-70E740481C1C}">
                                 <a14:useLocalDpi xmlns:a14="http://schemas.microsoft.com/office/drawing/2010/main"/>
@@ -7084,7 +6560,7 @@
                           <pic:cNvPicPr/>
                         </pic:nvPicPr>
                         <pic:blipFill rotWithShape="1">
-                          <a:blip r:embed="rId18" cstate="print">
+                          <a:blip r:embed="rId17" cstate="print">
                             <a:extLst>
                               <a:ext uri="{28A0092B-C50C-407E-A947-70E740481C1C}">
                                 <a14:useLocalDpi xmlns:a14="http://schemas.microsoft.com/office/drawing/2010/main"/>
@@ -7165,7 +6641,7 @@
                           </pic:cNvPicPr>
                         </pic:nvPicPr>
                         <pic:blipFill>
-                          <a:blip r:embed="rId26" cstate="print">
+                          <a:blip r:embed="rId25" cstate="print">
                             <a:extLst>
                               <a:ext uri="{28A0092B-C50C-407E-A947-70E740481C1C}">
                                 <a14:useLocalDpi xmlns:a14="http://schemas.microsoft.com/office/drawing/2010/main"/>
@@ -7206,14 +6682,14 @@
       <w:pPr>
         <w:pStyle w:val="berschrift2"/>
       </w:pPr>
-      <w:bookmarkStart w:id="182" w:name="_Toc123192640"/>
+      <w:bookmarkStart w:id="25" w:name="_Toc123192640"/>
       <w:r>
         <w:t>Einleitung</w:t>
       </w:r>
       <w:r>
         <w:t xml:space="preserve"> des Moduls</w:t>
       </w:r>
-      <w:bookmarkEnd w:id="182"/>
+      <w:bookmarkEnd w:id="25"/>
     </w:p>
     <w:p>
       <w:pPr>
@@ -7227,11 +6703,12 @@
       <w:pPr>
         <w:pStyle w:val="berschrift2"/>
       </w:pPr>
-      <w:bookmarkStart w:id="183" w:name="_Toc123192641"/>
-      <w:r>
+      <w:bookmarkStart w:id="26" w:name="_Toc123192641"/>
+      <w:r>
+        <w:lastRenderedPageBreak/>
         <w:t>Bedeutung und Ziele des Moduls</w:t>
       </w:r>
-      <w:bookmarkEnd w:id="183"/>
+      <w:bookmarkEnd w:id="26"/>
     </w:p>
     <w:p>
       <w:pPr>
@@ -7245,114 +6722,107 @@
       <w:pPr>
         <w:pStyle w:val="berschrift2"/>
       </w:pPr>
-      <w:bookmarkStart w:id="184" w:name="_Toc123192642"/>
+      <w:bookmarkStart w:id="27" w:name="_Toc123192642"/>
       <w:r>
         <w:t>Die Rolle der Unternehmensvertreter</w:t>
       </w:r>
-      <w:ins w:id="185" w:author="Ira Diethelm" w:date="2022-12-29T07:39:00Z">
+      <w:r>
+        <w:t>*</w:t>
+      </w:r>
+      <w:r>
+        <w:t>in</w:t>
+      </w:r>
+      <w:r>
+        <w:t>nen</w:t>
+      </w:r>
+      <w:bookmarkEnd w:id="27"/>
+    </w:p>
+    <w:p>
+      <w:pPr>
+        <w:jc w:val="both"/>
+      </w:pPr>
+      <w:r>
+        <w:t>Die Einbindung der Unternehmensvertreter</w:t>
+      </w:r>
+      <w:r>
+        <w:t>*</w:t>
+      </w:r>
+      <w:r>
+        <w:t>in</w:t>
+      </w:r>
+      <w:r>
+        <w:t>nen</w:t>
+      </w:r>
+      <w:r>
+        <w:t xml:space="preserve"> kann bei den verschiedenen Modulen variieren. Daher werden in diesem Abschnitt verschiedene Möglichkeiten erörtert. In welcher Form die Einbindung de</w:t>
+      </w:r>
+      <w:ins w:id="28" w:author="Malambré, Julia | Wissensfabrik" w:date="2022-12-29T09:35:00Z">
         <w:r>
-          <w:t>*</w:t>
+          <w:t xml:space="preserve">s </w:t>
         </w:r>
       </w:ins>
-      <w:r>
-        <w:t>in</w:t>
-      </w:r>
-      <w:ins w:id="186" w:author="Ira Diethelm" w:date="2022-12-29T07:39:00Z">
+      <w:del w:id="29" w:author="Malambré, Julia | Wissensfabrik" w:date="2022-12-29T09:35:00Z">
         <w:r>
-          <w:t>nen</w:t>
+          <w:delText xml:space="preserve">r </w:delText>
+        </w:r>
+      </w:del>
+      <w:r>
+        <w:t>Unternehmensvertrete</w:t>
+      </w:r>
+      <w:ins w:id="30" w:author="Malambré, Julia | Wissensfabrik" w:date="2022-12-29T09:35:00Z">
+        <w:r>
+          <w:t>nden</w:t>
         </w:r>
       </w:ins>
-      <w:del w:id="187" w:author="Ira Diethelm" w:date="2022-12-29T07:39:00Z">
+      <w:del w:id="31" w:author="Malambré, Julia | Wissensfabrik" w:date="2022-12-29T09:35:00Z">
         <w:r>
-          <w:delText xml:space="preserve"> oder des Unternehmensvertreter</w:delText>
+          <w:delText>r</w:delText>
+        </w:r>
+        <w:r>
+          <w:delText>*</w:delText>
+        </w:r>
+        <w:r>
+          <w:delText>in</w:delText>
         </w:r>
       </w:del>
-      <w:del w:id="188" w:author="Ira Diethelm" w:date="2022-12-29T07:40:00Z">
+      <w:del w:id="32" w:author="Malambré, Julia | Wissensfabrik" w:date="2022-12-29T09:34:00Z">
         <w:r>
-          <w:delText>s</w:delText>
+          <w:delText>nen</w:delText>
         </w:r>
       </w:del>
-      <w:bookmarkEnd w:id="184"/>
+      <w:r>
+        <w:t xml:space="preserve"> in den Unterricht letztlich erfolgt, sollte vor Projektstart gemeinsam besprochen werden (siehe auch Kapitel 5).</w:t>
+      </w:r>
     </w:p>
     <w:p>
       <w:pPr>
-        <w:jc w:val="both"/>
-      </w:pPr>
-      <w:r>
-        <w:t>Die Einbindung der Unternehmensvertreter</w:t>
-      </w:r>
-      <w:ins w:id="189" w:author="Ira Diethelm" w:date="2022-12-29T07:40:00Z">
-        <w:r>
-          <w:t>*</w:t>
-        </w:r>
-      </w:ins>
-      <w:r>
-        <w:t>in</w:t>
-      </w:r>
-      <w:ins w:id="190" w:author="Ira Diethelm" w:date="2022-12-29T07:40:00Z">
-        <w:r>
-          <w:t>nen</w:t>
-        </w:r>
-      </w:ins>
-      <w:del w:id="191" w:author="Ira Diethelm" w:date="2022-12-29T07:40:00Z">
-        <w:r>
-          <w:delText>/des Unternehmensvertreters</w:delText>
-        </w:r>
-      </w:del>
-      <w:r>
-        <w:t xml:space="preserve"> kann bei den verschiedenen Modulen variieren. Daher werden in diesem Abschnitt verschiedene Möglichkeiten erörtert. In welcher Form die Einbindung der Unternehmensvertreter</w:t>
-      </w:r>
-      <w:ins w:id="192" w:author="Ira Diethelm" w:date="2022-12-29T07:40:00Z">
-        <w:r>
-          <w:t>*</w:t>
-        </w:r>
-      </w:ins>
-      <w:r>
-        <w:t>in</w:t>
-      </w:r>
-      <w:ins w:id="193" w:author="Ira Diethelm" w:date="2022-12-29T07:40:00Z">
-        <w:r>
-          <w:t>nen</w:t>
-        </w:r>
-      </w:ins>
-      <w:del w:id="194" w:author="Ira Diethelm" w:date="2022-12-29T07:40:00Z">
-        <w:r>
-          <w:delText>/des Vertreters</w:delText>
-        </w:r>
-      </w:del>
-      <w:r>
-        <w:t xml:space="preserve"> in den Unterricht letztlich erfolgt, sollte vor Projektstart gemeinsam besprochen werden (siehe auch Kapitel 5).</w:t>
-      </w:r>
+        <w:pStyle w:val="berschrift2"/>
+      </w:pPr>
+      <w:bookmarkStart w:id="33" w:name="_Toc123192643"/>
+      <w:r>
+        <w:t>Inhalte des Moduls</w:t>
+      </w:r>
+      <w:bookmarkEnd w:id="33"/>
     </w:p>
     <w:p>
       <w:pPr>
-        <w:pStyle w:val="berschrift2"/>
-      </w:pPr>
-      <w:bookmarkStart w:id="195" w:name="_Toc123192643"/>
-      <w:r>
-        <w:t>Inhalte des Moduls</w:t>
-      </w:r>
-      <w:bookmarkEnd w:id="195"/>
+        <w:jc w:val="both"/>
+      </w:pPr>
+      <w:r>
+        <w:t>Um die Orientierung über mögliche Unterrichtverläufe zu erleichtern, erklären und gliedern wir hier das Thema kurz und bündig. Das verschafft einen Gesamtüberblick und ermöglicht es, gezielter in die Module einzusteigen.</w:t>
+      </w:r>
     </w:p>
     <w:p>
       <w:pPr>
-        <w:jc w:val="both"/>
-      </w:pPr>
-      <w:r>
-        <w:t>Um die Orientierung über mögliche Unterrichtverläufe zu erleichtern, erklären und gliedern wir hier das Thema kurz und bündig. Das verschafft einen Gesamtüberblick und ermöglicht es, gezielter in die Module einzusteigen.</w:t>
-      </w:r>
-    </w:p>
-    <w:p>
-      <w:pPr>
         <w:pStyle w:val="berschrift2"/>
       </w:pPr>
-      <w:bookmarkStart w:id="196" w:name="_Toc433292501"/>
-      <w:bookmarkStart w:id="197" w:name="_Toc123192644"/>
+      <w:bookmarkStart w:id="34" w:name="_Toc433292501"/>
+      <w:bookmarkStart w:id="35" w:name="_Toc123192644"/>
       <w:r>
         <w:t>Unterrichtliche Umsetzung</w:t>
       </w:r>
-      <w:bookmarkEnd w:id="196"/>
-      <w:bookmarkEnd w:id="197"/>
+      <w:bookmarkEnd w:id="34"/>
+      <w:bookmarkEnd w:id="35"/>
     </w:p>
     <w:p>
       <w:pPr>
@@ -7397,24 +6867,15 @@
       <w:r>
         <w:t>zur Einbindung der Unternehmensvertreter</w:t>
       </w:r>
-      <w:ins w:id="198" w:author="Ira Diethelm" w:date="2022-12-29T07:41:00Z">
-        <w:r>
-          <w:t>*</w:t>
-        </w:r>
-      </w:ins>
+      <w:r>
+        <w:t>*</w:t>
+      </w:r>
       <w:r>
         <w:t>in</w:t>
       </w:r>
-      <w:ins w:id="199" w:author="Ira Diethelm" w:date="2022-12-29T07:41:00Z">
-        <w:r>
-          <w:t>nen</w:t>
-        </w:r>
-      </w:ins>
-      <w:del w:id="200" w:author="Ira Diethelm" w:date="2022-12-29T07:41:00Z">
-        <w:r>
-          <w:delText>/des Unternehmensvertreters</w:delText>
-        </w:r>
-      </w:del>
+      <w:r>
+        <w:t>nen</w:t>
+      </w:r>
       <w:r>
         <w:t>,</w:t>
       </w:r>
@@ -7428,7 +6889,6 @@
         </w:numPr>
       </w:pPr>
       <w:r>
-        <w:lastRenderedPageBreak/>
         <w:t>eine exemplarische Beschreibung des Unterrichtsgeschehens sowie</w:t>
       </w:r>
     </w:p>
@@ -7456,11 +6916,11 @@
       <w:pPr>
         <w:pStyle w:val="berschrift2"/>
       </w:pPr>
-      <w:bookmarkStart w:id="201" w:name="_Toc123192645"/>
+      <w:bookmarkStart w:id="36" w:name="_Toc123192645"/>
       <w:r>
         <w:t>Einbettung in verschiedene Fächer und Themen</w:t>
       </w:r>
-      <w:bookmarkEnd w:id="201"/>
+      <w:bookmarkEnd w:id="36"/>
     </w:p>
     <w:p>
       <w:pPr>
@@ -7482,33 +6942,37 @@
       <w:pPr>
         <w:pStyle w:val="berschrift2"/>
       </w:pPr>
-      <w:bookmarkStart w:id="202" w:name="_Toc433292503"/>
-      <w:bookmarkStart w:id="203" w:name="_Toc123192646"/>
+      <w:bookmarkStart w:id="37" w:name="_Toc433292503"/>
+      <w:bookmarkStart w:id="38" w:name="_Toc123192646"/>
       <w:r>
         <w:t>Anschlussthemen, Literatur und Links</w:t>
       </w:r>
-      <w:bookmarkEnd w:id="202"/>
-      <w:bookmarkEnd w:id="203"/>
+      <w:bookmarkEnd w:id="37"/>
+      <w:bookmarkEnd w:id="38"/>
     </w:p>
     <w:p>
       <w:pPr>
         <w:jc w:val="both"/>
       </w:pPr>
       <w:r>
-        <w:t>Am Ende jeder Modulbeschreibung finden sich Anregungen für eine Vertiefung oder Weiterführung der Themenstellung. So verweisen wir auf IT2School-Module, die sich als Anschlussmodule eigenen und wir liefern allgemeine Vorschläge für den weiteren Unterrichtsverlauf. Darüber hinaus gibt es zahlreiche Links und Literaturtipps mit weiterführenden Informationen.</w:t>
+        <w:t xml:space="preserve">Am Ende jeder Modulbeschreibung finden sich Anregungen für eine Vertiefung oder Weiterführung der Themenstellung. So verweisen wir auf IT2School-Module, die sich als Anschlussmodule eigenen und wir liefern allgemeine Vorschläge für den weiteren </w:t>
+      </w:r>
+      <w:r>
+        <w:lastRenderedPageBreak/>
+        <w:t>Unterrichtsverlauf. Darüber hinaus gibt es zahlreiche Links und Literaturtipps mit weiterführenden Informationen.</w:t>
       </w:r>
     </w:p>
     <w:p>
       <w:pPr>
         <w:pStyle w:val="berschrift1"/>
       </w:pPr>
-      <w:bookmarkStart w:id="204" w:name="_Toc433292504"/>
-      <w:bookmarkStart w:id="205" w:name="_Toc123192647"/>
+      <w:bookmarkStart w:id="39" w:name="_Toc433292504"/>
+      <w:bookmarkStart w:id="40" w:name="_Toc123192647"/>
       <w:r>
         <w:t>Kommentare zu den Arbeitsmaterialien</w:t>
       </w:r>
-      <w:bookmarkEnd w:id="204"/>
-      <w:bookmarkEnd w:id="205"/>
+      <w:bookmarkEnd w:id="39"/>
+      <w:bookmarkEnd w:id="40"/>
     </w:p>
     <w:p>
       <w:pPr>
@@ -7517,37 +6981,15 @@
       <w:r>
         <w:t xml:space="preserve">Die Arbeitsmaterialien helfen </w:t>
       </w:r>
-      <w:del w:id="206" w:author="Ira Diethelm" w:date="2022-12-29T07:37:00Z">
-        <w:r>
-          <w:delText>Schülerinnen und Schüler</w:delText>
-        </w:r>
-      </w:del>
-      <w:ins w:id="207" w:author="Ira Diethelm" w:date="2022-12-29T07:37:00Z">
-        <w:r>
-          <w:t>Schüler*</w:t>
-        </w:r>
-        <w:proofErr w:type="spellStart"/>
-        <w:r>
-          <w:t>innen</w:t>
-        </w:r>
-      </w:ins>
-      <w:r>
-        <w:t>n</w:t>
-      </w:r>
-      <w:proofErr w:type="spellEnd"/>
+      <w:r>
+        <w:t>Schüler*innen</w:t>
+      </w:r>
       <w:r>
         <w:t xml:space="preserve">, sich eine Thematik zu erarbeiten und leiten mit Arbeitsaufträgen zur kreativen Umsetzung und Gestaltung an. Alle Arbeitsmaterialien für </w:t>
       </w:r>
-      <w:del w:id="208" w:author="Ira Diethelm" w:date="2022-12-29T07:37:00Z">
-        <w:r>
-          <w:delText>Schülerinnen und Schüler</w:delText>
-        </w:r>
-      </w:del>
-      <w:ins w:id="209" w:author="Ira Diethelm" w:date="2022-12-29T07:37:00Z">
-        <w:r>
-          <w:t>Schüler*innen</w:t>
-        </w:r>
-      </w:ins>
+      <w:r>
+        <w:t>Schüler*innen</w:t>
+      </w:r>
       <w:r>
         <w:t xml:space="preserve"> sind in der Kopfzeile </w:t>
       </w:r>
@@ -7639,16 +7081,9 @@
       <w:r>
         <w:t xml:space="preserve"> (für </w:t>
       </w:r>
-      <w:del w:id="210" w:author="Ira Diethelm" w:date="2022-12-29T07:37:00Z">
-        <w:r>
-          <w:delText>Schülerinnen und Schüler</w:delText>
-        </w:r>
-      </w:del>
-      <w:ins w:id="211" w:author="Ira Diethelm" w:date="2022-12-29T07:37:00Z">
-        <w:r>
-          <w:t>Schüler*innen</w:t>
-        </w:r>
-      </w:ins>
+      <w:r>
+        <w:t>Schüler*innen</w:t>
+      </w:r>
       <w:r>
         <w:t xml:space="preserve">) und </w:t>
       </w:r>
@@ -7661,20 +7096,13 @@
       <w:r>
         <w:t xml:space="preserve"> (für Lehrkräfte) werden gebraucht, weil bei einigen Arbeitsmaterialien selbst bei gleicher Benennung eine Differenzierung zwischen Lehrkräften und </w:t>
       </w:r>
-      <w:del w:id="212" w:author="Ira Diethelm" w:date="2022-12-29T07:37:00Z">
-        <w:r>
-          <w:delText>Schülerinnen und Schüler</w:delText>
-        </w:r>
-      </w:del>
-      <w:ins w:id="213" w:author="Ira Diethelm" w:date="2022-12-29T07:37:00Z">
-        <w:r>
-          <w:t>Schüler*</w:t>
-        </w:r>
-        <w:proofErr w:type="spellStart"/>
-        <w:r>
-          <w:t>innen</w:t>
-        </w:r>
-      </w:ins>
+      <w:r>
+        <w:t>Schüler*</w:t>
+      </w:r>
+      <w:proofErr w:type="spellStart"/>
+      <w:r>
+        <w:t>innen</w:t>
+      </w:r>
       <w:r>
         <w:t>n</w:t>
       </w:r>
@@ -7712,16 +7140,9 @@
       <w:r>
         <w:t xml:space="preserve">Material für </w:t>
       </w:r>
-      <w:del w:id="214" w:author="Ira Diethelm" w:date="2022-12-29T07:37:00Z">
-        <w:r>
-          <w:delText>Schülerinnen und Schüler</w:delText>
-        </w:r>
-      </w:del>
-      <w:ins w:id="215" w:author="Ira Diethelm" w:date="2022-12-29T07:37:00Z">
-        <w:r>
-          <w:t>Schüler*innen</w:t>
-        </w:r>
-      </w:ins>
+      <w:r>
+        <w:t>Schüler*innen</w:t>
+      </w:r>
       <w:r>
         <w:t xml:space="preserve"> (GS/ Sek I)</w:t>
       </w:r>
@@ -7749,19 +7170,12 @@
       <w:r>
         <w:t>Material für Lehrkräfte sowie Unternehmensvertreter</w:t>
       </w:r>
-      <w:ins w:id="216" w:author="Ira Diethelm" w:date="2022-12-29T07:42:00Z">
-        <w:r>
-          <w:t>*</w:t>
-        </w:r>
-      </w:ins>
+      <w:r>
+        <w:t>*</w:t>
+      </w:r>
       <w:r>
         <w:t xml:space="preserve">innen </w:t>
       </w:r>
-      <w:del w:id="217" w:author="Ira Diethelm" w:date="2022-12-29T07:42:00Z">
-        <w:r>
-          <w:delText>und Unternehmensvertreter</w:delText>
-        </w:r>
-      </w:del>
     </w:p>
     <w:p>
       <w:r>
@@ -7788,19 +7202,18 @@
       <w:pPr>
         <w:pStyle w:val="berschrift1"/>
       </w:pPr>
-      <w:bookmarkStart w:id="218" w:name="_Toc431894978"/>
-      <w:bookmarkStart w:id="219" w:name="_Toc433292505"/>
-      <w:bookmarkStart w:id="220" w:name="_Toc123192648"/>
-      <w:r>
-        <w:lastRenderedPageBreak/>
+      <w:bookmarkStart w:id="41" w:name="_Toc431894978"/>
+      <w:bookmarkStart w:id="42" w:name="_Toc433292505"/>
+      <w:bookmarkStart w:id="43" w:name="_Toc123192648"/>
+      <w:r>
         <w:t>Die Akteure des Projekts und ihre Rolle</w:t>
       </w:r>
-      <w:bookmarkEnd w:id="218"/>
-      <w:bookmarkEnd w:id="219"/>
+      <w:bookmarkEnd w:id="41"/>
+      <w:bookmarkEnd w:id="42"/>
       <w:r>
         <w:t>n</w:t>
       </w:r>
-      <w:bookmarkEnd w:id="220"/>
+      <w:bookmarkEnd w:id="43"/>
     </w:p>
     <w:p>
       <w:pPr>
@@ -7843,29 +7256,15 @@
       <w:r>
         <w:t xml:space="preserve"> sollte sich als Lernbegleit</w:t>
       </w:r>
-      <w:ins w:id="221" w:author="Ira Diethelm" w:date="2022-12-29T07:43:00Z">
-        <w:r>
-          <w:t>ung</w:t>
-        </w:r>
-      </w:ins>
-      <w:del w:id="222" w:author="Ira Diethelm" w:date="2022-12-29T07:43:00Z">
-        <w:r>
-          <w:delText>er</w:delText>
-        </w:r>
-      </w:del>
+      <w:r>
+        <w:t>ung</w:t>
+      </w:r>
       <w:r>
         <w:t xml:space="preserve"> verstehen. Sie schafft ein Umfeld, in dem </w:t>
       </w:r>
-      <w:del w:id="223" w:author="Ira Diethelm" w:date="2022-12-29T07:37:00Z">
-        <w:r>
-          <w:delText>Schülerinnen und Schüler</w:delText>
-        </w:r>
-      </w:del>
-      <w:ins w:id="224" w:author="Ira Diethelm" w:date="2022-12-29T07:37:00Z">
-        <w:r>
-          <w:t>Schüler*innen</w:t>
-        </w:r>
-      </w:ins>
+      <w:r>
+        <w:t>Schüler*innen</w:t>
+      </w:r>
       <w:r>
         <w:t xml:space="preserve"> die handlungsorientierten Projekte umsetzen können. Darüber hinaus wählt die Lehrkraft die Module und Inhalte passend zum Leistungs- und Wissensstand der Klasse aus.</w:t>
       </w:r>
@@ -7892,28 +7291,18 @@
         </w:rPr>
         <w:t>Unternehmensvertreter</w:t>
       </w:r>
-      <w:ins w:id="225" w:author="Ira Diethelm" w:date="2022-12-29T07:42:00Z">
-        <w:r>
-          <w:rPr>
-            <w:b/>
-          </w:rPr>
-          <w:t>*</w:t>
-        </w:r>
-      </w:ins>
+      <w:r>
+        <w:rPr>
+          <w:b/>
+        </w:rPr>
+        <w:t>*</w:t>
+      </w:r>
       <w:r>
         <w:rPr>
           <w:b/>
         </w:rPr>
         <w:t>in</w:t>
       </w:r>
-      <w:del w:id="226" w:author="Ira Diethelm" w:date="2022-12-29T07:42:00Z">
-        <w:r>
-          <w:rPr>
-            <w:b/>
-          </w:rPr>
-          <w:delText>/Unternehmensvertreter</w:delText>
-        </w:r>
-      </w:del>
       <w:r>
         <w:t xml:space="preserve"> bestimmt gemeinsam den Umfang und die Ausgestaltung der Bildungspartnerschaft.</w:t>
       </w:r>
@@ -7931,36 +7320,24 @@
         </w:rPr>
         <w:t>der Unternehmensvertreter</w:t>
       </w:r>
-      <w:ins w:id="227" w:author="Ira Diethelm" w:date="2022-12-29T07:42:00Z">
-        <w:r>
-          <w:rPr>
-            <w:b/>
-          </w:rPr>
-          <w:t>*</w:t>
-        </w:r>
-      </w:ins>
+      <w:r>
+        <w:rPr>
+          <w:b/>
+        </w:rPr>
+        <w:t>*</w:t>
+      </w:r>
       <w:r>
         <w:rPr>
           <w:b/>
         </w:rPr>
         <w:t>in</w:t>
       </w:r>
-      <w:ins w:id="228" w:author="Ira Diethelm" w:date="2022-12-29T07:44:00Z">
-        <w:r>
-          <w:rPr>
-            <w:b/>
-          </w:rPr>
-          <w:t>nen</w:t>
-        </w:r>
-      </w:ins>
-      <w:del w:id="229" w:author="Ira Diethelm" w:date="2022-12-29T07:42:00Z">
-        <w:r>
-          <w:rPr>
-            <w:b/>
-          </w:rPr>
-          <w:delText>/des Unternehmensvertreters</w:delText>
-        </w:r>
-      </w:del>
+      <w:r>
+        <w:rPr>
+          <w:b/>
+        </w:rPr>
+        <w:t>nen</w:t>
+      </w:r>
       <w:r>
         <w:t xml:space="preserve"> zeigt sich durch die vielen Rollen, die er oder sie übernehmen kann:</w:t>
       </w:r>
@@ -7970,6 +7347,7 @@
         <w:jc w:val="both"/>
       </w:pPr>
       <w:r>
+        <w:lastRenderedPageBreak/>
         <w:t xml:space="preserve">Als </w:t>
       </w:r>
       <w:r>
@@ -7978,99 +7356,36 @@
         </w:rPr>
         <w:t>Multiplikator</w:t>
       </w:r>
-      <w:ins w:id="230" w:author="Ira Diethelm" w:date="2022-12-29T07:43:00Z">
-        <w:r>
-          <w:rPr>
-            <w:i/>
-          </w:rPr>
-          <w:t>*in</w:t>
-        </w:r>
-      </w:ins>
-      <w:ins w:id="231" w:author="Ira Diethelm" w:date="2022-12-29T07:44:00Z">
-        <w:r>
-          <w:rPr>
-            <w:i/>
-          </w:rPr>
-          <w:t>nen</w:t>
-        </w:r>
-      </w:ins>
+      <w:r>
+        <w:rPr>
+          <w:i/>
+        </w:rPr>
+        <w:t>*innen</w:t>
+      </w:r>
       <w:r>
         <w:t xml:space="preserve"> für die Inhalte von IT2School </w:t>
       </w:r>
-      <w:del w:id="232" w:author="Ira Diethelm" w:date="2022-12-29T07:44:00Z">
-        <w:r>
-          <w:delText xml:space="preserve">besucht </w:delText>
-        </w:r>
-      </w:del>
-      <w:ins w:id="233" w:author="Ira Diethelm" w:date="2022-12-29T07:44:00Z">
-        <w:r>
-          <w:t>besuch</w:t>
-        </w:r>
-        <w:r>
-          <w:t>en</w:t>
-        </w:r>
-        <w:r>
-          <w:t xml:space="preserve"> </w:t>
-        </w:r>
-      </w:ins>
-      <w:del w:id="234" w:author="Ira Diethelm" w:date="2022-12-29T07:44:00Z">
-        <w:r>
-          <w:delText xml:space="preserve">der </w:delText>
-        </w:r>
-      </w:del>
-      <w:ins w:id="235" w:author="Ira Diethelm" w:date="2022-12-29T07:44:00Z">
-        <w:r>
-          <w:t>die</w:t>
-        </w:r>
-        <w:r>
-          <w:t xml:space="preserve"> </w:t>
-        </w:r>
-      </w:ins>
+      <w:r>
+        <w:t xml:space="preserve">besuchen die </w:t>
+      </w:r>
       <w:r>
         <w:t>Unternehmensvertreter</w:t>
       </w:r>
-      <w:ins w:id="236" w:author="Ira Diethelm" w:date="2022-12-29T07:44:00Z">
-        <w:r>
-          <w:t>*innen</w:t>
-        </w:r>
-      </w:ins>
-      <w:del w:id="237" w:author="Ira Diethelm" w:date="2022-12-29T07:44:00Z">
-        <w:r>
-          <w:delText>/die Vertreterin</w:delText>
-        </w:r>
-      </w:del>
+      <w:r>
+        <w:t>*innen</w:t>
+      </w:r>
       <w:r>
         <w:t xml:space="preserve"> Fortbildungen und gibt das Wissen an die Partnerschule weiter. In Absprache mit Lehrkräften der Partnerschule besteht zudem die Möglichkeit, dass </w:t>
       </w:r>
-      <w:del w:id="238" w:author="Ira Diethelm" w:date="2022-12-29T07:44:00Z">
-        <w:r>
-          <w:delText xml:space="preserve">der </w:delText>
-        </w:r>
-      </w:del>
-      <w:ins w:id="239" w:author="Ira Diethelm" w:date="2022-12-29T07:44:00Z">
-        <w:r>
-          <w:t>d</w:t>
-        </w:r>
-        <w:r>
-          <w:t>ie</w:t>
-        </w:r>
-        <w:r>
-          <w:t xml:space="preserve"> </w:t>
-        </w:r>
-      </w:ins>
+      <w:r>
+        <w:t xml:space="preserve">die </w:t>
+      </w:r>
       <w:r>
         <w:t>Unternehmensvertreter</w:t>
       </w:r>
-      <w:ins w:id="240" w:author="Ira Diethelm" w:date="2022-12-29T07:44:00Z">
-        <w:r>
-          <w:t>*innen</w:t>
-        </w:r>
-      </w:ins>
-      <w:del w:id="241" w:author="Ira Diethelm" w:date="2022-12-29T07:44:00Z">
-        <w:r>
-          <w:delText>/die Unternehmensvertreterin</w:delText>
-        </w:r>
-      </w:del>
+      <w:r>
+        <w:t>*innen</w:t>
+      </w:r>
       <w:r>
         <w:t xml:space="preserve"> einen aktiven Part (</w:t>
       </w:r>
@@ -8083,16 +7398,9 @@
       <w:r>
         <w:t>) bei der Umsetzung der Module in der Klasse übern</w:t>
       </w:r>
-      <w:ins w:id="242" w:author="Ira Diethelm" w:date="2022-12-29T07:45:00Z">
-        <w:r>
-          <w:t>ehmen</w:t>
-        </w:r>
-      </w:ins>
-      <w:del w:id="243" w:author="Ira Diethelm" w:date="2022-12-29T07:45:00Z">
-        <w:r>
-          <w:delText>immt</w:delText>
-        </w:r>
-      </w:del>
+      <w:r>
+        <w:t>ehmen</w:t>
+      </w:r>
       <w:r>
         <w:t xml:space="preserve">. Die Verantwortung für den Unterricht bleibt dabei stets bei der Lehrkraft. </w:t>
       </w:r>
@@ -8113,32 +7421,15 @@
       <w:r>
         <w:t xml:space="preserve"> kann </w:t>
       </w:r>
-      <w:del w:id="244" w:author="Ira Diethelm" w:date="2022-12-29T07:45:00Z">
-        <w:r>
-          <w:delText xml:space="preserve">der </w:delText>
-        </w:r>
-      </w:del>
-      <w:ins w:id="245" w:author="Ira Diethelm" w:date="2022-12-29T07:45:00Z">
-        <w:r>
-          <w:t>ein*e</w:t>
-        </w:r>
-        <w:r>
-          <w:t xml:space="preserve"> </w:t>
-        </w:r>
-      </w:ins>
+      <w:r>
+        <w:t xml:space="preserve">ein*e </w:t>
+      </w:r>
       <w:r>
         <w:t>Unternehmensvertreter</w:t>
       </w:r>
-      <w:ins w:id="246" w:author="Ira Diethelm" w:date="2022-12-29T07:45:00Z">
-        <w:r>
-          <w:t>*in</w:t>
-        </w:r>
-      </w:ins>
-      <w:del w:id="247" w:author="Ira Diethelm" w:date="2022-12-29T07:45:00Z">
-        <w:r>
-          <w:delText>/die Unternehmensvertreterin</w:delText>
-        </w:r>
-      </w:del>
+      <w:r>
+        <w:t>*in</w:t>
+      </w:r>
       <w:r>
         <w:t xml:space="preserve"> im Unterricht über die IT-Praxis in der eigenen Firma berichten.</w:t>
       </w:r>
@@ -8156,89 +7447,48 @@
         </w:rPr>
         <w:t>Gastgeber</w:t>
       </w:r>
-      <w:ins w:id="248" w:author="Ira Diethelm" w:date="2022-12-29T07:45:00Z">
-        <w:r>
-          <w:rPr>
-            <w:i/>
-          </w:rPr>
-          <w:t>*in</w:t>
-        </w:r>
-      </w:ins>
+      <w:r>
+        <w:rPr>
+          <w:i/>
+        </w:rPr>
+        <w:t>*in</w:t>
+      </w:r>
       <w:r>
         <w:t xml:space="preserve"> kann </w:t>
       </w:r>
-      <w:del w:id="249" w:author="Ira Diethelm" w:date="2022-12-29T07:46:00Z">
-        <w:r>
-          <w:delText xml:space="preserve">er/sie </w:delText>
-        </w:r>
-      </w:del>
-      <w:ins w:id="250" w:author="Ira Diethelm" w:date="2022-12-29T07:46:00Z">
-        <w:r>
-          <w:t xml:space="preserve">das Unternehmen </w:t>
-        </w:r>
-      </w:ins>
+      <w:r>
+        <w:t xml:space="preserve">das Unternehmen </w:t>
+      </w:r>
       <w:r>
         <w:t>zu einzelnen Schwerpunkten gemeinsam mit</w:t>
       </w:r>
-      <w:ins w:id="251" w:author="Ira Diethelm" w:date="2022-12-29T07:46:00Z">
-        <w:r>
-          <w:t xml:space="preserve"> der </w:t>
-        </w:r>
-        <w:proofErr w:type="spellStart"/>
-        <w:r>
-          <w:t>Lehrkraft</w:t>
-        </w:r>
-      </w:ins>
-      <w:del w:id="252" w:author="Ira Diethelm" w:date="2022-12-29T07:47:00Z">
-        <w:r>
-          <w:delText xml:space="preserve"> den</w:delText>
-        </w:r>
-      </w:del>
-      <w:ins w:id="253" w:author="Ira Diethelm" w:date="2022-12-29T07:47:00Z">
-        <w:r>
-          <w:t>die</w:t>
-        </w:r>
-      </w:ins>
-      <w:proofErr w:type="spellEnd"/>
+      <w:r>
+        <w:t xml:space="preserve"> der Lehrkraft</w:t>
+      </w:r>
       <w:r>
         <w:t xml:space="preserve"> </w:t>
       </w:r>
-      <w:del w:id="254" w:author="Ira Diethelm" w:date="2022-12-29T07:37:00Z">
-        <w:r>
-          <w:delText>Schülerinnen und Schüler</w:delText>
-        </w:r>
-      </w:del>
-      <w:ins w:id="255" w:author="Ira Diethelm" w:date="2022-12-29T07:37:00Z">
-        <w:r>
-          <w:t>Schüler*innen</w:t>
-        </w:r>
-      </w:ins>
-      <w:del w:id="256" w:author="Ira Diethelm" w:date="2022-12-29T07:46:00Z">
-        <w:r>
-          <w:delText>n</w:delText>
-        </w:r>
-      </w:del>
+      <w:r>
+        <w:t>die</w:t>
+      </w:r>
       <w:r>
         <w:t xml:space="preserve"> </w:t>
       </w:r>
-      <w:ins w:id="257" w:author="Ira Diethelm" w:date="2022-12-29T07:47:00Z">
-        <w:r>
-          <w:t xml:space="preserve">zu </w:t>
-        </w:r>
-      </w:ins>
+      <w:r>
+        <w:t>Schüler*innen</w:t>
+      </w:r>
+      <w:r>
+        <w:t xml:space="preserve"> </w:t>
+      </w:r>
+      <w:r>
+        <w:t xml:space="preserve">zu </w:t>
+      </w:r>
       <w:r>
         <w:t xml:space="preserve">Exkursionen zum Unternehmen </w:t>
       </w:r>
-      <w:del w:id="258" w:author="Ira Diethelm" w:date="2022-12-29T07:47:00Z">
-        <w:r>
-          <w:delText>planen und durchführen</w:delText>
-        </w:r>
-      </w:del>
-      <w:ins w:id="259" w:author="Ira Diethelm" w:date="2022-12-29T07:47:00Z">
-        <w:r>
-          <w:t>einladen</w:t>
-        </w:r>
-      </w:ins>
+      <w:r>
+        <w:t>einladen</w:t>
+      </w:r>
       <w:r>
         <w:t xml:space="preserve">. </w:t>
       </w:r>
@@ -8250,16 +7500,9 @@
       <w:r>
         <w:t xml:space="preserve">Es </w:t>
       </w:r>
-      <w:del w:id="260" w:author="Ira Diethelm" w:date="2022-12-29T07:48:00Z">
-        <w:r>
-          <w:delText>ist auch möglich</w:delText>
-        </w:r>
-      </w:del>
-      <w:ins w:id="261" w:author="Ira Diethelm" w:date="2022-12-29T07:48:00Z">
-        <w:r>
-          <w:t>wird empfohlen</w:t>
-        </w:r>
-      </w:ins>
+      <w:r>
+        <w:t>wird empfohlen</w:t>
+      </w:r>
       <w:r>
         <w:t xml:space="preserve">, dass </w:t>
       </w:r>
@@ -8269,34 +7512,15 @@
       <w:r>
         <w:t xml:space="preserve"> Fortbildungen zu IT2School teilnehmen. Die Fortbildung für die Lehrkraft wird dabei durch das Partnerunternehmen finanziert. Die Umsetzung des Projekts kann dann nach gemeinsamer Absprache mit de</w:t>
       </w:r>
-      <w:del w:id="262" w:author="Ira Diethelm" w:date="2022-12-29T07:48:00Z">
-        <w:r>
-          <w:delText>m</w:delText>
-        </w:r>
-      </w:del>
-      <w:ins w:id="263" w:author="Ira Diethelm" w:date="2022-12-29T07:48:00Z">
-        <w:r>
-          <w:t>n</w:t>
-        </w:r>
-      </w:ins>
+      <w:r>
+        <w:t>n</w:t>
+      </w:r>
       <w:r>
         <w:t xml:space="preserve"> Unternehmensvertreter</w:t>
       </w:r>
-      <w:ins w:id="264" w:author="Ira Diethelm" w:date="2022-12-29T07:48:00Z">
-        <w:r>
-          <w:t>*innen</w:t>
-        </w:r>
-      </w:ins>
-      <w:del w:id="265" w:author="Ira Diethelm" w:date="2022-12-29T07:48:00Z">
-        <w:r>
-          <w:delText xml:space="preserve">/der Unternehmensvertreterin </w:delText>
-        </w:r>
-      </w:del>
-      <w:ins w:id="266" w:author="Ira Diethelm" w:date="2022-12-29T07:48:00Z">
-        <w:r>
-          <w:t xml:space="preserve"> </w:t>
-        </w:r>
-      </w:ins>
+      <w:r>
+        <w:t xml:space="preserve">*innen </w:t>
+      </w:r>
       <w:r>
         <w:t xml:space="preserve">geplant werden. </w:t>
       </w:r>
@@ -8308,9 +7532,9 @@
         <w:tblLook w:val="04A0" w:firstRow="1" w:lastRow="0" w:firstColumn="1" w:lastColumn="0" w:noHBand="0" w:noVBand="1"/>
       </w:tblPr>
       <w:tblGrid>
-        <w:gridCol w:w="2134"/>
+        <w:gridCol w:w="1961"/>
         <w:gridCol w:w="1978"/>
-        <w:gridCol w:w="4788"/>
+        <w:gridCol w:w="4961"/>
       </w:tblGrid>
       <w:tr>
         <w:trPr>
@@ -8364,16 +7588,9 @@
             <w:tcW w:w="1984" w:type="dxa"/>
           </w:tcPr>
           <w:p>
-            <w:del w:id="267" w:author="Ira Diethelm" w:date="2022-12-29T07:37:00Z">
-              <w:r>
-                <w:delText>Schülerinnen und Schüler</w:delText>
-              </w:r>
-            </w:del>
-            <w:ins w:id="268" w:author="Ira Diethelm" w:date="2022-12-29T07:37:00Z">
-              <w:r>
-                <w:t>Schüler*innen</w:t>
-              </w:r>
-            </w:ins>
+            <w:r>
+              <w:t>Schüler*innen</w:t>
+            </w:r>
           </w:p>
         </w:tc>
         <w:tc>
@@ -8460,11 +7677,9 @@
             <w:r>
               <w:t>Lernbegleiter</w:t>
             </w:r>
-            <w:ins w:id="269" w:author="Malambré, Julia | Wissensfabrik" w:date="2022-12-28T17:13:00Z">
-              <w:r>
-                <w:t>*in</w:t>
-              </w:r>
-            </w:ins>
+            <w:r>
+              <w:t>*in</w:t>
+            </w:r>
           </w:p>
           <w:p>
             <w:pPr>
@@ -8503,22 +7718,11 @@
             <w:r>
               <w:t xml:space="preserve">unterstützt die </w:t>
             </w:r>
-            <w:del w:id="270" w:author="Ira Diethelm" w:date="2022-12-29T07:37:00Z">
-              <w:r>
-                <w:delText>Schülerinnen und Schüler</w:delText>
-              </w:r>
-            </w:del>
-            <w:ins w:id="271" w:author="Ira Diethelm" w:date="2022-12-29T07:37:00Z">
-              <w:r>
-                <w:t>Schüler*innen</w:t>
-              </w:r>
-            </w:ins>
-            <w:r>
-              <w:t xml:space="preserve"> bei der Umsetzung und </w:t>
-            </w:r>
-            <w:r>
-              <w:lastRenderedPageBreak/>
-              <w:t>lässt ihnen Freiraum zum eigenständigen Entdecken von IT</w:t>
+            <w:r>
+              <w:t>Schüler*innen</w:t>
+            </w:r>
+            <w:r>
+              <w:t xml:space="preserve"> bei der Umsetzung und lässt ihnen Freiraum zum eigenständigen Entdecken von IT</w:t>
             </w:r>
           </w:p>
         </w:tc>
@@ -8534,9 +7738,18 @@
           </w:tcPr>
           <w:p>
             <w:r>
-              <w:lastRenderedPageBreak/>
-              <w:t>Unternehmens-vertreterin und Unternehmens-vertreter</w:t>
-            </w:r>
+              <w:t>Unternehmens-vertreter</w:t>
+            </w:r>
+            <w:ins w:id="44" w:author="Malambré, Julia | Wissensfabrik" w:date="2022-12-29T09:40:00Z">
+              <w:r>
+                <w:t>*in</w:t>
+              </w:r>
+            </w:ins>
+            <w:del w:id="45" w:author="Malambré, Julia | Wissensfabrik" w:date="2022-12-29T09:40:00Z">
+              <w:r>
+                <w:delText>in und Unternehmens-vertreter</w:delText>
+              </w:r>
+            </w:del>
           </w:p>
         </w:tc>
         <w:tc>
@@ -8557,11 +7770,9 @@
             <w:r>
               <w:t>Multiplikator</w:t>
             </w:r>
-            <w:ins w:id="272" w:author="Malambré, Julia | Wissensfabrik" w:date="2022-12-28T17:14:00Z">
-              <w:r>
-                <w:t>*in</w:t>
-              </w:r>
-            </w:ins>
+            <w:r>
+              <w:t>*in</w:t>
+            </w:r>
           </w:p>
           <w:p>
             <w:pPr>
@@ -8607,11 +7818,9 @@
             <w:r>
               <w:t>Gastgeber</w:t>
             </w:r>
-            <w:ins w:id="273" w:author="Malambré, Julia | Wissensfabrik" w:date="2022-12-28T17:13:00Z">
-              <w:r>
-                <w:t>*in</w:t>
-              </w:r>
-            </w:ins>
+            <w:r>
+              <w:t>*in</w:t>
+            </w:r>
           </w:p>
         </w:tc>
         <w:tc>
@@ -8687,24 +7896,9 @@
             <w:r>
               <w:t xml:space="preserve">ermöglicht </w:t>
             </w:r>
-            <w:del w:id="274" w:author="Ira Diethelm" w:date="2022-12-29T07:37:00Z">
-              <w:r>
-                <w:delText>Schülerinnen und Schüler</w:delText>
-              </w:r>
-            </w:del>
-            <w:ins w:id="275" w:author="Ira Diethelm" w:date="2022-12-29T07:37:00Z">
-              <w:r>
-                <w:t>Schüler*</w:t>
-              </w:r>
-              <w:proofErr w:type="spellStart"/>
-              <w:r>
-                <w:t>innen</w:t>
-              </w:r>
-            </w:ins>
-            <w:r>
-              <w:t>n</w:t>
-            </w:r>
-            <w:proofErr w:type="spellEnd"/>
+            <w:r>
+              <w:t>Schüler*innen</w:t>
+            </w:r>
             <w:r>
               <w:t xml:space="preserve"> einen Einblick in die Arbeitswelt</w:t>
             </w:r>
@@ -8734,24 +7928,56 @@
           <w:numId w:val="0"/>
         </w:numPr>
         <w:spacing w:before="360" w:line="259" w:lineRule="auto"/>
-        <w:ind w:left="432"/>
-      </w:pPr>
-      <w:bookmarkStart w:id="276" w:name="_Toc433292506"/>
+        <w:ind w:left="432" w:hanging="431"/>
+        <w:rPr>
+          <w:ins w:id="46" w:author="Malambré, Julia | Wissensfabrik" w:date="2022-12-29T09:40:00Z"/>
+        </w:rPr>
+      </w:pPr>
+      <w:bookmarkStart w:id="47" w:name="_Toc433292506"/>
     </w:p>
     <w:p>
       <w:pPr>
+        <w:rPr>
+          <w:ins w:id="48" w:author="Malambré, Julia | Wissensfabrik" w:date="2022-12-29T09:40:00Z"/>
+        </w:rPr>
+      </w:pPr>
+    </w:p>
+    <w:p>
+      <w:pPr>
+        <w:rPr>
+          <w:ins w:id="49" w:author="Malambré, Julia | Wissensfabrik" w:date="2022-12-29T09:40:00Z"/>
+        </w:rPr>
+      </w:pPr>
+    </w:p>
+    <w:p>
+      <w:pPr>
+        <w:pPrChange w:id="50" w:author="Malambré, Julia | Wissensfabrik" w:date="2022-12-29T09:40:00Z">
+          <w:pPr>
+            <w:pStyle w:val="berschrift1"/>
+            <w:numPr>
+              <w:numId w:val="0"/>
+            </w:numPr>
+            <w:spacing w:before="360" w:line="259" w:lineRule="auto"/>
+            <w:ind w:left="0" w:firstLine="0"/>
+          </w:pPr>
+        </w:pPrChange>
+      </w:pPr>
+    </w:p>
+    <w:p>
+      <w:pPr>
         <w:pStyle w:val="berschrift1"/>
         <w:spacing w:before="360" w:line="259" w:lineRule="auto"/>
       </w:pPr>
-      <w:bookmarkStart w:id="277" w:name="_Toc123192649"/>
-      <w:r>
+      <w:bookmarkStart w:id="51" w:name="_Toc123192649"/>
+      <w:r>
+        <w:lastRenderedPageBreak/>
         <w:t>Bestandteile von IT2School</w:t>
       </w:r>
-      <w:bookmarkEnd w:id="276"/>
+      <w:bookmarkEnd w:id="47"/>
       <w:r>
         <w:t>-Infobox</w:t>
       </w:r>
-      <w:bookmarkEnd w:id="277"/>
+      <w:bookmarkEnd w:id="51"/>
     </w:p>
     <w:tbl>
       <w:tblPr>
@@ -9158,8 +8384,12 @@
             </w:pPr>
             <w:r>
               <w:rPr>
+                <w:rFonts w:ascii="Arial" w:hAnsi="Arial"/>
                 <w:b/>
-                <w:szCs w:val="20"/>
+                <w:bCs w:val="0"/>
+                <w:sz w:val="20"/>
+                <w:szCs w:val="20"/>
+                <w:lang w:eastAsia="en-US"/>
               </w:rPr>
               <w:t>Klassensatz:</w:t>
             </w:r>
@@ -9167,7 +8397,17 @@
               <w:rPr>
                 <w:szCs w:val="20"/>
               </w:rPr>
-              <w:t xml:space="preserve"> 10 x</w:t>
+              <w:t xml:space="preserve"> </w:t>
+            </w:r>
+            <w:r>
+              <w:rPr>
+                <w:rFonts w:ascii="Arial" w:hAnsi="Arial"/>
+                <w:bCs w:val="0"/>
+                <w:sz w:val="20"/>
+                <w:szCs w:val="20"/>
+                <w:lang w:eastAsia="en-US"/>
+              </w:rPr>
+              <w:t>10 x</w:t>
             </w:r>
           </w:p>
         </w:tc>
@@ -9207,7 +8447,7 @@
                           </pic:cNvPicPr>
                         </pic:nvPicPr>
                         <pic:blipFill>
-                          <a:blip r:embed="rId27" cstate="print">
+                          <a:blip r:embed="rId26" cstate="print">
                             <a:extLst>
                               <a:ext uri="{28A0092B-C50C-407E-A947-70E740481C1C}">
                                 <a14:useLocalDpi xmlns:a14="http://schemas.microsoft.com/office/drawing/2010/main"/>
@@ -9355,7 +8595,6 @@
               <w:rPr>
                 <w:szCs w:val="20"/>
               </w:rPr>
-              <w:lastRenderedPageBreak/>
               <w:t>Modulbeschreibung inkl. Arbeitsmaterialien</w:t>
             </w:r>
           </w:p>
@@ -9605,7 +8844,7 @@
                           <pic:cNvPicPr/>
                         </pic:nvPicPr>
                         <pic:blipFill>
-                          <a:blip r:embed="rId28" cstate="print">
+                          <a:blip r:embed="rId27" cstate="print">
                             <a:extLst>
                               <a:ext uri="{28A0092B-C50C-407E-A947-70E740481C1C}">
                                 <a14:useLocalDpi xmlns:a14="http://schemas.microsoft.com/office/drawing/2010/main"/>
@@ -9717,9 +8956,9 @@
                 <w:noProof/>
               </w:rPr>
               <w:drawing>
-                <wp:inline distT="0" distB="0" distL="0" distR="0" wp14:anchorId="33B7EA99" wp14:editId="511C6EC2">
-                  <wp:extent cx="1400174" cy="1100137"/>
-                  <wp:effectExtent l="0" t="0" r="0" b="5079"/>
+                <wp:inline distT="0" distB="0" distL="0" distR="0" wp14:anchorId="33B7EA99" wp14:editId="6A2C95C9">
+                  <wp:extent cx="1154964" cy="907472"/>
+                  <wp:effectExtent l="0" t="0" r="7620" b="6985"/>
                   <wp:docPr id="33" name="Grafik 12"/>
                   <wp:cNvGraphicFramePr>
                     <a:graphicFrameLocks xmlns:a="http://schemas.openxmlformats.org/drawingml/2006/main" noChangeAspect="1"/>
@@ -9734,7 +8973,7 @@
                           </pic:cNvPicPr>
                         </pic:nvPicPr>
                         <pic:blipFill>
-                          <a:blip r:embed="rId29" cstate="print">
+                          <a:blip r:embed="rId28" cstate="print">
                             <a:extLst>
                               <a:ext uri="{28A0092B-C50C-407E-A947-70E740481C1C}">
                                 <a14:useLocalDpi xmlns:a14="http://schemas.microsoft.com/office/drawing/2010/main"/>
@@ -9747,7 +8986,7 @@
                         <pic:spPr bwMode="auto">
                           <a:xfrm>
                             <a:off x="0" y="0"/>
-                            <a:ext cx="1402557" cy="1102010"/>
+                            <a:ext cx="1176786" cy="924618"/>
                           </a:xfrm>
                           <a:prstGeom prst="rect">
                             <a:avLst/>
@@ -9785,6 +9024,7 @@
               <w:rPr>
                 <w:szCs w:val="20"/>
               </w:rPr>
+              <w:lastRenderedPageBreak/>
               <w:t>Stationskarten</w:t>
             </w:r>
           </w:p>
@@ -9979,7 +9219,7 @@
                           </pic:cNvPicPr>
                         </pic:nvPicPr>
                         <pic:blipFill>
-                          <a:blip r:embed="rId30" cstate="print">
+                          <a:blip r:embed="rId29" cstate="print">
                             <a:extLst>
                               <a:ext uri="{28A0092B-C50C-407E-A947-70E740481C1C}">
                                 <a14:useLocalDpi xmlns:a14="http://schemas.microsoft.com/office/drawing/2010/main"/>
@@ -10012,7 +9252,7 @@
       </w:tr>
       <w:tr>
         <w:trPr>
-          <w:trHeight w:val="3088"/>
+          <w:trHeight w:val="1572"/>
         </w:trPr>
         <w:tc>
           <w:tcPr>
@@ -10068,9 +9308,9 @@
                 <w:noProof/>
               </w:rPr>
               <w:drawing>
-                <wp:inline distT="0" distB="0" distL="0" distR="0" wp14:anchorId="29B612BF" wp14:editId="1391AE48">
-                  <wp:extent cx="1397399" cy="1800000"/>
-                  <wp:effectExtent l="0" t="0" r="0" b="0"/>
+                <wp:inline distT="0" distB="0" distL="0" distR="0" wp14:anchorId="29B612BF" wp14:editId="2FE3FA20">
+                  <wp:extent cx="1136073" cy="1463385"/>
+                  <wp:effectExtent l="0" t="0" r="6985" b="3810"/>
                   <wp:docPr id="35" name="Grafik 4"/>
                   <wp:cNvGraphicFramePr>
                     <a:graphicFrameLocks xmlns:a="http://schemas.openxmlformats.org/drawingml/2006/main" noChangeAspect="1"/>
@@ -10085,7 +9325,7 @@
                           </pic:cNvPicPr>
                         </pic:nvPicPr>
                         <pic:blipFill>
-                          <a:blip r:embed="rId31" cstate="print">
+                          <a:blip r:embed="rId30" cstate="print">
                             <a:extLst>
                               <a:ext uri="{28A0092B-C50C-407E-A947-70E740481C1C}">
                                 <a14:useLocalDpi xmlns:a14="http://schemas.microsoft.com/office/drawing/2010/main"/>
@@ -10097,7 +9337,7 @@
                         <pic:spPr bwMode="auto">
                           <a:xfrm>
                             <a:off x="0" y="0"/>
-                            <a:ext cx="1397399" cy="1800000"/>
+                            <a:ext cx="1153757" cy="1486164"/>
                           </a:xfrm>
                           <a:prstGeom prst="rect">
                             <a:avLst/>
@@ -10282,9 +9522,9 @@
                 <w:noProof/>
               </w:rPr>
               <w:drawing>
-                <wp:inline distT="0" distB="0" distL="0" distR="0" wp14:anchorId="3A2C9BD0" wp14:editId="69C86C63">
-                  <wp:extent cx="1366958" cy="1588477"/>
-                  <wp:effectExtent l="0" t="0" r="5080" b="0"/>
+                <wp:inline distT="0" distB="0" distL="0" distR="0" wp14:anchorId="3A2C9BD0" wp14:editId="3190A3DF">
+                  <wp:extent cx="1329356" cy="1544781"/>
+                  <wp:effectExtent l="0" t="0" r="4445" b="0"/>
                   <wp:docPr id="36" name="Grafik 18"/>
                   <wp:cNvGraphicFramePr>
                     <a:graphicFrameLocks xmlns:a="http://schemas.openxmlformats.org/drawingml/2006/main" noChangeAspect="1"/>
@@ -10299,7 +9539,7 @@
                           </pic:cNvPicPr>
                         </pic:nvPicPr>
                         <pic:blipFill>
-                          <a:blip r:embed="rId32" cstate="print">
+                          <a:blip r:embed="rId31" cstate="print">
                             <a:extLst>
                               <a:ext uri="{28A0092B-C50C-407E-A947-70E740481C1C}">
                                 <a14:useLocalDpi xmlns:a14="http://schemas.microsoft.com/office/drawing/2010/main"/>
@@ -10312,7 +9552,7 @@
                         <pic:spPr bwMode="auto">
                           <a:xfrm>
                             <a:off x="0" y="0"/>
-                            <a:ext cx="1371621" cy="1593896"/>
+                            <a:ext cx="1361522" cy="1582159"/>
                           </a:xfrm>
                           <a:prstGeom prst="rect">
                             <a:avLst/>
@@ -10336,13 +9576,6 @@
         <w:rPr>
           <w:sz w:val="20"/>
           <w:szCs w:val="20"/>
-        </w:rPr>
-      </w:pPr>
-    </w:p>
-    <w:p>
-      <w:pPr>
-        <w:rPr>
-          <w:del w:id="278" w:author="Malambré, Julia | Wissensfabrik" w:date="2022-12-28T16:49:00Z"/>
         </w:rPr>
       </w:pPr>
     </w:p>
@@ -10591,17 +9824,17 @@
                 <w:szCs w:val="20"/>
               </w:rPr>
             </w:pPr>
-            <w:commentRangeStart w:id="279"/>
-            <w:commentRangeStart w:id="280"/>
+            <w:commentRangeStart w:id="52"/>
+            <w:commentRangeStart w:id="53"/>
             <w:r>
               <w:rPr>
                 <w:noProof/>
                 <w:szCs w:val="20"/>
               </w:rPr>
               <w:drawing>
-                <wp:inline distT="0" distB="0" distL="0" distR="0" wp14:anchorId="419D987D" wp14:editId="35182914">
-                  <wp:extent cx="1411057" cy="1096107"/>
-                  <wp:effectExtent l="0" t="0" r="0" b="8890"/>
+                <wp:inline distT="0" distB="0" distL="0" distR="0" wp14:anchorId="419D987D" wp14:editId="7D1F5D50">
+                  <wp:extent cx="1765709" cy="1371600"/>
+                  <wp:effectExtent l="0" t="0" r="6350" b="0"/>
                   <wp:docPr id="37" name="Grafik 43"/>
                   <wp:cNvGraphicFramePr>
                     <a:graphicFrameLocks xmlns:a="http://schemas.openxmlformats.org/drawingml/2006/main" noChangeAspect="1"/>
@@ -10616,7 +9849,7 @@
                           </pic:cNvPicPr>
                         </pic:nvPicPr>
                         <pic:blipFill>
-                          <a:blip r:embed="rId33" cstate="print">
+                          <a:blip r:embed="rId32" cstate="print">
                             <a:extLst>
                               <a:ext uri="{28A0092B-C50C-407E-A947-70E740481C1C}">
                                 <a14:useLocalDpi xmlns:a14="http://schemas.microsoft.com/office/drawing/2010/main"/>
@@ -10628,7 +9861,7 @@
                         <pic:spPr bwMode="auto">
                           <a:xfrm>
                             <a:off x="0" y="0"/>
-                            <a:ext cx="1422719" cy="1105166"/>
+                            <a:ext cx="1785688" cy="1387119"/>
                           </a:xfrm>
                           <a:prstGeom prst="rect">
                             <a:avLst/>
@@ -10640,19 +9873,19 @@
                 </wp:inline>
               </w:drawing>
             </w:r>
-            <w:commentRangeEnd w:id="279"/>
+            <w:commentRangeEnd w:id="52"/>
             <w:r>
               <w:rPr>
                 <w:rStyle w:val="Kommentarzeichen"/>
               </w:rPr>
-              <w:commentReference w:id="279"/>
-            </w:r>
-            <w:commentRangeEnd w:id="280"/>
+              <w:commentReference w:id="52"/>
+            </w:r>
+            <w:commentRangeEnd w:id="53"/>
             <w:r>
               <w:rPr>
                 <w:rStyle w:val="Kommentarzeichen"/>
               </w:rPr>
-              <w:commentReference w:id="280"/>
+              <w:commentReference w:id="53"/>
             </w:r>
           </w:p>
         </w:tc>
@@ -10662,6 +9895,17 @@
       <w:pPr>
         <w:spacing w:line="259" w:lineRule="auto"/>
         <w:rPr>
+          <w:ins w:id="54" w:author="Malambré, Julia | Wissensfabrik" w:date="2022-12-29T09:46:00Z"/>
+          <w:b/>
+          <w:lang w:val="en-US"/>
+        </w:rPr>
+      </w:pPr>
+    </w:p>
+    <w:p>
+      <w:pPr>
+        <w:spacing w:line="259" w:lineRule="auto"/>
+        <w:rPr>
+          <w:ins w:id="55" w:author="Malambré, Julia | Wissensfabrik" w:date="2022-12-29T09:45:00Z"/>
           <w:b/>
           <w:lang w:val="en-US"/>
         </w:rPr>
@@ -10708,6 +9952,7 @@
               <w:rPr>
                 <w:szCs w:val="20"/>
               </w:rPr>
+              <w:lastRenderedPageBreak/>
               <w:t xml:space="preserve">Modul B4 </w:t>
             </w:r>
             <w:r>
@@ -10961,7 +10206,7 @@
                           </pic:cNvPicPr>
                         </pic:nvPicPr>
                         <pic:blipFill>
-                          <a:blip r:embed="rId34"/>
+                          <a:blip r:embed="rId33"/>
                           <a:stretch/>
                         </pic:blipFill>
                         <pic:spPr bwMode="auto">
@@ -11266,7 +10511,7 @@
                           </pic:cNvPicPr>
                         </pic:nvPicPr>
                         <pic:blipFill>
-                          <a:blip r:embed="rId35" cstate="email">
+                          <a:blip r:embed="rId34" cstate="email">
                             <a:extLst>
                               <a:ext uri="{28A0092B-C50C-407E-A947-70E740481C1C}">
                                 <a14:useLocalDpi xmlns:a14="http://schemas.microsoft.com/office/drawing/2010/main"/>
@@ -11314,7 +10559,6 @@
               <w:rPr>
                 <w:szCs w:val="20"/>
               </w:rPr>
-              <w:lastRenderedPageBreak/>
               <w:t>Buch</w:t>
             </w:r>
           </w:p>
@@ -11368,9 +10612,9 @@
                 <w:noProof/>
               </w:rPr>
               <w:drawing>
-                <wp:inline distT="0" distB="0" distL="0" distR="0" wp14:anchorId="6BA3FA47" wp14:editId="206C0D4B">
-                  <wp:extent cx="1800000" cy="2126601"/>
-                  <wp:effectExtent l="0" t="0" r="0" b="7619"/>
+                <wp:inline distT="0" distB="0" distL="0" distR="0" wp14:anchorId="6BA3FA47" wp14:editId="77AB8DDD">
+                  <wp:extent cx="1226128" cy="1448603"/>
+                  <wp:effectExtent l="0" t="0" r="0" b="0"/>
                   <wp:docPr id="40" name="Grafik 46" descr="http://ecx.images-amazon.com/images/I/5172TdFREoL._SX421_BO1,204,203,200_.jpg"/>
                   <wp:cNvGraphicFramePr>
                     <a:graphicFrameLocks xmlns:a="http://schemas.openxmlformats.org/drawingml/2006/main" noChangeAspect="1"/>
@@ -11385,7 +10629,7 @@
                           </pic:cNvPicPr>
                         </pic:nvPicPr>
                         <pic:blipFill>
-                          <a:blip r:embed="rId36" cstate="email">
+                          <a:blip r:embed="rId35" cstate="email">
                             <a:extLst>
                               <a:ext uri="{28A0092B-C50C-407E-A947-70E740481C1C}">
                                 <a14:useLocalDpi xmlns:a14="http://schemas.microsoft.com/office/drawing/2010/main"/>
@@ -11397,7 +10641,7 @@
                         <pic:spPr bwMode="auto">
                           <a:xfrm>
                             <a:off x="0" y="0"/>
-                            <a:ext cx="1800000" cy="2126602"/>
+                            <a:ext cx="1238248" cy="1462922"/>
                           </a:xfrm>
                           <a:prstGeom prst="rect">
                             <a:avLst/>
@@ -11420,6 +10664,7 @@
     <w:p>
       <w:pPr>
         <w:rPr>
+          <w:ins w:id="56" w:author="Malambré, Julia | Wissensfabrik" w:date="2022-12-29T09:44:00Z"/>
           <w:b/>
           <w:lang w:val="en-US"/>
         </w:rPr>
@@ -11608,6 +10853,7 @@
               <w:rPr>
                 <w:szCs w:val="20"/>
               </w:rPr>
+              <w:lastRenderedPageBreak/>
               <w:t>MocoMoco</w:t>
             </w:r>
             <w:proofErr w:type="spellEnd"/>
@@ -11704,7 +10950,7 @@
                           </pic:cNvPicPr>
                         </pic:nvPicPr>
                         <pic:blipFill>
-                          <a:blip r:embed="rId37" cstate="print">
+                          <a:blip r:embed="rId36" cstate="print">
                             <a:extLst>
                               <a:ext uri="{28A0092B-C50C-407E-A947-70E740481C1C}">
                                 <a14:useLocalDpi xmlns:a14="http://schemas.microsoft.com/office/drawing/2010/main"/>
@@ -11804,7 +11050,7 @@
                           </pic:cNvPicPr>
                         </pic:nvPicPr>
                         <pic:blipFill>
-                          <a:blip r:embed="rId38" cstate="email">
+                          <a:blip r:embed="rId37" cstate="email">
                             <a:extLst>
                               <a:ext uri="{28A0092B-C50C-407E-A947-70E740481C1C}">
                                 <a14:useLocalDpi xmlns:a14="http://schemas.microsoft.com/office/drawing/2010/main"/>
@@ -11834,27 +11080,12 @@
     </w:tbl>
     <w:p>
       <w:pPr>
-        <w:rPr>
-          <w:b/>
-          <w:lang w:val="en-US"/>
-        </w:rPr>
-      </w:pPr>
-    </w:p>
-    <w:p>
-      <w:pPr>
         <w:spacing w:line="259" w:lineRule="auto"/>
         <w:rPr>
           <w:b/>
           <w:lang w:val="en-US"/>
         </w:rPr>
       </w:pPr>
-      <w:r>
-        <w:rPr>
-          <w:b/>
-          <w:lang w:val="en-US"/>
-        </w:rPr>
-        <w:br w:type="page"/>
-      </w:r>
     </w:p>
     <w:p>
       <w:pPr>
@@ -12133,7 +11364,7 @@
                           </pic:cNvPicPr>
                         </pic:nvPicPr>
                         <pic:blipFill>
-                          <a:blip r:embed="rId39" cstate="print">
+                          <a:blip r:embed="rId38" cstate="print">
                             <a:extLst>
                               <a:ext uri="{28A0092B-C50C-407E-A947-70E740481C1C}">
                                 <a14:useLocalDpi xmlns:a14="http://schemas.microsoft.com/office/drawing/2010/main"/>
@@ -12164,7 +11395,7 @@
     <w:p>
       <w:pPr>
         <w:rPr>
-          <w:ins w:id="281" w:author="Malambré, Julia | Wissensfabrik" w:date="2022-12-28T16:50:00Z"/>
+          <w:ins w:id="57" w:author="Malambré, Julia | Wissensfabrik" w:date="2022-12-29T09:42:00Z"/>
           <w:b/>
           <w:lang w:val="en-US"/>
         </w:rPr>
@@ -12173,6 +11404,7 @@
     <w:p>
       <w:pPr>
         <w:rPr>
+          <w:ins w:id="58" w:author="Malambré, Julia | Wissensfabrik" w:date="2022-12-29T09:42:00Z"/>
           <w:b/>
           <w:lang w:val="en-US"/>
         </w:rPr>
@@ -12395,7 +11627,7 @@
                           </pic:cNvPicPr>
                         </pic:nvPicPr>
                         <pic:blipFill>
-                          <a:blip r:embed="rId40" cstate="print">
+                          <a:blip r:embed="rId39" cstate="print">
                             <a:extLst>
                               <a:ext uri="{28A0092B-C50C-407E-A947-70E740481C1C}">
                                 <a14:useLocalDpi xmlns:a14="http://schemas.microsoft.com/office/drawing/2010/main"/>
@@ -12448,6 +11680,7 @@
               <w:rPr>
                 <w:szCs w:val="20"/>
               </w:rPr>
+              <w:lastRenderedPageBreak/>
               <w:t>Micro-USB Kabel</w:t>
             </w:r>
           </w:p>
@@ -12512,7 +11745,7 @@
                           </pic:cNvPicPr>
                         </pic:nvPicPr>
                         <pic:blipFill>
-                          <a:blip r:embed="rId41" cstate="print">
+                          <a:blip r:embed="rId40" cstate="print">
                             <a:extLst>
                               <a:ext uri="{28A0092B-C50C-407E-A947-70E740481C1C}">
                                 <a14:useLocalDpi xmlns:a14="http://schemas.microsoft.com/office/drawing/2010/main"/>
@@ -12612,7 +11845,7 @@
                           </pic:cNvPicPr>
                         </pic:nvPicPr>
                         <pic:blipFill>
-                          <a:blip r:embed="rId42" cstate="print">
+                          <a:blip r:embed="rId41" cstate="print">
                             <a:extLst>
                               <a:ext uri="{28A0092B-C50C-407E-A947-70E740481C1C}">
                                 <a14:useLocalDpi xmlns:a14="http://schemas.microsoft.com/office/drawing/2010/main"/>
@@ -12714,7 +11947,7 @@
                           </pic:cNvPicPr>
                         </pic:nvPicPr>
                         <pic:blipFill>
-                          <a:blip r:embed="rId43" cstate="print">
+                          <a:blip r:embed="rId42" cstate="print">
                             <a:extLst>
                               <a:ext uri="{28A0092B-C50C-407E-A947-70E740481C1C}">
                                 <a14:useLocalDpi xmlns:a14="http://schemas.microsoft.com/office/drawing/2010/main"/>
@@ -12813,7 +12046,7 @@
                           </pic:cNvPicPr>
                         </pic:nvPicPr>
                         <pic:blipFill>
-                          <a:blip r:embed="rId44" cstate="print">
+                          <a:blip r:embed="rId43" cstate="print">
                             <a:extLst>
                               <a:ext uri="{28A0092B-C50C-407E-A947-70E740481C1C}">
                                 <a14:useLocalDpi xmlns:a14="http://schemas.microsoft.com/office/drawing/2010/main"/>
@@ -12859,7 +12092,6 @@
               <w:rPr>
                 <w:szCs w:val="20"/>
               </w:rPr>
-              <w:lastRenderedPageBreak/>
               <w:t>Gummiband</w:t>
             </w:r>
           </w:p>
@@ -12916,7 +12148,7 @@
                           </pic:cNvPicPr>
                         </pic:nvPicPr>
                         <pic:blipFill>
-                          <a:blip r:embed="rId45" cstate="print">
+                          <a:blip r:embed="rId44" cstate="print">
                             <a:extLst>
                               <a:ext uri="{28A0092B-C50C-407E-A947-70E740481C1C}">
                                 <a14:useLocalDpi xmlns:a14="http://schemas.microsoft.com/office/drawing/2010/main"/>
@@ -13015,7 +12247,7 @@
                           </pic:cNvPicPr>
                         </pic:nvPicPr>
                         <pic:blipFill>
-                          <a:blip r:embed="rId46" cstate="print">
+                          <a:blip r:embed="rId45" cstate="print">
                             <a:extLst>
                               <a:ext uri="{28A0092B-C50C-407E-A947-70E740481C1C}">
                                 <a14:useLocalDpi xmlns:a14="http://schemas.microsoft.com/office/drawing/2010/main"/>
@@ -13052,9 +12284,9 @@
       </w:pPr>
     </w:p>
     <w:sectPr>
-      <w:footerReference w:type="default" r:id="rId47"/>
-      <w:headerReference w:type="first" r:id="rId48"/>
-      <w:footerReference w:type="first" r:id="rId49"/>
+      <w:footerReference w:type="default" r:id="rId46"/>
+      <w:headerReference w:type="first" r:id="rId47"/>
+      <w:footerReference w:type="first" r:id="rId48"/>
       <w:pgSz w:w="11906" w:h="16838"/>
       <w:pgMar w:top="1134" w:right="1531" w:bottom="1276" w:left="1531" w:header="284" w:footer="471" w:gutter="0"/>
       <w:cols w:space="708"/>
@@ -13067,7 +12299,7 @@
 
 <file path=word/comments.xml><?xml version="1.0" encoding="utf-8"?>
 <w:comments xmlns:wpc="http://schemas.microsoft.com/office/word/2010/wordprocessingCanvas" xmlns:cx="http://schemas.microsoft.com/office/drawing/2014/chartex" xmlns:cx1="http://schemas.microsoft.com/office/drawing/2015/9/8/chartex" xmlns:cx2="http://schemas.microsoft.com/office/drawing/2015/10/21/chartex" xmlns:cx3="http://schemas.microsoft.com/office/drawing/2016/5/9/chartex" xmlns:cx4="http://schemas.microsoft.com/office/drawing/2016/5/10/chartex" xmlns:cx5="http://schemas.microsoft.com/office/drawing/2016/5/11/chartex" xmlns:cx6="http://schemas.microsoft.com/office/drawing/2016/5/12/chartex" xmlns:cx7="http://schemas.microsoft.com/office/drawing/2016/5/13/chartex" xmlns:cx8="http://schemas.microsoft.com/office/drawing/2016/5/14/chartex" xmlns:mc="http://schemas.openxmlformats.org/markup-compatibility/2006" xmlns:aink="http://schemas.microsoft.com/office/drawing/2016/ink" xmlns:am3d="http://schemas.microsoft.com/office/drawing/2017/model3d" xmlns:o="urn:schemas-microsoft-com:office:office" xmlns:oel="http://schemas.microsoft.com/office/2019/extlst" xmlns:r="http://schemas.openxmlformats.org/officeDocument/2006/relationships" xmlns:m="http://schemas.openxmlformats.org/officeDocument/2006/math" xmlns:v="urn:schemas-microsoft-com:vml" xmlns:wp14="http://schemas.microsoft.com/office/word/2010/wordprocessingDrawing" xmlns:wp="http://schemas.openxmlformats.org/drawingml/2006/wordprocessingDrawing" xmlns:w10="urn:schemas-microsoft-com:office:word" xmlns:w="http://schemas.openxmlformats.org/wordprocessingml/2006/main" xmlns:w14="http://schemas.microsoft.com/office/word/2010/wordml" xmlns:w15="http://schemas.microsoft.com/office/word/2012/wordml" xmlns:w16cex="http://schemas.microsoft.com/office/word/2018/wordml/cex" xmlns:w16cid="http://schemas.microsoft.com/office/word/2016/wordml/cid" xmlns:w16="http://schemas.microsoft.com/office/word/2018/wordml" xmlns:w16sdtdh="http://schemas.microsoft.com/office/word/2020/wordml/sdtdatahash" xmlns:w16se="http://schemas.microsoft.com/office/word/2015/wordml/symex" xmlns:wpg="http://schemas.microsoft.com/office/word/2010/wordprocessingGroup" xmlns:wpi="http://schemas.microsoft.com/office/word/2010/wordprocessingInk" xmlns:wne="http://schemas.microsoft.com/office/word/2006/wordml" xmlns:wps="http://schemas.microsoft.com/office/word/2010/wordprocessingShape" mc:Ignorable="w14 w15 w16se w16cid w16 w16cex w16sdtdh wp14">
-  <w:comment w:id="113" w:author="Malambré, Julia | Wissensfabrik" w:date="2022-12-28T17:03:00Z" w:initials="MJ|W">
+  <w:comment w:id="9" w:author="Malambré, Julia | Wissensfabrik" w:date="2022-12-28T17:03:00Z" w:initials="MJ|W">
     <w:p>
       <w:pPr>
         <w:pStyle w:val="Kommentartext"/>
@@ -13083,7 +12315,7 @@
       </w:r>
     </w:p>
   </w:comment>
-  <w:comment w:id="114" w:author="Ira Diethelm" w:date="2022-12-29T07:28:00Z" w:initials="ID">
+  <w:comment w:id="10" w:author="Ira Diethelm" w:date="2022-12-29T07:28:00Z" w:initials="ID">
     <w:p>
       <w:pPr>
         <w:pStyle w:val="Kommentartext"/>
@@ -13099,7 +12331,7 @@
       </w:r>
     </w:p>
   </w:comment>
-  <w:comment w:id="128" w:author="Ira Diethelm" w:date="2022-12-27T08:48:00Z" w:initials="ID">
+  <w:comment w:id="11" w:author="Malambré, Julia | Wissensfabrik" w:date="2022-12-29T09:30:00Z" w:initials="MJ|W">
     <w:p>
       <w:pPr>
         <w:pStyle w:val="Kommentartext"/>
@@ -13111,11 +12343,11 @@
         <w:annotationRef/>
       </w:r>
       <w:r>
-        <w:t>Die letzten zwei Zeilen wackeln manchmal bei mir…. Wordfehler?</w:t>
+        <w:t>Ja.</w:t>
       </w:r>
     </w:p>
   </w:comment>
-  <w:comment w:id="169" w:author="Malambré, Julia | Wissensfabrik" w:date="2022-12-28T17:11:00Z" w:initials="MJ|W">
+  <w:comment w:id="12" w:author="Ira Diethelm" w:date="2022-12-27T08:48:00Z" w:initials="ID">
     <w:p>
       <w:pPr>
         <w:pStyle w:val="Kommentartext"/>
@@ -13127,11 +12359,11 @@
         <w:annotationRef/>
       </w:r>
       <w:r>
-        <w:t xml:space="preserve">Den Hinweis auf die KI-Module habe ich verallgemeinert, da der Ordner zu den KI-Modulen nicht einzeln zu kaufen ist. </w:t>
+        <w:t>Die letzten zwei Zeilen wackeln manchmal bei mir…. Wordfehler?</w:t>
       </w:r>
     </w:p>
   </w:comment>
-  <w:comment w:id="170" w:author="Ira Diethelm" w:date="2022-12-29T07:52:00Z" w:initials="ID">
+  <w:comment w:id="13" w:author="Malambré, Julia | Wissensfabrik" w:date="2022-12-29T09:30:00Z" w:initials="MJ|W">
     <w:p>
       <w:pPr>
         <w:pStyle w:val="Kommentartext"/>
@@ -13143,11 +12375,11 @@
         <w:annotationRef/>
       </w:r>
       <w:r>
-        <w:t>Nein? Wie erhalten die alten Schulen dann den neuen KI Ordner?</w:t>
+        <w:t>Passt alles.</w:t>
       </w:r>
     </w:p>
   </w:comment>
-  <w:comment w:id="279" w:author="Ira Diethelm" w:date="2022-12-27T08:28:00Z" w:initials="ID">
+  <w:comment w:id="16" w:author="Malambré, Julia | Wissensfabrik" w:date="2022-12-28T17:11:00Z" w:initials="MJ|W">
     <w:p>
       <w:pPr>
         <w:pStyle w:val="Kommentartext"/>
@@ -13159,11 +12391,59 @@
         <w:annotationRef/>
       </w:r>
       <w:r>
-        <w:t>Das bild würde ich behalten. Irgendwas ist ja in der Kiste.</w:t>
+        <w:t xml:space="preserve">Den Hinweis auf die KI-Module habe ich verallgemeinert, da der Ordner zu den KI-Modulen nicht einzeln zu kaufen ist. </w:t>
       </w:r>
     </w:p>
   </w:comment>
-  <w:comment w:id="280" w:author="Malambré, Julia | Wissensfabrik" w:date="2022-12-28T17:14:00Z" w:initials="MJ|W">
+  <w:comment w:id="17" w:author="Ira Diethelm" w:date="2022-12-29T07:52:00Z" w:initials="ID">
+    <w:p>
+      <w:pPr>
+        <w:pStyle w:val="Kommentartext"/>
+      </w:pPr>
+      <w:r>
+        <w:rPr>
+          <w:rStyle w:val="Kommentarzeichen"/>
+        </w:rPr>
+        <w:annotationRef/>
+      </w:r>
+      <w:r>
+        <w:t>Nein? Wie erhalten die alten Schulen dann den neuen KI Ordner?</w:t>
+      </w:r>
+    </w:p>
+  </w:comment>
+  <w:comment w:id="18" w:author="Malambré, Julia | Wissensfabrik" w:date="2022-12-29T09:31:00Z" w:initials="MJ|W">
+    <w:p>
+      <w:pPr>
+        <w:pStyle w:val="Kommentartext"/>
+      </w:pPr>
+      <w:r>
+        <w:rPr>
+          <w:rStyle w:val="Kommentarzeichen"/>
+        </w:rPr>
+        <w:annotationRef/>
+      </w:r>
+      <w:r>
+        <w:t>KI kann nur als Klassensatz mit Ordner bestellt werden. Der Ordner ist also automatisch mit dabei.</w:t>
+      </w:r>
+    </w:p>
+  </w:comment>
+  <w:comment w:id="52" w:author="Ira Diethelm" w:date="2022-12-27T08:28:00Z" w:initials="ID">
+    <w:p>
+      <w:pPr>
+        <w:pStyle w:val="Kommentartext"/>
+      </w:pPr>
+      <w:r>
+        <w:rPr>
+          <w:rStyle w:val="Kommentarzeichen"/>
+        </w:rPr>
+        <w:annotationRef/>
+      </w:r>
+      <w:r>
+        <w:t>Das bild würde ich behalten. Irgendwas ist ja in der Kiste.</w:t>
+      </w:r>
+    </w:p>
+  </w:comment>
+  <w:comment w:id="53" w:author="Malambré, Julia | Wissensfabrik" w:date="2022-12-28T17:14:00Z" w:initials="MJ|W">
     <w:p>
       <w:pPr>
         <w:pStyle w:val="Kommentartext"/>
@@ -13186,9 +12466,12 @@
 <w15:commentsEx xmlns:wpc="http://schemas.microsoft.com/office/word/2010/wordprocessingCanvas" xmlns:cx="http://schemas.microsoft.com/office/drawing/2014/chartex" xmlns:cx1="http://schemas.microsoft.com/office/drawing/2015/9/8/chartex" xmlns:cx2="http://schemas.microsoft.com/office/drawing/2015/10/21/chartex" xmlns:cx3="http://schemas.microsoft.com/office/drawing/2016/5/9/chartex" xmlns:cx4="http://schemas.microsoft.com/office/drawing/2016/5/10/chartex" xmlns:cx5="http://schemas.microsoft.com/office/drawing/2016/5/11/chartex" xmlns:cx6="http://schemas.microsoft.com/office/drawing/2016/5/12/chartex" xmlns:cx7="http://schemas.microsoft.com/office/drawing/2016/5/13/chartex" xmlns:cx8="http://schemas.microsoft.com/office/drawing/2016/5/14/chartex" xmlns:mc="http://schemas.openxmlformats.org/markup-compatibility/2006" xmlns:aink="http://schemas.microsoft.com/office/drawing/2016/ink" xmlns:am3d="http://schemas.microsoft.com/office/drawing/2017/model3d" xmlns:o="urn:schemas-microsoft-com:office:office" xmlns:oel="http://schemas.microsoft.com/office/2019/extlst" xmlns:r="http://schemas.openxmlformats.org/officeDocument/2006/relationships" xmlns:m="http://schemas.openxmlformats.org/officeDocument/2006/math" xmlns:v="urn:schemas-microsoft-com:vml" xmlns:wp14="http://schemas.microsoft.com/office/word/2010/wordprocessingDrawing" xmlns:wp="http://schemas.openxmlformats.org/drawingml/2006/wordprocessingDrawing" xmlns:w10="urn:schemas-microsoft-com:office:word" xmlns:w="http://schemas.openxmlformats.org/wordprocessingml/2006/main" xmlns:w14="http://schemas.microsoft.com/office/word/2010/wordml" xmlns:w15="http://schemas.microsoft.com/office/word/2012/wordml" xmlns:w16cex="http://schemas.microsoft.com/office/word/2018/wordml/cex" xmlns:w16cid="http://schemas.microsoft.com/office/word/2016/wordml/cid" xmlns:w16="http://schemas.microsoft.com/office/word/2018/wordml" xmlns:w16sdtdh="http://schemas.microsoft.com/office/word/2020/wordml/sdtdatahash" xmlns:w16se="http://schemas.microsoft.com/office/word/2015/wordml/symex" xmlns:wpg="http://schemas.microsoft.com/office/word/2010/wordprocessingGroup" xmlns:wpi="http://schemas.microsoft.com/office/word/2010/wordprocessingInk" xmlns:wne="http://schemas.microsoft.com/office/word/2006/wordml" xmlns:wps="http://schemas.microsoft.com/office/word/2010/wordprocessingShape" mc:Ignorable="w14 w15 w16se w16cid w16 w16cex w16sdtdh wp14">
   <w15:commentEx w15:paraId="31E6A65E" w15:done="0"/>
   <w15:commentEx w15:paraId="0F645551" w15:paraIdParent="31E6A65E" w15:done="0"/>
+  <w15:commentEx w15:paraId="08D5D3CF" w15:paraIdParent="31E6A65E" w15:done="0"/>
   <w15:commentEx w15:paraId="782636F5" w15:done="0"/>
+  <w15:commentEx w15:paraId="61C3EC08" w15:paraIdParent="782636F5" w15:done="0"/>
   <w15:commentEx w15:paraId="028A6B57" w15:done="0"/>
   <w15:commentEx w15:paraId="693697BD" w15:paraIdParent="028A6B57" w15:done="0"/>
+  <w15:commentEx w15:paraId="2727F416" w15:paraIdParent="028A6B57" w15:done="0"/>
   <w15:commentEx w15:paraId="64F81986" w15:done="0"/>
   <w15:commentEx w15:paraId="26A70F5E" w15:paraIdParent="64F81986" w15:done="0"/>
 </w15:commentsEx>
@@ -13198,9 +12481,12 @@
 <w16cex:commentsExtensible xmlns:wpc="http://schemas.microsoft.com/office/word/2010/wordprocessingCanvas" xmlns:cx="http://schemas.microsoft.com/office/drawing/2014/chartex" xmlns:cx1="http://schemas.microsoft.com/office/drawing/2015/9/8/chartex" xmlns:cx2="http://schemas.microsoft.com/office/drawing/2015/10/21/chartex" xmlns:cx3="http://schemas.microsoft.com/office/drawing/2016/5/9/chartex" xmlns:cx4="http://schemas.microsoft.com/office/drawing/2016/5/10/chartex" xmlns:cx5="http://schemas.microsoft.com/office/drawing/2016/5/11/chartex" xmlns:cx6="http://schemas.microsoft.com/office/drawing/2016/5/12/chartex" xmlns:cx7="http://schemas.microsoft.com/office/drawing/2016/5/13/chartex" xmlns:cx8="http://schemas.microsoft.com/office/drawing/2016/5/14/chartex" xmlns:mc="http://schemas.openxmlformats.org/markup-compatibility/2006" xmlns:aink="http://schemas.microsoft.com/office/drawing/2016/ink" xmlns:am3d="http://schemas.microsoft.com/office/drawing/2017/model3d" xmlns:o="urn:schemas-microsoft-com:office:office" xmlns:oel="http://schemas.microsoft.com/office/2019/extlst" xmlns:r="http://schemas.openxmlformats.org/officeDocument/2006/relationships" xmlns:m="http://schemas.openxmlformats.org/officeDocument/2006/math" xmlns:v="urn:schemas-microsoft-com:vml" xmlns:wp14="http://schemas.microsoft.com/office/word/2010/wordprocessingDrawing" xmlns:wp="http://schemas.openxmlformats.org/drawingml/2006/wordprocessingDrawing" xmlns:w10="urn:schemas-microsoft-com:office:word" xmlns:w="http://schemas.openxmlformats.org/wordprocessingml/2006/main" xmlns:w14="http://schemas.microsoft.com/office/word/2010/wordml" xmlns:w15="http://schemas.microsoft.com/office/word/2012/wordml" xmlns:w16cex="http://schemas.microsoft.com/office/word/2018/wordml/cex" xmlns:w16cid="http://schemas.microsoft.com/office/word/2016/wordml/cid" xmlns:w16="http://schemas.microsoft.com/office/word/2018/wordml" xmlns:w16sdtdh="http://schemas.microsoft.com/office/word/2020/wordml/sdtdatahash" xmlns:w16se="http://schemas.microsoft.com/office/word/2015/wordml/symex" xmlns:wpg="http://schemas.microsoft.com/office/word/2010/wordprocessingGroup" xmlns:wpi="http://schemas.microsoft.com/office/word/2010/wordprocessingInk" xmlns:wne="http://schemas.microsoft.com/office/word/2006/wordml" xmlns:wps="http://schemas.microsoft.com/office/word/2010/wordprocessingShape" mc:Ignorable="w14 w15 w16se w16cid w16 w16cex w16sdtdh wp14">
   <w16cex:commentExtensible w16cex:durableId="2756F578" w16cex:dateUtc="2022-12-28T16:03:00Z"/>
   <w16cex:commentExtensible w16cex:durableId="2757C01A" w16cex:dateUtc="2022-12-29T06:28:00Z"/>
+  <w16cex:commentExtensible w16cex:durableId="2757DCAC" w16cex:dateUtc="2022-12-29T08:30:00Z"/>
   <w16cex:commentExtensible w16cex:durableId="27552FD5" w16cex:dateUtc="2022-12-27T07:48:00Z"/>
+  <w16cex:commentExtensible w16cex:durableId="2757DCBC" w16cex:dateUtc="2022-12-29T08:30:00Z"/>
   <w16cex:commentExtensible w16cex:durableId="2756F72D" w16cex:dateUtc="2022-12-28T16:11:00Z"/>
   <w16cex:commentExtensible w16cex:durableId="2757C5C7" w16cex:dateUtc="2022-12-29T06:52:00Z"/>
+  <w16cex:commentExtensible w16cex:durableId="2757DCFD" w16cex:dateUtc="2022-12-29T08:31:00Z"/>
   <w16cex:commentExtensible w16cex:durableId="27552B23" w16cex:dateUtc="2022-12-27T07:28:00Z"/>
   <w16cex:commentExtensible w16cex:durableId="2756F7EF" w16cex:dateUtc="2022-12-28T16:14:00Z"/>
 </w16cex:commentsExtensible>
@@ -13210,9 +12496,12 @@
 <w16cid:commentsIds xmlns:wpc="http://schemas.microsoft.com/office/word/2010/wordprocessingCanvas" xmlns:cx="http://schemas.microsoft.com/office/drawing/2014/chartex" xmlns:cx1="http://schemas.microsoft.com/office/drawing/2015/9/8/chartex" xmlns:cx2="http://schemas.microsoft.com/office/drawing/2015/10/21/chartex" xmlns:cx3="http://schemas.microsoft.com/office/drawing/2016/5/9/chartex" xmlns:cx4="http://schemas.microsoft.com/office/drawing/2016/5/10/chartex" xmlns:cx5="http://schemas.microsoft.com/office/drawing/2016/5/11/chartex" xmlns:cx6="http://schemas.microsoft.com/office/drawing/2016/5/12/chartex" xmlns:cx7="http://schemas.microsoft.com/office/drawing/2016/5/13/chartex" xmlns:cx8="http://schemas.microsoft.com/office/drawing/2016/5/14/chartex" xmlns:mc="http://schemas.openxmlformats.org/markup-compatibility/2006" xmlns:aink="http://schemas.microsoft.com/office/drawing/2016/ink" xmlns:am3d="http://schemas.microsoft.com/office/drawing/2017/model3d" xmlns:o="urn:schemas-microsoft-com:office:office" xmlns:oel="http://schemas.microsoft.com/office/2019/extlst" xmlns:r="http://schemas.openxmlformats.org/officeDocument/2006/relationships" xmlns:m="http://schemas.openxmlformats.org/officeDocument/2006/math" xmlns:v="urn:schemas-microsoft-com:vml" xmlns:wp14="http://schemas.microsoft.com/office/word/2010/wordprocessingDrawing" xmlns:wp="http://schemas.openxmlformats.org/drawingml/2006/wordprocessingDrawing" xmlns:w10="urn:schemas-microsoft-com:office:word" xmlns:w="http://schemas.openxmlformats.org/wordprocessingml/2006/main" xmlns:w14="http://schemas.microsoft.com/office/word/2010/wordml" xmlns:w15="http://schemas.microsoft.com/office/word/2012/wordml" xmlns:w16cex="http://schemas.microsoft.com/office/word/2018/wordml/cex" xmlns:w16cid="http://schemas.microsoft.com/office/word/2016/wordml/cid" xmlns:w16="http://schemas.microsoft.com/office/word/2018/wordml" xmlns:w16sdtdh="http://schemas.microsoft.com/office/word/2020/wordml/sdtdatahash" xmlns:w16se="http://schemas.microsoft.com/office/word/2015/wordml/symex" xmlns:wpg="http://schemas.microsoft.com/office/word/2010/wordprocessingGroup" xmlns:wpi="http://schemas.microsoft.com/office/word/2010/wordprocessingInk" xmlns:wne="http://schemas.microsoft.com/office/word/2006/wordml" xmlns:wps="http://schemas.microsoft.com/office/word/2010/wordprocessingShape" mc:Ignorable="w14 w15 w16se w16cid w16 w16cex w16sdtdh wp14">
   <w16cid:commentId w16cid:paraId="31E6A65E" w16cid:durableId="2756F578"/>
   <w16cid:commentId w16cid:paraId="0F645551" w16cid:durableId="2757C01A"/>
+  <w16cid:commentId w16cid:paraId="08D5D3CF" w16cid:durableId="2757DCAC"/>
   <w16cid:commentId w16cid:paraId="782636F5" w16cid:durableId="27552FD5"/>
+  <w16cid:commentId w16cid:paraId="61C3EC08" w16cid:durableId="2757DCBC"/>
   <w16cid:commentId w16cid:paraId="028A6B57" w16cid:durableId="2756F72D"/>
   <w16cid:commentId w16cid:paraId="693697BD" w16cid:durableId="2757C5C7"/>
+  <w16cid:commentId w16cid:paraId="2727F416" w16cid:durableId="2757DCFD"/>
   <w16cid:commentId w16cid:paraId="64F81986" w16cid:durableId="27552B23"/>
   <w16cid:commentId w16cid:paraId="26A70F5E" w16cid:durableId="2756F7EF"/>
 </w16cid:commentsIds>
@@ -13266,7 +12555,7 @@
       <mc:AlternateContent>
         <mc:Choice Requires="wpg">
           <w:drawing>
-            <wp:anchor distT="0" distB="0" distL="114300" distR="114300" simplePos="0" relativeHeight="251658240" behindDoc="0" locked="0" layoutInCell="1" allowOverlap="1" wp14:anchorId="2CA3F24C" wp14:editId="65E488E1">
+            <wp:anchor distT="0" distB="0" distL="114300" distR="114300" simplePos="0" relativeHeight="251657728" behindDoc="0" locked="0" layoutInCell="1" allowOverlap="1" wp14:anchorId="2CA3F24C" wp14:editId="5459E03C">
               <wp:simplePos x="0" y="0"/>
               <wp:positionH relativeFrom="column">
                 <wp:posOffset>6014084</wp:posOffset>
@@ -13398,7 +12687,7 @@
         </mc:Choice>
         <mc:Fallback>
           <w:pict>
-            <v:group w14:anchorId="2CA3F24C" id="Gruppieren 20" o:spid="_x0000_s1045" style="position:absolute;margin-left:473.55pt;margin-top:-335.6pt;width:25.9pt;height:322.5pt;z-index:251658240" coordsize="3289,40960" o:gfxdata="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">
+            <v:group w14:anchorId="2CA3F24C" id="Gruppieren 20" o:spid="_x0000_s1045" style="position:absolute;margin-left:473.55pt;margin-top:-335.6pt;width:25.9pt;height:322.5pt;z-index:251657728" coordsize="3289,40960" o:gfxdata="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">
               <v:rect id="Rechteck 53" o:spid="_x0000_s1046" style="position:absolute;left:-15798;top:15798;width:34886;height:3289;rotation:-5898241fd;visibility:visible;mso-wrap-style:square;v-text-anchor:top" o:gfxdata="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" stroked="f">
                 <v:textbox>
                   <w:txbxContent>
@@ -13480,7 +12769,7 @@
       <mc:AlternateContent>
         <mc:Choice Requires="wps">
           <w:drawing>
-            <wp:anchor distT="0" distB="0" distL="114300" distR="114300" simplePos="0" relativeHeight="251655168" behindDoc="0" locked="0" layoutInCell="1" allowOverlap="1" wp14:anchorId="303D99E0" wp14:editId="2E2F4130">
+            <wp:anchor distT="0" distB="0" distL="114300" distR="114300" simplePos="0" relativeHeight="251654656" behindDoc="0" locked="0" layoutInCell="1" allowOverlap="1" wp14:anchorId="303D99E0" wp14:editId="7605B197">
               <wp:simplePos x="0" y="0"/>
               <wp:positionH relativeFrom="column">
                 <wp:posOffset>6984</wp:posOffset>
@@ -13537,7 +12826,7 @@
         </mc:Choice>
         <mc:Fallback>
           <w:pict>
-            <v:line w14:anchorId="5BCE52B3" id="Gerade Verbindung 7" o:spid="_x0000_s1026" style="position:absolute;z-index:251655168;visibility:visible;mso-wrap-style:square;mso-width-percent:0;mso-wrap-distance-left:9pt;mso-wrap-distance-top:0;mso-wrap-distance-right:9pt;mso-wrap-distance-bottom:0;mso-position-horizontal:absolute;mso-position-horizontal-relative:text;mso-position-vertical:absolute;mso-position-vertical-relative:text;mso-width-percent:0;mso-width-relative:margin" from=".55pt,-1.9pt" to="441.8pt,-1.9pt" o:gfxdata="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" strokecolor="#ffc000 [3207]" strokeweight="3pt">
+            <v:line w14:anchorId="1993A1ED" id="Gerade Verbindung 7" o:spid="_x0000_s1026" style="position:absolute;z-index:251654656;visibility:visible;mso-wrap-style:square;mso-width-percent:0;mso-wrap-distance-left:9pt;mso-wrap-distance-top:0;mso-wrap-distance-right:9pt;mso-wrap-distance-bottom:0;mso-position-horizontal:absolute;mso-position-horizontal-relative:text;mso-position-vertical:absolute;mso-position-vertical-relative:text;mso-width-percent:0;mso-width-relative:margin" from=".55pt,-1.9pt" to="441.8pt,-1.9pt" o:gfxdata="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" strokecolor="#ffc000 [3207]" strokeweight="3pt">
               <v:stroke joinstyle="miter"/>
             </v:line>
           </w:pict>
@@ -13573,282 +12862,115 @@
         <w:i/>
         <w:sz w:val="18"/>
       </w:rPr>
-      <w:pPrChange w:id="282" w:author="Malambré, Julia | Wissensfabrik" w:date="2022-12-28T16:43:00Z">
-        <w:pPr>
-          <w:pStyle w:val="Kopfzeile"/>
-          <w:tabs>
-            <w:tab w:val="clear" w:pos="4536"/>
-            <w:tab w:val="clear" w:pos="9072"/>
-            <w:tab w:val="right" w:pos="8789"/>
-          </w:tabs>
-          <w:ind w:right="-2636"/>
-        </w:pPr>
-      </w:pPrChange>
     </w:pPr>
-    <w:ins w:id="283" w:author="Malambré, Julia | Wissensfabrik" w:date="2022-12-28T16:43:00Z">
-      <w:r>
-        <w:rPr>
-          <w:sz w:val="18"/>
-        </w:rPr>
-        <w:t>Einleitung</w:t>
-      </w:r>
-      <w:r>
-        <w:rPr>
-          <w:sz w:val="18"/>
-        </w:rPr>
-        <w:tab/>
-        <w:t>zuletzt aktualisiert am 2</w:t>
-      </w:r>
-      <w:del w:id="284" w:author="Ira Diethelm" w:date="2022-12-29T07:29:00Z">
-        <w:r>
-          <w:rPr>
-            <w:sz w:val="18"/>
-          </w:rPr>
-          <w:delText>7</w:delText>
-        </w:r>
-      </w:del>
-    </w:ins>
-    <w:ins w:id="285" w:author="Ira Diethelm" w:date="2022-12-29T07:29:00Z">
-      <w:r>
-        <w:rPr>
-          <w:sz w:val="18"/>
-        </w:rPr>
-        <w:t>9</w:t>
-      </w:r>
-    </w:ins>
-    <w:ins w:id="286" w:author="Malambré, Julia | Wissensfabrik" w:date="2022-12-28T16:43:00Z">
-      <w:r>
-        <w:rPr>
-          <w:sz w:val="18"/>
-        </w:rPr>
-        <w:t>.12.2022</w:t>
-      </w:r>
-      <w:r>
-        <w:rPr>
-          <w:i/>
-          <w:sz w:val="18"/>
-        </w:rPr>
-        <w:tab/>
-      </w:r>
-      <w:r>
-        <w:rPr>
-          <w:sz w:val="18"/>
-        </w:rPr>
-        <w:t xml:space="preserve">Seite </w:t>
-      </w:r>
-      <w:r>
-        <w:rPr>
-          <w:bCs w:val="0"/>
-          <w:sz w:val="18"/>
-        </w:rPr>
-        <w:fldChar w:fldCharType="begin"/>
-      </w:r>
-      <w:r>
-        <w:rPr>
-          <w:sz w:val="18"/>
-        </w:rPr>
-        <w:instrText>PAGE  \* Arabic  \* MERGEFORMAT</w:instrText>
-      </w:r>
-      <w:r>
-        <w:rPr>
-          <w:bCs w:val="0"/>
-          <w:sz w:val="18"/>
-        </w:rPr>
-        <w:fldChar w:fldCharType="separate"/>
-      </w:r>
-      <w:r>
-        <w:rPr>
-          <w:bCs w:val="0"/>
-          <w:sz w:val="18"/>
-        </w:rPr>
-        <w:t>2</w:t>
-      </w:r>
-      <w:r>
-        <w:rPr>
-          <w:bCs w:val="0"/>
-          <w:sz w:val="18"/>
-        </w:rPr>
-        <w:fldChar w:fldCharType="end"/>
-      </w:r>
-      <w:r>
-        <w:rPr>
-          <w:sz w:val="18"/>
-        </w:rPr>
-        <w:t xml:space="preserve"> von </w:t>
-      </w:r>
-      <w:r>
-        <w:rPr>
-          <w:sz w:val="18"/>
-        </w:rPr>
-        <w:fldChar w:fldCharType="begin"/>
-      </w:r>
-      <w:r>
-        <w:rPr>
-          <w:sz w:val="18"/>
-        </w:rPr>
-        <w:instrText>NUMPAGES  \* Arabic  \* MERGEFORMAT</w:instrText>
-      </w:r>
-      <w:r>
-        <w:rPr>
-          <w:sz w:val="18"/>
-        </w:rPr>
-        <w:fldChar w:fldCharType="separate"/>
-      </w:r>
-      <w:r>
-        <w:rPr>
-          <w:sz w:val="18"/>
-        </w:rPr>
-        <w:t>15</w:t>
-      </w:r>
-      <w:r>
-        <w:rPr>
-          <w:sz w:val="18"/>
-        </w:rPr>
-        <w:fldChar w:fldCharType="end"/>
-      </w:r>
-    </w:ins>
-    <w:del w:id="287" w:author="Malambré, Julia | Wissensfabrik" w:date="2022-12-28T16:43:00Z">
-      <w:r>
-        <w:rPr>
-          <w:sz w:val="6"/>
-        </w:rPr>
-        <w:delText xml:space="preserve"> </w:delText>
-      </w:r>
-      <w:r>
-        <w:rPr>
-          <w:sz w:val="18"/>
-        </w:rPr>
-        <w:delText xml:space="preserve">IT2School </w:delText>
-      </w:r>
-      <w:r>
-        <w:rPr>
-          <w:sz w:val="18"/>
-        </w:rPr>
-        <w:noBreakHyphen/>
-      </w:r>
-    </w:del>
-    <w:ins w:id="288" w:author="Ira Diethelm" w:date="2022-12-27T08:20:00Z">
-      <w:del w:id="289" w:author="Malambré, Julia | Wissensfabrik" w:date="2022-12-28T16:43:00Z">
-        <w:r>
-          <w:rPr>
-            <w:sz w:val="18"/>
-          </w:rPr>
-          <w:delText>–</w:delText>
-        </w:r>
-      </w:del>
-    </w:ins>
-    <w:del w:id="290" w:author="Malambré, Julia | Wissensfabrik" w:date="2022-12-28T16:43:00Z">
-      <w:r>
-        <w:rPr>
-          <w:sz w:val="18"/>
-        </w:rPr>
-        <w:delText xml:space="preserve"> Einleitung</w:delText>
-      </w:r>
-    </w:del>
-    <w:ins w:id="291" w:author="Ira Diethelm" w:date="2022-12-27T08:20:00Z">
-      <w:del w:id="292" w:author="Malambré, Julia | Wissensfabrik" w:date="2022-12-28T16:43:00Z">
-        <w:r>
-          <w:rPr>
-            <w:sz w:val="18"/>
-          </w:rPr>
-          <w:delText xml:space="preserve">, </w:delText>
-        </w:r>
-      </w:del>
-    </w:ins>
-    <w:ins w:id="293" w:author="Ira Diethelm" w:date="2022-12-27T08:21:00Z">
-      <w:del w:id="294" w:author="Malambré, Julia | Wissensfabrik" w:date="2022-12-28T16:43:00Z">
-        <w:r>
-          <w:rPr>
-            <w:sz w:val="18"/>
-          </w:rPr>
-          <w:delText>zuletzt geändert: 27.12.2022</w:delText>
-        </w:r>
-      </w:del>
-    </w:ins>
-    <w:del w:id="295" w:author="Malambré, Julia | Wissensfabrik" w:date="2022-12-28T16:43:00Z">
-      <w:r>
-        <w:rPr>
-          <w:i/>
-          <w:sz w:val="18"/>
-        </w:rPr>
-        <w:tab/>
-      </w:r>
-      <w:r>
-        <w:rPr>
-          <w:sz w:val="18"/>
-        </w:rPr>
-        <w:delText xml:space="preserve">Seite </w:delText>
-      </w:r>
-      <w:r>
-        <w:rPr>
-          <w:bCs w:val="0"/>
-          <w:sz w:val="18"/>
-        </w:rPr>
-        <w:fldChar w:fldCharType="begin"/>
-      </w:r>
-      <w:r>
-        <w:rPr>
-          <w:sz w:val="18"/>
-        </w:rPr>
-        <w:delInstrText>PAGE  \* Arabic  \* MERGEFORMAT</w:delInstrText>
-      </w:r>
-      <w:r>
-        <w:rPr>
-          <w:bCs w:val="0"/>
-          <w:sz w:val="18"/>
-        </w:rPr>
-        <w:fldChar w:fldCharType="separate"/>
-      </w:r>
-      <w:r>
-        <w:rPr>
-          <w:sz w:val="18"/>
-        </w:rPr>
-        <w:delText>15</w:delText>
-      </w:r>
-      <w:r>
-        <w:rPr>
-          <w:bCs w:val="0"/>
-          <w:sz w:val="18"/>
-        </w:rPr>
-        <w:fldChar w:fldCharType="end"/>
-      </w:r>
-      <w:r>
-        <w:rPr>
-          <w:sz w:val="18"/>
-        </w:rPr>
-        <w:delText xml:space="preserve"> von </w:delText>
-      </w:r>
-      <w:r>
-        <w:rPr>
-          <w:sz w:val="18"/>
-        </w:rPr>
-        <w:fldChar w:fldCharType="begin"/>
-      </w:r>
-      <w:r>
-        <w:rPr>
-          <w:sz w:val="18"/>
-        </w:rPr>
-        <w:delInstrText>NUMPAGES  \* Arabic  \* MERGEFORMAT</w:delInstrText>
-      </w:r>
-      <w:r>
-        <w:rPr>
-          <w:sz w:val="18"/>
-        </w:rPr>
-        <w:fldChar w:fldCharType="separate"/>
-      </w:r>
-      <w:r>
-        <w:rPr>
-          <w:sz w:val="18"/>
-        </w:rPr>
-        <w:delText>15</w:delText>
-      </w:r>
-      <w:r>
-        <w:rPr>
-          <w:sz w:val="18"/>
-        </w:rPr>
-        <w:fldChar w:fldCharType="end"/>
-      </w:r>
-    </w:del>
+    <w:r>
+      <w:rPr>
+        <w:sz w:val="18"/>
+      </w:rPr>
+      <w:t>Einleitung</w:t>
+    </w:r>
+    <w:r>
+      <w:rPr>
+        <w:sz w:val="18"/>
+      </w:rPr>
+      <w:tab/>
+      <w:t>zuletzt aktualisiert am 2</w:t>
+    </w:r>
+    <w:r>
+      <w:rPr>
+        <w:sz w:val="18"/>
+      </w:rPr>
+      <w:t>9</w:t>
+    </w:r>
+    <w:r>
+      <w:rPr>
+        <w:sz w:val="18"/>
+      </w:rPr>
+      <w:t>.12.2022</w:t>
+    </w:r>
+    <w:r>
+      <w:rPr>
+        <w:i/>
+        <w:sz w:val="18"/>
+      </w:rPr>
+      <w:tab/>
+    </w:r>
+    <w:r>
+      <w:rPr>
+        <w:sz w:val="18"/>
+      </w:rPr>
+      <w:t xml:space="preserve">Seite </w:t>
+    </w:r>
+    <w:r>
+      <w:rPr>
+        <w:bCs w:val="0"/>
+        <w:sz w:val="18"/>
+      </w:rPr>
+      <w:fldChar w:fldCharType="begin"/>
+    </w:r>
+    <w:r>
+      <w:rPr>
+        <w:sz w:val="18"/>
+      </w:rPr>
+      <w:instrText>PAGE  \* Arabic  \* MERGEFORMAT</w:instrText>
+    </w:r>
+    <w:r>
+      <w:rPr>
+        <w:bCs w:val="0"/>
+        <w:sz w:val="18"/>
+      </w:rPr>
+      <w:fldChar w:fldCharType="separate"/>
+    </w:r>
+    <w:r>
+      <w:rPr>
+        <w:bCs w:val="0"/>
+        <w:sz w:val="18"/>
+      </w:rPr>
+      <w:t>2</w:t>
+    </w:r>
+    <w:r>
+      <w:rPr>
+        <w:bCs w:val="0"/>
+        <w:sz w:val="18"/>
+      </w:rPr>
+      <w:fldChar w:fldCharType="end"/>
+    </w:r>
+    <w:r>
+      <w:rPr>
+        <w:sz w:val="18"/>
+      </w:rPr>
+      <w:t xml:space="preserve"> von </w:t>
+    </w:r>
+    <w:r>
+      <w:rPr>
+        <w:sz w:val="18"/>
+      </w:rPr>
+      <w:fldChar w:fldCharType="begin"/>
+    </w:r>
+    <w:r>
+      <w:rPr>
+        <w:sz w:val="18"/>
+      </w:rPr>
+      <w:instrText>NUMPAGES  \* Arabic  \* MERGEFORMAT</w:instrText>
+    </w:r>
+    <w:r>
+      <w:rPr>
+        <w:sz w:val="18"/>
+      </w:rPr>
+      <w:fldChar w:fldCharType="separate"/>
+    </w:r>
+    <w:r>
+      <w:rPr>
+        <w:sz w:val="18"/>
+      </w:rPr>
+      <w:t>15</w:t>
+    </w:r>
+    <w:r>
+      <w:rPr>
+        <w:sz w:val="18"/>
+      </w:rPr>
+      <w:fldChar w:fldCharType="end"/>
+    </w:r>
   </w:p>
 </w:ftr>
 </file>
@@ -14165,7 +13287,7 @@
         </mc:Choice>
         <mc:Fallback>
           <w:pict>
-            <v:line w14:anchorId="0D362EF4" id="Gerader Verbinder 80" o:spid="_x0000_s1026" style="position:absolute;z-index:251660800;visibility:visible;mso-wrap-style:square;mso-width-percent:0;mso-wrap-distance-left:9pt;mso-wrap-distance-top:0;mso-wrap-distance-right:9pt;mso-wrap-distance-bottom:0;mso-position-horizontal:absolute;mso-position-horizontal-relative:page;mso-position-vertical:absolute;mso-position-vertical-relative:text;mso-width-percent:0;mso-width-relative:margin" from="76pt,.55pt" to="522.25pt,.55pt" o:gfxdata="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" strokecolor="#ffc000" strokeweight="3.5pt">
+            <v:line w14:anchorId="2EA6286D" id="Gerader Verbinder 80" o:spid="_x0000_s1026" style="position:absolute;z-index:251660800;visibility:visible;mso-wrap-style:square;mso-width-percent:0;mso-wrap-distance-left:9pt;mso-wrap-distance-top:0;mso-wrap-distance-right:9pt;mso-wrap-distance-bottom:0;mso-position-horizontal:absolute;mso-position-horizontal-relative:page;mso-position-vertical:absolute;mso-position-vertical-relative:text;mso-width-percent:0;mso-width-relative:margin" from="76pt,.55pt" to="522.25pt,.55pt" o:gfxdata="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" strokecolor="#ffc000" strokeweight="3.5pt">
               <v:stroke joinstyle="miter"/>
               <w10:wrap anchorx="page"/>
             </v:line>
@@ -14229,7 +13351,7 @@
         <w:noProof/>
       </w:rPr>
       <w:drawing>
-        <wp:anchor distT="0" distB="0" distL="114300" distR="114300" simplePos="0" relativeHeight="251657728" behindDoc="1" locked="0" layoutInCell="1" allowOverlap="1" wp14:anchorId="1E9C46B5" wp14:editId="1952C76F">
+        <wp:anchor distT="0" distB="0" distL="114300" distR="114300" simplePos="0" relativeHeight="251656704" behindDoc="1" locked="0" layoutInCell="1" allowOverlap="1" wp14:anchorId="1E9C46B5" wp14:editId="2CF1D3DF">
           <wp:simplePos x="0" y="0"/>
           <wp:positionH relativeFrom="column">
             <wp:posOffset>3452495</wp:posOffset>
@@ -14371,7 +13493,7 @@
       <mc:AlternateContent>
         <mc:Choice Requires="wps">
           <w:drawing>
-            <wp:anchor distT="0" distB="0" distL="114300" distR="114300" simplePos="0" relativeHeight="251656704" behindDoc="0" locked="0" layoutInCell="1" allowOverlap="1" wp14:anchorId="65550E7F" wp14:editId="0B6413A8">
+            <wp:anchor distT="0" distB="0" distL="114300" distR="114300" simplePos="0" relativeHeight="251655680" behindDoc="0" locked="0" layoutInCell="1" allowOverlap="1" wp14:anchorId="65550E7F" wp14:editId="537AE6B7">
               <wp:simplePos x="0" y="0"/>
               <wp:positionH relativeFrom="page">
                 <wp:posOffset>967739</wp:posOffset>
@@ -14428,7 +13550,7 @@
         </mc:Choice>
         <mc:Fallback>
           <w:pict>
-            <v:line w14:anchorId="2C71D953" id="Gerader Verbinder 15" o:spid="_x0000_s1026" style="position:absolute;z-index:251656704;visibility:visible;mso-wrap-style:square;mso-width-percent:0;mso-wrap-distance-left:9pt;mso-wrap-distance-top:0;mso-wrap-distance-right:9pt;mso-wrap-distance-bottom:0;mso-position-horizontal:absolute;mso-position-horizontal-relative:page;mso-position-vertical:absolute;mso-position-vertical-relative:text;mso-width-percent:0;mso-width-relative:margin" from="76.2pt,39.7pt" to="517.95pt,39.7pt" o:gfxdata="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" strokecolor="#ffc000" strokeweight="4pt">
+            <v:line w14:anchorId="505EA010" id="Gerader Verbinder 15" o:spid="_x0000_s1026" style="position:absolute;z-index:251655680;visibility:visible;mso-wrap-style:square;mso-width-percent:0;mso-wrap-distance-left:9pt;mso-wrap-distance-top:0;mso-wrap-distance-right:9pt;mso-wrap-distance-bottom:0;mso-position-horizontal:absolute;mso-position-horizontal-relative:page;mso-position-vertical:absolute;mso-position-vertical-relative:text;mso-width-percent:0;mso-width-relative:margin" from="76.2pt,39.7pt" to="517.95pt,39.7pt" o:gfxdata="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" strokecolor="#ffc000" strokeweight="4pt">
               <v:stroke joinstyle="miter"/>
               <w10:wrap anchorx="page"/>
             </v:line>

</xml_diff>

<commit_message>
Änderungen größtenteils angenommen; formale und Rechtschreibfehler korrigiert; ES FEHLT DIE GRAFIK DES BAUMS!
</commit_message>
<xml_diff>
--- a/1_Einleitung/2_Einleitung.docx
+++ b/1_Einleitung/2_Einleitung.docx
@@ -1893,27 +1893,7 @@
                                     <w:color w:val="000000"/>
                                     <w:szCs w:val="21"/>
                                   </w:rPr>
-                                  <w:t xml:space="preserve">IT </w:t>
-                                </w:r>
-                                <w:proofErr w:type="gramStart"/>
-                                <w:r>
-                                  <w:rPr>
-                                    <w:rFonts w:ascii="Arial" w:hAnsi="Arial"/>
-                                    <w:b/>
-                                    <w:color w:val="000000"/>
-                                    <w:szCs w:val="21"/>
-                                  </w:rPr>
-                                  <w:t>selber</w:t>
-                                </w:r>
-                                <w:proofErr w:type="gramEnd"/>
-                                <w:r>
-                                  <w:rPr>
-                                    <w:rFonts w:ascii="Arial" w:hAnsi="Arial"/>
-                                    <w:b/>
-                                    <w:color w:val="000000"/>
-                                    <w:szCs w:val="21"/>
-                                  </w:rPr>
-                                  <w:t xml:space="preserve"> machen und teilen</w:t>
+                                  <w:t>IT selber machen und teilen</w:t>
                                 </w:r>
                               </w:p>
                             </w:txbxContent>
@@ -2252,27 +2232,7 @@
                               <w:color w:val="000000"/>
                               <w:szCs w:val="21"/>
                             </w:rPr>
-                            <w:t xml:space="preserve">IT </w:t>
-                          </w:r>
-                          <w:proofErr w:type="gramStart"/>
-                          <w:r>
-                            <w:rPr>
-                              <w:rFonts w:ascii="Arial" w:hAnsi="Arial"/>
-                              <w:b/>
-                              <w:color w:val="000000"/>
-                              <w:szCs w:val="21"/>
-                            </w:rPr>
-                            <w:t>selber</w:t>
-                          </w:r>
-                          <w:proofErr w:type="gramEnd"/>
-                          <w:r>
-                            <w:rPr>
-                              <w:rFonts w:ascii="Arial" w:hAnsi="Arial"/>
-                              <w:b/>
-                              <w:color w:val="000000"/>
-                              <w:szCs w:val="21"/>
-                            </w:rPr>
-                            <w:t xml:space="preserve"> machen und teilen</w:t>
+                            <w:t>IT selber machen und teilen</w:t>
                           </w:r>
                         </w:p>
                       </w:txbxContent>
@@ -2413,18 +2373,10 @@
         <w:tab/>
       </w:r>
       <w:r>
-        <w:t xml:space="preserve">Mehr Vorbereitung oder Vorkenntnisse von Lehrkräften nötig; beschäftigt sich mit komplexeren Themen der Informatik und erzeugt längeres sowie tieferes Verständnis </w:t>
-      </w:r>
-      <w:proofErr w:type="gramStart"/>
-      <w:r>
-        <w:t xml:space="preserve">bei den </w:t>
-      </w:r>
-      <w:r>
-        <w:t>Schüler</w:t>
-      </w:r>
-      <w:proofErr w:type="gramEnd"/>
-      <w:r>
-        <w:t>*innen</w:t>
+        <w:t xml:space="preserve">Mehr Vorbereitung oder Vorkenntnisse von Lehrkräften nötig; beschäftigt sich mit komplexeren Themen der Informatik und erzeugt längeres sowie tieferes Verständnis bei den </w:t>
+      </w:r>
+      <w:r>
+        <w:t>Schüler*innen</w:t>
       </w:r>
       <w:r>
         <w:t>.</w:t>
@@ -2505,15 +2457,7 @@
         <w:t xml:space="preserve"> </w:t>
       </w:r>
       <w:r>
-        <w:t xml:space="preserve">B. CS unplugged, Programmieren, </w:t>
-      </w:r>
-      <w:proofErr w:type="spellStart"/>
-      <w:r>
-        <w:t>Physical</w:t>
-      </w:r>
-      <w:proofErr w:type="spellEnd"/>
-      <w:r>
-        <w:t xml:space="preserve"> Computing oder Computational Thinking) konzentrieren oder nur Materialien bereitstellen, nimmt dieses Projekt die IT ganzheitlich in den Blick und bringt gemeinsam mit den Unternehmensvertreter</w:t>
+        <w:t>B. CS unplugged, Programmieren, Physical Computing oder Computational Thinking) konzentrieren oder nur Materialien bereitstellen, nimmt dieses Projekt die IT ganzheitlich in den Blick und bringt gemeinsam mit den Unternehmensvertreter</w:t>
       </w:r>
       <w:r>
         <w:t>*</w:t>
@@ -2726,21 +2670,7 @@
               <w:rPr>
                 <w:szCs w:val="20"/>
               </w:rPr>
-              <w:t xml:space="preserve"> die analogen Wurzeln der IT: Sie erstellen ein </w:t>
-            </w:r>
-            <w:proofErr w:type="spellStart"/>
-            <w:r>
-              <w:rPr>
-                <w:szCs w:val="20"/>
-              </w:rPr>
-              <w:t>Blinzelprotokoll</w:t>
-            </w:r>
-            <w:proofErr w:type="spellEnd"/>
-            <w:r>
-              <w:rPr>
-                <w:szCs w:val="20"/>
-              </w:rPr>
-              <w:t>, haben die Möglichkeit einen Morseapparat und ein Dosentelefon zu bauen und befassen sich mit der Übertragung und Verschlüsselung von Informationen.</w:t>
+              <w:t xml:space="preserve"> die analogen Wurzeln der IT: Sie erstellen ein Blinzelprotokoll, haben die Möglichkeit einen Morseapparat und ein Dosentelefon zu bauen und befassen sich mit der Übertragung und Verschlüsselung von Informationen.</w:t>
             </w:r>
           </w:p>
         </w:tc>
@@ -2857,8 +2787,25 @@
               <w:rPr>
                 <w:szCs w:val="20"/>
               </w:rPr>
-              <w:noBreakHyphen/>
-              <w:t xml:space="preserve"> 10 Klasse</w:t>
+              <w:t>–</w:t>
+            </w:r>
+            <w:r>
+              <w:rPr>
+                <w:szCs w:val="20"/>
+              </w:rPr>
+              <w:t xml:space="preserve"> 10</w:t>
+            </w:r>
+            <w:r>
+              <w:rPr>
+                <w:szCs w:val="20"/>
+              </w:rPr>
+              <w:t>.</w:t>
+            </w:r>
+            <w:r>
+              <w:rPr>
+                <w:szCs w:val="20"/>
+              </w:rPr>
+              <w:t xml:space="preserve"> Klasse</w:t>
             </w:r>
           </w:p>
         </w:tc>
@@ -3000,21 +2947,7 @@
               <w:rPr>
                 <w:szCs w:val="20"/>
               </w:rPr>
-              <w:t xml:space="preserve">3D-Druck, Modellierung und </w:t>
-            </w:r>
-            <w:proofErr w:type="spellStart"/>
-            <w:r>
-              <w:rPr>
-                <w:szCs w:val="20"/>
-              </w:rPr>
-              <w:t>Augmented</w:t>
-            </w:r>
-            <w:proofErr w:type="spellEnd"/>
-            <w:r>
-              <w:rPr>
-                <w:szCs w:val="20"/>
-              </w:rPr>
-              <w:t>/Virtual Reality</w:t>
+              <w:t>3D-Druck, Modellierung und Augmented/Virtual Reality</w:t>
             </w:r>
           </w:p>
         </w:tc>
@@ -3072,8 +3005,25 @@
               <w:rPr>
                 <w:szCs w:val="20"/>
               </w:rPr>
-              <w:noBreakHyphen/>
-              <w:t xml:space="preserve"> 10 Klasse</w:t>
+              <w:t>–</w:t>
+            </w:r>
+            <w:r>
+              <w:rPr>
+                <w:szCs w:val="20"/>
+              </w:rPr>
+              <w:t xml:space="preserve"> 10</w:t>
+            </w:r>
+            <w:r>
+              <w:rPr>
+                <w:szCs w:val="20"/>
+              </w:rPr>
+              <w:t>.</w:t>
+            </w:r>
+            <w:r>
+              <w:rPr>
+                <w:szCs w:val="20"/>
+              </w:rPr>
+              <w:t xml:space="preserve"> Klasse</w:t>
             </w:r>
           </w:p>
         </w:tc>
@@ -3176,7 +3126,19 @@
               <w:rPr>
                 <w:szCs w:val="20"/>
               </w:rPr>
-              <w:t xml:space="preserve"> so weitere kreative Möglichkeiten zu Entwicklung eigener Projekte erhalten.</w:t>
+              <w:t xml:space="preserve"> so weitere kreative Möglichkeiten zu</w:t>
+            </w:r>
+            <w:r>
+              <w:rPr>
+                <w:szCs w:val="20"/>
+              </w:rPr>
+              <w:t>r</w:t>
+            </w:r>
+            <w:r>
+              <w:rPr>
+                <w:szCs w:val="20"/>
+              </w:rPr>
+              <w:t xml:space="preserve"> Entwicklung eigener Projekte erhalten.</w:t>
             </w:r>
           </w:p>
         </w:tc>
@@ -3242,19 +3204,11 @@
                 <w:szCs w:val="20"/>
               </w:rPr>
             </w:pPr>
-            <w:proofErr w:type="spellStart"/>
-            <w:r>
-              <w:rPr>
-                <w:szCs w:val="20"/>
-              </w:rPr>
-              <w:t>MocoMoco</w:t>
-            </w:r>
-            <w:proofErr w:type="spellEnd"/>
-            <w:r>
-              <w:rPr>
-                <w:szCs w:val="20"/>
-              </w:rPr>
-              <w:t xml:space="preserve"> –</w:t>
+            <w:r>
+              <w:rPr>
+                <w:szCs w:val="20"/>
+              </w:rPr>
+              <w:t>MocoMoco –</w:t>
             </w:r>
             <w:r>
               <w:rPr>
@@ -3548,22 +3502,12 @@
               </w:rPr>
               <w:t xml:space="preserve"> die Hardware des Calliope </w:t>
             </w:r>
-            <w:ins w:id="7" w:author="Malambré, Julia | Wissensfabrik" w:date="2022-12-29T09:25:00Z">
-              <w:r>
-                <w:rPr>
-                  <w:szCs w:val="20"/>
-                </w:rPr>
-                <w:t>m</w:t>
-              </w:r>
-            </w:ins>
-            <w:del w:id="8" w:author="Malambré, Julia | Wissensfabrik" w:date="2022-12-29T09:25:00Z">
-              <w:r>
-                <w:rPr>
-                  <w:szCs w:val="20"/>
-                </w:rPr>
-                <w:delText>M</w:delText>
-              </w:r>
-            </w:del>
+            <w:r>
+              <w:rPr>
+                <w:szCs w:val="20"/>
+              </w:rPr>
+              <w:t>m</w:t>
+            </w:r>
             <w:r>
               <w:rPr>
                 <w:szCs w:val="20"/>
@@ -3801,7 +3745,19 @@
                 <w:szCs w:val="20"/>
               </w:rPr>
               <w:noBreakHyphen/>
-              <w:t xml:space="preserve"> 13.Klasse</w:t>
+              <w:t xml:space="preserve"> 13.</w:t>
+            </w:r>
+            <w:r>
+              <w:rPr>
+                <w:szCs w:val="20"/>
+              </w:rPr>
+              <w:t xml:space="preserve"> </w:t>
+            </w:r>
+            <w:r>
+              <w:rPr>
+                <w:szCs w:val="20"/>
+              </w:rPr>
+              <w:t>Klasse</w:t>
             </w:r>
           </w:p>
         </w:tc>
@@ -3916,7 +3872,19 @@
                 <w:szCs w:val="20"/>
               </w:rPr>
               <w:noBreakHyphen/>
-              <w:t xml:space="preserve"> 13.Klasse</w:t>
+              <w:t xml:space="preserve"> 13.</w:t>
+            </w:r>
+            <w:r>
+              <w:rPr>
+                <w:szCs w:val="20"/>
+              </w:rPr>
+              <w:t xml:space="preserve"> </w:t>
+            </w:r>
+            <w:r>
+              <w:rPr>
+                <w:szCs w:val="20"/>
+              </w:rPr>
+              <w:t>Klasse</w:t>
             </w:r>
           </w:p>
         </w:tc>
@@ -4015,7 +3983,19 @@
                 <w:szCs w:val="20"/>
               </w:rPr>
               <w:noBreakHyphen/>
-              <w:t xml:space="preserve"> 13.Klasse</w:t>
+              <w:t xml:space="preserve"> 13.</w:t>
+            </w:r>
+            <w:r>
+              <w:rPr>
+                <w:szCs w:val="20"/>
+              </w:rPr>
+              <w:t xml:space="preserve"> </w:t>
+            </w:r>
+            <w:r>
+              <w:rPr>
+                <w:szCs w:val="20"/>
+              </w:rPr>
+              <w:t>Klasse</w:t>
             </w:r>
           </w:p>
         </w:tc>
@@ -4203,31 +4183,7 @@
               </w:rPr>
             </w:pPr>
             <w:r>
-              <w:t xml:space="preserve">Dieses Erweiterungsmodul </w:t>
-            </w:r>
-            <w:proofErr w:type="gramStart"/>
-            <w:r>
-              <w:t>stellt  verschiedene</w:t>
-            </w:r>
-            <w:proofErr w:type="gramEnd"/>
-            <w:r>
-              <w:t xml:space="preserve"> Möglichkeiten vor, wie auch schon jüngere Kinder auf spielerische Weise IT entdecken können. Hierfür bieten sich beispielsweise </w:t>
-            </w:r>
-            <w:proofErr w:type="gramStart"/>
-            <w:r>
-              <w:t>die kleine Roboter</w:t>
-            </w:r>
-            <w:proofErr w:type="gramEnd"/>
-            <w:r>
-              <w:t xml:space="preserve"> oder </w:t>
-            </w:r>
-            <w:proofErr w:type="spellStart"/>
-            <w:r>
-              <w:t>Littlebits</w:t>
-            </w:r>
-            <w:proofErr w:type="spellEnd"/>
-            <w:r>
-              <w:t xml:space="preserve"> an. Die kleinen, elektronischen Bauelemente lassen sich magnetisch miteinander verbinden, wodurch einfache Schaltkreise entstehen. Hierdurch </w:t>
+              <w:t xml:space="preserve">Dieses Erweiterungsmodul stellt  verschiedene Möglichkeiten vor, wie auch schon jüngere Kinder auf spielerische Weise IT entdecken können. Hierfür bieten sich beispielsweise die kleine Roboter oder Littlebits an. Die kleinen, elektronischen Bauelemente lassen sich magnetisch miteinander verbinden, wodurch einfache Schaltkreise entstehen. Hierdurch </w:t>
             </w:r>
             <w:r>
               <w:lastRenderedPageBreak/>
@@ -4465,15 +4421,7 @@
               <w:t>Schüler*innen</w:t>
             </w:r>
             <w:r>
-              <w:t xml:space="preserve"> eine Anleitung, wie der kleine Roboter selbst gebaut werden kann, der einem BB8 aus </w:t>
-            </w:r>
-            <w:proofErr w:type="spellStart"/>
-            <w:r>
-              <w:t>StarWars</w:t>
-            </w:r>
-            <w:proofErr w:type="spellEnd"/>
-            <w:r>
-              <w:t xml:space="preserve"> ähnelt. Mit</w:t>
+              <w:t xml:space="preserve"> eine Anleitung, wie der kleine Roboter selbst gebaut werden kann, der einem BB8 aus StarWars ähnelt. Mit</w:t>
             </w:r>
             <w:r>
               <w:t>h</w:t>
@@ -4571,104 +4519,104 @@
             <w:r>
               <w:t>Es existieren einige</w:t>
             </w:r>
+            <w:commentRangeStart w:id="7"/>
+            <w:commentRangeStart w:id="8"/>
             <w:commentRangeStart w:id="9"/>
+            <w:r>
+              <w:t xml:space="preserve"> einfach zu bedienende Online-Editor</w:t>
+            </w:r>
+            <w:r>
+              <w:t>en</w:t>
+            </w:r>
+            <w:r>
+              <w:t xml:space="preserve"> zur Erstellung von Webseiten. Die Schüler</w:t>
+            </w:r>
+            <w:r>
+              <w:t>*</w:t>
+            </w:r>
+            <w:r>
+              <w:t xml:space="preserve">innen können </w:t>
+            </w:r>
+            <w:r>
+              <w:t>da</w:t>
+            </w:r>
+            <w:r>
+              <w:t xml:space="preserve">mit nicht nur Webseiten mittels HTML (Hypertext-Markup-Language) erzeugen, sondern auch online abspeichern und veröffentlichen. Dabei steht ihnen während der Nutzung </w:t>
+            </w:r>
+            <w:r>
+              <w:t xml:space="preserve">meist </w:t>
+            </w:r>
+            <w:r>
+              <w:t>eine Live-Vorschau zur Verfügung. Dies bietet den Vorteil, dass die Schüler</w:t>
+            </w:r>
+            <w:r>
+              <w:t>*</w:t>
+            </w:r>
+            <w:r>
+              <w:t>innen nicht nur unter Anleitung, sondern auch experimentell vorgehen können.</w:t>
+            </w:r>
+            <w:commentRangeEnd w:id="7"/>
+            <w:r>
+              <w:rPr>
+                <w:rStyle w:val="Kommentarzeichen"/>
+              </w:rPr>
+              <w:commentReference w:id="7"/>
+            </w:r>
+            <w:commentRangeEnd w:id="8"/>
+            <w:r>
+              <w:rPr>
+                <w:rStyle w:val="Kommentarzeichen"/>
+              </w:rPr>
+              <w:commentReference w:id="8"/>
+            </w:r>
+            <w:commentRangeEnd w:id="9"/>
+            <w:r>
+              <w:rPr>
+                <w:rStyle w:val="Kommentarzeichen"/>
+              </w:rPr>
+              <w:commentReference w:id="9"/>
+            </w:r>
+          </w:p>
+        </w:tc>
+        <w:tc>
+          <w:tcPr>
+            <w:tcW w:w="1673" w:type="dxa"/>
+          </w:tcPr>
+          <w:p>
+            <w:pPr>
+              <w:jc w:val="center"/>
+              <w:cnfStyle w:val="000000100000" w:firstRow="0" w:lastRow="0" w:firstColumn="0" w:lastColumn="0" w:oddVBand="0" w:evenVBand="0" w:oddHBand="1" w:evenHBand="0" w:firstRowFirstColumn="0" w:firstRowLastColumn="0" w:lastRowFirstColumn="0" w:lastRowLastColumn="0"/>
+              <w:rPr>
+                <w:szCs w:val="20"/>
+              </w:rPr>
+            </w:pPr>
+            <w:r>
+              <w:rPr>
+                <w:szCs w:val="20"/>
+              </w:rPr>
+              <w:t xml:space="preserve">6. – 13. </w:t>
+            </w:r>
             <w:commentRangeStart w:id="10"/>
             <w:commentRangeStart w:id="11"/>
             <w:r>
-              <w:t xml:space="preserve"> einfach zu bedienende Online-Editor</w:t>
-            </w:r>
-            <w:r>
-              <w:t>en</w:t>
-            </w:r>
-            <w:r>
-              <w:t xml:space="preserve"> zur Erstellung von Webseiten. Die Schüler</w:t>
-            </w:r>
-            <w:r>
-              <w:t>*</w:t>
-            </w:r>
-            <w:r>
-              <w:t xml:space="preserve">innen können </w:t>
-            </w:r>
-            <w:r>
-              <w:t>da</w:t>
-            </w:r>
-            <w:r>
-              <w:t xml:space="preserve">mit nicht nur Webseiten mittels HTML (Hypertext-Markup-Language) erzeugen, sondern auch online abspeichern und veröffentlichen. Dabei steht ihnen während der Nutzung </w:t>
-            </w:r>
-            <w:r>
-              <w:t xml:space="preserve">meist </w:t>
-            </w:r>
-            <w:r>
-              <w:t>eine Live-Vorschau zur Verfügung. Dies bietet den Vorteil, dass die Schüler</w:t>
-            </w:r>
-            <w:r>
-              <w:t>*</w:t>
-            </w:r>
-            <w:r>
-              <w:t>innen nicht nur unter Anleitung, sondern auch experimentell vorgehen können.</w:t>
-            </w:r>
-            <w:commentRangeEnd w:id="9"/>
+              <w:rPr>
+                <w:szCs w:val="20"/>
+              </w:rPr>
+              <w:t>Klasse</w:t>
+            </w:r>
+            <w:commentRangeEnd w:id="10"/>
             <w:r>
               <w:rPr>
                 <w:rStyle w:val="Kommentarzeichen"/>
               </w:rPr>
-              <w:commentReference w:id="9"/>
-            </w:r>
-            <w:commentRangeEnd w:id="10"/>
+              <w:commentReference w:id="10"/>
+            </w:r>
+            <w:commentRangeEnd w:id="11"/>
             <w:r>
               <w:rPr>
                 <w:rStyle w:val="Kommentarzeichen"/>
               </w:rPr>
-              <w:commentReference w:id="10"/>
-            </w:r>
-            <w:commentRangeEnd w:id="11"/>
-            <w:r>
-              <w:rPr>
-                <w:rStyle w:val="Kommentarzeichen"/>
-              </w:rPr>
               <w:commentReference w:id="11"/>
-            </w:r>
-          </w:p>
-        </w:tc>
-        <w:tc>
-          <w:tcPr>
-            <w:tcW w:w="1673" w:type="dxa"/>
-          </w:tcPr>
-          <w:p>
-            <w:pPr>
-              <w:jc w:val="center"/>
-              <w:cnfStyle w:val="000000100000" w:firstRow="0" w:lastRow="0" w:firstColumn="0" w:lastColumn="0" w:oddVBand="0" w:evenVBand="0" w:oddHBand="1" w:evenHBand="0" w:firstRowFirstColumn="0" w:firstRowLastColumn="0" w:lastRowFirstColumn="0" w:lastRowLastColumn="0"/>
-              <w:rPr>
-                <w:szCs w:val="20"/>
-              </w:rPr>
-            </w:pPr>
-            <w:r>
-              <w:rPr>
-                <w:szCs w:val="20"/>
-              </w:rPr>
-              <w:t xml:space="preserve">6. – 13. </w:t>
-            </w:r>
-            <w:commentRangeStart w:id="12"/>
-            <w:commentRangeStart w:id="13"/>
-            <w:r>
-              <w:rPr>
-                <w:szCs w:val="20"/>
-              </w:rPr>
-              <w:t>Klasse</w:t>
-            </w:r>
-            <w:commentRangeEnd w:id="12"/>
-            <w:r>
-              <w:rPr>
-                <w:rStyle w:val="Kommentarzeichen"/>
-              </w:rPr>
-              <w:commentReference w:id="12"/>
-            </w:r>
-            <w:commentRangeEnd w:id="13"/>
-            <w:r>
-              <w:rPr>
-                <w:rStyle w:val="Kommentarzeichen"/>
-              </w:rPr>
-              <w:commentReference w:id="13"/>
             </w:r>
           </w:p>
         </w:tc>
@@ -4970,6 +4918,9 @@
               <w:noBreakHyphen/>
               <w:t xml:space="preserve"> innerhalb einer Gruppe bearbeiten</w:t>
             </w:r>
+            <w:r>
+              <w:t>.</w:t>
+            </w:r>
           </w:p>
         </w:tc>
         <w:tc>
@@ -5011,7 +4962,7 @@
       <w:pPr>
         <w:jc w:val="both"/>
         <w:rPr>
-          <w:ins w:id="14" w:author="Ira Diethelm" w:date="2022-12-27T08:40:00Z"/>
+          <w:ins w:id="12" w:author="Ira Diethelm" w:date="2022-12-27T08:40:00Z"/>
         </w:rPr>
       </w:pPr>
       <w:r>
@@ -5032,7 +4983,7 @@
       <w:r>
         <w:t xml:space="preserve"> acht Basismodule enthalten. Im Ordner Aufbau-, Erweiterungs- und Methodenmodule sind die drei Aufbaumodule, die vier Erweiterungsmodule und zwei Methodenmodule enthalten.</w:t>
       </w:r>
-      <w:ins w:id="15" w:author="Ira Diethelm" w:date="2022-12-27T08:10:00Z">
+      <w:ins w:id="13" w:author="Ira Diethelm" w:date="2022-12-27T08:10:00Z">
         <w:r>
           <w:t xml:space="preserve"> </w:t>
         </w:r>
@@ -5045,11 +4996,25 @@
       <w:r>
         <w:t>Die Module von IT2School werden durch sieben Basis- und Aufbaumodule zum Thema Künstliche Intelligenz ergänzt</w:t>
       </w:r>
+      <w:commentRangeStart w:id="14"/>
+      <w:commentRangeStart w:id="15"/>
       <w:commentRangeStart w:id="16"/>
-      <w:commentRangeStart w:id="17"/>
-      <w:commentRangeStart w:id="18"/>
       <w:r>
         <w:t>.</w:t>
+      </w:r>
+      <w:commentRangeEnd w:id="14"/>
+      <w:r>
+        <w:rPr>
+          <w:rStyle w:val="Kommentarzeichen"/>
+        </w:rPr>
+        <w:commentReference w:id="14"/>
+      </w:r>
+      <w:commentRangeEnd w:id="15"/>
+      <w:r>
+        <w:rPr>
+          <w:rStyle w:val="Kommentarzeichen"/>
+        </w:rPr>
+        <w:commentReference w:id="15"/>
       </w:r>
       <w:commentRangeEnd w:id="16"/>
       <w:r>
@@ -5058,21 +5023,7 @@
         </w:rPr>
         <w:commentReference w:id="16"/>
       </w:r>
-      <w:commentRangeEnd w:id="17"/>
-      <w:r>
-        <w:rPr>
-          <w:rStyle w:val="Kommentarzeichen"/>
-        </w:rPr>
-        <w:commentReference w:id="17"/>
-      </w:r>
-      <w:commentRangeEnd w:id="18"/>
-      <w:r>
-        <w:rPr>
-          <w:rStyle w:val="Kommentarzeichen"/>
-        </w:rPr>
-        <w:commentReference w:id="18"/>
-      </w:r>
-      <w:ins w:id="19" w:author="Ira Diethelm" w:date="2022-12-27T08:41:00Z">
+      <w:ins w:id="17" w:author="Ira Diethelm" w:date="2022-12-27T08:41:00Z">
         <w:r>
           <w:t xml:space="preserve"> </w:t>
         </w:r>
@@ -5082,19 +5033,19 @@
       <w:pPr>
         <w:pStyle w:val="berschrift1"/>
       </w:pPr>
-      <w:bookmarkStart w:id="20" w:name="_Toc433292497"/>
-      <w:bookmarkStart w:id="21" w:name="_Toc123192639"/>
+      <w:bookmarkStart w:id="18" w:name="_Toc433292497"/>
+      <w:bookmarkStart w:id="19" w:name="_Toc123192639"/>
       <w:r>
         <w:t>Aufbau der Module</w:t>
       </w:r>
-      <w:bookmarkEnd w:id="20"/>
-      <w:bookmarkEnd w:id="21"/>
+      <w:bookmarkEnd w:id="18"/>
+      <w:bookmarkEnd w:id="19"/>
     </w:p>
     <w:p>
       <w:pPr>
         <w:jc w:val="both"/>
         <w:rPr>
-          <w:ins w:id="22" w:author="Ira Diethelm" w:date="2022-12-29T07:29:00Z"/>
+          <w:ins w:id="20" w:author="Ira Diethelm" w:date="2022-12-29T07:29:00Z"/>
         </w:rPr>
       </w:pPr>
       <w:r>
@@ -5136,7 +5087,7 @@
       <w:pPr>
         <w:jc w:val="both"/>
         <w:rPr>
-          <w:del w:id="23" w:author="Malambré, Julia | Wissensfabrik" w:date="2022-12-29T09:48:00Z"/>
+          <w:del w:id="21" w:author="Malambré, Julia | Wissensfabrik" w:date="2022-12-29T09:48:00Z"/>
         </w:rPr>
       </w:pPr>
     </w:p>
@@ -5144,19 +5095,11 @@
       <w:pPr>
         <w:jc w:val="both"/>
         <w:rPr>
-          <w:ins w:id="24" w:author="Ira Diethelm" w:date="2022-12-27T08:48:00Z"/>
+          <w:ins w:id="22" w:author="Ira Diethelm" w:date="2022-12-27T08:48:00Z"/>
         </w:rPr>
       </w:pPr>
       <w:r>
-        <w:t xml:space="preserve">Je nachdem, wie der Unterricht gestaltet werden soll (geführt oder projektorientiert) und wie umfassend die Kenntnisse im Bereich der Informatik bereits sind, können passgenaue Module ausgewählt werden. Daraus ergeben sich </w:t>
-      </w:r>
-      <w:proofErr w:type="gramStart"/>
-      <w:r>
-        <w:t>ganz unterschiedliche</w:t>
-      </w:r>
-      <w:proofErr w:type="gramEnd"/>
-      <w:r>
-        <w:t xml:space="preserve"> mögliche Verläufe. Hier einige Beispiele:</w:t>
+        <w:t>Je nachdem, wie der Unterricht gestaltet werden soll (geführt oder projektorientiert) und wie umfassend die Kenntnisse im Bereich der Informatik bereits sind, können passgenaue Module ausgewählt werden. Daraus ergeben sich ganz unterschiedliche mögliche Verläufe. Hier einige Beispiele:</w:t>
       </w:r>
     </w:p>
     <w:p>
@@ -5463,7 +5406,13 @@
         <w:jc w:val="both"/>
       </w:pPr>
       <w:r>
-        <w:t>Wenn Sie keinen wöchentlichen Informatik-Unterricht haben, besteht die Möglichkeit einzelne Module auch als Projektwoche anzubieten. Dabei können einige Module auch kombiniert werden, wie in diesem Beispiel:</w:t>
+        <w:t>Wenn Sie keinen wöchentlichen Informatik</w:t>
+      </w:r>
+      <w:r>
+        <w:t>u</w:t>
+      </w:r>
+      <w:r>
+        <w:t>nterricht haben, besteht die Möglichkeit einzelne Module auch als Projektwoche anzubieten. Dabei können einige Module auch kombiniert werden, wie in diesem Beispiel:</w:t>
       </w:r>
     </w:p>
     <w:tbl>
@@ -6682,14 +6631,14 @@
       <w:pPr>
         <w:pStyle w:val="berschrift2"/>
       </w:pPr>
-      <w:bookmarkStart w:id="25" w:name="_Toc123192640"/>
+      <w:bookmarkStart w:id="23" w:name="_Toc123192640"/>
       <w:r>
         <w:t>Einleitung</w:t>
       </w:r>
       <w:r>
         <w:t xml:space="preserve"> des Moduls</w:t>
       </w:r>
-      <w:bookmarkEnd w:id="25"/>
+      <w:bookmarkEnd w:id="23"/>
     </w:p>
     <w:p>
       <w:pPr>
@@ -6703,19 +6652,35 @@
       <w:pPr>
         <w:pStyle w:val="berschrift2"/>
       </w:pPr>
-      <w:bookmarkStart w:id="26" w:name="_Toc123192641"/>
+      <w:bookmarkStart w:id="24" w:name="_Toc123192641"/>
       <w:r>
         <w:lastRenderedPageBreak/>
         <w:t>Bedeutung und Ziele des Moduls</w:t>
       </w:r>
-      <w:bookmarkEnd w:id="26"/>
+      <w:bookmarkEnd w:id="24"/>
     </w:p>
     <w:p>
       <w:pPr>
         <w:jc w:val="both"/>
       </w:pPr>
       <w:r>
-        <w:t>Bedeutsamkeit und Begründung des Themas sowie dessen Zielsetzungen stellen wesentliche Aspekte bei der Planung des Unterrichts dar. Lehrkräfte erfahren daher in diesem Abschnitt mehr über die wichtigsten Inhalte und Alltagsbezüge des Moduls, sodass es schnell und einfach mit den Lehrplänen abgeglichen werden kann.</w:t>
+        <w:t xml:space="preserve">Bedeutsamkeit und Begründung des Themas sowie dessen Zielsetzungen stellen wesentliche Aspekte bei der Planung des Unterrichts dar. Lehrkräfte erfahren daher in diesem Abschnitt mehr über die wichtigsten Inhalte und Alltagsbezüge des Moduls, sodass es schnell und einfach mit den </w:t>
+      </w:r>
+      <w:del w:id="25" w:author="Malambré, Julia | Wissensfabrik" w:date="2022-12-30T12:16:00Z">
+        <w:r>
+          <w:delText xml:space="preserve">Lehrplänen </w:delText>
+        </w:r>
+      </w:del>
+      <w:ins w:id="26" w:author="Malambré, Julia | Wissensfabrik" w:date="2022-12-30T12:16:00Z">
+        <w:r>
+          <w:t>Bildungsplänen</w:t>
+        </w:r>
+        <w:r>
+          <w:t xml:space="preserve"> </w:t>
+        </w:r>
+      </w:ins>
+      <w:r>
+        <w:t>abgeglichen werden kann.</w:t>
       </w:r>
     </w:p>
     <w:p>
@@ -6927,15 +6892,7 @@
         <w:jc w:val="both"/>
       </w:pPr>
       <w:r>
-        <w:t xml:space="preserve">Auch wenn eine direkte Anbindung von IT2School an die verschiedenen Curricula der Bundesländer nicht leistbar ist, haben wir versucht, die wichtigsten Kompetenzfelder der Module zu extrahieren und mit den Bildungsstandards und Curricula verschiedener Bundesländer abzugleichen. Das Ergebnis findet sich in diesem Abschnitt wieder und zeigt Möglichkeiten auf, wie die IT-Themen (auch außerhalb des </w:t>
-      </w:r>
-      <w:proofErr w:type="spellStart"/>
-      <w:r>
-        <w:t>Informatikunterrrichts</w:t>
-      </w:r>
-      <w:proofErr w:type="spellEnd"/>
-      <w:r>
-        <w:t xml:space="preserve"> in anderen Fächern) eingebunden werden können.</w:t>
+        <w:t>Auch wenn eine direkte Anbindung von IT2School an die verschiedenen Curricula der Bundesländer nicht leistbar ist, haben wir versucht, die wichtigsten Kompetenzfelder der Module zu extrahieren und mit den Bildungsstandards und Curricula verschiedener Bundesländer abzugleichen. Das Ergebnis findet sich in diesem Abschnitt wieder und zeigt Möglichkeiten auf, wie die IT-Themen (auch außerhalb des Informatikunterrrichts in anderen Fächern) eingebunden werden können.</w:t>
       </w:r>
     </w:p>
     <w:p>
@@ -7070,14 +7027,12 @@
       <w:r>
         <w:t xml:space="preserve">. Bei allen Arbeitsmaterialien ohne eine solche Kennzeichnung kann anhand des Leistungsstandes der Klasse selbst entschieden werden, ob die Materialien geeignet sind. Die Kennzeichnungen </w:t>
       </w:r>
-      <w:proofErr w:type="spellStart"/>
       <w:r>
         <w:rPr>
           <w:i/>
         </w:rPr>
         <w:t>SuS</w:t>
       </w:r>
-      <w:proofErr w:type="spellEnd"/>
       <w:r>
         <w:t xml:space="preserve"> (für </w:t>
       </w:r>
@@ -7097,18 +7052,10 @@
         <w:t xml:space="preserve"> (für Lehrkräfte) werden gebraucht, weil bei einigen Arbeitsmaterialien selbst bei gleicher Benennung eine Differenzierung zwischen Lehrkräften und </w:t>
       </w:r>
       <w:r>
-        <w:t>Schüler*</w:t>
-      </w:r>
-      <w:proofErr w:type="spellStart"/>
-      <w:r>
-        <w:t>innen</w:t>
-      </w:r>
-      <w:r>
-        <w:t>n</w:t>
-      </w:r>
-      <w:proofErr w:type="spellEnd"/>
-      <w:r>
-        <w:t xml:space="preserve"> notwendig ist.</w:t>
+        <w:t>Schüler*innen</w:t>
+      </w:r>
+      <w:r>
+        <w:t>n notwendig ist.</w:t>
       </w:r>
     </w:p>
     <w:p>
@@ -7237,7 +7184,15 @@
         <w:t>Lernenden</w:t>
       </w:r>
       <w:r>
-        <w:t>. Ihnen wird in diesem Projekt Raum gegeben, IT und die Grundlagen der Informatik zu entdecken und spielerisch auszuprobieren. Darüber hinaus besteht durch die gemeinsame Umsetzung des Projekts mit einem Unternehmen die Möglichkeit, die Arbeitswelt von heute und deren realen IT-Anwendungen zu erkunden.</w:t>
+        <w:t>. Ihnen wird in diesem Projekt Raum gegeben, IT und die Grundlagen der Informatik zu entdecken und spielerisch auszuprobieren. Darüber hinaus besteht durch die gemeinsame Umsetzung des Projekts mit einem Unternehmen die Möglichkeit, die Arbeitswelt von heute und deren reale</w:t>
+      </w:r>
+      <w:del w:id="44" w:author="Malambré, Julia | Wissensfabrik" w:date="2022-12-30T12:17:00Z">
+        <w:r>
+          <w:delText>n</w:delText>
+        </w:r>
+      </w:del>
+      <w:r>
+        <w:t xml:space="preserve"> IT-Anwendungen zu erkunden.</w:t>
       </w:r>
     </w:p>
     <w:p>
@@ -7740,12 +7695,12 @@
             <w:r>
               <w:t>Unternehmens-vertreter</w:t>
             </w:r>
-            <w:ins w:id="44" w:author="Malambré, Julia | Wissensfabrik" w:date="2022-12-29T09:40:00Z">
+            <w:ins w:id="45" w:author="Malambré, Julia | Wissensfabrik" w:date="2022-12-29T09:40:00Z">
               <w:r>
                 <w:t>*in</w:t>
               </w:r>
             </w:ins>
-            <w:del w:id="45" w:author="Malambré, Julia | Wissensfabrik" w:date="2022-12-29T09:40:00Z">
+            <w:del w:id="46" w:author="Malambré, Julia | Wissensfabrik" w:date="2022-12-29T09:40:00Z">
               <w:r>
                 <w:delText>in und Unternehmens-vertreter</w:delText>
               </w:r>
@@ -7930,17 +7885,10 @@
         <w:spacing w:before="360" w:line="259" w:lineRule="auto"/>
         <w:ind w:left="432" w:hanging="431"/>
         <w:rPr>
-          <w:ins w:id="46" w:author="Malambré, Julia | Wissensfabrik" w:date="2022-12-29T09:40:00Z"/>
+          <w:ins w:id="47" w:author="Malambré, Julia | Wissensfabrik" w:date="2022-12-29T09:40:00Z"/>
         </w:rPr>
       </w:pPr>
-      <w:bookmarkStart w:id="47" w:name="_Toc433292506"/>
-    </w:p>
-    <w:p>
-      <w:pPr>
-        <w:rPr>
-          <w:ins w:id="48" w:author="Malambré, Julia | Wissensfabrik" w:date="2022-12-29T09:40:00Z"/>
-        </w:rPr>
-      </w:pPr>
+      <w:bookmarkStart w:id="48" w:name="_Toc433292506"/>
     </w:p>
     <w:p>
       <w:pPr>
@@ -7951,7 +7899,14 @@
     </w:p>
     <w:p>
       <w:pPr>
-        <w:pPrChange w:id="50" w:author="Malambré, Julia | Wissensfabrik" w:date="2022-12-29T09:40:00Z">
+        <w:rPr>
+          <w:ins w:id="50" w:author="Malambré, Julia | Wissensfabrik" w:date="2022-12-29T09:40:00Z"/>
+        </w:rPr>
+      </w:pPr>
+    </w:p>
+    <w:p>
+      <w:pPr>
+        <w:pPrChange w:id="51" w:author="Malambré, Julia | Wissensfabrik" w:date="2022-12-29T09:40:00Z">
           <w:pPr>
             <w:pStyle w:val="berschrift1"/>
             <w:numPr>
@@ -7968,16 +7923,16 @@
         <w:pStyle w:val="berschrift1"/>
         <w:spacing w:before="360" w:line="259" w:lineRule="auto"/>
       </w:pPr>
-      <w:bookmarkStart w:id="51" w:name="_Toc123192649"/>
+      <w:bookmarkStart w:id="52" w:name="_Toc123192649"/>
       <w:r>
         <w:lastRenderedPageBreak/>
         <w:t>Bestandteile von IT2School</w:t>
       </w:r>
-      <w:bookmarkEnd w:id="47"/>
+      <w:bookmarkEnd w:id="48"/>
       <w:r>
         <w:t>-Infobox</w:t>
       </w:r>
-      <w:bookmarkEnd w:id="51"/>
+      <w:bookmarkEnd w:id="52"/>
     </w:p>
     <w:tbl>
       <w:tblPr>
@@ -8183,21 +8138,7 @@
               <w:rPr>
                 <w:szCs w:val="20"/>
               </w:rPr>
-              <w:t xml:space="preserve">Material für einen einfachen Morseapparat (GS) oder einen </w:t>
-            </w:r>
-            <w:proofErr w:type="spellStart"/>
-            <w:r>
-              <w:rPr>
-                <w:szCs w:val="20"/>
-              </w:rPr>
-              <w:t>Crosslink</w:t>
-            </w:r>
-            <w:proofErr w:type="spellEnd"/>
-            <w:r>
-              <w:rPr>
-                <w:szCs w:val="20"/>
-              </w:rPr>
-              <w:t>-Morseapparat (Sek I)</w:t>
+              <w:t>Material für einen einfachen Morseapparat (GS) oder einen Crosslink-Morseapparat (Sek I)</w:t>
             </w:r>
           </w:p>
         </w:tc>
@@ -9824,8 +9765,8 @@
                 <w:szCs w:val="20"/>
               </w:rPr>
             </w:pPr>
-            <w:commentRangeStart w:id="52"/>
             <w:commentRangeStart w:id="53"/>
+            <w:commentRangeStart w:id="54"/>
             <w:r>
               <w:rPr>
                 <w:noProof/>
@@ -9873,19 +9814,19 @@
                 </wp:inline>
               </w:drawing>
             </w:r>
-            <w:commentRangeEnd w:id="52"/>
+            <w:commentRangeEnd w:id="53"/>
             <w:r>
               <w:rPr>
                 <w:rStyle w:val="Kommentarzeichen"/>
               </w:rPr>
-              <w:commentReference w:id="52"/>
-            </w:r>
-            <w:commentRangeEnd w:id="53"/>
+              <w:commentReference w:id="53"/>
+            </w:r>
+            <w:commentRangeEnd w:id="54"/>
             <w:r>
               <w:rPr>
                 <w:rStyle w:val="Kommentarzeichen"/>
               </w:rPr>
-              <w:commentReference w:id="53"/>
+              <w:commentReference w:id="54"/>
             </w:r>
           </w:p>
         </w:tc>
@@ -9895,7 +9836,7 @@
       <w:pPr>
         <w:spacing w:line="259" w:lineRule="auto"/>
         <w:rPr>
-          <w:ins w:id="54" w:author="Malambré, Julia | Wissensfabrik" w:date="2022-12-29T09:46:00Z"/>
+          <w:ins w:id="55" w:author="Malambré, Julia | Wissensfabrik" w:date="2022-12-29T09:46:00Z"/>
           <w:b/>
           <w:lang w:val="en-US"/>
         </w:rPr>
@@ -9905,7 +9846,7 @@
       <w:pPr>
         <w:spacing w:line="259" w:lineRule="auto"/>
         <w:rPr>
-          <w:ins w:id="55" w:author="Malambré, Julia | Wissensfabrik" w:date="2022-12-29T09:45:00Z"/>
+          <w:ins w:id="56" w:author="Malambré, Julia | Wissensfabrik" w:date="2022-12-29T09:45:00Z"/>
           <w:b/>
           <w:lang w:val="en-US"/>
         </w:rPr>
@@ -10664,7 +10605,7 @@
     <w:p>
       <w:pPr>
         <w:rPr>
-          <w:ins w:id="56" w:author="Malambré, Julia | Wissensfabrik" w:date="2022-12-29T09:44:00Z"/>
+          <w:ins w:id="57" w:author="Malambré, Julia | Wissensfabrik" w:date="2022-12-29T09:44:00Z"/>
           <w:b/>
           <w:lang w:val="en-US"/>
         </w:rPr>
@@ -10848,7 +10789,6 @@
                 <w:szCs w:val="20"/>
               </w:rPr>
             </w:pPr>
-            <w:proofErr w:type="spellStart"/>
             <w:r>
               <w:rPr>
                 <w:szCs w:val="20"/>
@@ -10856,7 +10796,6 @@
               <w:lastRenderedPageBreak/>
               <w:t>MocoMoco</w:t>
             </w:r>
-            <w:proofErr w:type="spellEnd"/>
           </w:p>
           <w:p>
             <w:pPr>
@@ -11395,7 +11334,7 @@
     <w:p>
       <w:pPr>
         <w:rPr>
-          <w:ins w:id="57" w:author="Malambré, Julia | Wissensfabrik" w:date="2022-12-29T09:42:00Z"/>
+          <w:ins w:id="58" w:author="Malambré, Julia | Wissensfabrik" w:date="2022-12-29T09:42:00Z"/>
           <w:b/>
           <w:lang w:val="en-US"/>
         </w:rPr>
@@ -11404,7 +11343,7 @@
     <w:p>
       <w:pPr>
         <w:rPr>
-          <w:ins w:id="58" w:author="Malambré, Julia | Wissensfabrik" w:date="2022-12-29T09:42:00Z"/>
+          <w:ins w:id="59" w:author="Malambré, Julia | Wissensfabrik" w:date="2022-12-29T09:42:00Z"/>
           <w:b/>
           <w:lang w:val="en-US"/>
         </w:rPr>
@@ -12299,7 +12238,7 @@
 
 <file path=word/comments.xml><?xml version="1.0" encoding="utf-8"?>
 <w:comments xmlns:wpc="http://schemas.microsoft.com/office/word/2010/wordprocessingCanvas" xmlns:cx="http://schemas.microsoft.com/office/drawing/2014/chartex" xmlns:cx1="http://schemas.microsoft.com/office/drawing/2015/9/8/chartex" xmlns:cx2="http://schemas.microsoft.com/office/drawing/2015/10/21/chartex" xmlns:cx3="http://schemas.microsoft.com/office/drawing/2016/5/9/chartex" xmlns:cx4="http://schemas.microsoft.com/office/drawing/2016/5/10/chartex" xmlns:cx5="http://schemas.microsoft.com/office/drawing/2016/5/11/chartex" xmlns:cx6="http://schemas.microsoft.com/office/drawing/2016/5/12/chartex" xmlns:cx7="http://schemas.microsoft.com/office/drawing/2016/5/13/chartex" xmlns:cx8="http://schemas.microsoft.com/office/drawing/2016/5/14/chartex" xmlns:mc="http://schemas.openxmlformats.org/markup-compatibility/2006" xmlns:aink="http://schemas.microsoft.com/office/drawing/2016/ink" xmlns:am3d="http://schemas.microsoft.com/office/drawing/2017/model3d" xmlns:o="urn:schemas-microsoft-com:office:office" xmlns:oel="http://schemas.microsoft.com/office/2019/extlst" xmlns:r="http://schemas.openxmlformats.org/officeDocument/2006/relationships" xmlns:m="http://schemas.openxmlformats.org/officeDocument/2006/math" xmlns:v="urn:schemas-microsoft-com:vml" xmlns:wp14="http://schemas.microsoft.com/office/word/2010/wordprocessingDrawing" xmlns:wp="http://schemas.openxmlformats.org/drawingml/2006/wordprocessingDrawing" xmlns:w10="urn:schemas-microsoft-com:office:word" xmlns:w="http://schemas.openxmlformats.org/wordprocessingml/2006/main" xmlns:w14="http://schemas.microsoft.com/office/word/2010/wordml" xmlns:w15="http://schemas.microsoft.com/office/word/2012/wordml" xmlns:w16cex="http://schemas.microsoft.com/office/word/2018/wordml/cex" xmlns:w16cid="http://schemas.microsoft.com/office/word/2016/wordml/cid" xmlns:w16="http://schemas.microsoft.com/office/word/2018/wordml" xmlns:w16sdtdh="http://schemas.microsoft.com/office/word/2020/wordml/sdtdatahash" xmlns:w16se="http://schemas.microsoft.com/office/word/2015/wordml/symex" xmlns:wpg="http://schemas.microsoft.com/office/word/2010/wordprocessingGroup" xmlns:wpi="http://schemas.microsoft.com/office/word/2010/wordprocessingInk" xmlns:wne="http://schemas.microsoft.com/office/word/2006/wordml" xmlns:wps="http://schemas.microsoft.com/office/word/2010/wordprocessingShape" mc:Ignorable="w14 w15 w16se w16cid w16 w16cex w16sdtdh wp14">
-  <w:comment w:id="9" w:author="Malambré, Julia | Wissensfabrik" w:date="2022-12-28T17:03:00Z" w:initials="MJ|W">
+  <w:comment w:id="7" w:author="Malambré, Julia | Wissensfabrik" w:date="2022-12-28T17:03:00Z" w:initials="MJ|W">
     <w:p>
       <w:pPr>
         <w:pStyle w:val="Kommentartext"/>
@@ -12315,7 +12254,7 @@
       </w:r>
     </w:p>
   </w:comment>
-  <w:comment w:id="10" w:author="Ira Diethelm" w:date="2022-12-29T07:28:00Z" w:initials="ID">
+  <w:comment w:id="8" w:author="Ira Diethelm" w:date="2022-12-29T07:28:00Z" w:initials="ID">
     <w:p>
       <w:pPr>
         <w:pStyle w:val="Kommentartext"/>
@@ -12331,7 +12270,7 @@
       </w:r>
     </w:p>
   </w:comment>
-  <w:comment w:id="11" w:author="Malambré, Julia | Wissensfabrik" w:date="2022-12-29T09:30:00Z" w:initials="MJ|W">
+  <w:comment w:id="9" w:author="Malambré, Julia | Wissensfabrik" w:date="2022-12-29T09:30:00Z" w:initials="MJ|W">
     <w:p>
       <w:pPr>
         <w:pStyle w:val="Kommentartext"/>
@@ -12347,7 +12286,7 @@
       </w:r>
     </w:p>
   </w:comment>
-  <w:comment w:id="12" w:author="Ira Diethelm" w:date="2022-12-27T08:48:00Z" w:initials="ID">
+  <w:comment w:id="10" w:author="Ira Diethelm" w:date="2022-12-27T08:48:00Z" w:initials="ID">
     <w:p>
       <w:pPr>
         <w:pStyle w:val="Kommentartext"/>
@@ -12363,7 +12302,7 @@
       </w:r>
     </w:p>
   </w:comment>
-  <w:comment w:id="13" w:author="Malambré, Julia | Wissensfabrik" w:date="2022-12-29T09:30:00Z" w:initials="MJ|W">
+  <w:comment w:id="11" w:author="Malambré, Julia | Wissensfabrik" w:date="2022-12-29T09:30:00Z" w:initials="MJ|W">
     <w:p>
       <w:pPr>
         <w:pStyle w:val="Kommentartext"/>
@@ -12379,7 +12318,7 @@
       </w:r>
     </w:p>
   </w:comment>
-  <w:comment w:id="16" w:author="Malambré, Julia | Wissensfabrik" w:date="2022-12-28T17:11:00Z" w:initials="MJ|W">
+  <w:comment w:id="14" w:author="Malambré, Julia | Wissensfabrik" w:date="2022-12-28T17:11:00Z" w:initials="MJ|W">
     <w:p>
       <w:pPr>
         <w:pStyle w:val="Kommentartext"/>
@@ -12395,7 +12334,7 @@
       </w:r>
     </w:p>
   </w:comment>
-  <w:comment w:id="17" w:author="Ira Diethelm" w:date="2022-12-29T07:52:00Z" w:initials="ID">
+  <w:comment w:id="15" w:author="Ira Diethelm" w:date="2022-12-29T07:52:00Z" w:initials="ID">
     <w:p>
       <w:pPr>
         <w:pStyle w:val="Kommentartext"/>
@@ -12411,7 +12350,7 @@
       </w:r>
     </w:p>
   </w:comment>
-  <w:comment w:id="18" w:author="Malambré, Julia | Wissensfabrik" w:date="2022-12-29T09:31:00Z" w:initials="MJ|W">
+  <w:comment w:id="16" w:author="Malambré, Julia | Wissensfabrik" w:date="2022-12-29T09:31:00Z" w:initials="MJ|W">
     <w:p>
       <w:pPr>
         <w:pStyle w:val="Kommentartext"/>
@@ -12427,7 +12366,7 @@
       </w:r>
     </w:p>
   </w:comment>
-  <w:comment w:id="52" w:author="Ira Diethelm" w:date="2022-12-27T08:28:00Z" w:initials="ID">
+  <w:comment w:id="53" w:author="Ira Diethelm" w:date="2022-12-27T08:28:00Z" w:initials="ID">
     <w:p>
       <w:pPr>
         <w:pStyle w:val="Kommentartext"/>
@@ -12443,7 +12382,7 @@
       </w:r>
     </w:p>
   </w:comment>
-  <w:comment w:id="53" w:author="Malambré, Julia | Wissensfabrik" w:date="2022-12-28T17:14:00Z" w:initials="MJ|W">
+  <w:comment w:id="54" w:author="Malambré, Julia | Wissensfabrik" w:date="2022-12-28T17:14:00Z" w:initials="MJ|W">
     <w:p>
       <w:pPr>
         <w:pStyle w:val="Kommentartext"/>
@@ -12826,7 +12765,7 @@
         </mc:Choice>
         <mc:Fallback>
           <w:pict>
-            <v:line w14:anchorId="1993A1ED" id="Gerade Verbindung 7" o:spid="_x0000_s1026" style="position:absolute;z-index:251654656;visibility:visible;mso-wrap-style:square;mso-width-percent:0;mso-wrap-distance-left:9pt;mso-wrap-distance-top:0;mso-wrap-distance-right:9pt;mso-wrap-distance-bottom:0;mso-position-horizontal:absolute;mso-position-horizontal-relative:text;mso-position-vertical:absolute;mso-position-vertical-relative:text;mso-width-percent:0;mso-width-relative:margin" from=".55pt,-1.9pt" to="441.8pt,-1.9pt" o:gfxdata="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" strokecolor="#ffc000 [3207]" strokeweight="3pt">
+            <v:line w14:anchorId="5DB1FC07" id="Gerade Verbindung 7" o:spid="_x0000_s1026" style="position:absolute;z-index:251654656;visibility:visible;mso-wrap-style:square;mso-width-percent:0;mso-wrap-distance-left:9pt;mso-wrap-distance-top:0;mso-wrap-distance-right:9pt;mso-wrap-distance-bottom:0;mso-position-horizontal:absolute;mso-position-horizontal-relative:text;mso-position-vertical:absolute;mso-position-vertical-relative:text;mso-width-percent:0;mso-width-relative:margin" from=".55pt,-1.9pt" to="441.8pt,-1.9pt" o:gfxdata="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" strokecolor="#ffc000 [3207]" strokeweight="3pt">
               <v:stroke joinstyle="miter"/>
             </v:line>
           </w:pict>
@@ -13287,7 +13226,7 @@
         </mc:Choice>
         <mc:Fallback>
           <w:pict>
-            <v:line w14:anchorId="2EA6286D" id="Gerader Verbinder 80" o:spid="_x0000_s1026" style="position:absolute;z-index:251660800;visibility:visible;mso-wrap-style:square;mso-width-percent:0;mso-wrap-distance-left:9pt;mso-wrap-distance-top:0;mso-wrap-distance-right:9pt;mso-wrap-distance-bottom:0;mso-position-horizontal:absolute;mso-position-horizontal-relative:page;mso-position-vertical:absolute;mso-position-vertical-relative:text;mso-width-percent:0;mso-width-relative:margin" from="76pt,.55pt" to="522.25pt,.55pt" o:gfxdata="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" strokecolor="#ffc000" strokeweight="3.5pt">
+            <v:line w14:anchorId="1EE21B88" id="Gerader Verbinder 80" o:spid="_x0000_s1026" style="position:absolute;z-index:251660800;visibility:visible;mso-wrap-style:square;mso-width-percent:0;mso-wrap-distance-left:9pt;mso-wrap-distance-top:0;mso-wrap-distance-right:9pt;mso-wrap-distance-bottom:0;mso-position-horizontal:absolute;mso-position-horizontal-relative:page;mso-position-vertical:absolute;mso-position-vertical-relative:text;mso-width-percent:0;mso-width-relative:margin" from="76pt,.55pt" to="522.25pt,.55pt" o:gfxdata="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" strokecolor="#ffc000" strokeweight="3.5pt">
               <v:stroke joinstyle="miter"/>
               <w10:wrap anchorx="page"/>
             </v:line>
@@ -13550,7 +13489,7 @@
         </mc:Choice>
         <mc:Fallback>
           <w:pict>
-            <v:line w14:anchorId="505EA010" id="Gerader Verbinder 15" o:spid="_x0000_s1026" style="position:absolute;z-index:251655680;visibility:visible;mso-wrap-style:square;mso-width-percent:0;mso-wrap-distance-left:9pt;mso-wrap-distance-top:0;mso-wrap-distance-right:9pt;mso-wrap-distance-bottom:0;mso-position-horizontal:absolute;mso-position-horizontal-relative:page;mso-position-vertical:absolute;mso-position-vertical-relative:text;mso-width-percent:0;mso-width-relative:margin" from="76.2pt,39.7pt" to="517.95pt,39.7pt" o:gfxdata="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" strokecolor="#ffc000" strokeweight="4pt">
+            <v:line w14:anchorId="316FAE4E" id="Gerader Verbinder 15" o:spid="_x0000_s1026" style="position:absolute;z-index:251655680;visibility:visible;mso-wrap-style:square;mso-width-percent:0;mso-wrap-distance-left:9pt;mso-wrap-distance-top:0;mso-wrap-distance-right:9pt;mso-wrap-distance-bottom:0;mso-position-horizontal:absolute;mso-position-horizontal-relative:page;mso-position-vertical:absolute;mso-position-vertical-relative:text;mso-width-percent:0;mso-width-relative:margin" from="76.2pt,39.7pt" to="517.95pt,39.7pt" o:gfxdata="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" strokecolor="#ffc000" strokeweight="4pt">
               <v:stroke joinstyle="miter"/>
               <w10:wrap anchorx="page"/>
             </v:line>

</xml_diff>

<commit_message>
Einleitung fertig. Baumgrafik zugefügt, pdf erstellt
</commit_message>
<xml_diff>
--- a/1_Einleitung/2_Einleitung.docx
+++ b/1_Einleitung/2_Einleitung.docx
@@ -423,7 +423,7 @@
             </w:rPr>
             <w:fldChar w:fldCharType="separate"/>
           </w:r>
-          <w:hyperlink w:anchor="_Toc123192637" w:history="1">
+          <w:hyperlink w:anchor="_Toc123301506" w:history="1">
             <w:r>
               <w:rPr>
                 <w:rStyle w:val="Hyperlink"/>
@@ -467,7 +467,7 @@
                 <w:noProof/>
                 <w:webHidden/>
               </w:rPr>
-              <w:instrText xml:space="preserve"> PAGEREF _Toc123192637 \h </w:instrText>
+              <w:instrText xml:space="preserve"> PAGEREF _Toc123301506 \h </w:instrText>
             </w:r>
             <w:r>
               <w:rPr>
@@ -513,7 +513,7 @@
               <w:lang w:val="en-GB" w:eastAsia="en-GB"/>
             </w:rPr>
           </w:pPr>
-          <w:hyperlink w:anchor="_Toc123192638" w:history="1">
+          <w:hyperlink w:anchor="_Toc123301507" w:history="1">
             <w:r>
               <w:rPr>
                 <w:rStyle w:val="Hyperlink"/>
@@ -565,7 +565,7 @@
                 <w:noProof/>
                 <w:webHidden/>
               </w:rPr>
-              <w:instrText xml:space="preserve"> PAGEREF _Toc123192638 \h </w:instrText>
+              <w:instrText xml:space="preserve"> PAGEREF _Toc123301507 \h </w:instrText>
             </w:r>
             <w:r>
               <w:rPr>
@@ -585,7 +585,7 @@
                 <w:noProof/>
                 <w:webHidden/>
               </w:rPr>
-              <w:t>5</w:t>
+              <w:t>4</w:t>
             </w:r>
             <w:r>
               <w:rPr>
@@ -611,7 +611,7 @@
               <w:lang w:val="en-GB" w:eastAsia="en-GB"/>
             </w:rPr>
           </w:pPr>
-          <w:hyperlink w:anchor="_Toc123192639" w:history="1">
+          <w:hyperlink w:anchor="_Toc123301508" w:history="1">
             <w:r>
               <w:rPr>
                 <w:rStyle w:val="Hyperlink"/>
@@ -655,7 +655,7 @@
                 <w:noProof/>
                 <w:webHidden/>
               </w:rPr>
-              <w:instrText xml:space="preserve"> PAGEREF _Toc123192639 \h </w:instrText>
+              <w:instrText xml:space="preserve"> PAGEREF _Toc123301508 \h </w:instrText>
             </w:r>
             <w:r>
               <w:rPr>
@@ -675,7 +675,7 @@
                 <w:noProof/>
                 <w:webHidden/>
               </w:rPr>
-              <w:t>8</w:t>
+              <w:t>7</w:t>
             </w:r>
             <w:r>
               <w:rPr>
@@ -701,7 +701,7 @@
               <w:lang w:val="en-GB" w:eastAsia="en-GB"/>
             </w:rPr>
           </w:pPr>
-          <w:hyperlink w:anchor="_Toc123192640" w:history="1">
+          <w:hyperlink w:anchor="_Toc123301509" w:history="1">
             <w:r>
               <w:rPr>
                 <w:rStyle w:val="Hyperlink"/>
@@ -745,7 +745,7 @@
                 <w:noProof/>
                 <w:webHidden/>
               </w:rPr>
-              <w:instrText xml:space="preserve"> PAGEREF _Toc123192640 \h </w:instrText>
+              <w:instrText xml:space="preserve"> PAGEREF _Toc123301509 \h </w:instrText>
             </w:r>
             <w:r>
               <w:rPr>
@@ -765,7 +765,7 @@
                 <w:noProof/>
                 <w:webHidden/>
               </w:rPr>
-              <w:t>11</w:t>
+              <w:t>9</w:t>
             </w:r>
             <w:r>
               <w:rPr>
@@ -791,7 +791,7 @@
               <w:lang w:val="en-GB" w:eastAsia="en-GB"/>
             </w:rPr>
           </w:pPr>
-          <w:hyperlink w:anchor="_Toc123192641" w:history="1">
+          <w:hyperlink w:anchor="_Toc123301510" w:history="1">
             <w:r>
               <w:rPr>
                 <w:rStyle w:val="Hyperlink"/>
@@ -835,7 +835,7 @@
                 <w:noProof/>
                 <w:webHidden/>
               </w:rPr>
-              <w:instrText xml:space="preserve"> PAGEREF _Toc123192641 \h </w:instrText>
+              <w:instrText xml:space="preserve"> PAGEREF _Toc123301510 \h </w:instrText>
             </w:r>
             <w:r>
               <w:rPr>
@@ -855,7 +855,7 @@
                 <w:noProof/>
                 <w:webHidden/>
               </w:rPr>
-              <w:t>11</w:t>
+              <w:t>9</w:t>
             </w:r>
             <w:r>
               <w:rPr>
@@ -881,7 +881,7 @@
               <w:lang w:val="en-GB" w:eastAsia="en-GB"/>
             </w:rPr>
           </w:pPr>
-          <w:hyperlink w:anchor="_Toc123192642" w:history="1">
+          <w:hyperlink w:anchor="_Toc123301511" w:history="1">
             <w:r>
               <w:rPr>
                 <w:rStyle w:val="Hyperlink"/>
@@ -925,7 +925,7 @@
                 <w:noProof/>
                 <w:webHidden/>
               </w:rPr>
-              <w:instrText xml:space="preserve"> PAGEREF _Toc123192642 \h </w:instrText>
+              <w:instrText xml:space="preserve"> PAGEREF _Toc123301511 \h </w:instrText>
             </w:r>
             <w:r>
               <w:rPr>
@@ -945,7 +945,7 @@
                 <w:noProof/>
                 <w:webHidden/>
               </w:rPr>
-              <w:t>11</w:t>
+              <w:t>9</w:t>
             </w:r>
             <w:r>
               <w:rPr>
@@ -971,7 +971,7 @@
               <w:lang w:val="en-GB" w:eastAsia="en-GB"/>
             </w:rPr>
           </w:pPr>
-          <w:hyperlink w:anchor="_Toc123192643" w:history="1">
+          <w:hyperlink w:anchor="_Toc123301512" w:history="1">
             <w:r>
               <w:rPr>
                 <w:rStyle w:val="Hyperlink"/>
@@ -1015,7 +1015,7 @@
                 <w:noProof/>
                 <w:webHidden/>
               </w:rPr>
-              <w:instrText xml:space="preserve"> PAGEREF _Toc123192643 \h </w:instrText>
+              <w:instrText xml:space="preserve"> PAGEREF _Toc123301512 \h </w:instrText>
             </w:r>
             <w:r>
               <w:rPr>
@@ -1035,7 +1035,7 @@
                 <w:noProof/>
                 <w:webHidden/>
               </w:rPr>
-              <w:t>11</w:t>
+              <w:t>9</w:t>
             </w:r>
             <w:r>
               <w:rPr>
@@ -1061,7 +1061,7 @@
               <w:lang w:val="en-GB" w:eastAsia="en-GB"/>
             </w:rPr>
           </w:pPr>
-          <w:hyperlink w:anchor="_Toc123192644" w:history="1">
+          <w:hyperlink w:anchor="_Toc123301513" w:history="1">
             <w:r>
               <w:rPr>
                 <w:rStyle w:val="Hyperlink"/>
@@ -1105,7 +1105,7 @@
                 <w:noProof/>
                 <w:webHidden/>
               </w:rPr>
-              <w:instrText xml:space="preserve"> PAGEREF _Toc123192644 \h </w:instrText>
+              <w:instrText xml:space="preserve"> PAGEREF _Toc123301513 \h </w:instrText>
             </w:r>
             <w:r>
               <w:rPr>
@@ -1125,7 +1125,7 @@
                 <w:noProof/>
                 <w:webHidden/>
               </w:rPr>
-              <w:t>11</w:t>
+              <w:t>9</w:t>
             </w:r>
             <w:r>
               <w:rPr>
@@ -1151,7 +1151,7 @@
               <w:lang w:val="en-GB" w:eastAsia="en-GB"/>
             </w:rPr>
           </w:pPr>
-          <w:hyperlink w:anchor="_Toc123192645" w:history="1">
+          <w:hyperlink w:anchor="_Toc123301514" w:history="1">
             <w:r>
               <w:rPr>
                 <w:rStyle w:val="Hyperlink"/>
@@ -1195,7 +1195,7 @@
                 <w:noProof/>
                 <w:webHidden/>
               </w:rPr>
-              <w:instrText xml:space="preserve"> PAGEREF _Toc123192645 \h </w:instrText>
+              <w:instrText xml:space="preserve"> PAGEREF _Toc123301514 \h </w:instrText>
             </w:r>
             <w:r>
               <w:rPr>
@@ -1215,7 +1215,7 @@
                 <w:noProof/>
                 <w:webHidden/>
               </w:rPr>
-              <w:t>12</w:t>
+              <w:t>10</w:t>
             </w:r>
             <w:r>
               <w:rPr>
@@ -1241,7 +1241,7 @@
               <w:lang w:val="en-GB" w:eastAsia="en-GB"/>
             </w:rPr>
           </w:pPr>
-          <w:hyperlink w:anchor="_Toc123192646" w:history="1">
+          <w:hyperlink w:anchor="_Toc123301515" w:history="1">
             <w:r>
               <w:rPr>
                 <w:rStyle w:val="Hyperlink"/>
@@ -1285,7 +1285,7 @@
                 <w:noProof/>
                 <w:webHidden/>
               </w:rPr>
-              <w:instrText xml:space="preserve"> PAGEREF _Toc123192646 \h </w:instrText>
+              <w:instrText xml:space="preserve"> PAGEREF _Toc123301515 \h </w:instrText>
             </w:r>
             <w:r>
               <w:rPr>
@@ -1305,7 +1305,7 @@
                 <w:noProof/>
                 <w:webHidden/>
               </w:rPr>
-              <w:t>12</w:t>
+              <w:t>10</w:t>
             </w:r>
             <w:r>
               <w:rPr>
@@ -1331,7 +1331,7 @@
               <w:lang w:val="en-GB" w:eastAsia="en-GB"/>
             </w:rPr>
           </w:pPr>
-          <w:hyperlink w:anchor="_Toc123192647" w:history="1">
+          <w:hyperlink w:anchor="_Toc123301516" w:history="1">
             <w:r>
               <w:rPr>
                 <w:rStyle w:val="Hyperlink"/>
@@ -1375,7 +1375,7 @@
                 <w:noProof/>
                 <w:webHidden/>
               </w:rPr>
-              <w:instrText xml:space="preserve"> PAGEREF _Toc123192647 \h </w:instrText>
+              <w:instrText xml:space="preserve"> PAGEREF _Toc123301516 \h </w:instrText>
             </w:r>
             <w:r>
               <w:rPr>
@@ -1395,7 +1395,7 @@
                 <w:noProof/>
                 <w:webHidden/>
               </w:rPr>
-              <w:t>12</w:t>
+              <w:t>10</w:t>
             </w:r>
             <w:r>
               <w:rPr>
@@ -1421,7 +1421,7 @@
               <w:lang w:val="en-GB" w:eastAsia="en-GB"/>
             </w:rPr>
           </w:pPr>
-          <w:hyperlink w:anchor="_Toc123192648" w:history="1">
+          <w:hyperlink w:anchor="_Toc123301517" w:history="1">
             <w:r>
               <w:rPr>
                 <w:rStyle w:val="Hyperlink"/>
@@ -1465,7 +1465,7 @@
                 <w:noProof/>
                 <w:webHidden/>
               </w:rPr>
-              <w:instrText xml:space="preserve"> PAGEREF _Toc123192648 \h </w:instrText>
+              <w:instrText xml:space="preserve"> PAGEREF _Toc123301517 \h </w:instrText>
             </w:r>
             <w:r>
               <w:rPr>
@@ -1485,7 +1485,7 @@
                 <w:noProof/>
                 <w:webHidden/>
               </w:rPr>
-              <w:t>13</w:t>
+              <w:t>11</w:t>
             </w:r>
             <w:r>
               <w:rPr>
@@ -1511,7 +1511,7 @@
               <w:lang w:val="en-GB" w:eastAsia="en-GB"/>
             </w:rPr>
           </w:pPr>
-          <w:hyperlink w:anchor="_Toc123192649" w:history="1">
+          <w:hyperlink w:anchor="_Toc123301518" w:history="1">
             <w:r>
               <w:rPr>
                 <w:rStyle w:val="Hyperlink"/>
@@ -1555,7 +1555,7 @@
                 <w:noProof/>
                 <w:webHidden/>
               </w:rPr>
-              <w:instrText xml:space="preserve"> PAGEREF _Toc123192649 \h </w:instrText>
+              <w:instrText xml:space="preserve"> PAGEREF _Toc123301518 \h </w:instrText>
             </w:r>
             <w:r>
               <w:rPr>
@@ -1575,7 +1575,7 @@
                 <w:noProof/>
                 <w:webHidden/>
               </w:rPr>
-              <w:t>14</w:t>
+              <w:t>12</w:t>
             </w:r>
             <w:r>
               <w:rPr>
@@ -1607,7 +1607,7 @@
         <w:pStyle w:val="berschrift1"/>
       </w:pPr>
       <w:bookmarkStart w:id="0" w:name="_Toc433292495"/>
-      <w:bookmarkStart w:id="1" w:name="_Toc123192637"/>
+      <w:bookmarkStart w:id="1" w:name="_Toc123301506"/>
       <w:r>
         <w:lastRenderedPageBreak/>
         <w:t>Einführung</w:t>
@@ -1652,21 +1652,15 @@
       <w:r>
         <w:t>innen unterschiedlicher Schulstufen Informatik und IT suchen, erforschen, ausprobieren und spielend entdecken. Sie werden so zu Expert</w:t>
       </w:r>
-      <w:ins w:id="2" w:author="Ira Diethelm" w:date="2022-12-29T07:33:00Z">
-        <w:del w:id="3" w:author="Malambré, Julia | Wissensfabrik" w:date="2022-12-29T09:18:00Z">
-          <w:r>
-            <w:delText>*inn</w:delText>
-          </w:r>
-        </w:del>
-      </w:ins>
+      <w:r>
+        <w:t>inn</w:t>
+      </w:r>
       <w:r>
         <w:t>en</w:t>
       </w:r>
-      <w:ins w:id="4" w:author="Malambré, Julia | Wissensfabrik" w:date="2022-12-29T09:19:00Z">
-        <w:r>
-          <w:t xml:space="preserve"> und Expertinnen</w:t>
-        </w:r>
-      </w:ins>
+      <w:r>
+        <w:t xml:space="preserve"> und Experten</w:t>
+      </w:r>
       <w:r>
         <w:t>, die IT kreativ einsetzen, Neues erfinden und eigene Ideen umsetzen. Ziel ist es, Informatik auf spielerische Weise zu vermitteln. Kinder und Jugendliche sollen Informatiksysteme verstehen und hinterfragen, aktiv gestalten und selbstbewusst mit ihr interagieren.</w:t>
       </w:r>
@@ -1682,7 +1676,7 @@
         <mc:AlternateContent>
           <mc:Choice Requires="wpg">
             <w:drawing>
-              <wp:anchor distT="0" distB="0" distL="114300" distR="114300" simplePos="0" relativeHeight="251656192" behindDoc="1" locked="0" layoutInCell="1" allowOverlap="1" wp14:anchorId="7C3128E2" wp14:editId="04FA5D04">
+              <wp:anchor distT="0" distB="0" distL="114300" distR="114300" simplePos="0" relativeHeight="251657216" behindDoc="1" locked="0" layoutInCell="1" allowOverlap="1" wp14:anchorId="7C3128E2" wp14:editId="04FA5D04">
                 <wp:simplePos x="0" y="0"/>
                 <wp:positionH relativeFrom="margin">
                   <wp:align>right</wp:align>
@@ -1893,7 +1887,27 @@
                                     <w:color w:val="000000"/>
                                     <w:szCs w:val="21"/>
                                   </w:rPr>
-                                  <w:t>IT selber machen und teilen</w:t>
+                                  <w:t xml:space="preserve">IT </w:t>
+                                </w:r>
+                                <w:proofErr w:type="gramStart"/>
+                                <w:r>
+                                  <w:rPr>
+                                    <w:rFonts w:ascii="Arial" w:hAnsi="Arial"/>
+                                    <w:b/>
+                                    <w:color w:val="000000"/>
+                                    <w:szCs w:val="21"/>
+                                  </w:rPr>
+                                  <w:t>selber</w:t>
+                                </w:r>
+                                <w:proofErr w:type="gramEnd"/>
+                                <w:r>
+                                  <w:rPr>
+                                    <w:rFonts w:ascii="Arial" w:hAnsi="Arial"/>
+                                    <w:b/>
+                                    <w:color w:val="000000"/>
+                                    <w:szCs w:val="21"/>
+                                  </w:rPr>
+                                  <w:t xml:space="preserve"> machen und teilen</w:t>
                                 </w:r>
                               </w:p>
                             </w:txbxContent>
@@ -2192,7 +2206,7 @@
           </mc:Choice>
           <mc:Fallback>
             <w:pict>
-              <v:group w14:anchorId="7C3128E2" id="Diagramm 9" o:spid="_x0000_s1029" style="position:absolute;left:0;text-align:left;margin-left:201.2pt;margin-top:.3pt;width:252.4pt;height:112.5pt;z-index:-251660288;mso-position-horizontal:right;mso-position-horizontal-relative:margin;mso-width-relative:margin;mso-height-relative:margin" coordsize="0,0" wrapcoords="255 -10 0 566 0 21014 126 21590 21431 21590 21560 21014 21560 566 21303 -10 255 -10" o:gfxdata="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">
+              <v:group w14:anchorId="7C3128E2" id="Diagramm 9" o:spid="_x0000_s1029" style="position:absolute;left:0;text-align:left;margin-left:201.2pt;margin-top:.3pt;width:252.4pt;height:112.5pt;z-index:-251659264;mso-position-horizontal:right;mso-position-horizontal-relative:margin;mso-width-relative:margin;mso-height-relative:margin" coordsize="0,0" wrapcoords="255 -10 0 566 0 21014 126 21590 21431 21590 21560 21014 21560 566 21303 -10 255 -10" o:gfxdata="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">
                 <v:group id="Gruppieren 3" o:spid="_x0000_s1030" style="position:absolute;left:444182;top:-444182;width:714375;height:1602740" coordsize="7143,16027" o:gfxdata="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">
                   <v:shape id="Rechteck: eine Ecke abgerundet 4" o:spid="_x0000_s1031" style="position:absolute;width:7144;height:16026;rotation:-5898241fd;visibility:visible;mso-wrap-style:square;v-text-anchor:top" coordsize="714375,1602740" o:gfxdata="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" path="m,l595310,v65758,,119065,53307,119065,119065l714375,1602740,,1602740,,xe" fillcolor="#ffc000" strokecolor="white [3212]" strokeweight="1pt">
                     <v:stroke joinstyle="miter"/>
@@ -2232,7 +2246,27 @@
                               <w:color w:val="000000"/>
                               <w:szCs w:val="21"/>
                             </w:rPr>
-                            <w:t>IT selber machen und teilen</w:t>
+                            <w:t xml:space="preserve">IT </w:t>
+                          </w:r>
+                          <w:proofErr w:type="gramStart"/>
+                          <w:r>
+                            <w:rPr>
+                              <w:rFonts w:ascii="Arial" w:hAnsi="Arial"/>
+                              <w:b/>
+                              <w:color w:val="000000"/>
+                              <w:szCs w:val="21"/>
+                            </w:rPr>
+                            <w:t>selber</w:t>
+                          </w:r>
+                          <w:proofErr w:type="gramEnd"/>
+                          <w:r>
+                            <w:rPr>
+                              <w:rFonts w:ascii="Arial" w:hAnsi="Arial"/>
+                              <w:b/>
+                              <w:color w:val="000000"/>
+                              <w:szCs w:val="21"/>
+                            </w:rPr>
+                            <w:t xml:space="preserve"> machen und teilen</w:t>
                           </w:r>
                         </w:p>
                       </w:txbxContent>
@@ -2457,7 +2491,15 @@
         <w:t xml:space="preserve"> </w:t>
       </w:r>
       <w:r>
-        <w:t>B. CS unplugged, Programmieren, Physical Computing oder Computational Thinking) konzentrieren oder nur Materialien bereitstellen, nimmt dieses Projekt die IT ganzheitlich in den Blick und bringt gemeinsam mit den Unternehmensvertreter</w:t>
+        <w:t xml:space="preserve">B. CS unplugged, Programmieren, </w:t>
+      </w:r>
+      <w:proofErr w:type="spellStart"/>
+      <w:r>
+        <w:t>Physical</w:t>
+      </w:r>
+      <w:proofErr w:type="spellEnd"/>
+      <w:r>
+        <w:t xml:space="preserve"> Computing oder Computational Thinking) konzentrieren oder nur Materialien bereitstellen, nimmt dieses Projekt die IT ganzheitlich in den Blick und bringt gemeinsam mit den Unternehmensvertreter</w:t>
       </w:r>
       <w:r>
         <w:t>*</w:t>
@@ -2473,8 +2515,8 @@
       <w:pPr>
         <w:pStyle w:val="berschrift1"/>
       </w:pPr>
-      <w:bookmarkStart w:id="5" w:name="_Toc433292496"/>
-      <w:bookmarkStart w:id="6" w:name="_Toc123192638"/>
+      <w:bookmarkStart w:id="2" w:name="_Toc433292496"/>
+      <w:bookmarkStart w:id="3" w:name="_Toc123301507"/>
       <w:r>
         <w:lastRenderedPageBreak/>
         <w:t xml:space="preserve">Die Module von IT2School </w:t>
@@ -2483,8 +2525,8 @@
         <w:noBreakHyphen/>
         <w:t xml:space="preserve"> eine Übersicht</w:t>
       </w:r>
-      <w:bookmarkEnd w:id="5"/>
-      <w:bookmarkEnd w:id="6"/>
+      <w:bookmarkEnd w:id="2"/>
+      <w:bookmarkEnd w:id="3"/>
     </w:p>
     <w:tbl>
       <w:tblPr>
@@ -2670,7 +2712,21 @@
               <w:rPr>
                 <w:szCs w:val="20"/>
               </w:rPr>
-              <w:t xml:space="preserve"> die analogen Wurzeln der IT: Sie erstellen ein Blinzelprotokoll, haben die Möglichkeit einen Morseapparat und ein Dosentelefon zu bauen und befassen sich mit der Übertragung und Verschlüsselung von Informationen.</w:t>
+              <w:t xml:space="preserve"> die analogen Wurzeln der IT: Sie erstellen ein </w:t>
+            </w:r>
+            <w:proofErr w:type="spellStart"/>
+            <w:r>
+              <w:rPr>
+                <w:szCs w:val="20"/>
+              </w:rPr>
+              <w:t>Blinzelprotokoll</w:t>
+            </w:r>
+            <w:proofErr w:type="spellEnd"/>
+            <w:r>
+              <w:rPr>
+                <w:szCs w:val="20"/>
+              </w:rPr>
+              <w:t>, haben die Möglichkeit einen Morseapparat und ein Dosentelefon zu bauen und befassen sich mit der Übertragung und Verschlüsselung von Informationen.</w:t>
             </w:r>
           </w:p>
         </w:tc>
@@ -2947,7 +3003,21 @@
               <w:rPr>
                 <w:szCs w:val="20"/>
               </w:rPr>
-              <w:t>3D-Druck, Modellierung und Augmented/Virtual Reality</w:t>
+              <w:t xml:space="preserve">3D-Druck, Modellierung und </w:t>
+            </w:r>
+            <w:proofErr w:type="spellStart"/>
+            <w:r>
+              <w:rPr>
+                <w:szCs w:val="20"/>
+              </w:rPr>
+              <w:t>Augmented</w:t>
+            </w:r>
+            <w:proofErr w:type="spellEnd"/>
+            <w:r>
+              <w:rPr>
+                <w:szCs w:val="20"/>
+              </w:rPr>
+              <w:t>/Virtual Reality</w:t>
             </w:r>
           </w:p>
         </w:tc>
@@ -3204,11 +3274,19 @@
                 <w:szCs w:val="20"/>
               </w:rPr>
             </w:pPr>
-            <w:r>
-              <w:rPr>
-                <w:szCs w:val="20"/>
-              </w:rPr>
-              <w:t>MocoMoco –</w:t>
+            <w:proofErr w:type="spellStart"/>
+            <w:r>
+              <w:rPr>
+                <w:szCs w:val="20"/>
+              </w:rPr>
+              <w:t>MocoMoco</w:t>
+            </w:r>
+            <w:proofErr w:type="spellEnd"/>
+            <w:r>
+              <w:rPr>
+                <w:szCs w:val="20"/>
+              </w:rPr>
+              <w:t xml:space="preserve"> –</w:t>
             </w:r>
             <w:r>
               <w:rPr>
@@ -4183,7 +4261,15 @@
               </w:rPr>
             </w:pPr>
             <w:r>
-              <w:t xml:space="preserve">Dieses Erweiterungsmodul stellt  verschiedene Möglichkeiten vor, wie auch schon jüngere Kinder auf spielerische Weise IT entdecken können. Hierfür bieten sich beispielsweise die kleine Roboter oder Littlebits an. Die kleinen, elektronischen Bauelemente lassen sich magnetisch miteinander verbinden, wodurch einfache Schaltkreise entstehen. Hierdurch </w:t>
+              <w:t xml:space="preserve">Dieses Erweiterungsmodul stellt  verschiedene Möglichkeiten vor, wie auch schon jüngere Kinder auf spielerische Weise IT entdecken können. Hierfür bieten sich beispielsweise die kleine Roboter oder </w:t>
+            </w:r>
+            <w:proofErr w:type="spellStart"/>
+            <w:r>
+              <w:t>Littlebits</w:t>
+            </w:r>
+            <w:proofErr w:type="spellEnd"/>
+            <w:r>
+              <w:t xml:space="preserve"> an. Die kleinen, elektronischen Bauelemente lassen sich magnetisch miteinander verbinden, wodurch einfache Schaltkreise entstehen. Hierdurch </w:t>
             </w:r>
             <w:r>
               <w:lastRenderedPageBreak/>
@@ -4421,19 +4507,35 @@
               <w:t>Schüler*innen</w:t>
             </w:r>
             <w:r>
-              <w:t xml:space="preserve"> eine Anleitung, wie der kleine Roboter selbst gebaut werden kann, der einem BB8 aus StarWars ähnelt. Mit</w:t>
+              <w:t xml:space="preserve"> eine Anleitung, wie der kleine Roboter selbst gebaut werden kann, der einem BB8 aus </w:t>
+            </w:r>
+            <w:proofErr w:type="spellStart"/>
+            <w:r>
+              <w:t>StarWars</w:t>
+            </w:r>
+            <w:proofErr w:type="spellEnd"/>
+            <w:r>
+              <w:t xml:space="preserve"> ähnelt. Mit</w:t>
             </w:r>
             <w:r>
               <w:t>h</w:t>
             </w:r>
             <w:r>
-              <w:t>ilfe von verschiedensten Materialien wie Styroporkugeln und Pappmaché, sowie einem Blu</w:t>
+              <w:t xml:space="preserve">ilfe von verschiedensten Materialien wie Styroporkugeln und Pappmaché, sowie einem </w:t>
+            </w:r>
+            <w:proofErr w:type="spellStart"/>
+            <w:r>
+              <w:t>Blu</w:t>
             </w:r>
             <w:r>
               <w:t>e</w:t>
             </w:r>
             <w:r>
-              <w:t xml:space="preserve">CoLight-Controller oder einem Arduino-Board kann der Roboter programmiert und mithilfe </w:t>
+              <w:t>CoLight</w:t>
+            </w:r>
+            <w:proofErr w:type="spellEnd"/>
+            <w:r>
+              <w:t xml:space="preserve">-Controller oder einem Arduino-Board kann der Roboter programmiert und mithilfe </w:t>
             </w:r>
             <w:r>
               <w:t>einer programmierten</w:t>
@@ -4519,9 +4621,6 @@
             <w:r>
               <w:t>Es existieren einige</w:t>
             </w:r>
-            <w:commentRangeStart w:id="7"/>
-            <w:commentRangeStart w:id="8"/>
-            <w:commentRangeStart w:id="9"/>
             <w:r>
               <w:t xml:space="preserve"> einfach zu bedienende Online-Editor</w:t>
             </w:r>
@@ -4554,27 +4653,6 @@
             </w:r>
             <w:r>
               <w:t>innen nicht nur unter Anleitung, sondern auch experimentell vorgehen können.</w:t>
-            </w:r>
-            <w:commentRangeEnd w:id="7"/>
-            <w:r>
-              <w:rPr>
-                <w:rStyle w:val="Kommentarzeichen"/>
-              </w:rPr>
-              <w:commentReference w:id="7"/>
-            </w:r>
-            <w:commentRangeEnd w:id="8"/>
-            <w:r>
-              <w:rPr>
-                <w:rStyle w:val="Kommentarzeichen"/>
-              </w:rPr>
-              <w:commentReference w:id="8"/>
-            </w:r>
-            <w:commentRangeEnd w:id="9"/>
-            <w:r>
-              <w:rPr>
-                <w:rStyle w:val="Kommentarzeichen"/>
-              </w:rPr>
-              <w:commentReference w:id="9"/>
             </w:r>
           </w:p>
         </w:tc>
@@ -4594,29 +4672,7 @@
               <w:rPr>
                 <w:szCs w:val="20"/>
               </w:rPr>
-              <w:t xml:space="preserve">6. – 13. </w:t>
-            </w:r>
-            <w:commentRangeStart w:id="10"/>
-            <w:commentRangeStart w:id="11"/>
-            <w:r>
-              <w:rPr>
-                <w:szCs w:val="20"/>
-              </w:rPr>
-              <w:t>Klasse</w:t>
-            </w:r>
-            <w:commentRangeEnd w:id="10"/>
-            <w:r>
-              <w:rPr>
-                <w:rStyle w:val="Kommentarzeichen"/>
-              </w:rPr>
-              <w:commentReference w:id="10"/>
-            </w:r>
-            <w:commentRangeEnd w:id="11"/>
-            <w:r>
-              <w:rPr>
-                <w:rStyle w:val="Kommentarzeichen"/>
-              </w:rPr>
-              <w:commentReference w:id="11"/>
+              <w:t>6. – 13. Klasse</w:t>
             </w:r>
           </w:p>
         </w:tc>
@@ -4961,9 +5017,6 @@
     <w:p>
       <w:pPr>
         <w:jc w:val="both"/>
-        <w:rPr>
-          <w:ins w:id="12" w:author="Ira Diethelm" w:date="2022-12-27T08:40:00Z"/>
-        </w:rPr>
       </w:pPr>
       <w:r>
         <w:t xml:space="preserve">Die </w:t>
@@ -4983,70 +5036,36 @@
       <w:r>
         <w:t xml:space="preserve"> acht Basismodule enthalten. Im Ordner Aufbau-, Erweiterungs- und Methodenmodule sind die drei Aufbaumodule, die vier Erweiterungsmodule und zwei Methodenmodule enthalten.</w:t>
       </w:r>
-      <w:ins w:id="13" w:author="Ira Diethelm" w:date="2022-12-27T08:10:00Z">
-        <w:r>
-          <w:t xml:space="preserve"> </w:t>
-        </w:r>
-      </w:ins>
+      <w:r>
+        <w:t xml:space="preserve"> </w:t>
+      </w:r>
     </w:p>
     <w:p>
       <w:pPr>
         <w:jc w:val="both"/>
       </w:pPr>
       <w:r>
-        <w:t>Die Module von IT2School werden durch sieben Basis- und Aufbaumodule zum Thema Künstliche Intelligenz ergänzt</w:t>
-      </w:r>
-      <w:commentRangeStart w:id="14"/>
-      <w:commentRangeStart w:id="15"/>
-      <w:commentRangeStart w:id="16"/>
-      <w:r>
-        <w:t>.</w:t>
-      </w:r>
-      <w:commentRangeEnd w:id="14"/>
-      <w:r>
-        <w:rPr>
-          <w:rStyle w:val="Kommentarzeichen"/>
-        </w:rPr>
-        <w:commentReference w:id="14"/>
-      </w:r>
-      <w:commentRangeEnd w:id="15"/>
-      <w:r>
-        <w:rPr>
-          <w:rStyle w:val="Kommentarzeichen"/>
-        </w:rPr>
-        <w:commentReference w:id="15"/>
-      </w:r>
-      <w:commentRangeEnd w:id="16"/>
-      <w:r>
-        <w:rPr>
-          <w:rStyle w:val="Kommentarzeichen"/>
-        </w:rPr>
-        <w:commentReference w:id="16"/>
-      </w:r>
-      <w:ins w:id="17" w:author="Ira Diethelm" w:date="2022-12-27T08:41:00Z">
-        <w:r>
-          <w:t xml:space="preserve"> </w:t>
-        </w:r>
-      </w:ins>
+        <w:t>Die Module von IT2School werden durch sieben Basis- und Aufbaumodule zum Thema Künstliche Intelligenz ergänzt.</w:t>
+      </w:r>
+      <w:r>
+        <w:t xml:space="preserve"> </w:t>
+      </w:r>
     </w:p>
     <w:p>
       <w:pPr>
         <w:pStyle w:val="berschrift1"/>
       </w:pPr>
-      <w:bookmarkStart w:id="18" w:name="_Toc433292497"/>
-      <w:bookmarkStart w:id="19" w:name="_Toc123192639"/>
+      <w:bookmarkStart w:id="4" w:name="_Toc433292497"/>
+      <w:bookmarkStart w:id="5" w:name="_Toc123301508"/>
       <w:r>
         <w:t>Aufbau der Module</w:t>
       </w:r>
-      <w:bookmarkEnd w:id="18"/>
-      <w:bookmarkEnd w:id="19"/>
+      <w:bookmarkEnd w:id="4"/>
+      <w:bookmarkEnd w:id="5"/>
     </w:p>
     <w:p>
       <w:pPr>
         <w:jc w:val="both"/>
-        <w:rPr>
-          <w:ins w:id="20" w:author="Ira Diethelm" w:date="2022-12-29T07:29:00Z"/>
-        </w:rPr>
       </w:pPr>
       <w:r>
         <w:t xml:space="preserve">Das Modul </w:t>
@@ -5086,20 +5105,70 @@
     <w:p>
       <w:pPr>
         <w:jc w:val="both"/>
+      </w:pPr>
+      <w:r>
         <w:rPr>
-          <w:del w:id="21" w:author="Malambré, Julia | Wissensfabrik" w:date="2022-12-29T09:48:00Z"/>
+          <w:noProof/>
         </w:rPr>
-      </w:pPr>
-    </w:p>
-    <w:p>
-      <w:pPr>
-        <w:jc w:val="both"/>
-        <w:rPr>
-          <w:ins w:id="22" w:author="Ira Diethelm" w:date="2022-12-27T08:48:00Z"/>
-        </w:rPr>
-      </w:pPr>
-      <w:r>
-        <w:t>Je nachdem, wie der Unterricht gestaltet werden soll (geführt oder projektorientiert) und wie umfassend die Kenntnisse im Bereich der Informatik bereits sind, können passgenaue Module ausgewählt werden. Daraus ergeben sich ganz unterschiedliche mögliche Verläufe. Hier einige Beispiele:</w:t>
+        <w:drawing>
+          <wp:inline distT="0" distB="0" distL="0" distR="0" wp14:anchorId="6EF12287" wp14:editId="59EC8059">
+            <wp:extent cx="5525135" cy="3997960"/>
+            <wp:effectExtent l="0" t="0" r="0" b="2540"/>
+            <wp:docPr id="27" name="Grafik 27"/>
+            <wp:cNvGraphicFramePr>
+              <a:graphicFrameLocks xmlns:a="http://schemas.openxmlformats.org/drawingml/2006/main" noChangeAspect="1"/>
+            </wp:cNvGraphicFramePr>
+            <a:graphic xmlns:a="http://schemas.openxmlformats.org/drawingml/2006/main">
+              <a:graphicData uri="http://schemas.openxmlformats.org/drawingml/2006/picture">
+                <pic:pic xmlns:pic="http://schemas.openxmlformats.org/drawingml/2006/picture">
+                  <pic:nvPicPr>
+                    <pic:cNvPr id="0" name="Picture 1"/>
+                    <pic:cNvPicPr>
+                      <a:picLocks noChangeAspect="1" noChangeArrowheads="1"/>
+                    </pic:cNvPicPr>
+                  </pic:nvPicPr>
+                  <pic:blipFill>
+                    <a:blip r:embed="rId8">
+                      <a:extLst>
+                        <a:ext uri="{28A0092B-C50C-407E-A947-70E740481C1C}">
+                          <a14:useLocalDpi xmlns:a14="http://schemas.microsoft.com/office/drawing/2010/main" val="0"/>
+                        </a:ext>
+                      </a:extLst>
+                    </a:blip>
+                    <a:srcRect/>
+                    <a:stretch>
+                      <a:fillRect/>
+                    </a:stretch>
+                  </pic:blipFill>
+                  <pic:spPr bwMode="auto">
+                    <a:xfrm>
+                      <a:off x="0" y="0"/>
+                      <a:ext cx="5525135" cy="3997960"/>
+                    </a:xfrm>
+                    <a:prstGeom prst="rect">
+                      <a:avLst/>
+                    </a:prstGeom>
+                    <a:noFill/>
+                    <a:ln>
+                      <a:noFill/>
+                    </a:ln>
+                  </pic:spPr>
+                </pic:pic>
+              </a:graphicData>
+            </a:graphic>
+          </wp:inline>
+        </w:drawing>
+      </w:r>
+      <w:r>
+        <w:t xml:space="preserve">Je nachdem, wie der Unterricht gestaltet werden soll (geführt oder projektorientiert) und wie umfassend die Kenntnisse im Bereich der Informatik bereits sind, können passgenaue Module ausgewählt werden. Daraus ergeben sich </w:t>
+      </w:r>
+      <w:proofErr w:type="gramStart"/>
+      <w:r>
+        <w:t>ganz unterschiedliche</w:t>
+      </w:r>
+      <w:proofErr w:type="gramEnd"/>
+      <w:r>
+        <w:t xml:space="preserve"> mögliche Verläufe. Hier einige Beispiele:</w:t>
       </w:r>
     </w:p>
     <w:p>
@@ -5117,6 +5186,7 @@
         <w:rPr>
           <w:b/>
         </w:rPr>
+        <w:lastRenderedPageBreak/>
         <w:t>Beispiel 1: Leichter Einstieg ohne Technik</w:t>
       </w:r>
     </w:p>
@@ -5179,7 +5249,7 @@
                           <pic:cNvPicPr/>
                         </pic:nvPicPr>
                         <pic:blipFill>
-                          <a:blip r:embed="rId12" cstate="print">
+                          <a:blip r:embed="rId9" cstate="print">
                             <a:extLst>
                               <a:ext uri="{28A0092B-C50C-407E-A947-70E740481C1C}">
                                 <a14:useLocalDpi xmlns:a14="http://schemas.microsoft.com/office/drawing/2010/main"/>
@@ -5258,7 +5328,7 @@
                           <pic:cNvPicPr/>
                         </pic:nvPicPr>
                         <pic:blipFill>
-                          <a:blip r:embed="rId13" cstate="print">
+                          <a:blip r:embed="rId10" cstate="print">
                             <a:extLst>
                               <a:ext uri="{28A0092B-C50C-407E-A947-70E740481C1C}">
                                 <a14:useLocalDpi xmlns:a14="http://schemas.microsoft.com/office/drawing/2010/main"/>
@@ -5333,7 +5403,7 @@
                           <pic:cNvPicPr/>
                         </pic:nvPicPr>
                         <pic:blipFill>
-                          <a:blip r:embed="rId14" cstate="print">
+                          <a:blip r:embed="rId11" cstate="print">
                             <a:extLst>
                               <a:ext uri="{28A0092B-C50C-407E-A947-70E740481C1C}">
                                 <a14:useLocalDpi xmlns:a14="http://schemas.microsoft.com/office/drawing/2010/main"/>
@@ -5450,7 +5520,6 @@
               <w:rPr>
                 <w:noProof/>
               </w:rPr>
-              <w:lastRenderedPageBreak/>
               <w:drawing>
                 <wp:inline distT="0" distB="0" distL="0" distR="0" wp14:anchorId="0871A5A3" wp14:editId="0AEC106C">
                   <wp:extent cx="1190625" cy="839119"/>
@@ -5467,7 +5536,7 @@
                           <pic:cNvPicPr/>
                         </pic:nvPicPr>
                         <pic:blipFill>
-                          <a:blip r:embed="rId15" cstate="print">
+                          <a:blip r:embed="rId12" cstate="print">
                             <a:extLst>
                               <a:ext uri="{28A0092B-C50C-407E-A947-70E740481C1C}">
                                 <a14:useLocalDpi xmlns:a14="http://schemas.microsoft.com/office/drawing/2010/main"/>
@@ -5548,7 +5617,7 @@
                           </pic:cNvPicPr>
                         </pic:nvPicPr>
                         <pic:blipFill>
-                          <a:blip r:embed="rId16" cstate="print">
+                          <a:blip r:embed="rId13" cstate="print">
                             <a:extLst>
                               <a:ext uri="{28A0092B-C50C-407E-A947-70E740481C1C}">
                                 <a14:useLocalDpi xmlns:a14="http://schemas.microsoft.com/office/drawing/2010/main"/>
@@ -5628,7 +5697,7 @@
                           <pic:cNvPicPr/>
                         </pic:nvPicPr>
                         <pic:blipFill rotWithShape="1">
-                          <a:blip r:embed="rId17" cstate="print">
+                          <a:blip r:embed="rId14" cstate="print">
                             <a:extLst>
                               <a:ext uri="{28A0092B-C50C-407E-A947-70E740481C1C}">
                                 <a14:useLocalDpi xmlns:a14="http://schemas.microsoft.com/office/drawing/2010/main"/>
@@ -5738,7 +5807,7 @@
                           <pic:cNvPicPr/>
                         </pic:nvPicPr>
                         <pic:blipFill>
-                          <a:blip r:embed="rId15" cstate="print">
+                          <a:blip r:embed="rId12" cstate="print">
                             <a:extLst>
                               <a:ext uri="{28A0092B-C50C-407E-A947-70E740481C1C}">
                                 <a14:useLocalDpi xmlns:a14="http://schemas.microsoft.com/office/drawing/2010/main"/>
@@ -5819,7 +5888,7 @@
                           </pic:cNvPicPr>
                         </pic:nvPicPr>
                         <pic:blipFill rotWithShape="1">
-                          <a:blip r:embed="rId18" cstate="print">
+                          <a:blip r:embed="rId15" cstate="print">
                             <a:extLst>
                               <a:ext uri="{28A0092B-C50C-407E-A947-70E740481C1C}">
                                 <a14:useLocalDpi xmlns:a14="http://schemas.microsoft.com/office/drawing/2010/main"/>
@@ -5900,7 +5969,7 @@
                           </pic:cNvPicPr>
                         </pic:nvPicPr>
                         <pic:blipFill>
-                          <a:blip r:embed="rId19" cstate="print">
+                          <a:blip r:embed="rId16" cstate="print">
                             <a:extLst>
                               <a:ext uri="{28A0092B-C50C-407E-A947-70E740481C1C}">
                                 <a14:useLocalDpi xmlns:a14="http://schemas.microsoft.com/office/drawing/2010/main"/>
@@ -6003,7 +6072,7 @@
                           <pic:cNvPicPr/>
                         </pic:nvPicPr>
                         <pic:blipFill>
-                          <a:blip r:embed="rId20" cstate="print">
+                          <a:blip r:embed="rId17" cstate="print">
                             <a:extLst>
                               <a:ext uri="{28A0092B-C50C-407E-A947-70E740481C1C}">
                                 <a14:useLocalDpi xmlns:a14="http://schemas.microsoft.com/office/drawing/2010/main"/>
@@ -6082,7 +6151,7 @@
                           <pic:cNvPicPr/>
                         </pic:nvPicPr>
                         <pic:blipFill>
-                          <a:blip r:embed="rId21" cstate="print">
+                          <a:blip r:embed="rId18" cstate="print">
                             <a:extLst>
                               <a:ext uri="{28A0092B-C50C-407E-A947-70E740481C1C}">
                                 <a14:useLocalDpi xmlns:a14="http://schemas.microsoft.com/office/drawing/2010/main"/>
@@ -6160,7 +6229,7 @@
                           </pic:cNvPicPr>
                         </pic:nvPicPr>
                         <pic:blipFill>
-                          <a:blip r:embed="rId22" cstate="print">
+                          <a:blip r:embed="rId19" cstate="print">
                             <a:extLst>
                               <a:ext uri="{28A0092B-C50C-407E-A947-70E740481C1C}">
                                 <a14:useLocalDpi xmlns:a14="http://schemas.microsoft.com/office/drawing/2010/main"/>
@@ -6235,7 +6304,7 @@
                           </pic:cNvPicPr>
                         </pic:nvPicPr>
                         <pic:blipFill>
-                          <a:blip r:embed="rId23" cstate="print">
+                          <a:blip r:embed="rId20" cstate="print">
                             <a:extLst>
                               <a:ext uri="{28A0092B-C50C-407E-A947-70E740481C1C}">
                                 <a14:useLocalDpi xmlns:a14="http://schemas.microsoft.com/office/drawing/2010/main"/>
@@ -6333,6 +6402,7 @@
               <w:rPr>
                 <w:noProof/>
               </w:rPr>
+              <w:lastRenderedPageBreak/>
               <w:drawing>
                 <wp:inline distT="0" distB="0" distL="0" distR="0" wp14:anchorId="69FADCCE" wp14:editId="2D3B99A9">
                   <wp:extent cx="1089660" cy="768305"/>
@@ -6351,7 +6421,7 @@
                           </pic:cNvPicPr>
                         </pic:nvPicPr>
                         <pic:blipFill>
-                          <a:blip r:embed="rId24" cstate="print">
+                          <a:blip r:embed="rId21" cstate="print">
                             <a:extLst>
                               <a:ext uri="{28A0092B-C50C-407E-A947-70E740481C1C}">
                                 <a14:useLocalDpi xmlns:a14="http://schemas.microsoft.com/office/drawing/2010/main"/>
@@ -6430,7 +6500,7 @@
                           <pic:cNvPicPr/>
                         </pic:nvPicPr>
                         <pic:blipFill>
-                          <a:blip r:embed="rId15" cstate="print">
+                          <a:blip r:embed="rId12" cstate="print">
                             <a:extLst>
                               <a:ext uri="{28A0092B-C50C-407E-A947-70E740481C1C}">
                                 <a14:useLocalDpi xmlns:a14="http://schemas.microsoft.com/office/drawing/2010/main"/>
@@ -6509,7 +6579,7 @@
                           <pic:cNvPicPr/>
                         </pic:nvPicPr>
                         <pic:blipFill rotWithShape="1">
-                          <a:blip r:embed="rId17" cstate="print">
+                          <a:blip r:embed="rId14" cstate="print">
                             <a:extLst>
                               <a:ext uri="{28A0092B-C50C-407E-A947-70E740481C1C}">
                                 <a14:useLocalDpi xmlns:a14="http://schemas.microsoft.com/office/drawing/2010/main"/>
@@ -6590,7 +6660,7 @@
                           </pic:cNvPicPr>
                         </pic:nvPicPr>
                         <pic:blipFill>
-                          <a:blip r:embed="rId25" cstate="print">
+                          <a:blip r:embed="rId22" cstate="print">
                             <a:extLst>
                               <a:ext uri="{28A0092B-C50C-407E-A947-70E740481C1C}">
                                 <a14:useLocalDpi xmlns:a14="http://schemas.microsoft.com/office/drawing/2010/main"/>
@@ -6631,14 +6701,14 @@
       <w:pPr>
         <w:pStyle w:val="berschrift2"/>
       </w:pPr>
-      <w:bookmarkStart w:id="23" w:name="_Toc123192640"/>
+      <w:bookmarkStart w:id="6" w:name="_Toc123301509"/>
       <w:r>
         <w:t>Einleitung</w:t>
       </w:r>
       <w:r>
         <w:t xml:space="preserve"> des Moduls</w:t>
       </w:r>
-      <w:bookmarkEnd w:id="23"/>
+      <w:bookmarkEnd w:id="6"/>
     </w:p>
     <w:p>
       <w:pPr>
@@ -6652,12 +6722,11 @@
       <w:pPr>
         <w:pStyle w:val="berschrift2"/>
       </w:pPr>
-      <w:bookmarkStart w:id="24" w:name="_Toc123192641"/>
-      <w:r>
-        <w:lastRenderedPageBreak/>
+      <w:bookmarkStart w:id="7" w:name="_Toc123301510"/>
+      <w:r>
         <w:t>Bedeutung und Ziele des Moduls</w:t>
       </w:r>
-      <w:bookmarkEnd w:id="24"/>
+      <w:bookmarkEnd w:id="7"/>
     </w:p>
     <w:p>
       <w:pPr>
@@ -6666,19 +6735,9 @@
       <w:r>
         <w:t xml:space="preserve">Bedeutsamkeit und Begründung des Themas sowie dessen Zielsetzungen stellen wesentliche Aspekte bei der Planung des Unterrichts dar. Lehrkräfte erfahren daher in diesem Abschnitt mehr über die wichtigsten Inhalte und Alltagsbezüge des Moduls, sodass es schnell und einfach mit den </w:t>
       </w:r>
-      <w:del w:id="25" w:author="Malambré, Julia | Wissensfabrik" w:date="2022-12-30T12:16:00Z">
-        <w:r>
-          <w:delText xml:space="preserve">Lehrplänen </w:delText>
-        </w:r>
-      </w:del>
-      <w:ins w:id="26" w:author="Malambré, Julia | Wissensfabrik" w:date="2022-12-30T12:16:00Z">
-        <w:r>
-          <w:t>Bildungsplänen</w:t>
-        </w:r>
-        <w:r>
-          <w:t xml:space="preserve"> </w:t>
-        </w:r>
-      </w:ins>
+      <w:r>
+        <w:t xml:space="preserve">Bildungsplänen </w:t>
+      </w:r>
       <w:r>
         <w:t>abgeglichen werden kann.</w:t>
       </w:r>
@@ -6687,7 +6746,7 @@
       <w:pPr>
         <w:pStyle w:val="berschrift2"/>
       </w:pPr>
-      <w:bookmarkStart w:id="27" w:name="_Toc123192642"/>
+      <w:bookmarkStart w:id="8" w:name="_Toc123301511"/>
       <w:r>
         <w:t>Die Rolle der Unternehmensvertreter</w:t>
       </w:r>
@@ -6700,7 +6759,7 @@
       <w:r>
         <w:t>nen</w:t>
       </w:r>
-      <w:bookmarkEnd w:id="27"/>
+      <w:bookmarkEnd w:id="8"/>
     </w:p>
     <w:p>
       <w:pPr>
@@ -6721,40 +6780,15 @@
       <w:r>
         <w:t xml:space="preserve"> kann bei den verschiedenen Modulen variieren. Daher werden in diesem Abschnitt verschiedene Möglichkeiten erörtert. In welcher Form die Einbindung de</w:t>
       </w:r>
-      <w:ins w:id="28" w:author="Malambré, Julia | Wissensfabrik" w:date="2022-12-29T09:35:00Z">
-        <w:r>
-          <w:t xml:space="preserve">s </w:t>
-        </w:r>
-      </w:ins>
-      <w:del w:id="29" w:author="Malambré, Julia | Wissensfabrik" w:date="2022-12-29T09:35:00Z">
-        <w:r>
-          <w:delText xml:space="preserve">r </w:delText>
-        </w:r>
-      </w:del>
+      <w:r>
+        <w:t xml:space="preserve">s </w:t>
+      </w:r>
       <w:r>
         <w:t>Unternehmensvertrete</w:t>
       </w:r>
-      <w:ins w:id="30" w:author="Malambré, Julia | Wissensfabrik" w:date="2022-12-29T09:35:00Z">
-        <w:r>
-          <w:t>nden</w:t>
-        </w:r>
-      </w:ins>
-      <w:del w:id="31" w:author="Malambré, Julia | Wissensfabrik" w:date="2022-12-29T09:35:00Z">
-        <w:r>
-          <w:delText>r</w:delText>
-        </w:r>
-        <w:r>
-          <w:delText>*</w:delText>
-        </w:r>
-        <w:r>
-          <w:delText>in</w:delText>
-        </w:r>
-      </w:del>
-      <w:del w:id="32" w:author="Malambré, Julia | Wissensfabrik" w:date="2022-12-29T09:34:00Z">
-        <w:r>
-          <w:delText>nen</w:delText>
-        </w:r>
-      </w:del>
+      <w:r>
+        <w:t>nden</w:t>
+      </w:r>
       <w:r>
         <w:t xml:space="preserve"> in den Unterricht letztlich erfolgt, sollte vor Projektstart gemeinsam besprochen werden (siehe auch Kapitel 5).</w:t>
       </w:r>
@@ -6763,11 +6797,11 @@
       <w:pPr>
         <w:pStyle w:val="berschrift2"/>
       </w:pPr>
-      <w:bookmarkStart w:id="33" w:name="_Toc123192643"/>
+      <w:bookmarkStart w:id="9" w:name="_Toc123301512"/>
       <w:r>
         <w:t>Inhalte des Moduls</w:t>
       </w:r>
-      <w:bookmarkEnd w:id="33"/>
+      <w:bookmarkEnd w:id="9"/>
     </w:p>
     <w:p>
       <w:pPr>
@@ -6781,13 +6815,13 @@
       <w:pPr>
         <w:pStyle w:val="berschrift2"/>
       </w:pPr>
-      <w:bookmarkStart w:id="34" w:name="_Toc433292501"/>
-      <w:bookmarkStart w:id="35" w:name="_Toc123192644"/>
+      <w:bookmarkStart w:id="10" w:name="_Toc433292501"/>
+      <w:bookmarkStart w:id="11" w:name="_Toc123301513"/>
       <w:r>
         <w:t>Unterrichtliche Umsetzung</w:t>
       </w:r>
-      <w:bookmarkEnd w:id="34"/>
-      <w:bookmarkEnd w:id="35"/>
+      <w:bookmarkEnd w:id="10"/>
+      <w:bookmarkEnd w:id="11"/>
     </w:p>
     <w:p>
       <w:pPr>
@@ -6874,6 +6908,7 @@
         <w:jc w:val="both"/>
       </w:pPr>
       <w:r>
+        <w:lastRenderedPageBreak/>
         <w:t>Dieser tabellarische Überblick hilft, die Planung schnell und einfach vorzunehmen.</w:t>
       </w:r>
     </w:p>
@@ -6881,55 +6916,59 @@
       <w:pPr>
         <w:pStyle w:val="berschrift2"/>
       </w:pPr>
-      <w:bookmarkStart w:id="36" w:name="_Toc123192645"/>
+      <w:bookmarkStart w:id="12" w:name="_Toc123301514"/>
       <w:r>
         <w:t>Einbettung in verschiedene Fächer und Themen</w:t>
       </w:r>
-      <w:bookmarkEnd w:id="36"/>
+      <w:bookmarkEnd w:id="12"/>
     </w:p>
     <w:p>
       <w:pPr>
         <w:jc w:val="both"/>
       </w:pPr>
       <w:r>
-        <w:t>Auch wenn eine direkte Anbindung von IT2School an die verschiedenen Curricula der Bundesländer nicht leistbar ist, haben wir versucht, die wichtigsten Kompetenzfelder der Module zu extrahieren und mit den Bildungsstandards und Curricula verschiedener Bundesländer abzugleichen. Das Ergebnis findet sich in diesem Abschnitt wieder und zeigt Möglichkeiten auf, wie die IT-Themen (auch außerhalb des Informatikunterrrichts in anderen Fächern) eingebunden werden können.</w:t>
+        <w:t xml:space="preserve">Auch wenn eine direkte Anbindung von IT2School an die verschiedenen Curricula der Bundesländer nicht leistbar ist, haben wir versucht, die wichtigsten Kompetenzfelder der Module zu extrahieren und mit den Bildungsstandards und Curricula verschiedener Bundesländer abzugleichen. Das Ergebnis findet sich in diesem Abschnitt wieder und zeigt Möglichkeiten auf, wie die IT-Themen (auch außerhalb des </w:t>
+      </w:r>
+      <w:proofErr w:type="spellStart"/>
+      <w:r>
+        <w:t>Informatikunterrrichts</w:t>
+      </w:r>
+      <w:proofErr w:type="spellEnd"/>
+      <w:r>
+        <w:t xml:space="preserve"> in anderen Fächern) eingebunden werden können.</w:t>
       </w:r>
     </w:p>
     <w:p>
       <w:pPr>
         <w:pStyle w:val="berschrift2"/>
       </w:pPr>
-      <w:bookmarkStart w:id="37" w:name="_Toc433292503"/>
-      <w:bookmarkStart w:id="38" w:name="_Toc123192646"/>
+      <w:bookmarkStart w:id="13" w:name="_Toc433292503"/>
+      <w:bookmarkStart w:id="14" w:name="_Toc123301515"/>
       <w:r>
         <w:t>Anschlussthemen, Literatur und Links</w:t>
       </w:r>
-      <w:bookmarkEnd w:id="37"/>
-      <w:bookmarkEnd w:id="38"/>
+      <w:bookmarkEnd w:id="13"/>
+      <w:bookmarkEnd w:id="14"/>
     </w:p>
     <w:p>
       <w:pPr>
         <w:jc w:val="both"/>
       </w:pPr>
       <w:r>
-        <w:t xml:space="preserve">Am Ende jeder Modulbeschreibung finden sich Anregungen für eine Vertiefung oder Weiterführung der Themenstellung. So verweisen wir auf IT2School-Module, die sich als Anschlussmodule eigenen und wir liefern allgemeine Vorschläge für den weiteren </w:t>
-      </w:r>
-      <w:r>
-        <w:lastRenderedPageBreak/>
-        <w:t>Unterrichtsverlauf. Darüber hinaus gibt es zahlreiche Links und Literaturtipps mit weiterführenden Informationen.</w:t>
+        <w:t>Am Ende jeder Modulbeschreibung finden sich Anregungen für eine Vertiefung oder Weiterführung der Themenstellung. So verweisen wir auf IT2School-Module, die sich als Anschlussmodule eigenen und wir liefern allgemeine Vorschläge für den weiteren Unterrichtsverlauf. Darüber hinaus gibt es zahlreiche Links und Literaturtipps mit weiterführenden Informationen.</w:t>
       </w:r>
     </w:p>
     <w:p>
       <w:pPr>
         <w:pStyle w:val="berschrift1"/>
       </w:pPr>
-      <w:bookmarkStart w:id="39" w:name="_Toc433292504"/>
-      <w:bookmarkStart w:id="40" w:name="_Toc123192647"/>
+      <w:bookmarkStart w:id="15" w:name="_Toc433292504"/>
+      <w:bookmarkStart w:id="16" w:name="_Toc123301516"/>
       <w:r>
         <w:t>Kommentare zu den Arbeitsmaterialien</w:t>
       </w:r>
-      <w:bookmarkEnd w:id="39"/>
-      <w:bookmarkEnd w:id="40"/>
+      <w:bookmarkEnd w:id="15"/>
+      <w:bookmarkEnd w:id="16"/>
     </w:p>
     <w:p>
       <w:pPr>
@@ -7027,12 +7066,14 @@
       <w:r>
         <w:t xml:space="preserve">. Bei allen Arbeitsmaterialien ohne eine solche Kennzeichnung kann anhand des Leistungsstandes der Klasse selbst entschieden werden, ob die Materialien geeignet sind. Die Kennzeichnungen </w:t>
       </w:r>
+      <w:proofErr w:type="spellStart"/>
       <w:r>
         <w:rPr>
           <w:i/>
         </w:rPr>
         <w:t>SuS</w:t>
       </w:r>
+      <w:proofErr w:type="spellEnd"/>
       <w:r>
         <w:t xml:space="preserve"> (für </w:t>
       </w:r>
@@ -7052,10 +7093,18 @@
         <w:t xml:space="preserve"> (für Lehrkräfte) werden gebraucht, weil bei einigen Arbeitsmaterialien selbst bei gleicher Benennung eine Differenzierung zwischen Lehrkräften und </w:t>
       </w:r>
       <w:r>
-        <w:t>Schüler*innen</w:t>
-      </w:r>
-      <w:r>
-        <w:t>n notwendig ist.</w:t>
+        <w:t>Schüler*</w:t>
+      </w:r>
+      <w:proofErr w:type="spellStart"/>
+      <w:r>
+        <w:t>innen</w:t>
+      </w:r>
+      <w:r>
+        <w:t>n</w:t>
+      </w:r>
+      <w:proofErr w:type="spellEnd"/>
+      <w:r>
+        <w:t xml:space="preserve"> notwendig ist.</w:t>
       </w:r>
     </w:p>
     <w:p>
@@ -7149,18 +7198,19 @@
       <w:pPr>
         <w:pStyle w:val="berschrift1"/>
       </w:pPr>
-      <w:bookmarkStart w:id="41" w:name="_Toc431894978"/>
-      <w:bookmarkStart w:id="42" w:name="_Toc433292505"/>
-      <w:bookmarkStart w:id="43" w:name="_Toc123192648"/>
-      <w:r>
+      <w:bookmarkStart w:id="17" w:name="_Toc431894978"/>
+      <w:bookmarkStart w:id="18" w:name="_Toc433292505"/>
+      <w:bookmarkStart w:id="19" w:name="_Toc123301517"/>
+      <w:r>
+        <w:lastRenderedPageBreak/>
         <w:t>Die Akteure des Projekts und ihre Rolle</w:t>
       </w:r>
-      <w:bookmarkEnd w:id="41"/>
-      <w:bookmarkEnd w:id="42"/>
+      <w:bookmarkEnd w:id="17"/>
+      <w:bookmarkEnd w:id="18"/>
       <w:r>
         <w:t>n</w:t>
       </w:r>
-      <w:bookmarkEnd w:id="43"/>
+      <w:bookmarkEnd w:id="19"/>
     </w:p>
     <w:p>
       <w:pPr>
@@ -7184,15 +7234,7 @@
         <w:t>Lernenden</w:t>
       </w:r>
       <w:r>
-        <w:t>. Ihnen wird in diesem Projekt Raum gegeben, IT und die Grundlagen der Informatik zu entdecken und spielerisch auszuprobieren. Darüber hinaus besteht durch die gemeinsame Umsetzung des Projekts mit einem Unternehmen die Möglichkeit, die Arbeitswelt von heute und deren reale</w:t>
-      </w:r>
-      <w:del w:id="44" w:author="Malambré, Julia | Wissensfabrik" w:date="2022-12-30T12:17:00Z">
-        <w:r>
-          <w:delText>n</w:delText>
-        </w:r>
-      </w:del>
-      <w:r>
-        <w:t xml:space="preserve"> IT-Anwendungen zu erkunden.</w:t>
+        <w:t>. Ihnen wird in diesem Projekt Raum gegeben, IT und die Grundlagen der Informatik zu entdecken und spielerisch auszuprobieren. Darüber hinaus besteht durch die gemeinsame Umsetzung des Projekts mit einem Unternehmen die Möglichkeit, die Arbeitswelt von heute und deren reale IT-Anwendungen zu erkunden.</w:t>
       </w:r>
     </w:p>
     <w:p>
@@ -7302,7 +7344,6 @@
         <w:jc w:val="both"/>
       </w:pPr>
       <w:r>
-        <w:lastRenderedPageBreak/>
         <w:t xml:space="preserve">Als </w:t>
       </w:r>
       <w:r>
@@ -7504,6 +7545,9 @@
             <w:r>
               <w:t>Akteur</w:t>
             </w:r>
+            <w:r>
+              <w:t>*in</w:t>
+            </w:r>
           </w:p>
         </w:tc>
         <w:tc>
@@ -7693,18 +7737,12 @@
           </w:tcPr>
           <w:p>
             <w:r>
+              <w:lastRenderedPageBreak/>
               <w:t>Unternehmens-vertreter</w:t>
             </w:r>
-            <w:ins w:id="45" w:author="Malambré, Julia | Wissensfabrik" w:date="2022-12-29T09:40:00Z">
-              <w:r>
-                <w:t>*in</w:t>
-              </w:r>
-            </w:ins>
-            <w:del w:id="46" w:author="Malambré, Julia | Wissensfabrik" w:date="2022-12-29T09:40:00Z">
-              <w:r>
-                <w:delText>in und Unternehmens-vertreter</w:delText>
-              </w:r>
-            </w:del>
+            <w:r>
+              <w:t>*in</w:t>
+            </w:r>
           </w:p>
         </w:tc>
         <w:tc>
@@ -7876,63 +7914,22 @@
       </w:tr>
     </w:tbl>
     <w:p>
-      <w:pPr>
-        <w:pStyle w:val="berschrift1"/>
-        <w:numPr>
-          <w:ilvl w:val="0"/>
-          <w:numId w:val="0"/>
-        </w:numPr>
-        <w:spacing w:before="360" w:line="259" w:lineRule="auto"/>
-        <w:ind w:left="432" w:hanging="431"/>
-        <w:rPr>
-          <w:ins w:id="47" w:author="Malambré, Julia | Wissensfabrik" w:date="2022-12-29T09:40:00Z"/>
-        </w:rPr>
-      </w:pPr>
-      <w:bookmarkStart w:id="48" w:name="_Toc433292506"/>
+      <w:bookmarkStart w:id="20" w:name="_Toc433292506"/>
     </w:p>
     <w:p>
       <w:pPr>
-        <w:rPr>
-          <w:ins w:id="49" w:author="Malambré, Julia | Wissensfabrik" w:date="2022-12-29T09:40:00Z"/>
-        </w:rPr>
-      </w:pPr>
-    </w:p>
-    <w:p>
-      <w:pPr>
-        <w:rPr>
-          <w:ins w:id="50" w:author="Malambré, Julia | Wissensfabrik" w:date="2022-12-29T09:40:00Z"/>
-        </w:rPr>
-      </w:pPr>
-    </w:p>
-    <w:p>
-      <w:pPr>
-        <w:pPrChange w:id="51" w:author="Malambré, Julia | Wissensfabrik" w:date="2022-12-29T09:40:00Z">
-          <w:pPr>
-            <w:pStyle w:val="berschrift1"/>
-            <w:numPr>
-              <w:numId w:val="0"/>
-            </w:numPr>
-            <w:spacing w:before="360" w:line="259" w:lineRule="auto"/>
-            <w:ind w:left="0" w:firstLine="0"/>
-          </w:pPr>
-        </w:pPrChange>
-      </w:pPr>
-    </w:p>
-    <w:p>
-      <w:pPr>
         <w:pStyle w:val="berschrift1"/>
         <w:spacing w:before="360" w:line="259" w:lineRule="auto"/>
       </w:pPr>
-      <w:bookmarkStart w:id="52" w:name="_Toc123192649"/>
-      <w:r>
-        <w:lastRenderedPageBreak/>
+      <w:bookmarkStart w:id="21" w:name="_Toc123301518"/>
+      <w:r>
         <w:t>Bestandteile von IT2School</w:t>
       </w:r>
-      <w:bookmarkEnd w:id="48"/>
+      <w:bookmarkEnd w:id="20"/>
       <w:r>
         <w:t>-Infobox</w:t>
       </w:r>
-      <w:bookmarkEnd w:id="52"/>
+      <w:bookmarkEnd w:id="21"/>
     </w:p>
     <w:tbl>
       <w:tblPr>
@@ -8138,7 +8135,21 @@
               <w:rPr>
                 <w:szCs w:val="20"/>
               </w:rPr>
-              <w:t>Material für einen einfachen Morseapparat (GS) oder einen Crosslink-Morseapparat (Sek I)</w:t>
+              <w:t xml:space="preserve">Material für einen einfachen Morseapparat (GS) oder einen </w:t>
+            </w:r>
+            <w:proofErr w:type="spellStart"/>
+            <w:r>
+              <w:rPr>
+                <w:szCs w:val="20"/>
+              </w:rPr>
+              <w:t>Crosslink</w:t>
+            </w:r>
+            <w:proofErr w:type="spellEnd"/>
+            <w:r>
+              <w:rPr>
+                <w:szCs w:val="20"/>
+              </w:rPr>
+              <w:t>-Morseapparat (Sek I)</w:t>
             </w:r>
           </w:p>
         </w:tc>
@@ -8388,7 +8399,7 @@
                           </pic:cNvPicPr>
                         </pic:nvPicPr>
                         <pic:blipFill>
-                          <a:blip r:embed="rId26" cstate="print">
+                          <a:blip r:embed="rId23" cstate="print">
                             <a:extLst>
                               <a:ext uri="{28A0092B-C50C-407E-A947-70E740481C1C}">
                                 <a14:useLocalDpi xmlns:a14="http://schemas.microsoft.com/office/drawing/2010/main"/>
@@ -8417,7 +8428,6 @@
       </w:tr>
     </w:tbl>
     <w:p/>
-    <w:p/>
     <w:tbl>
       <w:tblPr>
         <w:tblStyle w:val="Stundenverlaufsskizzen"/>
@@ -8681,6 +8691,7 @@
               <w:rPr>
                 <w:szCs w:val="20"/>
               </w:rPr>
+              <w:lastRenderedPageBreak/>
               <w:t>1 x DNS</w:t>
             </w:r>
           </w:p>
@@ -8769,6 +8780,7 @@
               <w:rPr>
                 <w:noProof/>
               </w:rPr>
+              <w:lastRenderedPageBreak/>
               <w:drawing>
                 <wp:inline distT="0" distB="0" distL="0" distR="0" wp14:anchorId="21DB92DE" wp14:editId="5111FC57">
                   <wp:extent cx="1476000" cy="1107126"/>
@@ -8785,7 +8797,7 @@
                           <pic:cNvPicPr/>
                         </pic:nvPicPr>
                         <pic:blipFill>
-                          <a:blip r:embed="rId27" cstate="print">
+                          <a:blip r:embed="rId24" cstate="print">
                             <a:extLst>
                               <a:ext uri="{28A0092B-C50C-407E-A947-70E740481C1C}">
                                 <a14:useLocalDpi xmlns:a14="http://schemas.microsoft.com/office/drawing/2010/main"/>
@@ -8831,6 +8843,7 @@
               <w:rPr>
                 <w:szCs w:val="20"/>
               </w:rPr>
+              <w:lastRenderedPageBreak/>
               <w:t>Websites für Pappaufsteller</w:t>
             </w:r>
           </w:p>
@@ -8914,7 +8927,7 @@
                           </pic:cNvPicPr>
                         </pic:nvPicPr>
                         <pic:blipFill>
-                          <a:blip r:embed="rId28" cstate="print">
+                          <a:blip r:embed="rId25" cstate="print">
                             <a:extLst>
                               <a:ext uri="{28A0092B-C50C-407E-A947-70E740481C1C}">
                                 <a14:useLocalDpi xmlns:a14="http://schemas.microsoft.com/office/drawing/2010/main"/>
@@ -8965,7 +8978,6 @@
               <w:rPr>
                 <w:szCs w:val="20"/>
               </w:rPr>
-              <w:lastRenderedPageBreak/>
               <w:t>Stationskarten</w:t>
             </w:r>
           </w:p>
@@ -9160,7 +9172,7 @@
                           </pic:cNvPicPr>
                         </pic:nvPicPr>
                         <pic:blipFill>
-                          <a:blip r:embed="rId29" cstate="print">
+                          <a:blip r:embed="rId26" cstate="print">
                             <a:extLst>
                               <a:ext uri="{28A0092B-C50C-407E-A947-70E740481C1C}">
                                 <a14:useLocalDpi xmlns:a14="http://schemas.microsoft.com/office/drawing/2010/main"/>
@@ -9266,7 +9278,7 @@
                           </pic:cNvPicPr>
                         </pic:nvPicPr>
                         <pic:blipFill>
-                          <a:blip r:embed="rId30" cstate="print">
+                          <a:blip r:embed="rId27" cstate="print">
                             <a:extLst>
                               <a:ext uri="{28A0092B-C50C-407E-A947-70E740481C1C}">
                                 <a14:useLocalDpi xmlns:a14="http://schemas.microsoft.com/office/drawing/2010/main"/>
@@ -9480,7 +9492,7 @@
                           </pic:cNvPicPr>
                         </pic:nvPicPr>
                         <pic:blipFill>
-                          <a:blip r:embed="rId31" cstate="print">
+                          <a:blip r:embed="rId28" cstate="print">
                             <a:extLst>
                               <a:ext uri="{28A0092B-C50C-407E-A947-70E740481C1C}">
                                 <a14:useLocalDpi xmlns:a14="http://schemas.microsoft.com/office/drawing/2010/main"/>
@@ -9520,6 +9532,14 @@
         </w:rPr>
       </w:pPr>
     </w:p>
+    <w:p>
+      <w:pPr>
+        <w:spacing w:line="259" w:lineRule="auto"/>
+      </w:pPr>
+      <w:r>
+        <w:br w:type="page"/>
+      </w:r>
+    </w:p>
     <w:p/>
     <w:tbl>
       <w:tblPr>
@@ -9765,8 +9785,6 @@
                 <w:szCs w:val="20"/>
               </w:rPr>
             </w:pPr>
-            <w:commentRangeStart w:id="53"/>
-            <w:commentRangeStart w:id="54"/>
             <w:r>
               <w:rPr>
                 <w:noProof/>
@@ -9790,7 +9808,7 @@
                           </pic:cNvPicPr>
                         </pic:nvPicPr>
                         <pic:blipFill>
-                          <a:blip r:embed="rId32" cstate="print">
+                          <a:blip r:embed="rId29" cstate="print">
                             <a:extLst>
                               <a:ext uri="{28A0092B-C50C-407E-A947-70E740481C1C}">
                                 <a14:useLocalDpi xmlns:a14="http://schemas.microsoft.com/office/drawing/2010/main"/>
@@ -9814,44 +9832,10 @@
                 </wp:inline>
               </w:drawing>
             </w:r>
-            <w:commentRangeEnd w:id="53"/>
-            <w:r>
-              <w:rPr>
-                <w:rStyle w:val="Kommentarzeichen"/>
-              </w:rPr>
-              <w:commentReference w:id="53"/>
-            </w:r>
-            <w:commentRangeEnd w:id="54"/>
-            <w:r>
-              <w:rPr>
-                <w:rStyle w:val="Kommentarzeichen"/>
-              </w:rPr>
-              <w:commentReference w:id="54"/>
-            </w:r>
           </w:p>
         </w:tc>
       </w:tr>
     </w:tbl>
-    <w:p>
-      <w:pPr>
-        <w:spacing w:line="259" w:lineRule="auto"/>
-        <w:rPr>
-          <w:ins w:id="55" w:author="Malambré, Julia | Wissensfabrik" w:date="2022-12-29T09:46:00Z"/>
-          <w:b/>
-          <w:lang w:val="en-US"/>
-        </w:rPr>
-      </w:pPr>
-    </w:p>
-    <w:p>
-      <w:pPr>
-        <w:spacing w:line="259" w:lineRule="auto"/>
-        <w:rPr>
-          <w:ins w:id="56" w:author="Malambré, Julia | Wissensfabrik" w:date="2022-12-29T09:45:00Z"/>
-          <w:b/>
-          <w:lang w:val="en-US"/>
-        </w:rPr>
-      </w:pPr>
-    </w:p>
     <w:p>
       <w:pPr>
         <w:spacing w:line="259" w:lineRule="auto"/>
@@ -9893,7 +9877,6 @@
               <w:rPr>
                 <w:szCs w:val="20"/>
               </w:rPr>
-              <w:lastRenderedPageBreak/>
               <w:t xml:space="preserve">Modul B4 </w:t>
             </w:r>
             <w:r>
@@ -10147,7 +10130,7 @@
                           </pic:cNvPicPr>
                         </pic:nvPicPr>
                         <pic:blipFill>
-                          <a:blip r:embed="rId33"/>
+                          <a:blip r:embed="rId30"/>
                           <a:stretch/>
                         </pic:blipFill>
                         <pic:spPr bwMode="auto">
@@ -10182,15 +10165,6 @@
         </w:rPr>
       </w:pPr>
     </w:p>
-    <w:p>
-      <w:pPr>
-        <w:spacing w:line="259" w:lineRule="auto"/>
-        <w:rPr>
-          <w:b/>
-          <w:lang w:val="en-US"/>
-        </w:rPr>
-      </w:pPr>
-    </w:p>
     <w:tbl>
       <w:tblPr>
         <w:tblStyle w:val="Stundenverlaufsskizzen"/>
@@ -10452,7 +10426,7 @@
                           </pic:cNvPicPr>
                         </pic:nvPicPr>
                         <pic:blipFill>
-                          <a:blip r:embed="rId34" cstate="email">
+                          <a:blip r:embed="rId31" cstate="email">
                             <a:extLst>
                               <a:ext uri="{28A0092B-C50C-407E-A947-70E740481C1C}">
                                 <a14:useLocalDpi xmlns:a14="http://schemas.microsoft.com/office/drawing/2010/main"/>
@@ -10500,6 +10474,7 @@
               <w:rPr>
                 <w:szCs w:val="20"/>
               </w:rPr>
+              <w:lastRenderedPageBreak/>
               <w:t>Buch</w:t>
             </w:r>
           </w:p>
@@ -10570,7 +10545,7 @@
                           </pic:cNvPicPr>
                         </pic:nvPicPr>
                         <pic:blipFill>
-                          <a:blip r:embed="rId35" cstate="email">
+                          <a:blip r:embed="rId32" cstate="email">
                             <a:extLst>
                               <a:ext uri="{28A0092B-C50C-407E-A947-70E740481C1C}">
                                 <a14:useLocalDpi xmlns:a14="http://schemas.microsoft.com/office/drawing/2010/main"/>
@@ -10605,15 +10580,6 @@
     <w:p>
       <w:pPr>
         <w:rPr>
-          <w:ins w:id="57" w:author="Malambré, Julia | Wissensfabrik" w:date="2022-12-29T09:44:00Z"/>
-          <w:b/>
-          <w:lang w:val="en-US"/>
-        </w:rPr>
-      </w:pPr>
-    </w:p>
-    <w:p>
-      <w:pPr>
-        <w:rPr>
           <w:b/>
           <w:lang w:val="en-US"/>
         </w:rPr>
@@ -10789,13 +10755,14 @@
                 <w:szCs w:val="20"/>
               </w:rPr>
             </w:pPr>
-            <w:r>
-              <w:rPr>
-                <w:szCs w:val="20"/>
-              </w:rPr>
-              <w:lastRenderedPageBreak/>
+            <w:proofErr w:type="spellStart"/>
+            <w:r>
+              <w:rPr>
+                <w:szCs w:val="20"/>
+              </w:rPr>
               <w:t>MocoMoco</w:t>
             </w:r>
+            <w:proofErr w:type="spellEnd"/>
           </w:p>
           <w:p>
             <w:pPr>
@@ -10889,7 +10856,7 @@
                           </pic:cNvPicPr>
                         </pic:nvPicPr>
                         <pic:blipFill>
-                          <a:blip r:embed="rId36" cstate="print">
+                          <a:blip r:embed="rId33" cstate="print">
                             <a:extLst>
                               <a:ext uri="{28A0092B-C50C-407E-A947-70E740481C1C}">
                                 <a14:useLocalDpi xmlns:a14="http://schemas.microsoft.com/office/drawing/2010/main"/>
@@ -10989,7 +10956,7 @@
                           </pic:cNvPicPr>
                         </pic:nvPicPr>
                         <pic:blipFill>
-                          <a:blip r:embed="rId37" cstate="email">
+                          <a:blip r:embed="rId34" cstate="email">
                             <a:extLst>
                               <a:ext uri="{28A0092B-C50C-407E-A947-70E740481C1C}">
                                 <a14:useLocalDpi xmlns:a14="http://schemas.microsoft.com/office/drawing/2010/main"/>
@@ -11019,15 +10986,6 @@
     </w:tbl>
     <w:p>
       <w:pPr>
-        <w:spacing w:line="259" w:lineRule="auto"/>
-        <w:rPr>
-          <w:b/>
-          <w:lang w:val="en-US"/>
-        </w:rPr>
-      </w:pPr>
-    </w:p>
-    <w:p>
-      <w:pPr>
         <w:rPr>
           <w:b/>
           <w:lang w:val="en-US"/>
@@ -11204,11 +11162,19 @@
                 <w:szCs w:val="20"/>
               </w:rPr>
             </w:pPr>
-            <w:r>
-              <w:rPr>
-                <w:szCs w:val="20"/>
-              </w:rPr>
-              <w:t>BlueCoLight mit LED-Lichterkette</w:t>
+            <w:proofErr w:type="spellStart"/>
+            <w:r>
+              <w:rPr>
+                <w:szCs w:val="20"/>
+              </w:rPr>
+              <w:t>BlueCoLight</w:t>
+            </w:r>
+            <w:proofErr w:type="spellEnd"/>
+            <w:r>
+              <w:rPr>
+                <w:szCs w:val="20"/>
+              </w:rPr>
+              <w:t xml:space="preserve"> mit LED-Lichterkette</w:t>
             </w:r>
           </w:p>
           <w:p>
@@ -11303,7 +11269,7 @@
                           </pic:cNvPicPr>
                         </pic:nvPicPr>
                         <pic:blipFill>
-                          <a:blip r:embed="rId38" cstate="print">
+                          <a:blip r:embed="rId35" cstate="print">
                             <a:extLst>
                               <a:ext uri="{28A0092B-C50C-407E-A947-70E740481C1C}">
                                 <a14:useLocalDpi xmlns:a14="http://schemas.microsoft.com/office/drawing/2010/main"/>
@@ -11334,16 +11300,6 @@
     <w:p>
       <w:pPr>
         <w:rPr>
-          <w:ins w:id="58" w:author="Malambré, Julia | Wissensfabrik" w:date="2022-12-29T09:42:00Z"/>
-          <w:b/>
-          <w:lang w:val="en-US"/>
-        </w:rPr>
-      </w:pPr>
-    </w:p>
-    <w:p>
-      <w:pPr>
-        <w:rPr>
-          <w:ins w:id="59" w:author="Malambré, Julia | Wissensfabrik" w:date="2022-12-29T09:42:00Z"/>
           <w:b/>
           <w:lang w:val="en-US"/>
         </w:rPr>
@@ -11372,6 +11328,14 @@
             <w:gridSpan w:val="3"/>
           </w:tcPr>
           <w:p>
+            <w:r>
+              <w:rPr>
+                <w:b w:val="0"/>
+                <w:lang w:val="en-US"/>
+              </w:rPr>
+              <w:lastRenderedPageBreak/>
+              <w:br w:type="page"/>
+            </w:r>
             <w:r>
               <w:t xml:space="preserve">Modul B8 Calliope </w:t>
             </w:r>
@@ -11566,7 +11530,7 @@
                           </pic:cNvPicPr>
                         </pic:nvPicPr>
                         <pic:blipFill>
-                          <a:blip r:embed="rId39" cstate="print">
+                          <a:blip r:embed="rId36" cstate="print">
                             <a:extLst>
                               <a:ext uri="{28A0092B-C50C-407E-A947-70E740481C1C}">
                                 <a14:useLocalDpi xmlns:a14="http://schemas.microsoft.com/office/drawing/2010/main"/>
@@ -11619,7 +11583,6 @@
               <w:rPr>
                 <w:szCs w:val="20"/>
               </w:rPr>
-              <w:lastRenderedPageBreak/>
               <w:t>Micro-USB Kabel</w:t>
             </w:r>
           </w:p>
@@ -11684,7 +11647,7 @@
                           </pic:cNvPicPr>
                         </pic:nvPicPr>
                         <pic:blipFill>
-                          <a:blip r:embed="rId40" cstate="print">
+                          <a:blip r:embed="rId37" cstate="print">
                             <a:extLst>
                               <a:ext uri="{28A0092B-C50C-407E-A947-70E740481C1C}">
                                 <a14:useLocalDpi xmlns:a14="http://schemas.microsoft.com/office/drawing/2010/main"/>
@@ -11784,7 +11747,7 @@
                           </pic:cNvPicPr>
                         </pic:nvPicPr>
                         <pic:blipFill>
-                          <a:blip r:embed="rId41" cstate="print">
+                          <a:blip r:embed="rId38" cstate="print">
                             <a:extLst>
                               <a:ext uri="{28A0092B-C50C-407E-A947-70E740481C1C}">
                                 <a14:useLocalDpi xmlns:a14="http://schemas.microsoft.com/office/drawing/2010/main"/>
@@ -11886,7 +11849,7 @@
                           </pic:cNvPicPr>
                         </pic:nvPicPr>
                         <pic:blipFill>
-                          <a:blip r:embed="rId42" cstate="print">
+                          <a:blip r:embed="rId39" cstate="print">
                             <a:extLst>
                               <a:ext uri="{28A0092B-C50C-407E-A947-70E740481C1C}">
                                 <a14:useLocalDpi xmlns:a14="http://schemas.microsoft.com/office/drawing/2010/main"/>
@@ -11985,7 +11948,7 @@
                           </pic:cNvPicPr>
                         </pic:nvPicPr>
                         <pic:blipFill>
-                          <a:blip r:embed="rId43" cstate="print">
+                          <a:blip r:embed="rId40" cstate="print">
                             <a:extLst>
                               <a:ext uri="{28A0092B-C50C-407E-A947-70E740481C1C}">
                                 <a14:useLocalDpi xmlns:a14="http://schemas.microsoft.com/office/drawing/2010/main"/>
@@ -12087,7 +12050,7 @@
                           </pic:cNvPicPr>
                         </pic:nvPicPr>
                         <pic:blipFill>
-                          <a:blip r:embed="rId44" cstate="print">
+                          <a:blip r:embed="rId41" cstate="print">
                             <a:extLst>
                               <a:ext uri="{28A0092B-C50C-407E-A947-70E740481C1C}">
                                 <a14:useLocalDpi xmlns:a14="http://schemas.microsoft.com/office/drawing/2010/main"/>
@@ -12186,7 +12149,7 @@
                           </pic:cNvPicPr>
                         </pic:nvPicPr>
                         <pic:blipFill>
-                          <a:blip r:embed="rId45" cstate="print">
+                          <a:blip r:embed="rId42" cstate="print">
                             <a:extLst>
                               <a:ext uri="{28A0092B-C50C-407E-A947-70E740481C1C}">
                                 <a14:useLocalDpi xmlns:a14="http://schemas.microsoft.com/office/drawing/2010/main"/>
@@ -12223,9 +12186,9 @@
       </w:pPr>
     </w:p>
     <w:sectPr>
-      <w:footerReference w:type="default" r:id="rId46"/>
-      <w:headerReference w:type="first" r:id="rId47"/>
-      <w:footerReference w:type="first" r:id="rId48"/>
+      <w:footerReference w:type="default" r:id="rId43"/>
+      <w:headerReference w:type="first" r:id="rId44"/>
+      <w:footerReference w:type="first" r:id="rId45"/>
       <w:pgSz w:w="11906" w:h="16838"/>
       <w:pgMar w:top="1134" w:right="1531" w:bottom="1276" w:left="1531" w:header="284" w:footer="471" w:gutter="0"/>
       <w:cols w:space="708"/>
@@ -12234,216 +12197,6 @@
     </w:sectPr>
   </w:body>
 </w:document>
-</file>
-
-<file path=word/comments.xml><?xml version="1.0" encoding="utf-8"?>
-<w:comments xmlns:wpc="http://schemas.microsoft.com/office/word/2010/wordprocessingCanvas" xmlns:cx="http://schemas.microsoft.com/office/drawing/2014/chartex" xmlns:cx1="http://schemas.microsoft.com/office/drawing/2015/9/8/chartex" xmlns:cx2="http://schemas.microsoft.com/office/drawing/2015/10/21/chartex" xmlns:cx3="http://schemas.microsoft.com/office/drawing/2016/5/9/chartex" xmlns:cx4="http://schemas.microsoft.com/office/drawing/2016/5/10/chartex" xmlns:cx5="http://schemas.microsoft.com/office/drawing/2016/5/11/chartex" xmlns:cx6="http://schemas.microsoft.com/office/drawing/2016/5/12/chartex" xmlns:cx7="http://schemas.microsoft.com/office/drawing/2016/5/13/chartex" xmlns:cx8="http://schemas.microsoft.com/office/drawing/2016/5/14/chartex" xmlns:mc="http://schemas.openxmlformats.org/markup-compatibility/2006" xmlns:aink="http://schemas.microsoft.com/office/drawing/2016/ink" xmlns:am3d="http://schemas.microsoft.com/office/drawing/2017/model3d" xmlns:o="urn:schemas-microsoft-com:office:office" xmlns:oel="http://schemas.microsoft.com/office/2019/extlst" xmlns:r="http://schemas.openxmlformats.org/officeDocument/2006/relationships" xmlns:m="http://schemas.openxmlformats.org/officeDocument/2006/math" xmlns:v="urn:schemas-microsoft-com:vml" xmlns:wp14="http://schemas.microsoft.com/office/word/2010/wordprocessingDrawing" xmlns:wp="http://schemas.openxmlformats.org/drawingml/2006/wordprocessingDrawing" xmlns:w10="urn:schemas-microsoft-com:office:word" xmlns:w="http://schemas.openxmlformats.org/wordprocessingml/2006/main" xmlns:w14="http://schemas.microsoft.com/office/word/2010/wordml" xmlns:w15="http://schemas.microsoft.com/office/word/2012/wordml" xmlns:w16cex="http://schemas.microsoft.com/office/word/2018/wordml/cex" xmlns:w16cid="http://schemas.microsoft.com/office/word/2016/wordml/cid" xmlns:w16="http://schemas.microsoft.com/office/word/2018/wordml" xmlns:w16sdtdh="http://schemas.microsoft.com/office/word/2020/wordml/sdtdatahash" xmlns:w16se="http://schemas.microsoft.com/office/word/2015/wordml/symex" xmlns:wpg="http://schemas.microsoft.com/office/word/2010/wordprocessingGroup" xmlns:wpi="http://schemas.microsoft.com/office/word/2010/wordprocessingInk" xmlns:wne="http://schemas.microsoft.com/office/word/2006/wordml" xmlns:wps="http://schemas.microsoft.com/office/word/2010/wordprocessingShape" mc:Ignorable="w14 w15 w16se w16cid w16 w16cex w16sdtdh wp14">
-  <w:comment w:id="7" w:author="Malambré, Julia | Wissensfabrik" w:date="2022-12-28T17:03:00Z" w:initials="MJ|W">
-    <w:p>
-      <w:pPr>
-        <w:pStyle w:val="Kommentartext"/>
-      </w:pPr>
-      <w:r>
-        <w:rPr>
-          <w:rStyle w:val="Kommentarzeichen"/>
-        </w:rPr>
-        <w:annotationRef/>
-      </w:r>
-      <w:r>
-        <w:t>Der Text zu E4 muss angepasst werden.</w:t>
-      </w:r>
-    </w:p>
-  </w:comment>
-  <w:comment w:id="8" w:author="Ira Diethelm" w:date="2022-12-29T07:28:00Z" w:initials="ID">
-    <w:p>
-      <w:pPr>
-        <w:pStyle w:val="Kommentartext"/>
-      </w:pPr>
-      <w:r>
-        <w:rPr>
-          <w:rStyle w:val="Kommentarzeichen"/>
-        </w:rPr>
-        <w:annotationRef/>
-      </w:r>
-      <w:r>
-        <w:t>So besser?</w:t>
-      </w:r>
-    </w:p>
-  </w:comment>
-  <w:comment w:id="9" w:author="Malambré, Julia | Wissensfabrik" w:date="2022-12-29T09:30:00Z" w:initials="MJ|W">
-    <w:p>
-      <w:pPr>
-        <w:pStyle w:val="Kommentartext"/>
-      </w:pPr>
-      <w:r>
-        <w:rPr>
-          <w:rStyle w:val="Kommentarzeichen"/>
-        </w:rPr>
-        <w:annotationRef/>
-      </w:r>
-      <w:r>
-        <w:t>Ja.</w:t>
-      </w:r>
-    </w:p>
-  </w:comment>
-  <w:comment w:id="10" w:author="Ira Diethelm" w:date="2022-12-27T08:48:00Z" w:initials="ID">
-    <w:p>
-      <w:pPr>
-        <w:pStyle w:val="Kommentartext"/>
-      </w:pPr>
-      <w:r>
-        <w:rPr>
-          <w:rStyle w:val="Kommentarzeichen"/>
-        </w:rPr>
-        <w:annotationRef/>
-      </w:r>
-      <w:r>
-        <w:t>Die letzten zwei Zeilen wackeln manchmal bei mir…. Wordfehler?</w:t>
-      </w:r>
-    </w:p>
-  </w:comment>
-  <w:comment w:id="11" w:author="Malambré, Julia | Wissensfabrik" w:date="2022-12-29T09:30:00Z" w:initials="MJ|W">
-    <w:p>
-      <w:pPr>
-        <w:pStyle w:val="Kommentartext"/>
-      </w:pPr>
-      <w:r>
-        <w:rPr>
-          <w:rStyle w:val="Kommentarzeichen"/>
-        </w:rPr>
-        <w:annotationRef/>
-      </w:r>
-      <w:r>
-        <w:t>Passt alles.</w:t>
-      </w:r>
-    </w:p>
-  </w:comment>
-  <w:comment w:id="14" w:author="Malambré, Julia | Wissensfabrik" w:date="2022-12-28T17:11:00Z" w:initials="MJ|W">
-    <w:p>
-      <w:pPr>
-        <w:pStyle w:val="Kommentartext"/>
-      </w:pPr>
-      <w:r>
-        <w:rPr>
-          <w:rStyle w:val="Kommentarzeichen"/>
-        </w:rPr>
-        <w:annotationRef/>
-      </w:r>
-      <w:r>
-        <w:t xml:space="preserve">Den Hinweis auf die KI-Module habe ich verallgemeinert, da der Ordner zu den KI-Modulen nicht einzeln zu kaufen ist. </w:t>
-      </w:r>
-    </w:p>
-  </w:comment>
-  <w:comment w:id="15" w:author="Ira Diethelm" w:date="2022-12-29T07:52:00Z" w:initials="ID">
-    <w:p>
-      <w:pPr>
-        <w:pStyle w:val="Kommentartext"/>
-      </w:pPr>
-      <w:r>
-        <w:rPr>
-          <w:rStyle w:val="Kommentarzeichen"/>
-        </w:rPr>
-        <w:annotationRef/>
-      </w:r>
-      <w:r>
-        <w:t>Nein? Wie erhalten die alten Schulen dann den neuen KI Ordner?</w:t>
-      </w:r>
-    </w:p>
-  </w:comment>
-  <w:comment w:id="16" w:author="Malambré, Julia | Wissensfabrik" w:date="2022-12-29T09:31:00Z" w:initials="MJ|W">
-    <w:p>
-      <w:pPr>
-        <w:pStyle w:val="Kommentartext"/>
-      </w:pPr>
-      <w:r>
-        <w:rPr>
-          <w:rStyle w:val="Kommentarzeichen"/>
-        </w:rPr>
-        <w:annotationRef/>
-      </w:r>
-      <w:r>
-        <w:t>KI kann nur als Klassensatz mit Ordner bestellt werden. Der Ordner ist also automatisch mit dabei.</w:t>
-      </w:r>
-    </w:p>
-  </w:comment>
-  <w:comment w:id="53" w:author="Ira Diethelm" w:date="2022-12-27T08:28:00Z" w:initials="ID">
-    <w:p>
-      <w:pPr>
-        <w:pStyle w:val="Kommentartext"/>
-      </w:pPr>
-      <w:r>
-        <w:rPr>
-          <w:rStyle w:val="Kommentarzeichen"/>
-        </w:rPr>
-        <w:annotationRef/>
-      </w:r>
-      <w:r>
-        <w:t>Das bild würde ich behalten. Irgendwas ist ja in der Kiste.</w:t>
-      </w:r>
-    </w:p>
-  </w:comment>
-  <w:comment w:id="54" w:author="Malambré, Julia | Wissensfabrik" w:date="2022-12-28T17:14:00Z" w:initials="MJ|W">
-    <w:p>
-      <w:pPr>
-        <w:pStyle w:val="Kommentartext"/>
-      </w:pPr>
-      <w:r>
-        <w:rPr>
-          <w:rStyle w:val="Kommentarzeichen"/>
-        </w:rPr>
-        <w:annotationRef/>
-      </w:r>
-      <w:r>
-        <w:t>Okay.</w:t>
-      </w:r>
-    </w:p>
-  </w:comment>
-</w:comments>
-</file>
-
-<file path=word/commentsExtended.xml><?xml version="1.0" encoding="utf-8"?>
-<w15:commentsEx xmlns:wpc="http://schemas.microsoft.com/office/word/2010/wordprocessingCanvas" xmlns:cx="http://schemas.microsoft.com/office/drawing/2014/chartex" xmlns:cx1="http://schemas.microsoft.com/office/drawing/2015/9/8/chartex" xmlns:cx2="http://schemas.microsoft.com/office/drawing/2015/10/21/chartex" xmlns:cx3="http://schemas.microsoft.com/office/drawing/2016/5/9/chartex" xmlns:cx4="http://schemas.microsoft.com/office/drawing/2016/5/10/chartex" xmlns:cx5="http://schemas.microsoft.com/office/drawing/2016/5/11/chartex" xmlns:cx6="http://schemas.microsoft.com/office/drawing/2016/5/12/chartex" xmlns:cx7="http://schemas.microsoft.com/office/drawing/2016/5/13/chartex" xmlns:cx8="http://schemas.microsoft.com/office/drawing/2016/5/14/chartex" xmlns:mc="http://schemas.openxmlformats.org/markup-compatibility/2006" xmlns:aink="http://schemas.microsoft.com/office/drawing/2016/ink" xmlns:am3d="http://schemas.microsoft.com/office/drawing/2017/model3d" xmlns:o="urn:schemas-microsoft-com:office:office" xmlns:oel="http://schemas.microsoft.com/office/2019/extlst" xmlns:r="http://schemas.openxmlformats.org/officeDocument/2006/relationships" xmlns:m="http://schemas.openxmlformats.org/officeDocument/2006/math" xmlns:v="urn:schemas-microsoft-com:vml" xmlns:wp14="http://schemas.microsoft.com/office/word/2010/wordprocessingDrawing" xmlns:wp="http://schemas.openxmlformats.org/drawingml/2006/wordprocessingDrawing" xmlns:w10="urn:schemas-microsoft-com:office:word" xmlns:w="http://schemas.openxmlformats.org/wordprocessingml/2006/main" xmlns:w14="http://schemas.microsoft.com/office/word/2010/wordml" xmlns:w15="http://schemas.microsoft.com/office/word/2012/wordml" xmlns:w16cex="http://schemas.microsoft.com/office/word/2018/wordml/cex" xmlns:w16cid="http://schemas.microsoft.com/office/word/2016/wordml/cid" xmlns:w16="http://schemas.microsoft.com/office/word/2018/wordml" xmlns:w16sdtdh="http://schemas.microsoft.com/office/word/2020/wordml/sdtdatahash" xmlns:w16se="http://schemas.microsoft.com/office/word/2015/wordml/symex" xmlns:wpg="http://schemas.microsoft.com/office/word/2010/wordprocessingGroup" xmlns:wpi="http://schemas.microsoft.com/office/word/2010/wordprocessingInk" xmlns:wne="http://schemas.microsoft.com/office/word/2006/wordml" xmlns:wps="http://schemas.microsoft.com/office/word/2010/wordprocessingShape" mc:Ignorable="w14 w15 w16se w16cid w16 w16cex w16sdtdh wp14">
-  <w15:commentEx w15:paraId="31E6A65E" w15:done="0"/>
-  <w15:commentEx w15:paraId="0F645551" w15:paraIdParent="31E6A65E" w15:done="0"/>
-  <w15:commentEx w15:paraId="08D5D3CF" w15:paraIdParent="31E6A65E" w15:done="0"/>
-  <w15:commentEx w15:paraId="782636F5" w15:done="0"/>
-  <w15:commentEx w15:paraId="61C3EC08" w15:paraIdParent="782636F5" w15:done="0"/>
-  <w15:commentEx w15:paraId="028A6B57" w15:done="0"/>
-  <w15:commentEx w15:paraId="693697BD" w15:paraIdParent="028A6B57" w15:done="0"/>
-  <w15:commentEx w15:paraId="2727F416" w15:paraIdParent="028A6B57" w15:done="0"/>
-  <w15:commentEx w15:paraId="64F81986" w15:done="0"/>
-  <w15:commentEx w15:paraId="26A70F5E" w15:paraIdParent="64F81986" w15:done="0"/>
-</w15:commentsEx>
-</file>
-
-<file path=word/commentsExtensible.xml><?xml version="1.0" encoding="utf-8"?>
-<w16cex:commentsExtensible xmlns:wpc="http://schemas.microsoft.com/office/word/2010/wordprocessingCanvas" xmlns:cx="http://schemas.microsoft.com/office/drawing/2014/chartex" xmlns:cx1="http://schemas.microsoft.com/office/drawing/2015/9/8/chartex" xmlns:cx2="http://schemas.microsoft.com/office/drawing/2015/10/21/chartex" xmlns:cx3="http://schemas.microsoft.com/office/drawing/2016/5/9/chartex" xmlns:cx4="http://schemas.microsoft.com/office/drawing/2016/5/10/chartex" xmlns:cx5="http://schemas.microsoft.com/office/drawing/2016/5/11/chartex" xmlns:cx6="http://schemas.microsoft.com/office/drawing/2016/5/12/chartex" xmlns:cx7="http://schemas.microsoft.com/office/drawing/2016/5/13/chartex" xmlns:cx8="http://schemas.microsoft.com/office/drawing/2016/5/14/chartex" xmlns:mc="http://schemas.openxmlformats.org/markup-compatibility/2006" xmlns:aink="http://schemas.microsoft.com/office/drawing/2016/ink" xmlns:am3d="http://schemas.microsoft.com/office/drawing/2017/model3d" xmlns:o="urn:schemas-microsoft-com:office:office" xmlns:oel="http://schemas.microsoft.com/office/2019/extlst" xmlns:r="http://schemas.openxmlformats.org/officeDocument/2006/relationships" xmlns:m="http://schemas.openxmlformats.org/officeDocument/2006/math" xmlns:v="urn:schemas-microsoft-com:vml" xmlns:wp14="http://schemas.microsoft.com/office/word/2010/wordprocessingDrawing" xmlns:wp="http://schemas.openxmlformats.org/drawingml/2006/wordprocessingDrawing" xmlns:w10="urn:schemas-microsoft-com:office:word" xmlns:w="http://schemas.openxmlformats.org/wordprocessingml/2006/main" xmlns:w14="http://schemas.microsoft.com/office/word/2010/wordml" xmlns:w15="http://schemas.microsoft.com/office/word/2012/wordml" xmlns:w16cex="http://schemas.microsoft.com/office/word/2018/wordml/cex" xmlns:w16cid="http://schemas.microsoft.com/office/word/2016/wordml/cid" xmlns:w16="http://schemas.microsoft.com/office/word/2018/wordml" xmlns:w16sdtdh="http://schemas.microsoft.com/office/word/2020/wordml/sdtdatahash" xmlns:w16se="http://schemas.microsoft.com/office/word/2015/wordml/symex" xmlns:wpg="http://schemas.microsoft.com/office/word/2010/wordprocessingGroup" xmlns:wpi="http://schemas.microsoft.com/office/word/2010/wordprocessingInk" xmlns:wne="http://schemas.microsoft.com/office/word/2006/wordml" xmlns:wps="http://schemas.microsoft.com/office/word/2010/wordprocessingShape" mc:Ignorable="w14 w15 w16se w16cid w16 w16cex w16sdtdh wp14">
-  <w16cex:commentExtensible w16cex:durableId="2756F578" w16cex:dateUtc="2022-12-28T16:03:00Z"/>
-  <w16cex:commentExtensible w16cex:durableId="2757C01A" w16cex:dateUtc="2022-12-29T06:28:00Z"/>
-  <w16cex:commentExtensible w16cex:durableId="2757DCAC" w16cex:dateUtc="2022-12-29T08:30:00Z"/>
-  <w16cex:commentExtensible w16cex:durableId="27552FD5" w16cex:dateUtc="2022-12-27T07:48:00Z"/>
-  <w16cex:commentExtensible w16cex:durableId="2757DCBC" w16cex:dateUtc="2022-12-29T08:30:00Z"/>
-  <w16cex:commentExtensible w16cex:durableId="2756F72D" w16cex:dateUtc="2022-12-28T16:11:00Z"/>
-  <w16cex:commentExtensible w16cex:durableId="2757C5C7" w16cex:dateUtc="2022-12-29T06:52:00Z"/>
-  <w16cex:commentExtensible w16cex:durableId="2757DCFD" w16cex:dateUtc="2022-12-29T08:31:00Z"/>
-  <w16cex:commentExtensible w16cex:durableId="27552B23" w16cex:dateUtc="2022-12-27T07:28:00Z"/>
-  <w16cex:commentExtensible w16cex:durableId="2756F7EF" w16cex:dateUtc="2022-12-28T16:14:00Z"/>
-</w16cex:commentsExtensible>
-</file>
-
-<file path=word/commentsIds.xml><?xml version="1.0" encoding="utf-8"?>
-<w16cid:commentsIds xmlns:wpc="http://schemas.microsoft.com/office/word/2010/wordprocessingCanvas" xmlns:cx="http://schemas.microsoft.com/office/drawing/2014/chartex" xmlns:cx1="http://schemas.microsoft.com/office/drawing/2015/9/8/chartex" xmlns:cx2="http://schemas.microsoft.com/office/drawing/2015/10/21/chartex" xmlns:cx3="http://schemas.microsoft.com/office/drawing/2016/5/9/chartex" xmlns:cx4="http://schemas.microsoft.com/office/drawing/2016/5/10/chartex" xmlns:cx5="http://schemas.microsoft.com/office/drawing/2016/5/11/chartex" xmlns:cx6="http://schemas.microsoft.com/office/drawing/2016/5/12/chartex" xmlns:cx7="http://schemas.microsoft.com/office/drawing/2016/5/13/chartex" xmlns:cx8="http://schemas.microsoft.com/office/drawing/2016/5/14/chartex" xmlns:mc="http://schemas.openxmlformats.org/markup-compatibility/2006" xmlns:aink="http://schemas.microsoft.com/office/drawing/2016/ink" xmlns:am3d="http://schemas.microsoft.com/office/drawing/2017/model3d" xmlns:o="urn:schemas-microsoft-com:office:office" xmlns:oel="http://schemas.microsoft.com/office/2019/extlst" xmlns:r="http://schemas.openxmlformats.org/officeDocument/2006/relationships" xmlns:m="http://schemas.openxmlformats.org/officeDocument/2006/math" xmlns:v="urn:schemas-microsoft-com:vml" xmlns:wp14="http://schemas.microsoft.com/office/word/2010/wordprocessingDrawing" xmlns:wp="http://schemas.openxmlformats.org/drawingml/2006/wordprocessingDrawing" xmlns:w10="urn:schemas-microsoft-com:office:word" xmlns:w="http://schemas.openxmlformats.org/wordprocessingml/2006/main" xmlns:w14="http://schemas.microsoft.com/office/word/2010/wordml" xmlns:w15="http://schemas.microsoft.com/office/word/2012/wordml" xmlns:w16cex="http://schemas.microsoft.com/office/word/2018/wordml/cex" xmlns:w16cid="http://schemas.microsoft.com/office/word/2016/wordml/cid" xmlns:w16="http://schemas.microsoft.com/office/word/2018/wordml" xmlns:w16sdtdh="http://schemas.microsoft.com/office/word/2020/wordml/sdtdatahash" xmlns:w16se="http://schemas.microsoft.com/office/word/2015/wordml/symex" xmlns:wpg="http://schemas.microsoft.com/office/word/2010/wordprocessingGroup" xmlns:wpi="http://schemas.microsoft.com/office/word/2010/wordprocessingInk" xmlns:wne="http://schemas.microsoft.com/office/word/2006/wordml" xmlns:wps="http://schemas.microsoft.com/office/word/2010/wordprocessingShape" mc:Ignorable="w14 w15 w16se w16cid w16 w16cex w16sdtdh wp14">
-  <w16cid:commentId w16cid:paraId="31E6A65E" w16cid:durableId="2756F578"/>
-  <w16cid:commentId w16cid:paraId="0F645551" w16cid:durableId="2757C01A"/>
-  <w16cid:commentId w16cid:paraId="08D5D3CF" w16cid:durableId="2757DCAC"/>
-  <w16cid:commentId w16cid:paraId="782636F5" w16cid:durableId="27552FD5"/>
-  <w16cid:commentId w16cid:paraId="61C3EC08" w16cid:durableId="2757DCBC"/>
-  <w16cid:commentId w16cid:paraId="028A6B57" w16cid:durableId="2756F72D"/>
-  <w16cid:commentId w16cid:paraId="693697BD" w16cid:durableId="2757C5C7"/>
-  <w16cid:commentId w16cid:paraId="2727F416" w16cid:durableId="2757DCFD"/>
-  <w16cid:commentId w16cid:paraId="64F81986" w16cid:durableId="27552B23"/>
-  <w16cid:commentId w16cid:paraId="26A70F5E" w16cid:durableId="2756F7EF"/>
-</w16cid:commentsIds>
 </file>
 
 <file path=word/endnotes.xml><?xml version="1.0" encoding="utf-8"?>
@@ -12494,7 +12247,7 @@
       <mc:AlternateContent>
         <mc:Choice Requires="wpg">
           <w:drawing>
-            <wp:anchor distT="0" distB="0" distL="114300" distR="114300" simplePos="0" relativeHeight="251657728" behindDoc="0" locked="0" layoutInCell="1" allowOverlap="1" wp14:anchorId="2CA3F24C" wp14:editId="5459E03C">
+            <wp:anchor distT="0" distB="0" distL="114300" distR="114300" simplePos="0" relativeHeight="251665408" behindDoc="0" locked="0" layoutInCell="1" allowOverlap="1" wp14:anchorId="2CA3F24C" wp14:editId="5459E03C">
               <wp:simplePos x="0" y="0"/>
               <wp:positionH relativeFrom="column">
                 <wp:posOffset>6014084</wp:posOffset>
@@ -12626,7 +12379,7 @@
         </mc:Choice>
         <mc:Fallback>
           <w:pict>
-            <v:group w14:anchorId="2CA3F24C" id="Gruppieren 20" o:spid="_x0000_s1045" style="position:absolute;margin-left:473.55pt;margin-top:-335.6pt;width:25.9pt;height:322.5pt;z-index:251657728" coordsize="3289,40960" o:gfxdata="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">
+            <v:group w14:anchorId="2CA3F24C" id="Gruppieren 20" o:spid="_x0000_s1045" style="position:absolute;margin-left:473.55pt;margin-top:-335.6pt;width:25.9pt;height:322.5pt;z-index:251665408" coordsize="3289,40960" o:gfxdata="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">
               <v:rect id="Rechteck 53" o:spid="_x0000_s1046" style="position:absolute;left:-15798;top:15798;width:34886;height:3289;rotation:-5898241fd;visibility:visible;mso-wrap-style:square;v-text-anchor:top" o:gfxdata="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" stroked="f">
                 <v:textbox>
                   <w:txbxContent>
@@ -12708,7 +12461,7 @@
       <mc:AlternateContent>
         <mc:Choice Requires="wps">
           <w:drawing>
-            <wp:anchor distT="0" distB="0" distL="114300" distR="114300" simplePos="0" relativeHeight="251654656" behindDoc="0" locked="0" layoutInCell="1" allowOverlap="1" wp14:anchorId="303D99E0" wp14:editId="7605B197">
+            <wp:anchor distT="0" distB="0" distL="114300" distR="114300" simplePos="0" relativeHeight="251655168" behindDoc="0" locked="0" layoutInCell="1" allowOverlap="1" wp14:anchorId="303D99E0" wp14:editId="7605B197">
               <wp:simplePos x="0" y="0"/>
               <wp:positionH relativeFrom="column">
                 <wp:posOffset>6984</wp:posOffset>
@@ -12765,7 +12518,7 @@
         </mc:Choice>
         <mc:Fallback>
           <w:pict>
-            <v:line w14:anchorId="5DB1FC07" id="Gerade Verbindung 7" o:spid="_x0000_s1026" style="position:absolute;z-index:251654656;visibility:visible;mso-wrap-style:square;mso-width-percent:0;mso-wrap-distance-left:9pt;mso-wrap-distance-top:0;mso-wrap-distance-right:9pt;mso-wrap-distance-bottom:0;mso-position-horizontal:absolute;mso-position-horizontal-relative:text;mso-position-vertical:absolute;mso-position-vertical-relative:text;mso-width-percent:0;mso-width-relative:margin" from=".55pt,-1.9pt" to="441.8pt,-1.9pt" o:gfxdata="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" strokecolor="#ffc000 [3207]" strokeweight="3pt">
+            <v:line w14:anchorId="51381FC7" id="Gerade Verbindung 7" o:spid="_x0000_s1026" style="position:absolute;z-index:251655168;visibility:visible;mso-wrap-style:square;mso-width-percent:0;mso-wrap-distance-left:9pt;mso-wrap-distance-top:0;mso-wrap-distance-right:9pt;mso-wrap-distance-bottom:0;mso-position-horizontal:absolute;mso-position-horizontal-relative:text;mso-position-vertical:absolute;mso-position-vertical-relative:text;mso-width-percent:0;mso-width-relative:margin" from=".55pt,-1.9pt" to="441.8pt,-1.9pt" o:gfxdata="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" strokecolor="#ffc000 [3207]" strokeweight="3pt">
               <v:stroke joinstyle="miter"/>
             </v:line>
           </w:pict>
@@ -12813,13 +12566,13 @@
         <w:sz w:val="18"/>
       </w:rPr>
       <w:tab/>
-      <w:t>zuletzt aktualisiert am 2</w:t>
+      <w:t xml:space="preserve">zuletzt aktualisiert am </w:t>
     </w:r>
     <w:r>
       <w:rPr>
         <w:sz w:val="18"/>
       </w:rPr>
-      <w:t>9</w:t>
+      <w:t>30</w:t>
     </w:r>
     <w:r>
       <w:rPr>
@@ -13226,7 +12979,7 @@
         </mc:Choice>
         <mc:Fallback>
           <w:pict>
-            <v:line w14:anchorId="1EE21B88" id="Gerader Verbinder 80" o:spid="_x0000_s1026" style="position:absolute;z-index:251660800;visibility:visible;mso-wrap-style:square;mso-width-percent:0;mso-wrap-distance-left:9pt;mso-wrap-distance-top:0;mso-wrap-distance-right:9pt;mso-wrap-distance-bottom:0;mso-position-horizontal:absolute;mso-position-horizontal-relative:page;mso-position-vertical:absolute;mso-position-vertical-relative:text;mso-width-percent:0;mso-width-relative:margin" from="76pt,.55pt" to="522.25pt,.55pt" o:gfxdata="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" strokecolor="#ffc000" strokeweight="3.5pt">
+            <v:line w14:anchorId="086E23EB" id="Gerader Verbinder 80" o:spid="_x0000_s1026" style="position:absolute;z-index:251660800;visibility:visible;mso-wrap-style:square;mso-width-percent:0;mso-wrap-distance-left:9pt;mso-wrap-distance-top:0;mso-wrap-distance-right:9pt;mso-wrap-distance-bottom:0;mso-position-horizontal:absolute;mso-position-horizontal-relative:page;mso-position-vertical:absolute;mso-position-vertical-relative:text;mso-width-percent:0;mso-width-relative:margin" from="76pt,.55pt" to="522.25pt,.55pt" o:gfxdata="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" strokecolor="#ffc000" strokeweight="3.5pt">
               <v:stroke joinstyle="miter"/>
               <w10:wrap anchorx="page"/>
             </v:line>
@@ -13489,7 +13242,7 @@
         </mc:Choice>
         <mc:Fallback>
           <w:pict>
-            <v:line w14:anchorId="316FAE4E" id="Gerader Verbinder 15" o:spid="_x0000_s1026" style="position:absolute;z-index:251655680;visibility:visible;mso-wrap-style:square;mso-width-percent:0;mso-wrap-distance-left:9pt;mso-wrap-distance-top:0;mso-wrap-distance-right:9pt;mso-wrap-distance-bottom:0;mso-position-horizontal:absolute;mso-position-horizontal-relative:page;mso-position-vertical:absolute;mso-position-vertical-relative:text;mso-width-percent:0;mso-width-relative:margin" from="76.2pt,39.7pt" to="517.95pt,39.7pt" o:gfxdata="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" strokecolor="#ffc000" strokeweight="4pt">
+            <v:line w14:anchorId="5BC5AB43" id="Gerader Verbinder 15" o:spid="_x0000_s1026" style="position:absolute;z-index:251655680;visibility:visible;mso-wrap-style:square;mso-width-percent:0;mso-wrap-distance-left:9pt;mso-wrap-distance-top:0;mso-wrap-distance-right:9pt;mso-wrap-distance-bottom:0;mso-position-horizontal:absolute;mso-position-horizontal-relative:page;mso-position-vertical:absolute;mso-position-vertical-relative:text;mso-width-percent:0;mso-width-relative:margin" from="76.2pt,39.7pt" to="517.95pt,39.7pt" o:gfxdata="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" strokecolor="#ffc000" strokeweight="4pt">
               <v:stroke joinstyle="miter"/>
               <w10:wrap anchorx="page"/>
             </v:line>
@@ -17854,17 +17607,6 @@
     <w:abstractNumId w:val="2"/>
   </w:num>
 </w:numbering>
-</file>
-
-<file path=word/people.xml><?xml version="1.0" encoding="utf-8"?>
-<w15:people xmlns:wpc="http://schemas.microsoft.com/office/word/2010/wordprocessingCanvas" xmlns:cx="http://schemas.microsoft.com/office/drawing/2014/chartex" xmlns:cx1="http://schemas.microsoft.com/office/drawing/2015/9/8/chartex" xmlns:cx2="http://schemas.microsoft.com/office/drawing/2015/10/21/chartex" xmlns:cx3="http://schemas.microsoft.com/office/drawing/2016/5/9/chartex" xmlns:cx4="http://schemas.microsoft.com/office/drawing/2016/5/10/chartex" xmlns:cx5="http://schemas.microsoft.com/office/drawing/2016/5/11/chartex" xmlns:cx6="http://schemas.microsoft.com/office/drawing/2016/5/12/chartex" xmlns:cx7="http://schemas.microsoft.com/office/drawing/2016/5/13/chartex" xmlns:cx8="http://schemas.microsoft.com/office/drawing/2016/5/14/chartex" xmlns:mc="http://schemas.openxmlformats.org/markup-compatibility/2006" xmlns:aink="http://schemas.microsoft.com/office/drawing/2016/ink" xmlns:am3d="http://schemas.microsoft.com/office/drawing/2017/model3d" xmlns:o="urn:schemas-microsoft-com:office:office" xmlns:oel="http://schemas.microsoft.com/office/2019/extlst" xmlns:r="http://schemas.openxmlformats.org/officeDocument/2006/relationships" xmlns:m="http://schemas.openxmlformats.org/officeDocument/2006/math" xmlns:v="urn:schemas-microsoft-com:vml" xmlns:wp14="http://schemas.microsoft.com/office/word/2010/wordprocessingDrawing" xmlns:wp="http://schemas.openxmlformats.org/drawingml/2006/wordprocessingDrawing" xmlns:w10="urn:schemas-microsoft-com:office:word" xmlns:w="http://schemas.openxmlformats.org/wordprocessingml/2006/main" xmlns:w14="http://schemas.microsoft.com/office/word/2010/wordml" xmlns:w15="http://schemas.microsoft.com/office/word/2012/wordml" xmlns:w16cex="http://schemas.microsoft.com/office/word/2018/wordml/cex" xmlns:w16cid="http://schemas.microsoft.com/office/word/2016/wordml/cid" xmlns:w16="http://schemas.microsoft.com/office/word/2018/wordml" xmlns:w16sdtdh="http://schemas.microsoft.com/office/word/2020/wordml/sdtdatahash" xmlns:w16se="http://schemas.microsoft.com/office/word/2015/wordml/symex" xmlns:wpg="http://schemas.microsoft.com/office/word/2010/wordprocessingGroup" xmlns:wpi="http://schemas.microsoft.com/office/word/2010/wordprocessingInk" xmlns:wne="http://schemas.microsoft.com/office/word/2006/wordml" xmlns:wps="http://schemas.microsoft.com/office/word/2010/wordprocessingShape" mc:Ignorable="w14 w15 w16se w16cid w16 w16cex w16sdtdh wp14">
-  <w15:person w15:author="Ira Diethelm">
-    <w15:presenceInfo w15:providerId="Windows Live" w15:userId="aa756e1db070d33c"/>
-  </w15:person>
-  <w15:person w15:author="Malambré, Julia | Wissensfabrik">
-    <w15:presenceInfo w15:providerId="AD" w15:userId="S::Julia.Malambre@wissensfabrik.de::d294621f-9b82-49bc-8b6c-776d6cf9ddf6"/>
-  </w15:person>
-</w15:people>
 </file>
 
 <file path=word/styles.xml><?xml version="1.0" encoding="utf-8"?>

</xml_diff>

<commit_message>
Rolle der Unternehmensvertreter*innen geändert.
</commit_message>
<xml_diff>
--- a/1_Einleitung/2_Einleitung.docx
+++ b/1_Einleitung/2_Einleitung.docx
@@ -904,7 +904,14 @@
                 <w:rStyle w:val="Hyperlink"/>
                 <w:noProof/>
               </w:rPr>
-              <w:t>Die Rolle der Unternehmensvertreter*innen</w:t>
+              <w:t>R</w:t>
+            </w:r>
+            <w:r>
+              <w:rPr>
+                <w:rStyle w:val="Hyperlink"/>
+                <w:noProof/>
+              </w:rPr>
+              <w:t>olle der Unternehmensvertreter*innen</w:t>
             </w:r>
             <w:r>
               <w:rPr>
@@ -4521,21 +4528,13 @@
               <w:t>h</w:t>
             </w:r>
             <w:r>
-              <w:t xml:space="preserve">ilfe von verschiedensten Materialien wie Styroporkugeln und Pappmaché, sowie einem </w:t>
-            </w:r>
-            <w:proofErr w:type="spellStart"/>
-            <w:r>
-              <w:t>Blu</w:t>
+              <w:t>ilfe von verschiedensten Materialien wie Styroporkugeln und Pappmaché, sowie einem Blu</w:t>
             </w:r>
             <w:r>
               <w:t>e</w:t>
             </w:r>
             <w:r>
-              <w:t>CoLight</w:t>
-            </w:r>
-            <w:proofErr w:type="spellEnd"/>
-            <w:r>
-              <w:t xml:space="preserve">-Controller oder einem Arduino-Board kann der Roboter programmiert und mithilfe </w:t>
+              <w:t xml:space="preserve">CoLight-Controller oder einem Arduino-Board kann der Roboter programmiert und mithilfe </w:t>
             </w:r>
             <w:r>
               <w:t>einer programmierten</w:t>
@@ -6748,7 +6747,7 @@
       </w:pPr>
       <w:bookmarkStart w:id="8" w:name="_Toc123301511"/>
       <w:r>
-        <w:t>Die Rolle der Unternehmensvertreter</w:t>
+        <w:t>Rolle der Unternehmensvertreter</w:t>
       </w:r>
       <w:r>
         <w:t>*</w:t>
@@ -11162,19 +11161,11 @@
                 <w:szCs w:val="20"/>
               </w:rPr>
             </w:pPr>
-            <w:proofErr w:type="spellStart"/>
-            <w:r>
-              <w:rPr>
-                <w:szCs w:val="20"/>
-              </w:rPr>
-              <w:t>BlueCoLight</w:t>
-            </w:r>
-            <w:proofErr w:type="spellEnd"/>
-            <w:r>
-              <w:rPr>
-                <w:szCs w:val="20"/>
-              </w:rPr>
-              <w:t xml:space="preserve"> mit LED-Lichterkette</w:t>
+            <w:r>
+              <w:rPr>
+                <w:szCs w:val="20"/>
+              </w:rPr>
+              <w:t>BlueCoLight mit LED-Lichterkette</w:t>
             </w:r>
           </w:p>
           <w:p>
@@ -12518,7 +12509,7 @@
         </mc:Choice>
         <mc:Fallback>
           <w:pict>
-            <v:line w14:anchorId="51381FC7" id="Gerade Verbindung 7" o:spid="_x0000_s1026" style="position:absolute;z-index:251655168;visibility:visible;mso-wrap-style:square;mso-width-percent:0;mso-wrap-distance-left:9pt;mso-wrap-distance-top:0;mso-wrap-distance-right:9pt;mso-wrap-distance-bottom:0;mso-position-horizontal:absolute;mso-position-horizontal-relative:text;mso-position-vertical:absolute;mso-position-vertical-relative:text;mso-width-percent:0;mso-width-relative:margin" from=".55pt,-1.9pt" to="441.8pt,-1.9pt" o:gfxdata="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" strokecolor="#ffc000 [3207]" strokeweight="3pt">
+            <v:line w14:anchorId="387F256A" id="Gerade Verbindung 7" o:spid="_x0000_s1026" style="position:absolute;z-index:251655168;visibility:visible;mso-wrap-style:square;mso-width-percent:0;mso-wrap-distance-left:9pt;mso-wrap-distance-top:0;mso-wrap-distance-right:9pt;mso-wrap-distance-bottom:0;mso-position-horizontal:absolute;mso-position-horizontal-relative:text;mso-position-vertical:absolute;mso-position-vertical-relative:text;mso-width-percent:0;mso-width-relative:margin" from=".55pt,-1.9pt" to="441.8pt,-1.9pt" o:gfxdata="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" strokecolor="#ffc000 [3207]" strokeweight="3pt">
               <v:stroke joinstyle="miter"/>
             </v:line>
           </w:pict>
@@ -12979,7 +12970,7 @@
         </mc:Choice>
         <mc:Fallback>
           <w:pict>
-            <v:line w14:anchorId="086E23EB" id="Gerader Verbinder 80" o:spid="_x0000_s1026" style="position:absolute;z-index:251660800;visibility:visible;mso-wrap-style:square;mso-width-percent:0;mso-wrap-distance-left:9pt;mso-wrap-distance-top:0;mso-wrap-distance-right:9pt;mso-wrap-distance-bottom:0;mso-position-horizontal:absolute;mso-position-horizontal-relative:page;mso-position-vertical:absolute;mso-position-vertical-relative:text;mso-width-percent:0;mso-width-relative:margin" from="76pt,.55pt" to="522.25pt,.55pt" o:gfxdata="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" strokecolor="#ffc000" strokeweight="3.5pt">
+            <v:line w14:anchorId="0F8C0BA3" id="Gerader Verbinder 80" o:spid="_x0000_s1026" style="position:absolute;z-index:251660800;visibility:visible;mso-wrap-style:square;mso-width-percent:0;mso-wrap-distance-left:9pt;mso-wrap-distance-top:0;mso-wrap-distance-right:9pt;mso-wrap-distance-bottom:0;mso-position-horizontal:absolute;mso-position-horizontal-relative:page;mso-position-vertical:absolute;mso-position-vertical-relative:text;mso-width-percent:0;mso-width-relative:margin" from="76pt,.55pt" to="522.25pt,.55pt" o:gfxdata="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" strokecolor="#ffc000" strokeweight="3.5pt">
               <v:stroke joinstyle="miter"/>
               <w10:wrap anchorx="page"/>
             </v:line>
@@ -13242,7 +13233,7 @@
         </mc:Choice>
         <mc:Fallback>
           <w:pict>
-            <v:line w14:anchorId="5BC5AB43" id="Gerader Verbinder 15" o:spid="_x0000_s1026" style="position:absolute;z-index:251655680;visibility:visible;mso-wrap-style:square;mso-width-percent:0;mso-wrap-distance-left:9pt;mso-wrap-distance-top:0;mso-wrap-distance-right:9pt;mso-wrap-distance-bottom:0;mso-position-horizontal:absolute;mso-position-horizontal-relative:page;mso-position-vertical:absolute;mso-position-vertical-relative:text;mso-width-percent:0;mso-width-relative:margin" from="76.2pt,39.7pt" to="517.95pt,39.7pt" o:gfxdata="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" strokecolor="#ffc000" strokeweight="4pt">
+            <v:line w14:anchorId="038C2F5C" id="Gerader Verbinder 15" o:spid="_x0000_s1026" style="position:absolute;z-index:251655680;visibility:visible;mso-wrap-style:square;mso-width-percent:0;mso-wrap-distance-left:9pt;mso-wrap-distance-top:0;mso-wrap-distance-right:9pt;mso-wrap-distance-bottom:0;mso-position-horizontal:absolute;mso-position-horizontal-relative:page;mso-position-vertical:absolute;mso-position-vertical-relative:text;mso-width-percent:0;mso-width-relative:margin" from="76.2pt,39.7pt" to="517.95pt,39.7pt" o:gfxdata="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" strokecolor="#ffc000" strokeweight="4pt">
               <v:stroke joinstyle="miter"/>
               <w10:wrap anchorx="page"/>
             </v:line>

</xml_diff>

<commit_message>
Änderungen angenommen, pdf erzeugt
</commit_message>
<xml_diff>
--- a/1_Einleitung/2_Einleitung.docx
+++ b/1_Einleitung/2_Einleitung.docx
@@ -1061,80 +1061,104 @@
               <w:lang w:val="en-GB" w:eastAsia="en-GB"/>
             </w:rPr>
           </w:pPr>
-          <w:hyperlink w:anchor="_Toc123301513" w:history="1">
-            <w:r>
-              <w:rPr>
-                <w:rStyle w:val="Hyperlink"/>
-                <w:noProof/>
-              </w:rPr>
-              <w:t>3.5</w:t>
-            </w:r>
-            <w:r>
-              <w:rPr>
-                <w:rFonts w:asciiTheme="minorHAnsi" w:eastAsiaTheme="minorEastAsia" w:hAnsiTheme="minorHAnsi" w:cstheme="minorBidi"/>
-                <w:bCs w:val="0"/>
-                <w:noProof/>
-                <w:sz w:val="22"/>
-                <w:lang w:val="en-GB" w:eastAsia="en-GB"/>
-              </w:rPr>
-              <w:tab/>
-            </w:r>
-            <w:r>
-              <w:rPr>
-                <w:rStyle w:val="Hyperlink"/>
-                <w:noProof/>
-              </w:rPr>
-              <w:t>Unterrichtliche Umsetzung</w:t>
-            </w:r>
+          <w:r>
+            <w:fldChar w:fldCharType="begin"/>
+          </w:r>
+          <w:r>
+            <w:instrText>HYPERLINK \l "_Toc123301513"</w:instrText>
+          </w:r>
+          <w:r>
+            <w:fldChar w:fldCharType="separate"/>
+          </w:r>
+          <w:r>
+            <w:rPr>
+              <w:rStyle w:val="Hyperlink"/>
+              <w:noProof/>
+            </w:rPr>
+            <w:t>3.5</w:t>
+          </w:r>
+          <w:r>
+            <w:rPr>
+              <w:rFonts w:asciiTheme="minorHAnsi" w:eastAsiaTheme="minorEastAsia" w:hAnsiTheme="minorHAnsi" w:cstheme="minorBidi"/>
+              <w:bCs w:val="0"/>
+              <w:noProof/>
+              <w:sz w:val="22"/>
+              <w:lang w:val="en-GB" w:eastAsia="en-GB"/>
+            </w:rPr>
+            <w:tab/>
+          </w:r>
+          <w:r>
+            <w:rPr>
+              <w:rStyle w:val="Hyperlink"/>
+              <w:noProof/>
+            </w:rPr>
+            <w:t>Unterrichtliche Umsetzung</w:t>
+          </w:r>
+          <w:r>
+            <w:rPr>
+              <w:noProof/>
+              <w:webHidden/>
+            </w:rPr>
+            <w:tab/>
+          </w:r>
+          <w:r>
+            <w:rPr>
+              <w:noProof/>
+              <w:webHidden/>
+            </w:rPr>
+            <w:fldChar w:fldCharType="begin"/>
+          </w:r>
+          <w:r>
+            <w:rPr>
+              <w:noProof/>
+              <w:webHidden/>
+            </w:rPr>
+            <w:instrText xml:space="preserve"> PAGEREF _Toc123301513 \h </w:instrText>
+          </w:r>
+          <w:r>
+            <w:rPr>
+              <w:noProof/>
+              <w:webHidden/>
+            </w:rPr>
+          </w:r>
+          <w:r>
+            <w:rPr>
+              <w:noProof/>
+              <w:webHidden/>
+            </w:rPr>
+            <w:fldChar w:fldCharType="separate"/>
+          </w:r>
+          <w:ins w:id="0" w:author="Ira Diethelm" w:date="2023-01-03T10:42:00Z">
             <w:r>
               <w:rPr>
                 <w:noProof/>
                 <w:webHidden/>
               </w:rPr>
-              <w:tab/>
-            </w:r>
+              <w:t>10</w:t>
+            </w:r>
+          </w:ins>
+          <w:del w:id="1" w:author="Ira Diethelm" w:date="2023-01-03T10:42:00Z">
             <w:r>
               <w:rPr>
                 <w:noProof/>
                 <w:webHidden/>
               </w:rPr>
-              <w:fldChar w:fldCharType="begin"/>
-            </w:r>
-            <w:r>
-              <w:rPr>
-                <w:noProof/>
-                <w:webHidden/>
-              </w:rPr>
-              <w:instrText xml:space="preserve"> PAGEREF _Toc123301513 \h </w:instrText>
-            </w:r>
-            <w:r>
-              <w:rPr>
-                <w:noProof/>
-                <w:webHidden/>
-              </w:rPr>
-            </w:r>
-            <w:r>
-              <w:rPr>
-                <w:noProof/>
-                <w:webHidden/>
-              </w:rPr>
-              <w:fldChar w:fldCharType="separate"/>
-            </w:r>
-            <w:r>
-              <w:rPr>
-                <w:noProof/>
-                <w:webHidden/>
-              </w:rPr>
-              <w:t>9</w:t>
-            </w:r>
-            <w:r>
-              <w:rPr>
-                <w:noProof/>
-                <w:webHidden/>
-              </w:rPr>
-              <w:fldChar w:fldCharType="end"/>
-            </w:r>
-          </w:hyperlink>
+              <w:delText>9</w:delText>
+            </w:r>
+          </w:del>
+          <w:r>
+            <w:rPr>
+              <w:noProof/>
+              <w:webHidden/>
+            </w:rPr>
+            <w:fldChar w:fldCharType="end"/>
+          </w:r>
+          <w:r>
+            <w:rPr>
+              <w:noProof/>
+            </w:rPr>
+            <w:fldChar w:fldCharType="end"/>
+          </w:r>
         </w:p>
         <w:p>
           <w:pPr>
@@ -1606,14 +1630,14 @@
       <w:pPr>
         <w:pStyle w:val="berschrift1"/>
       </w:pPr>
-      <w:bookmarkStart w:id="0" w:name="_Toc433292495"/>
-      <w:bookmarkStart w:id="1" w:name="_Toc123301506"/>
+      <w:bookmarkStart w:id="2" w:name="_Toc433292495"/>
+      <w:bookmarkStart w:id="3" w:name="_Toc123301506"/>
       <w:r>
         <w:lastRenderedPageBreak/>
         <w:t>Einführung</w:t>
       </w:r>
-      <w:bookmarkEnd w:id="0"/>
-      <w:bookmarkEnd w:id="1"/>
+      <w:bookmarkEnd w:id="2"/>
+      <w:bookmarkEnd w:id="3"/>
     </w:p>
     <w:p>
       <w:pPr>
@@ -1887,7 +1911,27 @@
                                     <w:color w:val="000000"/>
                                     <w:szCs w:val="21"/>
                                   </w:rPr>
-                                  <w:t>IT selber machen und teilen</w:t>
+                                  <w:t xml:space="preserve">IT </w:t>
+                                </w:r>
+                                <w:proofErr w:type="gramStart"/>
+                                <w:r>
+                                  <w:rPr>
+                                    <w:rFonts w:ascii="Arial" w:hAnsi="Arial"/>
+                                    <w:b/>
+                                    <w:color w:val="000000"/>
+                                    <w:szCs w:val="21"/>
+                                  </w:rPr>
+                                  <w:t>selber</w:t>
+                                </w:r>
+                                <w:proofErr w:type="gramEnd"/>
+                                <w:r>
+                                  <w:rPr>
+                                    <w:rFonts w:ascii="Arial" w:hAnsi="Arial"/>
+                                    <w:b/>
+                                    <w:color w:val="000000"/>
+                                    <w:szCs w:val="21"/>
+                                  </w:rPr>
+                                  <w:t xml:space="preserve"> machen und teilen</w:t>
                                 </w:r>
                               </w:p>
                             </w:txbxContent>
@@ -2226,7 +2270,27 @@
                               <w:color w:val="000000"/>
                               <w:szCs w:val="21"/>
                             </w:rPr>
-                            <w:t>IT selber machen und teilen</w:t>
+                            <w:t xml:space="preserve">IT </w:t>
+                          </w:r>
+                          <w:proofErr w:type="gramStart"/>
+                          <w:r>
+                            <w:rPr>
+                              <w:rFonts w:ascii="Arial" w:hAnsi="Arial"/>
+                              <w:b/>
+                              <w:color w:val="000000"/>
+                              <w:szCs w:val="21"/>
+                            </w:rPr>
+                            <w:t>selber</w:t>
+                          </w:r>
+                          <w:proofErr w:type="gramEnd"/>
+                          <w:r>
+                            <w:rPr>
+                              <w:rFonts w:ascii="Arial" w:hAnsi="Arial"/>
+                              <w:b/>
+                              <w:color w:val="000000"/>
+                              <w:szCs w:val="21"/>
+                            </w:rPr>
+                            <w:t xml:space="preserve"> machen und teilen</w:t>
                           </w:r>
                         </w:p>
                       </w:txbxContent>
@@ -2451,7 +2515,15 @@
         <w:t xml:space="preserve"> </w:t>
       </w:r>
       <w:r>
-        <w:t>B. CS unplugged, Programmieren, Physical Computing oder Computational Thinking) konzentrieren oder nur Materialien bereitstellen, nimmt dieses Projekt die IT ganzheitlich in den Blick und bringt gemeinsam mit den Unternehmensvertreter</w:t>
+        <w:t xml:space="preserve">B. CS unplugged, Programmieren, </w:t>
+      </w:r>
+      <w:proofErr w:type="spellStart"/>
+      <w:r>
+        <w:t>Physical</w:t>
+      </w:r>
+      <w:proofErr w:type="spellEnd"/>
+      <w:r>
+        <w:t xml:space="preserve"> Computing oder Computational Thinking) konzentrieren oder nur Materialien bereitstellen, nimmt dieses Projekt die IT ganzheitlich in den Blick und bringt gemeinsam mit den Unternehmensvertreter</w:t>
       </w:r>
       <w:r>
         <w:t>*</w:t>
@@ -2467,8 +2539,8 @@
       <w:pPr>
         <w:pStyle w:val="berschrift1"/>
       </w:pPr>
-      <w:bookmarkStart w:id="2" w:name="_Toc433292496"/>
-      <w:bookmarkStart w:id="3" w:name="_Toc123301507"/>
+      <w:bookmarkStart w:id="4" w:name="_Toc433292496"/>
+      <w:bookmarkStart w:id="5" w:name="_Toc123301507"/>
       <w:r>
         <w:lastRenderedPageBreak/>
         <w:t xml:space="preserve">Die Module von IT2School </w:t>
@@ -2477,8 +2549,8 @@
         <w:noBreakHyphen/>
         <w:t xml:space="preserve"> eine Übersicht</w:t>
       </w:r>
-      <w:bookmarkEnd w:id="2"/>
-      <w:bookmarkEnd w:id="3"/>
+      <w:bookmarkEnd w:id="4"/>
+      <w:bookmarkEnd w:id="5"/>
     </w:p>
     <w:tbl>
       <w:tblPr>
@@ -2664,7 +2736,21 @@
               <w:rPr>
                 <w:szCs w:val="20"/>
               </w:rPr>
-              <w:t xml:space="preserve"> die analogen Wurzeln der IT: Sie erstellen ein Blinzelprotokoll, haben die Möglichkeit einen Morseapparat und ein Dosentelefon zu bauen und befassen sich mit der Übertragung und Verschlüsselung von Informationen.</w:t>
+              <w:t xml:space="preserve"> die analogen Wurzeln der IT: Sie erstellen ein </w:t>
+            </w:r>
+            <w:proofErr w:type="spellStart"/>
+            <w:r>
+              <w:rPr>
+                <w:szCs w:val="20"/>
+              </w:rPr>
+              <w:t>Blinzelprotokoll</w:t>
+            </w:r>
+            <w:proofErr w:type="spellEnd"/>
+            <w:r>
+              <w:rPr>
+                <w:szCs w:val="20"/>
+              </w:rPr>
+              <w:t>, haben die Möglichkeit einen Morseapparat und ein Dosentelefon zu bauen und befassen sich mit der Übertragung und Verschlüsselung von Informationen.</w:t>
             </w:r>
           </w:p>
         </w:tc>
@@ -2941,7 +3027,21 @@
               <w:rPr>
                 <w:szCs w:val="20"/>
               </w:rPr>
-              <w:t>3D-Druck, Modellierung und Augmented/Virtual Reality</w:t>
+              <w:t xml:space="preserve">3D-Druck, Modellierung und </w:t>
+            </w:r>
+            <w:proofErr w:type="spellStart"/>
+            <w:r>
+              <w:rPr>
+                <w:szCs w:val="20"/>
+              </w:rPr>
+              <w:t>Augmented</w:t>
+            </w:r>
+            <w:proofErr w:type="spellEnd"/>
+            <w:r>
+              <w:rPr>
+                <w:szCs w:val="20"/>
+              </w:rPr>
+              <w:t>/Virtual Reality</w:t>
             </w:r>
           </w:p>
         </w:tc>
@@ -3198,11 +3298,19 @@
                 <w:szCs w:val="20"/>
               </w:rPr>
             </w:pPr>
-            <w:r>
-              <w:rPr>
-                <w:szCs w:val="20"/>
-              </w:rPr>
-              <w:t>MocoMoco –</w:t>
+            <w:proofErr w:type="spellStart"/>
+            <w:r>
+              <w:rPr>
+                <w:szCs w:val="20"/>
+              </w:rPr>
+              <w:t>MocoMoco</w:t>
+            </w:r>
+            <w:proofErr w:type="spellEnd"/>
+            <w:r>
+              <w:rPr>
+                <w:szCs w:val="20"/>
+              </w:rPr>
+              <w:t xml:space="preserve"> –</w:t>
             </w:r>
             <w:r>
               <w:rPr>
@@ -4177,7 +4285,15 @@
               </w:rPr>
             </w:pPr>
             <w:r>
-              <w:t xml:space="preserve">Dieses Erweiterungsmodul stellt  verschiedene Möglichkeiten vor, wie auch schon jüngere Kinder auf spielerische Weise IT entdecken können. Hierfür bieten sich beispielsweise die kleine Roboter oder Littlebits an. Die kleinen, elektronischen Bauelemente lassen sich magnetisch miteinander verbinden, wodurch einfache Schaltkreise entstehen. Hierdurch </w:t>
+              <w:t xml:space="preserve">Dieses Erweiterungsmodul stellt  verschiedene Möglichkeiten vor, wie auch schon jüngere Kinder auf spielerische Weise IT entdecken können. Hierfür bieten sich beispielsweise die kleine Roboter oder </w:t>
+            </w:r>
+            <w:proofErr w:type="spellStart"/>
+            <w:r>
+              <w:t>Littlebits</w:t>
+            </w:r>
+            <w:proofErr w:type="spellEnd"/>
+            <w:r>
+              <w:t xml:space="preserve"> an. Die kleinen, elektronischen Bauelemente lassen sich magnetisch miteinander verbinden, wodurch einfache Schaltkreise entstehen. Hierdurch </w:t>
             </w:r>
             <w:r>
               <w:lastRenderedPageBreak/>
@@ -4415,19 +4531,35 @@
               <w:t>Schüler*innen</w:t>
             </w:r>
             <w:r>
-              <w:t xml:space="preserve"> eine Anleitung, wie der kleine Roboter selbst gebaut werden kann, der einem BB8 aus StarWars ähnelt. Mit</w:t>
+              <w:t xml:space="preserve"> eine Anleitung, wie der kleine Roboter selbst gebaut werden kann, der einem BB8 aus </w:t>
+            </w:r>
+            <w:proofErr w:type="spellStart"/>
+            <w:r>
+              <w:t>StarWars</w:t>
+            </w:r>
+            <w:proofErr w:type="spellEnd"/>
+            <w:r>
+              <w:t xml:space="preserve"> ähnelt. Mit</w:t>
             </w:r>
             <w:r>
               <w:t>h</w:t>
             </w:r>
             <w:r>
-              <w:t>ilfe von verschiedensten Materialien wie Styroporkugeln und Pappmaché, sowie einem Blu</w:t>
+              <w:t xml:space="preserve">ilfe von verschiedensten Materialien wie Styroporkugeln und Pappmaché, sowie einem </w:t>
+            </w:r>
+            <w:proofErr w:type="spellStart"/>
+            <w:r>
+              <w:t>Blu</w:t>
             </w:r>
             <w:r>
               <w:t>e</w:t>
             </w:r>
             <w:r>
-              <w:t xml:space="preserve">CoLight-Controller oder einem Arduino-Board kann der Roboter programmiert und mithilfe </w:t>
+              <w:t>CoLight</w:t>
+            </w:r>
+            <w:proofErr w:type="spellEnd"/>
+            <w:r>
+              <w:t xml:space="preserve">-Controller oder einem Arduino-Board kann der Roboter programmiert und mithilfe </w:t>
             </w:r>
             <w:r>
               <w:t>einer programmierten</w:t>
@@ -4909,251 +5041,118 @@
     <w:p>
       <w:pPr>
         <w:jc w:val="both"/>
+      </w:pPr>
+      <w:r>
         <w:rPr>
-          <w:ins w:id="4" w:author="Malambré, Julia | Wissensfabrik" w:date="2023-01-03T08:49:00Z"/>
+          <w:noProof/>
         </w:rPr>
-      </w:pPr>
-      <w:ins w:id="5" w:author="Malambré, Julia | Wissensfabrik" w:date="2023-01-03T08:48:00Z">
-        <w:r>
-          <w:rPr>
-            <w:noProof/>
-          </w:rPr>
-          <w:drawing>
-            <wp:anchor distT="0" distB="0" distL="114300" distR="114300" simplePos="0" relativeHeight="251658240" behindDoc="0" locked="0" layoutInCell="1" allowOverlap="1" wp14:anchorId="22C02372" wp14:editId="1A671A1B">
-              <wp:simplePos x="0" y="0"/>
-              <wp:positionH relativeFrom="margin">
-                <wp:posOffset>2190115</wp:posOffset>
-              </wp:positionH>
-              <wp:positionV relativeFrom="margin">
-                <wp:posOffset>1146810</wp:posOffset>
-              </wp:positionV>
-              <wp:extent cx="1150620" cy="1150620"/>
-              <wp:effectExtent l="0" t="0" r="0" b="0"/>
-              <wp:wrapSquare wrapText="bothSides"/>
-              <wp:docPr id="28" name="Grafik 28"/>
-              <wp:cNvGraphicFramePr>
-                <a:graphicFrameLocks xmlns:a="http://schemas.openxmlformats.org/drawingml/2006/main" noChangeAspect="1"/>
-              </wp:cNvGraphicFramePr>
-              <a:graphic xmlns:a="http://schemas.openxmlformats.org/drawingml/2006/main">
-                <a:graphicData uri="http://schemas.openxmlformats.org/drawingml/2006/picture">
-                  <pic:pic xmlns:pic="http://schemas.openxmlformats.org/drawingml/2006/picture">
-                    <pic:nvPicPr>
-                      <pic:cNvPr id="28" name="Grafik 28"/>
-                      <pic:cNvPicPr/>
-                    </pic:nvPicPr>
-                    <pic:blipFill>
-                      <a:blip r:embed="rId8" cstate="print">
-                        <a:extLst>
-                          <a:ext uri="{28A0092B-C50C-407E-A947-70E740481C1C}">
-                            <a14:useLocalDpi xmlns:a14="http://schemas.microsoft.com/office/drawing/2010/main" val="0"/>
-                          </a:ext>
-                        </a:extLst>
-                      </a:blip>
-                      <a:stretch>
-                        <a:fillRect/>
-                      </a:stretch>
-                    </pic:blipFill>
-                    <pic:spPr>
-                      <a:xfrm>
-                        <a:off x="0" y="0"/>
-                        <a:ext cx="1150620" cy="1150620"/>
-                      </a:xfrm>
-                      <a:prstGeom prst="rect">
-                        <a:avLst/>
-                      </a:prstGeom>
-                    </pic:spPr>
-                  </pic:pic>
-                </a:graphicData>
-              </a:graphic>
-              <wp14:sizeRelH relativeFrom="margin">
-                <wp14:pctWidth>0</wp14:pctWidth>
-              </wp14:sizeRelH>
-              <wp14:sizeRelV relativeFrom="margin">
-                <wp14:pctHeight>0</wp14:pctHeight>
-              </wp14:sizeRelV>
-            </wp:anchor>
-          </w:drawing>
-        </w:r>
-      </w:ins>
-      <w:ins w:id="6" w:author="Malambré, Julia | Wissensfabrik" w:date="2023-01-03T08:40:00Z">
-        <w:r>
-          <w:t xml:space="preserve">Die aktuellen </w:t>
-        </w:r>
-      </w:ins>
-      <w:ins w:id="7" w:author="Malambré, Julia | Wissensfabrik" w:date="2023-01-03T08:39:00Z">
-        <w:r>
-          <w:t>Materialien von IT2School stehen kostenfrei online auf der Webseite der Wissensfabrik zur Verfügung</w:t>
-        </w:r>
-      </w:ins>
-      <w:ins w:id="8" w:author="Malambré, Julia | Wissensfabrik" w:date="2023-01-03T08:42:00Z">
-        <w:r>
-          <w:t>:</w:t>
-        </w:r>
-      </w:ins>
+        <w:drawing>
+          <wp:anchor distT="0" distB="0" distL="114300" distR="114300" simplePos="0" relativeHeight="251657728" behindDoc="0" locked="0" layoutInCell="1" allowOverlap="1" wp14:anchorId="22C02372" wp14:editId="1A671A1B">
+            <wp:simplePos x="0" y="0"/>
+            <wp:positionH relativeFrom="margin">
+              <wp:posOffset>2190115</wp:posOffset>
+            </wp:positionH>
+            <wp:positionV relativeFrom="margin">
+              <wp:posOffset>1146810</wp:posOffset>
+            </wp:positionV>
+            <wp:extent cx="1150620" cy="1150620"/>
+            <wp:effectExtent l="0" t="0" r="0" b="0"/>
+            <wp:wrapSquare wrapText="bothSides"/>
+            <wp:docPr id="28" name="Grafik 28"/>
+            <wp:cNvGraphicFramePr>
+              <a:graphicFrameLocks xmlns:a="http://schemas.openxmlformats.org/drawingml/2006/main" noChangeAspect="1"/>
+            </wp:cNvGraphicFramePr>
+            <a:graphic xmlns:a="http://schemas.openxmlformats.org/drawingml/2006/main">
+              <a:graphicData uri="http://schemas.openxmlformats.org/drawingml/2006/picture">
+                <pic:pic xmlns:pic="http://schemas.openxmlformats.org/drawingml/2006/picture">
+                  <pic:nvPicPr>
+                    <pic:cNvPr id="28" name="Grafik 28"/>
+                    <pic:cNvPicPr/>
+                  </pic:nvPicPr>
+                  <pic:blipFill>
+                    <a:blip r:embed="rId8" cstate="print">
+                      <a:extLst>
+                        <a:ext uri="{28A0092B-C50C-407E-A947-70E740481C1C}">
+                          <a14:useLocalDpi xmlns:a14="http://schemas.microsoft.com/office/drawing/2010/main" val="0"/>
+                        </a:ext>
+                      </a:extLst>
+                    </a:blip>
+                    <a:stretch>
+                      <a:fillRect/>
+                    </a:stretch>
+                  </pic:blipFill>
+                  <pic:spPr>
+                    <a:xfrm>
+                      <a:off x="0" y="0"/>
+                      <a:ext cx="1150620" cy="1150620"/>
+                    </a:xfrm>
+                    <a:prstGeom prst="rect">
+                      <a:avLst/>
+                    </a:prstGeom>
+                  </pic:spPr>
+                </pic:pic>
+              </a:graphicData>
+            </a:graphic>
+            <wp14:sizeRelH relativeFrom="margin">
+              <wp14:pctWidth>0</wp14:pctWidth>
+            </wp14:sizeRelH>
+            <wp14:sizeRelV relativeFrom="margin">
+              <wp14:pctHeight>0</wp14:pctHeight>
+            </wp14:sizeRelV>
+          </wp:anchor>
+        </w:drawing>
+      </w:r>
+      <w:r>
+        <w:t>Die aktuellen Materialien von IT2School stehen kostenfrei online auf der Webseite der Wissensfabrik zur Verfügung:</w:t>
+      </w:r>
     </w:p>
     <w:p>
       <w:pPr>
         <w:jc w:val="both"/>
-        <w:rPr>
-          <w:ins w:id="9" w:author="Malambré, Julia | Wissensfabrik" w:date="2023-01-03T08:48:00Z"/>
-        </w:rPr>
-      </w:pPr>
-      <w:ins w:id="10" w:author="Malambré, Julia | Wissensfabrik" w:date="2023-01-03T08:44:00Z">
-        <w:r>
-          <w:t xml:space="preserve"> </w:t>
-        </w:r>
-      </w:ins>
+      </w:pPr>
+      <w:r>
+        <w:t xml:space="preserve"> </w:t>
+      </w:r>
     </w:p>
     <w:p>
       <w:pPr>
         <w:jc w:val="center"/>
-        <w:rPr>
-          <w:ins w:id="11" w:author="Malambré, Julia | Wissensfabrik" w:date="2023-01-03T08:42:00Z"/>
-        </w:rPr>
-        <w:pPrChange w:id="12" w:author="Malambré, Julia | Wissensfabrik" w:date="2023-01-03T09:05:00Z">
-          <w:pPr>
-            <w:jc w:val="both"/>
-          </w:pPr>
-        </w:pPrChange>
-      </w:pPr>
-      <w:ins w:id="13" w:author="Malambré, Julia | Wissensfabrik" w:date="2023-01-03T08:44:00Z">
-        <w:r>
-          <w:t>https://www.wissensfabrik.de/downloadmaterial-it2school/</w:t>
-        </w:r>
-      </w:ins>
+      </w:pPr>
+      <w:r>
+        <w:t>https://www.wissensfabrik.de/downloadmaterial-it2school/</w:t>
+      </w:r>
     </w:p>
     <w:p>
       <w:pPr>
         <w:jc w:val="both"/>
-        <w:rPr>
-          <w:del w:id="14" w:author="Malambré, Julia | Wissensfabrik" w:date="2023-01-03T08:38:00Z"/>
-        </w:rPr>
-        <w:pPrChange w:id="15" w:author="Malambré, Julia | Wissensfabrik" w:date="2023-01-03T09:04:00Z">
-          <w:pPr>
-            <w:jc w:val="both"/>
-          </w:pPr>
-        </w:pPrChange>
-      </w:pPr>
-      <w:ins w:id="16" w:author="Malambré, Julia | Wissensfabrik" w:date="2023-01-03T08:42:00Z">
-        <w:r>
-          <w:t xml:space="preserve">Die Basismodule </w:t>
-        </w:r>
-      </w:ins>
-      <w:ins w:id="17" w:author="Malambré, Julia | Wissensfabrik" w:date="2023-01-03T08:43:00Z">
-        <w:r>
-          <w:t xml:space="preserve">sind Inhalt dieses Ordners. Die </w:t>
-        </w:r>
-      </w:ins>
-      <w:del w:id="18" w:author="Malambré, Julia | Wissensfabrik" w:date="2023-01-03T08:35:00Z">
-        <w:r>
-          <w:delText xml:space="preserve">Die </w:delText>
-        </w:r>
-        <w:r>
-          <w:delText xml:space="preserve">hier aufgeführten </w:delText>
-        </w:r>
-        <w:r>
-          <w:delText xml:space="preserve">Module </w:delText>
-        </w:r>
-      </w:del>
-      <w:del w:id="19" w:author="Malambré, Julia | Wissensfabrik" w:date="2023-01-03T08:36:00Z">
-        <w:r>
-          <w:delText>sind auf zwei Ordner aufgeteilt</w:delText>
-        </w:r>
-        <w:r>
-          <w:delText>:</w:delText>
-        </w:r>
-        <w:r>
-          <w:delText xml:space="preserve"> Im Ordner Basismodule sind die</w:delText>
-        </w:r>
-        <w:r>
-          <w:delText xml:space="preserve"> acht Basismodule enthalten. Im Ordner Aufbau-, Erweiterungs- und Methodenmodule sind die </w:delText>
-        </w:r>
-      </w:del>
-      <w:del w:id="20" w:author="Malambré, Julia | Wissensfabrik" w:date="2023-01-03T08:43:00Z">
-        <w:r>
-          <w:delText xml:space="preserve">drei </w:delText>
-        </w:r>
-      </w:del>
-      <w:r>
-        <w:t xml:space="preserve">Aufbaumodule, </w:t>
-      </w:r>
-      <w:del w:id="21" w:author="Malambré, Julia | Wissensfabrik" w:date="2023-01-03T08:36:00Z">
-        <w:r>
-          <w:delText xml:space="preserve">die </w:delText>
-        </w:r>
-      </w:del>
-      <w:del w:id="22" w:author="Malambré, Julia | Wissensfabrik" w:date="2023-01-03T08:43:00Z">
-        <w:r>
-          <w:delText xml:space="preserve">vier </w:delText>
-        </w:r>
-      </w:del>
-      <w:r>
-        <w:t xml:space="preserve">Erweiterungsmodule und </w:t>
-      </w:r>
-      <w:del w:id="23" w:author="Malambré, Julia | Wissensfabrik" w:date="2023-01-03T08:43:00Z">
-        <w:r>
-          <w:delText xml:space="preserve">zwei </w:delText>
-        </w:r>
-      </w:del>
-      <w:r>
-        <w:t xml:space="preserve">Methodenmodule </w:t>
-      </w:r>
-      <w:ins w:id="24" w:author="Malambré, Julia | Wissensfabrik" w:date="2023-01-03T08:36:00Z">
-        <w:r>
-          <w:t xml:space="preserve">stehen </w:t>
-        </w:r>
-      </w:ins>
-      <w:ins w:id="25" w:author="Malambré, Julia | Wissensfabrik" w:date="2023-01-03T08:43:00Z">
-        <w:r>
-          <w:t xml:space="preserve">nur </w:t>
-        </w:r>
-      </w:ins>
-      <w:ins w:id="26" w:author="Malambré, Julia | Wissensfabrik" w:date="2023-01-03T08:36:00Z">
-        <w:r>
-          <w:t>online</w:t>
-        </w:r>
-      </w:ins>
-      <w:ins w:id="27" w:author="Malambré, Julia | Wissensfabrik" w:date="2023-01-03T08:43:00Z">
-        <w:r>
-          <w:t xml:space="preserve"> zur Verfü</w:t>
-        </w:r>
-      </w:ins>
-      <w:ins w:id="28" w:author="Malambré, Julia | Wissensfabrik" w:date="2023-01-03T08:44:00Z">
-        <w:r>
-          <w:t xml:space="preserve">gung. </w:t>
-        </w:r>
-      </w:ins>
-      <w:del w:id="29" w:author="Malambré, Julia | Wissensfabrik" w:date="2023-01-03T08:38:00Z">
-        <w:r>
-          <w:delText>enthalten.</w:delText>
-        </w:r>
-        <w:r>
-          <w:delText xml:space="preserve"> </w:delText>
-        </w:r>
-      </w:del>
+      </w:pPr>
+      <w:r>
+        <w:t xml:space="preserve">Die Basismodule sind Inhalt dieses Ordners. Die </w:t>
+      </w:r>
+      <w:r>
+        <w:t xml:space="preserve">Aufbaumodule, Erweiterungsmodule und Methodenmodule </w:t>
+      </w:r>
+      <w:r>
+        <w:t xml:space="preserve">stehen nur online zur Verfügung. </w:t>
+      </w:r>
+      <w:r>
+        <w:t>Die Module von IT2School werden durch sieben Basis- und Aufbaumodule zum Thema Künstliche Intelligenz ergänzt.</w:t>
+      </w:r>
+      <w:r>
+        <w:t xml:space="preserve"> </w:t>
+      </w:r>
     </w:p>
     <w:p>
       <w:pPr>
-        <w:jc w:val="both"/>
-      </w:pPr>
-      <w:r>
-        <w:t>Die Module von IT2School werden durch sieben Basis- und Aufbaumodule zum Thema Künstliche Intelligenz ergänzt.</w:t>
-      </w:r>
-      <w:r>
-        <w:t xml:space="preserve"> </w:t>
-      </w:r>
-    </w:p>
-    <w:p>
-      <w:pPr>
         <w:pStyle w:val="berschrift1"/>
       </w:pPr>
-      <w:bookmarkStart w:id="30" w:name="_Toc433292497"/>
-      <w:bookmarkStart w:id="31" w:name="_Toc123301508"/>
+      <w:bookmarkStart w:id="6" w:name="_Toc433292497"/>
+      <w:bookmarkStart w:id="7" w:name="_Toc123301508"/>
       <w:r>
         <w:t>Aufbau der Module</w:t>
       </w:r>
-      <w:bookmarkEnd w:id="30"/>
-      <w:bookmarkEnd w:id="31"/>
+      <w:bookmarkEnd w:id="6"/>
+      <w:bookmarkEnd w:id="7"/>
     </w:p>
     <w:p>
       <w:pPr>
@@ -5197,9 +5196,6 @@
     <w:p>
       <w:pPr>
         <w:jc w:val="both"/>
-        <w:rPr>
-          <w:ins w:id="32" w:author="Malambré, Julia | Wissensfabrik" w:date="2023-01-03T09:04:00Z"/>
-        </w:rPr>
       </w:pPr>
       <w:r>
         <w:rPr>
@@ -5261,7 +5257,15 @@
       </w:pPr>
       <w:r>
         <w:lastRenderedPageBreak/>
-        <w:t>Je nachdem, wie der Unterricht gestaltet werden soll (geführt oder projektorientiert) und wie umfassend die Kenntnisse im Bereich der Informatik bereits sind, können passgenaue Module ausgewählt werden. Daraus ergeben sich ganz unterschiedliche mögliche Verläufe. Hier einige Beispiele:</w:t>
+        <w:t xml:space="preserve">Je nachdem, wie der Unterricht gestaltet werden soll (geführt oder projektorientiert) und wie umfassend die Kenntnisse im Bereich der Informatik bereits sind, können passgenaue Module ausgewählt werden. Daraus ergeben sich </w:t>
+      </w:r>
+      <w:proofErr w:type="gramStart"/>
+      <w:r>
+        <w:t>ganz unterschiedliche</w:t>
+      </w:r>
+      <w:proofErr w:type="gramEnd"/>
+      <w:r>
+        <w:t xml:space="preserve"> mögliche Verläufe. Hier einige Beispiele:</w:t>
       </w:r>
     </w:p>
     <w:p>
@@ -6793,14 +6797,14 @@
       <w:pPr>
         <w:pStyle w:val="berschrift2"/>
       </w:pPr>
-      <w:bookmarkStart w:id="33" w:name="_Toc123301509"/>
+      <w:bookmarkStart w:id="8" w:name="_Toc123301509"/>
       <w:r>
         <w:t>Einleitung</w:t>
       </w:r>
       <w:r>
         <w:t xml:space="preserve"> des Moduls</w:t>
       </w:r>
-      <w:bookmarkEnd w:id="33"/>
+      <w:bookmarkEnd w:id="8"/>
     </w:p>
     <w:p>
       <w:pPr>
@@ -6814,11 +6818,11 @@
       <w:pPr>
         <w:pStyle w:val="berschrift2"/>
       </w:pPr>
-      <w:bookmarkStart w:id="34" w:name="_Toc123301510"/>
+      <w:bookmarkStart w:id="9" w:name="_Toc123301510"/>
       <w:r>
         <w:t>Bedeutung und Ziele des Moduls</w:t>
       </w:r>
-      <w:bookmarkEnd w:id="34"/>
+      <w:bookmarkEnd w:id="9"/>
     </w:p>
     <w:p>
       <w:pPr>
@@ -6838,7 +6842,7 @@
       <w:pPr>
         <w:pStyle w:val="berschrift2"/>
       </w:pPr>
-      <w:bookmarkStart w:id="35" w:name="_Toc123301511"/>
+      <w:bookmarkStart w:id="10" w:name="_Toc123301511"/>
       <w:r>
         <w:t>Rolle der Unternehmensvertreter</w:t>
       </w:r>
@@ -6851,7 +6855,7 @@
       <w:r>
         <w:t>nen</w:t>
       </w:r>
-      <w:bookmarkEnd w:id="35"/>
+      <w:bookmarkEnd w:id="10"/>
     </w:p>
     <w:p>
       <w:pPr>
@@ -6889,11 +6893,11 @@
       <w:pPr>
         <w:pStyle w:val="berschrift2"/>
       </w:pPr>
-      <w:bookmarkStart w:id="36" w:name="_Toc123301512"/>
+      <w:bookmarkStart w:id="11" w:name="_Toc123301512"/>
       <w:r>
         <w:t>Inhalte des Moduls</w:t>
       </w:r>
-      <w:bookmarkEnd w:id="36"/>
+      <w:bookmarkEnd w:id="11"/>
     </w:p>
     <w:p>
       <w:pPr>
@@ -6907,14 +6911,14 @@
       <w:pPr>
         <w:pStyle w:val="berschrift2"/>
       </w:pPr>
-      <w:bookmarkStart w:id="37" w:name="_Toc433292501"/>
-      <w:bookmarkStart w:id="38" w:name="_Toc123301513"/>
+      <w:bookmarkStart w:id="12" w:name="_Toc433292501"/>
+      <w:bookmarkStart w:id="13" w:name="_Toc123301513"/>
       <w:r>
         <w:lastRenderedPageBreak/>
         <w:t>Unterrichtliche Umsetzung</w:t>
       </w:r>
-      <w:bookmarkEnd w:id="37"/>
-      <w:bookmarkEnd w:id="38"/>
+      <w:bookmarkEnd w:id="12"/>
+      <w:bookmarkEnd w:id="13"/>
     </w:p>
     <w:p>
       <w:pPr>
@@ -7008,31 +7012,39 @@
       <w:pPr>
         <w:pStyle w:val="berschrift2"/>
       </w:pPr>
-      <w:bookmarkStart w:id="39" w:name="_Toc123301514"/>
+      <w:bookmarkStart w:id="14" w:name="_Toc123301514"/>
       <w:r>
         <w:t>Einbettung in verschiedene Fächer und Themen</w:t>
       </w:r>
-      <w:bookmarkEnd w:id="39"/>
+      <w:bookmarkEnd w:id="14"/>
     </w:p>
     <w:p>
       <w:pPr>
         <w:jc w:val="both"/>
       </w:pPr>
       <w:r>
-        <w:t>Auch wenn eine direkte Anbindung von IT2School an die verschiedenen Curricula der Bundesländer nicht leistbar ist, haben wir versucht, die wichtigsten Kompetenzfelder der Module zu extrahieren und mit den Bildungsstandards und Curricula verschiedener Bundesländer abzugleichen. Das Ergebnis findet sich in diesem Abschnitt wieder und zeigt Möglichkeiten auf, wie die IT-Themen (auch außerhalb des Informatikunterrrichts in anderen Fächern) eingebunden werden können.</w:t>
+        <w:t xml:space="preserve">Auch wenn eine direkte Anbindung von IT2School an die verschiedenen Curricula der Bundesländer nicht leistbar ist, haben wir versucht, die wichtigsten Kompetenzfelder der Module zu extrahieren und mit den Bildungsstandards und Curricula verschiedener Bundesländer abzugleichen. Das Ergebnis findet sich in diesem Abschnitt wieder und zeigt Möglichkeiten auf, wie die IT-Themen (auch außerhalb des </w:t>
+      </w:r>
+      <w:proofErr w:type="spellStart"/>
+      <w:r>
+        <w:t>Informatikunterrrichts</w:t>
+      </w:r>
+      <w:proofErr w:type="spellEnd"/>
+      <w:r>
+        <w:t xml:space="preserve"> in anderen Fächern) eingebunden werden können.</w:t>
       </w:r>
     </w:p>
     <w:p>
       <w:pPr>
         <w:pStyle w:val="berschrift2"/>
       </w:pPr>
-      <w:bookmarkStart w:id="40" w:name="_Toc433292503"/>
-      <w:bookmarkStart w:id="41" w:name="_Toc123301515"/>
+      <w:bookmarkStart w:id="15" w:name="_Toc433292503"/>
+      <w:bookmarkStart w:id="16" w:name="_Toc123301515"/>
       <w:r>
         <w:t>Anschlussthemen, Literatur und Links</w:t>
       </w:r>
-      <w:bookmarkEnd w:id="40"/>
-      <w:bookmarkEnd w:id="41"/>
+      <w:bookmarkEnd w:id="15"/>
+      <w:bookmarkEnd w:id="16"/>
     </w:p>
     <w:p>
       <w:pPr>
@@ -7046,13 +7058,13 @@
       <w:pPr>
         <w:pStyle w:val="berschrift1"/>
       </w:pPr>
-      <w:bookmarkStart w:id="42" w:name="_Toc433292504"/>
-      <w:bookmarkStart w:id="43" w:name="_Toc123301516"/>
+      <w:bookmarkStart w:id="17" w:name="_Toc433292504"/>
+      <w:bookmarkStart w:id="18" w:name="_Toc123301516"/>
       <w:r>
         <w:t>Kommentare zu den Arbeitsmaterialien</w:t>
       </w:r>
-      <w:bookmarkEnd w:id="42"/>
-      <w:bookmarkEnd w:id="43"/>
+      <w:bookmarkEnd w:id="17"/>
+      <w:bookmarkEnd w:id="18"/>
     </w:p>
     <w:p>
       <w:pPr>
@@ -7150,12 +7162,14 @@
       <w:r>
         <w:t xml:space="preserve">. Bei allen Arbeitsmaterialien ohne eine solche Kennzeichnung kann anhand des Leistungsstandes der Klasse selbst entschieden werden, ob die Materialien geeignet sind. Die Kennzeichnungen </w:t>
       </w:r>
+      <w:proofErr w:type="spellStart"/>
       <w:r>
         <w:rPr>
           <w:i/>
         </w:rPr>
         <w:t>SuS</w:t>
       </w:r>
+      <w:proofErr w:type="spellEnd"/>
       <w:r>
         <w:t xml:space="preserve"> (für </w:t>
       </w:r>
@@ -7175,10 +7189,18 @@
         <w:t xml:space="preserve"> (für Lehrkräfte) werden gebraucht, weil bei einigen Arbeitsmaterialien selbst bei gleicher Benennung eine Differenzierung zwischen Lehrkräften und </w:t>
       </w:r>
       <w:r>
-        <w:t>Schüler*innen</w:t>
-      </w:r>
-      <w:r>
-        <w:t>n notwendig ist.</w:t>
+        <w:t>Schüler*</w:t>
+      </w:r>
+      <w:proofErr w:type="spellStart"/>
+      <w:r>
+        <w:t>innen</w:t>
+      </w:r>
+      <w:r>
+        <w:t>n</w:t>
+      </w:r>
+      <w:proofErr w:type="spellEnd"/>
+      <w:r>
+        <w:t xml:space="preserve"> notwendig ist.</w:t>
       </w:r>
     </w:p>
     <w:p>
@@ -7273,18 +7295,18 @@
       <w:pPr>
         <w:pStyle w:val="berschrift1"/>
       </w:pPr>
-      <w:bookmarkStart w:id="44" w:name="_Toc431894978"/>
-      <w:bookmarkStart w:id="45" w:name="_Toc433292505"/>
-      <w:bookmarkStart w:id="46" w:name="_Toc123301517"/>
+      <w:bookmarkStart w:id="19" w:name="_Toc431894978"/>
+      <w:bookmarkStart w:id="20" w:name="_Toc433292505"/>
+      <w:bookmarkStart w:id="21" w:name="_Toc123301517"/>
       <w:r>
         <w:t>Die Akteure des Projekts und ihre Rolle</w:t>
       </w:r>
-      <w:bookmarkEnd w:id="44"/>
-      <w:bookmarkEnd w:id="45"/>
+      <w:bookmarkEnd w:id="19"/>
+      <w:bookmarkEnd w:id="20"/>
       <w:r>
         <w:t>n</w:t>
       </w:r>
-      <w:bookmarkEnd w:id="46"/>
+      <w:bookmarkEnd w:id="21"/>
     </w:p>
     <w:p>
       <w:pPr>
@@ -7992,22 +8014,22 @@
       </w:tr>
     </w:tbl>
     <w:p>
-      <w:bookmarkStart w:id="47" w:name="_Toc433292506"/>
+      <w:bookmarkStart w:id="22" w:name="_Toc433292506"/>
     </w:p>
     <w:p>
       <w:pPr>
         <w:pStyle w:val="berschrift1"/>
         <w:spacing w:before="360" w:line="259" w:lineRule="auto"/>
       </w:pPr>
-      <w:bookmarkStart w:id="48" w:name="_Toc123301518"/>
+      <w:bookmarkStart w:id="23" w:name="_Toc123301518"/>
       <w:r>
         <w:t>Bestandteile von IT2School</w:t>
       </w:r>
-      <w:bookmarkEnd w:id="47"/>
+      <w:bookmarkEnd w:id="22"/>
       <w:r>
         <w:t>-Infobox</w:t>
       </w:r>
-      <w:bookmarkEnd w:id="48"/>
+      <w:bookmarkEnd w:id="23"/>
     </w:p>
     <w:tbl>
       <w:tblPr>
@@ -8213,7 +8235,21 @@
               <w:rPr>
                 <w:szCs w:val="20"/>
               </w:rPr>
-              <w:t>Material für einen einfachen Morseapparat (GS) oder einen Crosslink-Morseapparat (Sek I)</w:t>
+              <w:t xml:space="preserve">Material für einen einfachen Morseapparat (GS) oder einen </w:t>
+            </w:r>
+            <w:proofErr w:type="spellStart"/>
+            <w:r>
+              <w:rPr>
+                <w:szCs w:val="20"/>
+              </w:rPr>
+              <w:t>Crosslink</w:t>
+            </w:r>
+            <w:proofErr w:type="spellEnd"/>
+            <w:r>
+              <w:rPr>
+                <w:szCs w:val="20"/>
+              </w:rPr>
+              <w:t>-Morseapparat (Sek I)</w:t>
             </w:r>
           </w:p>
         </w:tc>
@@ -8491,20 +8527,8 @@
         </w:tc>
       </w:tr>
     </w:tbl>
-    <w:p>
-      <w:pPr>
-        <w:rPr>
-          <w:ins w:id="49" w:author="Malambré, Julia | Wissensfabrik" w:date="2023-01-03T09:07:00Z"/>
-        </w:rPr>
-      </w:pPr>
-    </w:p>
-    <w:p>
-      <w:pPr>
-        <w:rPr>
-          <w:ins w:id="50" w:author="Malambré, Julia | Wissensfabrik" w:date="2023-01-03T09:07:00Z"/>
-        </w:rPr>
-      </w:pPr>
-    </w:p>
+    <w:p/>
+    <w:p/>
     <w:p/>
     <w:tbl>
       <w:tblPr>
@@ -9608,30 +9632,6 @@
         </w:rPr>
       </w:pPr>
     </w:p>
-    <w:p>
-      <w:pPr>
-        <w:spacing w:line="259" w:lineRule="auto"/>
-        <w:rPr>
-          <w:del w:id="51" w:author="Malambré, Julia | Wissensfabrik" w:date="2023-01-03T09:08:00Z"/>
-        </w:rPr>
-      </w:pPr>
-      <w:del w:id="52" w:author="Malambré, Julia | Wissensfabrik" w:date="2023-01-03T09:08:00Z">
-        <w:r>
-          <w:br w:type="page"/>
-        </w:r>
-      </w:del>
-    </w:p>
-    <w:p>
-      <w:pPr>
-        <w:spacing w:line="259" w:lineRule="auto"/>
-        <w:rPr>
-          <w:del w:id="53" w:author="Malambré, Julia | Wissensfabrik" w:date="2023-01-03T09:08:00Z"/>
-        </w:rPr>
-        <w:pPrChange w:id="54" w:author="Malambré, Julia | Wissensfabrik" w:date="2023-01-03T09:08:00Z">
-          <w:pPr/>
-        </w:pPrChange>
-      </w:pPr>
-    </w:p>
     <w:tbl>
       <w:tblPr>
         <w:tblStyle w:val="Stundenverlaufsskizzen"/>
@@ -9877,11 +9877,6 @@
               <w:rPr>
                 <w:szCs w:val="20"/>
               </w:rPr>
-              <w:pPrChange w:id="55" w:author="Malambré, Julia | Wissensfabrik" w:date="2023-01-03T09:08:00Z">
-                <w:pPr>
-                  <w:cnfStyle w:val="000000100000" w:firstRow="0" w:lastRow="0" w:firstColumn="0" w:lastColumn="0" w:oddVBand="0" w:evenVBand="0" w:oddHBand="1" w:evenHBand="0" w:firstRowFirstColumn="0" w:firstRowLastColumn="0" w:lastRowFirstColumn="0" w:lastRowLastColumn="0"/>
-                </w:pPr>
-              </w:pPrChange>
             </w:pPr>
             <w:r>
               <w:rPr>
@@ -10673,31 +10668,9 @@
           </w:p>
         </w:tc>
       </w:tr>
-    </w:tbl>
-    <w:p>
-      <w:pPr>
-        <w:rPr>
-          <w:del w:id="56" w:author="Malambré, Julia | Wissensfabrik" w:date="2023-01-03T09:08:00Z"/>
-          <w:b/>
-          <w:lang w:val="en-US"/>
-        </w:rPr>
-      </w:pPr>
-    </w:p>
-    <w:tbl>
-      <w:tblPr>
-        <w:tblStyle w:val="Stundenverlaufsskizzen"/>
-        <w:tblW w:w="9067" w:type="dxa"/>
-        <w:tblLayout w:type="fixed"/>
-        <w:tblLook w:val="04A0" w:firstRow="1" w:lastRow="0" w:firstColumn="1" w:lastColumn="0" w:noHBand="0" w:noVBand="1"/>
-      </w:tblPr>
-      <w:tblGrid>
-        <w:gridCol w:w="3022"/>
-        <w:gridCol w:w="3022"/>
-        <w:gridCol w:w="3023"/>
-      </w:tblGrid>
       <w:tr>
         <w:trPr>
-          <w:cnfStyle w:val="100000000000" w:firstRow="1" w:lastRow="0" w:firstColumn="0" w:lastColumn="0" w:oddVBand="0" w:evenVBand="0" w:oddHBand="0" w:evenHBand="0" w:firstRowFirstColumn="0" w:firstRowLastColumn="0" w:lastRowFirstColumn="0" w:lastRowLastColumn="0"/>
+          <w:cnfStyle w:val="000000100000" w:firstRow="0" w:lastRow="0" w:firstColumn="0" w:lastColumn="0" w:oddVBand="0" w:evenVBand="0" w:oddHBand="1" w:evenHBand="0" w:firstRowFirstColumn="0" w:firstRowLastColumn="0" w:lastRowFirstColumn="0" w:lastRowLastColumn="0"/>
         </w:trPr>
         <w:tc>
           <w:tcPr>
@@ -10713,10 +10686,68 @@
           </w:p>
           <w:p>
             <w:r>
-              <w:rPr>
-                <w:b w:val="0"/>
-              </w:rPr>
               <w:t>Mein besonderer Anschluss</w:t>
+            </w:r>
+          </w:p>
+        </w:tc>
+      </w:tr>
+      <w:tr>
+        <w:tc>
+          <w:tcPr>
+            <w:cnfStyle w:val="001000000000" w:firstRow="0" w:lastRow="0" w:firstColumn="1" w:lastColumn="0" w:oddVBand="0" w:evenVBand="0" w:oddHBand="0" w:evenHBand="0" w:firstRowFirstColumn="0" w:firstRowLastColumn="0" w:lastRowFirstColumn="0" w:lastRowLastColumn="0"/>
+            <w:tcW w:w="3022" w:type="dxa"/>
+          </w:tcPr>
+          <w:p>
+            <w:pPr>
+              <w:rPr>
+                <w:b/>
+              </w:rPr>
+            </w:pPr>
+            <w:r>
+              <w:rPr>
+                <w:b/>
+              </w:rPr>
+              <w:t>Material</w:t>
+            </w:r>
+          </w:p>
+        </w:tc>
+        <w:tc>
+          <w:tcPr>
+            <w:tcW w:w="3022" w:type="dxa"/>
+          </w:tcPr>
+          <w:p>
+            <w:pPr>
+              <w:jc w:val="center"/>
+              <w:cnfStyle w:val="000000000000" w:firstRow="0" w:lastRow="0" w:firstColumn="0" w:lastColumn="0" w:oddVBand="0" w:evenVBand="0" w:oddHBand="0" w:evenHBand="0" w:firstRowFirstColumn="0" w:firstRowLastColumn="0" w:lastRowFirstColumn="0" w:lastRowLastColumn="0"/>
+              <w:rPr>
+                <w:b/>
+              </w:rPr>
+            </w:pPr>
+            <w:r>
+              <w:rPr>
+                <w:b/>
+              </w:rPr>
+              <w:t>Stück</w:t>
+            </w:r>
+          </w:p>
+        </w:tc>
+        <w:tc>
+          <w:tcPr>
+            <w:tcW w:w="3023" w:type="dxa"/>
+          </w:tcPr>
+          <w:p>
+            <w:pPr>
+              <w:jc w:val="center"/>
+              <w:cnfStyle w:val="000000000000" w:firstRow="0" w:lastRow="0" w:firstColumn="0" w:lastColumn="0" w:oddVBand="0" w:evenVBand="0" w:oddHBand="0" w:evenHBand="0" w:firstRowFirstColumn="0" w:firstRowLastColumn="0" w:lastRowFirstColumn="0" w:lastRowLastColumn="0"/>
+              <w:rPr>
+                <w:b/>
+              </w:rPr>
+            </w:pPr>
+            <w:r>
+              <w:rPr>
+                <w:b/>
+              </w:rPr>
+              <w:t>Bild</w:t>
             </w:r>
           </w:p>
         </w:tc>
@@ -10734,54 +10765,46 @@
             <w:pPr>
               <w:rPr>
                 <w:b/>
-              </w:rPr>
-            </w:pPr>
-            <w:r>
-              <w:rPr>
-                <w:b/>
-              </w:rPr>
-              <w:t>Material</w:t>
+                <w:szCs w:val="20"/>
+              </w:rPr>
+            </w:pPr>
+            <w:r>
+              <w:rPr>
+                <w:szCs w:val="20"/>
+              </w:rPr>
+              <w:t>Modulbeschreibung inkl. Arbeitsmaterialien</w:t>
             </w:r>
           </w:p>
         </w:tc>
         <w:tc>
           <w:tcPr>
             <w:tcW w:w="3022" w:type="dxa"/>
+          </w:tcPr>
+          <w:p>
+            <w:pPr>
+              <w:cnfStyle w:val="000000100000" w:firstRow="0" w:lastRow="0" w:firstColumn="0" w:lastColumn="0" w:oddVBand="0" w:evenVBand="0" w:oddHBand="1" w:evenHBand="0" w:firstRowFirstColumn="0" w:firstRowLastColumn="0" w:lastRowFirstColumn="0" w:lastRowLastColumn="0"/>
+              <w:rPr>
+                <w:szCs w:val="20"/>
+              </w:rPr>
+            </w:pPr>
+            <w:r>
+              <w:rPr>
+                <w:szCs w:val="20"/>
+              </w:rPr>
+              <w:t>1 x</w:t>
+            </w:r>
+          </w:p>
+        </w:tc>
+        <w:tc>
+          <w:tcPr>
+            <w:tcW w:w="3023" w:type="dxa"/>
+            <w:vAlign w:val="center"/>
           </w:tcPr>
           <w:p>
             <w:pPr>
               <w:jc w:val="center"/>
               <w:cnfStyle w:val="000000100000" w:firstRow="0" w:lastRow="0" w:firstColumn="0" w:lastColumn="0" w:oddVBand="0" w:evenVBand="0" w:oddHBand="1" w:evenHBand="0" w:firstRowFirstColumn="0" w:firstRowLastColumn="0" w:lastRowFirstColumn="0" w:lastRowLastColumn="0"/>
-              <w:rPr>
-                <w:b/>
-              </w:rPr>
-            </w:pPr>
-            <w:r>
-              <w:rPr>
-                <w:b/>
-              </w:rPr>
-              <w:t>Stück</w:t>
-            </w:r>
-          </w:p>
-        </w:tc>
-        <w:tc>
-          <w:tcPr>
-            <w:tcW w:w="3023" w:type="dxa"/>
-          </w:tcPr>
-          <w:p>
-            <w:pPr>
-              <w:jc w:val="center"/>
-              <w:cnfStyle w:val="000000100000" w:firstRow="0" w:lastRow="0" w:firstColumn="0" w:lastColumn="0" w:oddVBand="0" w:evenVBand="0" w:oddHBand="1" w:evenHBand="0" w:firstRowFirstColumn="0" w:firstRowLastColumn="0" w:lastRowFirstColumn="0" w:lastRowLastColumn="0"/>
-              <w:rPr>
-                <w:b/>
-              </w:rPr>
-            </w:pPr>
-            <w:r>
-              <w:rPr>
-                <w:b/>
-              </w:rPr>
-              <w:t>Bild</w:t>
-            </w:r>
+            </w:pPr>
           </w:p>
         </w:tc>
       </w:tr>
@@ -10798,12 +10821,22 @@
                 <w:szCs w:val="20"/>
               </w:rPr>
             </w:pPr>
-            <w:r>
-              <w:rPr>
-                <w:szCs w:val="20"/>
-              </w:rPr>
-              <w:t>Modulbeschreibung inkl. Arbeitsmaterialien</w:t>
-            </w:r>
+            <w:proofErr w:type="spellStart"/>
+            <w:r>
+              <w:rPr>
+                <w:szCs w:val="20"/>
+              </w:rPr>
+              <w:t>MocoMoco</w:t>
+            </w:r>
+            <w:proofErr w:type="spellEnd"/>
+          </w:p>
+          <w:p>
+            <w:pPr>
+              <w:rPr>
+                <w:b/>
+                <w:szCs w:val="20"/>
+              </w:rPr>
+            </w:pPr>
           </w:p>
         </w:tc>
         <w:tc>
@@ -10812,6 +10845,7 @@
           </w:tcPr>
           <w:p>
             <w:pPr>
+              <w:pStyle w:val="KeinLeerraum"/>
               <w:cnfStyle w:val="000000000000" w:firstRow="0" w:lastRow="0" w:firstColumn="0" w:lastColumn="0" w:oddVBand="0" w:evenVBand="0" w:oddHBand="0" w:evenHBand="0" w:firstRowFirstColumn="0" w:firstRowLastColumn="0" w:lastRowFirstColumn="0" w:lastRowLastColumn="0"/>
               <w:rPr>
                 <w:szCs w:val="20"/>
@@ -10822,6 +10856,37 @@
                 <w:szCs w:val="20"/>
               </w:rPr>
               <w:t>1 x</w:t>
+            </w:r>
+          </w:p>
+          <w:p>
+            <w:pPr>
+              <w:pStyle w:val="KeinLeerraum"/>
+              <w:cnfStyle w:val="000000000000" w:firstRow="0" w:lastRow="0" w:firstColumn="0" w:lastColumn="0" w:oddVBand="0" w:evenVBand="0" w:oddHBand="0" w:evenHBand="0" w:firstRowFirstColumn="0" w:firstRowLastColumn="0" w:lastRowFirstColumn="0" w:lastRowLastColumn="0"/>
+              <w:rPr>
+                <w:szCs w:val="20"/>
+              </w:rPr>
+            </w:pPr>
+          </w:p>
+          <w:p>
+            <w:pPr>
+              <w:pStyle w:val="KeinLeerraum"/>
+              <w:cnfStyle w:val="000000000000" w:firstRow="0" w:lastRow="0" w:firstColumn="0" w:lastColumn="0" w:oddVBand="0" w:evenVBand="0" w:oddHBand="0" w:evenHBand="0" w:firstRowFirstColumn="0" w:firstRowLastColumn="0" w:lastRowFirstColumn="0" w:lastRowLastColumn="0"/>
+              <w:rPr>
+                <w:szCs w:val="20"/>
+              </w:rPr>
+            </w:pPr>
+            <w:r>
+              <w:rPr>
+                <w:b/>
+                <w:szCs w:val="20"/>
+              </w:rPr>
+              <w:t>Klassensatz:</w:t>
+            </w:r>
+            <w:r>
+              <w:rPr>
+                <w:szCs w:val="20"/>
+              </w:rPr>
+              <w:t xml:space="preserve"> 5 x</w:t>
             </w:r>
           </w:p>
         </w:tc>
@@ -10834,102 +10899,6 @@
             <w:pPr>
               <w:jc w:val="center"/>
               <w:cnfStyle w:val="000000000000" w:firstRow="0" w:lastRow="0" w:firstColumn="0" w:lastColumn="0" w:oddVBand="0" w:evenVBand="0" w:oddHBand="0" w:evenHBand="0" w:firstRowFirstColumn="0" w:firstRowLastColumn="0" w:lastRowFirstColumn="0" w:lastRowLastColumn="0"/>
-            </w:pPr>
-          </w:p>
-        </w:tc>
-      </w:tr>
-      <w:tr>
-        <w:trPr>
-          <w:cnfStyle w:val="000000100000" w:firstRow="0" w:lastRow="0" w:firstColumn="0" w:lastColumn="0" w:oddVBand="0" w:evenVBand="0" w:oddHBand="1" w:evenHBand="0" w:firstRowFirstColumn="0" w:firstRowLastColumn="0" w:lastRowFirstColumn="0" w:lastRowLastColumn="0"/>
-        </w:trPr>
-        <w:tc>
-          <w:tcPr>
-            <w:cnfStyle w:val="001000000000" w:firstRow="0" w:lastRow="0" w:firstColumn="1" w:lastColumn="0" w:oddVBand="0" w:evenVBand="0" w:oddHBand="0" w:evenHBand="0" w:firstRowFirstColumn="0" w:firstRowLastColumn="0" w:lastRowFirstColumn="0" w:lastRowLastColumn="0"/>
-            <w:tcW w:w="3022" w:type="dxa"/>
-          </w:tcPr>
-          <w:p>
-            <w:pPr>
-              <w:rPr>
-                <w:b/>
-                <w:szCs w:val="20"/>
-              </w:rPr>
-            </w:pPr>
-            <w:r>
-              <w:rPr>
-                <w:szCs w:val="20"/>
-              </w:rPr>
-              <w:t>MocoMoco</w:t>
-            </w:r>
-          </w:p>
-          <w:p>
-            <w:pPr>
-              <w:rPr>
-                <w:b/>
-                <w:szCs w:val="20"/>
-              </w:rPr>
-            </w:pPr>
-          </w:p>
-        </w:tc>
-        <w:tc>
-          <w:tcPr>
-            <w:tcW w:w="3022" w:type="dxa"/>
-          </w:tcPr>
-          <w:p>
-            <w:pPr>
-              <w:pStyle w:val="KeinLeerraum"/>
-              <w:cnfStyle w:val="000000100000" w:firstRow="0" w:lastRow="0" w:firstColumn="0" w:lastColumn="0" w:oddVBand="0" w:evenVBand="0" w:oddHBand="1" w:evenHBand="0" w:firstRowFirstColumn="0" w:firstRowLastColumn="0" w:lastRowFirstColumn="0" w:lastRowLastColumn="0"/>
-              <w:rPr>
-                <w:szCs w:val="20"/>
-              </w:rPr>
-            </w:pPr>
-            <w:r>
-              <w:rPr>
-                <w:szCs w:val="20"/>
-              </w:rPr>
-              <w:t>1 x</w:t>
-            </w:r>
-          </w:p>
-          <w:p>
-            <w:pPr>
-              <w:pStyle w:val="KeinLeerraum"/>
-              <w:cnfStyle w:val="000000100000" w:firstRow="0" w:lastRow="0" w:firstColumn="0" w:lastColumn="0" w:oddVBand="0" w:evenVBand="0" w:oddHBand="1" w:evenHBand="0" w:firstRowFirstColumn="0" w:firstRowLastColumn="0" w:lastRowFirstColumn="0" w:lastRowLastColumn="0"/>
-              <w:rPr>
-                <w:szCs w:val="20"/>
-              </w:rPr>
-            </w:pPr>
-          </w:p>
-          <w:p>
-            <w:pPr>
-              <w:pStyle w:val="KeinLeerraum"/>
-              <w:cnfStyle w:val="000000100000" w:firstRow="0" w:lastRow="0" w:firstColumn="0" w:lastColumn="0" w:oddVBand="0" w:evenVBand="0" w:oddHBand="1" w:evenHBand="0" w:firstRowFirstColumn="0" w:firstRowLastColumn="0" w:lastRowFirstColumn="0" w:lastRowLastColumn="0"/>
-              <w:rPr>
-                <w:szCs w:val="20"/>
-              </w:rPr>
-            </w:pPr>
-            <w:r>
-              <w:rPr>
-                <w:b/>
-                <w:szCs w:val="20"/>
-              </w:rPr>
-              <w:t>Klassensatz:</w:t>
-            </w:r>
-            <w:r>
-              <w:rPr>
-                <w:szCs w:val="20"/>
-              </w:rPr>
-              <w:t xml:space="preserve"> 5 x</w:t>
-            </w:r>
-          </w:p>
-        </w:tc>
-        <w:tc>
-          <w:tcPr>
-            <w:tcW w:w="3023" w:type="dxa"/>
-            <w:vAlign w:val="center"/>
-          </w:tcPr>
-          <w:p>
-            <w:pPr>
-              <w:jc w:val="center"/>
-              <w:cnfStyle w:val="000000100000" w:firstRow="0" w:lastRow="0" w:firstColumn="0" w:lastColumn="0" w:oddVBand="0" w:evenVBand="0" w:oddHBand="1" w:evenHBand="0" w:firstRowFirstColumn="0" w:firstRowLastColumn="0" w:lastRowFirstColumn="0" w:lastRowLastColumn="0"/>
             </w:pPr>
             <w:r>
               <w:rPr>
@@ -10981,6 +10950,9 @@
         </w:tc>
       </w:tr>
       <w:tr>
+        <w:trPr>
+          <w:cnfStyle w:val="000000100000" w:firstRow="0" w:lastRow="0" w:firstColumn="0" w:lastColumn="0" w:oddVBand="0" w:evenVBand="0" w:oddHBand="1" w:evenHBand="0" w:firstRowFirstColumn="0" w:firstRowLastColumn="0" w:lastRowFirstColumn="0" w:lastRowLastColumn="0"/>
+        </w:trPr>
         <w:tc>
           <w:tcPr>
             <w:cnfStyle w:val="001000000000" w:firstRow="0" w:lastRow="0" w:firstColumn="1" w:lastColumn="0" w:oddVBand="0" w:evenVBand="0" w:oddHBand="0" w:evenHBand="0" w:firstRowFirstColumn="0" w:firstRowLastColumn="0" w:lastRowFirstColumn="0" w:lastRowLastColumn="0"/>
@@ -11008,7 +10980,7 @@
           <w:p>
             <w:pPr>
               <w:pStyle w:val="KeinLeerraum"/>
-              <w:cnfStyle w:val="000000000000" w:firstRow="0" w:lastRow="0" w:firstColumn="0" w:lastColumn="0" w:oddVBand="0" w:evenVBand="0" w:oddHBand="0" w:evenHBand="0" w:firstRowFirstColumn="0" w:firstRowLastColumn="0" w:lastRowFirstColumn="0" w:lastRowLastColumn="0"/>
+              <w:cnfStyle w:val="000000100000" w:firstRow="0" w:lastRow="0" w:firstColumn="0" w:lastColumn="0" w:oddVBand="0" w:evenVBand="0" w:oddHBand="1" w:evenHBand="0" w:firstRowFirstColumn="0" w:firstRowLastColumn="0" w:lastRowFirstColumn="0" w:lastRowLastColumn="0"/>
               <w:rPr>
                 <w:szCs w:val="20"/>
               </w:rPr>
@@ -11029,7 +11001,7 @@
           <w:p>
             <w:pPr>
               <w:jc w:val="center"/>
-              <w:cnfStyle w:val="000000000000" w:firstRow="0" w:lastRow="0" w:firstColumn="0" w:lastColumn="0" w:oddVBand="0" w:evenVBand="0" w:oddHBand="0" w:evenHBand="0" w:firstRowFirstColumn="0" w:firstRowLastColumn="0" w:lastRowFirstColumn="0" w:lastRowLastColumn="0"/>
+              <w:cnfStyle w:val="000000100000" w:firstRow="0" w:lastRow="0" w:firstColumn="0" w:lastColumn="0" w:oddVBand="0" w:evenVBand="0" w:oddHBand="1" w:evenHBand="0" w:firstRowFirstColumn="0" w:firstRowLastColumn="0" w:lastRowFirstColumn="0" w:lastRowLastColumn="0"/>
             </w:pPr>
             <w:r>
               <w:rPr>
@@ -11259,11 +11231,19 @@
                 <w:szCs w:val="20"/>
               </w:rPr>
             </w:pPr>
-            <w:r>
-              <w:rPr>
-                <w:szCs w:val="20"/>
-              </w:rPr>
-              <w:t>BlueCoLight mit LED-Lichterkette</w:t>
+            <w:proofErr w:type="spellStart"/>
+            <w:r>
+              <w:rPr>
+                <w:szCs w:val="20"/>
+              </w:rPr>
+              <w:t>BlueCoLight</w:t>
+            </w:r>
+            <w:proofErr w:type="spellEnd"/>
+            <w:r>
+              <w:rPr>
+                <w:szCs w:val="20"/>
+              </w:rPr>
+              <w:t xml:space="preserve"> mit LED-Lichterkette</w:t>
             </w:r>
           </w:p>
           <w:p>
@@ -11420,7 +11400,6 @@
             <w:r>
               <w:rPr>
                 <w:b w:val="0"/>
-                <w:lang w:val="en-US"/>
               </w:rPr>
               <w:br w:type="page"/>
             </w:r>
@@ -12336,7 +12315,7 @@
       <mc:AlternateContent>
         <mc:Choice Requires="wpg">
           <w:drawing>
-            <wp:anchor distT="0" distB="0" distL="114300" distR="114300" simplePos="0" relativeHeight="251665408" behindDoc="0" locked="0" layoutInCell="1" allowOverlap="1" wp14:anchorId="2CA3F24C" wp14:editId="5459E03C">
+            <wp:anchor distT="0" distB="0" distL="114300" distR="114300" simplePos="0" relativeHeight="251660800" behindDoc="0" locked="0" layoutInCell="1" allowOverlap="1" wp14:anchorId="2CA3F24C" wp14:editId="78380404">
               <wp:simplePos x="0" y="0"/>
               <wp:positionH relativeFrom="column">
                 <wp:posOffset>6014084</wp:posOffset>
@@ -12468,7 +12447,7 @@
         </mc:Choice>
         <mc:Fallback>
           <w:pict>
-            <v:group w14:anchorId="2CA3F24C" id="Gruppieren 20" o:spid="_x0000_s1045" style="position:absolute;margin-left:473.55pt;margin-top:-335.6pt;width:25.9pt;height:322.5pt;z-index:251665408" coordsize="3289,40960" o:gfxdata="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">
+            <v:group w14:anchorId="2CA3F24C" id="Gruppieren 20" o:spid="_x0000_s1045" style="position:absolute;margin-left:473.55pt;margin-top:-335.6pt;width:25.9pt;height:322.5pt;z-index:251660800" coordsize="3289,40960" o:gfxdata="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">
               <v:rect id="Rechteck 53" o:spid="_x0000_s1046" style="position:absolute;left:-15798;top:15798;width:34886;height:3289;rotation:-5898241fd;visibility:visible;mso-wrap-style:square;v-text-anchor:top" o:gfxdata="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" stroked="f">
                 <v:textbox>
                   <w:txbxContent>
@@ -12550,7 +12529,7 @@
       <mc:AlternateContent>
         <mc:Choice Requires="wps">
           <w:drawing>
-            <wp:anchor distT="0" distB="0" distL="114300" distR="114300" simplePos="0" relativeHeight="251655168" behindDoc="0" locked="0" layoutInCell="1" allowOverlap="1" wp14:anchorId="303D99E0" wp14:editId="7605B197">
+            <wp:anchor distT="0" distB="0" distL="114300" distR="114300" simplePos="0" relativeHeight="251655680" behindDoc="0" locked="0" layoutInCell="1" allowOverlap="1" wp14:anchorId="303D99E0" wp14:editId="3350D21C">
               <wp:simplePos x="0" y="0"/>
               <wp:positionH relativeFrom="column">
                 <wp:posOffset>6984</wp:posOffset>
@@ -12607,7 +12586,7 @@
         </mc:Choice>
         <mc:Fallback>
           <w:pict>
-            <v:line w14:anchorId="336FE855" id="Gerade Verbindung 7" o:spid="_x0000_s1026" style="position:absolute;z-index:251655168;visibility:visible;mso-wrap-style:square;mso-width-percent:0;mso-wrap-distance-left:9pt;mso-wrap-distance-top:0;mso-wrap-distance-right:9pt;mso-wrap-distance-bottom:0;mso-position-horizontal:absolute;mso-position-horizontal-relative:text;mso-position-vertical:absolute;mso-position-vertical-relative:text;mso-width-percent:0;mso-width-relative:margin" from=".55pt,-1.9pt" to="441.8pt,-1.9pt" o:gfxdata="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" strokecolor="#ffc000 [3207]" strokeweight="3pt">
+            <v:line w14:anchorId="749B6FFF" id="Gerade Verbindung 7" o:spid="_x0000_s1026" style="position:absolute;z-index:251655680;visibility:visible;mso-wrap-style:square;mso-width-percent:0;mso-wrap-distance-left:9pt;mso-wrap-distance-top:0;mso-wrap-distance-right:9pt;mso-wrap-distance-bottom:0;mso-position-horizontal:absolute;mso-position-horizontal-relative:text;mso-position-vertical:absolute;mso-position-vertical-relative:text;mso-width-percent:0;mso-width-relative:margin" from=".55pt,-1.9pt" to="441.8pt,-1.9pt" o:gfxdata="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" strokecolor="#ffc000 [3207]" strokeweight="3pt">
               <v:stroke joinstyle="miter"/>
             </v:line>
           </w:pict>
@@ -12661,13 +12640,7 @@
       <w:rPr>
         <w:sz w:val="18"/>
       </w:rPr>
-      <w:t>30</w:t>
-    </w:r>
-    <w:r>
-      <w:rPr>
-        <w:sz w:val="18"/>
-      </w:rPr>
-      <w:t>.12.2022</w:t>
+      <w:t>03.01.2023</w:t>
     </w:r>
     <w:r>
       <w:rPr>
@@ -12806,7 +12779,7 @@
         <w:noProof/>
       </w:rPr>
       <w:drawing>
-        <wp:anchor distT="0" distB="0" distL="114300" distR="114300" simplePos="0" relativeHeight="251658752" behindDoc="0" locked="0" layoutInCell="1" allowOverlap="1" wp14:anchorId="34A41029" wp14:editId="17B9B808">
+        <wp:anchor distT="0" distB="0" distL="114300" distR="114300" simplePos="0" relativeHeight="251657728" behindDoc="0" locked="0" layoutInCell="1" allowOverlap="1" wp14:anchorId="34A41029" wp14:editId="3E993F3C">
           <wp:simplePos x="0" y="0"/>
           <wp:positionH relativeFrom="column">
             <wp:posOffset>3456940</wp:posOffset>
@@ -13011,7 +12984,7 @@
       <mc:AlternateContent>
         <mc:Choice Requires="wps">
           <w:drawing>
-            <wp:anchor distT="0" distB="0" distL="114300" distR="114300" simplePos="0" relativeHeight="251660800" behindDoc="0" locked="0" layoutInCell="1" allowOverlap="1" wp14:anchorId="021A7763" wp14:editId="4AD5C20E">
+            <wp:anchor distT="0" distB="0" distL="114300" distR="114300" simplePos="0" relativeHeight="251659776" behindDoc="0" locked="0" layoutInCell="1" allowOverlap="1" wp14:anchorId="021A7763" wp14:editId="78588D77">
               <wp:simplePos x="0" y="0"/>
               <wp:positionH relativeFrom="page">
                 <wp:posOffset>965199</wp:posOffset>
@@ -13068,7 +13041,7 @@
         </mc:Choice>
         <mc:Fallback>
           <w:pict>
-            <v:line w14:anchorId="16C3A8F0" id="Gerader Verbinder 80" o:spid="_x0000_s1026" style="position:absolute;z-index:251660800;visibility:visible;mso-wrap-style:square;mso-width-percent:0;mso-wrap-distance-left:9pt;mso-wrap-distance-top:0;mso-wrap-distance-right:9pt;mso-wrap-distance-bottom:0;mso-position-horizontal:absolute;mso-position-horizontal-relative:page;mso-position-vertical:absolute;mso-position-vertical-relative:text;mso-width-percent:0;mso-width-relative:margin" from="76pt,.55pt" to="522.25pt,.55pt" o:gfxdata="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" strokecolor="#ffc000" strokeweight="3.5pt">
+            <v:line w14:anchorId="14FB1317" id="Gerader Verbinder 80" o:spid="_x0000_s1026" style="position:absolute;z-index:251659776;visibility:visible;mso-wrap-style:square;mso-width-percent:0;mso-wrap-distance-left:9pt;mso-wrap-distance-top:0;mso-wrap-distance-right:9pt;mso-wrap-distance-bottom:0;mso-position-horizontal:absolute;mso-position-horizontal-relative:page;mso-position-vertical:absolute;mso-position-vertical-relative:text;mso-width-percent:0;mso-width-relative:margin" from="76pt,.55pt" to="522.25pt,.55pt" o:gfxdata="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" strokecolor="#ffc000" strokeweight="3.5pt">
               <v:stroke joinstyle="miter"/>
               <w10:wrap anchorx="page"/>
             </v:line>
@@ -13200,7 +13173,7 @@
         <w:noProof/>
       </w:rPr>
       <w:drawing>
-        <wp:anchor distT="0" distB="0" distL="114300" distR="114300" simplePos="0" relativeHeight="251659776" behindDoc="1" locked="0" layoutInCell="1" allowOverlap="1" wp14:anchorId="5B60669D" wp14:editId="58BA75EC">
+        <wp:anchor distT="0" distB="0" distL="114300" distR="114300" simplePos="0" relativeHeight="251658752" behindDoc="1" locked="0" layoutInCell="1" allowOverlap="1" wp14:anchorId="5B60669D" wp14:editId="181BAA14">
           <wp:simplePos x="0" y="0"/>
           <wp:positionH relativeFrom="column">
             <wp:posOffset>9524</wp:posOffset>
@@ -13274,7 +13247,7 @@
       <mc:AlternateContent>
         <mc:Choice Requires="wps">
           <w:drawing>
-            <wp:anchor distT="0" distB="0" distL="114300" distR="114300" simplePos="0" relativeHeight="251655680" behindDoc="0" locked="0" layoutInCell="1" allowOverlap="1" wp14:anchorId="65550E7F" wp14:editId="537AE6B7">
+            <wp:anchor distT="0" distB="0" distL="114300" distR="114300" simplePos="0" relativeHeight="251654656" behindDoc="0" locked="0" layoutInCell="1" allowOverlap="1" wp14:anchorId="65550E7F" wp14:editId="3112A501">
               <wp:simplePos x="0" y="0"/>
               <wp:positionH relativeFrom="page">
                 <wp:posOffset>967739</wp:posOffset>
@@ -13331,7 +13304,7 @@
         </mc:Choice>
         <mc:Fallback>
           <w:pict>
-            <v:line w14:anchorId="40FCE209" id="Gerader Verbinder 15" o:spid="_x0000_s1026" style="position:absolute;z-index:251655680;visibility:visible;mso-wrap-style:square;mso-width-percent:0;mso-wrap-distance-left:9pt;mso-wrap-distance-top:0;mso-wrap-distance-right:9pt;mso-wrap-distance-bottom:0;mso-position-horizontal:absolute;mso-position-horizontal-relative:page;mso-position-vertical:absolute;mso-position-vertical-relative:text;mso-width-percent:0;mso-width-relative:margin" from="76.2pt,39.7pt" to="517.95pt,39.7pt" o:gfxdata="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" strokecolor="#ffc000" strokeweight="4pt">
+            <v:line w14:anchorId="57099ED2" id="Gerader Verbinder 15" o:spid="_x0000_s1026" style="position:absolute;z-index:251654656;visibility:visible;mso-wrap-style:square;mso-width-percent:0;mso-wrap-distance-left:9pt;mso-wrap-distance-top:0;mso-wrap-distance-right:9pt;mso-wrap-distance-bottom:0;mso-position-horizontal:absolute;mso-position-horizontal-relative:page;mso-position-vertical:absolute;mso-position-vertical-relative:text;mso-width-percent:0;mso-width-relative:margin" from="76.2pt,39.7pt" to="517.95pt,39.7pt" o:gfxdata="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" strokecolor="#ffc000" strokeweight="4pt">
               <v:stroke joinstyle="miter"/>
               <w10:wrap anchorx="page"/>
             </v:line>
@@ -17700,8 +17673,8 @@
 
 <file path=word/people.xml><?xml version="1.0" encoding="utf-8"?>
 <w15:people xmlns:wpc="http://schemas.microsoft.com/office/word/2010/wordprocessingCanvas" xmlns:cx="http://schemas.microsoft.com/office/drawing/2014/chartex" xmlns:cx1="http://schemas.microsoft.com/office/drawing/2015/9/8/chartex" xmlns:cx2="http://schemas.microsoft.com/office/drawing/2015/10/21/chartex" xmlns:cx3="http://schemas.microsoft.com/office/drawing/2016/5/9/chartex" xmlns:cx4="http://schemas.microsoft.com/office/drawing/2016/5/10/chartex" xmlns:cx5="http://schemas.microsoft.com/office/drawing/2016/5/11/chartex" xmlns:cx6="http://schemas.microsoft.com/office/drawing/2016/5/12/chartex" xmlns:cx7="http://schemas.microsoft.com/office/drawing/2016/5/13/chartex" xmlns:cx8="http://schemas.microsoft.com/office/drawing/2016/5/14/chartex" xmlns:mc="http://schemas.openxmlformats.org/markup-compatibility/2006" xmlns:aink="http://schemas.microsoft.com/office/drawing/2016/ink" xmlns:am3d="http://schemas.microsoft.com/office/drawing/2017/model3d" xmlns:o="urn:schemas-microsoft-com:office:office" xmlns:oel="http://schemas.microsoft.com/office/2019/extlst" xmlns:r="http://schemas.openxmlformats.org/officeDocument/2006/relationships" xmlns:m="http://schemas.openxmlformats.org/officeDocument/2006/math" xmlns:v="urn:schemas-microsoft-com:vml" xmlns:wp14="http://schemas.microsoft.com/office/word/2010/wordprocessingDrawing" xmlns:wp="http://schemas.openxmlformats.org/drawingml/2006/wordprocessingDrawing" xmlns:w10="urn:schemas-microsoft-com:office:word" xmlns:w="http://schemas.openxmlformats.org/wordprocessingml/2006/main" xmlns:w14="http://schemas.microsoft.com/office/word/2010/wordml" xmlns:w15="http://schemas.microsoft.com/office/word/2012/wordml" xmlns:w16cex="http://schemas.microsoft.com/office/word/2018/wordml/cex" xmlns:w16cid="http://schemas.microsoft.com/office/word/2016/wordml/cid" xmlns:w16="http://schemas.microsoft.com/office/word/2018/wordml" xmlns:w16sdtdh="http://schemas.microsoft.com/office/word/2020/wordml/sdtdatahash" xmlns:w16se="http://schemas.microsoft.com/office/word/2015/wordml/symex" xmlns:wpg="http://schemas.microsoft.com/office/word/2010/wordprocessingGroup" xmlns:wpi="http://schemas.microsoft.com/office/word/2010/wordprocessingInk" xmlns:wne="http://schemas.microsoft.com/office/word/2006/wordml" xmlns:wps="http://schemas.microsoft.com/office/word/2010/wordprocessingShape" mc:Ignorable="w14 w15 w16se w16cid w16 w16cex w16sdtdh wp14">
-  <w15:person w15:author="Malambré, Julia | Wissensfabrik">
-    <w15:presenceInfo w15:providerId="AD" w15:userId="S::Julia.Malambre@wissensfabrik.de::d294621f-9b82-49bc-8b6c-776d6cf9ddf6"/>
+  <w15:person w15:author="Ira Diethelm">
+    <w15:presenceInfo w15:providerId="Windows Live" w15:userId="aa756e1db070d33c"/>
   </w15:person>
 </w15:people>
 </file>

</xml_diff>

<commit_message>
Verweis auf KI im Impressum und in der Einleitung geändert.
</commit_message>
<xml_diff>
--- a/1_Einleitung/2_Einleitung.docx
+++ b/1_Einleitung/2_Einleitung.docx
@@ -1061,104 +1061,80 @@
               <w:lang w:val="en-GB" w:eastAsia="en-GB"/>
             </w:rPr>
           </w:pPr>
-          <w:r>
-            <w:fldChar w:fldCharType="begin"/>
-          </w:r>
-          <w:r>
-            <w:instrText>HYPERLINK \l "_Toc123301513"</w:instrText>
-          </w:r>
-          <w:r>
-            <w:fldChar w:fldCharType="separate"/>
-          </w:r>
-          <w:r>
-            <w:rPr>
-              <w:rStyle w:val="Hyperlink"/>
-              <w:noProof/>
-            </w:rPr>
-            <w:t>3.5</w:t>
-          </w:r>
-          <w:r>
-            <w:rPr>
-              <w:rFonts w:asciiTheme="minorHAnsi" w:eastAsiaTheme="minorEastAsia" w:hAnsiTheme="minorHAnsi" w:cstheme="minorBidi"/>
-              <w:bCs w:val="0"/>
-              <w:noProof/>
-              <w:sz w:val="22"/>
-              <w:lang w:val="en-GB" w:eastAsia="en-GB"/>
-            </w:rPr>
-            <w:tab/>
-          </w:r>
-          <w:r>
-            <w:rPr>
-              <w:rStyle w:val="Hyperlink"/>
-              <w:noProof/>
-            </w:rPr>
-            <w:t>Unterrichtliche Umsetzung</w:t>
-          </w:r>
-          <w:r>
-            <w:rPr>
-              <w:noProof/>
-              <w:webHidden/>
-            </w:rPr>
-            <w:tab/>
-          </w:r>
-          <w:r>
-            <w:rPr>
-              <w:noProof/>
-              <w:webHidden/>
-            </w:rPr>
-            <w:fldChar w:fldCharType="begin"/>
-          </w:r>
-          <w:r>
-            <w:rPr>
-              <w:noProof/>
-              <w:webHidden/>
-            </w:rPr>
-            <w:instrText xml:space="preserve"> PAGEREF _Toc123301513 \h </w:instrText>
-          </w:r>
-          <w:r>
-            <w:rPr>
-              <w:noProof/>
-              <w:webHidden/>
-            </w:rPr>
-          </w:r>
-          <w:r>
-            <w:rPr>
-              <w:noProof/>
-              <w:webHidden/>
-            </w:rPr>
-            <w:fldChar w:fldCharType="separate"/>
-          </w:r>
-          <w:ins w:id="0" w:author="Ira Diethelm" w:date="2023-01-03T10:42:00Z">
+          <w:hyperlink w:anchor="_Toc123301513" w:history="1">
+            <w:r>
+              <w:rPr>
+                <w:rStyle w:val="Hyperlink"/>
+                <w:noProof/>
+              </w:rPr>
+              <w:t>3.5</w:t>
+            </w:r>
+            <w:r>
+              <w:rPr>
+                <w:rFonts w:asciiTheme="minorHAnsi" w:eastAsiaTheme="minorEastAsia" w:hAnsiTheme="minorHAnsi" w:cstheme="minorBidi"/>
+                <w:bCs w:val="0"/>
+                <w:noProof/>
+                <w:sz w:val="22"/>
+                <w:lang w:val="en-GB" w:eastAsia="en-GB"/>
+              </w:rPr>
+              <w:tab/>
+            </w:r>
+            <w:r>
+              <w:rPr>
+                <w:rStyle w:val="Hyperlink"/>
+                <w:noProof/>
+              </w:rPr>
+              <w:t>Unterrichtliche Umsetzung</w:t>
+            </w:r>
             <w:r>
               <w:rPr>
                 <w:noProof/>
                 <w:webHidden/>
               </w:rPr>
-              <w:t>10</w:t>
-            </w:r>
-          </w:ins>
-          <w:del w:id="1" w:author="Ira Diethelm" w:date="2023-01-03T10:42:00Z">
+              <w:tab/>
+            </w:r>
             <w:r>
               <w:rPr>
                 <w:noProof/>
                 <w:webHidden/>
               </w:rPr>
-              <w:delText>9</w:delText>
-            </w:r>
-          </w:del>
-          <w:r>
-            <w:rPr>
-              <w:noProof/>
-              <w:webHidden/>
-            </w:rPr>
-            <w:fldChar w:fldCharType="end"/>
-          </w:r>
-          <w:r>
-            <w:rPr>
-              <w:noProof/>
-            </w:rPr>
-            <w:fldChar w:fldCharType="end"/>
-          </w:r>
+              <w:fldChar w:fldCharType="begin"/>
+            </w:r>
+            <w:r>
+              <w:rPr>
+                <w:noProof/>
+                <w:webHidden/>
+              </w:rPr>
+              <w:instrText xml:space="preserve"> PAGEREF _Toc123301513 \h </w:instrText>
+            </w:r>
+            <w:r>
+              <w:rPr>
+                <w:noProof/>
+                <w:webHidden/>
+              </w:rPr>
+            </w:r>
+            <w:r>
+              <w:rPr>
+                <w:noProof/>
+                <w:webHidden/>
+              </w:rPr>
+              <w:fldChar w:fldCharType="separate"/>
+            </w:r>
+            <w:r>
+              <w:rPr>
+                <w:noProof/>
+                <w:webHidden/>
+              </w:rPr>
+              <w:t>10</w:t>
+            </w:r>
+            <w:r>
+              <w:rPr>
+                <w:noProof/>
+                <w:webHidden/>
+              </w:rPr>
+              <w:fldChar w:fldCharType="end"/>
+            </w:r>
+          </w:hyperlink>
         </w:p>
         <w:p>
           <w:pPr>
@@ -1630,14 +1606,14 @@
       <w:pPr>
         <w:pStyle w:val="berschrift1"/>
       </w:pPr>
-      <w:bookmarkStart w:id="2" w:name="_Toc433292495"/>
-      <w:bookmarkStart w:id="3" w:name="_Toc123301506"/>
+      <w:bookmarkStart w:id="0" w:name="_Toc433292495"/>
+      <w:bookmarkStart w:id="1" w:name="_Toc123301506"/>
       <w:r>
         <w:lastRenderedPageBreak/>
         <w:t>Einführung</w:t>
       </w:r>
-      <w:bookmarkEnd w:id="2"/>
-      <w:bookmarkEnd w:id="3"/>
+      <w:bookmarkEnd w:id="0"/>
+      <w:bookmarkEnd w:id="1"/>
     </w:p>
     <w:p>
       <w:pPr>
@@ -2539,8 +2515,8 @@
       <w:pPr>
         <w:pStyle w:val="berschrift1"/>
       </w:pPr>
-      <w:bookmarkStart w:id="4" w:name="_Toc433292496"/>
-      <w:bookmarkStart w:id="5" w:name="_Toc123301507"/>
+      <w:bookmarkStart w:id="2" w:name="_Toc433292496"/>
+      <w:bookmarkStart w:id="3" w:name="_Toc123301507"/>
       <w:r>
         <w:lastRenderedPageBreak/>
         <w:t xml:space="preserve">Die Module von IT2School </w:t>
@@ -2549,8 +2525,8 @@
         <w:noBreakHyphen/>
         <w:t xml:space="preserve"> eine Übersicht</w:t>
       </w:r>
-      <w:bookmarkEnd w:id="4"/>
-      <w:bookmarkEnd w:id="5"/>
+      <w:bookmarkEnd w:id="2"/>
+      <w:bookmarkEnd w:id="3"/>
     </w:p>
     <w:tbl>
       <w:tblPr>
@@ -4545,21 +4521,13 @@
               <w:t>h</w:t>
             </w:r>
             <w:r>
-              <w:t xml:space="preserve">ilfe von verschiedensten Materialien wie Styroporkugeln und Pappmaché, sowie einem </w:t>
-            </w:r>
-            <w:proofErr w:type="spellStart"/>
-            <w:r>
-              <w:t>Blu</w:t>
+              <w:t>ilfe von verschiedensten Materialien wie Styroporkugeln und Pappmaché, sowie einem Blu</w:t>
             </w:r>
             <w:r>
               <w:t>e</w:t>
             </w:r>
             <w:r>
-              <w:t>CoLight</w:t>
-            </w:r>
-            <w:proofErr w:type="spellEnd"/>
-            <w:r>
-              <w:t xml:space="preserve">-Controller oder einem Arduino-Board kann der Roboter programmiert und mithilfe </w:t>
+              <w:t xml:space="preserve">CoLight-Controller oder einem Arduino-Board kann der Roboter programmiert und mithilfe </w:t>
             </w:r>
             <w:r>
               <w:t>einer programmierten</w:t>
@@ -5133,26 +5101,59 @@
         <w:t xml:space="preserve">Aufbaumodule, Erweiterungsmodule und Methodenmodule </w:t>
       </w:r>
       <w:r>
-        <w:t xml:space="preserve">stehen nur online zur Verfügung. </w:t>
-      </w:r>
-      <w:r>
-        <w:t>Die Module von IT2School werden durch sieben Basis- und Aufbaumodule zum Thema Künstliche Intelligenz ergänzt.</w:t>
-      </w:r>
-      <w:r>
-        <w:t xml:space="preserve"> </w:t>
-      </w:r>
+        <w:t xml:space="preserve">stehen </w:t>
+      </w:r>
+      <w:del w:id="4" w:author="Malambré, Julia | Wissensfabrik" w:date="2023-01-03T11:06:00Z">
+        <w:r>
+          <w:delText xml:space="preserve">nur </w:delText>
+        </w:r>
+      </w:del>
+      <w:ins w:id="5" w:author="Malambré, Julia | Wissensfabrik" w:date="2023-01-03T11:06:00Z">
+        <w:r>
+          <w:t>ausschließlich</w:t>
+        </w:r>
+        <w:r>
+          <w:t xml:space="preserve"> </w:t>
+        </w:r>
+      </w:ins>
+      <w:r>
+        <w:t xml:space="preserve">online zur Verfügung. </w:t>
+      </w:r>
+      <w:ins w:id="6" w:author="Malambré, Julia | Wissensfabrik" w:date="2023-01-03T11:05:00Z">
+        <w:r>
+          <w:t xml:space="preserve">Die Module von IT2School werden durch </w:t>
+        </w:r>
+      </w:ins>
+      <w:ins w:id="7" w:author="Malambré, Julia | Wissensfabrik" w:date="2023-01-03T11:06:00Z">
+        <w:r>
+          <w:t xml:space="preserve">sieben </w:t>
+        </w:r>
+      </w:ins>
+      <w:ins w:id="8" w:author="Malambré, Julia | Wissensfabrik" w:date="2023-01-03T11:05:00Z">
+        <w:r>
+          <w:t>Module zum Thema künstliche Intelligenz ergänzt. Diese sind im Ordner „IT2School Module zur künstlichen Intelligenz“ und online verfügbar.</w:t>
+        </w:r>
+      </w:ins>
+      <w:del w:id="9" w:author="Malambré, Julia | Wissensfabrik" w:date="2023-01-03T11:05:00Z">
+        <w:r>
+          <w:delText>Die Module von IT2School werden durch sieben Basis- und Aufbaumodule zum Thema Künstliche Intelligenz ergänzt.</w:delText>
+        </w:r>
+        <w:r>
+          <w:delText xml:space="preserve"> </w:delText>
+        </w:r>
+      </w:del>
     </w:p>
     <w:p>
       <w:pPr>
         <w:pStyle w:val="berschrift1"/>
       </w:pPr>
-      <w:bookmarkStart w:id="6" w:name="_Toc433292497"/>
-      <w:bookmarkStart w:id="7" w:name="_Toc123301508"/>
+      <w:bookmarkStart w:id="10" w:name="_Toc433292497"/>
+      <w:bookmarkStart w:id="11" w:name="_Toc123301508"/>
       <w:r>
         <w:t>Aufbau der Module</w:t>
       </w:r>
-      <w:bookmarkEnd w:id="6"/>
-      <w:bookmarkEnd w:id="7"/>
+      <w:bookmarkEnd w:id="10"/>
+      <w:bookmarkEnd w:id="11"/>
     </w:p>
     <w:p>
       <w:pPr>
@@ -5202,9 +5203,9 @@
           <w:noProof/>
         </w:rPr>
         <w:drawing>
-          <wp:inline distT="0" distB="0" distL="0" distR="0" wp14:anchorId="6EF12287" wp14:editId="40826589">
-            <wp:extent cx="5033701" cy="3642360"/>
-            <wp:effectExtent l="0" t="0" r="0" b="0"/>
+          <wp:inline distT="0" distB="0" distL="0" distR="0" wp14:anchorId="6EF12287" wp14:editId="28E1B7AC">
+            <wp:extent cx="4732020" cy="3424067"/>
+            <wp:effectExtent l="0" t="0" r="0" b="5080"/>
             <wp:docPr id="27" name="Grafik 27"/>
             <wp:cNvGraphicFramePr>
               <a:graphicFrameLocks xmlns:a="http://schemas.openxmlformats.org/drawingml/2006/main" noChangeAspect="1"/>
@@ -5234,7 +5235,7 @@
                   <pic:spPr bwMode="auto">
                     <a:xfrm>
                       <a:off x="0" y="0"/>
-                      <a:ext cx="5060898" cy="3662040"/>
+                      <a:ext cx="4774897" cy="3455092"/>
                     </a:xfrm>
                     <a:prstGeom prst="rect">
                       <a:avLst/>
@@ -6797,14 +6798,14 @@
       <w:pPr>
         <w:pStyle w:val="berschrift2"/>
       </w:pPr>
-      <w:bookmarkStart w:id="8" w:name="_Toc123301509"/>
+      <w:bookmarkStart w:id="12" w:name="_Toc123301509"/>
       <w:r>
         <w:t>Einleitung</w:t>
       </w:r>
       <w:r>
         <w:t xml:space="preserve"> des Moduls</w:t>
       </w:r>
-      <w:bookmarkEnd w:id="8"/>
+      <w:bookmarkEnd w:id="12"/>
     </w:p>
     <w:p>
       <w:pPr>
@@ -6818,11 +6819,11 @@
       <w:pPr>
         <w:pStyle w:val="berschrift2"/>
       </w:pPr>
-      <w:bookmarkStart w:id="9" w:name="_Toc123301510"/>
+      <w:bookmarkStart w:id="13" w:name="_Toc123301510"/>
       <w:r>
         <w:t>Bedeutung und Ziele des Moduls</w:t>
       </w:r>
-      <w:bookmarkEnd w:id="9"/>
+      <w:bookmarkEnd w:id="13"/>
     </w:p>
     <w:p>
       <w:pPr>
@@ -6842,7 +6843,7 @@
       <w:pPr>
         <w:pStyle w:val="berschrift2"/>
       </w:pPr>
-      <w:bookmarkStart w:id="10" w:name="_Toc123301511"/>
+      <w:bookmarkStart w:id="14" w:name="_Toc123301511"/>
       <w:r>
         <w:t>Rolle der Unternehmensvertreter</w:t>
       </w:r>
@@ -6855,7 +6856,7 @@
       <w:r>
         <w:t>nen</w:t>
       </w:r>
-      <w:bookmarkEnd w:id="10"/>
+      <w:bookmarkEnd w:id="14"/>
     </w:p>
     <w:p>
       <w:pPr>
@@ -6893,11 +6894,11 @@
       <w:pPr>
         <w:pStyle w:val="berschrift2"/>
       </w:pPr>
-      <w:bookmarkStart w:id="11" w:name="_Toc123301512"/>
+      <w:bookmarkStart w:id="15" w:name="_Toc123301512"/>
       <w:r>
         <w:t>Inhalte des Moduls</w:t>
       </w:r>
-      <w:bookmarkEnd w:id="11"/>
+      <w:bookmarkEnd w:id="15"/>
     </w:p>
     <w:p>
       <w:pPr>
@@ -6911,14 +6912,14 @@
       <w:pPr>
         <w:pStyle w:val="berschrift2"/>
       </w:pPr>
-      <w:bookmarkStart w:id="12" w:name="_Toc433292501"/>
-      <w:bookmarkStart w:id="13" w:name="_Toc123301513"/>
+      <w:bookmarkStart w:id="16" w:name="_Toc433292501"/>
+      <w:bookmarkStart w:id="17" w:name="_Toc123301513"/>
       <w:r>
         <w:lastRenderedPageBreak/>
         <w:t>Unterrichtliche Umsetzung</w:t>
       </w:r>
-      <w:bookmarkEnd w:id="12"/>
-      <w:bookmarkEnd w:id="13"/>
+      <w:bookmarkEnd w:id="16"/>
+      <w:bookmarkEnd w:id="17"/>
     </w:p>
     <w:p>
       <w:pPr>
@@ -7012,11 +7013,11 @@
       <w:pPr>
         <w:pStyle w:val="berschrift2"/>
       </w:pPr>
-      <w:bookmarkStart w:id="14" w:name="_Toc123301514"/>
+      <w:bookmarkStart w:id="18" w:name="_Toc123301514"/>
       <w:r>
         <w:t>Einbettung in verschiedene Fächer und Themen</w:t>
       </w:r>
-      <w:bookmarkEnd w:id="14"/>
+      <w:bookmarkEnd w:id="18"/>
     </w:p>
     <w:p>
       <w:pPr>
@@ -7038,13 +7039,13 @@
       <w:pPr>
         <w:pStyle w:val="berschrift2"/>
       </w:pPr>
-      <w:bookmarkStart w:id="15" w:name="_Toc433292503"/>
-      <w:bookmarkStart w:id="16" w:name="_Toc123301515"/>
+      <w:bookmarkStart w:id="19" w:name="_Toc433292503"/>
+      <w:bookmarkStart w:id="20" w:name="_Toc123301515"/>
       <w:r>
         <w:t>Anschlussthemen, Literatur und Links</w:t>
       </w:r>
-      <w:bookmarkEnd w:id="15"/>
-      <w:bookmarkEnd w:id="16"/>
+      <w:bookmarkEnd w:id="19"/>
+      <w:bookmarkEnd w:id="20"/>
     </w:p>
     <w:p>
       <w:pPr>
@@ -7058,13 +7059,13 @@
       <w:pPr>
         <w:pStyle w:val="berschrift1"/>
       </w:pPr>
-      <w:bookmarkStart w:id="17" w:name="_Toc433292504"/>
-      <w:bookmarkStart w:id="18" w:name="_Toc123301516"/>
+      <w:bookmarkStart w:id="21" w:name="_Toc433292504"/>
+      <w:bookmarkStart w:id="22" w:name="_Toc123301516"/>
       <w:r>
         <w:t>Kommentare zu den Arbeitsmaterialien</w:t>
       </w:r>
-      <w:bookmarkEnd w:id="17"/>
-      <w:bookmarkEnd w:id="18"/>
+      <w:bookmarkEnd w:id="21"/>
+      <w:bookmarkEnd w:id="22"/>
     </w:p>
     <w:p>
       <w:pPr>
@@ -7295,18 +7296,18 @@
       <w:pPr>
         <w:pStyle w:val="berschrift1"/>
       </w:pPr>
-      <w:bookmarkStart w:id="19" w:name="_Toc431894978"/>
-      <w:bookmarkStart w:id="20" w:name="_Toc433292505"/>
-      <w:bookmarkStart w:id="21" w:name="_Toc123301517"/>
+      <w:bookmarkStart w:id="23" w:name="_Toc431894978"/>
+      <w:bookmarkStart w:id="24" w:name="_Toc433292505"/>
+      <w:bookmarkStart w:id="25" w:name="_Toc123301517"/>
       <w:r>
         <w:t>Die Akteure des Projekts und ihre Rolle</w:t>
       </w:r>
-      <w:bookmarkEnd w:id="19"/>
-      <w:bookmarkEnd w:id="20"/>
+      <w:bookmarkEnd w:id="23"/>
+      <w:bookmarkEnd w:id="24"/>
       <w:r>
         <w:t>n</w:t>
       </w:r>
-      <w:bookmarkEnd w:id="21"/>
+      <w:bookmarkEnd w:id="25"/>
     </w:p>
     <w:p>
       <w:pPr>
@@ -8014,22 +8015,22 @@
       </w:tr>
     </w:tbl>
     <w:p>
-      <w:bookmarkStart w:id="22" w:name="_Toc433292506"/>
+      <w:bookmarkStart w:id="26" w:name="_Toc433292506"/>
     </w:p>
     <w:p>
       <w:pPr>
         <w:pStyle w:val="berschrift1"/>
         <w:spacing w:before="360" w:line="259" w:lineRule="auto"/>
       </w:pPr>
-      <w:bookmarkStart w:id="23" w:name="_Toc123301518"/>
+      <w:bookmarkStart w:id="27" w:name="_Toc123301518"/>
       <w:r>
         <w:t>Bestandteile von IT2School</w:t>
       </w:r>
-      <w:bookmarkEnd w:id="22"/>
+      <w:bookmarkEnd w:id="26"/>
       <w:r>
         <w:t>-Infobox</w:t>
       </w:r>
-      <w:bookmarkEnd w:id="23"/>
+      <w:bookmarkEnd w:id="27"/>
     </w:p>
     <w:tbl>
       <w:tblPr>
@@ -11231,19 +11232,11 @@
                 <w:szCs w:val="20"/>
               </w:rPr>
             </w:pPr>
-            <w:proofErr w:type="spellStart"/>
-            <w:r>
-              <w:rPr>
-                <w:szCs w:val="20"/>
-              </w:rPr>
-              <w:t>BlueCoLight</w:t>
-            </w:r>
-            <w:proofErr w:type="spellEnd"/>
-            <w:r>
-              <w:rPr>
-                <w:szCs w:val="20"/>
-              </w:rPr>
-              <w:t xml:space="preserve"> mit LED-Lichterkette</w:t>
+            <w:r>
+              <w:rPr>
+                <w:szCs w:val="20"/>
+              </w:rPr>
+              <w:t>BlueCoLight mit LED-Lichterkette</w:t>
             </w:r>
           </w:p>
           <w:p>
@@ -12586,7 +12579,7 @@
         </mc:Choice>
         <mc:Fallback>
           <w:pict>
-            <v:line w14:anchorId="749B6FFF" id="Gerade Verbindung 7" o:spid="_x0000_s1026" style="position:absolute;z-index:251655680;visibility:visible;mso-wrap-style:square;mso-width-percent:0;mso-wrap-distance-left:9pt;mso-wrap-distance-top:0;mso-wrap-distance-right:9pt;mso-wrap-distance-bottom:0;mso-position-horizontal:absolute;mso-position-horizontal-relative:text;mso-position-vertical:absolute;mso-position-vertical-relative:text;mso-width-percent:0;mso-width-relative:margin" from=".55pt,-1.9pt" to="441.8pt,-1.9pt" o:gfxdata="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" strokecolor="#ffc000 [3207]" strokeweight="3pt">
+            <v:line w14:anchorId="2D2E03AA" id="Gerade Verbindung 7" o:spid="_x0000_s1026" style="position:absolute;z-index:251655680;visibility:visible;mso-wrap-style:square;mso-width-percent:0;mso-wrap-distance-left:9pt;mso-wrap-distance-top:0;mso-wrap-distance-right:9pt;mso-wrap-distance-bottom:0;mso-position-horizontal:absolute;mso-position-horizontal-relative:text;mso-position-vertical:absolute;mso-position-vertical-relative:text;mso-width-percent:0;mso-width-relative:margin" from=".55pt,-1.9pt" to="441.8pt,-1.9pt" o:gfxdata="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" strokecolor="#ffc000 [3207]" strokeweight="3pt">
               <v:stroke joinstyle="miter"/>
             </v:line>
           </w:pict>
@@ -13041,7 +13034,7 @@
         </mc:Choice>
         <mc:Fallback>
           <w:pict>
-            <v:line w14:anchorId="14FB1317" id="Gerader Verbinder 80" o:spid="_x0000_s1026" style="position:absolute;z-index:251659776;visibility:visible;mso-wrap-style:square;mso-width-percent:0;mso-wrap-distance-left:9pt;mso-wrap-distance-top:0;mso-wrap-distance-right:9pt;mso-wrap-distance-bottom:0;mso-position-horizontal:absolute;mso-position-horizontal-relative:page;mso-position-vertical:absolute;mso-position-vertical-relative:text;mso-width-percent:0;mso-width-relative:margin" from="76pt,.55pt" to="522.25pt,.55pt" o:gfxdata="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" strokecolor="#ffc000" strokeweight="3.5pt">
+            <v:line w14:anchorId="7BF2BBE3" id="Gerader Verbinder 80" o:spid="_x0000_s1026" style="position:absolute;z-index:251659776;visibility:visible;mso-wrap-style:square;mso-width-percent:0;mso-wrap-distance-left:9pt;mso-wrap-distance-top:0;mso-wrap-distance-right:9pt;mso-wrap-distance-bottom:0;mso-position-horizontal:absolute;mso-position-horizontal-relative:page;mso-position-vertical:absolute;mso-position-vertical-relative:text;mso-width-percent:0;mso-width-relative:margin" from="76pt,.55pt" to="522.25pt,.55pt" o:gfxdata="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" strokecolor="#ffc000" strokeweight="3.5pt">
               <v:stroke joinstyle="miter"/>
               <w10:wrap anchorx="page"/>
             </v:line>
@@ -13304,7 +13297,7 @@
         </mc:Choice>
         <mc:Fallback>
           <w:pict>
-            <v:line w14:anchorId="57099ED2" id="Gerader Verbinder 15" o:spid="_x0000_s1026" style="position:absolute;z-index:251654656;visibility:visible;mso-wrap-style:square;mso-width-percent:0;mso-wrap-distance-left:9pt;mso-wrap-distance-top:0;mso-wrap-distance-right:9pt;mso-wrap-distance-bottom:0;mso-position-horizontal:absolute;mso-position-horizontal-relative:page;mso-position-vertical:absolute;mso-position-vertical-relative:text;mso-width-percent:0;mso-width-relative:margin" from="76.2pt,39.7pt" to="517.95pt,39.7pt" o:gfxdata="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" strokecolor="#ffc000" strokeweight="4pt">
+            <v:line w14:anchorId="1286B450" id="Gerader Verbinder 15" o:spid="_x0000_s1026" style="position:absolute;z-index:251654656;visibility:visible;mso-wrap-style:square;mso-width-percent:0;mso-wrap-distance-left:9pt;mso-wrap-distance-top:0;mso-wrap-distance-right:9pt;mso-wrap-distance-bottom:0;mso-position-horizontal:absolute;mso-position-horizontal-relative:page;mso-position-vertical:absolute;mso-position-vertical-relative:text;mso-width-percent:0;mso-width-relative:margin" from="76.2pt,39.7pt" to="517.95pt,39.7pt" o:gfxdata="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" strokecolor="#ffc000" strokeweight="4pt">
               <v:stroke joinstyle="miter"/>
               <w10:wrap anchorx="page"/>
             </v:line>
@@ -17673,8 +17666,8 @@
 
 <file path=word/people.xml><?xml version="1.0" encoding="utf-8"?>
 <w15:people xmlns:wpc="http://schemas.microsoft.com/office/word/2010/wordprocessingCanvas" xmlns:cx="http://schemas.microsoft.com/office/drawing/2014/chartex" xmlns:cx1="http://schemas.microsoft.com/office/drawing/2015/9/8/chartex" xmlns:cx2="http://schemas.microsoft.com/office/drawing/2015/10/21/chartex" xmlns:cx3="http://schemas.microsoft.com/office/drawing/2016/5/9/chartex" xmlns:cx4="http://schemas.microsoft.com/office/drawing/2016/5/10/chartex" xmlns:cx5="http://schemas.microsoft.com/office/drawing/2016/5/11/chartex" xmlns:cx6="http://schemas.microsoft.com/office/drawing/2016/5/12/chartex" xmlns:cx7="http://schemas.microsoft.com/office/drawing/2016/5/13/chartex" xmlns:cx8="http://schemas.microsoft.com/office/drawing/2016/5/14/chartex" xmlns:mc="http://schemas.openxmlformats.org/markup-compatibility/2006" xmlns:aink="http://schemas.microsoft.com/office/drawing/2016/ink" xmlns:am3d="http://schemas.microsoft.com/office/drawing/2017/model3d" xmlns:o="urn:schemas-microsoft-com:office:office" xmlns:oel="http://schemas.microsoft.com/office/2019/extlst" xmlns:r="http://schemas.openxmlformats.org/officeDocument/2006/relationships" xmlns:m="http://schemas.openxmlformats.org/officeDocument/2006/math" xmlns:v="urn:schemas-microsoft-com:vml" xmlns:wp14="http://schemas.microsoft.com/office/word/2010/wordprocessingDrawing" xmlns:wp="http://schemas.openxmlformats.org/drawingml/2006/wordprocessingDrawing" xmlns:w10="urn:schemas-microsoft-com:office:word" xmlns:w="http://schemas.openxmlformats.org/wordprocessingml/2006/main" xmlns:w14="http://schemas.microsoft.com/office/word/2010/wordml" xmlns:w15="http://schemas.microsoft.com/office/word/2012/wordml" xmlns:w16cex="http://schemas.microsoft.com/office/word/2018/wordml/cex" xmlns:w16cid="http://schemas.microsoft.com/office/word/2016/wordml/cid" xmlns:w16="http://schemas.microsoft.com/office/word/2018/wordml" xmlns:w16sdtdh="http://schemas.microsoft.com/office/word/2020/wordml/sdtdatahash" xmlns:w16se="http://schemas.microsoft.com/office/word/2015/wordml/symex" xmlns:wpg="http://schemas.microsoft.com/office/word/2010/wordprocessingGroup" xmlns:wpi="http://schemas.microsoft.com/office/word/2010/wordprocessingInk" xmlns:wne="http://schemas.microsoft.com/office/word/2006/wordml" xmlns:wps="http://schemas.microsoft.com/office/word/2010/wordprocessingShape" mc:Ignorable="w14 w15 w16se w16cid w16 w16cex w16sdtdh wp14">
-  <w15:person w15:author="Ira Diethelm">
-    <w15:presenceInfo w15:providerId="Windows Live" w15:userId="aa756e1db070d33c"/>
+  <w15:person w15:author="Malambré, Julia | Wissensfabrik">
+    <w15:presenceInfo w15:providerId="AD" w15:userId="S::Julia.Malambre@wissensfabrik.de::d294621f-9b82-49bc-8b6c-776d6cf9ddf6"/>
   </w15:person>
 </w15:people>
 </file>

</xml_diff>

<commit_message>
Satz von Ira aus dem Impressum ergänzt und Rechtschreibfehler korrigiert.
</commit_message>
<xml_diff>
--- a/1_Einleitung/2_Einleitung.docx
+++ b/1_Einleitung/2_Einleitung.docx
@@ -4915,7 +4915,7 @@
           <w:noProof/>
         </w:rPr>
         <w:drawing>
-          <wp:anchor distT="0" distB="0" distL="114300" distR="114300" simplePos="0" relativeHeight="251657728" behindDoc="0" locked="0" layoutInCell="1" allowOverlap="1" wp14:anchorId="22C02372" wp14:editId="1A671A1B">
+          <wp:anchor distT="0" distB="0" distL="114300" distR="114300" simplePos="0" relativeHeight="251657728" behindDoc="0" locked="0" layoutInCell="1" allowOverlap="1" wp14:anchorId="22C02372" wp14:editId="439BC081">
             <wp:simplePos x="0" y="0"/>
             <wp:positionH relativeFrom="margin">
               <wp:posOffset>2190115</wp:posOffset>
@@ -4923,7 +4923,7 @@
             <wp:positionV relativeFrom="margin">
               <wp:posOffset>1146810</wp:posOffset>
             </wp:positionV>
-            <wp:extent cx="1150620" cy="1150620"/>
+            <wp:extent cx="990600" cy="990600"/>
             <wp:effectExtent l="0" t="0" r="0" b="0"/>
             <wp:wrapSquare wrapText="bothSides"/>
             <wp:docPr id="28" name="Grafik 28"/>
@@ -4952,7 +4952,7 @@
                   <pic:spPr>
                     <a:xfrm>
                       <a:off x="0" y="0"/>
-                      <a:ext cx="1150620" cy="1150620"/>
+                      <a:ext cx="990600" cy="990600"/>
                     </a:xfrm>
                     <a:prstGeom prst="rect">
                       <a:avLst/>
@@ -4986,8 +4986,16 @@
       <w:pPr>
         <w:jc w:val="center"/>
       </w:pPr>
-      <w:r>
-        <w:t>https://www.wissensfabrik.de/downloadmaterial-it2school/</w:t>
+      <w:hyperlink r:id="rId9" w:history="1">
+        <w:r>
+          <w:rPr>
+            <w:rStyle w:val="Hyperlink"/>
+          </w:rPr>
+          <w:t>https://www.wissensfabrik.de/downloadmaterial-it2school/</w:t>
+        </w:r>
+      </w:hyperlink>
+      <w:r>
+        <w:t xml:space="preserve"> </w:t>
       </w:r>
     </w:p>
     <w:p>
@@ -5010,13 +5018,7 @@
         <w:t xml:space="preserve">online zur Verfügung. </w:t>
       </w:r>
       <w:r>
-        <w:t xml:space="preserve">Die Module von IT2School werden durch </w:t>
-      </w:r>
-      <w:r>
-        <w:t xml:space="preserve">sieben </w:t>
-      </w:r>
-      <w:r>
-        <w:t>Module zum Thema künstliche Intelligenz ergänzt. Diese sind im Ordner „IT2School Module zur künstlichen Intelligenz“ und online verfügbar.</w:t>
+        <w:t xml:space="preserve">Die hier aufgeführten (klassischen) Module von IT2School werden durch die (neuen) Module zum Thema künstliche Intelligenz ergänzt. Diese sind im Ordner „IT2School Module zur künstlichen Intelligenz“ und online verfügbar.  </w:t>
       </w:r>
     </w:p>
     <w:p>
@@ -5096,7 +5098,7 @@
                     </pic:cNvPicPr>
                   </pic:nvPicPr>
                   <pic:blipFill>
-                    <a:blip r:embed="rId9">
+                    <a:blip r:embed="rId10">
                       <a:extLst>
                         <a:ext uri="{28A0092B-C50C-407E-A947-70E740481C1C}">
                           <a14:useLocalDpi xmlns:a14="http://schemas.microsoft.com/office/drawing/2010/main" val="0"/>
@@ -5214,7 +5216,7 @@
                           <pic:cNvPicPr/>
                         </pic:nvPicPr>
                         <pic:blipFill>
-                          <a:blip r:embed="rId10" cstate="print">
+                          <a:blip r:embed="rId11" cstate="print">
                             <a:extLst>
                               <a:ext uri="{28A0092B-C50C-407E-A947-70E740481C1C}">
                                 <a14:useLocalDpi xmlns:a14="http://schemas.microsoft.com/office/drawing/2010/main"/>
@@ -5293,7 +5295,7 @@
                           <pic:cNvPicPr/>
                         </pic:nvPicPr>
                         <pic:blipFill>
-                          <a:blip r:embed="rId11" cstate="print">
+                          <a:blip r:embed="rId12" cstate="print">
                             <a:extLst>
                               <a:ext uri="{28A0092B-C50C-407E-A947-70E740481C1C}">
                                 <a14:useLocalDpi xmlns:a14="http://schemas.microsoft.com/office/drawing/2010/main"/>
@@ -5368,7 +5370,7 @@
                           <pic:cNvPicPr/>
                         </pic:nvPicPr>
                         <pic:blipFill>
-                          <a:blip r:embed="rId12" cstate="print">
+                          <a:blip r:embed="rId13" cstate="print">
                             <a:extLst>
                               <a:ext uri="{28A0092B-C50C-407E-A947-70E740481C1C}">
                                 <a14:useLocalDpi xmlns:a14="http://schemas.microsoft.com/office/drawing/2010/main"/>
@@ -5501,7 +5503,7 @@
                           <pic:cNvPicPr/>
                         </pic:nvPicPr>
                         <pic:blipFill>
-                          <a:blip r:embed="rId13" cstate="print">
+                          <a:blip r:embed="rId14" cstate="print">
                             <a:extLst>
                               <a:ext uri="{28A0092B-C50C-407E-A947-70E740481C1C}">
                                 <a14:useLocalDpi xmlns:a14="http://schemas.microsoft.com/office/drawing/2010/main"/>
@@ -5582,7 +5584,7 @@
                           </pic:cNvPicPr>
                         </pic:nvPicPr>
                         <pic:blipFill>
-                          <a:blip r:embed="rId14" cstate="print">
+                          <a:blip r:embed="rId15" cstate="print">
                             <a:extLst>
                               <a:ext uri="{28A0092B-C50C-407E-A947-70E740481C1C}">
                                 <a14:useLocalDpi xmlns:a14="http://schemas.microsoft.com/office/drawing/2010/main"/>
@@ -5662,7 +5664,7 @@
                           <pic:cNvPicPr/>
                         </pic:nvPicPr>
                         <pic:blipFill rotWithShape="1">
-                          <a:blip r:embed="rId15" cstate="print">
+                          <a:blip r:embed="rId16" cstate="print">
                             <a:extLst>
                               <a:ext uri="{28A0092B-C50C-407E-A947-70E740481C1C}">
                                 <a14:useLocalDpi xmlns:a14="http://schemas.microsoft.com/office/drawing/2010/main"/>
@@ -5772,7 +5774,7 @@
                           <pic:cNvPicPr/>
                         </pic:nvPicPr>
                         <pic:blipFill>
-                          <a:blip r:embed="rId13" cstate="print">
+                          <a:blip r:embed="rId14" cstate="print">
                             <a:extLst>
                               <a:ext uri="{28A0092B-C50C-407E-A947-70E740481C1C}">
                                 <a14:useLocalDpi xmlns:a14="http://schemas.microsoft.com/office/drawing/2010/main"/>
@@ -5853,7 +5855,7 @@
                           </pic:cNvPicPr>
                         </pic:nvPicPr>
                         <pic:blipFill rotWithShape="1">
-                          <a:blip r:embed="rId16" cstate="print">
+                          <a:blip r:embed="rId17" cstate="print">
                             <a:extLst>
                               <a:ext uri="{28A0092B-C50C-407E-A947-70E740481C1C}">
                                 <a14:useLocalDpi xmlns:a14="http://schemas.microsoft.com/office/drawing/2010/main"/>
@@ -5934,7 +5936,7 @@
                           </pic:cNvPicPr>
                         </pic:nvPicPr>
                         <pic:blipFill>
-                          <a:blip r:embed="rId17" cstate="print">
+                          <a:blip r:embed="rId18" cstate="print">
                             <a:extLst>
                               <a:ext uri="{28A0092B-C50C-407E-A947-70E740481C1C}">
                                 <a14:useLocalDpi xmlns:a14="http://schemas.microsoft.com/office/drawing/2010/main"/>
@@ -6038,7 +6040,7 @@
                           <pic:cNvPicPr/>
                         </pic:nvPicPr>
                         <pic:blipFill>
-                          <a:blip r:embed="rId18" cstate="print">
+                          <a:blip r:embed="rId19" cstate="print">
                             <a:extLst>
                               <a:ext uri="{28A0092B-C50C-407E-A947-70E740481C1C}">
                                 <a14:useLocalDpi xmlns:a14="http://schemas.microsoft.com/office/drawing/2010/main"/>
@@ -6117,7 +6119,7 @@
                           <pic:cNvPicPr/>
                         </pic:nvPicPr>
                         <pic:blipFill>
-                          <a:blip r:embed="rId19" cstate="print">
+                          <a:blip r:embed="rId20" cstate="print">
                             <a:extLst>
                               <a:ext uri="{28A0092B-C50C-407E-A947-70E740481C1C}">
                                 <a14:useLocalDpi xmlns:a14="http://schemas.microsoft.com/office/drawing/2010/main"/>
@@ -6195,7 +6197,7 @@
                           </pic:cNvPicPr>
                         </pic:nvPicPr>
                         <pic:blipFill>
-                          <a:blip r:embed="rId20" cstate="print">
+                          <a:blip r:embed="rId21" cstate="print">
                             <a:extLst>
                               <a:ext uri="{28A0092B-C50C-407E-A947-70E740481C1C}">
                                 <a14:useLocalDpi xmlns:a14="http://schemas.microsoft.com/office/drawing/2010/main"/>
@@ -6270,7 +6272,7 @@
                           </pic:cNvPicPr>
                         </pic:nvPicPr>
                         <pic:blipFill>
-                          <a:blip r:embed="rId21" cstate="print">
+                          <a:blip r:embed="rId22" cstate="print">
                             <a:extLst>
                               <a:ext uri="{28A0092B-C50C-407E-A947-70E740481C1C}">
                                 <a14:useLocalDpi xmlns:a14="http://schemas.microsoft.com/office/drawing/2010/main"/>
@@ -6386,7 +6388,7 @@
                           </pic:cNvPicPr>
                         </pic:nvPicPr>
                         <pic:blipFill>
-                          <a:blip r:embed="rId22" cstate="print">
+                          <a:blip r:embed="rId23" cstate="print">
                             <a:extLst>
                               <a:ext uri="{28A0092B-C50C-407E-A947-70E740481C1C}">
                                 <a14:useLocalDpi xmlns:a14="http://schemas.microsoft.com/office/drawing/2010/main"/>
@@ -6465,7 +6467,7 @@
                           <pic:cNvPicPr/>
                         </pic:nvPicPr>
                         <pic:blipFill>
-                          <a:blip r:embed="rId13" cstate="print">
+                          <a:blip r:embed="rId14" cstate="print">
                             <a:extLst>
                               <a:ext uri="{28A0092B-C50C-407E-A947-70E740481C1C}">
                                 <a14:useLocalDpi xmlns:a14="http://schemas.microsoft.com/office/drawing/2010/main"/>
@@ -6544,7 +6546,7 @@
                           <pic:cNvPicPr/>
                         </pic:nvPicPr>
                         <pic:blipFill rotWithShape="1">
-                          <a:blip r:embed="rId15" cstate="print">
+                          <a:blip r:embed="rId16" cstate="print">
                             <a:extLst>
                               <a:ext uri="{28A0092B-C50C-407E-A947-70E740481C1C}">
                                 <a14:useLocalDpi xmlns:a14="http://schemas.microsoft.com/office/drawing/2010/main"/>
@@ -6625,7 +6627,7 @@
                           </pic:cNvPicPr>
                         </pic:nvPicPr>
                         <pic:blipFill>
-                          <a:blip r:embed="rId23" cstate="print">
+                          <a:blip r:embed="rId24" cstate="print">
                             <a:extLst>
                               <a:ext uri="{28A0092B-C50C-407E-A947-70E740481C1C}">
                                 <a14:useLocalDpi xmlns:a14="http://schemas.microsoft.com/office/drawing/2010/main"/>
@@ -7048,7 +7050,7 @@
         <w:t xml:space="preserve"> (für Lehrkräfte) werden gebraucht, weil bei einigen Arbeitsmaterialien selbst bei gleicher Benennung eine Differenzierung zwischen Lehrkräften und </w:t>
       </w:r>
       <w:r>
-        <w:t>Schüler*innen</w:t>
+        <w:t>Schüler*inne</w:t>
       </w:r>
       <w:r>
         <w:t>n notwendig ist.</w:t>
@@ -8336,7 +8338,7 @@
                           </pic:cNvPicPr>
                         </pic:nvPicPr>
                         <pic:blipFill>
-                          <a:blip r:embed="rId24" cstate="print">
+                          <a:blip r:embed="rId25" cstate="print">
                             <a:extLst>
                               <a:ext uri="{28A0092B-C50C-407E-A947-70E740481C1C}">
                                 <a14:useLocalDpi xmlns:a14="http://schemas.microsoft.com/office/drawing/2010/main"/>
@@ -8735,7 +8737,7 @@
                           <pic:cNvPicPr/>
                         </pic:nvPicPr>
                         <pic:blipFill>
-                          <a:blip r:embed="rId25" cstate="print">
+                          <a:blip r:embed="rId26" cstate="print">
                             <a:extLst>
                               <a:ext uri="{28A0092B-C50C-407E-A947-70E740481C1C}">
                                 <a14:useLocalDpi xmlns:a14="http://schemas.microsoft.com/office/drawing/2010/main"/>
@@ -8864,7 +8866,7 @@
                           </pic:cNvPicPr>
                         </pic:nvPicPr>
                         <pic:blipFill>
-                          <a:blip r:embed="rId26" cstate="print">
+                          <a:blip r:embed="rId27" cstate="print">
                             <a:extLst>
                               <a:ext uri="{28A0092B-C50C-407E-A947-70E740481C1C}">
                                 <a14:useLocalDpi xmlns:a14="http://schemas.microsoft.com/office/drawing/2010/main"/>
@@ -9109,7 +9111,7 @@
                           </pic:cNvPicPr>
                         </pic:nvPicPr>
                         <pic:blipFill>
-                          <a:blip r:embed="rId27" cstate="print">
+                          <a:blip r:embed="rId28" cstate="print">
                             <a:extLst>
                               <a:ext uri="{28A0092B-C50C-407E-A947-70E740481C1C}">
                                 <a14:useLocalDpi xmlns:a14="http://schemas.microsoft.com/office/drawing/2010/main"/>
@@ -9215,7 +9217,7 @@
                           </pic:cNvPicPr>
                         </pic:nvPicPr>
                         <pic:blipFill>
-                          <a:blip r:embed="rId28" cstate="print">
+                          <a:blip r:embed="rId29" cstate="print">
                             <a:extLst>
                               <a:ext uri="{28A0092B-C50C-407E-A947-70E740481C1C}">
                                 <a14:useLocalDpi xmlns:a14="http://schemas.microsoft.com/office/drawing/2010/main"/>
@@ -9429,7 +9431,7 @@
                           </pic:cNvPicPr>
                         </pic:nvPicPr>
                         <pic:blipFill>
-                          <a:blip r:embed="rId29" cstate="print">
+                          <a:blip r:embed="rId30" cstate="print">
                             <a:extLst>
                               <a:ext uri="{28A0092B-C50C-407E-A947-70E740481C1C}">
                                 <a14:useLocalDpi xmlns:a14="http://schemas.microsoft.com/office/drawing/2010/main"/>
@@ -9738,7 +9740,7 @@
                           </pic:cNvPicPr>
                         </pic:nvPicPr>
                         <pic:blipFill>
-                          <a:blip r:embed="rId30" cstate="print">
+                          <a:blip r:embed="rId31" cstate="print">
                             <a:extLst>
                               <a:ext uri="{28A0092B-C50C-407E-A947-70E740481C1C}">
                                 <a14:useLocalDpi xmlns:a14="http://schemas.microsoft.com/office/drawing/2010/main"/>
@@ -10060,7 +10062,7 @@
                           </pic:cNvPicPr>
                         </pic:nvPicPr>
                         <pic:blipFill>
-                          <a:blip r:embed="rId31"/>
+                          <a:blip r:embed="rId32"/>
                           <a:stretch/>
                         </pic:blipFill>
                         <pic:spPr bwMode="auto">
@@ -10356,7 +10358,7 @@
                           </pic:cNvPicPr>
                         </pic:nvPicPr>
                         <pic:blipFill>
-                          <a:blip r:embed="rId32" cstate="email">
+                          <a:blip r:embed="rId33" cstate="email">
                             <a:extLst>
                               <a:ext uri="{28A0092B-C50C-407E-A947-70E740481C1C}">
                                 <a14:useLocalDpi xmlns:a14="http://schemas.microsoft.com/office/drawing/2010/main"/>
@@ -10474,7 +10476,7 @@
                           </pic:cNvPicPr>
                         </pic:nvPicPr>
                         <pic:blipFill>
-                          <a:blip r:embed="rId33" cstate="email">
+                          <a:blip r:embed="rId34" cstate="email">
                             <a:extLst>
                               <a:ext uri="{28A0092B-C50C-407E-A947-70E740481C1C}">
                                 <a14:useLocalDpi xmlns:a14="http://schemas.microsoft.com/office/drawing/2010/main"/>
@@ -10757,7 +10759,7 @@
                           </pic:cNvPicPr>
                         </pic:nvPicPr>
                         <pic:blipFill>
-                          <a:blip r:embed="rId34" cstate="print">
+                          <a:blip r:embed="rId35" cstate="print">
                             <a:extLst>
                               <a:ext uri="{28A0092B-C50C-407E-A947-70E740481C1C}">
                                 <a14:useLocalDpi xmlns:a14="http://schemas.microsoft.com/office/drawing/2010/main"/>
@@ -10860,7 +10862,7 @@
                           </pic:cNvPicPr>
                         </pic:nvPicPr>
                         <pic:blipFill>
-                          <a:blip r:embed="rId35" cstate="email">
+                          <a:blip r:embed="rId36" cstate="email">
                             <a:extLst>
                               <a:ext uri="{28A0092B-C50C-407E-A947-70E740481C1C}">
                                 <a14:useLocalDpi xmlns:a14="http://schemas.microsoft.com/office/drawing/2010/main"/>
@@ -11165,7 +11167,7 @@
                           </pic:cNvPicPr>
                         </pic:nvPicPr>
                         <pic:blipFill>
-                          <a:blip r:embed="rId36" cstate="print">
+                          <a:blip r:embed="rId37" cstate="print">
                             <a:extLst>
                               <a:ext uri="{28A0092B-C50C-407E-A947-70E740481C1C}">
                                 <a14:useLocalDpi xmlns:a14="http://schemas.microsoft.com/office/drawing/2010/main"/>
@@ -11424,7 +11426,7 @@
                           </pic:cNvPicPr>
                         </pic:nvPicPr>
                         <pic:blipFill>
-                          <a:blip r:embed="rId37" cstate="print">
+                          <a:blip r:embed="rId38" cstate="print">
                             <a:extLst>
                               <a:ext uri="{28A0092B-C50C-407E-A947-70E740481C1C}">
                                 <a14:useLocalDpi xmlns:a14="http://schemas.microsoft.com/office/drawing/2010/main"/>
@@ -11542,7 +11544,7 @@
                           </pic:cNvPicPr>
                         </pic:nvPicPr>
                         <pic:blipFill>
-                          <a:blip r:embed="rId38" cstate="print">
+                          <a:blip r:embed="rId39" cstate="print">
                             <a:extLst>
                               <a:ext uri="{28A0092B-C50C-407E-A947-70E740481C1C}">
                                 <a14:useLocalDpi xmlns:a14="http://schemas.microsoft.com/office/drawing/2010/main"/>
@@ -11642,7 +11644,7 @@
                           </pic:cNvPicPr>
                         </pic:nvPicPr>
                         <pic:blipFill>
-                          <a:blip r:embed="rId39" cstate="print">
+                          <a:blip r:embed="rId40" cstate="print">
                             <a:extLst>
                               <a:ext uri="{28A0092B-C50C-407E-A947-70E740481C1C}">
                                 <a14:useLocalDpi xmlns:a14="http://schemas.microsoft.com/office/drawing/2010/main"/>
@@ -11744,7 +11746,7 @@
                           </pic:cNvPicPr>
                         </pic:nvPicPr>
                         <pic:blipFill>
-                          <a:blip r:embed="rId40" cstate="print">
+                          <a:blip r:embed="rId41" cstate="print">
                             <a:extLst>
                               <a:ext uri="{28A0092B-C50C-407E-A947-70E740481C1C}">
                                 <a14:useLocalDpi xmlns:a14="http://schemas.microsoft.com/office/drawing/2010/main"/>
@@ -11843,7 +11845,7 @@
                           </pic:cNvPicPr>
                         </pic:nvPicPr>
                         <pic:blipFill>
-                          <a:blip r:embed="rId41" cstate="print">
+                          <a:blip r:embed="rId42" cstate="print">
                             <a:extLst>
                               <a:ext uri="{28A0092B-C50C-407E-A947-70E740481C1C}">
                                 <a14:useLocalDpi xmlns:a14="http://schemas.microsoft.com/office/drawing/2010/main"/>
@@ -11945,7 +11947,7 @@
                           </pic:cNvPicPr>
                         </pic:nvPicPr>
                         <pic:blipFill>
-                          <a:blip r:embed="rId42" cstate="print">
+                          <a:blip r:embed="rId43" cstate="print">
                             <a:extLst>
                               <a:ext uri="{28A0092B-C50C-407E-A947-70E740481C1C}">
                                 <a14:useLocalDpi xmlns:a14="http://schemas.microsoft.com/office/drawing/2010/main"/>
@@ -12044,7 +12046,7 @@
                           </pic:cNvPicPr>
                         </pic:nvPicPr>
                         <pic:blipFill>
-                          <a:blip r:embed="rId43" cstate="print">
+                          <a:blip r:embed="rId44" cstate="print">
                             <a:extLst>
                               <a:ext uri="{28A0092B-C50C-407E-A947-70E740481C1C}">
                                 <a14:useLocalDpi xmlns:a14="http://schemas.microsoft.com/office/drawing/2010/main"/>
@@ -12081,9 +12083,9 @@
       </w:pPr>
     </w:p>
     <w:sectPr>
-      <w:footerReference w:type="default" r:id="rId44"/>
-      <w:headerReference w:type="first" r:id="rId45"/>
-      <w:footerReference w:type="first" r:id="rId46"/>
+      <w:footerReference w:type="default" r:id="rId45"/>
+      <w:headerReference w:type="first" r:id="rId46"/>
+      <w:footerReference w:type="first" r:id="rId47"/>
       <w:pgSz w:w="11906" w:h="16838"/>
       <w:pgMar w:top="1134" w:right="1531" w:bottom="1276" w:left="1531" w:header="284" w:footer="471" w:gutter="0"/>
       <w:cols w:space="708"/>
@@ -12413,7 +12415,7 @@
         </mc:Choice>
         <mc:Fallback>
           <w:pict>
-            <v:line w14:anchorId="3DA7FE48" id="Gerade Verbindung 7" o:spid="_x0000_s1026" style="position:absolute;z-index:251655680;visibility:visible;mso-wrap-style:square;mso-width-percent:0;mso-wrap-distance-left:9pt;mso-wrap-distance-top:0;mso-wrap-distance-right:9pt;mso-wrap-distance-bottom:0;mso-position-horizontal:absolute;mso-position-horizontal-relative:text;mso-position-vertical:absolute;mso-position-vertical-relative:text;mso-width-percent:0;mso-width-relative:margin" from=".55pt,-1.9pt" to="441.8pt,-1.9pt" o:gfxdata="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" strokecolor="#ffc000 [3207]" strokeweight="3pt">
+            <v:line w14:anchorId="7651E8DF" id="Gerade Verbindung 7" o:spid="_x0000_s1026" style="position:absolute;z-index:251655680;visibility:visible;mso-wrap-style:square;mso-width-percent:0;mso-wrap-distance-left:9pt;mso-wrap-distance-top:0;mso-wrap-distance-right:9pt;mso-wrap-distance-bottom:0;mso-position-horizontal:absolute;mso-position-horizontal-relative:text;mso-position-vertical:absolute;mso-position-vertical-relative:text;mso-width-percent:0;mso-width-relative:margin" from=".55pt,-1.9pt" to="441.8pt,-1.9pt" o:gfxdata="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" strokecolor="#ffc000 [3207]" strokeweight="3pt">
               <v:stroke joinstyle="miter"/>
             </v:line>
           </w:pict>
@@ -12868,7 +12870,7 @@
         </mc:Choice>
         <mc:Fallback>
           <w:pict>
-            <v:line w14:anchorId="10165BB5" id="Gerader Verbinder 80" o:spid="_x0000_s1026" style="position:absolute;z-index:251659776;visibility:visible;mso-wrap-style:square;mso-width-percent:0;mso-wrap-distance-left:9pt;mso-wrap-distance-top:0;mso-wrap-distance-right:9pt;mso-wrap-distance-bottom:0;mso-position-horizontal:absolute;mso-position-horizontal-relative:page;mso-position-vertical:absolute;mso-position-vertical-relative:text;mso-width-percent:0;mso-width-relative:margin" from="76pt,.55pt" to="522.25pt,.55pt" o:gfxdata="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" strokecolor="#ffc000" strokeweight="3.5pt">
+            <v:line w14:anchorId="3728E8F5" id="Gerader Verbinder 80" o:spid="_x0000_s1026" style="position:absolute;z-index:251659776;visibility:visible;mso-wrap-style:square;mso-width-percent:0;mso-wrap-distance-left:9pt;mso-wrap-distance-top:0;mso-wrap-distance-right:9pt;mso-wrap-distance-bottom:0;mso-position-horizontal:absolute;mso-position-horizontal-relative:page;mso-position-vertical:absolute;mso-position-vertical-relative:text;mso-width-percent:0;mso-width-relative:margin" from="76pt,.55pt" to="522.25pt,.55pt" o:gfxdata="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" strokecolor="#ffc000" strokeweight="3.5pt">
               <v:stroke joinstyle="miter"/>
               <w10:wrap anchorx="page"/>
             </v:line>
@@ -13131,7 +13133,7 @@
         </mc:Choice>
         <mc:Fallback>
           <w:pict>
-            <v:line w14:anchorId="29031BD7" id="Gerader Verbinder 15" o:spid="_x0000_s1026" style="position:absolute;z-index:251654656;visibility:visible;mso-wrap-style:square;mso-width-percent:0;mso-wrap-distance-left:9pt;mso-wrap-distance-top:0;mso-wrap-distance-right:9pt;mso-wrap-distance-bottom:0;mso-position-horizontal:absolute;mso-position-horizontal-relative:page;mso-position-vertical:absolute;mso-position-vertical-relative:text;mso-width-percent:0;mso-width-relative:margin" from="76.2pt,39.7pt" to="517.95pt,39.7pt" o:gfxdata="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" strokecolor="#ffc000" strokeweight="4pt">
+            <v:line w14:anchorId="66319FCA" id="Gerader Verbinder 15" o:spid="_x0000_s1026" style="position:absolute;z-index:251654656;visibility:visible;mso-wrap-style:square;mso-width-percent:0;mso-wrap-distance-left:9pt;mso-wrap-distance-top:0;mso-wrap-distance-right:9pt;mso-wrap-distance-bottom:0;mso-position-horizontal:absolute;mso-position-horizontal-relative:page;mso-position-vertical:absolute;mso-position-vertical-relative:text;mso-width-percent:0;mso-width-relative:margin" from="76.2pt,39.7pt" to="517.95pt,39.7pt" o:gfxdata="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" strokecolor="#ffc000" strokeweight="4pt">
               <v:stroke joinstyle="miter"/>
               <w10:wrap anchorx="page"/>
             </v:line>

</xml_diff>

<commit_message>
Korrektur, die beim Drucken aufgefallen ist, vorgenommen
</commit_message>
<xml_diff>
--- a/1_Einleitung/2_Einleitung.docx
+++ b/1_Einleitung/2_Einleitung.docx
@@ -1887,7 +1887,27 @@
                                     <w:color w:val="000000"/>
                                     <w:szCs w:val="21"/>
                                   </w:rPr>
-                                  <w:t>IT selber machen und teilen</w:t>
+                                  <w:t xml:space="preserve">IT </w:t>
+                                </w:r>
+                                <w:proofErr w:type="gramStart"/>
+                                <w:r>
+                                  <w:rPr>
+                                    <w:rFonts w:ascii="Arial" w:hAnsi="Arial"/>
+                                    <w:b/>
+                                    <w:color w:val="000000"/>
+                                    <w:szCs w:val="21"/>
+                                  </w:rPr>
+                                  <w:t>selber</w:t>
+                                </w:r>
+                                <w:proofErr w:type="gramEnd"/>
+                                <w:r>
+                                  <w:rPr>
+                                    <w:rFonts w:ascii="Arial" w:hAnsi="Arial"/>
+                                    <w:b/>
+                                    <w:color w:val="000000"/>
+                                    <w:szCs w:val="21"/>
+                                  </w:rPr>
+                                  <w:t xml:space="preserve"> machen und teilen</w:t>
                                 </w:r>
                               </w:p>
                             </w:txbxContent>
@@ -2226,7 +2246,27 @@
                               <w:color w:val="000000"/>
                               <w:szCs w:val="21"/>
                             </w:rPr>
-                            <w:t>IT selber machen und teilen</w:t>
+                            <w:t xml:space="preserve">IT </w:t>
+                          </w:r>
+                          <w:proofErr w:type="gramStart"/>
+                          <w:r>
+                            <w:rPr>
+                              <w:rFonts w:ascii="Arial" w:hAnsi="Arial"/>
+                              <w:b/>
+                              <w:color w:val="000000"/>
+                              <w:szCs w:val="21"/>
+                            </w:rPr>
+                            <w:t>selber</w:t>
+                          </w:r>
+                          <w:proofErr w:type="gramEnd"/>
+                          <w:r>
+                            <w:rPr>
+                              <w:rFonts w:ascii="Arial" w:hAnsi="Arial"/>
+                              <w:b/>
+                              <w:color w:val="000000"/>
+                              <w:szCs w:val="21"/>
+                            </w:rPr>
+                            <w:t xml:space="preserve"> machen und teilen</w:t>
                           </w:r>
                         </w:p>
                       </w:txbxContent>
@@ -2367,10 +2407,18 @@
         <w:tab/>
       </w:r>
       <w:r>
-        <w:t xml:space="preserve">Mehr Vorbereitung oder Vorkenntnisse von Lehrkräften nötig; beschäftigt sich mit komplexeren Themen der Informatik und erzeugt längeres sowie tieferes Verständnis bei den </w:t>
-      </w:r>
-      <w:r>
-        <w:t>Schüler*innen</w:t>
+        <w:t xml:space="preserve">Mehr Vorbereitung oder Vorkenntnisse von Lehrkräften nötig; beschäftigt sich mit komplexeren Themen der Informatik und erzeugt längeres sowie tieferes Verständnis </w:t>
+      </w:r>
+      <w:proofErr w:type="gramStart"/>
+      <w:r>
+        <w:t xml:space="preserve">bei den </w:t>
+      </w:r>
+      <w:r>
+        <w:t>Schüler</w:t>
+      </w:r>
+      <w:proofErr w:type="gramEnd"/>
+      <w:r>
+        <w:t>*innen</w:t>
       </w:r>
       <w:r>
         <w:t>.</w:t>
@@ -2451,7 +2499,15 @@
         <w:t xml:space="preserve"> </w:t>
       </w:r>
       <w:r>
-        <w:t>B. CS unplugged, Programmieren, Physical Computing oder Computational Thinking) konzentrieren oder nur Materialien bereitstellen, nimmt dieses Projekt die IT ganzheitlich in den Blick und bringt gemeinsam mit den Unternehmensvertreter</w:t>
+        <w:t xml:space="preserve">B. CS unplugged, Programmieren, </w:t>
+      </w:r>
+      <w:proofErr w:type="spellStart"/>
+      <w:r>
+        <w:t>Physical</w:t>
+      </w:r>
+      <w:proofErr w:type="spellEnd"/>
+      <w:r>
+        <w:t xml:space="preserve"> Computing oder Computational Thinking) konzentrieren oder nur Materialien bereitstellen, nimmt dieses Projekt die IT ganzheitlich in den Blick und bringt gemeinsam mit den Unternehmensvertreter</w:t>
       </w:r>
       <w:r>
         <w:t>*</w:t>
@@ -2664,7 +2720,21 @@
               <w:rPr>
                 <w:szCs w:val="20"/>
               </w:rPr>
-              <w:t xml:space="preserve"> die analogen Wurzeln der IT: Sie erstellen ein Blinzelprotokoll, haben die Möglichkeit einen Morseapparat und ein Dosentelefon zu bauen und befassen sich mit der Übertragung und Verschlüsselung von Informationen.</w:t>
+              <w:t xml:space="preserve"> die analogen Wurzeln der IT: Sie erstellen ein </w:t>
+            </w:r>
+            <w:proofErr w:type="spellStart"/>
+            <w:r>
+              <w:rPr>
+                <w:szCs w:val="20"/>
+              </w:rPr>
+              <w:t>Blinzelprotokoll</w:t>
+            </w:r>
+            <w:proofErr w:type="spellEnd"/>
+            <w:r>
+              <w:rPr>
+                <w:szCs w:val="20"/>
+              </w:rPr>
+              <w:t>, haben die Möglichkeit einen Morseapparat und ein Dosentelefon zu bauen und befassen sich mit der Übertragung und Verschlüsselung von Informationen.</w:t>
             </w:r>
           </w:p>
         </w:tc>
@@ -2941,7 +3011,21 @@
               <w:rPr>
                 <w:szCs w:val="20"/>
               </w:rPr>
-              <w:t>3D-Druck, Modellierung und Augmented/Virtual Reality</w:t>
+              <w:t xml:space="preserve">3D-Druck, Modellierung und </w:t>
+            </w:r>
+            <w:proofErr w:type="spellStart"/>
+            <w:r>
+              <w:rPr>
+                <w:szCs w:val="20"/>
+              </w:rPr>
+              <w:t>Augmented</w:t>
+            </w:r>
+            <w:proofErr w:type="spellEnd"/>
+            <w:r>
+              <w:rPr>
+                <w:szCs w:val="20"/>
+              </w:rPr>
+              <w:t>/Virtual Reality</w:t>
             </w:r>
           </w:p>
         </w:tc>
@@ -3198,11 +3282,19 @@
                 <w:szCs w:val="20"/>
               </w:rPr>
             </w:pPr>
-            <w:r>
-              <w:rPr>
-                <w:szCs w:val="20"/>
-              </w:rPr>
-              <w:t>MocoMoco –</w:t>
+            <w:proofErr w:type="spellStart"/>
+            <w:r>
+              <w:rPr>
+                <w:szCs w:val="20"/>
+              </w:rPr>
+              <w:t>MocoMoco</w:t>
+            </w:r>
+            <w:proofErr w:type="spellEnd"/>
+            <w:r>
+              <w:rPr>
+                <w:szCs w:val="20"/>
+              </w:rPr>
+              <w:t xml:space="preserve"> –</w:t>
             </w:r>
             <w:r>
               <w:rPr>
@@ -4177,7 +4269,31 @@
               </w:rPr>
             </w:pPr>
             <w:r>
-              <w:t xml:space="preserve">Dieses Erweiterungsmodul stellt  verschiedene Möglichkeiten vor, wie auch schon jüngere Kinder auf spielerische Weise IT entdecken können. Hierfür bieten sich beispielsweise die kleine Roboter oder Littlebits an. Die kleinen, elektronischen Bauelemente lassen sich magnetisch miteinander verbinden, wodurch einfache Schaltkreise entstehen. Hierdurch </w:t>
+              <w:t xml:space="preserve">Dieses Erweiterungsmodul </w:t>
+            </w:r>
+            <w:proofErr w:type="gramStart"/>
+            <w:r>
+              <w:t>stellt  verschiedene</w:t>
+            </w:r>
+            <w:proofErr w:type="gramEnd"/>
+            <w:r>
+              <w:t xml:space="preserve"> Möglichkeiten vor, wie auch schon jüngere Kinder auf spielerische Weise IT entdecken können. Hierfür bieten sich beispielsweise </w:t>
+            </w:r>
+            <w:proofErr w:type="gramStart"/>
+            <w:r>
+              <w:t>die kleine Roboter</w:t>
+            </w:r>
+            <w:proofErr w:type="gramEnd"/>
+            <w:r>
+              <w:t xml:space="preserve"> oder </w:t>
+            </w:r>
+            <w:proofErr w:type="spellStart"/>
+            <w:r>
+              <w:t>Littlebits</w:t>
+            </w:r>
+            <w:proofErr w:type="spellEnd"/>
+            <w:r>
+              <w:t xml:space="preserve"> an. Die kleinen, elektronischen Bauelemente lassen sich magnetisch miteinander verbinden, wodurch einfache Schaltkreise entstehen. Hierdurch </w:t>
             </w:r>
             <w:r>
               <w:lastRenderedPageBreak/>
@@ -4415,7 +4531,15 @@
               <w:t>Schüler*innen</w:t>
             </w:r>
             <w:r>
-              <w:t xml:space="preserve"> eine Anleitung, wie der kleine Roboter selbst gebaut werden kann, der einem BB8 aus StarWars ähnelt. Mit</w:t>
+              <w:t xml:space="preserve"> eine Anleitung, wie der kleine Roboter selbst gebaut werden kann, der einem BB8 aus </w:t>
+            </w:r>
+            <w:proofErr w:type="spellStart"/>
+            <w:r>
+              <w:t>StarWars</w:t>
+            </w:r>
+            <w:proofErr w:type="spellEnd"/>
+            <w:r>
+              <w:t xml:space="preserve"> ähnelt. Mit</w:t>
             </w:r>
             <w:r>
               <w:t>h</w:t>
@@ -5136,7 +5260,15 @@
       </w:pPr>
       <w:r>
         <w:lastRenderedPageBreak/>
-        <w:t>Je nachdem, wie der Unterricht gestaltet werden soll (geführt oder projektorientiert) und wie umfassend die Kenntnisse im Bereich der Informatik bereits sind, können passgenaue Module ausgewählt werden. Daraus ergeben sich ganz unterschiedliche mögliche Verläufe. Hier einige Beispiele:</w:t>
+        <w:t xml:space="preserve">Je nachdem, wie der Unterricht gestaltet werden soll (geführt oder projektorientiert) und wie umfassend die Kenntnisse im Bereich der Informatik bereits sind, können passgenaue Module ausgewählt werden. Daraus ergeben sich </w:t>
+      </w:r>
+      <w:proofErr w:type="gramStart"/>
+      <w:r>
+        <w:t>ganz unterschiedliche</w:t>
+      </w:r>
+      <w:proofErr w:type="gramEnd"/>
+      <w:r>
+        <w:t xml:space="preserve"> mögliche Verläufe. Hier einige Beispiele:</w:t>
       </w:r>
     </w:p>
     <w:p>
@@ -6894,7 +7026,15 @@
         <w:jc w:val="both"/>
       </w:pPr>
       <w:r>
-        <w:t>Auch wenn eine direkte Anbindung von IT2School an die verschiedenen Curricula der Bundesländer nicht leistbar ist, haben wir versucht, die wichtigsten Kompetenzfelder der Module zu extrahieren und mit den Bildungsstandards und Curricula verschiedener Bundesländer abzugleichen. Das Ergebnis findet sich in diesem Abschnitt wieder und zeigt Möglichkeiten auf, wie die IT-Themen (auch außerhalb des Informatikunterrrichts in anderen Fächern) eingebunden werden können.</w:t>
+        <w:t xml:space="preserve">Auch wenn eine direkte Anbindung von IT2School an die verschiedenen Curricula der Bundesländer nicht leistbar ist, haben wir versucht, die wichtigsten Kompetenzfelder der Module zu extrahieren und mit den Bildungsstandards und Curricula verschiedener Bundesländer abzugleichen. Das Ergebnis findet sich in diesem Abschnitt wieder und zeigt Möglichkeiten auf, wie die IT-Themen (auch außerhalb des </w:t>
+      </w:r>
+      <w:proofErr w:type="spellStart"/>
+      <w:r>
+        <w:t>Informatikunterrrichts</w:t>
+      </w:r>
+      <w:proofErr w:type="spellEnd"/>
+      <w:r>
+        <w:t xml:space="preserve"> in anderen Fächern) eingebunden werden können.</w:t>
       </w:r>
     </w:p>
     <w:p>
@@ -7025,12 +7165,14 @@
       <w:r>
         <w:t xml:space="preserve">. Bei allen Arbeitsmaterialien ohne eine solche Kennzeichnung kann anhand des Leistungsstandes der Klasse selbst entschieden werden, ob die Materialien geeignet sind. Die Kennzeichnungen </w:t>
       </w:r>
+      <w:proofErr w:type="spellStart"/>
       <w:r>
         <w:rPr>
           <w:i/>
         </w:rPr>
         <w:t>SuS</w:t>
       </w:r>
+      <w:proofErr w:type="spellEnd"/>
       <w:r>
         <w:t xml:space="preserve"> (für </w:t>
       </w:r>
@@ -8088,7 +8230,21 @@
               <w:rPr>
                 <w:szCs w:val="20"/>
               </w:rPr>
-              <w:t>Material für einen einfachen Morseapparat (GS) oder einen Crosslink-Morseapparat (Sek I)</w:t>
+              <w:t xml:space="preserve">Material für einen einfachen Morseapparat (GS) oder einen </w:t>
+            </w:r>
+            <w:proofErr w:type="spellStart"/>
+            <w:r>
+              <w:rPr>
+                <w:szCs w:val="20"/>
+              </w:rPr>
+              <w:t>Crosslink</w:t>
+            </w:r>
+            <w:proofErr w:type="spellEnd"/>
+            <w:r>
+              <w:rPr>
+                <w:szCs w:val="20"/>
+              </w:rPr>
+              <w:t>-Morseapparat (Sek I)</w:t>
             </w:r>
           </w:p>
         </w:tc>
@@ -10518,7 +10674,17 @@
             <w:gridSpan w:val="3"/>
           </w:tcPr>
           <w:p>
-            <w:r>
+            <w:pPr>
+              <w:rPr>
+                <w:b/>
+                <w:bCs w:val="0"/>
+              </w:rPr>
+            </w:pPr>
+            <w:r>
+              <w:rPr>
+                <w:b/>
+                <w:bCs w:val="0"/>
+              </w:rPr>
               <w:lastRenderedPageBreak/>
               <w:t>Modul B6 Mein Anschluss</w:t>
             </w:r>
@@ -10660,12 +10826,14 @@
                 <w:szCs w:val="20"/>
               </w:rPr>
             </w:pPr>
+            <w:proofErr w:type="spellStart"/>
             <w:r>
               <w:rPr>
                 <w:szCs w:val="20"/>
               </w:rPr>
               <w:t>MocoMoco</w:t>
             </w:r>
+            <w:proofErr w:type="spellEnd"/>
           </w:p>
           <w:p>
             <w:pPr>
@@ -12415,7 +12583,7 @@
         </mc:Choice>
         <mc:Fallback>
           <w:pict>
-            <v:line w14:anchorId="7651E8DF" id="Gerade Verbindung 7" o:spid="_x0000_s1026" style="position:absolute;z-index:251655680;visibility:visible;mso-wrap-style:square;mso-width-percent:0;mso-wrap-distance-left:9pt;mso-wrap-distance-top:0;mso-wrap-distance-right:9pt;mso-wrap-distance-bottom:0;mso-position-horizontal:absolute;mso-position-horizontal-relative:text;mso-position-vertical:absolute;mso-position-vertical-relative:text;mso-width-percent:0;mso-width-relative:margin" from=".55pt,-1.9pt" to="441.8pt,-1.9pt" o:gfxdata="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" strokecolor="#ffc000 [3207]" strokeweight="3pt">
+            <v:line w14:anchorId="40C3C879" id="Gerade Verbindung 7" o:spid="_x0000_s1026" style="position:absolute;z-index:251655680;visibility:visible;mso-wrap-style:square;mso-width-percent:0;mso-wrap-distance-left:9pt;mso-wrap-distance-top:0;mso-wrap-distance-right:9pt;mso-wrap-distance-bottom:0;mso-position-horizontal:absolute;mso-position-horizontal-relative:text;mso-position-vertical:absolute;mso-position-vertical-relative:text;mso-width-percent:0;mso-width-relative:margin" from=".55pt,-1.9pt" to="441.8pt,-1.9pt" o:gfxdata="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" strokecolor="#ffc000 [3207]" strokeweight="3pt">
               <v:stroke joinstyle="miter"/>
             </v:line>
           </w:pict>
@@ -12870,7 +13038,7 @@
         </mc:Choice>
         <mc:Fallback>
           <w:pict>
-            <v:line w14:anchorId="3728E8F5" id="Gerader Verbinder 80" o:spid="_x0000_s1026" style="position:absolute;z-index:251659776;visibility:visible;mso-wrap-style:square;mso-width-percent:0;mso-wrap-distance-left:9pt;mso-wrap-distance-top:0;mso-wrap-distance-right:9pt;mso-wrap-distance-bottom:0;mso-position-horizontal:absolute;mso-position-horizontal-relative:page;mso-position-vertical:absolute;mso-position-vertical-relative:text;mso-width-percent:0;mso-width-relative:margin" from="76pt,.55pt" to="522.25pt,.55pt" o:gfxdata="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" strokecolor="#ffc000" strokeweight="3.5pt">
+            <v:line w14:anchorId="5C8985DC" id="Gerader Verbinder 80" o:spid="_x0000_s1026" style="position:absolute;z-index:251659776;visibility:visible;mso-wrap-style:square;mso-width-percent:0;mso-wrap-distance-left:9pt;mso-wrap-distance-top:0;mso-wrap-distance-right:9pt;mso-wrap-distance-bottom:0;mso-position-horizontal:absolute;mso-position-horizontal-relative:page;mso-position-vertical:absolute;mso-position-vertical-relative:text;mso-width-percent:0;mso-width-relative:margin" from="76pt,.55pt" to="522.25pt,.55pt" o:gfxdata="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" strokecolor="#ffc000" strokeweight="3.5pt">
               <v:stroke joinstyle="miter"/>
               <w10:wrap anchorx="page"/>
             </v:line>
@@ -13133,7 +13301,7 @@
         </mc:Choice>
         <mc:Fallback>
           <w:pict>
-            <v:line w14:anchorId="66319FCA" id="Gerader Verbinder 15" o:spid="_x0000_s1026" style="position:absolute;z-index:251654656;visibility:visible;mso-wrap-style:square;mso-width-percent:0;mso-wrap-distance-left:9pt;mso-wrap-distance-top:0;mso-wrap-distance-right:9pt;mso-wrap-distance-bottom:0;mso-position-horizontal:absolute;mso-position-horizontal-relative:page;mso-position-vertical:absolute;mso-position-vertical-relative:text;mso-width-percent:0;mso-width-relative:margin" from="76.2pt,39.7pt" to="517.95pt,39.7pt" o:gfxdata="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" strokecolor="#ffc000" strokeweight="4pt">
+            <v:line w14:anchorId="24E48737" id="Gerader Verbinder 15" o:spid="_x0000_s1026" style="position:absolute;z-index:251654656;visibility:visible;mso-wrap-style:square;mso-width-percent:0;mso-wrap-distance-left:9pt;mso-wrap-distance-top:0;mso-wrap-distance-right:9pt;mso-wrap-distance-bottom:0;mso-position-horizontal:absolute;mso-position-horizontal-relative:page;mso-position-vertical:absolute;mso-position-vertical-relative:text;mso-width-percent:0;mso-width-relative:margin" from="76.2pt,39.7pt" to="517.95pt,39.7pt" o:gfxdata="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" strokecolor="#ffc000" strokeweight="4pt">
               <v:stroke joinstyle="miter"/>
               <w10:wrap anchorx="page"/>
             </v:line>

</xml_diff>